<commit_message>
Merge the Alpaca Discovery document content into the API Reference Some wording in the API reference has been revised to reflect current terminology use and recent experience.
</commit_message>
<xml_diff>
--- a/Documentation/ASCOM Alpaca API Reference.docx
+++ b/Documentation/ASCOM Alpaca API Reference.docx
@@ -1,6 +1,6 @@
 
 <file path=word/document.xml><?xml version="1.0" encoding="utf-8"?>
-<w:document xmlns:wpc="http://schemas.microsoft.com/office/word/2010/wordprocessingCanvas" xmlns:cx="http://schemas.microsoft.com/office/drawing/2014/chartex" xmlns:cx1="http://schemas.microsoft.com/office/drawing/2015/9/8/chartex" xmlns:cx2="http://schemas.microsoft.com/office/drawing/2015/10/21/chartex" xmlns:cx3="http://schemas.microsoft.com/office/drawing/2016/5/9/chartex" xmlns:cx4="http://schemas.microsoft.com/office/drawing/2016/5/10/chartex" xmlns:cx5="http://schemas.microsoft.com/office/drawing/2016/5/11/chartex" xmlns:cx6="http://schemas.microsoft.com/office/drawing/2016/5/12/chartex" xmlns:cx7="http://schemas.microsoft.com/office/drawing/2016/5/13/chartex" xmlns:cx8="http://schemas.microsoft.com/office/drawing/2016/5/14/chartex" xmlns:mc="http://schemas.openxmlformats.org/markup-compatibility/2006" xmlns:aink="http://schemas.microsoft.com/office/drawing/2016/ink" xmlns:am3d="http://schemas.microsoft.com/office/drawing/2017/model3d" xmlns:o="urn:schemas-microsoft-com:office:office" xmlns:r="http://schemas.openxmlformats.org/officeDocument/2006/relationships" xmlns:m="http://schemas.openxmlformats.org/officeDocument/2006/math" xmlns:v="urn:schemas-microsoft-com:vml" xmlns:wp14="http://schemas.microsoft.com/office/word/2010/wordprocessingDrawing" xmlns:wp="http://schemas.openxmlformats.org/drawingml/2006/wordprocessingDrawing" xmlns:w10="urn:schemas-microsoft-com:office:word" xmlns:w="http://schemas.openxmlformats.org/wordprocessingml/2006/main" xmlns:w14="http://schemas.microsoft.com/office/word/2010/wordml" xmlns:w15="http://schemas.microsoft.com/office/word/2012/wordml" xmlns:w16cid="http://schemas.microsoft.com/office/word/2016/wordml/cid" xmlns:w16se="http://schemas.microsoft.com/office/word/2015/wordml/symex" xmlns:wpg="http://schemas.microsoft.com/office/word/2010/wordprocessingGroup" xmlns:wpi="http://schemas.microsoft.com/office/word/2010/wordprocessingInk" xmlns:wne="http://schemas.microsoft.com/office/word/2006/wordml" xmlns:wps="http://schemas.microsoft.com/office/word/2010/wordprocessingShape" mc:Ignorable="w14 w15 w16se w16cid wp14">
+<w:document xmlns:wpc="http://schemas.microsoft.com/office/word/2010/wordprocessingCanvas" xmlns:cx="http://schemas.microsoft.com/office/drawing/2014/chartex" xmlns:cx1="http://schemas.microsoft.com/office/drawing/2015/9/8/chartex" xmlns:cx2="http://schemas.microsoft.com/office/drawing/2015/10/21/chartex" xmlns:cx3="http://schemas.microsoft.com/office/drawing/2016/5/9/chartex" xmlns:cx4="http://schemas.microsoft.com/office/drawing/2016/5/10/chartex" xmlns:cx5="http://schemas.microsoft.com/office/drawing/2016/5/11/chartex" xmlns:cx6="http://schemas.microsoft.com/office/drawing/2016/5/12/chartex" xmlns:cx7="http://schemas.microsoft.com/office/drawing/2016/5/13/chartex" xmlns:cx8="http://schemas.microsoft.com/office/drawing/2016/5/14/chartex" xmlns:mc="http://schemas.openxmlformats.org/markup-compatibility/2006" xmlns:aink="http://schemas.microsoft.com/office/drawing/2016/ink" xmlns:am3d="http://schemas.microsoft.com/office/drawing/2017/model3d" xmlns:o="urn:schemas-microsoft-com:office:office" xmlns:r="http://schemas.openxmlformats.org/officeDocument/2006/relationships" xmlns:m="http://schemas.openxmlformats.org/officeDocument/2006/math" xmlns:v="urn:schemas-microsoft-com:vml" xmlns:wp14="http://schemas.microsoft.com/office/word/2010/wordprocessingDrawing" xmlns:wp="http://schemas.openxmlformats.org/drawingml/2006/wordprocessingDrawing" xmlns:w10="urn:schemas-microsoft-com:office:word" xmlns:w="http://schemas.openxmlformats.org/wordprocessingml/2006/main" xmlns:w14="http://schemas.microsoft.com/office/word/2010/wordml" xmlns:w15="http://schemas.microsoft.com/office/word/2012/wordml" xmlns:w16cex="http://schemas.microsoft.com/office/word/2018/wordml/cex" xmlns:w16cid="http://schemas.microsoft.com/office/word/2016/wordml/cid" xmlns:w16="http://schemas.microsoft.com/office/word/2018/wordml" xmlns:w16se="http://schemas.microsoft.com/office/word/2015/wordml/symex" xmlns:wpg="http://schemas.microsoft.com/office/word/2010/wordprocessingGroup" xmlns:wpi="http://schemas.microsoft.com/office/word/2010/wordprocessingInk" xmlns:wne="http://schemas.microsoft.com/office/word/2006/wordml" xmlns:wps="http://schemas.microsoft.com/office/word/2010/wordprocessingShape" mc:Ignorable="w14 w15 w16se w16cid w16 w16cex wp14">
   <w:body>
     <w:bookmarkStart w:id="0" w:name="_Hlk525226931" w:displacedByCustomXml="next"/>
     <w:bookmarkEnd w:id="0" w:displacedByCustomXml="next"/>
@@ -12,9 +12,13 @@
           <w:docPartUnique/>
         </w:docPartObj>
       </w:sdtPr>
+      <w:sdtEndPr/>
       <w:sdtContent>
         <w:p>
           <w:r>
+            <w:rPr>
+              <w:noProof/>
+            </w:rPr>
             <mc:AlternateContent>
               <mc:Choice Requires="wpg">
                 <w:drawing>
@@ -231,6 +235,9 @@
         </w:p>
         <w:p>
           <w:r>
+            <w:rPr>
+              <w:noProof/>
+            </w:rPr>
             <mc:AlternateContent>
               <mc:Choice Requires="wps">
                 <w:drawing>
@@ -322,6 +329,7 @@
                                   <w:dataBinding w:prefixMappings="xmlns:ns0='http://schemas.microsoft.com/office/2006/coverPageProps' " w:xpath="/ns0:CoverPageProperties[1]/ns0:Abstract[1]" w:storeItemID="{55AF091B-3C7A-41E3-B477-F2FDAA23CFDA}"/>
                                   <w:text w:multiLine="1"/>
                                 </w:sdtPr>
+                                <w:sdtEndPr/>
                                 <w:sdtContent>
                                   <w:p>
                                     <w:pPr>
@@ -458,6 +466,7 @@
                             <w:dataBinding w:prefixMappings="xmlns:ns0='http://schemas.microsoft.com/office/2006/coverPageProps' " w:xpath="/ns0:CoverPageProperties[1]/ns0:Abstract[1]" w:storeItemID="{55AF091B-3C7A-41E3-B477-F2FDAA23CFDA}"/>
                             <w:text w:multiLine="1"/>
                           </w:sdtPr>
+                          <w:sdtEndPr/>
                           <w:sdtContent>
                             <w:p>
                               <w:pPr>
@@ -544,6 +553,9 @@
             </mc:AlternateContent>
           </w:r>
           <w:r>
+            <w:rPr>
+              <w:noProof/>
+            </w:rPr>
             <mc:AlternateContent>
               <mc:Choice Requires="wps">
                 <w:drawing>
@@ -656,6 +668,7 @@
                                   <w:dataBinding w:prefixMappings="xmlns:ns0='http://purl.org/dc/elements/1.1/' xmlns:ns1='http://schemas.openxmlformats.org/package/2006/metadata/core-properties' " w:xpath="/ns1:coreProperties[1]/ns0:subject[1]" w:storeItemID="{6C3C8BC8-F283-45AE-878A-BAB7291924A1}"/>
                                   <w:text/>
                                 </w:sdtPr>
+                                <w:sdtEndPr/>
                                 <w:sdtContent>
                                   <w:p>
                                     <w:pPr>
@@ -754,6 +767,7 @@
                             <w:dataBinding w:prefixMappings="xmlns:ns0='http://purl.org/dc/elements/1.1/' xmlns:ns1='http://schemas.openxmlformats.org/package/2006/metadata/core-properties' " w:xpath="/ns1:coreProperties[1]/ns0:subject[1]" w:storeItemID="{6C3C8BC8-F283-45AE-878A-BAB7291924A1}"/>
                             <w:text/>
                           </w:sdtPr>
+                          <w:sdtEndPr/>
                           <w:sdtContent>
                             <w:p>
                               <w:pPr>
@@ -785,6 +799,9 @@
             </mc:AlternateContent>
           </w:r>
           <w:r>
+            <w:rPr>
+              <w:noProof/>
+            </w:rPr>
             <mc:AlternateContent>
               <mc:Choice Requires="wps">
                 <w:drawing>
@@ -856,6 +873,7 @@
                                   <w:dataBinding w:prefixMappings="xmlns:ns0='http://purl.org/dc/elements/1.1/' xmlns:ns1='http://schemas.openxmlformats.org/package/2006/metadata/core-properties' " w:xpath="/ns1:coreProperties[1]/ns0:creator[1]" w:storeItemID="{6C3C8BC8-F283-45AE-878A-BAB7291924A1}"/>
                                   <w:text/>
                                 </w:sdtPr>
+                                <w:sdtEndPr/>
                                 <w:sdtContent>
                                   <w:p>
                                     <w:pPr>
@@ -902,6 +920,7 @@
                                     <w:dataBinding w:prefixMappings="xmlns:ns0='http://schemas.microsoft.com/office/2006/coverPageProps' " w:xpath="/ns0:CoverPageProperties[1]/ns0:CompanyEmail[1]" w:storeItemID="{55AF091B-3C7A-41E3-B477-F2FDAA23CFDA}"/>
                                     <w:text/>
                                   </w:sdtPr>
+                                  <w:sdtEndPr/>
                                   <w:sdtContent>
                                     <w:r>
                                       <w:rPr>
@@ -949,6 +968,7 @@
                             <w:dataBinding w:prefixMappings="xmlns:ns0='http://purl.org/dc/elements/1.1/' xmlns:ns1='http://schemas.openxmlformats.org/package/2006/metadata/core-properties' " w:xpath="/ns1:coreProperties[1]/ns0:creator[1]" w:storeItemID="{6C3C8BC8-F283-45AE-878A-BAB7291924A1}"/>
                             <w:text/>
                           </w:sdtPr>
+                          <w:sdtEndPr/>
                           <w:sdtContent>
                             <w:p>
                               <w:pPr>
@@ -995,6 +1015,7 @@
                               <w:dataBinding w:prefixMappings="xmlns:ns0='http://schemas.microsoft.com/office/2006/coverPageProps' " w:xpath="/ns0:CoverPageProperties[1]/ns0:CompanyEmail[1]" w:storeItemID="{55AF091B-3C7A-41E3-B477-F2FDAA23CFDA}"/>
                               <w:text/>
                             </w:sdtPr>
+                            <w:sdtEndPr/>
                             <w:sdtContent>
                               <w:r>
                                 <w:rPr>
@@ -1017,6 +1038,7 @@
           </w:r>
           <w:r>
             <w:rPr>
+              <w:noProof/>
               <w:lang w:eastAsia="en-US"/>
             </w:rPr>
             <w:drawing>
@@ -1074,6 +1096,9 @@
     </w:sdt>
     <w:p>
       <w:r>
+        <w:rPr>
+          <w:noProof/>
+        </w:rPr>
         <w:drawing>
           <wp:anchor distT="0" distB="0" distL="114300" distR="114300" simplePos="0" relativeHeight="251664384" behindDoc="0" locked="0" layoutInCell="1" allowOverlap="1" wp14:anchorId="5ACBD5C4" wp14:editId="6CD831D2">
             <wp:simplePos x="0" y="0"/>
@@ -1138,8 +1163,8 @@
         </w:drawing>
       </w:r>
     </w:p>
-    <w:bookmarkStart w:id="1" w:name="_Ref525981825" w:displacedByCustomXml="next"/>
-    <w:bookmarkStart w:id="2" w:name="_Ref525981762" w:displacedByCustomXml="next"/>
+    <w:bookmarkStart w:id="1" w:name="_Ref525981762" w:displacedByCustomXml="next"/>
+    <w:bookmarkStart w:id="2" w:name="_Ref525981825" w:displacedByCustomXml="next"/>
     <w:sdt>
       <w:sdtPr>
         <w:rPr>
@@ -1155,6 +1180,7 @@
           <w:docPartUnique/>
         </w:docPartObj>
       </w:sdtPr>
+      <w:sdtEndPr/>
       <w:sdtContent>
         <w:p>
           <w:pPr>
@@ -3783,14 +3809,7 @@
                 <w:noProof/>
                 <w:webHidden/>
               </w:rPr>
-              <w:t>1</w:t>
-            </w:r>
-            <w:r>
-              <w:rPr>
-                <w:noProof/>
-                <w:webHidden/>
-              </w:rPr>
-              <w:t>0</w:t>
+              <w:t>10</w:t>
             </w:r>
             <w:r>
               <w:rPr>
@@ -4294,7 +4313,7 @@
                 <w:noProof/>
                 <w:webHidden/>
               </w:rPr>
-              <w:t>12</w:t>
+              <w:t>13</w:t>
             </w:r>
             <w:r>
               <w:rPr>
@@ -4378,7 +4397,7 @@
                 <w:noProof/>
                 <w:webHidden/>
               </w:rPr>
-              <w:t>12</w:t>
+              <w:t>13</w:t>
             </w:r>
             <w:r>
               <w:rPr>
@@ -4462,7 +4481,7 @@
                 <w:noProof/>
                 <w:webHidden/>
               </w:rPr>
-              <w:t>13</w:t>
+              <w:t>15</w:t>
             </w:r>
             <w:r>
               <w:rPr>
@@ -4546,7 +4565,7 @@
                 <w:noProof/>
                 <w:webHidden/>
               </w:rPr>
-              <w:t>13</w:t>
+              <w:t>15</w:t>
             </w:r>
             <w:r>
               <w:rPr>
@@ -4630,7 +4649,7 @@
                 <w:noProof/>
                 <w:webHidden/>
               </w:rPr>
-              <w:t>13</w:t>
+              <w:t>15</w:t>
             </w:r>
             <w:r>
               <w:rPr>
@@ -4714,7 +4733,7 @@
                 <w:noProof/>
                 <w:webHidden/>
               </w:rPr>
-              <w:t>13</w:t>
+              <w:t>15</w:t>
             </w:r>
             <w:r>
               <w:rPr>
@@ -4798,7 +4817,7 @@
                 <w:noProof/>
                 <w:webHidden/>
               </w:rPr>
-              <w:t>13</w:t>
+              <w:t>15</w:t>
             </w:r>
             <w:r>
               <w:rPr>
@@ -4882,7 +4901,7 @@
                 <w:noProof/>
                 <w:webHidden/>
               </w:rPr>
-              <w:t>13</w:t>
+              <w:t>15</w:t>
             </w:r>
             <w:r>
               <w:rPr>
@@ -4966,7 +4985,7 @@
                 <w:noProof/>
                 <w:webHidden/>
               </w:rPr>
-              <w:t>15</w:t>
+              <w:t>17</w:t>
             </w:r>
             <w:r>
               <w:rPr>
@@ -5050,7 +5069,7 @@
                 <w:noProof/>
                 <w:webHidden/>
               </w:rPr>
-              <w:t>15</w:t>
+              <w:t>17</w:t>
             </w:r>
             <w:r>
               <w:rPr>
@@ -5134,7 +5153,7 @@
                 <w:noProof/>
                 <w:webHidden/>
               </w:rPr>
-              <w:t>15</w:t>
+              <w:t>17</w:t>
             </w:r>
             <w:r>
               <w:rPr>
@@ -5218,7 +5237,7 @@
                 <w:noProof/>
                 <w:webHidden/>
               </w:rPr>
-              <w:t>15</w:t>
+              <w:t>17</w:t>
             </w:r>
             <w:r>
               <w:rPr>
@@ -5302,7 +5321,7 @@
                 <w:noProof/>
                 <w:webHidden/>
               </w:rPr>
-              <w:t>16</w:t>
+              <w:t>18</w:t>
             </w:r>
             <w:r>
               <w:rPr>
@@ -5386,7 +5405,7 @@
                 <w:noProof/>
                 <w:webHidden/>
               </w:rPr>
-              <w:t>16</w:t>
+              <w:t>18</w:t>
             </w:r>
             <w:r>
               <w:rPr>
@@ -5470,7 +5489,7 @@
                 <w:noProof/>
                 <w:webHidden/>
               </w:rPr>
-              <w:t>16</w:t>
+              <w:t>18</w:t>
             </w:r>
             <w:r>
               <w:rPr>
@@ -5554,7 +5573,7 @@
                 <w:noProof/>
                 <w:webHidden/>
               </w:rPr>
-              <w:t>16</w:t>
+              <w:t>18</w:t>
             </w:r>
             <w:r>
               <w:rPr>
@@ -5638,7 +5657,7 @@
                 <w:noProof/>
                 <w:webHidden/>
               </w:rPr>
-              <w:t>16</w:t>
+              <w:t>18</w:t>
             </w:r>
             <w:r>
               <w:rPr>
@@ -5722,7 +5741,7 @@
                 <w:noProof/>
                 <w:webHidden/>
               </w:rPr>
-              <w:t>17</w:t>
+              <w:t>19</w:t>
             </w:r>
             <w:r>
               <w:rPr>
@@ -5806,7 +5825,7 @@
                 <w:noProof/>
                 <w:webHidden/>
               </w:rPr>
-              <w:t>17</w:t>
+              <w:t>19</w:t>
             </w:r>
             <w:r>
               <w:rPr>
@@ -5890,7 +5909,7 @@
                 <w:noProof/>
                 <w:webHidden/>
               </w:rPr>
-              <w:t>17</w:t>
+              <w:t>19</w:t>
             </w:r>
             <w:r>
               <w:rPr>
@@ -5974,7 +5993,7 @@
                 <w:noProof/>
                 <w:webHidden/>
               </w:rPr>
-              <w:t>18</w:t>
+              <w:t>20</w:t>
             </w:r>
             <w:r>
               <w:rPr>
@@ -6058,7 +6077,7 @@
                 <w:noProof/>
                 <w:webHidden/>
               </w:rPr>
-              <w:t>19</w:t>
+              <w:t>21</w:t>
             </w:r>
             <w:r>
               <w:rPr>
@@ -8189,12 +8208,12 @@
       <w:pPr>
         <w:pStyle w:val="Heading2"/>
       </w:pPr>
-      <w:bookmarkStart w:id="1050" w:name="_Ref526277770"/>
-      <w:bookmarkStart w:id="1051" w:name="_Toc37149142"/>
+      <w:bookmarkStart w:id="1050" w:name="_Toc37149142"/>
+      <w:bookmarkStart w:id="1051" w:name="_Ref526277770"/>
       <w:r>
         <w:t>Language</w:t>
       </w:r>
-      <w:bookmarkEnd w:id="1051"/>
+      <w:bookmarkEnd w:id="1050"/>
     </w:p>
     <w:p>
       <w:r>
@@ -8501,7 +8520,11 @@
       </w:r>
     </w:p>
     <w:p>
-      <w:r>
+      <w:pPr>
+        <w:pStyle w:val="Heading1"/>
+      </w:pPr>
+      <w:r>
+        <w:lastRenderedPageBreak/>
         <w:t xml:space="preserve">For the best astronomer user experience, Alpaca Devices </w:t>
       </w:r>
       <w:r>
@@ -8547,6 +8570,1381 @@
         <w:fldChar w:fldCharType="separate"/>
       </w:r>
       <w:r>
+        <w:t>Alpaca Device Management</w:t>
+      </w:r>
+    </w:p>
+    <w:p>
+      <w:r>
+        <w:t>This section describes the HTTP and REST management APIs for Alpaca devices.</w:t>
+      </w:r>
+    </w:p>
+    <w:p>
+      <w:pPr>
+        <w:pStyle w:val="Heading2"/>
+        <w:numPr>
+          <w:ilvl w:val="1"/>
+          <w:numId w:val="2"/>
+        </w:numPr>
+        <w:ind w:left="578" w:hanging="578"/>
+      </w:pPr>
+      <w:r>
+        <w:t>HTML</w:t>
+      </w:r>
+      <w:r>
+        <w:t xml:space="preserve"> Interfaces</w:t>
+      </w:r>
+    </w:p>
+    <w:p>
+      <w:r>
+        <w:t xml:space="preserve">The Alpaca Management API defines a main </w:t>
+      </w:r>
+      <w:r>
+        <w:t xml:space="preserve">HTML </w:t>
+      </w:r>
+      <w:r>
+        <w:t xml:space="preserve">browser URL that acts as the primary user entry point for the whole Alpaca device. The returned web page must, at minimum, display overall information about the device and its manufacturer. </w:t>
+      </w:r>
+    </w:p>
+    <w:p>
+      <w:r>
+        <w:t>In addition, the API defines a dedicated URL for each ASCOM Device presented by the Alpaca Device so that ASCOM Device specific configuration can be set. This API is intended to facilitate configuration of a single ASCOM Device, in a similar fashion to the COM SetupDialog method.</w:t>
+      </w:r>
+    </w:p>
+    <w:p>
+      <w:pPr>
+        <w:pStyle w:val="Heading3"/>
+      </w:pPr>
+      <w:r>
+        <w:t>Main Alpaca Setup URL</w:t>
+      </w:r>
+    </w:p>
+    <w:p>
+      <w:r>
+        <w:t>The main Alpaca Device setup HTTP page should be provided on the “setup” path of the device’s Alpaca Port:</w:t>
+      </w:r>
+    </w:p>
+    <w:p>
+      <w:pPr>
+        <w:jc w:val="center"/>
+        <w:rPr>
+          <w:rFonts w:ascii="Consolas" w:hAnsi="Consolas" w:cs="Courier New"/>
+          <w:color w:val="0000FF"/>
+          <w:sz w:val="20"/>
+          <w:szCs w:val="20"/>
+          <w:highlight w:val="white"/>
+        </w:rPr>
+      </w:pPr>
+      <w:r>
+        <w:rPr>
+          <w:rFonts w:ascii="Consolas" w:hAnsi="Consolas" w:cs="Courier New"/>
+          <w:color w:val="0000FF"/>
+          <w:sz w:val="20"/>
+          <w:szCs w:val="20"/>
+          <w:highlight w:val="white"/>
+        </w:rPr>
+        <w:t>http(s)://</w:t>
+      </w:r>
+      <w:proofErr w:type="gramStart"/>
+      <w:r>
+        <w:rPr>
+          <w:rFonts w:ascii="Consolas" w:hAnsi="Consolas" w:cs="Courier New"/>
+          <w:color w:val="0000FF"/>
+          <w:sz w:val="20"/>
+          <w:szCs w:val="20"/>
+          <w:highlight w:val="white"/>
+        </w:rPr>
+        <w:t>host:port</w:t>
+      </w:r>
+      <w:proofErr w:type="gramEnd"/>
+      <w:r>
+        <w:rPr>
+          <w:rFonts w:ascii="Consolas" w:hAnsi="Consolas" w:cs="Courier New"/>
+          <w:color w:val="0000FF"/>
+          <w:sz w:val="20"/>
+          <w:szCs w:val="20"/>
+          <w:highlight w:val="white"/>
+        </w:rPr>
+        <w:t>/setup</w:t>
+      </w:r>
+    </w:p>
+    <w:p>
+      <w:r>
+        <w:t>At minimum this must provide manufacturer and device descriptive information. This could be a good place to enable the astronomer user to change the Alpaca discovery port number and any other “whole device” configuration settings.</w:t>
+      </w:r>
+    </w:p>
+    <w:p>
+      <w:pPr>
+        <w:pStyle w:val="Heading3"/>
+      </w:pPr>
+      <w:r>
+        <w:t>ASCOM Device Specific Setup URLs</w:t>
+      </w:r>
+    </w:p>
+    <w:p>
+      <w:r>
+        <w:t>These follow a similar format to the Alpaca Device API with an overall format of:</w:t>
+      </w:r>
+    </w:p>
+    <w:p>
+      <w:pPr>
+        <w:jc w:val="center"/>
+        <w:rPr>
+          <w:rFonts w:ascii="Consolas" w:hAnsi="Consolas" w:cs="Courier New"/>
+          <w:color w:val="0000FF"/>
+          <w:sz w:val="20"/>
+          <w:szCs w:val="20"/>
+          <w:highlight w:val="white"/>
+        </w:rPr>
+      </w:pPr>
+      <w:r>
+        <w:rPr>
+          <w:rFonts w:ascii="Consolas" w:hAnsi="Consolas" w:cs="Courier New"/>
+          <w:color w:val="0000FF"/>
+          <w:sz w:val="20"/>
+          <w:szCs w:val="20"/>
+          <w:highlight w:val="white"/>
+        </w:rPr>
+        <w:t>http(s)://</w:t>
+      </w:r>
+      <w:proofErr w:type="gramStart"/>
+      <w:r>
+        <w:rPr>
+          <w:rFonts w:ascii="Consolas" w:hAnsi="Consolas" w:cs="Courier New"/>
+          <w:color w:val="0000FF"/>
+          <w:sz w:val="20"/>
+          <w:szCs w:val="20"/>
+          <w:highlight w:val="white"/>
+        </w:rPr>
+        <w:t>host:port</w:t>
+      </w:r>
+      <w:proofErr w:type="gramEnd"/>
+      <w:r>
+        <w:rPr>
+          <w:rFonts w:ascii="Consolas" w:hAnsi="Consolas" w:cs="Courier New"/>
+          <w:color w:val="0000FF"/>
+          <w:sz w:val="20"/>
+          <w:szCs w:val="20"/>
+          <w:highlight w:val="white"/>
+        </w:rPr>
+        <w:t>/path</w:t>
+      </w:r>
+    </w:p>
+    <w:p>
+      <w:r>
+        <w:t>The Alpaca device API path consists of five elements:</w:t>
+      </w:r>
+    </w:p>
+    <w:p>
+      <w:pPr>
+        <w:jc w:val="center"/>
+        <w:rPr>
+          <w:rFonts w:ascii="Consolas" w:hAnsi="Consolas" w:cs="Courier New"/>
+          <w:color w:val="FF0000"/>
+          <w:sz w:val="20"/>
+          <w:szCs w:val="20"/>
+        </w:rPr>
+      </w:pPr>
+      <w:r>
+        <w:rPr>
+          <w:rFonts w:ascii="Consolas" w:hAnsi="Consolas" w:cs="Courier New"/>
+          <w:sz w:val="20"/>
+          <w:szCs w:val="20"/>
+        </w:rPr>
+        <w:t>/</w:t>
+      </w:r>
+      <w:r>
+        <w:rPr>
+          <w:rFonts w:ascii="Consolas" w:hAnsi="Consolas" w:cs="Courier New"/>
+          <w:color w:val="0000FF"/>
+          <w:sz w:val="20"/>
+          <w:szCs w:val="20"/>
+        </w:rPr>
+        <w:t>api</w:t>
+      </w:r>
+      <w:r>
+        <w:rPr>
+          <w:rFonts w:ascii="Consolas" w:hAnsi="Consolas" w:cs="Courier New"/>
+          <w:sz w:val="20"/>
+          <w:szCs w:val="20"/>
+        </w:rPr>
+        <w:t>/</w:t>
+      </w:r>
+      <w:proofErr w:type="spellStart"/>
+      <w:r>
+        <w:rPr>
+          <w:rFonts w:ascii="Consolas" w:hAnsi="Consolas" w:cs="Courier New"/>
+          <w:sz w:val="20"/>
+          <w:szCs w:val="20"/>
+        </w:rPr>
+        <w:t>v</w:t>
+      </w:r>
+      <w:r>
+        <w:rPr>
+          <w:rFonts w:ascii="Consolas" w:hAnsi="Consolas" w:cs="Courier New"/>
+          <w:color w:val="FF0000"/>
+          <w:sz w:val="20"/>
+          <w:szCs w:val="20"/>
+        </w:rPr>
+        <w:t>version_number</w:t>
+      </w:r>
+      <w:proofErr w:type="spellEnd"/>
+      <w:r>
+        <w:rPr>
+          <w:rFonts w:ascii="Consolas" w:hAnsi="Consolas" w:cs="Courier New"/>
+          <w:sz w:val="20"/>
+          <w:szCs w:val="20"/>
+        </w:rPr>
+        <w:t>/</w:t>
+      </w:r>
+      <w:r>
+        <w:rPr>
+          <w:rFonts w:ascii="Consolas" w:hAnsi="Consolas" w:cs="Courier New"/>
+          <w:color w:val="FF0000"/>
+          <w:sz w:val="20"/>
+          <w:szCs w:val="20"/>
+        </w:rPr>
+        <w:t>device_type</w:t>
+      </w:r>
+      <w:r>
+        <w:rPr>
+          <w:rFonts w:ascii="Consolas" w:hAnsi="Consolas" w:cs="Courier New"/>
+          <w:sz w:val="20"/>
+          <w:szCs w:val="20"/>
+        </w:rPr>
+        <w:t>/</w:t>
+      </w:r>
+      <w:r>
+        <w:rPr>
+          <w:rFonts w:ascii="Consolas" w:hAnsi="Consolas" w:cs="Courier New"/>
+          <w:color w:val="FF0000"/>
+          <w:sz w:val="20"/>
+          <w:szCs w:val="20"/>
+        </w:rPr>
+        <w:t>device_number</w:t>
+      </w:r>
+      <w:r>
+        <w:rPr>
+          <w:rFonts w:ascii="Consolas" w:hAnsi="Consolas" w:cs="Courier New"/>
+          <w:sz w:val="20"/>
+          <w:szCs w:val="20"/>
+        </w:rPr>
+        <w:t>/</w:t>
+      </w:r>
+      <w:r>
+        <w:rPr>
+          <w:rFonts w:ascii="Consolas" w:hAnsi="Consolas" w:cs="Courier New"/>
+          <w:color w:val="0000FF"/>
+          <w:sz w:val="20"/>
+          <w:szCs w:val="20"/>
+        </w:rPr>
+        <w:t>command</w:t>
+      </w:r>
+    </w:p>
+    <w:p>
+      <w:r>
+        <w:t xml:space="preserve">Fixed elements are </w:t>
+      </w:r>
+      <w:r>
+        <w:t>blue</w:t>
+      </w:r>
+      <w:r>
+        <w:t xml:space="preserve"> and variable elements are red.</w:t>
+      </w:r>
+    </w:p>
+    <w:tbl>
+      <w:tblPr>
+        <w:tblStyle w:val="GridTable4-Accent21"/>
+        <w:tblW w:w="0" w:type="auto"/>
+        <w:tblLook w:val="04A0" w:firstRow="1" w:lastRow="0" w:firstColumn="1" w:lastColumn="0" w:noHBand="0" w:noVBand="1"/>
+      </w:tblPr>
+      <w:tblGrid>
+        <w:gridCol w:w="1838"/>
+        <w:gridCol w:w="1843"/>
+        <w:gridCol w:w="5669"/>
+      </w:tblGrid>
+      <w:tr>
+        <w:trPr>
+          <w:cnfStyle w:val="100000000000" w:firstRow="1" w:lastRow="0" w:firstColumn="0" w:lastColumn="0" w:oddVBand="0" w:evenVBand="0" w:oddHBand="0" w:evenHBand="0" w:firstRowFirstColumn="0" w:firstRowLastColumn="0" w:lastRowFirstColumn="0" w:lastRowLastColumn="0"/>
+        </w:trPr>
+        <w:tc>
+          <w:tcPr>
+            <w:cnfStyle w:val="001000000000" w:firstRow="0" w:lastRow="0" w:firstColumn="1" w:lastColumn="0" w:oddVBand="0" w:evenVBand="0" w:oddHBand="0" w:evenHBand="0" w:firstRowFirstColumn="0" w:firstRowLastColumn="0" w:lastRowFirstColumn="0" w:lastRowLastColumn="0"/>
+            <w:tcW w:w="1838" w:type="dxa"/>
+          </w:tcPr>
+          <w:p>
+            <w:pPr>
+              <w:jc w:val="center"/>
+              <w:rPr>
+                <w:b w:val="0"/>
+              </w:rPr>
+            </w:pPr>
+            <w:r>
+              <w:rPr>
+                <w:b w:val="0"/>
+              </w:rPr>
+              <w:t>Element Number</w:t>
+            </w:r>
+          </w:p>
+        </w:tc>
+        <w:tc>
+          <w:tcPr>
+            <w:tcW w:w="1843" w:type="dxa"/>
+          </w:tcPr>
+          <w:p>
+            <w:pPr>
+              <w:jc w:val="center"/>
+              <w:cnfStyle w:val="100000000000" w:firstRow="1" w:lastRow="0" w:firstColumn="0" w:lastColumn="0" w:oddVBand="0" w:evenVBand="0" w:oddHBand="0" w:evenHBand="0" w:firstRowFirstColumn="0" w:firstRowLastColumn="0" w:lastRowFirstColumn="0" w:lastRowLastColumn="0"/>
+              <w:rPr>
+                <w:b w:val="0"/>
+              </w:rPr>
+            </w:pPr>
+            <w:r>
+              <w:rPr>
+                <w:b w:val="0"/>
+              </w:rPr>
+              <w:t>Element</w:t>
+            </w:r>
+          </w:p>
+        </w:tc>
+        <w:tc>
+          <w:tcPr>
+            <w:tcW w:w="5669" w:type="dxa"/>
+          </w:tcPr>
+          <w:p>
+            <w:pPr>
+              <w:jc w:val="center"/>
+              <w:cnfStyle w:val="100000000000" w:firstRow="1" w:lastRow="0" w:firstColumn="0" w:lastColumn="0" w:oddVBand="0" w:evenVBand="0" w:oddHBand="0" w:evenHBand="0" w:firstRowFirstColumn="0" w:firstRowLastColumn="0" w:lastRowFirstColumn="0" w:lastRowLastColumn="0"/>
+              <w:rPr>
+                <w:b w:val="0"/>
+              </w:rPr>
+            </w:pPr>
+            <w:r>
+              <w:rPr>
+                <w:b w:val="0"/>
+              </w:rPr>
+              <w:t>Description</w:t>
+            </w:r>
+          </w:p>
+        </w:tc>
+      </w:tr>
+      <w:tr>
+        <w:trPr>
+          <w:cnfStyle w:val="000000100000" w:firstRow="0" w:lastRow="0" w:firstColumn="0" w:lastColumn="0" w:oddVBand="0" w:evenVBand="0" w:oddHBand="1" w:evenHBand="0" w:firstRowFirstColumn="0" w:firstRowLastColumn="0" w:lastRowFirstColumn="0" w:lastRowLastColumn="0"/>
+        </w:trPr>
+        <w:tc>
+          <w:tcPr>
+            <w:cnfStyle w:val="001000000000" w:firstRow="0" w:lastRow="0" w:firstColumn="1" w:lastColumn="0" w:oddVBand="0" w:evenVBand="0" w:oddHBand="0" w:evenHBand="0" w:firstRowFirstColumn="0" w:firstRowLastColumn="0" w:lastRowFirstColumn="0" w:lastRowLastColumn="0"/>
+            <w:tcW w:w="1838" w:type="dxa"/>
+          </w:tcPr>
+          <w:p>
+            <w:pPr>
+              <w:jc w:val="center"/>
+            </w:pPr>
+            <w:r>
+              <w:t>1</w:t>
+            </w:r>
+          </w:p>
+        </w:tc>
+        <w:tc>
+          <w:tcPr>
+            <w:tcW w:w="1843" w:type="dxa"/>
+          </w:tcPr>
+          <w:p>
+            <w:pPr>
+              <w:cnfStyle w:val="000000100000" w:firstRow="0" w:lastRow="0" w:firstColumn="0" w:lastColumn="0" w:oddVBand="0" w:evenVBand="0" w:oddHBand="1" w:evenHBand="0" w:firstRowFirstColumn="0" w:firstRowLastColumn="0" w:lastRowFirstColumn="0" w:lastRowLastColumn="0"/>
+            </w:pPr>
+            <w:r>
+              <w:rPr>
+                <w:color w:val="0000FF"/>
+              </w:rPr>
+              <w:t>setup</w:t>
+            </w:r>
+          </w:p>
+        </w:tc>
+        <w:tc>
+          <w:tcPr>
+            <w:tcW w:w="5669" w:type="dxa"/>
+          </w:tcPr>
+          <w:p>
+            <w:pPr>
+              <w:cnfStyle w:val="000000100000" w:firstRow="0" w:lastRow="0" w:firstColumn="0" w:lastColumn="0" w:oddVBand="0" w:evenVBand="0" w:oddHBand="1" w:evenHBand="0" w:firstRowFirstColumn="0" w:firstRowLastColumn="0" w:lastRowFirstColumn="0" w:lastRowLastColumn="0"/>
+            </w:pPr>
+            <w:r>
+              <w:t>Fixed lower-case text denoting the root of the API path</w:t>
+            </w:r>
+          </w:p>
+        </w:tc>
+      </w:tr>
+      <w:tr>
+        <w:tc>
+          <w:tcPr>
+            <w:cnfStyle w:val="001000000000" w:firstRow="0" w:lastRow="0" w:firstColumn="1" w:lastColumn="0" w:oddVBand="0" w:evenVBand="0" w:oddHBand="0" w:evenHBand="0" w:firstRowFirstColumn="0" w:firstRowLastColumn="0" w:lastRowFirstColumn="0" w:lastRowLastColumn="0"/>
+            <w:tcW w:w="1838" w:type="dxa"/>
+          </w:tcPr>
+          <w:p>
+            <w:pPr>
+              <w:jc w:val="center"/>
+            </w:pPr>
+            <w:r>
+              <w:t>2</w:t>
+            </w:r>
+          </w:p>
+        </w:tc>
+        <w:tc>
+          <w:tcPr>
+            <w:tcW w:w="1843" w:type="dxa"/>
+          </w:tcPr>
+          <w:p>
+            <w:pPr>
+              <w:cnfStyle w:val="000000000000" w:firstRow="0" w:lastRow="0" w:firstColumn="0" w:lastColumn="0" w:oddVBand="0" w:evenVBand="0" w:oddHBand="0" w:evenHBand="0" w:firstRowFirstColumn="0" w:firstRowLastColumn="0" w:lastRowFirstColumn="0" w:lastRowLastColumn="0"/>
+            </w:pPr>
+            <w:proofErr w:type="spellStart"/>
+            <w:r>
+              <w:rPr>
+                <w:color w:val="0000FF"/>
+              </w:rPr>
+              <w:t>v</w:t>
+            </w:r>
+            <w:r>
+              <w:rPr>
+                <w:color w:val="FF0000"/>
+              </w:rPr>
+              <w:t>version_number</w:t>
+            </w:r>
+            <w:proofErr w:type="spellEnd"/>
+          </w:p>
+        </w:tc>
+        <w:tc>
+          <w:tcPr>
+            <w:tcW w:w="5669" w:type="dxa"/>
+          </w:tcPr>
+          <w:p>
+            <w:pPr>
+              <w:cnfStyle w:val="000000000000" w:firstRow="0" w:lastRow="0" w:firstColumn="0" w:lastColumn="0" w:oddVBand="0" w:evenVBand="0" w:oddHBand="0" w:evenHBand="0" w:firstRowFirstColumn="0" w:firstRowLastColumn="0" w:lastRowFirstColumn="0" w:lastRowLastColumn="0"/>
+            </w:pPr>
+            <w:r>
+              <w:t>Integer API version number prefixed with a lower-case v</w:t>
+            </w:r>
+          </w:p>
+        </w:tc>
+      </w:tr>
+      <w:tr>
+        <w:trPr>
+          <w:cnfStyle w:val="000000100000" w:firstRow="0" w:lastRow="0" w:firstColumn="0" w:lastColumn="0" w:oddVBand="0" w:evenVBand="0" w:oddHBand="1" w:evenHBand="0" w:firstRowFirstColumn="0" w:firstRowLastColumn="0" w:lastRowFirstColumn="0" w:lastRowLastColumn="0"/>
+        </w:trPr>
+        <w:tc>
+          <w:tcPr>
+            <w:cnfStyle w:val="001000000000" w:firstRow="0" w:lastRow="0" w:firstColumn="1" w:lastColumn="0" w:oddVBand="0" w:evenVBand="0" w:oddHBand="0" w:evenHBand="0" w:firstRowFirstColumn="0" w:firstRowLastColumn="0" w:lastRowFirstColumn="0" w:lastRowLastColumn="0"/>
+            <w:tcW w:w="1838" w:type="dxa"/>
+          </w:tcPr>
+          <w:p>
+            <w:pPr>
+              <w:jc w:val="center"/>
+            </w:pPr>
+            <w:r>
+              <w:t>3</w:t>
+            </w:r>
+          </w:p>
+        </w:tc>
+        <w:tc>
+          <w:tcPr>
+            <w:tcW w:w="1843" w:type="dxa"/>
+          </w:tcPr>
+          <w:p>
+            <w:pPr>
+              <w:cnfStyle w:val="000000100000" w:firstRow="0" w:lastRow="0" w:firstColumn="0" w:lastColumn="0" w:oddVBand="0" w:evenVBand="0" w:oddHBand="1" w:evenHBand="0" w:firstRowFirstColumn="0" w:firstRowLastColumn="0" w:lastRowFirstColumn="0" w:lastRowLastColumn="0"/>
+              <w:rPr>
+                <w:color w:val="FF0000"/>
+              </w:rPr>
+            </w:pPr>
+            <w:r>
+              <w:rPr>
+                <w:color w:val="FF0000"/>
+              </w:rPr>
+              <w:t>device_type</w:t>
+            </w:r>
+          </w:p>
+        </w:tc>
+        <w:tc>
+          <w:tcPr>
+            <w:tcW w:w="5669" w:type="dxa"/>
+          </w:tcPr>
+          <w:p>
+            <w:pPr>
+              <w:cnfStyle w:val="000000100000" w:firstRow="0" w:lastRow="0" w:firstColumn="0" w:lastColumn="0" w:oddVBand="0" w:evenVBand="0" w:oddHBand="1" w:evenHBand="0" w:firstRowFirstColumn="0" w:firstRowLastColumn="0" w:lastRowFirstColumn="0" w:lastRowLastColumn="0"/>
+            </w:pPr>
+            <w:r>
+              <w:t>ASCOM device type e.g. camera, telescope, focuser etc.</w:t>
+            </w:r>
+          </w:p>
+        </w:tc>
+      </w:tr>
+      <w:tr>
+        <w:tc>
+          <w:tcPr>
+            <w:cnfStyle w:val="001000000000" w:firstRow="0" w:lastRow="0" w:firstColumn="1" w:lastColumn="0" w:oddVBand="0" w:evenVBand="0" w:oddHBand="0" w:evenHBand="0" w:firstRowFirstColumn="0" w:firstRowLastColumn="0" w:lastRowFirstColumn="0" w:lastRowLastColumn="0"/>
+            <w:tcW w:w="1838" w:type="dxa"/>
+          </w:tcPr>
+          <w:p>
+            <w:pPr>
+              <w:jc w:val="center"/>
+            </w:pPr>
+            <w:r>
+              <w:t>4</w:t>
+            </w:r>
+          </w:p>
+        </w:tc>
+        <w:tc>
+          <w:tcPr>
+            <w:tcW w:w="1843" w:type="dxa"/>
+          </w:tcPr>
+          <w:p>
+            <w:pPr>
+              <w:cnfStyle w:val="000000000000" w:firstRow="0" w:lastRow="0" w:firstColumn="0" w:lastColumn="0" w:oddVBand="0" w:evenVBand="0" w:oddHBand="0" w:evenHBand="0" w:firstRowFirstColumn="0" w:firstRowLastColumn="0" w:lastRowFirstColumn="0" w:lastRowLastColumn="0"/>
+              <w:rPr>
+                <w:color w:val="FF0000"/>
+              </w:rPr>
+            </w:pPr>
+            <w:r>
+              <w:rPr>
+                <w:color w:val="FF0000"/>
+              </w:rPr>
+              <w:t>device_number</w:t>
+            </w:r>
+          </w:p>
+        </w:tc>
+        <w:tc>
+          <w:tcPr>
+            <w:tcW w:w="5669" w:type="dxa"/>
+          </w:tcPr>
+          <w:p>
+            <w:pPr>
+              <w:cnfStyle w:val="000000000000" w:firstRow="0" w:lastRow="0" w:firstColumn="0" w:lastColumn="0" w:oddVBand="0" w:evenVBand="0" w:oddHBand="0" w:evenHBand="0" w:firstRowFirstColumn="0" w:firstRowLastColumn="0" w:lastRowFirstColumn="0" w:lastRowLastColumn="0"/>
+            </w:pPr>
+            <w:r>
+              <w:t>Integer device number of the required device</w:t>
+            </w:r>
+          </w:p>
+        </w:tc>
+      </w:tr>
+      <w:tr>
+        <w:trPr>
+          <w:cnfStyle w:val="000000100000" w:firstRow="0" w:lastRow="0" w:firstColumn="0" w:lastColumn="0" w:oddVBand="0" w:evenVBand="0" w:oddHBand="1" w:evenHBand="0" w:firstRowFirstColumn="0" w:firstRowLastColumn="0" w:lastRowFirstColumn="0" w:lastRowLastColumn="0"/>
+        </w:trPr>
+        <w:tc>
+          <w:tcPr>
+            <w:cnfStyle w:val="001000000000" w:firstRow="0" w:lastRow="0" w:firstColumn="1" w:lastColumn="0" w:oddVBand="0" w:evenVBand="0" w:oddHBand="0" w:evenHBand="0" w:firstRowFirstColumn="0" w:firstRowLastColumn="0" w:lastRowFirstColumn="0" w:lastRowLastColumn="0"/>
+            <w:tcW w:w="1838" w:type="dxa"/>
+          </w:tcPr>
+          <w:p>
+            <w:pPr>
+              <w:jc w:val="center"/>
+            </w:pPr>
+            <w:r>
+              <w:t>5</w:t>
+            </w:r>
+          </w:p>
+        </w:tc>
+        <w:tc>
+          <w:tcPr>
+            <w:tcW w:w="1843" w:type="dxa"/>
+          </w:tcPr>
+          <w:p>
+            <w:pPr>
+              <w:cnfStyle w:val="000000100000" w:firstRow="0" w:lastRow="0" w:firstColumn="0" w:lastColumn="0" w:oddVBand="0" w:evenVBand="0" w:oddHBand="1" w:evenHBand="0" w:firstRowFirstColumn="0" w:firstRowLastColumn="0" w:lastRowFirstColumn="0" w:lastRowLastColumn="0"/>
+              <w:rPr>
+                <w:color w:val="0000FF"/>
+              </w:rPr>
+            </w:pPr>
+            <w:r>
+              <w:rPr>
+                <w:color w:val="0000FF"/>
+              </w:rPr>
+              <w:t>setup</w:t>
+            </w:r>
+          </w:p>
+        </w:tc>
+        <w:tc>
+          <w:tcPr>
+            <w:tcW w:w="5669" w:type="dxa"/>
+          </w:tcPr>
+          <w:p>
+            <w:pPr>
+              <w:cnfStyle w:val="000000100000" w:firstRow="0" w:lastRow="0" w:firstColumn="0" w:lastColumn="0" w:oddVBand="0" w:evenVBand="0" w:oddHBand="1" w:evenHBand="0" w:firstRowFirstColumn="0" w:firstRowLastColumn="0" w:lastRowFirstColumn="0" w:lastRowLastColumn="0"/>
+            </w:pPr>
+            <w:r>
+              <w:t xml:space="preserve">Fixed </w:t>
+            </w:r>
+            <w:r>
+              <w:t xml:space="preserve">lower case </w:t>
+            </w:r>
+            <w:r>
+              <w:t xml:space="preserve">text </w:t>
+            </w:r>
+            <w:r>
+              <w:t>denoting the device setup page</w:t>
+            </w:r>
+          </w:p>
+        </w:tc>
+      </w:tr>
+    </w:tbl>
+    <w:p>
+      <w:pPr>
+        <w:spacing w:after="0"/>
+      </w:pPr>
+    </w:p>
+    <w:p>
+      <w:pPr>
+        <w:rPr>
+          <w:rFonts w:asciiTheme="majorHAnsi" w:hAnsiTheme="majorHAnsi"/>
+        </w:rPr>
+      </w:pPr>
+      <w:r>
+        <w:rPr>
+          <w:rFonts w:asciiTheme="majorHAnsi" w:hAnsiTheme="majorHAnsi"/>
+        </w:rPr>
+        <w:t xml:space="preserve">For example, </w:t>
+      </w:r>
+      <w:r>
+        <w:rPr>
+          <w:rFonts w:asciiTheme="majorHAnsi" w:hAnsiTheme="majorHAnsi"/>
+        </w:rPr>
+        <w:t>this is a device specific setup URL for telescope 0</w:t>
+      </w:r>
+      <w:r>
+        <w:rPr>
+          <w:rFonts w:asciiTheme="majorHAnsi" w:hAnsiTheme="majorHAnsi"/>
+        </w:rPr>
+        <w:t>:</w:t>
+      </w:r>
+    </w:p>
+    <w:p>
+      <w:pPr>
+        <w:spacing w:after="0"/>
+        <w:jc w:val="center"/>
+        <w:rPr>
+          <w:rFonts w:ascii="Consolas" w:hAnsi="Consolas" w:cs="Courier New"/>
+          <w:color w:val="0000FF"/>
+          <w:sz w:val="20"/>
+          <w:szCs w:val="20"/>
+        </w:rPr>
+      </w:pPr>
+      <w:r>
+        <w:rPr>
+          <w:rFonts w:ascii="Consolas" w:hAnsi="Consolas" w:cs="Courier New"/>
+          <w:color w:val="0000FF"/>
+          <w:sz w:val="20"/>
+          <w:szCs w:val="20"/>
+          <w:highlight w:val="white"/>
+        </w:rPr>
+        <w:t>http://api.peakobservatory.com/setup/v1/telescope/0/</w:t>
+      </w:r>
+      <w:r>
+        <w:rPr>
+          <w:rFonts w:ascii="Consolas" w:hAnsi="Consolas" w:cs="Courier New"/>
+          <w:color w:val="0000FF"/>
+          <w:sz w:val="20"/>
+          <w:szCs w:val="20"/>
+        </w:rPr>
+        <w:t>setup</w:t>
+      </w:r>
+    </w:p>
+    <w:p>
+      <w:pPr>
+        <w:pStyle w:val="Heading2"/>
+      </w:pPr>
+      <w:r>
+        <w:lastRenderedPageBreak/>
+        <w:t>JSON Management API</w:t>
+      </w:r>
+    </w:p>
+    <w:p>
+      <w:pPr>
+        <w:keepNext/>
+      </w:pPr>
+      <w:r>
+        <w:t xml:space="preserve">The Alpaca management API is described here: </w:t>
+      </w:r>
+      <w:r>
+        <w:t>Alpaca Management API</w:t>
+      </w:r>
+      <w:r>
+        <w:t xml:space="preserve">. </w:t>
+      </w:r>
+    </w:p>
+    <w:p>
+      <w:pPr>
+        <w:pStyle w:val="Heading3"/>
+      </w:pPr>
+      <w:r>
+        <w:t>Supported API Versions</w:t>
+      </w:r>
+    </w:p>
+    <w:p>
+      <w:pPr>
+        <w:keepNext/>
+      </w:pPr>
+      <w:r>
+        <w:t>The Alpaca device API uses an interface version number (see section 2.9) to manage changes to the Alpaca access elements that are described in section 2.1. The format of the apiversions URL is:</w:t>
+      </w:r>
+    </w:p>
+    <w:p>
+      <w:pPr>
+        <w:keepNext/>
+        <w:jc w:val="center"/>
+        <w:rPr>
+          <w:rFonts w:ascii="Consolas" w:hAnsi="Consolas" w:cs="Courier New"/>
+          <w:color w:val="FF0000"/>
+          <w:sz w:val="20"/>
+          <w:szCs w:val="20"/>
+        </w:rPr>
+      </w:pPr>
+      <w:r>
+        <w:rPr>
+          <w:rFonts w:ascii="Consolas" w:hAnsi="Consolas" w:cs="Courier New"/>
+          <w:color w:val="0000FF"/>
+          <w:sz w:val="20"/>
+          <w:szCs w:val="20"/>
+          <w:highlight w:val="white"/>
+        </w:rPr>
+        <w:t>http(s)://</w:t>
+      </w:r>
+      <w:proofErr w:type="gramStart"/>
+      <w:r>
+        <w:rPr>
+          <w:rFonts w:ascii="Consolas" w:hAnsi="Consolas" w:cs="Courier New"/>
+          <w:color w:val="0000FF"/>
+          <w:sz w:val="20"/>
+          <w:szCs w:val="20"/>
+          <w:highlight w:val="white"/>
+        </w:rPr>
+        <w:t>host:port</w:t>
+      </w:r>
+      <w:proofErr w:type="gramEnd"/>
+      <w:r>
+        <w:rPr>
+          <w:rFonts w:ascii="Consolas" w:hAnsi="Consolas" w:cs="Courier New"/>
+          <w:color w:val="0000FF"/>
+          <w:sz w:val="20"/>
+          <w:szCs w:val="20"/>
+          <w:highlight w:val="white"/>
+        </w:rPr>
+        <w:t>/</w:t>
+      </w:r>
+      <w:r>
+        <w:rPr>
+          <w:rFonts w:ascii="Consolas" w:hAnsi="Consolas" w:cs="Courier New"/>
+          <w:color w:val="0000FF"/>
+          <w:sz w:val="20"/>
+          <w:szCs w:val="20"/>
+        </w:rPr>
+        <w:t>management</w:t>
+      </w:r>
+      <w:r>
+        <w:rPr>
+          <w:rFonts w:ascii="Consolas" w:hAnsi="Consolas" w:cs="Courier New"/>
+          <w:sz w:val="20"/>
+          <w:szCs w:val="20"/>
+        </w:rPr>
+        <w:t>/</w:t>
+      </w:r>
+      <w:r>
+        <w:rPr>
+          <w:rFonts w:ascii="Consolas" w:hAnsi="Consolas" w:cs="Courier New"/>
+          <w:color w:val="0000FF"/>
+          <w:sz w:val="20"/>
+          <w:szCs w:val="20"/>
+        </w:rPr>
+        <w:t>apiversions</w:t>
+      </w:r>
+    </w:p>
+    <w:p>
+      <w:pPr>
+        <w:rPr>
+          <w:rFonts w:asciiTheme="majorHAnsi" w:hAnsiTheme="majorHAnsi"/>
+        </w:rPr>
+      </w:pPr>
+      <w:r>
+        <w:rPr>
+          <w:rFonts w:asciiTheme="majorHAnsi" w:hAnsiTheme="majorHAnsi"/>
+        </w:rPr>
+        <w:t xml:space="preserve">For example, </w:t>
+      </w:r>
+      <w:r>
+        <w:rPr>
+          <w:rFonts w:asciiTheme="majorHAnsi" w:hAnsiTheme="majorHAnsi"/>
+        </w:rPr>
+        <w:t>this is an api version URL</w:t>
+      </w:r>
+      <w:r>
+        <w:rPr>
+          <w:rFonts w:asciiTheme="majorHAnsi" w:hAnsiTheme="majorHAnsi"/>
+        </w:rPr>
+        <w:t>:</w:t>
+      </w:r>
+    </w:p>
+    <w:p>
+      <w:pPr>
+        <w:jc w:val="center"/>
+        <w:rPr>
+          <w:rFonts w:ascii="Consolas" w:hAnsi="Consolas" w:cs="Courier New"/>
+          <w:color w:val="0000FF"/>
+          <w:sz w:val="20"/>
+          <w:szCs w:val="20"/>
+        </w:rPr>
+      </w:pPr>
+      <w:r>
+        <w:rPr>
+          <w:rFonts w:ascii="Consolas" w:hAnsi="Consolas" w:cs="Courier New"/>
+          <w:color w:val="0000FF"/>
+          <w:sz w:val="20"/>
+          <w:szCs w:val="20"/>
+          <w:highlight w:val="white"/>
+        </w:rPr>
+        <w:t>http://api.peakobservatory.com/</w:t>
+      </w:r>
+      <w:r>
+        <w:rPr>
+          <w:rFonts w:ascii="Consolas" w:hAnsi="Consolas" w:cs="Courier New"/>
+          <w:color w:val="0000FF"/>
+          <w:sz w:val="20"/>
+          <w:szCs w:val="20"/>
+        </w:rPr>
+        <w:t>management/apiversions</w:t>
+      </w:r>
+    </w:p>
+    <w:p>
+      <w:r>
+        <w:rPr>
+          <w:b/>
+          <w:bCs/>
+        </w:rPr>
+        <w:t>Please note that there is no Alpaca API version number in the apiversions URL.</w:t>
+      </w:r>
+      <w:r>
+        <w:t xml:space="preserve"> </w:t>
+      </w:r>
+    </w:p>
+    <w:p>
+      <w:r>
+        <w:t>This is by design so that this URL will work regardless of any Alpaca interface version number changes in the future.</w:t>
+      </w:r>
+    </w:p>
+    <w:p>
+      <w:r>
+        <w:t>To provide backward compatibility, an Alpaca device can simultaneously support more than one Alpaca interface version, and this is indicated by returning more than one integer version number in the apiversions array.</w:t>
+      </w:r>
+    </w:p>
+    <w:p>
+      <w:r>
+        <w:t>At the time of writing only interface version 1 is defined and consequently all Alpaca devices should return an integer array, containing the single value 1, as the response to this command.</w:t>
+      </w:r>
+    </w:p>
+    <w:p>
+      <w:pPr>
+        <w:pStyle w:val="Heading3"/>
+      </w:pPr>
+      <w:r>
+        <w:t>Description and Configured Devices</w:t>
+      </w:r>
+    </w:p>
+    <w:p>
+      <w:r>
+        <w:t xml:space="preserve">The “description” endpoint should return cross cutting information about the Alpaca Device as a whole, such as its name and location. </w:t>
+      </w:r>
+    </w:p>
+    <w:p>
+      <w:r>
+        <w:t xml:space="preserve">The </w:t>
+      </w:r>
+      <w:proofErr w:type="spellStart"/>
+      <w:r>
+        <w:t>configureddevices</w:t>
+      </w:r>
+      <w:proofErr w:type="spellEnd"/>
+      <w:r>
+        <w:t xml:space="preserve"> endpoint should return an array of device configuration objects that describe the ASCOM Device’s that are presented by the Alpaca Device. Each device description must include the device’s name, </w:t>
+      </w:r>
+      <w:proofErr w:type="gramStart"/>
+      <w:r>
+        <w:t>it’s</w:t>
+      </w:r>
+      <w:proofErr w:type="gramEnd"/>
+      <w:r>
+        <w:t xml:space="preserve"> ASCOM device type, the device number that must be used to communicate with this particular ASCOM Device and a globally unique id for this particular device.</w:t>
+      </w:r>
+    </w:p>
+    <w:p>
+      <w:r>
+        <w:t xml:space="preserve">The Alpaca </w:t>
+      </w:r>
+      <w:r>
+        <w:t xml:space="preserve">management </w:t>
+      </w:r>
+      <w:r>
+        <w:t xml:space="preserve">API path </w:t>
+      </w:r>
+      <w:r>
+        <w:t xml:space="preserve">for these commands </w:t>
+      </w:r>
+      <w:r>
+        <w:t xml:space="preserve">consists of </w:t>
+      </w:r>
+      <w:r>
+        <w:t>three</w:t>
+      </w:r>
+      <w:r>
+        <w:t xml:space="preserve"> elements:</w:t>
+      </w:r>
+    </w:p>
+    <w:p>
+      <w:pPr>
+        <w:jc w:val="center"/>
+        <w:rPr>
+          <w:rFonts w:ascii="Consolas" w:hAnsi="Consolas" w:cs="Courier New"/>
+          <w:color w:val="FF0000"/>
+          <w:sz w:val="20"/>
+          <w:szCs w:val="20"/>
+        </w:rPr>
+      </w:pPr>
+      <w:r>
+        <w:rPr>
+          <w:rFonts w:ascii="Consolas" w:hAnsi="Consolas" w:cs="Courier New"/>
+          <w:sz w:val="20"/>
+          <w:szCs w:val="20"/>
+        </w:rPr>
+        <w:t>/</w:t>
+      </w:r>
+      <w:r>
+        <w:rPr>
+          <w:rFonts w:ascii="Consolas" w:hAnsi="Consolas" w:cs="Courier New"/>
+          <w:color w:val="0000FF"/>
+          <w:sz w:val="20"/>
+          <w:szCs w:val="20"/>
+        </w:rPr>
+        <w:t>management</w:t>
+      </w:r>
+      <w:r>
+        <w:rPr>
+          <w:rFonts w:ascii="Consolas" w:hAnsi="Consolas" w:cs="Courier New"/>
+          <w:sz w:val="20"/>
+          <w:szCs w:val="20"/>
+        </w:rPr>
+        <w:t>/</w:t>
+      </w:r>
+      <w:proofErr w:type="spellStart"/>
+      <w:r>
+        <w:rPr>
+          <w:rFonts w:ascii="Consolas" w:hAnsi="Consolas" w:cs="Courier New"/>
+          <w:sz w:val="20"/>
+          <w:szCs w:val="20"/>
+        </w:rPr>
+        <w:t>v</w:t>
+      </w:r>
+      <w:r>
+        <w:rPr>
+          <w:rFonts w:ascii="Consolas" w:hAnsi="Consolas" w:cs="Courier New"/>
+          <w:color w:val="FF0000"/>
+          <w:sz w:val="20"/>
+          <w:szCs w:val="20"/>
+        </w:rPr>
+        <w:t>version_number</w:t>
+      </w:r>
+      <w:proofErr w:type="spellEnd"/>
+      <w:r>
+        <w:rPr>
+          <w:rFonts w:ascii="Consolas" w:hAnsi="Consolas" w:cs="Courier New"/>
+          <w:sz w:val="20"/>
+          <w:szCs w:val="20"/>
+        </w:rPr>
+        <w:t>/</w:t>
+      </w:r>
+      <w:r>
+        <w:rPr>
+          <w:rFonts w:ascii="Consolas" w:hAnsi="Consolas" w:cs="Courier New"/>
+          <w:color w:val="FF0000"/>
+          <w:sz w:val="20"/>
+          <w:szCs w:val="20"/>
+        </w:rPr>
+        <w:t>command</w:t>
+      </w:r>
+    </w:p>
+    <w:p>
+      <w:r>
+        <w:t xml:space="preserve">Fixed elements are </w:t>
+      </w:r>
+      <w:r>
+        <w:t>blue</w:t>
+      </w:r>
+      <w:r>
+        <w:t xml:space="preserve"> and variable elements are red.</w:t>
+      </w:r>
+    </w:p>
+    <w:tbl>
+      <w:tblPr>
+        <w:tblStyle w:val="GridTable4-Accent21"/>
+        <w:tblW w:w="0" w:type="auto"/>
+        <w:tblLook w:val="04A0" w:firstRow="1" w:lastRow="0" w:firstColumn="1" w:lastColumn="0" w:noHBand="0" w:noVBand="1"/>
+      </w:tblPr>
+      <w:tblGrid>
+        <w:gridCol w:w="1838"/>
+        <w:gridCol w:w="1843"/>
+        <w:gridCol w:w="5669"/>
+      </w:tblGrid>
+      <w:tr>
+        <w:trPr>
+          <w:cnfStyle w:val="100000000000" w:firstRow="1" w:lastRow="0" w:firstColumn="0" w:lastColumn="0" w:oddVBand="0" w:evenVBand="0" w:oddHBand="0" w:evenHBand="0" w:firstRowFirstColumn="0" w:firstRowLastColumn="0" w:lastRowFirstColumn="0" w:lastRowLastColumn="0"/>
+        </w:trPr>
+        <w:tc>
+          <w:tcPr>
+            <w:cnfStyle w:val="001000000000" w:firstRow="0" w:lastRow="0" w:firstColumn="1" w:lastColumn="0" w:oddVBand="0" w:evenVBand="0" w:oddHBand="0" w:evenHBand="0" w:firstRowFirstColumn="0" w:firstRowLastColumn="0" w:lastRowFirstColumn="0" w:lastRowLastColumn="0"/>
+            <w:tcW w:w="1838" w:type="dxa"/>
+          </w:tcPr>
+          <w:p>
+            <w:pPr>
+              <w:jc w:val="center"/>
+              <w:rPr>
+                <w:b w:val="0"/>
+              </w:rPr>
+            </w:pPr>
+            <w:r>
+              <w:rPr>
+                <w:b w:val="0"/>
+              </w:rPr>
+              <w:t>Element Number</w:t>
+            </w:r>
+          </w:p>
+        </w:tc>
+        <w:tc>
+          <w:tcPr>
+            <w:tcW w:w="1843" w:type="dxa"/>
+          </w:tcPr>
+          <w:p>
+            <w:pPr>
+              <w:jc w:val="center"/>
+              <w:cnfStyle w:val="100000000000" w:firstRow="1" w:lastRow="0" w:firstColumn="0" w:lastColumn="0" w:oddVBand="0" w:evenVBand="0" w:oddHBand="0" w:evenHBand="0" w:firstRowFirstColumn="0" w:firstRowLastColumn="0" w:lastRowFirstColumn="0" w:lastRowLastColumn="0"/>
+              <w:rPr>
+                <w:b w:val="0"/>
+              </w:rPr>
+            </w:pPr>
+            <w:r>
+              <w:rPr>
+                <w:b w:val="0"/>
+              </w:rPr>
+              <w:t>Element</w:t>
+            </w:r>
+          </w:p>
+        </w:tc>
+        <w:tc>
+          <w:tcPr>
+            <w:tcW w:w="5669" w:type="dxa"/>
+          </w:tcPr>
+          <w:p>
+            <w:pPr>
+              <w:jc w:val="center"/>
+              <w:cnfStyle w:val="100000000000" w:firstRow="1" w:lastRow="0" w:firstColumn="0" w:lastColumn="0" w:oddVBand="0" w:evenVBand="0" w:oddHBand="0" w:evenHBand="0" w:firstRowFirstColumn="0" w:firstRowLastColumn="0" w:lastRowFirstColumn="0" w:lastRowLastColumn="0"/>
+              <w:rPr>
+                <w:b w:val="0"/>
+              </w:rPr>
+            </w:pPr>
+            <w:r>
+              <w:rPr>
+                <w:b w:val="0"/>
+              </w:rPr>
+              <w:t>Description</w:t>
+            </w:r>
+          </w:p>
+        </w:tc>
+      </w:tr>
+      <w:tr>
+        <w:trPr>
+          <w:cnfStyle w:val="000000100000" w:firstRow="0" w:lastRow="0" w:firstColumn="0" w:lastColumn="0" w:oddVBand="0" w:evenVBand="0" w:oddHBand="1" w:evenHBand="0" w:firstRowFirstColumn="0" w:firstRowLastColumn="0" w:lastRowFirstColumn="0" w:lastRowLastColumn="0"/>
+        </w:trPr>
+        <w:tc>
+          <w:tcPr>
+            <w:cnfStyle w:val="001000000000" w:firstRow="0" w:lastRow="0" w:firstColumn="1" w:lastColumn="0" w:oddVBand="0" w:evenVBand="0" w:oddHBand="0" w:evenHBand="0" w:firstRowFirstColumn="0" w:firstRowLastColumn="0" w:lastRowFirstColumn="0" w:lastRowLastColumn="0"/>
+            <w:tcW w:w="1838" w:type="dxa"/>
+          </w:tcPr>
+          <w:p>
+            <w:pPr>
+              <w:jc w:val="center"/>
+            </w:pPr>
+            <w:r>
+              <w:t>1</w:t>
+            </w:r>
+          </w:p>
+        </w:tc>
+        <w:tc>
+          <w:tcPr>
+            <w:tcW w:w="1843" w:type="dxa"/>
+          </w:tcPr>
+          <w:p>
+            <w:pPr>
+              <w:cnfStyle w:val="000000100000" w:firstRow="0" w:lastRow="0" w:firstColumn="0" w:lastColumn="0" w:oddVBand="0" w:evenVBand="0" w:oddHBand="1" w:evenHBand="0" w:firstRowFirstColumn="0" w:firstRowLastColumn="0" w:lastRowFirstColumn="0" w:lastRowLastColumn="0"/>
+            </w:pPr>
+            <w:r>
+              <w:rPr>
+                <w:color w:val="0000FF"/>
+              </w:rPr>
+              <w:t>management</w:t>
+            </w:r>
+          </w:p>
+        </w:tc>
+        <w:tc>
+          <w:tcPr>
+            <w:tcW w:w="5669" w:type="dxa"/>
+          </w:tcPr>
+          <w:p>
+            <w:pPr>
+              <w:cnfStyle w:val="000000100000" w:firstRow="0" w:lastRow="0" w:firstColumn="0" w:lastColumn="0" w:oddVBand="0" w:evenVBand="0" w:oddHBand="1" w:evenHBand="0" w:firstRowFirstColumn="0" w:firstRowLastColumn="0" w:lastRowFirstColumn="0" w:lastRowLastColumn="0"/>
+            </w:pPr>
+            <w:r>
+              <w:t>Fixed lower-case text denoting the root of the API path</w:t>
+            </w:r>
+          </w:p>
+        </w:tc>
+      </w:tr>
+      <w:tr>
+        <w:tc>
+          <w:tcPr>
+            <w:cnfStyle w:val="001000000000" w:firstRow="0" w:lastRow="0" w:firstColumn="1" w:lastColumn="0" w:oddVBand="0" w:evenVBand="0" w:oddHBand="0" w:evenHBand="0" w:firstRowFirstColumn="0" w:firstRowLastColumn="0" w:lastRowFirstColumn="0" w:lastRowLastColumn="0"/>
+            <w:tcW w:w="1838" w:type="dxa"/>
+          </w:tcPr>
+          <w:p>
+            <w:pPr>
+              <w:jc w:val="center"/>
+            </w:pPr>
+            <w:r>
+              <w:t>2</w:t>
+            </w:r>
+          </w:p>
+        </w:tc>
+        <w:tc>
+          <w:tcPr>
+            <w:tcW w:w="1843" w:type="dxa"/>
+          </w:tcPr>
+          <w:p>
+            <w:pPr>
+              <w:cnfStyle w:val="000000000000" w:firstRow="0" w:lastRow="0" w:firstColumn="0" w:lastColumn="0" w:oddVBand="0" w:evenVBand="0" w:oddHBand="0" w:evenHBand="0" w:firstRowFirstColumn="0" w:firstRowLastColumn="0" w:lastRowFirstColumn="0" w:lastRowLastColumn="0"/>
+            </w:pPr>
+            <w:proofErr w:type="spellStart"/>
+            <w:r>
+              <w:rPr>
+                <w:color w:val="0000FF"/>
+              </w:rPr>
+              <w:t>v</w:t>
+            </w:r>
+            <w:r>
+              <w:rPr>
+                <w:color w:val="FF0000"/>
+              </w:rPr>
+              <w:t>version_number</w:t>
+            </w:r>
+            <w:proofErr w:type="spellEnd"/>
+          </w:p>
+        </w:tc>
+        <w:tc>
+          <w:tcPr>
+            <w:tcW w:w="5669" w:type="dxa"/>
+          </w:tcPr>
+          <w:p>
+            <w:pPr>
+              <w:cnfStyle w:val="000000000000" w:firstRow="0" w:lastRow="0" w:firstColumn="0" w:lastColumn="0" w:oddVBand="0" w:evenVBand="0" w:oddHBand="0" w:evenHBand="0" w:firstRowFirstColumn="0" w:firstRowLastColumn="0" w:lastRowFirstColumn="0" w:lastRowLastColumn="0"/>
+            </w:pPr>
+            <w:r>
+              <w:t>Integer API version number prefixed with a lower-case v</w:t>
+            </w:r>
+          </w:p>
+        </w:tc>
+      </w:tr>
+      <w:tr>
+        <w:trPr>
+          <w:cnfStyle w:val="000000100000" w:firstRow="0" w:lastRow="0" w:firstColumn="0" w:lastColumn="0" w:oddVBand="0" w:evenVBand="0" w:oddHBand="1" w:evenHBand="0" w:firstRowFirstColumn="0" w:firstRowLastColumn="0" w:lastRowFirstColumn="0" w:lastRowLastColumn="0"/>
+        </w:trPr>
+        <w:tc>
+          <w:tcPr>
+            <w:cnfStyle w:val="001000000000" w:firstRow="0" w:lastRow="0" w:firstColumn="1" w:lastColumn="0" w:oddVBand="0" w:evenVBand="0" w:oddHBand="0" w:evenHBand="0" w:firstRowFirstColumn="0" w:firstRowLastColumn="0" w:lastRowFirstColumn="0" w:lastRowLastColumn="0"/>
+            <w:tcW w:w="1838" w:type="dxa"/>
+          </w:tcPr>
+          <w:p>
+            <w:pPr>
+              <w:jc w:val="center"/>
+            </w:pPr>
+            <w:r>
+              <w:t>3</w:t>
+            </w:r>
+          </w:p>
+        </w:tc>
+        <w:tc>
+          <w:tcPr>
+            <w:tcW w:w="1843" w:type="dxa"/>
+          </w:tcPr>
+          <w:p>
+            <w:pPr>
+              <w:cnfStyle w:val="000000100000" w:firstRow="0" w:lastRow="0" w:firstColumn="0" w:lastColumn="0" w:oddVBand="0" w:evenVBand="0" w:oddHBand="1" w:evenHBand="0" w:firstRowFirstColumn="0" w:firstRowLastColumn="0" w:lastRowFirstColumn="0" w:lastRowLastColumn="0"/>
+              <w:rPr>
+                <w:color w:val="FF0000"/>
+              </w:rPr>
+            </w:pPr>
+            <w:r>
+              <w:rPr>
+                <w:color w:val="FF0000"/>
+              </w:rPr>
+              <w:t>command</w:t>
+            </w:r>
+          </w:p>
+        </w:tc>
+        <w:tc>
+          <w:tcPr>
+            <w:tcW w:w="5669" w:type="dxa"/>
+          </w:tcPr>
+          <w:p>
+            <w:pPr>
+              <w:cnfStyle w:val="000000100000" w:firstRow="0" w:lastRow="0" w:firstColumn="0" w:lastColumn="0" w:oddVBand="0" w:evenVBand="0" w:oddHBand="1" w:evenHBand="0" w:firstRowFirstColumn="0" w:firstRowLastColumn="0" w:lastRowFirstColumn="0" w:lastRowLastColumn="0"/>
+            </w:pPr>
+            <w:r>
+              <w:t>Either “description” or “</w:t>
+            </w:r>
+            <w:proofErr w:type="spellStart"/>
+            <w:r>
+              <w:t>configureddevices</w:t>
+            </w:r>
+            <w:proofErr w:type="spellEnd"/>
+            <w:r>
+              <w:t>” as required</w:t>
+            </w:r>
+          </w:p>
+        </w:tc>
+      </w:tr>
+    </w:tbl>
+    <w:p>
+      <w:pPr>
+        <w:spacing w:after="0"/>
+      </w:pPr>
+    </w:p>
+    <w:p>
+      <w:pPr>
+        <w:rPr>
+          <w:rFonts w:asciiTheme="majorHAnsi" w:hAnsiTheme="majorHAnsi"/>
+        </w:rPr>
+      </w:pPr>
+      <w:r>
+        <w:rPr>
+          <w:rFonts w:asciiTheme="majorHAnsi" w:hAnsiTheme="majorHAnsi"/>
+        </w:rPr>
+        <w:t xml:space="preserve">For example, </w:t>
+      </w:r>
+      <w:r>
+        <w:rPr>
+          <w:rFonts w:asciiTheme="majorHAnsi" w:hAnsiTheme="majorHAnsi"/>
+        </w:rPr>
+        <w:t>these are valid calls</w:t>
+      </w:r>
+      <w:r>
+        <w:rPr>
+          <w:rFonts w:asciiTheme="majorHAnsi" w:hAnsiTheme="majorHAnsi"/>
+        </w:rPr>
+        <w:t>:</w:t>
+      </w:r>
+    </w:p>
+    <w:p>
+      <w:pPr>
+        <w:jc w:val="center"/>
+        <w:rPr>
+          <w:rFonts w:ascii="Consolas" w:hAnsi="Consolas" w:cs="Courier New"/>
+          <w:color w:val="0000FF"/>
+          <w:sz w:val="20"/>
+          <w:szCs w:val="20"/>
+        </w:rPr>
+      </w:pPr>
+      <w:r>
+        <w:rPr>
+          <w:rFonts w:ascii="Consolas" w:hAnsi="Consolas" w:cs="Courier New"/>
+          <w:color w:val="0000FF"/>
+          <w:sz w:val="20"/>
+          <w:szCs w:val="20"/>
+          <w:highlight w:val="white"/>
+        </w:rPr>
+        <w:t>http://api.peakobservatory.com/</w:t>
+      </w:r>
+      <w:r>
+        <w:rPr>
+          <w:rFonts w:ascii="Consolas" w:hAnsi="Consolas" w:cs="Courier New"/>
+          <w:color w:val="0000FF"/>
+          <w:sz w:val="20"/>
+          <w:szCs w:val="20"/>
+        </w:rPr>
+        <w:t>management/v1/description</w:t>
+      </w:r>
+    </w:p>
+    <w:p>
+      <w:pPr>
+        <w:jc w:val="center"/>
+        <w:rPr>
+          <w:rFonts w:ascii="Consolas" w:hAnsi="Consolas" w:cs="Courier New"/>
+          <w:color w:val="0000FF"/>
+          <w:sz w:val="20"/>
+          <w:szCs w:val="20"/>
+        </w:rPr>
+      </w:pPr>
+      <w:r>
+        <w:rPr>
+          <w:rFonts w:ascii="Consolas" w:hAnsi="Consolas" w:cs="Courier New"/>
+          <w:color w:val="0000FF"/>
+          <w:sz w:val="20"/>
+          <w:szCs w:val="20"/>
+          <w:highlight w:val="white"/>
+        </w:rPr>
+        <w:t>http://api.peakobservatory.com/</w:t>
+      </w:r>
+      <w:r>
+        <w:rPr>
+          <w:rFonts w:ascii="Consolas" w:hAnsi="Consolas" w:cs="Courier New"/>
+          <w:color w:val="0000FF"/>
+          <w:sz w:val="20"/>
+          <w:szCs w:val="20"/>
+        </w:rPr>
+        <w:t>management/v1/</w:t>
+      </w:r>
+      <w:r>
+        <w:rPr>
+          <w:rFonts w:ascii="Consolas" w:hAnsi="Consolas" w:cs="Courier New"/>
+          <w:color w:val="0000FF"/>
+          <w:sz w:val="20"/>
+          <w:szCs w:val="20"/>
+        </w:rPr>
+        <w:t>configureddevices</w:t>
+      </w:r>
+    </w:p>
+    <w:p>
+      <w:pPr>
+        <w:pStyle w:val="Heading3"/>
+      </w:pPr>
+      <w:r>
+        <w:lastRenderedPageBreak/>
+        <w:t>Globally Unique IDs (UIDs)</w:t>
+      </w:r>
+    </w:p>
+    <w:p>
+      <w:r>
+        <w:t>These are string identifiers that must be globally unique. This means that identical hardware devices must have unique individual UID’s that are never assigned to other devices of the same type and are never assigned to devices of any other type.</w:t>
+      </w:r>
+    </w:p>
+    <w:p>
+      <w:r>
+        <w:t xml:space="preserve">The purpose of UIDs is to support “re-discovery” of Alpaca Devices </w:t>
+      </w:r>
+      <w:proofErr w:type="gramStart"/>
+      <w:r>
+        <w:t>in the event that</w:t>
+      </w:r>
+      <w:proofErr w:type="gramEnd"/>
+      <w:r>
+        <w:t xml:space="preserve"> a device’s IP address changes but where client configurations are not automatically revised to match. For further information please see section 0.</w:t>
+      </w:r>
+    </w:p>
+    <w:p>
+      <w:r>
         <w:t>Alpaca Discovery</w:t>
       </w:r>
       <w:r>
@@ -8561,6 +9959,9 @@
     </w:p>
     <w:p>
       <w:r>
+        <w:rPr>
+          <w:noProof/>
+        </w:rPr>
         <w:drawing>
           <wp:inline distT="0" distB="0" distL="0" distR="0" wp14:anchorId="743F8D14" wp14:editId="0641968C">
             <wp:extent cx="5943600" cy="2197100"/>
@@ -8727,146 +10128,143 @@
         <w:t xml:space="preserve">. </w:t>
       </w:r>
       <w:r>
-        <w:t xml:space="preserve">For example, a single Alpaca Device could present a dome, a </w:t>
-      </w:r>
+        <w:t xml:space="preserve">For example, a single Alpaca Device could present a dome, a mount, several focusers, </w:t>
+      </w:r>
+      <w:r>
+        <w:t xml:space="preserve">a </w:t>
+      </w:r>
+      <w:r>
+        <w:t xml:space="preserve">filter wheel and </w:t>
+      </w:r>
+      <w:r>
+        <w:t xml:space="preserve">a </w:t>
+      </w:r>
+      <w:r>
+        <w:t xml:space="preserve">rotator together with some observing conditions devices. </w:t>
+      </w:r>
+    </w:p>
+    <w:p>
+      <w:r>
+        <w:t xml:space="preserve">In today’s ASCOM COM architecture all </w:t>
+      </w:r>
+      <w:r>
+        <w:t xml:space="preserve">drivers </w:t>
+      </w:r>
+      <w:r>
+        <w:t>fit the “simple” model above where one ProgID, the device’s well</w:t>
+      </w:r>
+      <w:r>
+        <w:t>-</w:t>
+      </w:r>
+      <w:r>
+        <w:t xml:space="preserve">known address, is associated with just one </w:t>
+      </w:r>
+      <w:r>
+        <w:t xml:space="preserve">ASCOM </w:t>
+      </w:r>
+      <w:r>
+        <w:t>D</w:t>
+      </w:r>
+      <w:r>
+        <w:t>evice.</w:t>
+      </w:r>
+      <w:r>
+        <w:t xml:space="preserve"> </w:t>
+      </w:r>
+    </w:p>
+    <w:p>
+      <w:pPr>
+        <w:pStyle w:val="Heading2"/>
+      </w:pPr>
+      <w:bookmarkStart w:id="1053" w:name="_Toc37149144"/>
+      <w:r>
+        <w:t>Consolidation</w:t>
+      </w:r>
+      <w:bookmarkEnd w:id="1053"/>
+    </w:p>
+    <w:p>
+      <w:r>
+        <w:t xml:space="preserve">The Alpaca API supports consolidation of multiple downstream Alpaca Devices into one virtual Alpaca </w:t>
+      </w:r>
+      <w:r>
+        <w:t xml:space="preserve">Device </w:t>
+      </w:r>
+      <w:r>
+        <w:t xml:space="preserve">that </w:t>
+      </w:r>
+      <w:r>
+        <w:t>present</w:t>
+      </w:r>
+      <w:r>
+        <w:t>s</w:t>
+      </w:r>
+      <w:r>
+        <w:t xml:space="preserve"> a single aggregated device tree under one IP end point.</w:t>
+      </w:r>
+      <w:r>
+        <w:t xml:space="preserve"> This </w:t>
+      </w:r>
+      <w:r>
+        <w:t xml:space="preserve">opens the way </w:t>
+      </w:r>
+      <w:r>
+        <w:t xml:space="preserve">to creation of </w:t>
+      </w:r>
+      <w:r>
+        <w:t>physical device</w:t>
+      </w:r>
+      <w:r>
+        <w:t>s</w:t>
+      </w:r>
+      <w:r>
+        <w:t xml:space="preserve"> </w:t>
+      </w:r>
+      <w:r>
+        <w:t xml:space="preserve">that </w:t>
+      </w:r>
+      <w:r>
+        <w:t xml:space="preserve">proxy Alpaca requests </w:t>
+      </w:r>
+      <w:proofErr w:type="gramStart"/>
+      <w:r>
+        <w:t xml:space="preserve">and </w:t>
+      </w:r>
+      <w:r>
+        <w:t>also</w:t>
+      </w:r>
+      <w:proofErr w:type="gramEnd"/>
+      <w:r>
+        <w:t xml:space="preserve"> to </w:t>
+      </w:r>
+      <w:r>
+        <w:t xml:space="preserve">use of </w:t>
+      </w:r>
+      <w:r>
+        <w:t>web server</w:t>
+      </w:r>
+      <w:r>
+        <w:t>s</w:t>
+      </w:r>
+      <w:r>
+        <w:t xml:space="preserve"> as reverse prox</w:t>
+      </w:r>
+      <w:r>
+        <w:t>ies</w:t>
+      </w:r>
+      <w:r>
+        <w:t xml:space="preserve"> that front multiple Alpaca Devices</w:t>
+      </w:r>
+      <w:r>
+        <w:t>.</w:t>
+      </w:r>
+    </w:p>
+    <w:p>
+      <w:pPr>
+        <w:pStyle w:val="Heading2"/>
+      </w:pPr>
+      <w:bookmarkStart w:id="1054" w:name="_Toc37149145"/>
       <w:r>
         <w:lastRenderedPageBreak/>
-        <w:t xml:space="preserve">mount, several focusers, </w:t>
-      </w:r>
-      <w:r>
-        <w:t xml:space="preserve">a </w:t>
-      </w:r>
-      <w:r>
-        <w:t xml:space="preserve">filter wheel and </w:t>
-      </w:r>
-      <w:r>
-        <w:t xml:space="preserve">a </w:t>
-      </w:r>
-      <w:r>
-        <w:t xml:space="preserve">rotator together with some observing conditions devices. </w:t>
-      </w:r>
-    </w:p>
-    <w:p>
-      <w:r>
-        <w:t xml:space="preserve">In today’s ASCOM COM architecture all </w:t>
-      </w:r>
-      <w:r>
-        <w:t xml:space="preserve">drivers </w:t>
-      </w:r>
-      <w:r>
-        <w:t>fit the “simple” model above where one ProgID, the device’s well</w:t>
-      </w:r>
-      <w:r>
-        <w:t>-</w:t>
-      </w:r>
-      <w:r>
-        <w:t xml:space="preserve">known address, is associated with just one </w:t>
-      </w:r>
-      <w:r>
-        <w:t xml:space="preserve">ASCOM </w:t>
-      </w:r>
-      <w:r>
-        <w:t>D</w:t>
-      </w:r>
-      <w:r>
-        <w:t>evice.</w:t>
-      </w:r>
-      <w:r>
-        <w:t xml:space="preserve"> </w:t>
-      </w:r>
-    </w:p>
-    <w:p>
-      <w:pPr>
-        <w:pStyle w:val="Heading2"/>
-      </w:pPr>
-      <w:bookmarkStart w:id="1053" w:name="_Toc37149144"/>
-      <w:r>
-        <w:t>Consolidation</w:t>
-      </w:r>
-      <w:bookmarkEnd w:id="1053"/>
-    </w:p>
-    <w:p>
-      <w:r>
-        <w:t xml:space="preserve">The Alpaca API supports consolidation of multiple downstream Alpaca Devices into one virtual Alpaca </w:t>
-      </w:r>
-      <w:r>
-        <w:t xml:space="preserve">Device </w:t>
-      </w:r>
-      <w:r>
-        <w:t xml:space="preserve">that </w:t>
-      </w:r>
-      <w:r>
-        <w:t>present</w:t>
-      </w:r>
-      <w:r>
-        <w:t>s</w:t>
-      </w:r>
-      <w:r>
-        <w:t xml:space="preserve"> a single aggregated device tree under one IP end point.</w:t>
-      </w:r>
-      <w:r>
-        <w:t xml:space="preserve"> This </w:t>
-      </w:r>
-      <w:r>
-        <w:t xml:space="preserve">opens the way </w:t>
-      </w:r>
-      <w:r>
-        <w:t xml:space="preserve">to creation of </w:t>
-      </w:r>
-      <w:r>
-        <w:t>physical device</w:t>
-      </w:r>
-      <w:r>
-        <w:t>s</w:t>
-      </w:r>
-      <w:r>
-        <w:t xml:space="preserve"> </w:t>
-      </w:r>
-      <w:r>
-        <w:t xml:space="preserve">that </w:t>
-      </w:r>
-      <w:r>
-        <w:t xml:space="preserve">proxy Alpaca requests </w:t>
-      </w:r>
-      <w:proofErr w:type="gramStart"/>
-      <w:r>
-        <w:t xml:space="preserve">and </w:t>
-      </w:r>
-      <w:r>
-        <w:t>also</w:t>
-      </w:r>
-      <w:proofErr w:type="gramEnd"/>
-      <w:r>
-        <w:t xml:space="preserve"> to </w:t>
-      </w:r>
-      <w:r>
-        <w:t xml:space="preserve">use of </w:t>
-      </w:r>
-      <w:r>
-        <w:t>web server</w:t>
-      </w:r>
-      <w:r>
-        <w:t>s</w:t>
-      </w:r>
-      <w:r>
-        <w:t xml:space="preserve"> as reverse prox</w:t>
-      </w:r>
-      <w:r>
-        <w:t>ies</w:t>
-      </w:r>
-      <w:r>
-        <w:t xml:space="preserve"> that front multiple Alpaca Devices</w:t>
-      </w:r>
-      <w:r>
-        <w:t>.</w:t>
-      </w:r>
-    </w:p>
-    <w:p>
-      <w:pPr>
-        <w:pStyle w:val="Heading2"/>
-      </w:pPr>
-      <w:bookmarkStart w:id="1054" w:name="_Toc37149145"/>
-      <w:r>
         <w:t>Supported ASCOM Device Types</w:t>
       </w:r>
       <w:bookmarkEnd w:id="1054"/>
@@ -14384,6 +15782,7 @@
       </w:pPr>
       <w:r>
         <w:rPr>
+          <w:noProof/>
           <w:lang w:val="en-GB"/>
         </w:rPr>
         <w:drawing>
@@ -15554,7 +16953,7 @@
               <w:fldChar w:fldCharType="separate"/>
             </w:r>
             <w:r>
-              <w:t>2.8.3</w:t>
+              <w:t>3.8.3</w:t>
             </w:r>
             <w:r>
               <w:fldChar w:fldCharType="end"/>
@@ -17210,7 +18609,7 @@
         <w:fldChar w:fldCharType="separate"/>
       </w:r>
       <w:r>
-        <w:t>2.1</w:t>
+        <w:t>3.1</w:t>
       </w:r>
       <w:r>
         <w:fldChar w:fldCharType="end"/>
@@ -17228,7 +18627,7 @@
         <w:fldChar w:fldCharType="separate"/>
       </w:r>
       <w:r>
-        <w:t>3.1.2</w:t>
+        <w:t>4.1.2</w:t>
       </w:r>
       <w:r>
         <w:fldChar w:fldCharType="end"/>
@@ -17251,7 +18650,7 @@
         <w:fldChar w:fldCharType="separate"/>
       </w:r>
       <w:r>
-        <w:t>3.2.1</w:t>
+        <w:t>4.2.1</w:t>
       </w:r>
       <w:r>
         <w:fldChar w:fldCharType="end"/>
@@ -17437,9 +18836,9 @@
       <w:pPr>
         <w:pStyle w:val="Heading1"/>
       </w:pPr>
-      <w:bookmarkStart w:id="2485" w:name="_Ref37086402"/>
-      <w:bookmarkStart w:id="2486" w:name="_Ref37086522"/>
-      <w:bookmarkStart w:id="2487" w:name="_Toc37149173"/>
+      <w:bookmarkStart w:id="2485" w:name="_Toc37149173"/>
+      <w:bookmarkStart w:id="2486" w:name="_Ref37086402"/>
+      <w:bookmarkStart w:id="2487" w:name="_Ref37086522"/>
       <w:r>
         <w:lastRenderedPageBreak/>
         <w:t xml:space="preserve">Alpaca </w:t>
@@ -17453,7 +18852,7 @@
       <w:r>
         <w:t>t</w:t>
       </w:r>
-      <w:bookmarkEnd w:id="2487"/>
+      <w:bookmarkEnd w:id="2485"/>
     </w:p>
     <w:p>
       <w:r>
@@ -18225,27 +19624,7 @@
           <w:szCs w:val="20"/>
           <w:highlight w:val="white"/>
         </w:rPr>
-        <w:t>http://api.peako</w:t>
-      </w:r>
-      <w:r>
-        <w:rPr>
-          <w:rFonts w:ascii="Consolas" w:hAnsi="Consolas" w:cs="Courier New"/>
-          <w:color w:val="0000FF"/>
-          <w:sz w:val="20"/>
-          <w:szCs w:val="20"/>
-          <w:highlight w:val="white"/>
-        </w:rPr>
-        <w:t>b</w:t>
-      </w:r>
-      <w:r>
-        <w:rPr>
-          <w:rFonts w:ascii="Consolas" w:hAnsi="Consolas" w:cs="Courier New"/>
-          <w:color w:val="0000FF"/>
-          <w:sz w:val="20"/>
-          <w:szCs w:val="20"/>
-          <w:highlight w:val="white"/>
-        </w:rPr>
-        <w:t>servatory.com/setup/v1/telescope/0/</w:t>
+        <w:t>http://api.peakobservatory.com/setup/v1/telescope/0/</w:t>
       </w:r>
       <w:r>
         <w:rPr>
@@ -18656,21 +20035,21 @@
         <w:t>’s</w:t>
       </w:r>
       <w:r>
-        <w:t xml:space="preserve"> name, it’s ASCOM device type</w:t>
+        <w:t xml:space="preserve"> name, </w:t>
+      </w:r>
+      <w:proofErr w:type="gramStart"/>
+      <w:r>
+        <w:t>it’s</w:t>
+      </w:r>
+      <w:proofErr w:type="gramEnd"/>
+      <w:r>
+        <w:t xml:space="preserve"> ASCOM device type</w:t>
       </w:r>
       <w:r>
         <w:t xml:space="preserve">, </w:t>
       </w:r>
       <w:r>
-        <w:t xml:space="preserve">the device number that must be used to communicate with this </w:t>
-      </w:r>
-      <w:proofErr w:type="gramStart"/>
-      <w:r>
-        <w:t>particular ASCOM</w:t>
-      </w:r>
-      <w:proofErr w:type="gramEnd"/>
-      <w:r>
-        <w:t xml:space="preserve"> Device</w:t>
+        <w:t>the device number that must be used to communicate with this particular ASCOM Device</w:t>
       </w:r>
       <w:r>
         <w:t xml:space="preserve"> and a globally unique id for this particular device</w:t>
@@ -19098,18 +20477,7 @@
           <w:sz w:val="20"/>
           <w:szCs w:val="20"/>
         </w:rPr>
-        <w:t>management/</w:t>
-      </w:r>
-      <w:bookmarkStart w:id="2497" w:name="_GoBack"/>
-      <w:bookmarkEnd w:id="2497"/>
-      <w:r>
-        <w:rPr>
-          <w:rFonts w:ascii="Consolas" w:hAnsi="Consolas" w:cs="Courier New"/>
-          <w:color w:val="0000FF"/>
-          <w:sz w:val="20"/>
-          <w:szCs w:val="20"/>
-        </w:rPr>
-        <w:t>v1/description</w:t>
+        <w:t>management/v1/description</w:t>
       </w:r>
     </w:p>
     <w:p>
@@ -19212,7 +20580,7 @@
         <w:fldChar w:fldCharType="separate"/>
       </w:r>
       <w:r>
-        <w:t>3.2.3</w:t>
+        <w:t>0</w:t>
       </w:r>
       <w:r>
         <w:fldChar w:fldCharType="end"/>
@@ -19225,105 +20593,105 @@
       <w:pPr>
         <w:pStyle w:val="Heading1"/>
       </w:pPr>
-      <w:bookmarkStart w:id="2498" w:name="_Toc37149179"/>
+      <w:bookmarkStart w:id="2497" w:name="_Toc37149179"/>
       <w:r>
         <w:lastRenderedPageBreak/>
         <w:t>Alpaca Discovery</w:t>
       </w:r>
-      <w:bookmarkEnd w:id="2485"/>
       <w:bookmarkEnd w:id="2486"/>
+      <w:bookmarkEnd w:id="2487"/>
+      <w:bookmarkEnd w:id="2497"/>
+    </w:p>
+    <w:p>
+      <w:pPr>
+        <w:pStyle w:val="Heading2"/>
+      </w:pPr>
+      <w:bookmarkStart w:id="2498" w:name="_Toc37149180"/>
+      <w:r>
+        <w:t>Introduction</w:t>
+      </w:r>
       <w:bookmarkEnd w:id="2498"/>
     </w:p>
     <w:p>
+      <w:r>
+        <w:t>Clients can discover Windows COM based drivers through ASCOM’s registry-based Chooser capability</w:t>
+      </w:r>
+      <w:r>
+        <w:t>. H</w:t>
+      </w:r>
+      <w:r>
+        <w:t xml:space="preserve">owever, Alpaca devices can run on any operating system and may </w:t>
+      </w:r>
+      <w:r>
+        <w:t xml:space="preserve">be located </w:t>
+      </w:r>
+      <w:r>
+        <w:t xml:space="preserve">on </w:t>
+      </w:r>
+      <w:r>
+        <w:t xml:space="preserve">different </w:t>
+      </w:r>
+      <w:r>
+        <w:t xml:space="preserve">devices </w:t>
+      </w:r>
+      <w:r>
+        <w:t xml:space="preserve">than </w:t>
+      </w:r>
+      <w:r>
+        <w:t>client</w:t>
+      </w:r>
+      <w:r>
+        <w:t xml:space="preserve"> applications</w:t>
+      </w:r>
+      <w:r>
+        <w:t xml:space="preserve">. </w:t>
+      </w:r>
+      <w:r>
+        <w:t>C</w:t>
+      </w:r>
+      <w:r>
+        <w:t>onsequen</w:t>
+      </w:r>
+      <w:r>
+        <w:t>tly</w:t>
+      </w:r>
+      <w:r>
+        <w:t xml:space="preserve">, Alpaca </w:t>
+      </w:r>
+      <w:r>
+        <w:t xml:space="preserve">clients </w:t>
+      </w:r>
+      <w:r>
+        <w:t>need a discover</w:t>
+      </w:r>
+      <w:r>
+        <w:t>y</w:t>
+      </w:r>
+      <w:r>
+        <w:t xml:space="preserve"> mechanism </w:t>
+      </w:r>
+      <w:r>
+        <w:t xml:space="preserve">that enables them </w:t>
+      </w:r>
+      <w:r>
+        <w:t xml:space="preserve">to </w:t>
+      </w:r>
+      <w:r>
+        <w:t>locate Alpaca devices within their local network environment</w:t>
+      </w:r>
+      <w:r>
+        <w:t>.</w:t>
+      </w:r>
+    </w:p>
+    <w:p>
       <w:pPr>
         <w:pStyle w:val="Heading2"/>
       </w:pPr>
-      <w:bookmarkStart w:id="2499" w:name="_Toc37149180"/>
-      <w:r>
-        <w:t>Introduction</w:t>
+      <w:bookmarkStart w:id="2499" w:name="_Toc37149181"/>
+      <w:r>
+        <w:t>Definitions</w:t>
       </w:r>
       <w:bookmarkEnd w:id="2499"/>
-    </w:p>
-    <w:p>
-      <w:r>
-        <w:t>Clients can discover Windows COM based drivers through ASCOM’s registry-based Chooser capability</w:t>
-      </w:r>
-      <w:r>
-        <w:t>. H</w:t>
-      </w:r>
-      <w:r>
-        <w:t xml:space="preserve">owever, Alpaca devices can run on any operating system and may </w:t>
-      </w:r>
-      <w:r>
-        <w:t xml:space="preserve">be located </w:t>
-      </w:r>
-      <w:r>
-        <w:t xml:space="preserve">on </w:t>
-      </w:r>
-      <w:r>
-        <w:t xml:space="preserve">different </w:t>
-      </w:r>
-      <w:r>
-        <w:t xml:space="preserve">devices </w:t>
-      </w:r>
-      <w:r>
-        <w:t xml:space="preserve">than </w:t>
-      </w:r>
-      <w:r>
-        <w:t>client</w:t>
-      </w:r>
-      <w:r>
-        <w:t xml:space="preserve"> applications</w:t>
-      </w:r>
-      <w:r>
-        <w:t xml:space="preserve">. </w:t>
-      </w:r>
-      <w:r>
-        <w:t>C</w:t>
-      </w:r>
-      <w:r>
-        <w:t>onsequen</w:t>
-      </w:r>
-      <w:r>
-        <w:t>tly</w:t>
-      </w:r>
-      <w:r>
-        <w:t xml:space="preserve">, Alpaca </w:t>
-      </w:r>
-      <w:r>
-        <w:t xml:space="preserve">clients </w:t>
-      </w:r>
-      <w:r>
-        <w:t>need a discover</w:t>
-      </w:r>
-      <w:r>
-        <w:t>y</w:t>
-      </w:r>
-      <w:r>
-        <w:t xml:space="preserve"> mechanism </w:t>
-      </w:r>
-      <w:r>
-        <w:t xml:space="preserve">that enables them </w:t>
-      </w:r>
-      <w:r>
-        <w:t xml:space="preserve">to </w:t>
-      </w:r>
-      <w:r>
-        <w:t>locate Alpaca devices within their local network environment</w:t>
-      </w:r>
-      <w:r>
-        <w:t>.</w:t>
-      </w:r>
-    </w:p>
-    <w:p>
-      <w:pPr>
-        <w:pStyle w:val="Heading2"/>
-      </w:pPr>
-      <w:bookmarkStart w:id="2500" w:name="_Toc37149181"/>
-      <w:r>
-        <w:t>Definitions</w:t>
-      </w:r>
-      <w:bookmarkEnd w:id="2500"/>
     </w:p>
     <w:p>
       <w:r>
@@ -19533,24 +20901,24 @@
       <w:pPr>
         <w:pStyle w:val="Heading2"/>
       </w:pPr>
-      <w:bookmarkStart w:id="2501" w:name="_Toc37149182"/>
+      <w:bookmarkStart w:id="2500" w:name="_Toc37149182"/>
       <w:r>
         <w:t>Alpaca Discovery Protocol - IPv4</w:t>
       </w:r>
+      <w:bookmarkEnd w:id="2500"/>
+    </w:p>
+    <w:p>
+      <w:pPr>
+        <w:pStyle w:val="Heading3"/>
+      </w:pPr>
+      <w:bookmarkStart w:id="2501" w:name="_Toc37149183"/>
+      <w:r>
+        <w:t>Clients</w:t>
+      </w:r>
       <w:bookmarkEnd w:id="2501"/>
     </w:p>
     <w:p>
       <w:pPr>
-        <w:pStyle w:val="Heading3"/>
-      </w:pPr>
-      <w:bookmarkStart w:id="2502" w:name="_Toc37149183"/>
-      <w:r>
-        <w:t>Clients</w:t>
-      </w:r>
-      <w:bookmarkEnd w:id="2502"/>
-    </w:p>
-    <w:p>
-      <w:pPr>
         <w:spacing w:after="0"/>
       </w:pPr>
       <w:r>
@@ -19572,7 +20940,14 @@
         <w:rPr>
           <w:rFonts w:cstheme="minorHAnsi"/>
         </w:rPr>
-        <w:t>Figure 1</w:t>
+        <w:t xml:space="preserve">Figure </w:t>
+      </w:r>
+      <w:r>
+        <w:rPr>
+          <w:rFonts w:cstheme="minorHAnsi"/>
+          <w:noProof/>
+        </w:rPr>
+        <w:t>1</w:t>
       </w:r>
       <w:r>
         <w:fldChar w:fldCharType="end"/>
@@ -19694,11 +21069,11 @@
       <w:pPr>
         <w:pStyle w:val="Heading3"/>
       </w:pPr>
-      <w:bookmarkStart w:id="2503" w:name="_Toc37149184"/>
+      <w:bookmarkStart w:id="2502" w:name="_Toc37149184"/>
       <w:r>
         <w:t>Devices</w:t>
       </w:r>
-      <w:bookmarkEnd w:id="2503"/>
+      <w:bookmarkEnd w:id="2502"/>
     </w:p>
     <w:p>
       <w:r>
@@ -19754,6 +21129,9 @@
         <w:keepNext/>
       </w:pPr>
       <w:r>
+        <w:rPr>
+          <w:noProof/>
+        </w:rPr>
         <w:lastRenderedPageBreak/>
         <w:drawing>
           <wp:inline distT="0" distB="0" distL="0" distR="0" wp14:anchorId="06C5E625" wp14:editId="711AC3B3">
@@ -19813,8 +21191,8 @@
           <w:iCs w:val="0"/>
         </w:rPr>
       </w:pPr>
-      <w:bookmarkStart w:id="2504" w:name="_Ref37064180"/>
-      <w:bookmarkStart w:id="2505" w:name="_Ref35243715"/>
+      <w:bookmarkStart w:id="2503" w:name="_Ref37064180"/>
+      <w:bookmarkStart w:id="2504" w:name="_Ref35243715"/>
       <w:r>
         <w:rPr>
           <w:rFonts w:cstheme="minorHAnsi"/>
@@ -19844,6 +21222,7 @@
       <w:r>
         <w:rPr>
           <w:rFonts w:cstheme="minorHAnsi"/>
+          <w:noProof/>
         </w:rPr>
         <w:t>1</w:t>
       </w:r>
@@ -19854,35 +21233,35 @@
         </w:rPr>
         <w:fldChar w:fldCharType="end"/>
       </w:r>
+      <w:bookmarkEnd w:id="2503"/>
+      <w:r>
+        <w:rPr>
+          <w:rFonts w:cstheme="minorHAnsi"/>
+        </w:rPr>
+        <w:t xml:space="preserve"> - Alpaca IPv4 and IPv6 discovery protocol</w:t>
+      </w:r>
       <w:bookmarkEnd w:id="2504"/>
-      <w:r>
-        <w:rPr>
-          <w:rFonts w:cstheme="minorHAnsi"/>
-        </w:rPr>
-        <w:t xml:space="preserve"> - Alpaca IPv4 and IPv6 discovery protocol</w:t>
-      </w:r>
-      <w:bookmarkEnd w:id="2505"/>
     </w:p>
     <w:p>
       <w:pPr>
         <w:pStyle w:val="Heading2"/>
       </w:pPr>
-      <w:bookmarkStart w:id="2506" w:name="_Toc37149185"/>
+      <w:bookmarkStart w:id="2505" w:name="_Toc37149185"/>
       <w:r>
         <w:lastRenderedPageBreak/>
         <w:t>Alpaca Discovery Protocol - IPv6</w:t>
       </w:r>
+      <w:bookmarkEnd w:id="2505"/>
+    </w:p>
+    <w:p>
+      <w:pPr>
+        <w:pStyle w:val="Heading3"/>
+      </w:pPr>
+      <w:bookmarkStart w:id="2506" w:name="_Toc37149186"/>
+      <w:r>
+        <w:t>Clients</w:t>
+      </w:r>
       <w:bookmarkEnd w:id="2506"/>
-    </w:p>
-    <w:p>
-      <w:pPr>
-        <w:pStyle w:val="Heading3"/>
-      </w:pPr>
-      <w:bookmarkStart w:id="2507" w:name="_Toc37149186"/>
-      <w:r>
-        <w:t>Clients</w:t>
-      </w:r>
-      <w:bookmarkEnd w:id="2507"/>
     </w:p>
     <w:p>
       <w:pPr>
@@ -19904,9 +21283,21 @@
       <w:r>
         <w:rPr>
           <w:rFonts w:cstheme="minorHAnsi"/>
-          <w:iCs/>
-        </w:rPr>
-        <w:t>Figure 1 - Alpaca IPv4 and IPv6 discovery protocol</w:t>
+        </w:rPr>
+        <w:t xml:space="preserve">Figure </w:t>
+      </w:r>
+      <w:r>
+        <w:rPr>
+          <w:rFonts w:cstheme="minorHAnsi"/>
+          <w:noProof/>
+        </w:rPr>
+        <w:t>1</w:t>
+      </w:r>
+      <w:r>
+        <w:rPr>
+          <w:rFonts w:cstheme="minorHAnsi"/>
+        </w:rPr>
+        <w:t xml:space="preserve"> - Alpaca IPv4 and IPv6 discovery protocol</w:t>
       </w:r>
       <w:r>
         <w:fldChar w:fldCharType="end"/>
@@ -20048,11 +21439,11 @@
       <w:pPr>
         <w:pStyle w:val="Heading3"/>
       </w:pPr>
-      <w:bookmarkStart w:id="2508" w:name="_Toc37149187"/>
+      <w:bookmarkStart w:id="2507" w:name="_Toc37149187"/>
       <w:r>
         <w:t>Devices</w:t>
       </w:r>
-      <w:bookmarkEnd w:id="2508"/>
+      <w:bookmarkEnd w:id="2507"/>
     </w:p>
     <w:p>
       <w:r>
@@ -20123,11 +21514,11 @@
       <w:pPr>
         <w:pStyle w:val="Heading2"/>
       </w:pPr>
-      <w:bookmarkStart w:id="2509" w:name="_Toc37149188"/>
+      <w:bookmarkStart w:id="2508" w:name="_Toc37149188"/>
       <w:r>
         <w:t>Discovery Message Format</w:t>
       </w:r>
-      <w:bookmarkEnd w:id="2509"/>
+      <w:bookmarkEnd w:id="2508"/>
     </w:p>
     <w:p>
       <w:pPr>
@@ -20409,6 +21800,7 @@
         <w:rPr>
           <w:i/>
           <w:iCs/>
+          <w:noProof/>
         </w:rPr>
         <w:t>1</w:t>
       </w:r>
@@ -20542,12 +21934,12 @@
       <w:pPr>
         <w:pStyle w:val="Heading2"/>
       </w:pPr>
-      <w:bookmarkStart w:id="2510" w:name="_Toc37149189"/>
+      <w:bookmarkStart w:id="2509" w:name="_Toc37149189"/>
       <w:r>
         <w:lastRenderedPageBreak/>
         <w:t>Discovery Response Format</w:t>
       </w:r>
-      <w:bookmarkEnd w:id="2510"/>
+      <w:bookmarkEnd w:id="2509"/>
     </w:p>
     <w:p>
       <w:r>
@@ -20732,11 +22124,11 @@
       <w:pPr>
         <w:pStyle w:val="Heading2"/>
       </w:pPr>
-      <w:bookmarkStart w:id="2511" w:name="_Toc37149190"/>
+      <w:bookmarkStart w:id="2510" w:name="_Toc37149190"/>
       <w:r>
         <w:t>Unique IDs (UID)</w:t>
       </w:r>
-      <w:bookmarkEnd w:id="2511"/>
+      <w:bookmarkEnd w:id="2510"/>
     </w:p>
     <w:p>
       <w:r>
@@ -20872,21 +22264,21 @@
       <w:pPr>
         <w:pStyle w:val="Heading2"/>
       </w:pPr>
-      <w:bookmarkStart w:id="2512" w:name="_Toc37149191"/>
+      <w:bookmarkStart w:id="2511" w:name="_Toc37149191"/>
       <w:r>
         <w:t>Implementation Requirements</w:t>
       </w:r>
+      <w:bookmarkEnd w:id="2511"/>
+    </w:p>
+    <w:p>
+      <w:pPr>
+        <w:pStyle w:val="Heading3"/>
+      </w:pPr>
+      <w:bookmarkStart w:id="2512" w:name="_Toc37149192"/>
+      <w:r>
+        <w:t>Discovery Port</w:t>
+      </w:r>
       <w:bookmarkEnd w:id="2512"/>
-    </w:p>
-    <w:p>
-      <w:pPr>
-        <w:pStyle w:val="Heading3"/>
-      </w:pPr>
-      <w:bookmarkStart w:id="2513" w:name="_Toc37149192"/>
-      <w:r>
-        <w:t>Discovery Port</w:t>
-      </w:r>
-      <w:bookmarkEnd w:id="2513"/>
     </w:p>
     <w:p>
       <w:r>
@@ -20954,32 +22346,32 @@
       <w:pPr>
         <w:pStyle w:val="Heading3"/>
       </w:pPr>
-      <w:bookmarkStart w:id="2514" w:name="_Toc37149193"/>
+      <w:bookmarkStart w:id="2513" w:name="_Toc37149193"/>
       <w:r>
         <w:t>IP versions</w:t>
       </w:r>
+      <w:bookmarkEnd w:id="2513"/>
+    </w:p>
+    <w:p>
+      <w:r>
+        <w:t xml:space="preserve">All Alpaca devices should support IPv4 to ensure widest adoption and best compatibility with client devices and astronomy equipment. Devices could also support </w:t>
+      </w:r>
+      <w:r>
+        <w:t xml:space="preserve">IPv6 </w:t>
+      </w:r>
+      <w:r>
+        <w:t>at the discretion of the manufacturer / software author.</w:t>
+      </w:r>
+    </w:p>
+    <w:p>
+      <w:pPr>
+        <w:pStyle w:val="Heading1"/>
+      </w:pPr>
+      <w:bookmarkStart w:id="2514" w:name="_Toc526418551"/>
+      <w:bookmarkStart w:id="2515" w:name="_Toc526418552"/>
+      <w:bookmarkStart w:id="2516" w:name="_Toc37149194"/>
       <w:bookmarkEnd w:id="2514"/>
-    </w:p>
-    <w:p>
-      <w:r>
-        <w:t xml:space="preserve">All Alpaca devices should support IPv4 to ensure widest adoption and best compatibility with client devices and astronomy equipment. Devices could also support </w:t>
-      </w:r>
-      <w:r>
-        <w:t xml:space="preserve">IPv6 </w:t>
-      </w:r>
-      <w:r>
-        <w:t>at the discretion of the manufacturer / software author.</w:t>
-      </w:r>
-    </w:p>
-    <w:p>
-      <w:pPr>
-        <w:pStyle w:val="Heading1"/>
-      </w:pPr>
-      <w:bookmarkStart w:id="2515" w:name="_Toc526418551"/>
-      <w:bookmarkStart w:id="2516" w:name="_Toc526418552"/>
-      <w:bookmarkStart w:id="2517" w:name="_Toc37149194"/>
       <w:bookmarkEnd w:id="2515"/>
-      <w:bookmarkEnd w:id="2516"/>
       <w:r>
         <w:lastRenderedPageBreak/>
         <w:t xml:space="preserve">ASCOM APIs - </w:t>
@@ -20987,55 +22379,55 @@
       <w:r>
         <w:t>Essential Concepts</w:t>
       </w:r>
-      <w:bookmarkEnd w:id="1050"/>
+      <w:bookmarkEnd w:id="1051"/>
+      <w:bookmarkEnd w:id="2516"/>
+    </w:p>
+    <w:p>
+      <w:r>
+        <w:t xml:space="preserve">Today's world is clearly modular, cross-platform, and distributed. The core aspect of any modular system is its interfaces. If a system is built on top of poorly designed interfaces, it suffers throughout its life with limitations, instabilities, gremlins, and the like. Interface design </w:t>
+      </w:r>
+      <w:r>
+        <w:rPr>
+          <w:i/>
+        </w:rPr>
+        <w:t>and negotiation</w:t>
+      </w:r>
+      <w:r>
+        <w:t xml:space="preserve"> is an engineering art, the best practitioners are those that have suffered and learned. </w:t>
+      </w:r>
+    </w:p>
+    <w:p>
+      <w:pPr>
+        <w:pStyle w:val="Heading3"/>
+      </w:pPr>
+      <w:bookmarkStart w:id="2517" w:name="_Toc37149195"/>
+      <w:r>
+        <w:t>Object Models - Properties and Methods</w:t>
+      </w:r>
       <w:bookmarkEnd w:id="2517"/>
     </w:p>
     <w:p>
       <w:r>
-        <w:t xml:space="preserve">Today's world is clearly modular, cross-platform, and distributed. The core aspect of any modular system is its interfaces. If a system is built on top of poorly designed interfaces, it suffers throughout its life with limitations, instabilities, gremlins, and the like. Interface design </w:t>
-      </w:r>
-      <w:r>
-        <w:rPr>
-          <w:i/>
-        </w:rPr>
-        <w:t>and negotiation</w:t>
-      </w:r>
-      <w:r>
-        <w:t xml:space="preserve"> is an engineering art, the best practitioners are those that have suffered and learned. </w:t>
+        <w:t xml:space="preserve">The ASCOM APIs are built on an object model which provides properties that represent some state of the device, and methods that can change the state of the device. For example, the current positional right ascension of a telescope mount is a property, and a command to slew the mount to a different position is a method. In ASCOM COM, properties are normally accessed by assignment statements in the native syntax of any of twenty languages on Windows. Methods are represented by native syntax function calls, some with parameters.  There are exceptions. Some properties require parameters to signify some aspect of state, and thus may be represented by a function call which returns the property value (which need not be a scalar), for example, </w:t>
+      </w:r>
+      <w:proofErr w:type="spellStart"/>
+      <w:r>
+        <w:t>Telescope.AxisRates</w:t>
+      </w:r>
+      <w:proofErr w:type="spellEnd"/>
+      <w:r>
+        <w:t>(Axis).</w:t>
       </w:r>
     </w:p>
     <w:p>
       <w:pPr>
         <w:pStyle w:val="Heading3"/>
       </w:pPr>
-      <w:bookmarkStart w:id="2518" w:name="_Toc37149195"/>
-      <w:r>
-        <w:t>Object Models - Properties and Methods</w:t>
+      <w:bookmarkStart w:id="2518" w:name="_Toc37149196"/>
+      <w:r>
+        <w:t>ASCOM API Characteristics</w:t>
       </w:r>
       <w:bookmarkEnd w:id="2518"/>
-    </w:p>
-    <w:p>
-      <w:r>
-        <w:t xml:space="preserve">The ASCOM APIs are built on an object model which provides properties that represent some state of the device, and methods that can change the state of the device. For example, the current positional right ascension of a telescope mount is a property, and a command to slew the mount to a different position is a method. In ASCOM COM, properties are normally accessed by assignment statements in the native syntax of any of twenty languages on Windows. Methods are represented by native syntax function calls, some with parameters.  There are exceptions. Some properties require parameters to signify some aspect of state, and thus may be represented by a function call which returns the property value (which need not be a scalar), for example, </w:t>
-      </w:r>
-      <w:proofErr w:type="spellStart"/>
-      <w:r>
-        <w:t>Telescope.AxisRates</w:t>
-      </w:r>
-      <w:proofErr w:type="spellEnd"/>
-      <w:r>
-        <w:t>(Axis).</w:t>
-      </w:r>
-    </w:p>
-    <w:p>
-      <w:pPr>
-        <w:pStyle w:val="Heading3"/>
-      </w:pPr>
-      <w:bookmarkStart w:id="2519" w:name="_Toc37149196"/>
-      <w:r>
-        <w:t>ASCOM API Characteristics</w:t>
-      </w:r>
-      <w:bookmarkEnd w:id="2519"/>
     </w:p>
     <w:p>
       <w:r>
@@ -21354,14 +22746,14 @@
       <w:pPr>
         <w:pStyle w:val="Heading3"/>
       </w:pPr>
-      <w:bookmarkStart w:id="2520" w:name="_Toc37149197"/>
+      <w:bookmarkStart w:id="2519" w:name="_Toc37149197"/>
       <w:r>
         <w:t>Behavioural</w:t>
       </w:r>
       <w:r>
         <w:t xml:space="preserve"> Rules</w:t>
       </w:r>
-      <w:bookmarkEnd w:id="2520"/>
+      <w:bookmarkEnd w:id="2519"/>
     </w:p>
     <w:p>
       <w:r>
@@ -21701,12 +23093,12 @@
       <w:pPr>
         <w:pStyle w:val="Heading1"/>
       </w:pPr>
-      <w:bookmarkStart w:id="2521" w:name="_Toc37149198"/>
+      <w:bookmarkStart w:id="2520" w:name="_Toc37149198"/>
       <w:r>
         <w:lastRenderedPageBreak/>
         <w:t>Document Revision Log</w:t>
       </w:r>
-      <w:bookmarkEnd w:id="2521"/>
+      <w:bookmarkEnd w:id="2520"/>
     </w:p>
     <w:p/>
     <w:tbl>
@@ -21952,7 +23344,7 @@
 </file>
 
 <file path=word/endnotes.xml><?xml version="1.0" encoding="utf-8"?>
-<w:endnotes xmlns:wpc="http://schemas.microsoft.com/office/word/2010/wordprocessingCanvas" xmlns:cx="http://schemas.microsoft.com/office/drawing/2014/chartex" xmlns:cx1="http://schemas.microsoft.com/office/drawing/2015/9/8/chartex" xmlns:cx2="http://schemas.microsoft.com/office/drawing/2015/10/21/chartex" xmlns:cx3="http://schemas.microsoft.com/office/drawing/2016/5/9/chartex" xmlns:cx4="http://schemas.microsoft.com/office/drawing/2016/5/10/chartex" xmlns:cx5="http://schemas.microsoft.com/office/drawing/2016/5/11/chartex" xmlns:cx6="http://schemas.microsoft.com/office/drawing/2016/5/12/chartex" xmlns:cx7="http://schemas.microsoft.com/office/drawing/2016/5/13/chartex" xmlns:cx8="http://schemas.microsoft.com/office/drawing/2016/5/14/chartex" xmlns:mc="http://schemas.openxmlformats.org/markup-compatibility/2006" xmlns:aink="http://schemas.microsoft.com/office/drawing/2016/ink" xmlns:am3d="http://schemas.microsoft.com/office/drawing/2017/model3d" xmlns:o="urn:schemas-microsoft-com:office:office" xmlns:r="http://schemas.openxmlformats.org/officeDocument/2006/relationships" xmlns:m="http://schemas.openxmlformats.org/officeDocument/2006/math" xmlns:v="urn:schemas-microsoft-com:vml" xmlns:wp14="http://schemas.microsoft.com/office/word/2010/wordprocessingDrawing" xmlns:wp="http://schemas.openxmlformats.org/drawingml/2006/wordprocessingDrawing" xmlns:w10="urn:schemas-microsoft-com:office:word" xmlns:w="http://schemas.openxmlformats.org/wordprocessingml/2006/main" xmlns:w14="http://schemas.microsoft.com/office/word/2010/wordml" xmlns:w15="http://schemas.microsoft.com/office/word/2012/wordml" xmlns:w16cid="http://schemas.microsoft.com/office/word/2016/wordml/cid" xmlns:w16se="http://schemas.microsoft.com/office/word/2015/wordml/symex" xmlns:wpg="http://schemas.microsoft.com/office/word/2010/wordprocessingGroup" xmlns:wpi="http://schemas.microsoft.com/office/word/2010/wordprocessingInk" xmlns:wne="http://schemas.microsoft.com/office/word/2006/wordml" xmlns:wps="http://schemas.microsoft.com/office/word/2010/wordprocessingShape" mc:Ignorable="w14 w15 w16se w16cid wp14">
+<w:endnotes xmlns:wpc="http://schemas.microsoft.com/office/word/2010/wordprocessingCanvas" xmlns:cx="http://schemas.microsoft.com/office/drawing/2014/chartex" xmlns:cx1="http://schemas.microsoft.com/office/drawing/2015/9/8/chartex" xmlns:cx2="http://schemas.microsoft.com/office/drawing/2015/10/21/chartex" xmlns:cx3="http://schemas.microsoft.com/office/drawing/2016/5/9/chartex" xmlns:cx4="http://schemas.microsoft.com/office/drawing/2016/5/10/chartex" xmlns:cx5="http://schemas.microsoft.com/office/drawing/2016/5/11/chartex" xmlns:cx6="http://schemas.microsoft.com/office/drawing/2016/5/12/chartex" xmlns:cx7="http://schemas.microsoft.com/office/drawing/2016/5/13/chartex" xmlns:cx8="http://schemas.microsoft.com/office/drawing/2016/5/14/chartex" xmlns:mc="http://schemas.openxmlformats.org/markup-compatibility/2006" xmlns:aink="http://schemas.microsoft.com/office/drawing/2016/ink" xmlns:am3d="http://schemas.microsoft.com/office/drawing/2017/model3d" xmlns:o="urn:schemas-microsoft-com:office:office" xmlns:r="http://schemas.openxmlformats.org/officeDocument/2006/relationships" xmlns:m="http://schemas.openxmlformats.org/officeDocument/2006/math" xmlns:v="urn:schemas-microsoft-com:vml" xmlns:wp14="http://schemas.microsoft.com/office/word/2010/wordprocessingDrawing" xmlns:wp="http://schemas.openxmlformats.org/drawingml/2006/wordprocessingDrawing" xmlns:w10="urn:schemas-microsoft-com:office:word" xmlns:w="http://schemas.openxmlformats.org/wordprocessingml/2006/main" xmlns:w14="http://schemas.microsoft.com/office/word/2010/wordml" xmlns:w15="http://schemas.microsoft.com/office/word/2012/wordml" xmlns:w16cex="http://schemas.microsoft.com/office/word/2018/wordml/cex" xmlns:w16cid="http://schemas.microsoft.com/office/word/2016/wordml/cid" xmlns:w16="http://schemas.microsoft.com/office/word/2018/wordml" xmlns:w16se="http://schemas.microsoft.com/office/word/2015/wordml/symex" xmlns:wpg="http://schemas.microsoft.com/office/word/2010/wordprocessingGroup" xmlns:wpi="http://schemas.microsoft.com/office/word/2010/wordprocessingInk" xmlns:wne="http://schemas.microsoft.com/office/word/2006/wordml" xmlns:wps="http://schemas.microsoft.com/office/word/2010/wordprocessingShape" mc:Ignorable="w14 w15 w16se w16cid w16 w16cex wp14">
   <w:endnote w:type="separator" w:id="-1">
     <w:p>
       <w:pPr>
@@ -21977,7 +23369,7 @@
 </file>
 
 <file path=word/footer1.xml><?xml version="1.0" encoding="utf-8"?>
-<w:ftr xmlns:wpc="http://schemas.microsoft.com/office/word/2010/wordprocessingCanvas" xmlns:cx="http://schemas.microsoft.com/office/drawing/2014/chartex" xmlns:cx1="http://schemas.microsoft.com/office/drawing/2015/9/8/chartex" xmlns:cx2="http://schemas.microsoft.com/office/drawing/2015/10/21/chartex" xmlns:cx3="http://schemas.microsoft.com/office/drawing/2016/5/9/chartex" xmlns:cx4="http://schemas.microsoft.com/office/drawing/2016/5/10/chartex" xmlns:cx5="http://schemas.microsoft.com/office/drawing/2016/5/11/chartex" xmlns:cx6="http://schemas.microsoft.com/office/drawing/2016/5/12/chartex" xmlns:cx7="http://schemas.microsoft.com/office/drawing/2016/5/13/chartex" xmlns:cx8="http://schemas.microsoft.com/office/drawing/2016/5/14/chartex" xmlns:mc="http://schemas.openxmlformats.org/markup-compatibility/2006" xmlns:aink="http://schemas.microsoft.com/office/drawing/2016/ink" xmlns:am3d="http://schemas.microsoft.com/office/drawing/2017/model3d" xmlns:o="urn:schemas-microsoft-com:office:office" xmlns:r="http://schemas.openxmlformats.org/officeDocument/2006/relationships" xmlns:m="http://schemas.openxmlformats.org/officeDocument/2006/math" xmlns:v="urn:schemas-microsoft-com:vml" xmlns:wp14="http://schemas.microsoft.com/office/word/2010/wordprocessingDrawing" xmlns:wp="http://schemas.openxmlformats.org/drawingml/2006/wordprocessingDrawing" xmlns:w10="urn:schemas-microsoft-com:office:word" xmlns:w="http://schemas.openxmlformats.org/wordprocessingml/2006/main" xmlns:w14="http://schemas.microsoft.com/office/word/2010/wordml" xmlns:w15="http://schemas.microsoft.com/office/word/2012/wordml" xmlns:w16cid="http://schemas.microsoft.com/office/word/2016/wordml/cid" xmlns:w16se="http://schemas.microsoft.com/office/word/2015/wordml/symex" xmlns:wpg="http://schemas.microsoft.com/office/word/2010/wordprocessingGroup" xmlns:wpi="http://schemas.microsoft.com/office/word/2010/wordprocessingInk" xmlns:wne="http://schemas.microsoft.com/office/word/2006/wordml" xmlns:wps="http://schemas.microsoft.com/office/word/2010/wordprocessingShape" mc:Ignorable="w14 w15 w16se w16cid wp14">
+<w:ftr xmlns:wpc="http://schemas.microsoft.com/office/word/2010/wordprocessingCanvas" xmlns:cx="http://schemas.microsoft.com/office/drawing/2014/chartex" xmlns:cx1="http://schemas.microsoft.com/office/drawing/2015/9/8/chartex" xmlns:cx2="http://schemas.microsoft.com/office/drawing/2015/10/21/chartex" xmlns:cx3="http://schemas.microsoft.com/office/drawing/2016/5/9/chartex" xmlns:cx4="http://schemas.microsoft.com/office/drawing/2016/5/10/chartex" xmlns:cx5="http://schemas.microsoft.com/office/drawing/2016/5/11/chartex" xmlns:cx6="http://schemas.microsoft.com/office/drawing/2016/5/12/chartex" xmlns:cx7="http://schemas.microsoft.com/office/drawing/2016/5/13/chartex" xmlns:cx8="http://schemas.microsoft.com/office/drawing/2016/5/14/chartex" xmlns:mc="http://schemas.openxmlformats.org/markup-compatibility/2006" xmlns:aink="http://schemas.microsoft.com/office/drawing/2016/ink" xmlns:am3d="http://schemas.microsoft.com/office/drawing/2017/model3d" xmlns:o="urn:schemas-microsoft-com:office:office" xmlns:r="http://schemas.openxmlformats.org/officeDocument/2006/relationships" xmlns:m="http://schemas.openxmlformats.org/officeDocument/2006/math" xmlns:v="urn:schemas-microsoft-com:vml" xmlns:wp14="http://schemas.microsoft.com/office/word/2010/wordprocessingDrawing" xmlns:wp="http://schemas.openxmlformats.org/drawingml/2006/wordprocessingDrawing" xmlns:w10="urn:schemas-microsoft-com:office:word" xmlns:w="http://schemas.openxmlformats.org/wordprocessingml/2006/main" xmlns:w14="http://schemas.microsoft.com/office/word/2010/wordml" xmlns:w15="http://schemas.microsoft.com/office/word/2012/wordml" xmlns:w16cex="http://schemas.microsoft.com/office/word/2018/wordml/cex" xmlns:w16cid="http://schemas.microsoft.com/office/word/2016/wordml/cid" xmlns:w16="http://schemas.microsoft.com/office/word/2018/wordml" xmlns:w16se="http://schemas.microsoft.com/office/word/2015/wordml/symex" xmlns:wpg="http://schemas.microsoft.com/office/word/2010/wordprocessingGroup" xmlns:wpi="http://schemas.microsoft.com/office/word/2010/wordprocessingInk" xmlns:wne="http://schemas.microsoft.com/office/word/2006/wordml" xmlns:wps="http://schemas.microsoft.com/office/word/2010/wordprocessingShape" mc:Ignorable="w14 w15 w16se w16cid w16 w16cex wp14">
   <w:p>
     <w:pPr>
       <w:pStyle w:val="Footer"/>
@@ -22073,7 +23465,7 @@
 </file>
 
 <file path=word/footnotes.xml><?xml version="1.0" encoding="utf-8"?>
-<w:footnotes xmlns:wpc="http://schemas.microsoft.com/office/word/2010/wordprocessingCanvas" xmlns:cx="http://schemas.microsoft.com/office/drawing/2014/chartex" xmlns:cx1="http://schemas.microsoft.com/office/drawing/2015/9/8/chartex" xmlns:cx2="http://schemas.microsoft.com/office/drawing/2015/10/21/chartex" xmlns:cx3="http://schemas.microsoft.com/office/drawing/2016/5/9/chartex" xmlns:cx4="http://schemas.microsoft.com/office/drawing/2016/5/10/chartex" xmlns:cx5="http://schemas.microsoft.com/office/drawing/2016/5/11/chartex" xmlns:cx6="http://schemas.microsoft.com/office/drawing/2016/5/12/chartex" xmlns:cx7="http://schemas.microsoft.com/office/drawing/2016/5/13/chartex" xmlns:cx8="http://schemas.microsoft.com/office/drawing/2016/5/14/chartex" xmlns:mc="http://schemas.openxmlformats.org/markup-compatibility/2006" xmlns:aink="http://schemas.microsoft.com/office/drawing/2016/ink" xmlns:am3d="http://schemas.microsoft.com/office/drawing/2017/model3d" xmlns:o="urn:schemas-microsoft-com:office:office" xmlns:r="http://schemas.openxmlformats.org/officeDocument/2006/relationships" xmlns:m="http://schemas.openxmlformats.org/officeDocument/2006/math" xmlns:v="urn:schemas-microsoft-com:vml" xmlns:wp14="http://schemas.microsoft.com/office/word/2010/wordprocessingDrawing" xmlns:wp="http://schemas.openxmlformats.org/drawingml/2006/wordprocessingDrawing" xmlns:w10="urn:schemas-microsoft-com:office:word" xmlns:w="http://schemas.openxmlformats.org/wordprocessingml/2006/main" xmlns:w14="http://schemas.microsoft.com/office/word/2010/wordml" xmlns:w15="http://schemas.microsoft.com/office/word/2012/wordml" xmlns:w16cid="http://schemas.microsoft.com/office/word/2016/wordml/cid" xmlns:w16se="http://schemas.microsoft.com/office/word/2015/wordml/symex" xmlns:wpg="http://schemas.microsoft.com/office/word/2010/wordprocessingGroup" xmlns:wpi="http://schemas.microsoft.com/office/word/2010/wordprocessingInk" xmlns:wne="http://schemas.microsoft.com/office/word/2006/wordml" xmlns:wps="http://schemas.microsoft.com/office/word/2010/wordprocessingShape" mc:Ignorable="w14 w15 w16se w16cid wp14">
+<w:footnotes xmlns:wpc="http://schemas.microsoft.com/office/word/2010/wordprocessingCanvas" xmlns:cx="http://schemas.microsoft.com/office/drawing/2014/chartex" xmlns:cx1="http://schemas.microsoft.com/office/drawing/2015/9/8/chartex" xmlns:cx2="http://schemas.microsoft.com/office/drawing/2015/10/21/chartex" xmlns:cx3="http://schemas.microsoft.com/office/drawing/2016/5/9/chartex" xmlns:cx4="http://schemas.microsoft.com/office/drawing/2016/5/10/chartex" xmlns:cx5="http://schemas.microsoft.com/office/drawing/2016/5/11/chartex" xmlns:cx6="http://schemas.microsoft.com/office/drawing/2016/5/12/chartex" xmlns:cx7="http://schemas.microsoft.com/office/drawing/2016/5/13/chartex" xmlns:cx8="http://schemas.microsoft.com/office/drawing/2016/5/14/chartex" xmlns:mc="http://schemas.openxmlformats.org/markup-compatibility/2006" xmlns:aink="http://schemas.microsoft.com/office/drawing/2016/ink" xmlns:am3d="http://schemas.microsoft.com/office/drawing/2017/model3d" xmlns:o="urn:schemas-microsoft-com:office:office" xmlns:r="http://schemas.openxmlformats.org/officeDocument/2006/relationships" xmlns:m="http://schemas.openxmlformats.org/officeDocument/2006/math" xmlns:v="urn:schemas-microsoft-com:vml" xmlns:wp14="http://schemas.microsoft.com/office/word/2010/wordprocessingDrawing" xmlns:wp="http://schemas.openxmlformats.org/drawingml/2006/wordprocessingDrawing" xmlns:w10="urn:schemas-microsoft-com:office:word" xmlns:w="http://schemas.openxmlformats.org/wordprocessingml/2006/main" xmlns:w14="http://schemas.microsoft.com/office/word/2010/wordml" xmlns:w15="http://schemas.microsoft.com/office/word/2012/wordml" xmlns:w16cex="http://schemas.microsoft.com/office/word/2018/wordml/cex" xmlns:w16cid="http://schemas.microsoft.com/office/word/2016/wordml/cid" xmlns:w16="http://schemas.microsoft.com/office/word/2018/wordml" xmlns:w16se="http://schemas.microsoft.com/office/word/2015/wordml/symex" xmlns:wpg="http://schemas.microsoft.com/office/word/2010/wordprocessingGroup" xmlns:wpi="http://schemas.microsoft.com/office/word/2010/wordprocessingInk" xmlns:wne="http://schemas.microsoft.com/office/word/2006/wordml" xmlns:wps="http://schemas.microsoft.com/office/word/2010/wordprocessingShape" mc:Ignorable="w14 w15 w16se w16cid w16 w16cex wp14">
   <w:footnote w:type="separator" w:id="-1">
     <w:p>
       <w:pPr>
@@ -22117,7 +23509,7 @@
 </file>
 
 <file path=word/numbering.xml><?xml version="1.0" encoding="utf-8"?>
-<w:numbering xmlns:wpc="http://schemas.microsoft.com/office/word/2010/wordprocessingCanvas" xmlns:cx="http://schemas.microsoft.com/office/drawing/2014/chartex" xmlns:cx1="http://schemas.microsoft.com/office/drawing/2015/9/8/chartex" xmlns:cx2="http://schemas.microsoft.com/office/drawing/2015/10/21/chartex" xmlns:cx3="http://schemas.microsoft.com/office/drawing/2016/5/9/chartex" xmlns:cx4="http://schemas.microsoft.com/office/drawing/2016/5/10/chartex" xmlns:cx5="http://schemas.microsoft.com/office/drawing/2016/5/11/chartex" xmlns:cx6="http://schemas.microsoft.com/office/drawing/2016/5/12/chartex" xmlns:cx7="http://schemas.microsoft.com/office/drawing/2016/5/13/chartex" xmlns:cx8="http://schemas.microsoft.com/office/drawing/2016/5/14/chartex" xmlns:mc="http://schemas.openxmlformats.org/markup-compatibility/2006" xmlns:aink="http://schemas.microsoft.com/office/drawing/2016/ink" xmlns:am3d="http://schemas.microsoft.com/office/drawing/2017/model3d" xmlns:o="urn:schemas-microsoft-com:office:office" xmlns:r="http://schemas.openxmlformats.org/officeDocument/2006/relationships" xmlns:m="http://schemas.openxmlformats.org/officeDocument/2006/math" xmlns:v="urn:schemas-microsoft-com:vml" xmlns:wp14="http://schemas.microsoft.com/office/word/2010/wordprocessingDrawing" xmlns:wp="http://schemas.openxmlformats.org/drawingml/2006/wordprocessingDrawing" xmlns:w10="urn:schemas-microsoft-com:office:word" xmlns:w="http://schemas.openxmlformats.org/wordprocessingml/2006/main" xmlns:w14="http://schemas.microsoft.com/office/word/2010/wordml" xmlns:w15="http://schemas.microsoft.com/office/word/2012/wordml" xmlns:w16cid="http://schemas.microsoft.com/office/word/2016/wordml/cid" xmlns:w16se="http://schemas.microsoft.com/office/word/2015/wordml/symex" xmlns:wpg="http://schemas.microsoft.com/office/word/2010/wordprocessingGroup" xmlns:wpi="http://schemas.microsoft.com/office/word/2010/wordprocessingInk" xmlns:wne="http://schemas.microsoft.com/office/word/2006/wordml" xmlns:wps="http://schemas.microsoft.com/office/word/2010/wordprocessingShape" mc:Ignorable="w14 w15 w16se w16cid wp14">
+<w:numbering xmlns:wpc="http://schemas.microsoft.com/office/word/2010/wordprocessingCanvas" xmlns:cx="http://schemas.microsoft.com/office/drawing/2014/chartex" xmlns:cx1="http://schemas.microsoft.com/office/drawing/2015/9/8/chartex" xmlns:cx2="http://schemas.microsoft.com/office/drawing/2015/10/21/chartex" xmlns:cx3="http://schemas.microsoft.com/office/drawing/2016/5/9/chartex" xmlns:cx4="http://schemas.microsoft.com/office/drawing/2016/5/10/chartex" xmlns:cx5="http://schemas.microsoft.com/office/drawing/2016/5/11/chartex" xmlns:cx6="http://schemas.microsoft.com/office/drawing/2016/5/12/chartex" xmlns:cx7="http://schemas.microsoft.com/office/drawing/2016/5/13/chartex" xmlns:cx8="http://schemas.microsoft.com/office/drawing/2016/5/14/chartex" xmlns:mc="http://schemas.openxmlformats.org/markup-compatibility/2006" xmlns:aink="http://schemas.microsoft.com/office/drawing/2016/ink" xmlns:am3d="http://schemas.microsoft.com/office/drawing/2017/model3d" xmlns:o="urn:schemas-microsoft-com:office:office" xmlns:r="http://schemas.openxmlformats.org/officeDocument/2006/relationships" xmlns:m="http://schemas.openxmlformats.org/officeDocument/2006/math" xmlns:v="urn:schemas-microsoft-com:vml" xmlns:wp14="http://schemas.microsoft.com/office/word/2010/wordprocessingDrawing" xmlns:wp="http://schemas.openxmlformats.org/drawingml/2006/wordprocessingDrawing" xmlns:w10="urn:schemas-microsoft-com:office:word" xmlns:w="http://schemas.openxmlformats.org/wordprocessingml/2006/main" xmlns:w14="http://schemas.microsoft.com/office/word/2010/wordml" xmlns:w15="http://schemas.microsoft.com/office/word/2012/wordml" xmlns:w16cex="http://schemas.microsoft.com/office/word/2018/wordml/cex" xmlns:w16cid="http://schemas.microsoft.com/office/word/2016/wordml/cid" xmlns:w16="http://schemas.microsoft.com/office/word/2018/wordml" xmlns:w16se="http://schemas.microsoft.com/office/word/2015/wordml/symex" xmlns:wpg="http://schemas.microsoft.com/office/word/2010/wordprocessingGroup" xmlns:wpi="http://schemas.microsoft.com/office/word/2010/wordprocessingInk" xmlns:wne="http://schemas.microsoft.com/office/word/2006/wordml" xmlns:wps="http://schemas.microsoft.com/office/word/2010/wordprocessingShape" mc:Ignorable="w14 w15 w16se w16cid w16 w16cex wp14">
   <w:abstractNum w:abstractNumId="0" w15:restartNumberingAfterBreak="0">
     <w:nsid w:val="00AE371B"/>
     <w:multiLevelType w:val="hybridMultilevel"/>
@@ -26085,7 +27477,7 @@
 </file>
 
 <file path=word/styles.xml><?xml version="1.0" encoding="utf-8"?>
-<w:styles xmlns:mc="http://schemas.openxmlformats.org/markup-compatibility/2006" xmlns:r="http://schemas.openxmlformats.org/officeDocument/2006/relationships" xmlns:w="http://schemas.openxmlformats.org/wordprocessingml/2006/main" xmlns:w14="http://schemas.microsoft.com/office/word/2010/wordml" xmlns:w15="http://schemas.microsoft.com/office/word/2012/wordml" xmlns:w16cid="http://schemas.microsoft.com/office/word/2016/wordml/cid" xmlns:w16se="http://schemas.microsoft.com/office/word/2015/wordml/symex" mc:Ignorable="w14 w15 w16se w16cid">
+<w:styles xmlns:mc="http://schemas.openxmlformats.org/markup-compatibility/2006" xmlns:r="http://schemas.openxmlformats.org/officeDocument/2006/relationships" xmlns:w="http://schemas.openxmlformats.org/wordprocessingml/2006/main" xmlns:w14="http://schemas.microsoft.com/office/word/2010/wordml" xmlns:w15="http://schemas.microsoft.com/office/word/2012/wordml" xmlns:w16cex="http://schemas.microsoft.com/office/word/2018/wordml/cex" xmlns:w16cid="http://schemas.microsoft.com/office/word/2016/wordml/cid" xmlns:w16="http://schemas.microsoft.com/office/word/2018/wordml" xmlns:w16se="http://schemas.microsoft.com/office/word/2015/wordml/symex" mc:Ignorable="w14 w15 w16se w16cid w16 w16cex">
   <w:docDefaults>
     <w:rPrDefault>
       <w:rPr>
@@ -28184,7 +29576,7 @@
 </file>
 
 <file path=customXml/itemProps3.xml><?xml version="1.0" encoding="utf-8"?>
-<ds:datastoreItem xmlns:ds="http://schemas.openxmlformats.org/officeDocument/2006/customXml" ds:itemID="{C3BC68FF-B46C-4A16-B0A7-4D763A5EFE90}">
+<ds:datastoreItem xmlns:ds="http://schemas.openxmlformats.org/officeDocument/2006/customXml" ds:itemID="{51DC4BD4-CE13-449F-8C73-B7EAF4FCEDD7}">
   <ds:schemaRefs>
     <ds:schemaRef ds:uri="http://schemas.openxmlformats.org/officeDocument/2006/bibliography"/>
   </ds:schemaRefs>

</xml_diff>

<commit_message>
Correct Alpaca error code values. Fixes ASCOMInitiative/ASCOMPlatform#39 The COM error code numbers in section 3.8.3 were incorrect with too many zeros. e.g. 0x800400400 instead of 0x80040400
</commit_message>
<xml_diff>
--- a/Documentation/ASCOM Alpaca API Reference.docx
+++ b/Documentation/ASCOM Alpaca API Reference.docx
@@ -1163,8 +1163,8 @@
         </w:drawing>
       </w:r>
     </w:p>
-    <w:bookmarkStart w:id="1" w:name="_Ref525981762" w:displacedByCustomXml="next"/>
-    <w:bookmarkStart w:id="2" w:name="_Ref525981825" w:displacedByCustomXml="next"/>
+    <w:bookmarkStart w:id="1" w:name="_Ref525981825" w:displacedByCustomXml="next"/>
+    <w:bookmarkStart w:id="2" w:name="_Ref525981762" w:displacedByCustomXml="next"/>
     <w:sdt>
       <w:sdtPr>
         <w:rPr>
@@ -8642,10 +8642,30 @@
           <w:szCs w:val="20"/>
           <w:highlight w:val="white"/>
         </w:rPr>
-        <w:t>http(s)://</w:t>
-      </w:r>
-      <w:proofErr w:type="gramStart"/>
-      <w:r>
+        <w:t>http(s)://host:port/setup</w:t>
+      </w:r>
+    </w:p>
+    <w:p>
+      <w:r>
+        <w:t>At minimum this must provide manufacturer and device descriptive information. This could be a good place to enable the astronomer user to change the Alpaca discovery port number and any other “whole device” configuration settings.</w:t>
+      </w:r>
+    </w:p>
+    <w:p>
+      <w:pPr>
+        <w:pStyle w:val="Heading3"/>
+      </w:pPr>
+      <w:r>
+        <w:t>ASCOM Device Specific Setup URLs</w:t>
+      </w:r>
+    </w:p>
+    <w:p>
+      <w:r>
+        <w:t>These follow a similar format to the Alpaca Device API with an overall format of:</w:t>
+      </w:r>
+    </w:p>
+    <w:p>
+      <w:pPr>
+        <w:jc w:val="center"/>
         <w:rPr>
           <w:rFonts w:ascii="Consolas" w:hAnsi="Consolas" w:cs="Courier New"/>
           <w:color w:val="0000FF"/>
@@ -8653,9 +8673,7 @@
           <w:szCs w:val="20"/>
           <w:highlight w:val="white"/>
         </w:rPr>
-        <w:t>host:port</w:t>
-      </w:r>
-      <w:proofErr w:type="gramEnd"/>
+      </w:pPr>
       <w:r>
         <w:rPr>
           <w:rFonts w:ascii="Consolas" w:hAnsi="Consolas" w:cs="Courier New"/>
@@ -8664,130 +8682,58 @@
           <w:szCs w:val="20"/>
           <w:highlight w:val="white"/>
         </w:rPr>
-        <w:t>/setup</w:t>
-      </w:r>
-    </w:p>
-    <w:p>
-      <w:r>
-        <w:t>At minimum this must provide manufacturer and device descriptive information. This could be a good place to enable the astronomer user to change the Alpaca discovery port number and any other “whole device” configuration settings.</w:t>
-      </w:r>
-    </w:p>
-    <w:p>
-      <w:pPr>
-        <w:pStyle w:val="Heading3"/>
-      </w:pPr>
-      <w:r>
-        <w:t>ASCOM Device Specific Setup URLs</w:t>
-      </w:r>
-    </w:p>
-    <w:p>
-      <w:r>
-        <w:t>These follow a similar format to the Alpaca Device API with an overall format of:</w:t>
+        <w:t>http(s)://host:port/path</w:t>
+      </w:r>
+    </w:p>
+    <w:p>
+      <w:r>
+        <w:t>The Alpaca device API path consists of five elements:</w:t>
       </w:r>
     </w:p>
     <w:p>
       <w:pPr>
         <w:jc w:val="center"/>
+        <w:rPr>
+          <w:rFonts w:ascii="Consolas" w:hAnsi="Consolas" w:cs="Courier New"/>
+          <w:color w:val="FF0000"/>
+          <w:sz w:val="20"/>
+          <w:szCs w:val="20"/>
+        </w:rPr>
+      </w:pPr>
+      <w:r>
+        <w:rPr>
+          <w:rFonts w:ascii="Consolas" w:hAnsi="Consolas" w:cs="Courier New"/>
+          <w:sz w:val="20"/>
+          <w:szCs w:val="20"/>
+        </w:rPr>
+        <w:t>/</w:t>
+      </w:r>
+      <w:r>
         <w:rPr>
           <w:rFonts w:ascii="Consolas" w:hAnsi="Consolas" w:cs="Courier New"/>
           <w:color w:val="0000FF"/>
           <w:sz w:val="20"/>
           <w:szCs w:val="20"/>
-          <w:highlight w:val="white"/>
-        </w:rPr>
-      </w:pPr>
+        </w:rPr>
+        <w:t>api</w:t>
+      </w:r>
       <w:r>
         <w:rPr>
           <w:rFonts w:ascii="Consolas" w:hAnsi="Consolas" w:cs="Courier New"/>
-          <w:color w:val="0000FF"/>
           <w:sz w:val="20"/>
           <w:szCs w:val="20"/>
-          <w:highlight w:val="white"/>
-        </w:rPr>
-        <w:t>http(s)://</w:t>
-      </w:r>
-      <w:proofErr w:type="gramStart"/>
-      <w:r>
-        <w:rPr>
-          <w:rFonts w:ascii="Consolas" w:hAnsi="Consolas" w:cs="Courier New"/>
-          <w:color w:val="0000FF"/>
-          <w:sz w:val="20"/>
-          <w:szCs w:val="20"/>
-          <w:highlight w:val="white"/>
-        </w:rPr>
-        <w:t>host:port</w:t>
-      </w:r>
-      <w:proofErr w:type="gramEnd"/>
-      <w:r>
-        <w:rPr>
-          <w:rFonts w:ascii="Consolas" w:hAnsi="Consolas" w:cs="Courier New"/>
-          <w:color w:val="0000FF"/>
-          <w:sz w:val="20"/>
-          <w:szCs w:val="20"/>
-          <w:highlight w:val="white"/>
-        </w:rPr>
-        <w:t>/path</w:t>
-      </w:r>
-    </w:p>
-    <w:p>
-      <w:r>
-        <w:t>The Alpaca device API path consists of five elements:</w:t>
-      </w:r>
-    </w:p>
-    <w:p>
-      <w:pPr>
-        <w:jc w:val="center"/>
+        </w:rPr>
+        <w:t>/v</w:t>
+      </w:r>
+      <w:r>
         <w:rPr>
           <w:rFonts w:ascii="Consolas" w:hAnsi="Consolas" w:cs="Courier New"/>
           <w:color w:val="FF0000"/>
           <w:sz w:val="20"/>
           <w:szCs w:val="20"/>
         </w:rPr>
-      </w:pPr>
-      <w:r>
-        <w:rPr>
-          <w:rFonts w:ascii="Consolas" w:hAnsi="Consolas" w:cs="Courier New"/>
-          <w:sz w:val="20"/>
-          <w:szCs w:val="20"/>
-        </w:rPr>
-        <w:t>/</w:t>
-      </w:r>
-      <w:r>
-        <w:rPr>
-          <w:rFonts w:ascii="Consolas" w:hAnsi="Consolas" w:cs="Courier New"/>
-          <w:color w:val="0000FF"/>
-          <w:sz w:val="20"/>
-          <w:szCs w:val="20"/>
-        </w:rPr>
-        <w:t>api</w:t>
-      </w:r>
-      <w:r>
-        <w:rPr>
-          <w:rFonts w:ascii="Consolas" w:hAnsi="Consolas" w:cs="Courier New"/>
-          <w:sz w:val="20"/>
-          <w:szCs w:val="20"/>
-        </w:rPr>
-        <w:t>/</w:t>
-      </w:r>
-      <w:proofErr w:type="spellStart"/>
-      <w:r>
-        <w:rPr>
-          <w:rFonts w:ascii="Consolas" w:hAnsi="Consolas" w:cs="Courier New"/>
-          <w:sz w:val="20"/>
-          <w:szCs w:val="20"/>
-        </w:rPr>
-        <w:t>v</w:t>
-      </w:r>
-      <w:r>
-        <w:rPr>
-          <w:rFonts w:ascii="Consolas" w:hAnsi="Consolas" w:cs="Courier New"/>
-          <w:color w:val="FF0000"/>
-          <w:sz w:val="20"/>
-          <w:szCs w:val="20"/>
-        </w:rPr>
         <w:t>version_number</w:t>
       </w:r>
-      <w:proofErr w:type="spellEnd"/>
       <w:r>
         <w:rPr>
           <w:rFonts w:ascii="Consolas" w:hAnsi="Consolas" w:cs="Courier New"/>
@@ -8998,7 +8944,6 @@
             <w:pPr>
               <w:cnfStyle w:val="000000000000" w:firstRow="0" w:lastRow="0" w:firstColumn="0" w:lastColumn="0" w:oddVBand="0" w:evenVBand="0" w:oddHBand="0" w:evenHBand="0" w:firstRowFirstColumn="0" w:firstRowLastColumn="0" w:lastRowFirstColumn="0" w:lastRowLastColumn="0"/>
             </w:pPr>
-            <w:proofErr w:type="spellStart"/>
             <w:r>
               <w:rPr>
                 <w:color w:val="0000FF"/>
@@ -9011,7 +8956,6 @@
               </w:rPr>
               <w:t>version_number</w:t>
             </w:r>
-            <w:proofErr w:type="spellEnd"/>
           </w:p>
         </w:tc>
         <w:tc>
@@ -9307,9 +9251,70 @@
           <w:szCs w:val="20"/>
           <w:highlight w:val="white"/>
         </w:rPr>
-        <w:t>http(s)://</w:t>
-      </w:r>
-      <w:proofErr w:type="gramStart"/>
+        <w:t>http(s)://host:port/</w:t>
+      </w:r>
+      <w:r>
+        <w:rPr>
+          <w:rFonts w:ascii="Consolas" w:hAnsi="Consolas" w:cs="Courier New"/>
+          <w:color w:val="0000FF"/>
+          <w:sz w:val="20"/>
+          <w:szCs w:val="20"/>
+        </w:rPr>
+        <w:t>management</w:t>
+      </w:r>
+      <w:r>
+        <w:rPr>
+          <w:rFonts w:ascii="Consolas" w:hAnsi="Consolas" w:cs="Courier New"/>
+          <w:sz w:val="20"/>
+          <w:szCs w:val="20"/>
+        </w:rPr>
+        <w:t>/</w:t>
+      </w:r>
+      <w:r>
+        <w:rPr>
+          <w:rFonts w:ascii="Consolas" w:hAnsi="Consolas" w:cs="Courier New"/>
+          <w:color w:val="0000FF"/>
+          <w:sz w:val="20"/>
+          <w:szCs w:val="20"/>
+        </w:rPr>
+        <w:t>apiversions</w:t>
+      </w:r>
+    </w:p>
+    <w:p>
+      <w:pPr>
+        <w:rPr>
+          <w:rFonts w:asciiTheme="majorHAnsi" w:hAnsiTheme="majorHAnsi"/>
+        </w:rPr>
+      </w:pPr>
+      <w:r>
+        <w:rPr>
+          <w:rFonts w:asciiTheme="majorHAnsi" w:hAnsiTheme="majorHAnsi"/>
+        </w:rPr>
+        <w:t xml:space="preserve">For example, </w:t>
+      </w:r>
+      <w:r>
+        <w:rPr>
+          <w:rFonts w:asciiTheme="majorHAnsi" w:hAnsiTheme="majorHAnsi"/>
+        </w:rPr>
+        <w:t>this is an api version URL</w:t>
+      </w:r>
+      <w:r>
+        <w:rPr>
+          <w:rFonts w:asciiTheme="majorHAnsi" w:hAnsiTheme="majorHAnsi"/>
+        </w:rPr>
+        <w:t>:</w:t>
+      </w:r>
+    </w:p>
+    <w:p>
+      <w:pPr>
+        <w:jc w:val="center"/>
+        <w:rPr>
+          <w:rFonts w:ascii="Consolas" w:hAnsi="Consolas" w:cs="Courier New"/>
+          <w:color w:val="0000FF"/>
+          <w:sz w:val="20"/>
+          <w:szCs w:val="20"/>
+        </w:rPr>
+      </w:pPr>
       <w:r>
         <w:rPr>
           <w:rFonts w:ascii="Consolas" w:hAnsi="Consolas" w:cs="Courier New"/>
@@ -9318,16 +9323,101 @@
           <w:szCs w:val="20"/>
           <w:highlight w:val="white"/>
         </w:rPr>
-        <w:t>host:port</w:t>
-      </w:r>
-      <w:proofErr w:type="gramEnd"/>
+        <w:t>http://api.peakobservatory.com/</w:t>
+      </w:r>
       <w:r>
         <w:rPr>
           <w:rFonts w:ascii="Consolas" w:hAnsi="Consolas" w:cs="Courier New"/>
           <w:color w:val="0000FF"/>
           <w:sz w:val="20"/>
           <w:szCs w:val="20"/>
-          <w:highlight w:val="white"/>
+        </w:rPr>
+        <w:t>management/apiversions</w:t>
+      </w:r>
+    </w:p>
+    <w:p>
+      <w:r>
+        <w:rPr>
+          <w:b/>
+          <w:bCs/>
+        </w:rPr>
+        <w:t>Please note that there is no Alpaca API version number in the apiversions URL.</w:t>
+      </w:r>
+      <w:r>
+        <w:t xml:space="preserve"> </w:t>
+      </w:r>
+    </w:p>
+    <w:p>
+      <w:r>
+        <w:t>This is by design so that this URL will work regardless of any Alpaca interface version number changes in the future.</w:t>
+      </w:r>
+    </w:p>
+    <w:p>
+      <w:r>
+        <w:t>To provide backward compatibility, an Alpaca device can simultaneously support more than one Alpaca interface version, and this is indicated by returning more than one integer version number in the apiversions array.</w:t>
+      </w:r>
+    </w:p>
+    <w:p>
+      <w:r>
+        <w:t>At the time of writing only interface version 1 is defined and consequently all Alpaca devices should return an integer array, containing the single value 1, as the response to this command.</w:t>
+      </w:r>
+    </w:p>
+    <w:p>
+      <w:pPr>
+        <w:pStyle w:val="Heading3"/>
+      </w:pPr>
+      <w:r>
+        <w:t>Description and Configured Devices</w:t>
+      </w:r>
+    </w:p>
+    <w:p>
+      <w:r>
+        <w:t xml:space="preserve">The “description” endpoint should return cross cutting information about the Alpaca Device as a whole, such as its name and location. </w:t>
+      </w:r>
+    </w:p>
+    <w:p>
+      <w:r>
+        <w:t>The configureddevices endpoint should return an array of device configuration objects that describe the ASCOM Device’s that are presented by the Alpaca Device. Each device description must include the device’s name, it’s ASCOM device type, the device number that must be used to communicate with this particular ASCOM Device and a globally unique id for this particular device.</w:t>
+      </w:r>
+    </w:p>
+    <w:p>
+      <w:r>
+        <w:t xml:space="preserve">The Alpaca </w:t>
+      </w:r>
+      <w:r>
+        <w:t xml:space="preserve">management </w:t>
+      </w:r>
+      <w:r>
+        <w:t xml:space="preserve">API path </w:t>
+      </w:r>
+      <w:r>
+        <w:t xml:space="preserve">for these commands </w:t>
+      </w:r>
+      <w:r>
+        <w:t xml:space="preserve">consists of </w:t>
+      </w:r>
+      <w:r>
+        <w:t>three</w:t>
+      </w:r>
+      <w:r>
+        <w:t xml:space="preserve"> elements:</w:t>
+      </w:r>
+    </w:p>
+    <w:p>
+      <w:pPr>
+        <w:jc w:val="center"/>
+        <w:rPr>
+          <w:rFonts w:ascii="Consolas" w:hAnsi="Consolas" w:cs="Courier New"/>
+          <w:color w:val="FF0000"/>
+          <w:sz w:val="20"/>
+          <w:szCs w:val="20"/>
+        </w:rPr>
+      </w:pPr>
+      <w:r>
+        <w:rPr>
+          <w:rFonts w:ascii="Consolas" w:hAnsi="Consolas" w:cs="Courier New"/>
+          <w:sz w:val="20"/>
+          <w:szCs w:val="20"/>
         </w:rPr>
         <w:t>/</w:t>
       </w:r>
@@ -9346,211 +9436,17 @@
           <w:sz w:val="20"/>
           <w:szCs w:val="20"/>
         </w:rPr>
-        <w:t>/</w:t>
-      </w:r>
-      <w:r>
-        <w:rPr>
-          <w:rFonts w:ascii="Consolas" w:hAnsi="Consolas" w:cs="Courier New"/>
-          <w:color w:val="0000FF"/>
-          <w:sz w:val="20"/>
-          <w:szCs w:val="20"/>
-        </w:rPr>
-        <w:t>apiversions</w:t>
-      </w:r>
-    </w:p>
-    <w:p>
-      <w:pPr>
-        <w:rPr>
-          <w:rFonts w:asciiTheme="majorHAnsi" w:hAnsiTheme="majorHAnsi"/>
-        </w:rPr>
-      </w:pPr>
-      <w:r>
-        <w:rPr>
-          <w:rFonts w:asciiTheme="majorHAnsi" w:hAnsiTheme="majorHAnsi"/>
-        </w:rPr>
-        <w:t xml:space="preserve">For example, </w:t>
-      </w:r>
-      <w:r>
-        <w:rPr>
-          <w:rFonts w:asciiTheme="majorHAnsi" w:hAnsiTheme="majorHAnsi"/>
-        </w:rPr>
-        <w:t>this is an api version URL</w:t>
-      </w:r>
-      <w:r>
-        <w:rPr>
-          <w:rFonts w:asciiTheme="majorHAnsi" w:hAnsiTheme="majorHAnsi"/>
-        </w:rPr>
-        <w:t>:</w:t>
-      </w:r>
-    </w:p>
-    <w:p>
-      <w:pPr>
-        <w:jc w:val="center"/>
-        <w:rPr>
-          <w:rFonts w:ascii="Consolas" w:hAnsi="Consolas" w:cs="Courier New"/>
-          <w:color w:val="0000FF"/>
-          <w:sz w:val="20"/>
-          <w:szCs w:val="20"/>
-        </w:rPr>
-      </w:pPr>
-      <w:r>
-        <w:rPr>
-          <w:rFonts w:ascii="Consolas" w:hAnsi="Consolas" w:cs="Courier New"/>
-          <w:color w:val="0000FF"/>
-          <w:sz w:val="20"/>
-          <w:szCs w:val="20"/>
-          <w:highlight w:val="white"/>
-        </w:rPr>
-        <w:t>http://api.peakobservatory.com/</w:t>
-      </w:r>
-      <w:r>
-        <w:rPr>
-          <w:rFonts w:ascii="Consolas" w:hAnsi="Consolas" w:cs="Courier New"/>
-          <w:color w:val="0000FF"/>
-          <w:sz w:val="20"/>
-          <w:szCs w:val="20"/>
-        </w:rPr>
-        <w:t>management/apiversions</w:t>
-      </w:r>
-    </w:p>
-    <w:p>
-      <w:r>
-        <w:rPr>
-          <w:b/>
-          <w:bCs/>
-        </w:rPr>
-        <w:t>Please note that there is no Alpaca API version number in the apiversions URL.</w:t>
-      </w:r>
-      <w:r>
-        <w:t xml:space="preserve"> </w:t>
-      </w:r>
-    </w:p>
-    <w:p>
-      <w:r>
-        <w:t>This is by design so that this URL will work regardless of any Alpaca interface version number changes in the future.</w:t>
-      </w:r>
-    </w:p>
-    <w:p>
-      <w:r>
-        <w:t>To provide backward compatibility, an Alpaca device can simultaneously support more than one Alpaca interface version, and this is indicated by returning more than one integer version number in the apiversions array.</w:t>
-      </w:r>
-    </w:p>
-    <w:p>
-      <w:r>
-        <w:t>At the time of writing only interface version 1 is defined and consequently all Alpaca devices should return an integer array, containing the single value 1, as the response to this command.</w:t>
-      </w:r>
-    </w:p>
-    <w:p>
-      <w:pPr>
-        <w:pStyle w:val="Heading3"/>
-      </w:pPr>
-      <w:r>
-        <w:t>Description and Configured Devices</w:t>
-      </w:r>
-    </w:p>
-    <w:p>
-      <w:r>
-        <w:t xml:space="preserve">The “description” endpoint should return cross cutting information about the Alpaca Device as a whole, such as its name and location. </w:t>
-      </w:r>
-    </w:p>
-    <w:p>
-      <w:r>
-        <w:t xml:space="preserve">The </w:t>
-      </w:r>
-      <w:proofErr w:type="spellStart"/>
-      <w:r>
-        <w:t>configureddevices</w:t>
-      </w:r>
-      <w:proofErr w:type="spellEnd"/>
-      <w:r>
-        <w:t xml:space="preserve"> endpoint should return an array of device configuration objects that describe the ASCOM Device’s that are presented by the Alpaca Device. Each device description must include the device’s name, </w:t>
-      </w:r>
-      <w:proofErr w:type="gramStart"/>
-      <w:r>
-        <w:t>it’s</w:t>
-      </w:r>
-      <w:proofErr w:type="gramEnd"/>
-      <w:r>
-        <w:t xml:space="preserve"> ASCOM device type, the device number that must be used to communicate with this particular ASCOM Device and a globally unique id for this particular device.</w:t>
-      </w:r>
-    </w:p>
-    <w:p>
-      <w:r>
-        <w:t xml:space="preserve">The Alpaca </w:t>
-      </w:r>
-      <w:r>
-        <w:t xml:space="preserve">management </w:t>
-      </w:r>
-      <w:r>
-        <w:t xml:space="preserve">API path </w:t>
-      </w:r>
-      <w:r>
-        <w:t xml:space="preserve">for these commands </w:t>
-      </w:r>
-      <w:r>
-        <w:t xml:space="preserve">consists of </w:t>
-      </w:r>
-      <w:r>
-        <w:t>three</w:t>
-      </w:r>
-      <w:r>
-        <w:t xml:space="preserve"> elements:</w:t>
-      </w:r>
-    </w:p>
-    <w:p>
-      <w:pPr>
-        <w:jc w:val="center"/>
+        <w:t>/v</w:t>
+      </w:r>
+      <w:r>
         <w:rPr>
           <w:rFonts w:ascii="Consolas" w:hAnsi="Consolas" w:cs="Courier New"/>
           <w:color w:val="FF0000"/>
           <w:sz w:val="20"/>
           <w:szCs w:val="20"/>
         </w:rPr>
-      </w:pPr>
-      <w:r>
-        <w:rPr>
-          <w:rFonts w:ascii="Consolas" w:hAnsi="Consolas" w:cs="Courier New"/>
-          <w:sz w:val="20"/>
-          <w:szCs w:val="20"/>
-        </w:rPr>
-        <w:t>/</w:t>
-      </w:r>
-      <w:r>
-        <w:rPr>
-          <w:rFonts w:ascii="Consolas" w:hAnsi="Consolas" w:cs="Courier New"/>
-          <w:color w:val="0000FF"/>
-          <w:sz w:val="20"/>
-          <w:szCs w:val="20"/>
-        </w:rPr>
-        <w:t>management</w:t>
-      </w:r>
-      <w:r>
-        <w:rPr>
-          <w:rFonts w:ascii="Consolas" w:hAnsi="Consolas" w:cs="Courier New"/>
-          <w:sz w:val="20"/>
-          <w:szCs w:val="20"/>
-        </w:rPr>
-        <w:t>/</w:t>
-      </w:r>
-      <w:proofErr w:type="spellStart"/>
-      <w:r>
-        <w:rPr>
-          <w:rFonts w:ascii="Consolas" w:hAnsi="Consolas" w:cs="Courier New"/>
-          <w:sz w:val="20"/>
-          <w:szCs w:val="20"/>
-        </w:rPr>
-        <w:t>v</w:t>
-      </w:r>
-      <w:r>
-        <w:rPr>
-          <w:rFonts w:ascii="Consolas" w:hAnsi="Consolas" w:cs="Courier New"/>
-          <w:color w:val="FF0000"/>
-          <w:sz w:val="20"/>
-          <w:szCs w:val="20"/>
-        </w:rPr>
         <w:t>version_number</w:t>
       </w:r>
-      <w:proofErr w:type="spellEnd"/>
       <w:r>
         <w:rPr>
           <w:rFonts w:ascii="Consolas" w:hAnsi="Consolas" w:cs="Courier New"/>
@@ -9727,7 +9623,6 @@
             <w:pPr>
               <w:cnfStyle w:val="000000000000" w:firstRow="0" w:lastRow="0" w:firstColumn="0" w:lastColumn="0" w:oddVBand="0" w:evenVBand="0" w:oddHBand="0" w:evenHBand="0" w:firstRowFirstColumn="0" w:firstRowLastColumn="0" w:lastRowFirstColumn="0" w:lastRowLastColumn="0"/>
             </w:pPr>
-            <w:proofErr w:type="spellStart"/>
             <w:r>
               <w:rPr>
                 <w:color w:val="0000FF"/>
@@ -9740,7 +9635,6 @@
               </w:rPr>
               <w:t>version_number</w:t>
             </w:r>
-            <w:proofErr w:type="spellEnd"/>
           </w:p>
         </w:tc>
         <w:tc>
@@ -9803,15 +9697,7 @@
               <w:cnfStyle w:val="000000100000" w:firstRow="0" w:lastRow="0" w:firstColumn="0" w:lastColumn="0" w:oddVBand="0" w:evenVBand="0" w:oddHBand="1" w:evenHBand="0" w:firstRowFirstColumn="0" w:firstRowLastColumn="0" w:lastRowFirstColumn="0" w:lastRowLastColumn="0"/>
             </w:pPr>
             <w:r>
-              <w:t>Either “description” or “</w:t>
-            </w:r>
-            <w:proofErr w:type="spellStart"/>
-            <w:r>
-              <w:t>configureddevices</w:t>
-            </w:r>
-            <w:proofErr w:type="spellEnd"/>
-            <w:r>
-              <w:t>” as required</w:t>
+              <w:t>Either “description” or “configureddevices” as required</w:t>
             </w:r>
           </w:p>
         </w:tc>
@@ -9932,15 +9818,7 @@
     </w:p>
     <w:p>
       <w:r>
-        <w:t xml:space="preserve">The purpose of UIDs is to support “re-discovery” of Alpaca Devices </w:t>
-      </w:r>
-      <w:proofErr w:type="gramStart"/>
-      <w:r>
-        <w:t>in the event that</w:t>
-      </w:r>
-      <w:proofErr w:type="gramEnd"/>
-      <w:r>
-        <w:t xml:space="preserve"> a device’s IP address changes but where client configurations are not automatically revised to match. For further information please see section 0.</w:t>
+        <w:t>The purpose of UIDs is to support “re-discovery” of Alpaca Devices in the event that a device’s IP address changes but where client configurations are not automatically revised to match. For further information please see section 0.</w:t>
       </w:r>
     </w:p>
     <w:p>
@@ -10225,16 +10103,11 @@
       <w:r>
         <w:t xml:space="preserve">proxy Alpaca requests </w:t>
       </w:r>
-      <w:proofErr w:type="gramStart"/>
       <w:r>
         <w:t xml:space="preserve">and </w:t>
       </w:r>
       <w:r>
-        <w:t>also</w:t>
-      </w:r>
-      <w:proofErr w:type="gramEnd"/>
-      <w:r>
-        <w:t xml:space="preserve"> to </w:t>
+        <w:t xml:space="preserve">also to </w:t>
       </w:r>
       <w:r>
         <w:t xml:space="preserve">use of </w:t>
@@ -13258,124 +13131,98 @@
           <w:szCs w:val="20"/>
           <w:highlight w:val="white"/>
         </w:rPr>
-        <w:t>http(s)://</w:t>
-      </w:r>
-      <w:proofErr w:type="gramStart"/>
+        <w:t>http(s)://host:port/path?parameters</w:t>
+      </w:r>
+    </w:p>
+    <w:p>
+      <w:pPr>
+        <w:pStyle w:val="Heading3"/>
+      </w:pPr>
+      <w:bookmarkStart w:id="2460" w:name="_Toc37149150"/>
+      <w:r>
+        <w:t xml:space="preserve">Alpaca </w:t>
+      </w:r>
+      <w:r>
+        <w:t>API Path</w:t>
+      </w:r>
+      <w:bookmarkEnd w:id="2460"/>
+    </w:p>
+    <w:p>
+      <w:r>
+        <w:t xml:space="preserve">The </w:t>
+      </w:r>
+      <w:r>
+        <w:t xml:space="preserve">Alpaca </w:t>
+      </w:r>
+      <w:r>
+        <w:t xml:space="preserve">device </w:t>
+      </w:r>
+      <w:r>
+        <w:t xml:space="preserve">API </w:t>
+      </w:r>
+      <w:r>
+        <w:t xml:space="preserve">path consists of </w:t>
+      </w:r>
+      <w:r>
+        <w:t>five</w:t>
+      </w:r>
+      <w:r>
+        <w:t xml:space="preserve"> elements</w:t>
+      </w:r>
+      <w:r>
+        <w:t>:</w:t>
+      </w:r>
+    </w:p>
+    <w:p>
+      <w:pPr>
+        <w:jc w:val="center"/>
+        <w:rPr>
+          <w:rFonts w:ascii="Consolas" w:hAnsi="Consolas" w:cs="Courier New"/>
+          <w:color w:val="FF0000"/>
+          <w:sz w:val="20"/>
+          <w:szCs w:val="20"/>
+        </w:rPr>
+      </w:pPr>
+      <w:r>
+        <w:rPr>
+          <w:rFonts w:ascii="Consolas" w:hAnsi="Consolas" w:cs="Courier New"/>
+          <w:sz w:val="20"/>
+          <w:szCs w:val="20"/>
+        </w:rPr>
+        <w:t>/</w:t>
+      </w:r>
       <w:r>
         <w:rPr>
           <w:rFonts w:ascii="Consolas" w:hAnsi="Consolas" w:cs="Courier New"/>
           <w:color w:val="0000FF"/>
           <w:sz w:val="20"/>
           <w:szCs w:val="20"/>
-          <w:highlight w:val="white"/>
-        </w:rPr>
-        <w:t>host:port</w:t>
-      </w:r>
-      <w:proofErr w:type="gramEnd"/>
+        </w:rPr>
+        <w:t>api</w:t>
+      </w:r>
       <w:r>
         <w:rPr>
           <w:rFonts w:ascii="Consolas" w:hAnsi="Consolas" w:cs="Courier New"/>
-          <w:color w:val="0000FF"/>
           <w:sz w:val="20"/>
           <w:szCs w:val="20"/>
-          <w:highlight w:val="white"/>
         </w:rPr>
         <w:t>/</w:t>
       </w:r>
-      <w:proofErr w:type="spellStart"/>
       <w:r>
         <w:rPr>
           <w:rFonts w:ascii="Consolas" w:hAnsi="Consolas" w:cs="Courier New"/>
-          <w:color w:val="0000FF"/>
           <w:sz w:val="20"/>
           <w:szCs w:val="20"/>
-          <w:highlight w:val="white"/>
-        </w:rPr>
-        <w:t>path?parameters</w:t>
-      </w:r>
-      <w:proofErr w:type="spellEnd"/>
-    </w:p>
-    <w:p>
-      <w:pPr>
-        <w:pStyle w:val="Heading3"/>
-      </w:pPr>
-      <w:bookmarkStart w:id="2460" w:name="_Toc37149150"/>
-      <w:r>
-        <w:t xml:space="preserve">Alpaca </w:t>
-      </w:r>
-      <w:r>
-        <w:t>API Path</w:t>
-      </w:r>
-      <w:bookmarkEnd w:id="2460"/>
-    </w:p>
-    <w:p>
-      <w:r>
-        <w:t xml:space="preserve">The </w:t>
-      </w:r>
-      <w:r>
-        <w:t xml:space="preserve">Alpaca </w:t>
-      </w:r>
-      <w:r>
-        <w:t xml:space="preserve">device </w:t>
-      </w:r>
-      <w:r>
-        <w:t xml:space="preserve">API </w:t>
-      </w:r>
-      <w:r>
-        <w:t xml:space="preserve">path consists of </w:t>
-      </w:r>
-      <w:r>
-        <w:t>five</w:t>
-      </w:r>
-      <w:r>
-        <w:t xml:space="preserve"> elements</w:t>
-      </w:r>
-      <w:r>
-        <w:t>:</w:t>
-      </w:r>
-    </w:p>
-    <w:p>
-      <w:pPr>
-        <w:jc w:val="center"/>
+        </w:rPr>
+        <w:t>v</w:t>
+      </w:r>
+      <w:r>
         <w:rPr>
           <w:rFonts w:ascii="Consolas" w:hAnsi="Consolas" w:cs="Courier New"/>
           <w:color w:val="FF0000"/>
           <w:sz w:val="20"/>
           <w:szCs w:val="20"/>
         </w:rPr>
-      </w:pPr>
-      <w:r>
-        <w:rPr>
-          <w:rFonts w:ascii="Consolas" w:hAnsi="Consolas" w:cs="Courier New"/>
-          <w:sz w:val="20"/>
-          <w:szCs w:val="20"/>
-        </w:rPr>
-        <w:t>/</w:t>
-      </w:r>
-      <w:r>
-        <w:rPr>
-          <w:rFonts w:ascii="Consolas" w:hAnsi="Consolas" w:cs="Courier New"/>
-          <w:color w:val="0000FF"/>
-          <w:sz w:val="20"/>
-          <w:szCs w:val="20"/>
-        </w:rPr>
-        <w:t>api</w:t>
-      </w:r>
-      <w:r>
-        <w:rPr>
-          <w:rFonts w:ascii="Consolas" w:hAnsi="Consolas" w:cs="Courier New"/>
-          <w:sz w:val="20"/>
-          <w:szCs w:val="20"/>
-        </w:rPr>
-        <w:t>/</w:t>
-      </w:r>
-      <w:proofErr w:type="spellStart"/>
-      <w:r>
-        <w:rPr>
-          <w:rFonts w:ascii="Consolas" w:hAnsi="Consolas" w:cs="Courier New"/>
-          <w:sz w:val="20"/>
-          <w:szCs w:val="20"/>
-        </w:rPr>
         <w:t>v</w:t>
       </w:r>
       <w:r>
@@ -13385,7 +13232,7 @@
           <w:sz w:val="20"/>
           <w:szCs w:val="20"/>
         </w:rPr>
-        <w:t>v</w:t>
+        <w:t>ersion</w:t>
       </w:r>
       <w:r>
         <w:rPr>
@@ -13394,7 +13241,7 @@
           <w:sz w:val="20"/>
           <w:szCs w:val="20"/>
         </w:rPr>
-        <w:t>ersion</w:t>
+        <w:t>_n</w:t>
       </w:r>
       <w:r>
         <w:rPr>
@@ -13403,18 +13250,8 @@
           <w:sz w:val="20"/>
           <w:szCs w:val="20"/>
         </w:rPr>
-        <w:t>_n</w:t>
-      </w:r>
-      <w:r>
-        <w:rPr>
-          <w:rFonts w:ascii="Consolas" w:hAnsi="Consolas" w:cs="Courier New"/>
-          <w:color w:val="FF0000"/>
-          <w:sz w:val="20"/>
-          <w:szCs w:val="20"/>
-        </w:rPr>
         <w:t>umber</w:t>
       </w:r>
-      <w:proofErr w:type="spellEnd"/>
       <w:r>
         <w:rPr>
           <w:rFonts w:ascii="Consolas" w:hAnsi="Consolas" w:cs="Courier New"/>
@@ -13706,7 +13543,6 @@
             <w:pPr>
               <w:cnfStyle w:val="000000000000" w:firstRow="0" w:lastRow="0" w:firstColumn="0" w:lastColumn="0" w:oddVBand="0" w:evenVBand="0" w:oddHBand="0" w:evenHBand="0" w:firstRowFirstColumn="0" w:firstRowLastColumn="0" w:lastRowFirstColumn="0" w:lastRowLastColumn="0"/>
             </w:pPr>
-            <w:proofErr w:type="spellStart"/>
             <w:r>
               <w:rPr>
                 <w:color w:val="0000FF"/>
@@ -13719,7 +13555,6 @@
               </w:rPr>
               <w:t>version_number</w:t>
             </w:r>
-            <w:proofErr w:type="spellEnd"/>
           </w:p>
         </w:tc>
         <w:tc>
@@ -14143,15 +13978,7 @@
         <w:t>HTTP PUT</w:t>
       </w:r>
       <w:r>
-        <w:t xml:space="preserve"> verb should include name-value parameters in the body using the "application/x-www-form-</w:t>
-      </w:r>
-      <w:proofErr w:type="spellStart"/>
-      <w:r>
-        <w:t>urlencoded</w:t>
-      </w:r>
-      <w:proofErr w:type="spellEnd"/>
-      <w:r>
-        <w:t>" media type.</w:t>
+        <w:t xml:space="preserve"> verb should include name-value parameters in the body using the "application/x-www-form-urlencoded" media type.</w:t>
       </w:r>
     </w:p>
     <w:p>
@@ -14193,18 +14020,7 @@
             <w:szCs w:val="20"/>
             <w:highlight w:val="white"/>
           </w:rPr>
-          <w:t>/api/v1/telescope/0/</w:t>
-        </w:r>
-        <w:proofErr w:type="spellStart"/>
-        <w:r>
-          <w:rPr>
-            <w:rFonts w:ascii="Consolas" w:hAnsi="Consolas" w:cs="Courier New"/>
-            <w:color w:val="0000FF"/>
-            <w:sz w:val="20"/>
-            <w:szCs w:val="20"/>
-            <w:highlight w:val="white"/>
-          </w:rPr>
-          <w:t>canslew</w:t>
+          <w:t>/api/v1/telescope/0/canslew</w:t>
         </w:r>
       </w:hyperlink>
       <w:r>
@@ -14214,9 +14030,8 @@
           <w:sz w:val="20"/>
           <w:szCs w:val="20"/>
         </w:rPr>
-        <w:t>?clientid</w:t>
-      </w:r>
-      <w:proofErr w:type="spellEnd"/>
+        <w:t>?clientid=</w:t>
+      </w:r>
       <w:r>
         <w:rPr>
           <w:rFonts w:ascii="Consolas" w:hAnsi="Consolas" w:cs="Courier New"/>
@@ -14224,7 +14039,7 @@
           <w:sz w:val="20"/>
           <w:szCs w:val="20"/>
         </w:rPr>
-        <w:t>=</w:t>
+        <w:t>231</w:t>
       </w:r>
       <w:r>
         <w:rPr>
@@ -14233,7 +14048,7 @@
           <w:sz w:val="20"/>
           <w:szCs w:val="20"/>
         </w:rPr>
-        <w:t>231</w:t>
+        <w:t>&amp;</w:t>
       </w:r>
       <w:r>
         <w:rPr>
@@ -14242,15 +14057,6 @@
           <w:sz w:val="20"/>
           <w:szCs w:val="20"/>
         </w:rPr>
-        <w:t>&amp;</w:t>
-      </w:r>
-      <w:r>
-        <w:rPr>
-          <w:rFonts w:ascii="Consolas" w:hAnsi="Consolas" w:cs="Courier New"/>
-          <w:color w:val="0000FF"/>
-          <w:sz w:val="20"/>
-          <w:szCs w:val="20"/>
-        </w:rPr>
         <w:t>clienttransactionid=23</w:t>
       </w:r>
     </w:p>
@@ -14315,15 +14121,7 @@
         <w:t xml:space="preserve">his is </w:t>
       </w:r>
       <w:r>
-        <w:t xml:space="preserve">the only valid casing for a call to the </w:t>
-      </w:r>
-      <w:proofErr w:type="spellStart"/>
-      <w:r>
-        <w:t>Telescope.CanSlew</w:t>
-      </w:r>
-      <w:proofErr w:type="spellEnd"/>
-      <w:r>
-        <w:t xml:space="preserve"> property:</w:t>
+        <w:t>the only valid casing for a call to the Telescope.CanSlew property:</w:t>
       </w:r>
     </w:p>
     <w:p>
@@ -14347,21 +14145,8 @@
             <w:szCs w:val="20"/>
             <w:highlight w:val="white"/>
           </w:rPr>
-          <w:t>/api/v1/telescope/0/</w:t>
+          <w:t>/api/v1/telescope/0/canslew</w:t>
         </w:r>
-        <w:proofErr w:type="spellStart"/>
-        <w:r>
-          <w:rPr>
-            <w:rFonts w:ascii="Courier New" w:hAnsi="Courier New" w:cs="Courier New"/>
-            <w:b/>
-            <w:color w:val="0000FF"/>
-            <w:sz w:val="20"/>
-            <w:szCs w:val="20"/>
-            <w:highlight w:val="white"/>
-          </w:rPr>
-          <w:t>canslew</w:t>
-        </w:r>
-        <w:proofErr w:type="spellEnd"/>
       </w:hyperlink>
     </w:p>
     <w:p>
@@ -14412,21 +14197,8 @@
             <w:szCs w:val="20"/>
             <w:highlight w:val="white"/>
           </w:rPr>
-          <w:t>/Api/V1/Telescope/0/</w:t>
+          <w:t>/Api/V1/Telescope/0/CanSlew</w:t>
         </w:r>
-        <w:proofErr w:type="spellStart"/>
-        <w:r>
-          <w:rPr>
-            <w:rFonts w:ascii="Consolas" w:hAnsi="Consolas" w:cs="Courier New"/>
-            <w:strike/>
-            <w:color w:val="C00000"/>
-            <w:sz w:val="20"/>
-            <w:szCs w:val="20"/>
-            <w:highlight w:val="white"/>
-          </w:rPr>
-          <w:t>CanSlew</w:t>
-        </w:r>
-        <w:proofErr w:type="spellEnd"/>
       </w:hyperlink>
     </w:p>
     <w:p>
@@ -14449,45 +14221,8 @@
             <w:szCs w:val="20"/>
             <w:highlight w:val="white"/>
           </w:rPr>
-          <w:t>/api/v1/</w:t>
+          <w:t>/api/v1/telescopE/0/canslew</w:t>
         </w:r>
-        <w:proofErr w:type="spellStart"/>
-        <w:r>
-          <w:rPr>
-            <w:rFonts w:ascii="Consolas" w:hAnsi="Consolas" w:cs="Courier New"/>
-            <w:strike/>
-            <w:color w:val="C00000"/>
-            <w:sz w:val="20"/>
-            <w:szCs w:val="20"/>
-            <w:highlight w:val="white"/>
-          </w:rPr>
-          <w:t>telescopE</w:t>
-        </w:r>
-        <w:proofErr w:type="spellEnd"/>
-        <w:r>
-          <w:rPr>
-            <w:rFonts w:ascii="Consolas" w:hAnsi="Consolas" w:cs="Courier New"/>
-            <w:strike/>
-            <w:color w:val="C00000"/>
-            <w:sz w:val="20"/>
-            <w:szCs w:val="20"/>
-            <w:highlight w:val="white"/>
-          </w:rPr>
-          <w:t>/0/</w:t>
-        </w:r>
-        <w:proofErr w:type="spellStart"/>
-        <w:r>
-          <w:rPr>
-            <w:rFonts w:ascii="Consolas" w:hAnsi="Consolas" w:cs="Courier New"/>
-            <w:strike/>
-            <w:color w:val="C00000"/>
-            <w:sz w:val="20"/>
-            <w:szCs w:val="20"/>
-            <w:highlight w:val="white"/>
-          </w:rPr>
-          <w:t>canslew</w:t>
-        </w:r>
-        <w:proofErr w:type="spellEnd"/>
       </w:hyperlink>
       <w:r>
         <w:rPr>
@@ -14508,21 +14243,8 @@
             <w:szCs w:val="20"/>
             <w:highlight w:val="white"/>
           </w:rPr>
-          <w:t>/api/v1/telescope/0/</w:t>
+          <w:t>/api/v1/telescope/0/CanSlew</w:t>
         </w:r>
-        <w:proofErr w:type="spellStart"/>
-        <w:r>
-          <w:rPr>
-            <w:rFonts w:ascii="Consolas" w:hAnsi="Consolas" w:cs="Courier New"/>
-            <w:strike/>
-            <w:color w:val="C00000"/>
-            <w:sz w:val="20"/>
-            <w:szCs w:val="20"/>
-            <w:highlight w:val="white"/>
-          </w:rPr>
-          <w:t>CanSlew</w:t>
-        </w:r>
-        <w:proofErr w:type="spellEnd"/>
       </w:hyperlink>
     </w:p>
     <w:p>
@@ -14676,18 +14398,7 @@
             <w:szCs w:val="20"/>
             <w:highlight w:val="white"/>
           </w:rPr>
-          <w:t>/api/v1/telescope/0/</w:t>
-        </w:r>
-        <w:proofErr w:type="spellStart"/>
-        <w:r>
-          <w:rPr>
-            <w:rFonts w:ascii="Consolas" w:hAnsi="Consolas" w:cs="Courier New"/>
-            <w:color w:val="0000FF"/>
-            <w:sz w:val="20"/>
-            <w:szCs w:val="20"/>
-            <w:highlight w:val="white"/>
-          </w:rPr>
-          <w:t>canslew</w:t>
+          <w:t>/api/v1/telescope/0/canslew</w:t>
         </w:r>
       </w:hyperlink>
       <w:r>
@@ -14697,17 +14408,7 @@
           <w:sz w:val="20"/>
           <w:szCs w:val="20"/>
         </w:rPr>
-        <w:t>?clientid</w:t>
-      </w:r>
-      <w:proofErr w:type="spellEnd"/>
-      <w:r>
-        <w:rPr>
-          <w:rFonts w:ascii="Consolas" w:hAnsi="Consolas" w:cs="Courier New"/>
-          <w:color w:val="0000FF"/>
-          <w:sz w:val="20"/>
-          <w:szCs w:val="20"/>
-        </w:rPr>
-        <w:t>=</w:t>
+        <w:t>?clientid=</w:t>
       </w:r>
       <w:r>
         <w:rPr>
@@ -14757,18 +14458,7 @@
             <w:szCs w:val="20"/>
             <w:highlight w:val="white"/>
           </w:rPr>
-          <w:t>/api/v1/telescope/0/</w:t>
-        </w:r>
-        <w:proofErr w:type="spellStart"/>
-        <w:r>
-          <w:rPr>
-            <w:rFonts w:ascii="Consolas" w:hAnsi="Consolas" w:cs="Courier New"/>
-            <w:color w:val="0000FF"/>
-            <w:sz w:val="20"/>
-            <w:szCs w:val="20"/>
-            <w:highlight w:val="white"/>
-          </w:rPr>
-          <w:t>canslew</w:t>
+          <w:t>/api/v1/telescope/0/canslew</w:t>
         </w:r>
       </w:hyperlink>
       <w:r>
@@ -14778,17 +14468,7 @@
           <w:sz w:val="20"/>
           <w:szCs w:val="20"/>
         </w:rPr>
-        <w:t>?ClientID</w:t>
-      </w:r>
-      <w:proofErr w:type="spellEnd"/>
-      <w:r>
-        <w:rPr>
-          <w:rFonts w:ascii="Consolas" w:hAnsi="Consolas" w:cs="Courier New"/>
-          <w:color w:val="0000FF"/>
-          <w:sz w:val="20"/>
-          <w:szCs w:val="20"/>
-        </w:rPr>
-        <w:t>=</w:t>
+        <w:t>?ClientID=</w:t>
       </w:r>
       <w:r>
         <w:rPr>
@@ -14837,18 +14517,7 @@
             <w:szCs w:val="20"/>
             <w:highlight w:val="white"/>
           </w:rPr>
-          <w:t>/api/v1/telescope/0/</w:t>
-        </w:r>
-        <w:proofErr w:type="spellStart"/>
-        <w:r>
-          <w:rPr>
-            <w:rFonts w:ascii="Consolas" w:hAnsi="Consolas" w:cs="Courier New"/>
-            <w:color w:val="0000FF"/>
-            <w:sz w:val="20"/>
-            <w:szCs w:val="20"/>
-            <w:highlight w:val="white"/>
-          </w:rPr>
-          <w:t>canslew</w:t>
+          <w:t>/api/v1/telescope/0/canslew</w:t>
         </w:r>
       </w:hyperlink>
       <w:r>
@@ -14867,9 +14536,8 @@
           <w:sz w:val="20"/>
           <w:szCs w:val="20"/>
         </w:rPr>
-        <w:t>CLIENTID</w:t>
-      </w:r>
-      <w:proofErr w:type="spellEnd"/>
+        <w:t>CLIENTID=</w:t>
+      </w:r>
       <w:r>
         <w:rPr>
           <w:rFonts w:ascii="Consolas" w:hAnsi="Consolas" w:cs="Courier New"/>
@@ -14877,7 +14545,7 @@
           <w:sz w:val="20"/>
           <w:szCs w:val="20"/>
         </w:rPr>
-        <w:t>=</w:t>
+        <w:t>231</w:t>
       </w:r>
       <w:r>
         <w:rPr>
@@ -14886,7 +14554,7 @@
           <w:sz w:val="20"/>
           <w:szCs w:val="20"/>
         </w:rPr>
-        <w:t>231</w:t>
+        <w:t>&amp;</w:t>
       </w:r>
       <w:r>
         <w:rPr>
@@ -14895,7 +14563,7 @@
           <w:sz w:val="20"/>
           <w:szCs w:val="20"/>
         </w:rPr>
-        <w:t>&amp;</w:t>
+        <w:t>CLIENTTRANSACTIONID</w:t>
       </w:r>
       <w:r>
         <w:rPr>
@@ -14904,15 +14572,6 @@
           <w:sz w:val="20"/>
           <w:szCs w:val="20"/>
         </w:rPr>
-        <w:t>CLIENTTRANSACTIONID</w:t>
-      </w:r>
-      <w:r>
-        <w:rPr>
-          <w:rFonts w:ascii="Consolas" w:hAnsi="Consolas" w:cs="Courier New"/>
-          <w:color w:val="0000FF"/>
-          <w:sz w:val="20"/>
-          <w:szCs w:val="20"/>
-        </w:rPr>
         <w:t>=23</w:t>
       </w:r>
     </w:p>
@@ -15030,15 +14689,7 @@
         <w:t>23.456</w:t>
       </w:r>
       <w:r>
-        <w:t xml:space="preserve"> is a valid value to supply when setting the </w:t>
-      </w:r>
-      <w:proofErr w:type="spellStart"/>
-      <w:r>
-        <w:t>Telescope.TargetRightAscension</w:t>
-      </w:r>
-      <w:proofErr w:type="spellEnd"/>
-      <w:r>
-        <w:t xml:space="preserve"> property</w:t>
+        <w:t xml:space="preserve"> is a valid value to supply when setting the Telescope.TargetRightAscension property</w:t>
       </w:r>
       <w:r>
         <w:t>,</w:t>
@@ -15144,13 +14795,8 @@
       <w:r>
         <w:t xml:space="preserve">by the </w:t>
       </w:r>
-      <w:proofErr w:type="spellStart"/>
-      <w:r>
-        <w:t>Telescope.SiteElevation</w:t>
-      </w:r>
-      <w:proofErr w:type="spellEnd"/>
-      <w:r>
-        <w:t xml:space="preserve"> property</w:t>
+      <w:r>
+        <w:t>Telescope.SiteElevation property</w:t>
       </w:r>
       <w:r>
         <w:t xml:space="preserve"> </w:t>
@@ -15271,15 +14917,7 @@
               <w:cnfStyle w:val="000000100000" w:firstRow="0" w:lastRow="0" w:firstColumn="0" w:lastColumn="0" w:oddVBand="0" w:evenVBand="0" w:oddHBand="1" w:evenHBand="0" w:firstRowFirstColumn="0" w:firstRowLastColumn="0" w:lastRowFirstColumn="0" w:lastRowLastColumn="0"/>
             </w:pPr>
             <w:r>
-              <w:t xml:space="preserve">Used for all information retrieval where the device state is not changed, e.g. most properties and a few functions such as Telescope. </w:t>
-            </w:r>
-            <w:proofErr w:type="gramStart"/>
-            <w:r>
-              <w:t>AxisRates(</w:t>
-            </w:r>
-            <w:proofErr w:type="gramEnd"/>
-            <w:r>
-              <w:t>Axis).</w:t>
+              <w:t>Used for all information retrieval where the device state is not changed, e.g. most properties and a few functions such as Telescope. AxisRates(Axis).</w:t>
             </w:r>
           </w:p>
         </w:tc>
@@ -15321,23 +14959,7 @@
               <w:t>,</w:t>
             </w:r>
             <w:r>
-              <w:t xml:space="preserve"> e.g. </w:t>
-            </w:r>
-            <w:proofErr w:type="spellStart"/>
-            <w:r>
-              <w:t>Telescope.SideOfPier</w:t>
-            </w:r>
-            <w:proofErr w:type="spellEnd"/>
-            <w:r>
-              <w:t xml:space="preserve"> and </w:t>
-            </w:r>
-            <w:proofErr w:type="spellStart"/>
-            <w:r>
-              <w:t>Telescope.SlewToCoordinates</w:t>
-            </w:r>
-            <w:proofErr w:type="spellEnd"/>
-            <w:r>
-              <w:t>().</w:t>
+              <w:t xml:space="preserve"> e.g. Telescope.SideOfPier and Telescope.SlewToCoordinates().</w:t>
             </w:r>
           </w:p>
         </w:tc>
@@ -15507,13 +15129,8 @@
             <w:r>
               <w:t xml:space="preserve">handled </w:t>
             </w:r>
-            <w:proofErr w:type="gramStart"/>
-            <w:r>
-              <w:t>successfully</w:t>
-            </w:r>
-            <w:proofErr w:type="gramEnd"/>
-            <w:r>
-              <w:t xml:space="preserve"> </w:t>
+            <w:r>
+              <w:t xml:space="preserve">successfully </w:t>
             </w:r>
             <w:r>
               <w:t xml:space="preserve">and the response </w:t>
@@ -15868,21 +15485,7 @@
         <w:rPr>
           <w:lang w:val="en-GB"/>
         </w:rPr>
-        <w:t xml:space="preserve"> a 200 status must be returned when the device understands the supplied command regardless of </w:t>
-      </w:r>
-      <w:proofErr w:type="gramStart"/>
-      <w:r>
-        <w:rPr>
-          <w:lang w:val="en-GB"/>
-        </w:rPr>
-        <w:t>whether or not</w:t>
-      </w:r>
-      <w:proofErr w:type="gramEnd"/>
-      <w:r>
-        <w:rPr>
-          <w:lang w:val="en-GB"/>
-        </w:rPr>
-        <w:t xml:space="preserve"> it can action it</w:t>
+        <w:t xml:space="preserve"> a 200 status must be returned when the device understands the supplied command regardless of whether or not it can action it</w:t>
       </w:r>
       <w:r>
         <w:rPr>
@@ -16009,15 +15612,7 @@
               <w:cnfStyle w:val="000000100000" w:firstRow="0" w:lastRow="0" w:firstColumn="0" w:lastColumn="0" w:oddVBand="0" w:evenVBand="0" w:oddHBand="1" w:evenHBand="0" w:firstRowFirstColumn="0" w:firstRowLastColumn="0" w:lastRowFirstColumn="0" w:lastRowLastColumn="0"/>
             </w:pPr>
             <w:r>
-              <w:t xml:space="preserve">Assuming this telescope device does not have park functionality, it would return a </w:t>
-            </w:r>
-            <w:proofErr w:type="spellStart"/>
-            <w:r>
-              <w:t>NotImplemented</w:t>
-            </w:r>
-            <w:proofErr w:type="spellEnd"/>
-            <w:r>
-              <w:t xml:space="preserve"> Alpaca error code (0x400) and message with an HTTP 200 status</w:t>
+              <w:t>Assuming this telescope device does not have park functionality, it would return a NotImplemented Alpaca error code (0x400) and message with an HTTP 200 status</w:t>
             </w:r>
             <w:r>
               <w:t>.</w:t>
@@ -16046,13 +15641,8 @@
               <w:t>1</w:t>
             </w:r>
             <w:r>
-              <w:t>/telescope/0/</w:t>
-            </w:r>
-            <w:proofErr w:type="spellStart"/>
-            <w:r>
-              <w:t>siteelevation</w:t>
-            </w:r>
-            <w:proofErr w:type="spellEnd"/>
+              <w:t>/telescope/0/siteelevation</w:t>
+            </w:r>
           </w:p>
           <w:p>
             <w:pPr>
@@ -16088,15 +15678,7 @@
               <w:t>lower than -300m are invalid</w:t>
             </w:r>
             <w:r>
-              <w:t xml:space="preserve"> so return an </w:t>
-            </w:r>
-            <w:proofErr w:type="spellStart"/>
-            <w:r>
-              <w:t>InvalidValue</w:t>
-            </w:r>
-            <w:proofErr w:type="spellEnd"/>
-            <w:r>
-              <w:t xml:space="preserve"> Alpaca error code (0x401) and message with an HTTP 200 status.</w:t>
+              <w:t xml:space="preserve"> so return an InvalidValue Alpaca error code (0x401) and message with an HTTP 200 status.</w:t>
             </w:r>
           </w:p>
         </w:tc>
@@ -16251,22 +15833,15 @@
             <w:r>
               <w:t>/</w:t>
             </w:r>
-            <w:proofErr w:type="spellStart"/>
             <w:r>
               <w:rPr>
                 <w:color w:val="C00000"/>
               </w:rPr>
               <w:t>apii</w:t>
             </w:r>
-            <w:proofErr w:type="spellEnd"/>
-            <w:r>
-              <w:t>/v1/telescope/0/</w:t>
-            </w:r>
-            <w:proofErr w:type="spellStart"/>
-            <w:r>
-              <w:t>canslew</w:t>
-            </w:r>
-            <w:proofErr w:type="spellEnd"/>
+            <w:r>
+              <w:t>/v1/telescope/0/canslew</w:t>
+            </w:r>
           </w:p>
         </w:tc>
         <w:tc>
@@ -16278,15 +15853,7 @@
               <w:cnfStyle w:val="000000100000" w:firstRow="0" w:lastRow="0" w:firstColumn="0" w:lastColumn="0" w:oddVBand="0" w:evenVBand="0" w:oddHBand="1" w:evenHBand="0" w:firstRowFirstColumn="0" w:firstRowLastColumn="0" w:lastRowFirstColumn="0" w:lastRowLastColumn="0"/>
             </w:pPr>
             <w:r>
-              <w:t>Valid Alpaca API requests start with “api” rather than “</w:t>
-            </w:r>
-            <w:proofErr w:type="spellStart"/>
-            <w:r>
-              <w:t>apii</w:t>
-            </w:r>
-            <w:proofErr w:type="spellEnd"/>
-            <w:r>
-              <w:t>”</w:t>
+              <w:t>Valid Alpaca API requests start with “api” rather than “apii”</w:t>
             </w:r>
             <w:r>
               <w:t>.</w:t>
@@ -16314,13 +15881,8 @@
               <w:t>v2</w:t>
             </w:r>
             <w:r>
-              <w:t>/telescope/0/</w:t>
-            </w:r>
-            <w:proofErr w:type="spellStart"/>
-            <w:r>
-              <w:t>canslew</w:t>
-            </w:r>
-            <w:proofErr w:type="spellEnd"/>
+              <w:t>/telescope/0/canslew</w:t>
+            </w:r>
           </w:p>
         </w:tc>
         <w:tc>
@@ -16353,22 +15915,15 @@
             <w:r>
               <w:t>/api/v1/</w:t>
             </w:r>
-            <w:proofErr w:type="spellStart"/>
             <w:r>
               <w:rPr>
                 <w:color w:val="C00000"/>
               </w:rPr>
               <w:t>telescop</w:t>
             </w:r>
-            <w:proofErr w:type="spellEnd"/>
-            <w:r>
-              <w:t>/0/</w:t>
-            </w:r>
-            <w:proofErr w:type="spellStart"/>
-            <w:r>
-              <w:t>canslew</w:t>
-            </w:r>
-            <w:proofErr w:type="spellEnd"/>
+            <w:r>
+              <w:t>/0/canslew</w:t>
+            </w:r>
           </w:p>
         </w:tc>
         <w:tc>
@@ -16380,15 +15935,7 @@
               <w:cnfStyle w:val="000000100000" w:firstRow="0" w:lastRow="0" w:firstColumn="0" w:lastColumn="0" w:oddVBand="0" w:evenVBand="0" w:oddHBand="1" w:evenHBand="0" w:firstRowFirstColumn="0" w:firstRowLastColumn="0" w:lastRowFirstColumn="0" w:lastRowLastColumn="0"/>
             </w:pPr>
             <w:r>
-              <w:t>“</w:t>
-            </w:r>
-            <w:proofErr w:type="spellStart"/>
-            <w:r>
-              <w:t>Telescop</w:t>
-            </w:r>
-            <w:proofErr w:type="spellEnd"/>
-            <w:r>
-              <w:t>” is not one of the valid ASCOM device types</w:t>
+              <w:t>“Telescop” is not one of the valid ASCOM device types</w:t>
             </w:r>
             <w:r>
               <w:t>.</w:t>
@@ -16409,14 +15956,12 @@
             <w:r>
               <w:t>/api/v1/camera/0/</w:t>
             </w:r>
-            <w:proofErr w:type="spellStart"/>
             <w:r>
               <w:rPr>
                 <w:color w:val="C00000"/>
               </w:rPr>
               <w:t>canslew</w:t>
             </w:r>
-            <w:proofErr w:type="spellEnd"/>
           </w:p>
         </w:tc>
         <w:tc>
@@ -16430,11 +15975,9 @@
             <w:r>
               <w:t>“</w:t>
             </w:r>
-            <w:proofErr w:type="spellStart"/>
             <w:r>
               <w:t>CanSlew</w:t>
             </w:r>
-            <w:proofErr w:type="spellEnd"/>
             <w:r>
               <w:t>”</w:t>
             </w:r>
@@ -17169,25 +16712,23 @@
           <w:color w:val="2683C6" w:themeColor="accent2"/>
           <w:u w:val="none"/>
         </w:rPr>
-        <w:t>{"Value</w:t>
-      </w:r>
-      <w:proofErr w:type="gramStart"/>
+        <w:t>{"Value":["AssemblyVersionNumber","SlewToHA","AvailableTimeInThisPointingState","TimeUntilPointingStateCanChange"],"ClientTransactionID":6,"ServerTransactionID":6,</w:t>
+      </w:r>
       <w:r>
         <w:rPr>
           <w:rStyle w:val="Hyperlink"/>
           <w:color w:val="2683C6" w:themeColor="accent2"/>
           <w:u w:val="none"/>
         </w:rPr>
-        <w:t>":[</w:t>
-      </w:r>
-      <w:proofErr w:type="gramEnd"/>
+        <w:t xml:space="preserve"> </w:t>
+      </w:r>
       <w:r>
         <w:rPr>
           <w:rStyle w:val="Hyperlink"/>
           <w:color w:val="2683C6" w:themeColor="accent2"/>
           <w:u w:val="none"/>
         </w:rPr>
-        <w:t>"AssemblyVersionNumber","SlewToHA","AvailableTimeInThisPointingState","TimeUntilPointingStateCanChange"],"ClientTransactionID":6,"ServerTransactionID":6,</w:t>
+        <w:t>"ErrorNumber":0,</w:t>
       </w:r>
       <w:r>
         <w:rPr>
@@ -17203,7 +16744,7 @@
           <w:color w:val="2683C6" w:themeColor="accent2"/>
           <w:u w:val="none"/>
         </w:rPr>
-        <w:t>"ErrorNumber":0,</w:t>
+        <w:t>"ErrorMessage":""</w:t>
       </w:r>
       <w:r>
         <w:rPr>
@@ -17219,22 +16760,6 @@
           <w:color w:val="2683C6" w:themeColor="accent2"/>
           <w:u w:val="none"/>
         </w:rPr>
-        <w:t>"ErrorMessage":""</w:t>
-      </w:r>
-      <w:r>
-        <w:rPr>
-          <w:rStyle w:val="Hyperlink"/>
-          <w:color w:val="2683C6" w:themeColor="accent2"/>
-          <w:u w:val="none"/>
-        </w:rPr>
-        <w:t xml:space="preserve"> </w:t>
-      </w:r>
-      <w:r>
-        <w:rPr>
-          <w:rStyle w:val="Hyperlink"/>
-          <w:color w:val="2683C6" w:themeColor="accent2"/>
-          <w:u w:val="none"/>
-        </w:rPr>
         <w:t>}</w:t>
       </w:r>
     </w:p>
@@ -17243,15 +16768,7 @@
         <w:t xml:space="preserve">This example shows the response </w:t>
       </w:r>
       <w:r>
-        <w:t xml:space="preserve">from the Telescope simulator’s </w:t>
-      </w:r>
-      <w:proofErr w:type="spellStart"/>
-      <w:r>
-        <w:t>CanSlewAsync</w:t>
-      </w:r>
-      <w:proofErr w:type="spellEnd"/>
-      <w:r>
-        <w:t xml:space="preserve"> property</w:t>
+        <w:t>from the Telescope simulator’s CanSlewAsync property</w:t>
       </w:r>
       <w:r>
         <w:t>:</w:t>
@@ -17427,25 +16944,7 @@
           <w:color w:val="2683C6" w:themeColor="accent2"/>
           <w:u w:val="none"/>
         </w:rPr>
-        <w:t>{"Value</w:t>
-      </w:r>
-      <w:proofErr w:type="gramStart"/>
-      <w:r>
-        <w:rPr>
-          <w:rStyle w:val="Hyperlink"/>
-          <w:color w:val="2683C6" w:themeColor="accent2"/>
-          <w:u w:val="none"/>
-        </w:rPr>
-        <w:t>":true</w:t>
-      </w:r>
-      <w:proofErr w:type="gramEnd"/>
-      <w:r>
-        <w:rPr>
-          <w:rStyle w:val="Hyperlink"/>
-          <w:color w:val="2683C6" w:themeColor="accent2"/>
-          <w:u w:val="none"/>
-        </w:rPr>
-        <w:t>,"ClientTransactionID":20,"ServerTransactionID":168,</w:t>
+        <w:t>{"Value":true,"ClientTransactionID":20,"ServerTransactionID":168,</w:t>
       </w:r>
       <w:r>
         <w:rPr>
@@ -17847,7 +17346,7 @@
               <w:cnfStyle w:val="000000000000" w:firstRow="0" w:lastRow="0" w:firstColumn="0" w:lastColumn="0" w:oddVBand="0" w:evenVBand="0" w:oddHBand="0" w:evenHBand="0" w:firstRowFirstColumn="0" w:firstRowLastColumn="0" w:lastRowFirstColumn="0" w:lastRowLastColumn="0"/>
             </w:pPr>
             <w:r>
-              <w:t>0x800400400</w:t>
+              <w:t>0x80040400</w:t>
             </w:r>
           </w:p>
         </w:tc>
@@ -17896,7 +17395,7 @@
               <w:cnfStyle w:val="000000100000" w:firstRow="0" w:lastRow="0" w:firstColumn="0" w:lastColumn="0" w:oddVBand="0" w:evenVBand="0" w:oddHBand="1" w:evenHBand="0" w:firstRowFirstColumn="0" w:firstRowLastColumn="0" w:lastRowFirstColumn="0" w:lastRowLastColumn="0"/>
             </w:pPr>
             <w:r>
-              <w:t>0x800400401</w:t>
+              <w:t>0x80040401</w:t>
             </w:r>
           </w:p>
         </w:tc>
@@ -17948,7 +17447,7 @@
               <w:cnfStyle w:val="000000000000" w:firstRow="0" w:lastRow="0" w:firstColumn="0" w:lastColumn="0" w:oddVBand="0" w:evenVBand="0" w:oddHBand="0" w:evenHBand="0" w:firstRowFirstColumn="0" w:firstRowLastColumn="0" w:lastRowFirstColumn="0" w:lastRowLastColumn="0"/>
             </w:pPr>
             <w:r>
-              <w:t>0x800400402</w:t>
+              <w:t>0x80040402</w:t>
             </w:r>
           </w:p>
         </w:tc>
@@ -18009,7 +17508,7 @@
               <w:cnfStyle w:val="000000100000" w:firstRow="0" w:lastRow="0" w:firstColumn="0" w:lastColumn="0" w:oddVBand="0" w:evenVBand="0" w:oddHBand="1" w:evenHBand="0" w:firstRowFirstColumn="0" w:firstRowLastColumn="0" w:lastRowFirstColumn="0" w:lastRowLastColumn="0"/>
             </w:pPr>
             <w:r>
-              <w:t>0x80040040</w:t>
+              <w:t>0x8004040</w:t>
             </w:r>
             <w:r>
               <w:t>7</w:t>
@@ -18070,7 +17569,7 @@
               <w:cnfStyle w:val="000000000000" w:firstRow="0" w:lastRow="0" w:firstColumn="0" w:lastColumn="0" w:oddVBand="0" w:evenVBand="0" w:oddHBand="0" w:evenHBand="0" w:firstRowFirstColumn="0" w:firstRowLastColumn="0" w:lastRowFirstColumn="0" w:lastRowLastColumn="0"/>
             </w:pPr>
             <w:r>
-              <w:t>0x80040040</w:t>
+              <w:t>0x8004040</w:t>
             </w:r>
             <w:r>
               <w:t>8</w:t>
@@ -18122,7 +17621,7 @@
               <w:cnfStyle w:val="000000100000" w:firstRow="0" w:lastRow="0" w:firstColumn="0" w:lastColumn="0" w:oddVBand="0" w:evenVBand="0" w:oddHBand="1" w:evenHBand="0" w:firstRowFirstColumn="0" w:firstRowLastColumn="0" w:lastRowFirstColumn="0" w:lastRowLastColumn="0"/>
             </w:pPr>
             <w:r>
-              <w:t>0x800400409</w:t>
+              <w:t>0x80040409</w:t>
             </w:r>
           </w:p>
         </w:tc>
@@ -18168,7 +17667,7 @@
               <w:cnfStyle w:val="000000000000" w:firstRow="0" w:lastRow="0" w:firstColumn="0" w:lastColumn="0" w:oddVBand="0" w:evenVBand="0" w:oddHBand="0" w:evenHBand="0" w:firstRowFirstColumn="0" w:firstRowLastColumn="0" w:lastRowFirstColumn="0" w:lastRowLastColumn="0"/>
             </w:pPr>
             <w:r>
-              <w:t>0x80040040B</w:t>
+              <w:t>0x8004040B</w:t>
             </w:r>
           </w:p>
         </w:tc>
@@ -18217,7 +17716,7 @@
               <w:cnfStyle w:val="000000100000" w:firstRow="0" w:lastRow="0" w:firstColumn="0" w:lastColumn="0" w:oddVBand="0" w:evenVBand="0" w:oddHBand="1" w:evenHBand="0" w:firstRowFirstColumn="0" w:firstRowLastColumn="0" w:lastRowFirstColumn="0" w:lastRowLastColumn="0"/>
             </w:pPr>
             <w:r>
-              <w:t>0x80040040C</w:t>
+              <w:t>0x8004040C</w:t>
             </w:r>
           </w:p>
         </w:tc>
@@ -18376,20 +17875,8 @@
           <w:szCs w:val="20"/>
           <w:highlight w:val="white"/>
         </w:rPr>
-        <w:t>PUT /api/v1/Telescope/0/</w:t>
-      </w:r>
-      <w:proofErr w:type="spellStart"/>
-      <w:r>
-        <w:rPr>
-          <w:rFonts w:ascii="Consolas" w:hAnsi="Consolas" w:cs="Courier New"/>
-          <w:color w:val="0000FF"/>
-          <w:sz w:val="20"/>
-          <w:szCs w:val="20"/>
-          <w:highlight w:val="white"/>
-        </w:rPr>
-        <w:t>SiteElevation</w:t>
-      </w:r>
-      <w:proofErr w:type="spellEnd"/>
+        <w:t>PUT /api/v1/Telescope/0/SiteElevation</w:t>
+      </w:r>
     </w:p>
     <w:p>
       <w:pPr>
@@ -18533,27 +18020,7 @@
           <w:u w:val="none"/>
         </w:rPr>
         <w:br/>
-        <w:t>"ErrorMessage":"</w:t>
-      </w:r>
-      <w:proofErr w:type="spellStart"/>
-      <w:r>
-        <w:rPr>
-          <w:rStyle w:val="Hyperlink"/>
-          <w:b/>
-          <w:color w:val="2683C6" w:themeColor="accent2"/>
-          <w:u w:val="none"/>
-        </w:rPr>
-        <w:t>SiteElevation</w:t>
-      </w:r>
-      <w:proofErr w:type="spellEnd"/>
-      <w:r>
-        <w:rPr>
-          <w:rStyle w:val="Hyperlink"/>
-          <w:b/>
-          <w:color w:val="2683C6" w:themeColor="accent2"/>
-          <w:u w:val="none"/>
-        </w:rPr>
-        <w:t xml:space="preserve"> set - '-</w:t>
+        <w:t>"ErrorMessage":"SiteElevation set - '-</w:t>
       </w:r>
       <w:r>
         <w:rPr>
@@ -18679,15 +18146,7 @@
         </w:numPr>
       </w:pPr>
       <w:r>
-        <w:t>Changing element 1 from “api” to “</w:t>
-      </w:r>
-      <w:proofErr w:type="spellStart"/>
-      <w:r>
-        <w:t>alpacaApi</w:t>
-      </w:r>
-      <w:proofErr w:type="spellEnd"/>
-      <w:r>
-        <w:t>”</w:t>
+        <w:t>Changing element 1 from “api” to “alpacaApi”</w:t>
       </w:r>
     </w:p>
     <w:p>
@@ -18721,15 +18180,7 @@
         <w:keepNext/>
       </w:pPr>
       <w:r>
-        <w:t xml:space="preserve">The ASCOM Device InterfaceVersion defines the behaviour of the specified ASCOM Device when presented with commands through the Alpaca API. </w:t>
-      </w:r>
-      <w:proofErr w:type="spellStart"/>
-      <w:r>
-        <w:t>InterfaceVersions</w:t>
-      </w:r>
-      <w:proofErr w:type="spellEnd"/>
-      <w:r>
-        <w:t xml:space="preserve"> will change as device APIs are developed, however these changes are independent of the Alpaca API presentation elements and so do not require that the Alpaca API version be changed as well. </w:t>
+        <w:t xml:space="preserve">The ASCOM Device InterfaceVersion defines the behaviour of the specified ASCOM Device when presented with commands through the Alpaca API. InterfaceVersions will change as device APIs are developed, however these changes are independent of the Alpaca API presentation elements and so do not require that the Alpaca API version be changed as well. </w:t>
       </w:r>
     </w:p>
     <w:p>
@@ -18989,10 +18440,64 @@
           <w:szCs w:val="20"/>
           <w:highlight w:val="white"/>
         </w:rPr>
-        <w:t>http(s)://</w:t>
-      </w:r>
-      <w:proofErr w:type="gramStart"/>
-      <w:r>
+        <w:t>http(s)://host:port/setup</w:t>
+      </w:r>
+    </w:p>
+    <w:p>
+      <w:r>
+        <w:t xml:space="preserve">At minimum this </w:t>
+      </w:r>
+      <w:r>
+        <w:t xml:space="preserve">must </w:t>
+      </w:r>
+      <w:r>
+        <w:t xml:space="preserve">provide manufacturer and device </w:t>
+      </w:r>
+      <w:r>
+        <w:t xml:space="preserve">descriptive </w:t>
+      </w:r>
+      <w:r>
+        <w:t xml:space="preserve">information. </w:t>
+      </w:r>
+      <w:r>
+        <w:t>T</w:t>
+      </w:r>
+      <w:r>
+        <w:t xml:space="preserve">his could be a good place to enable the astronomer user to </w:t>
+      </w:r>
+      <w:r>
+        <w:t>change the Alpaca discovery port number</w:t>
+      </w:r>
+      <w:r>
+        <w:t xml:space="preserve"> and any other “whole device” configuration settings</w:t>
+      </w:r>
+      <w:r>
+        <w:t>.</w:t>
+      </w:r>
+    </w:p>
+    <w:p>
+      <w:pPr>
+        <w:pStyle w:val="Heading3"/>
+      </w:pPr>
+      <w:bookmarkStart w:id="2491" w:name="_Ref37146076"/>
+      <w:bookmarkStart w:id="2492" w:name="_Toc37149176"/>
+      <w:r>
+        <w:t>ASCOM Device Specific Setup URLs</w:t>
+      </w:r>
+      <w:bookmarkEnd w:id="2491"/>
+      <w:bookmarkEnd w:id="2492"/>
+    </w:p>
+    <w:p>
+      <w:r>
+        <w:t xml:space="preserve">These follow a similar format to the </w:t>
+      </w:r>
+      <w:r>
+        <w:t>Alpaca Device API with an overall format of:</w:t>
+      </w:r>
+    </w:p>
+    <w:p>
+      <w:pPr>
+        <w:jc w:val="center"/>
         <w:rPr>
           <w:rFonts w:ascii="Consolas" w:hAnsi="Consolas" w:cs="Courier New"/>
           <w:color w:val="0000FF"/>
@@ -19000,9 +18505,7 @@
           <w:szCs w:val="20"/>
           <w:highlight w:val="white"/>
         </w:rPr>
-        <w:t>host:port</w:t>
-      </w:r>
-      <w:proofErr w:type="gramEnd"/>
+      </w:pPr>
       <w:r>
         <w:rPr>
           <w:rFonts w:ascii="Consolas" w:hAnsi="Consolas" w:cs="Courier New"/>
@@ -19011,164 +18514,58 @@
           <w:szCs w:val="20"/>
           <w:highlight w:val="white"/>
         </w:rPr>
-        <w:t>/setup</w:t>
-      </w:r>
-    </w:p>
-    <w:p>
-      <w:r>
-        <w:t xml:space="preserve">At minimum this </w:t>
-      </w:r>
-      <w:r>
-        <w:t xml:space="preserve">must </w:t>
-      </w:r>
-      <w:r>
-        <w:t xml:space="preserve">provide manufacturer and device </w:t>
-      </w:r>
-      <w:r>
-        <w:t xml:space="preserve">descriptive </w:t>
-      </w:r>
-      <w:r>
-        <w:t xml:space="preserve">information. </w:t>
-      </w:r>
-      <w:r>
-        <w:t>T</w:t>
-      </w:r>
-      <w:r>
-        <w:t xml:space="preserve">his could be a good place to enable the astronomer user to </w:t>
-      </w:r>
-      <w:r>
-        <w:t>change the Alpaca discovery port number</w:t>
-      </w:r>
-      <w:r>
-        <w:t xml:space="preserve"> and any other “whole device” configuration settings</w:t>
-      </w:r>
-      <w:r>
-        <w:t>.</w:t>
-      </w:r>
-    </w:p>
-    <w:p>
-      <w:pPr>
-        <w:pStyle w:val="Heading3"/>
-      </w:pPr>
-      <w:bookmarkStart w:id="2491" w:name="_Ref37146076"/>
-      <w:bookmarkStart w:id="2492" w:name="_Toc37149176"/>
-      <w:r>
-        <w:t>ASCOM Device Specific Setup URLs</w:t>
-      </w:r>
-      <w:bookmarkEnd w:id="2491"/>
-      <w:bookmarkEnd w:id="2492"/>
-    </w:p>
-    <w:p>
-      <w:r>
-        <w:t xml:space="preserve">These follow a similar format to the </w:t>
-      </w:r>
-      <w:r>
-        <w:t>Alpaca Device API with an overall format of:</w:t>
+        <w:t>http(s)://host:port/path</w:t>
+      </w:r>
+    </w:p>
+    <w:p>
+      <w:r>
+        <w:t>The Alpaca device API path consists of five elements:</w:t>
       </w:r>
     </w:p>
     <w:p>
       <w:pPr>
         <w:jc w:val="center"/>
+        <w:rPr>
+          <w:rFonts w:ascii="Consolas" w:hAnsi="Consolas" w:cs="Courier New"/>
+          <w:color w:val="FF0000"/>
+          <w:sz w:val="20"/>
+          <w:szCs w:val="20"/>
+        </w:rPr>
+      </w:pPr>
+      <w:r>
+        <w:rPr>
+          <w:rFonts w:ascii="Consolas" w:hAnsi="Consolas" w:cs="Courier New"/>
+          <w:sz w:val="20"/>
+          <w:szCs w:val="20"/>
+        </w:rPr>
+        <w:t>/</w:t>
+      </w:r>
+      <w:r>
         <w:rPr>
           <w:rFonts w:ascii="Consolas" w:hAnsi="Consolas" w:cs="Courier New"/>
           <w:color w:val="0000FF"/>
           <w:sz w:val="20"/>
           <w:szCs w:val="20"/>
-          <w:highlight w:val="white"/>
-        </w:rPr>
-      </w:pPr>
+        </w:rPr>
+        <w:t>api</w:t>
+      </w:r>
       <w:r>
         <w:rPr>
           <w:rFonts w:ascii="Consolas" w:hAnsi="Consolas" w:cs="Courier New"/>
-          <w:color w:val="0000FF"/>
           <w:sz w:val="20"/>
           <w:szCs w:val="20"/>
-          <w:highlight w:val="white"/>
-        </w:rPr>
-        <w:t>http(s)://</w:t>
-      </w:r>
-      <w:proofErr w:type="gramStart"/>
-      <w:r>
-        <w:rPr>
-          <w:rFonts w:ascii="Consolas" w:hAnsi="Consolas" w:cs="Courier New"/>
-          <w:color w:val="0000FF"/>
-          <w:sz w:val="20"/>
-          <w:szCs w:val="20"/>
-          <w:highlight w:val="white"/>
-        </w:rPr>
-        <w:t>host:port</w:t>
-      </w:r>
-      <w:proofErr w:type="gramEnd"/>
-      <w:r>
-        <w:rPr>
-          <w:rFonts w:ascii="Consolas" w:hAnsi="Consolas" w:cs="Courier New"/>
-          <w:color w:val="0000FF"/>
-          <w:sz w:val="20"/>
-          <w:szCs w:val="20"/>
-          <w:highlight w:val="white"/>
-        </w:rPr>
-        <w:t>/path</w:t>
-      </w:r>
-    </w:p>
-    <w:p>
-      <w:r>
-        <w:t>The Alpaca device API path consists of five elements:</w:t>
-      </w:r>
-    </w:p>
-    <w:p>
-      <w:pPr>
-        <w:jc w:val="center"/>
+        </w:rPr>
+        <w:t>/v</w:t>
+      </w:r>
+      <w:r>
         <w:rPr>
           <w:rFonts w:ascii="Consolas" w:hAnsi="Consolas" w:cs="Courier New"/>
           <w:color w:val="FF0000"/>
           <w:sz w:val="20"/>
           <w:szCs w:val="20"/>
         </w:rPr>
-      </w:pPr>
-      <w:r>
-        <w:rPr>
-          <w:rFonts w:ascii="Consolas" w:hAnsi="Consolas" w:cs="Courier New"/>
-          <w:sz w:val="20"/>
-          <w:szCs w:val="20"/>
-        </w:rPr>
-        <w:t>/</w:t>
-      </w:r>
-      <w:r>
-        <w:rPr>
-          <w:rFonts w:ascii="Consolas" w:hAnsi="Consolas" w:cs="Courier New"/>
-          <w:color w:val="0000FF"/>
-          <w:sz w:val="20"/>
-          <w:szCs w:val="20"/>
-        </w:rPr>
-        <w:t>api</w:t>
-      </w:r>
-      <w:r>
-        <w:rPr>
-          <w:rFonts w:ascii="Consolas" w:hAnsi="Consolas" w:cs="Courier New"/>
-          <w:sz w:val="20"/>
-          <w:szCs w:val="20"/>
-        </w:rPr>
-        <w:t>/</w:t>
-      </w:r>
-      <w:proofErr w:type="spellStart"/>
-      <w:r>
-        <w:rPr>
-          <w:rFonts w:ascii="Consolas" w:hAnsi="Consolas" w:cs="Courier New"/>
-          <w:sz w:val="20"/>
-          <w:szCs w:val="20"/>
-        </w:rPr>
-        <w:t>v</w:t>
-      </w:r>
-      <w:r>
-        <w:rPr>
-          <w:rFonts w:ascii="Consolas" w:hAnsi="Consolas" w:cs="Courier New"/>
-          <w:color w:val="FF0000"/>
-          <w:sz w:val="20"/>
-          <w:szCs w:val="20"/>
-        </w:rPr>
         <w:t>version_number</w:t>
       </w:r>
-      <w:proofErr w:type="spellEnd"/>
       <w:r>
         <w:rPr>
           <w:rFonts w:ascii="Consolas" w:hAnsi="Consolas" w:cs="Courier New"/>
@@ -19379,7 +18776,6 @@
             <w:pPr>
               <w:cnfStyle w:val="000000000000" w:firstRow="0" w:lastRow="0" w:firstColumn="0" w:lastColumn="0" w:oddVBand="0" w:evenVBand="0" w:oddHBand="0" w:evenHBand="0" w:firstRowFirstColumn="0" w:firstRowLastColumn="0" w:lastRowFirstColumn="0" w:lastRowLastColumn="0"/>
             </w:pPr>
-            <w:proofErr w:type="spellStart"/>
             <w:r>
               <w:rPr>
                 <w:color w:val="0000FF"/>
@@ -19392,7 +18788,6 @@
               </w:rPr>
               <w:t>version_number</w:t>
             </w:r>
-            <w:proofErr w:type="spellEnd"/>
           </w:p>
         </w:tc>
         <w:tc>
@@ -19768,9 +19163,88 @@
           <w:szCs w:val="20"/>
           <w:highlight w:val="white"/>
         </w:rPr>
-        <w:t>http(s)://</w:t>
-      </w:r>
-      <w:proofErr w:type="gramStart"/>
+        <w:t>http(s)://host:port/</w:t>
+      </w:r>
+      <w:r>
+        <w:rPr>
+          <w:rFonts w:ascii="Consolas" w:hAnsi="Consolas" w:cs="Courier New"/>
+          <w:color w:val="0000FF"/>
+          <w:sz w:val="20"/>
+          <w:szCs w:val="20"/>
+        </w:rPr>
+        <w:t>management</w:t>
+      </w:r>
+      <w:r>
+        <w:rPr>
+          <w:rFonts w:ascii="Consolas" w:hAnsi="Consolas" w:cs="Courier New"/>
+          <w:sz w:val="20"/>
+          <w:szCs w:val="20"/>
+        </w:rPr>
+        <w:t>/</w:t>
+      </w:r>
+      <w:r>
+        <w:rPr>
+          <w:rFonts w:ascii="Consolas" w:hAnsi="Consolas" w:cs="Courier New"/>
+          <w:color w:val="0000FF"/>
+          <w:sz w:val="20"/>
+          <w:szCs w:val="20"/>
+        </w:rPr>
+        <w:t>apiversions</w:t>
+      </w:r>
+    </w:p>
+    <w:p>
+      <w:pPr>
+        <w:rPr>
+          <w:rFonts w:asciiTheme="majorHAnsi" w:hAnsiTheme="majorHAnsi"/>
+        </w:rPr>
+      </w:pPr>
+      <w:r>
+        <w:rPr>
+          <w:rFonts w:asciiTheme="majorHAnsi" w:hAnsiTheme="majorHAnsi"/>
+        </w:rPr>
+        <w:t xml:space="preserve">For example, </w:t>
+      </w:r>
+      <w:r>
+        <w:rPr>
+          <w:rFonts w:asciiTheme="majorHAnsi" w:hAnsiTheme="majorHAnsi"/>
+        </w:rPr>
+        <w:t>this is a</w:t>
+      </w:r>
+      <w:r>
+        <w:rPr>
+          <w:rFonts w:asciiTheme="majorHAnsi" w:hAnsiTheme="majorHAnsi"/>
+        </w:rPr>
+        <w:t>n</w:t>
+      </w:r>
+      <w:r>
+        <w:rPr>
+          <w:rFonts w:asciiTheme="majorHAnsi" w:hAnsiTheme="majorHAnsi"/>
+        </w:rPr>
+        <w:t xml:space="preserve"> </w:t>
+      </w:r>
+      <w:r>
+        <w:rPr>
+          <w:rFonts w:asciiTheme="majorHAnsi" w:hAnsiTheme="majorHAnsi"/>
+        </w:rPr>
+        <w:t>api version URL</w:t>
+      </w:r>
+      <w:r>
+        <w:rPr>
+          <w:rFonts w:asciiTheme="majorHAnsi" w:hAnsiTheme="majorHAnsi"/>
+        </w:rPr>
+        <w:t>:</w:t>
+      </w:r>
+    </w:p>
+    <w:p>
+      <w:pPr>
+        <w:jc w:val="center"/>
+        <w:rPr>
+          <w:rFonts w:ascii="Consolas" w:hAnsi="Consolas" w:cs="Courier New"/>
+          <w:color w:val="0000FF"/>
+          <w:sz w:val="20"/>
+          <w:szCs w:val="20"/>
+        </w:rPr>
+      </w:pPr>
       <w:r>
         <w:rPr>
           <w:rFonts w:ascii="Consolas" w:hAnsi="Consolas" w:cs="Courier New"/>
@@ -19779,16 +19253,206 @@
           <w:szCs w:val="20"/>
           <w:highlight w:val="white"/>
         </w:rPr>
-        <w:t>host:port</w:t>
-      </w:r>
-      <w:proofErr w:type="gramEnd"/>
+        <w:t>http://api.peakobservatory.com/</w:t>
+      </w:r>
       <w:r>
         <w:rPr>
           <w:rFonts w:ascii="Consolas" w:hAnsi="Consolas" w:cs="Courier New"/>
           <w:color w:val="0000FF"/>
           <w:sz w:val="20"/>
           <w:szCs w:val="20"/>
-          <w:highlight w:val="white"/>
+        </w:rPr>
+        <w:t>management/apiversions</w:t>
+      </w:r>
+    </w:p>
+    <w:p>
+      <w:r>
+        <w:rPr>
+          <w:b/>
+          <w:bCs/>
+        </w:rPr>
+        <w:t>Please note that there is no Alpaca API version number in the apiversions URL.</w:t>
+      </w:r>
+      <w:r>
+        <w:t xml:space="preserve"> </w:t>
+      </w:r>
+    </w:p>
+    <w:p>
+      <w:r>
+        <w:t>This is by design so that this URL will work regardless of any Alpaca interface version number changes in the future.</w:t>
+      </w:r>
+    </w:p>
+    <w:p>
+      <w:r>
+        <w:t>To provide backward compatibility, a</w:t>
+      </w:r>
+      <w:r>
+        <w:t xml:space="preserve">n Alpaca device can </w:t>
+      </w:r>
+      <w:r>
+        <w:t xml:space="preserve">simultaneously </w:t>
+      </w:r>
+      <w:r>
+        <w:t xml:space="preserve">support more than one Alpaca interface </w:t>
+      </w:r>
+      <w:r>
+        <w:t>version,</w:t>
+      </w:r>
+      <w:r>
+        <w:t xml:space="preserve"> and </w:t>
+      </w:r>
+      <w:r>
+        <w:t xml:space="preserve">this is </w:t>
+      </w:r>
+      <w:r>
+        <w:t>indicate</w:t>
+      </w:r>
+      <w:r>
+        <w:t>d</w:t>
+      </w:r>
+      <w:r>
+        <w:t xml:space="preserve"> </w:t>
+      </w:r>
+      <w:r>
+        <w:t>by returning more than one integer version number in the apiversions array</w:t>
+      </w:r>
+      <w:r>
+        <w:t>.</w:t>
+      </w:r>
+    </w:p>
+    <w:p>
+      <w:r>
+        <w:t>At the time of writing only interface version 1 is defined</w:t>
+      </w:r>
+      <w:r>
+        <w:t xml:space="preserve"> and</w:t>
+      </w:r>
+      <w:r>
+        <w:t xml:space="preserve"> consequently all Alpaca devices should return an integer array, containing the single value 1, </w:t>
+      </w:r>
+      <w:r>
+        <w:t>as the response to this command</w:t>
+      </w:r>
+      <w:r>
+        <w:t>.</w:t>
+      </w:r>
+    </w:p>
+    <w:p>
+      <w:pPr>
+        <w:pStyle w:val="Heading3"/>
+      </w:pPr>
+      <w:r>
+        <w:t>Description and Configured Devices</w:t>
+      </w:r>
+    </w:p>
+    <w:p>
+      <w:r>
+        <w:t>The “d</w:t>
+      </w:r>
+      <w:r>
+        <w:t>escription</w:t>
+      </w:r>
+      <w:r>
+        <w:t>”</w:t>
+      </w:r>
+      <w:r>
+        <w:t xml:space="preserve"> </w:t>
+      </w:r>
+      <w:r>
+        <w:t xml:space="preserve">endpoint should </w:t>
+      </w:r>
+      <w:r>
+        <w:t xml:space="preserve">return cross cutting information about the Alpaca Device as a whole, such as its name and location. </w:t>
+      </w:r>
+    </w:p>
+    <w:p>
+      <w:r>
+        <w:t xml:space="preserve">The configureddevices endpoint should </w:t>
+      </w:r>
+      <w:r>
+        <w:t xml:space="preserve">return an array of device configuration objects </w:t>
+      </w:r>
+      <w:r>
+        <w:t xml:space="preserve">that </w:t>
+      </w:r>
+      <w:r>
+        <w:t xml:space="preserve">describe the ASCOM Device’s that are presented by the Alpaca Device. </w:t>
+      </w:r>
+      <w:r>
+        <w:t xml:space="preserve">Each device </w:t>
+      </w:r>
+      <w:r>
+        <w:t xml:space="preserve">description </w:t>
+      </w:r>
+      <w:r>
+        <w:t xml:space="preserve">must </w:t>
+      </w:r>
+      <w:r>
+        <w:t xml:space="preserve">include </w:t>
+      </w:r>
+      <w:r>
+        <w:t xml:space="preserve">the </w:t>
+      </w:r>
+      <w:r>
+        <w:t>device</w:t>
+      </w:r>
+      <w:r>
+        <w:t>’s</w:t>
+      </w:r>
+      <w:r>
+        <w:t xml:space="preserve"> name, it’s ASCOM device type</w:t>
+      </w:r>
+      <w:r>
+        <w:t xml:space="preserve">, </w:t>
+      </w:r>
+      <w:r>
+        <w:t>the device number that must be used to communicate with this particular ASCOM Device</w:t>
+      </w:r>
+      <w:r>
+        <w:t xml:space="preserve"> and a globally unique id for this particular device</w:t>
+      </w:r>
+      <w:r>
+        <w:t>.</w:t>
+      </w:r>
+    </w:p>
+    <w:p>
+      <w:r>
+        <w:t xml:space="preserve">The Alpaca </w:t>
+      </w:r>
+      <w:r>
+        <w:t xml:space="preserve">management </w:t>
+      </w:r>
+      <w:r>
+        <w:t xml:space="preserve">API path </w:t>
+      </w:r>
+      <w:r>
+        <w:t xml:space="preserve">for these commands </w:t>
+      </w:r>
+      <w:r>
+        <w:t xml:space="preserve">consists of </w:t>
+      </w:r>
+      <w:r>
+        <w:t>three</w:t>
+      </w:r>
+      <w:r>
+        <w:t xml:space="preserve"> elements:</w:t>
+      </w:r>
+    </w:p>
+    <w:p>
+      <w:pPr>
+        <w:jc w:val="center"/>
+        <w:rPr>
+          <w:rFonts w:ascii="Consolas" w:hAnsi="Consolas" w:cs="Courier New"/>
+          <w:color w:val="FF0000"/>
+          <w:sz w:val="20"/>
+          <w:szCs w:val="20"/>
+        </w:rPr>
+      </w:pPr>
+      <w:r>
+        <w:rPr>
+          <w:rFonts w:ascii="Consolas" w:hAnsi="Consolas" w:cs="Courier New"/>
+          <w:sz w:val="20"/>
+          <w:szCs w:val="20"/>
         </w:rPr>
         <w:t>/</w:t>
       </w:r>
@@ -19807,334 +19471,17 @@
           <w:sz w:val="20"/>
           <w:szCs w:val="20"/>
         </w:rPr>
-        <w:t>/</w:t>
-      </w:r>
-      <w:r>
-        <w:rPr>
-          <w:rFonts w:ascii="Consolas" w:hAnsi="Consolas" w:cs="Courier New"/>
-          <w:color w:val="0000FF"/>
-          <w:sz w:val="20"/>
-          <w:szCs w:val="20"/>
-        </w:rPr>
-        <w:t>apiversions</w:t>
-      </w:r>
-    </w:p>
-    <w:p>
-      <w:pPr>
-        <w:rPr>
-          <w:rFonts w:asciiTheme="majorHAnsi" w:hAnsiTheme="majorHAnsi"/>
-        </w:rPr>
-      </w:pPr>
-      <w:r>
-        <w:rPr>
-          <w:rFonts w:asciiTheme="majorHAnsi" w:hAnsiTheme="majorHAnsi"/>
-        </w:rPr>
-        <w:t xml:space="preserve">For example, </w:t>
-      </w:r>
-      <w:r>
-        <w:rPr>
-          <w:rFonts w:asciiTheme="majorHAnsi" w:hAnsiTheme="majorHAnsi"/>
-        </w:rPr>
-        <w:t>this is a</w:t>
-      </w:r>
-      <w:r>
-        <w:rPr>
-          <w:rFonts w:asciiTheme="majorHAnsi" w:hAnsiTheme="majorHAnsi"/>
-        </w:rPr>
-        <w:t>n</w:t>
-      </w:r>
-      <w:r>
-        <w:rPr>
-          <w:rFonts w:asciiTheme="majorHAnsi" w:hAnsiTheme="majorHAnsi"/>
-        </w:rPr>
-        <w:t xml:space="preserve"> </w:t>
-      </w:r>
-      <w:r>
-        <w:rPr>
-          <w:rFonts w:asciiTheme="majorHAnsi" w:hAnsiTheme="majorHAnsi"/>
-        </w:rPr>
-        <w:t>api version URL</w:t>
-      </w:r>
-      <w:r>
-        <w:rPr>
-          <w:rFonts w:asciiTheme="majorHAnsi" w:hAnsiTheme="majorHAnsi"/>
-        </w:rPr>
-        <w:t>:</w:t>
-      </w:r>
-    </w:p>
-    <w:p>
-      <w:pPr>
-        <w:jc w:val="center"/>
-        <w:rPr>
-          <w:rFonts w:ascii="Consolas" w:hAnsi="Consolas" w:cs="Courier New"/>
-          <w:color w:val="0000FF"/>
-          <w:sz w:val="20"/>
-          <w:szCs w:val="20"/>
-        </w:rPr>
-      </w:pPr>
-      <w:r>
-        <w:rPr>
-          <w:rFonts w:ascii="Consolas" w:hAnsi="Consolas" w:cs="Courier New"/>
-          <w:color w:val="0000FF"/>
-          <w:sz w:val="20"/>
-          <w:szCs w:val="20"/>
-          <w:highlight w:val="white"/>
-        </w:rPr>
-        <w:t>http://api.peakobservatory.com/</w:t>
-      </w:r>
-      <w:r>
-        <w:rPr>
-          <w:rFonts w:ascii="Consolas" w:hAnsi="Consolas" w:cs="Courier New"/>
-          <w:color w:val="0000FF"/>
-          <w:sz w:val="20"/>
-          <w:szCs w:val="20"/>
-        </w:rPr>
-        <w:t>management/apiversions</w:t>
-      </w:r>
-    </w:p>
-    <w:p>
-      <w:r>
-        <w:rPr>
-          <w:b/>
-          <w:bCs/>
-        </w:rPr>
-        <w:t>Please note that there is no Alpaca API version number in the apiversions URL.</w:t>
-      </w:r>
-      <w:r>
-        <w:t xml:space="preserve"> </w:t>
-      </w:r>
-    </w:p>
-    <w:p>
-      <w:r>
-        <w:t>This is by design so that this URL will work regardless of any Alpaca interface version number changes in the future.</w:t>
-      </w:r>
-    </w:p>
-    <w:p>
-      <w:r>
-        <w:t>To provide backward compatibility, a</w:t>
-      </w:r>
-      <w:r>
-        <w:t xml:space="preserve">n Alpaca device can </w:t>
-      </w:r>
-      <w:r>
-        <w:t xml:space="preserve">simultaneously </w:t>
-      </w:r>
-      <w:r>
-        <w:t xml:space="preserve">support more than one Alpaca interface </w:t>
-      </w:r>
-      <w:r>
-        <w:t>version,</w:t>
-      </w:r>
-      <w:r>
-        <w:t xml:space="preserve"> and </w:t>
-      </w:r>
-      <w:r>
-        <w:t xml:space="preserve">this is </w:t>
-      </w:r>
-      <w:r>
-        <w:t>indicate</w:t>
-      </w:r>
-      <w:r>
-        <w:t>d</w:t>
-      </w:r>
-      <w:r>
-        <w:t xml:space="preserve"> </w:t>
-      </w:r>
-      <w:r>
-        <w:t>by returning more than one integer version number in the apiversions array</w:t>
-      </w:r>
-      <w:r>
-        <w:t>.</w:t>
-      </w:r>
-    </w:p>
-    <w:p>
-      <w:r>
-        <w:t>At the time of writing only interface version 1 is defined</w:t>
-      </w:r>
-      <w:r>
-        <w:t xml:space="preserve"> and</w:t>
-      </w:r>
-      <w:r>
-        <w:t xml:space="preserve"> consequently all Alpaca devices should return an integer array, containing the single value 1, </w:t>
-      </w:r>
-      <w:r>
-        <w:t>as the response to this command</w:t>
-      </w:r>
-      <w:r>
-        <w:t>.</w:t>
-      </w:r>
-    </w:p>
-    <w:p>
-      <w:pPr>
-        <w:pStyle w:val="Heading3"/>
-      </w:pPr>
-      <w:r>
-        <w:t>Description and Configured Devices</w:t>
-      </w:r>
-    </w:p>
-    <w:p>
-      <w:r>
-        <w:t>The “d</w:t>
-      </w:r>
-      <w:r>
-        <w:t>escription</w:t>
-      </w:r>
-      <w:r>
-        <w:t>”</w:t>
-      </w:r>
-      <w:r>
-        <w:t xml:space="preserve"> </w:t>
-      </w:r>
-      <w:r>
-        <w:t xml:space="preserve">endpoint should </w:t>
-      </w:r>
-      <w:r>
-        <w:t xml:space="preserve">return cross cutting information about the Alpaca Device as a whole, such as its name and location. </w:t>
-      </w:r>
-    </w:p>
-    <w:p>
-      <w:r>
-        <w:t xml:space="preserve">The </w:t>
-      </w:r>
-      <w:proofErr w:type="spellStart"/>
-      <w:r>
-        <w:t>configureddevices</w:t>
-      </w:r>
-      <w:proofErr w:type="spellEnd"/>
-      <w:r>
-        <w:t xml:space="preserve"> endpoint should </w:t>
-      </w:r>
-      <w:r>
-        <w:t xml:space="preserve">return an array of device configuration objects </w:t>
-      </w:r>
-      <w:r>
-        <w:t xml:space="preserve">that </w:t>
-      </w:r>
-      <w:r>
-        <w:t xml:space="preserve">describe the ASCOM Device’s that are presented by the Alpaca Device. </w:t>
-      </w:r>
-      <w:r>
-        <w:t xml:space="preserve">Each device </w:t>
-      </w:r>
-      <w:r>
-        <w:t xml:space="preserve">description </w:t>
-      </w:r>
-      <w:r>
-        <w:t xml:space="preserve">must </w:t>
-      </w:r>
-      <w:r>
-        <w:t xml:space="preserve">include </w:t>
-      </w:r>
-      <w:r>
-        <w:t xml:space="preserve">the </w:t>
-      </w:r>
-      <w:r>
-        <w:t>device</w:t>
-      </w:r>
-      <w:r>
-        <w:t>’s</w:t>
-      </w:r>
-      <w:r>
-        <w:t xml:space="preserve"> name, </w:t>
-      </w:r>
-      <w:proofErr w:type="gramStart"/>
-      <w:r>
-        <w:t>it’s</w:t>
-      </w:r>
-      <w:proofErr w:type="gramEnd"/>
-      <w:r>
-        <w:t xml:space="preserve"> ASCOM device type</w:t>
-      </w:r>
-      <w:r>
-        <w:t xml:space="preserve">, </w:t>
-      </w:r>
-      <w:r>
-        <w:t>the device number that must be used to communicate with this particular ASCOM Device</w:t>
-      </w:r>
-      <w:r>
-        <w:t xml:space="preserve"> and a globally unique id for this particular device</w:t>
-      </w:r>
-      <w:r>
-        <w:t>.</w:t>
-      </w:r>
-    </w:p>
-    <w:p>
-      <w:r>
-        <w:t xml:space="preserve">The Alpaca </w:t>
-      </w:r>
-      <w:r>
-        <w:t xml:space="preserve">management </w:t>
-      </w:r>
-      <w:r>
-        <w:t xml:space="preserve">API path </w:t>
-      </w:r>
-      <w:r>
-        <w:t xml:space="preserve">for these commands </w:t>
-      </w:r>
-      <w:r>
-        <w:t xml:space="preserve">consists of </w:t>
-      </w:r>
-      <w:r>
-        <w:t>three</w:t>
-      </w:r>
-      <w:r>
-        <w:t xml:space="preserve"> elements:</w:t>
-      </w:r>
-    </w:p>
-    <w:p>
-      <w:pPr>
-        <w:jc w:val="center"/>
+        <w:t>/v</w:t>
+      </w:r>
+      <w:r>
         <w:rPr>
           <w:rFonts w:ascii="Consolas" w:hAnsi="Consolas" w:cs="Courier New"/>
           <w:color w:val="FF0000"/>
           <w:sz w:val="20"/>
           <w:szCs w:val="20"/>
         </w:rPr>
-      </w:pPr>
-      <w:r>
-        <w:rPr>
-          <w:rFonts w:ascii="Consolas" w:hAnsi="Consolas" w:cs="Courier New"/>
-          <w:sz w:val="20"/>
-          <w:szCs w:val="20"/>
-        </w:rPr>
-        <w:t>/</w:t>
-      </w:r>
-      <w:r>
-        <w:rPr>
-          <w:rFonts w:ascii="Consolas" w:hAnsi="Consolas" w:cs="Courier New"/>
-          <w:color w:val="0000FF"/>
-          <w:sz w:val="20"/>
-          <w:szCs w:val="20"/>
-        </w:rPr>
-        <w:t>management</w:t>
-      </w:r>
-      <w:r>
-        <w:rPr>
-          <w:rFonts w:ascii="Consolas" w:hAnsi="Consolas" w:cs="Courier New"/>
-          <w:sz w:val="20"/>
-          <w:szCs w:val="20"/>
-        </w:rPr>
-        <w:t>/</w:t>
-      </w:r>
-      <w:proofErr w:type="spellStart"/>
-      <w:r>
-        <w:rPr>
-          <w:rFonts w:ascii="Consolas" w:hAnsi="Consolas" w:cs="Courier New"/>
-          <w:sz w:val="20"/>
-          <w:szCs w:val="20"/>
-        </w:rPr>
-        <w:t>v</w:t>
-      </w:r>
-      <w:r>
-        <w:rPr>
-          <w:rFonts w:ascii="Consolas" w:hAnsi="Consolas" w:cs="Courier New"/>
-          <w:color w:val="FF0000"/>
-          <w:sz w:val="20"/>
-          <w:szCs w:val="20"/>
-        </w:rPr>
         <w:t>version_number</w:t>
       </w:r>
-      <w:proofErr w:type="spellEnd"/>
       <w:r>
         <w:rPr>
           <w:rFonts w:ascii="Consolas" w:hAnsi="Consolas" w:cs="Courier New"/>
@@ -20311,7 +19658,6 @@
             <w:pPr>
               <w:cnfStyle w:val="000000000000" w:firstRow="0" w:lastRow="0" w:firstColumn="0" w:lastColumn="0" w:oddVBand="0" w:evenVBand="0" w:oddHBand="0" w:evenHBand="0" w:firstRowFirstColumn="0" w:firstRowLastColumn="0" w:lastRowFirstColumn="0" w:lastRowLastColumn="0"/>
             </w:pPr>
-            <w:proofErr w:type="spellStart"/>
             <w:r>
               <w:rPr>
                 <w:color w:val="0000FF"/>
@@ -20324,7 +19670,6 @@
               </w:rPr>
               <w:t>version_number</w:t>
             </w:r>
-            <w:proofErr w:type="spellEnd"/>
           </w:p>
         </w:tc>
         <w:tc>
@@ -20404,11 +19749,9 @@
             <w:r>
               <w:t>“</w:t>
             </w:r>
-            <w:proofErr w:type="spellStart"/>
             <w:r>
               <w:t>configureddevices</w:t>
             </w:r>
-            <w:proofErr w:type="spellEnd"/>
             <w:r>
               <w:t>”</w:t>
             </w:r>
@@ -20545,15 +19888,7 @@
     </w:p>
     <w:p>
       <w:r>
-        <w:t xml:space="preserve">The purpose of UIDs is to support “re-discovery” of Alpaca Devices </w:t>
-      </w:r>
-      <w:proofErr w:type="gramStart"/>
-      <w:r>
-        <w:t>in the event that</w:t>
-      </w:r>
-      <w:proofErr w:type="gramEnd"/>
-      <w:r>
-        <w:t xml:space="preserve"> </w:t>
+        <w:t xml:space="preserve">The purpose of UIDs is to support “re-discovery” of Alpaca Devices in the event that </w:t>
       </w:r>
       <w:r>
         <w:t xml:space="preserve">a device’s </w:t>
@@ -21317,15 +20652,7 @@
         <w:spacing w:after="120" w:line="264" w:lineRule="auto"/>
       </w:pPr>
       <w:r>
-        <w:t>the fixed IPv6 link local multicast address: ff</w:t>
-      </w:r>
-      <w:proofErr w:type="gramStart"/>
-      <w:r>
-        <w:t>12::</w:t>
-      </w:r>
-      <w:proofErr w:type="gramEnd"/>
-      <w:r>
-        <w:t>a1:9aca</w:t>
+        <w:t>the fixed IPv6 link local multicast address: ff12::a1:9aca</w:t>
       </w:r>
     </w:p>
     <w:p>
@@ -21388,15 +20715,7 @@
         <w:spacing w:after="120" w:line="264" w:lineRule="auto"/>
       </w:pPr>
       <w:r>
-        <w:t>Transmit a DISCOVERY MESSAGE to the DISCOVERY PORT using IPv6 multicast address ff</w:t>
-      </w:r>
-      <w:proofErr w:type="gramStart"/>
-      <w:r>
-        <w:t>12::</w:t>
-      </w:r>
-      <w:proofErr w:type="gramEnd"/>
-      <w:r>
-        <w:t>a1:9aca.</w:t>
+        <w:t>Transmit a DISCOVERY MESSAGE to the DISCOVERY PORT using IPv6 multicast address ff12::a1:9aca.</w:t>
       </w:r>
     </w:p>
     <w:p>
@@ -21460,15 +20779,7 @@
         <w:spacing w:after="120" w:line="264" w:lineRule="auto"/>
       </w:pPr>
       <w:r>
-        <w:t>Join the Alpaca IPv6 multicast group on address ff</w:t>
-      </w:r>
-      <w:proofErr w:type="gramStart"/>
-      <w:r>
-        <w:t>12::</w:t>
-      </w:r>
-      <w:proofErr w:type="gramEnd"/>
-      <w:r>
-        <w:t>a1:9aca.</w:t>
+        <w:t>Join the Alpaca IPv6 multicast group on address ff12::a1:9aca.</w:t>
       </w:r>
     </w:p>
     <w:p>
@@ -21627,7 +20938,6 @@
             <w:r>
               <w:t xml:space="preserve">Fixed ASCII text: </w:t>
             </w:r>
-            <w:proofErr w:type="spellStart"/>
             <w:r>
               <w:rPr>
                 <w:rFonts w:ascii="Courier New" w:hAnsi="Courier New" w:cs="Courier New"/>
@@ -21639,7 +20949,6 @@
               </w:rPr>
               <w:t>alpacadiscovery</w:t>
             </w:r>
-            <w:proofErr w:type="spellEnd"/>
           </w:p>
         </w:tc>
       </w:tr>
@@ -21694,15 +21003,7 @@
               <w:cnfStyle w:val="000000000000" w:firstRow="0" w:lastRow="0" w:firstColumn="0" w:lastColumn="0" w:oddVBand="0" w:evenVBand="0" w:oddHBand="0" w:evenHBand="0" w:firstRowFirstColumn="0" w:firstRowLastColumn="0" w:lastRowFirstColumn="0" w:lastRowLastColumn="0"/>
             </w:pPr>
             <w:r>
-              <w:t xml:space="preserve">The version number sequence is 1::9 then </w:t>
-            </w:r>
-            <w:proofErr w:type="gramStart"/>
-            <w:r>
-              <w:t>A::</w:t>
-            </w:r>
-            <w:proofErr w:type="gramEnd"/>
-            <w:r>
-              <w:t>Z</w:t>
+              <w:t>The version number sequence is 1::9 then A::Z</w:t>
             </w:r>
             <w:r>
               <w:t>.</w:t>
@@ -21825,15 +21126,7 @@
         <w:keepLines/>
       </w:pPr>
       <w:r>
-        <w:t>The current, version 1, discovery message therefore contains 16 bytes, comprising 15 bytes from the ASCII text: “</w:t>
-      </w:r>
-      <w:proofErr w:type="spellStart"/>
-      <w:r>
-        <w:t>alpacadiscovery</w:t>
-      </w:r>
-      <w:proofErr w:type="spellEnd"/>
-      <w:r>
-        <w:t>” together with a single ASCII version byte:</w:t>
+        <w:t>The current, version 1, discovery message therefore contains 16 bytes, comprising 15 bytes from the ASCII text: “alpacadiscovery” together with a single ASCII version byte:</w:t>
       </w:r>
     </w:p>
     <w:p>
@@ -21906,15 +21199,7 @@
     <w:p>
       <w:r>
         <w:br/>
-        <w:t>The discovery message “</w:t>
-      </w:r>
-      <w:proofErr w:type="spellStart"/>
-      <w:r>
-        <w:t>alpacadiscovery</w:t>
-      </w:r>
-      <w:proofErr w:type="spellEnd"/>
-      <w:r>
-        <w:t>” has been registered to ASCOM in the IANA service registry:</w:t>
+        <w:t>The discovery message “alpacadiscovery” has been registered to ASCOM in the IANA service registry:</w:t>
       </w:r>
     </w:p>
     <w:p>
@@ -22132,15 +21417,7 @@
     </w:p>
     <w:p>
       <w:r>
-        <w:t xml:space="preserve">An ASCOM DEVICE’s UID is returned within the Alpaca Management API </w:t>
-      </w:r>
-      <w:proofErr w:type="spellStart"/>
-      <w:r>
-        <w:t>ConfiguredDevices</w:t>
-      </w:r>
-      <w:proofErr w:type="spellEnd"/>
-      <w:r>
-        <w:t xml:space="preserve"> response.</w:t>
+        <w:t>An ASCOM DEVICE’s UID is returned within the Alpaca Management API ConfiguredDevices response.</w:t>
       </w:r>
     </w:p>
     <w:p>
@@ -22173,7 +21450,6 @@
       <w:r>
         <w:t xml:space="preserve">The UID must be exposed through the </w:t>
       </w:r>
-      <w:proofErr w:type="spellStart"/>
       <w:r>
         <w:rPr>
           <w:b/>
@@ -22182,17 +21458,8 @@
         </w:rPr>
         <w:t>UniqueID</w:t>
       </w:r>
-      <w:proofErr w:type="spellEnd"/>
-      <w:r>
-        <w:t xml:space="preserve"> field of the Alpaca Management API </w:t>
-      </w:r>
-      <w:proofErr w:type="spellStart"/>
-      <w:r>
-        <w:t>ConfiguredDevices</w:t>
-      </w:r>
-      <w:proofErr w:type="spellEnd"/>
-      <w:r>
-        <w:t xml:space="preserve"> response.</w:t>
+      <w:r>
+        <w:t xml:space="preserve"> field of the Alpaca Management API ConfiguredDevices response.</w:t>
       </w:r>
     </w:p>
     <w:p>
@@ -22408,15 +21675,7 @@
     </w:p>
     <w:p>
       <w:r>
-        <w:t xml:space="preserve">The ASCOM APIs are built on an object model which provides properties that represent some state of the device, and methods that can change the state of the device. For example, the current positional right ascension of a telescope mount is a property, and a command to slew the mount to a different position is a method. In ASCOM COM, properties are normally accessed by assignment statements in the native syntax of any of twenty languages on Windows. Methods are represented by native syntax function calls, some with parameters.  There are exceptions. Some properties require parameters to signify some aspect of state, and thus may be represented by a function call which returns the property value (which need not be a scalar), for example, </w:t>
-      </w:r>
-      <w:proofErr w:type="spellStart"/>
-      <w:r>
-        <w:t>Telescope.AxisRates</w:t>
-      </w:r>
-      <w:proofErr w:type="spellEnd"/>
-      <w:r>
-        <w:t>(Axis).</w:t>
+        <w:t>The ASCOM APIs are built on an object model which provides properties that represent some state of the device, and methods that can change the state of the device. For example, the current positional right ascension of a telescope mount is a property, and a command to slew the mount to a different position is a method. In ASCOM COM, properties are normally accessed by assignment statements in the native syntax of any of twenty languages on Windows. Methods are represented by native syntax function calls, some with parameters.  There are exceptions. Some properties require parameters to signify some aspect of state, and thus may be represented by a function call which returns the property value (which need not be a scalar), for example, Telescope.AxisRates(Axis).</w:t>
       </w:r>
     </w:p>
     <w:p>
@@ -22473,15 +21732,7 @@
         <w:br/>
       </w:r>
       <w:r>
-        <w:t xml:space="preserve">For example, a mount </w:t>
-      </w:r>
-      <w:proofErr w:type="gramStart"/>
-      <w:r>
-        <w:t>really only</w:t>
-      </w:r>
-      <w:proofErr w:type="gramEnd"/>
-      <w:r>
-        <w:t xml:space="preserve"> needs "point to these coordinates" and "track the apparent motion of my object". The more accurately it does these things, the better.  As a client program </w:t>
+        <w:t xml:space="preserve">For example, a mount really only needs "point to these coordinates" and "track the apparent motion of my object". The more accurately it does these things, the better.  As a client program </w:t>
       </w:r>
       <w:r>
         <w:t>developer,</w:t>
@@ -22529,15 +21780,7 @@
         <w:t>example,</w:t>
       </w:r>
       <w:r>
-        <w:t xml:space="preserve"> the </w:t>
-      </w:r>
-      <w:proofErr w:type="spellStart"/>
-      <w:r>
-        <w:t>Rotator.Move</w:t>
-      </w:r>
-      <w:proofErr w:type="spellEnd"/>
-      <w:r>
-        <w:t xml:space="preserve">() method may return immediately. </w:t>
+        <w:t xml:space="preserve"> the Rotator.Move() method may return immediately. </w:t>
       </w:r>
       <w:r>
         <w:br/>
@@ -22560,19 +21803,9 @@
       <w:r>
         <w:t xml:space="preserve">The status properties such as </w:t>
       </w:r>
-      <w:proofErr w:type="spellStart"/>
-      <w:r>
-        <w:t>Rotator.IsMoving</w:t>
-      </w:r>
-      <w:proofErr w:type="spellEnd"/>
-      <w:r>
-        <w:t xml:space="preserve"> and </w:t>
-      </w:r>
-      <w:proofErr w:type="spellStart"/>
-      <w:r>
-        <w:t>Telescope.IsSlewing</w:t>
-      </w:r>
-      <w:proofErr w:type="spellEnd"/>
+      <w:r>
+        <w:t>Rotator.IsMoving and Telescope.IsSlewing</w:t>
+      </w:r>
       <w:r>
         <w:t xml:space="preserve"> are used to monitor progress of asynchronous calls</w:t>
       </w:r>
@@ -22616,40 +21849,11 @@
         <w:t>,</w:t>
       </w:r>
       <w:r>
-        <w:t xml:space="preserve"> which tell the client </w:t>
-      </w:r>
-      <w:proofErr w:type="gramStart"/>
-      <w:r>
-        <w:t>whether or not</w:t>
-      </w:r>
-      <w:proofErr w:type="gramEnd"/>
-      <w:r>
-        <w:t xml:space="preserve"> a corresponding capability is available. For example, in the Telescope API, the </w:t>
-      </w:r>
-      <w:proofErr w:type="spellStart"/>
-      <w:r>
-        <w:t>CanSlewAltAz</w:t>
-      </w:r>
-      <w:proofErr w:type="spellEnd"/>
-      <w:r>
-        <w:t xml:space="preserve"> property tells the client whether this specific mount can successfully execute </w:t>
+        <w:t xml:space="preserve"> which tell the client whether or not a corresponding capability is available. For example, in the Telescope API, the CanSlewAltAz property tells the client whether this specific mount can successfully execute </w:t>
       </w:r>
       <w:r>
         <w:lastRenderedPageBreak/>
-        <w:t xml:space="preserve">the </w:t>
-      </w:r>
-      <w:proofErr w:type="spellStart"/>
-      <w:proofErr w:type="gramStart"/>
-      <w:r>
-        <w:t>SlewToAltAz</w:t>
-      </w:r>
-      <w:proofErr w:type="spellEnd"/>
-      <w:r>
-        <w:t>(</w:t>
-      </w:r>
-      <w:proofErr w:type="gramEnd"/>
-      <w:r>
-        <w:t xml:space="preserve">) method. These "can" properties exist only for methods which can't be directly tested without changing the state of the device. </w:t>
+        <w:t xml:space="preserve">the SlewToAltAz() method. These "can" properties exist only for methods which can't be directly tested without changing the state of the device. </w:t>
       </w:r>
       <w:r>
         <w:br/>
@@ -22712,31 +21916,10 @@
         <w:t xml:space="preserve">This is why </w:t>
       </w:r>
       <w:r>
-        <w:t xml:space="preserve">a </w:t>
-      </w:r>
-      <w:proofErr w:type="spellStart"/>
-      <w:r>
-        <w:t>CanSlewAltAz</w:t>
-      </w:r>
-      <w:proofErr w:type="spellEnd"/>
-      <w:r>
-        <w:t xml:space="preserve"> property is provided</w:t>
-      </w:r>
-      <w:r>
-        <w:t xml:space="preserve"> for the </w:t>
-      </w:r>
-      <w:proofErr w:type="spellStart"/>
-      <w:proofErr w:type="gramStart"/>
-      <w:r>
-        <w:t>SlewToAltAz</w:t>
-      </w:r>
-      <w:proofErr w:type="spellEnd"/>
-      <w:r>
-        <w:t>(</w:t>
-      </w:r>
-      <w:proofErr w:type="gramEnd"/>
-      <w:r>
-        <w:t>) method</w:t>
+        <w:t>a CanSlewAltAz property is provided</w:t>
+      </w:r>
+      <w:r>
+        <w:t xml:space="preserve"> for the SlewToAltAz() method</w:t>
       </w:r>
       <w:r>
         <w:t>.</w:t>
@@ -22787,13 +21970,8 @@
         <w:t xml:space="preserve"> of a module is where these rules </w:t>
       </w:r>
       <w:r>
-        <w:t xml:space="preserve">are </w:t>
-      </w:r>
-      <w:proofErr w:type="gramStart"/>
-      <w:r>
-        <w:t>effected</w:t>
-      </w:r>
-      <w:proofErr w:type="gramEnd"/>
+        <w:t>are effected</w:t>
+      </w:r>
       <w:r>
         <w:t xml:space="preserve">, </w:t>
       </w:r>
@@ -22959,21 +22137,7 @@
         <w:rPr>
           <w:b/>
         </w:rPr>
-        <w:t xml:space="preserve"> – </w:t>
-      </w:r>
-      <w:proofErr w:type="gramStart"/>
-      <w:r>
-        <w:rPr>
-          <w:b/>
-        </w:rPr>
-        <w:t>Over Use</w:t>
-      </w:r>
-      <w:proofErr w:type="gramEnd"/>
-      <w:r>
-        <w:rPr>
-          <w:b/>
-        </w:rPr>
-        <w:t>:</w:t>
+        <w:t xml:space="preserve"> – Over Use:</w:t>
       </w:r>
       <w:r>
         <w:t xml:space="preserve"> Drivers must protect themselves and the instrument </w:t>
@@ -23048,13 +22212,8 @@
         <w:t xml:space="preserve"> </w:t>
       </w:r>
       <w:r>
-        <w:t xml:space="preserve">In the example above, the driver ShutterStatus property </w:t>
-      </w:r>
-      <w:proofErr w:type="gramStart"/>
-      <w:r>
-        <w:t>must accurately reflect the physical shutter condition at all times</w:t>
-      </w:r>
-      <w:proofErr w:type="gramEnd"/>
+        <w:t>In the example above, the driver ShutterStatus property must accurately reflect the physical shutter condition at all times</w:t>
+      </w:r>
       <w:r>
         <w:t xml:space="preserve">. </w:t>
       </w:r>

</xml_diff>

<commit_message>
Revise HTTP status code return diagram for clarity.
</commit_message>
<xml_diff>
--- a/Documentation/ASCOM Alpaca API Reference.docx
+++ b/Documentation/ASCOM Alpaca API Reference.docx
@@ -1541,7 +1541,7 @@
                 <w:noProof/>
                 <w:webHidden/>
               </w:rPr>
-              <w:t>4</w:t>
+              <w:t>6</w:t>
             </w:r>
             <w:r>
               <w:rPr>
@@ -1625,7 +1625,7 @@
                 <w:noProof/>
                 <w:webHidden/>
               </w:rPr>
-              <w:t>4</w:t>
+              <w:t>7</w:t>
             </w:r>
             <w:r>
               <w:rPr>
@@ -1709,7 +1709,7 @@
                 <w:noProof/>
                 <w:webHidden/>
               </w:rPr>
-              <w:t>4</w:t>
+              <w:t>7</w:t>
             </w:r>
             <w:r>
               <w:rPr>
@@ -1793,7 +1793,7 @@
                 <w:noProof/>
                 <w:webHidden/>
               </w:rPr>
-              <w:t>5</w:t>
+              <w:t>8</w:t>
             </w:r>
             <w:r>
               <w:rPr>
@@ -1877,7 +1877,7 @@
                 <w:noProof/>
                 <w:webHidden/>
               </w:rPr>
-              <w:t>5</w:t>
+              <w:t>8</w:t>
             </w:r>
             <w:r>
               <w:rPr>
@@ -1961,7 +1961,7 @@
                 <w:noProof/>
                 <w:webHidden/>
               </w:rPr>
-              <w:t>5</w:t>
+              <w:t>8</w:t>
             </w:r>
             <w:r>
               <w:rPr>
@@ -2045,7 +2045,7 @@
                 <w:noProof/>
                 <w:webHidden/>
               </w:rPr>
-              <w:t>5</w:t>
+              <w:t>8</w:t>
             </w:r>
             <w:r>
               <w:rPr>
@@ -2129,7 +2129,7 @@
                 <w:noProof/>
                 <w:webHidden/>
               </w:rPr>
-              <w:t>5</w:t>
+              <w:t>8</w:t>
             </w:r>
             <w:r>
               <w:rPr>
@@ -2213,7 +2213,7 @@
                 <w:noProof/>
                 <w:webHidden/>
               </w:rPr>
-              <w:t>5</w:t>
+              <w:t>8</w:t>
             </w:r>
             <w:r>
               <w:rPr>
@@ -2297,7 +2297,7 @@
                 <w:noProof/>
                 <w:webHidden/>
               </w:rPr>
-              <w:t>5</w:t>
+              <w:t>8</w:t>
             </w:r>
             <w:r>
               <w:rPr>
@@ -2381,7 +2381,7 @@
                 <w:noProof/>
                 <w:webHidden/>
               </w:rPr>
-              <w:t>6</w:t>
+              <w:t>9</w:t>
             </w:r>
             <w:r>
               <w:rPr>
@@ -2465,7 +2465,7 @@
                 <w:noProof/>
                 <w:webHidden/>
               </w:rPr>
-              <w:t>6</w:t>
+              <w:t>9</w:t>
             </w:r>
             <w:r>
               <w:rPr>
@@ -2549,7 +2549,7 @@
                 <w:noProof/>
                 <w:webHidden/>
               </w:rPr>
-              <w:t>6</w:t>
+              <w:t>9</w:t>
             </w:r>
             <w:r>
               <w:rPr>
@@ -2633,7 +2633,7 @@
                 <w:noProof/>
                 <w:webHidden/>
               </w:rPr>
-              <w:t>6</w:t>
+              <w:t>9</w:t>
             </w:r>
             <w:r>
               <w:rPr>
@@ -2717,7 +2717,7 @@
                 <w:noProof/>
                 <w:webHidden/>
               </w:rPr>
-              <w:t>6</w:t>
+              <w:t>9</w:t>
             </w:r>
             <w:r>
               <w:rPr>
@@ -2801,7 +2801,7 @@
                 <w:noProof/>
                 <w:webHidden/>
               </w:rPr>
-              <w:t>7</w:t>
+              <w:t>10</w:t>
             </w:r>
             <w:r>
               <w:rPr>
@@ -2885,7 +2885,7 @@
                 <w:noProof/>
                 <w:webHidden/>
               </w:rPr>
-              <w:t>8</w:t>
+              <w:t>11</w:t>
             </w:r>
             <w:r>
               <w:rPr>
@@ -2969,7 +2969,7 @@
                 <w:noProof/>
                 <w:webHidden/>
               </w:rPr>
-              <w:t>8</w:t>
+              <w:t>11</w:t>
             </w:r>
             <w:r>
               <w:rPr>
@@ -3053,7 +3053,7 @@
                 <w:noProof/>
                 <w:webHidden/>
               </w:rPr>
-              <w:t>8</w:t>
+              <w:t>11</w:t>
             </w:r>
             <w:r>
               <w:rPr>
@@ -3137,7 +3137,7 @@
                 <w:noProof/>
                 <w:webHidden/>
               </w:rPr>
-              <w:t>9</w:t>
+              <w:t>12</w:t>
             </w:r>
             <w:r>
               <w:rPr>
@@ -3221,7 +3221,7 @@
                 <w:noProof/>
                 <w:webHidden/>
               </w:rPr>
-              <w:t>9</w:t>
+              <w:t>12</w:t>
             </w:r>
             <w:r>
               <w:rPr>
@@ -3305,7 +3305,7 @@
                 <w:noProof/>
                 <w:webHidden/>
               </w:rPr>
-              <w:t>9</w:t>
+              <w:t>12</w:t>
             </w:r>
             <w:r>
               <w:rPr>
@@ -3389,7 +3389,7 @@
                 <w:noProof/>
                 <w:webHidden/>
               </w:rPr>
-              <w:t>9</w:t>
+              <w:t>12</w:t>
             </w:r>
             <w:r>
               <w:rPr>
@@ -3473,7 +3473,7 @@
                 <w:noProof/>
                 <w:webHidden/>
               </w:rPr>
-              <w:t>10</w:t>
+              <w:t>13</w:t>
             </w:r>
             <w:r>
               <w:rPr>
@@ -3557,7 +3557,7 @@
                 <w:noProof/>
                 <w:webHidden/>
               </w:rPr>
-              <w:t>10</w:t>
+              <w:t>13</w:t>
             </w:r>
             <w:r>
               <w:rPr>
@@ -3641,7 +3641,7 @@
                 <w:noProof/>
                 <w:webHidden/>
               </w:rPr>
-              <w:t>10</w:t>
+              <w:t>13</w:t>
             </w:r>
             <w:r>
               <w:rPr>
@@ -3725,7 +3725,7 @@
                 <w:noProof/>
                 <w:webHidden/>
               </w:rPr>
-              <w:t>10</w:t>
+              <w:t>13</w:t>
             </w:r>
             <w:r>
               <w:rPr>
@@ -3809,7 +3809,7 @@
                 <w:noProof/>
                 <w:webHidden/>
               </w:rPr>
-              <w:t>10</w:t>
+              <w:t>13</w:t>
             </w:r>
             <w:r>
               <w:rPr>
@@ -3893,7 +3893,7 @@
                 <w:noProof/>
                 <w:webHidden/>
               </w:rPr>
-              <w:t>11</w:t>
+              <w:t>14</w:t>
             </w:r>
             <w:r>
               <w:rPr>
@@ -3977,7 +3977,7 @@
                 <w:noProof/>
                 <w:webHidden/>
               </w:rPr>
-              <w:t>12</w:t>
+              <w:t>15</w:t>
             </w:r>
             <w:r>
               <w:rPr>
@@ -4061,7 +4061,7 @@
                 <w:noProof/>
                 <w:webHidden/>
               </w:rPr>
-              <w:t>12</w:t>
+              <w:t>15</w:t>
             </w:r>
             <w:r>
               <w:rPr>
@@ -4145,7 +4145,7 @@
                 <w:noProof/>
                 <w:webHidden/>
               </w:rPr>
-              <w:t>12</w:t>
+              <w:t>15</w:t>
             </w:r>
             <w:r>
               <w:rPr>
@@ -4229,7 +4229,7 @@
                 <w:noProof/>
                 <w:webHidden/>
               </w:rPr>
-              <w:t>12</w:t>
+              <w:t>15</w:t>
             </w:r>
             <w:r>
               <w:rPr>
@@ -4313,7 +4313,7 @@
                 <w:noProof/>
                 <w:webHidden/>
               </w:rPr>
-              <w:t>13</w:t>
+              <w:t>16</w:t>
             </w:r>
             <w:r>
               <w:rPr>
@@ -4397,7 +4397,7 @@
                 <w:noProof/>
                 <w:webHidden/>
               </w:rPr>
-              <w:t>13</w:t>
+              <w:t>16</w:t>
             </w:r>
             <w:r>
               <w:rPr>
@@ -4481,7 +4481,7 @@
                 <w:noProof/>
                 <w:webHidden/>
               </w:rPr>
-              <w:t>15</w:t>
+              <w:t>18</w:t>
             </w:r>
             <w:r>
               <w:rPr>
@@ -4565,7 +4565,7 @@
                 <w:noProof/>
                 <w:webHidden/>
               </w:rPr>
-              <w:t>15</w:t>
+              <w:t>18</w:t>
             </w:r>
             <w:r>
               <w:rPr>
@@ -4649,7 +4649,7 @@
                 <w:noProof/>
                 <w:webHidden/>
               </w:rPr>
-              <w:t>15</w:t>
+              <w:t>18</w:t>
             </w:r>
             <w:r>
               <w:rPr>
@@ -4733,7 +4733,7 @@
                 <w:noProof/>
                 <w:webHidden/>
               </w:rPr>
-              <w:t>15</w:t>
+              <w:t>18</w:t>
             </w:r>
             <w:r>
               <w:rPr>
@@ -4817,7 +4817,7 @@
                 <w:noProof/>
                 <w:webHidden/>
               </w:rPr>
-              <w:t>15</w:t>
+              <w:t>18</w:t>
             </w:r>
             <w:r>
               <w:rPr>
@@ -4901,7 +4901,7 @@
                 <w:noProof/>
                 <w:webHidden/>
               </w:rPr>
-              <w:t>15</w:t>
+              <w:t>18</w:t>
             </w:r>
             <w:r>
               <w:rPr>
@@ -4985,7 +4985,7 @@
                 <w:noProof/>
                 <w:webHidden/>
               </w:rPr>
-              <w:t>17</w:t>
+              <w:t>20</w:t>
             </w:r>
             <w:r>
               <w:rPr>
@@ -5069,7 +5069,7 @@
                 <w:noProof/>
                 <w:webHidden/>
               </w:rPr>
-              <w:t>17</w:t>
+              <w:t>20</w:t>
             </w:r>
             <w:r>
               <w:rPr>
@@ -5153,7 +5153,7 @@
                 <w:noProof/>
                 <w:webHidden/>
               </w:rPr>
-              <w:t>17</w:t>
+              <w:t>20</w:t>
             </w:r>
             <w:r>
               <w:rPr>
@@ -5237,7 +5237,7 @@
                 <w:noProof/>
                 <w:webHidden/>
               </w:rPr>
-              <w:t>17</w:t>
+              <w:t>20</w:t>
             </w:r>
             <w:r>
               <w:rPr>
@@ -5321,7 +5321,7 @@
                 <w:noProof/>
                 <w:webHidden/>
               </w:rPr>
-              <w:t>18</w:t>
+              <w:t>21</w:t>
             </w:r>
             <w:r>
               <w:rPr>
@@ -5405,7 +5405,7 @@
                 <w:noProof/>
                 <w:webHidden/>
               </w:rPr>
-              <w:t>18</w:t>
+              <w:t>21</w:t>
             </w:r>
             <w:r>
               <w:rPr>
@@ -5489,7 +5489,7 @@
                 <w:noProof/>
                 <w:webHidden/>
               </w:rPr>
-              <w:t>18</w:t>
+              <w:t>21</w:t>
             </w:r>
             <w:r>
               <w:rPr>
@@ -5573,7 +5573,7 @@
                 <w:noProof/>
                 <w:webHidden/>
               </w:rPr>
-              <w:t>18</w:t>
+              <w:t>21</w:t>
             </w:r>
             <w:r>
               <w:rPr>
@@ -5657,7 +5657,7 @@
                 <w:noProof/>
                 <w:webHidden/>
               </w:rPr>
-              <w:t>18</w:t>
+              <w:t>21</w:t>
             </w:r>
             <w:r>
               <w:rPr>
@@ -5741,7 +5741,7 @@
                 <w:noProof/>
                 <w:webHidden/>
               </w:rPr>
-              <w:t>19</w:t>
+              <w:t>22</w:t>
             </w:r>
             <w:r>
               <w:rPr>
@@ -5825,7 +5825,7 @@
                 <w:noProof/>
                 <w:webHidden/>
               </w:rPr>
-              <w:t>19</w:t>
+              <w:t>22</w:t>
             </w:r>
             <w:r>
               <w:rPr>
@@ -5909,7 +5909,7 @@
                 <w:noProof/>
                 <w:webHidden/>
               </w:rPr>
-              <w:t>19</w:t>
+              <w:t>22</w:t>
             </w:r>
             <w:r>
               <w:rPr>
@@ -5993,7 +5993,7 @@
                 <w:noProof/>
                 <w:webHidden/>
               </w:rPr>
-              <w:t>20</w:t>
+              <w:t>23</w:t>
             </w:r>
             <w:r>
               <w:rPr>
@@ -6077,7 +6077,7 @@
                 <w:noProof/>
                 <w:webHidden/>
               </w:rPr>
-              <w:t>21</w:t>
+              <w:t>24</w:t>
             </w:r>
             <w:r>
               <w:rPr>
@@ -8351,7 +8351,15 @@
               <w:cnfStyle w:val="000000100000" w:firstRow="0" w:lastRow="0" w:firstColumn="0" w:lastColumn="0" w:oddVBand="0" w:evenVBand="0" w:oddHBand="1" w:evenHBand="0" w:firstRowFirstColumn="0" w:firstRowLastColumn="0" w:lastRowFirstColumn="0" w:lastRowLastColumn="0"/>
             </w:pPr>
             <w:r>
-              <w:t>One of ASCOM’s supported hardware device types e.g. telescopes, focusers, rotators and cameras.</w:t>
+              <w:t xml:space="preserve">One of ASCOM’s supported hardware device types </w:t>
+            </w:r>
+            <w:proofErr w:type="gramStart"/>
+            <w:r>
+              <w:t>e.g.</w:t>
+            </w:r>
+            <w:proofErr w:type="gramEnd"/>
+            <w:r>
+              <w:t xml:space="preserve"> telescopes, focusers, rotators and cameras.</w:t>
             </w:r>
           </w:p>
         </w:tc>
@@ -8552,7 +8560,7 @@
         <w:fldChar w:fldCharType="separate"/>
       </w:r>
       <w:r>
-        <w:t>3</w:t>
+        <w:t>4</w:t>
       </w:r>
       <w:r>
         <w:fldChar w:fldCharType="end"/>
@@ -8642,30 +8650,10 @@
           <w:szCs w:val="20"/>
           <w:highlight w:val="white"/>
         </w:rPr>
-        <w:t>http(s)://host:port/setup</w:t>
-      </w:r>
-    </w:p>
-    <w:p>
-      <w:r>
-        <w:t>At minimum this must provide manufacturer and device descriptive information. This could be a good place to enable the astronomer user to change the Alpaca discovery port number and any other “whole device” configuration settings.</w:t>
-      </w:r>
-    </w:p>
-    <w:p>
-      <w:pPr>
-        <w:pStyle w:val="Heading3"/>
-      </w:pPr>
-      <w:r>
-        <w:t>ASCOM Device Specific Setup URLs</w:t>
-      </w:r>
-    </w:p>
-    <w:p>
-      <w:r>
-        <w:t>These follow a similar format to the Alpaca Device API with an overall format of:</w:t>
-      </w:r>
-    </w:p>
-    <w:p>
-      <w:pPr>
-        <w:jc w:val="center"/>
+        <w:t>http(s)://</w:t>
+      </w:r>
+      <w:proofErr w:type="gramStart"/>
+      <w:r>
         <w:rPr>
           <w:rFonts w:ascii="Consolas" w:hAnsi="Consolas" w:cs="Courier New"/>
           <w:color w:val="0000FF"/>
@@ -8673,7 +8661,9 @@
           <w:szCs w:val="20"/>
           <w:highlight w:val="white"/>
         </w:rPr>
-      </w:pPr>
+        <w:t>host:port</w:t>
+      </w:r>
+      <w:proofErr w:type="gramEnd"/>
       <w:r>
         <w:rPr>
           <w:rFonts w:ascii="Consolas" w:hAnsi="Consolas" w:cs="Courier New"/>
@@ -8682,7 +8672,69 @@
           <w:szCs w:val="20"/>
           <w:highlight w:val="white"/>
         </w:rPr>
-        <w:t>http(s)://host:port/path</w:t>
+        <w:t>/setup</w:t>
+      </w:r>
+    </w:p>
+    <w:p>
+      <w:r>
+        <w:t>At minimum this must provide manufacturer and device descriptive information. This could be a good place to enable the astronomer user to change the Alpaca discovery port number and any other “whole device” configuration settings.</w:t>
+      </w:r>
+    </w:p>
+    <w:p>
+      <w:pPr>
+        <w:pStyle w:val="Heading3"/>
+      </w:pPr>
+      <w:r>
+        <w:t>ASCOM Device Specific Setup URLs</w:t>
+      </w:r>
+    </w:p>
+    <w:p>
+      <w:r>
+        <w:t>These follow a similar format to the Alpaca Device API with an overall format of:</w:t>
+      </w:r>
+    </w:p>
+    <w:p>
+      <w:pPr>
+        <w:jc w:val="center"/>
+        <w:rPr>
+          <w:rFonts w:ascii="Consolas" w:hAnsi="Consolas" w:cs="Courier New"/>
+          <w:color w:val="0000FF"/>
+          <w:sz w:val="20"/>
+          <w:szCs w:val="20"/>
+          <w:highlight w:val="white"/>
+        </w:rPr>
+      </w:pPr>
+      <w:r>
+        <w:rPr>
+          <w:rFonts w:ascii="Consolas" w:hAnsi="Consolas" w:cs="Courier New"/>
+          <w:color w:val="0000FF"/>
+          <w:sz w:val="20"/>
+          <w:szCs w:val="20"/>
+          <w:highlight w:val="white"/>
+        </w:rPr>
+        <w:t>http(s)://</w:t>
+      </w:r>
+      <w:proofErr w:type="gramStart"/>
+      <w:r>
+        <w:rPr>
+          <w:rFonts w:ascii="Consolas" w:hAnsi="Consolas" w:cs="Courier New"/>
+          <w:color w:val="0000FF"/>
+          <w:sz w:val="20"/>
+          <w:szCs w:val="20"/>
+          <w:highlight w:val="white"/>
+        </w:rPr>
+        <w:t>host:port</w:t>
+      </w:r>
+      <w:proofErr w:type="gramEnd"/>
+      <w:r>
+        <w:rPr>
+          <w:rFonts w:ascii="Consolas" w:hAnsi="Consolas" w:cs="Courier New"/>
+          <w:color w:val="0000FF"/>
+          <w:sz w:val="20"/>
+          <w:szCs w:val="20"/>
+          <w:highlight w:val="white"/>
+        </w:rPr>
+        <w:t>/path</w:t>
       </w:r>
     </w:p>
     <w:p>
@@ -8723,7 +8775,16 @@
           <w:sz w:val="20"/>
           <w:szCs w:val="20"/>
         </w:rPr>
-        <w:t>/v</w:t>
+        <w:t>/</w:t>
+      </w:r>
+      <w:proofErr w:type="spellStart"/>
+      <w:r>
+        <w:rPr>
+          <w:rFonts w:ascii="Consolas" w:hAnsi="Consolas" w:cs="Courier New"/>
+          <w:sz w:val="20"/>
+          <w:szCs w:val="20"/>
+        </w:rPr>
+        <w:t>v</w:t>
       </w:r>
       <w:r>
         <w:rPr>
@@ -8734,6 +8795,7 @@
         </w:rPr>
         <w:t>version_number</w:t>
       </w:r>
+      <w:proofErr w:type="spellEnd"/>
       <w:r>
         <w:rPr>
           <w:rFonts w:ascii="Consolas" w:hAnsi="Consolas" w:cs="Courier New"/>
@@ -8944,6 +9006,7 @@
             <w:pPr>
               <w:cnfStyle w:val="000000000000" w:firstRow="0" w:lastRow="0" w:firstColumn="0" w:lastColumn="0" w:oddVBand="0" w:evenVBand="0" w:oddHBand="0" w:evenHBand="0" w:firstRowFirstColumn="0" w:firstRowLastColumn="0" w:lastRowFirstColumn="0" w:lastRowLastColumn="0"/>
             </w:pPr>
+            <w:proofErr w:type="spellStart"/>
             <w:r>
               <w:rPr>
                 <w:color w:val="0000FF"/>
@@ -8956,6 +9019,7 @@
               </w:rPr>
               <w:t>version_number</w:t>
             </w:r>
+            <w:proofErr w:type="spellEnd"/>
           </w:p>
         </w:tc>
         <w:tc>
@@ -9018,7 +9082,15 @@
               <w:cnfStyle w:val="000000100000" w:firstRow="0" w:lastRow="0" w:firstColumn="0" w:lastColumn="0" w:oddVBand="0" w:evenVBand="0" w:oddHBand="1" w:evenHBand="0" w:firstRowFirstColumn="0" w:firstRowLastColumn="0" w:lastRowFirstColumn="0" w:lastRowLastColumn="0"/>
             </w:pPr>
             <w:r>
-              <w:t>ASCOM device type e.g. camera, telescope, focuser etc.</w:t>
+              <w:t xml:space="preserve">ASCOM device type </w:t>
+            </w:r>
+            <w:proofErr w:type="gramStart"/>
+            <w:r>
+              <w:t>e.g.</w:t>
+            </w:r>
+            <w:proofErr w:type="gramEnd"/>
+            <w:r>
+              <w:t xml:space="preserve"> camera, telescope, focuser etc.</w:t>
             </w:r>
           </w:p>
         </w:tc>
@@ -9229,7 +9301,7 @@
         <w:keepNext/>
       </w:pPr>
       <w:r>
-        <w:t>The Alpaca device API uses an interface version number (see section 2.9) to manage changes to the Alpaca access elements that are described in section 2.1. The format of the apiversions URL is:</w:t>
+        <w:t>The Alpaca device API uses an interface version number (see section 3.9) to manage changes to the Alpaca access elements that are described in section 3.1. The format of the apiversions URL is:</w:t>
       </w:r>
     </w:p>
     <w:p>
@@ -9251,70 +9323,9 @@
           <w:szCs w:val="20"/>
           <w:highlight w:val="white"/>
         </w:rPr>
-        <w:t>http(s)://host:port/</w:t>
-      </w:r>
-      <w:r>
-        <w:rPr>
-          <w:rFonts w:ascii="Consolas" w:hAnsi="Consolas" w:cs="Courier New"/>
-          <w:color w:val="0000FF"/>
-          <w:sz w:val="20"/>
-          <w:szCs w:val="20"/>
-        </w:rPr>
-        <w:t>management</w:t>
-      </w:r>
-      <w:r>
-        <w:rPr>
-          <w:rFonts w:ascii="Consolas" w:hAnsi="Consolas" w:cs="Courier New"/>
-          <w:sz w:val="20"/>
-          <w:szCs w:val="20"/>
-        </w:rPr>
-        <w:t>/</w:t>
-      </w:r>
-      <w:r>
-        <w:rPr>
-          <w:rFonts w:ascii="Consolas" w:hAnsi="Consolas" w:cs="Courier New"/>
-          <w:color w:val="0000FF"/>
-          <w:sz w:val="20"/>
-          <w:szCs w:val="20"/>
-        </w:rPr>
-        <w:t>apiversions</w:t>
-      </w:r>
-    </w:p>
-    <w:p>
-      <w:pPr>
-        <w:rPr>
-          <w:rFonts w:asciiTheme="majorHAnsi" w:hAnsiTheme="majorHAnsi"/>
-        </w:rPr>
-      </w:pPr>
-      <w:r>
-        <w:rPr>
-          <w:rFonts w:asciiTheme="majorHAnsi" w:hAnsiTheme="majorHAnsi"/>
-        </w:rPr>
-        <w:t xml:space="preserve">For example, </w:t>
-      </w:r>
-      <w:r>
-        <w:rPr>
-          <w:rFonts w:asciiTheme="majorHAnsi" w:hAnsiTheme="majorHAnsi"/>
-        </w:rPr>
-        <w:t>this is an api version URL</w:t>
-      </w:r>
-      <w:r>
-        <w:rPr>
-          <w:rFonts w:asciiTheme="majorHAnsi" w:hAnsiTheme="majorHAnsi"/>
-        </w:rPr>
-        <w:t>:</w:t>
-      </w:r>
-    </w:p>
-    <w:p>
-      <w:pPr>
-        <w:jc w:val="center"/>
-        <w:rPr>
-          <w:rFonts w:ascii="Consolas" w:hAnsi="Consolas" w:cs="Courier New"/>
-          <w:color w:val="0000FF"/>
-          <w:sz w:val="20"/>
-          <w:szCs w:val="20"/>
-        </w:rPr>
-      </w:pPr>
+        <w:t>http(s)://</w:t>
+      </w:r>
+      <w:proofErr w:type="gramStart"/>
       <w:r>
         <w:rPr>
           <w:rFonts w:ascii="Consolas" w:hAnsi="Consolas" w:cs="Courier New"/>
@@ -9323,14 +9334,97 @@
           <w:szCs w:val="20"/>
           <w:highlight w:val="white"/>
         </w:rPr>
-        <w:t>http://api.peakobservatory.com/</w:t>
-      </w:r>
+        <w:t>host:port</w:t>
+      </w:r>
+      <w:proofErr w:type="gramEnd"/>
       <w:r>
         <w:rPr>
           <w:rFonts w:ascii="Consolas" w:hAnsi="Consolas" w:cs="Courier New"/>
           <w:color w:val="0000FF"/>
           <w:sz w:val="20"/>
           <w:szCs w:val="20"/>
+          <w:highlight w:val="white"/>
+        </w:rPr>
+        <w:t>/</w:t>
+      </w:r>
+      <w:r>
+        <w:rPr>
+          <w:rFonts w:ascii="Consolas" w:hAnsi="Consolas" w:cs="Courier New"/>
+          <w:color w:val="0000FF"/>
+          <w:sz w:val="20"/>
+          <w:szCs w:val="20"/>
+        </w:rPr>
+        <w:t>management</w:t>
+      </w:r>
+      <w:r>
+        <w:rPr>
+          <w:rFonts w:ascii="Consolas" w:hAnsi="Consolas" w:cs="Courier New"/>
+          <w:sz w:val="20"/>
+          <w:szCs w:val="20"/>
+        </w:rPr>
+        <w:t>/</w:t>
+      </w:r>
+      <w:r>
+        <w:rPr>
+          <w:rFonts w:ascii="Consolas" w:hAnsi="Consolas" w:cs="Courier New"/>
+          <w:color w:val="0000FF"/>
+          <w:sz w:val="20"/>
+          <w:szCs w:val="20"/>
+        </w:rPr>
+        <w:t>apiversions</w:t>
+      </w:r>
+    </w:p>
+    <w:p>
+      <w:pPr>
+        <w:rPr>
+          <w:rFonts w:asciiTheme="majorHAnsi" w:hAnsiTheme="majorHAnsi"/>
+        </w:rPr>
+      </w:pPr>
+      <w:r>
+        <w:rPr>
+          <w:rFonts w:asciiTheme="majorHAnsi" w:hAnsiTheme="majorHAnsi"/>
+        </w:rPr>
+        <w:t xml:space="preserve">For example, </w:t>
+      </w:r>
+      <w:r>
+        <w:rPr>
+          <w:rFonts w:asciiTheme="majorHAnsi" w:hAnsiTheme="majorHAnsi"/>
+        </w:rPr>
+        <w:t>this is an api version URL</w:t>
+      </w:r>
+      <w:r>
+        <w:rPr>
+          <w:rFonts w:asciiTheme="majorHAnsi" w:hAnsiTheme="majorHAnsi"/>
+        </w:rPr>
+        <w:t>:</w:t>
+      </w:r>
+    </w:p>
+    <w:p>
+      <w:pPr>
+        <w:jc w:val="center"/>
+        <w:rPr>
+          <w:rFonts w:ascii="Consolas" w:hAnsi="Consolas" w:cs="Courier New"/>
+          <w:color w:val="0000FF"/>
+          <w:sz w:val="20"/>
+          <w:szCs w:val="20"/>
+        </w:rPr>
+      </w:pPr>
+      <w:r>
+        <w:rPr>
+          <w:rFonts w:ascii="Consolas" w:hAnsi="Consolas" w:cs="Courier New"/>
+          <w:color w:val="0000FF"/>
+          <w:sz w:val="20"/>
+          <w:szCs w:val="20"/>
+          <w:highlight w:val="white"/>
+        </w:rPr>
+        <w:t>http://api.peakobservatory.com/</w:t>
+      </w:r>
+      <w:r>
+        <w:rPr>
+          <w:rFonts w:ascii="Consolas" w:hAnsi="Consolas" w:cs="Courier New"/>
+          <w:color w:val="0000FF"/>
+          <w:sz w:val="20"/>
+          <w:szCs w:val="20"/>
         </w:rPr>
         <w:t>management/apiversions</w:t>
       </w:r>
@@ -9377,7 +9471,23 @@
     </w:p>
     <w:p>
       <w:r>
-        <w:t>The configureddevices endpoint should return an array of device configuration objects that describe the ASCOM Device’s that are presented by the Alpaca Device. Each device description must include the device’s name, it’s ASCOM device type, the device number that must be used to communicate with this particular ASCOM Device and a globally unique id for this particular device.</w:t>
+        <w:t xml:space="preserve">The </w:t>
+      </w:r>
+      <w:proofErr w:type="spellStart"/>
+      <w:r>
+        <w:t>configureddevices</w:t>
+      </w:r>
+      <w:proofErr w:type="spellEnd"/>
+      <w:r>
+        <w:t xml:space="preserve"> endpoint should return an array of device configuration objects that describe the ASCOM Device’s that are presented by the Alpaca Device. Each device description must include the device’s name, it’s ASCOM device type, the device number that must be used to communicate with this </w:t>
+      </w:r>
+      <w:proofErr w:type="gramStart"/>
+      <w:r>
+        <w:t>particular ASCOM</w:t>
+      </w:r>
+      <w:proofErr w:type="gramEnd"/>
+      <w:r>
+        <w:t xml:space="preserve"> Device and a globally unique id for this particular device.</w:t>
       </w:r>
     </w:p>
     <w:p>
@@ -9436,7 +9546,16 @@
           <w:sz w:val="20"/>
           <w:szCs w:val="20"/>
         </w:rPr>
-        <w:t>/v</w:t>
+        <w:t>/</w:t>
+      </w:r>
+      <w:proofErr w:type="spellStart"/>
+      <w:r>
+        <w:rPr>
+          <w:rFonts w:ascii="Consolas" w:hAnsi="Consolas" w:cs="Courier New"/>
+          <w:sz w:val="20"/>
+          <w:szCs w:val="20"/>
+        </w:rPr>
+        <w:t>v</w:t>
       </w:r>
       <w:r>
         <w:rPr>
@@ -9447,6 +9566,7 @@
         </w:rPr>
         <w:t>version_number</w:t>
       </w:r>
+      <w:proofErr w:type="spellEnd"/>
       <w:r>
         <w:rPr>
           <w:rFonts w:ascii="Consolas" w:hAnsi="Consolas" w:cs="Courier New"/>
@@ -9623,6 +9743,7 @@
             <w:pPr>
               <w:cnfStyle w:val="000000000000" w:firstRow="0" w:lastRow="0" w:firstColumn="0" w:lastColumn="0" w:oddVBand="0" w:evenVBand="0" w:oddHBand="0" w:evenHBand="0" w:firstRowFirstColumn="0" w:firstRowLastColumn="0" w:lastRowFirstColumn="0" w:lastRowLastColumn="0"/>
             </w:pPr>
+            <w:proofErr w:type="spellStart"/>
             <w:r>
               <w:rPr>
                 <w:color w:val="0000FF"/>
@@ -9635,6 +9756,7 @@
               </w:rPr>
               <w:t>version_number</w:t>
             </w:r>
+            <w:proofErr w:type="spellEnd"/>
           </w:p>
         </w:tc>
         <w:tc>
@@ -9697,7 +9819,15 @@
               <w:cnfStyle w:val="000000100000" w:firstRow="0" w:lastRow="0" w:firstColumn="0" w:lastColumn="0" w:oddVBand="0" w:evenVBand="0" w:oddHBand="1" w:evenHBand="0" w:firstRowFirstColumn="0" w:firstRowLastColumn="0" w:lastRowFirstColumn="0" w:lastRowLastColumn="0"/>
             </w:pPr>
             <w:r>
-              <w:t>Either “description” or “configureddevices” as required</w:t>
+              <w:t>Either “description” or “</w:t>
+            </w:r>
+            <w:proofErr w:type="spellStart"/>
+            <w:r>
+              <w:t>configureddevices</w:t>
+            </w:r>
+            <w:proofErr w:type="spellEnd"/>
+            <w:r>
+              <w:t>” as required</w:t>
             </w:r>
           </w:p>
         </w:tc>
@@ -9818,7 +9948,15 @@
     </w:p>
     <w:p>
       <w:r>
-        <w:t>The purpose of UIDs is to support “re-discovery” of Alpaca Devices in the event that a device’s IP address changes but where client configurations are not automatically revised to match. For further information please see section 0.</w:t>
+        <w:t xml:space="preserve">The purpose of UIDs is to support “re-discovery” of Alpaca Devices </w:t>
+      </w:r>
+      <w:proofErr w:type="gramStart"/>
+      <w:r>
+        <w:t>in the event that</w:t>
+      </w:r>
+      <w:proofErr w:type="gramEnd"/>
+      <w:r>
+        <w:t xml:space="preserve"> a device’s IP address changes but where client configurations are not automatically revised to match. For further information please see section 0.</w:t>
       </w:r>
     </w:p>
     <w:p>
@@ -10103,11 +10241,16 @@
       <w:r>
         <w:t xml:space="preserve">proxy Alpaca requests </w:t>
       </w:r>
+      <w:proofErr w:type="gramStart"/>
       <w:r>
         <w:t xml:space="preserve">and </w:t>
       </w:r>
       <w:r>
-        <w:t xml:space="preserve">also to </w:t>
+        <w:t>also</w:t>
+      </w:r>
+      <w:proofErr w:type="gramEnd"/>
+      <w:r>
+        <w:t xml:space="preserve"> to </w:t>
       </w:r>
       <w:r>
         <w:t xml:space="preserve">use of </w:t>
@@ -13131,8 +13274,42 @@
           <w:szCs w:val="20"/>
           <w:highlight w:val="white"/>
         </w:rPr>
-        <w:t>http(s)://host:port/path?parameters</w:t>
-      </w:r>
+        <w:t>http(s)://</w:t>
+      </w:r>
+      <w:proofErr w:type="gramStart"/>
+      <w:r>
+        <w:rPr>
+          <w:rFonts w:ascii="Consolas" w:hAnsi="Consolas" w:cs="Courier New"/>
+          <w:color w:val="0000FF"/>
+          <w:sz w:val="20"/>
+          <w:szCs w:val="20"/>
+          <w:highlight w:val="white"/>
+        </w:rPr>
+        <w:t>host:port</w:t>
+      </w:r>
+      <w:proofErr w:type="gramEnd"/>
+      <w:r>
+        <w:rPr>
+          <w:rFonts w:ascii="Consolas" w:hAnsi="Consolas" w:cs="Courier New"/>
+          <w:color w:val="0000FF"/>
+          <w:sz w:val="20"/>
+          <w:szCs w:val="20"/>
+          <w:highlight w:val="white"/>
+        </w:rPr>
+        <w:t>/</w:t>
+      </w:r>
+      <w:proofErr w:type="spellStart"/>
+      <w:r>
+        <w:rPr>
+          <w:rFonts w:ascii="Consolas" w:hAnsi="Consolas" w:cs="Courier New"/>
+          <w:color w:val="0000FF"/>
+          <w:sz w:val="20"/>
+          <w:szCs w:val="20"/>
+          <w:highlight w:val="white"/>
+        </w:rPr>
+        <w:t>path?parameters</w:t>
+      </w:r>
+      <w:proofErr w:type="spellEnd"/>
     </w:p>
     <w:p>
       <w:pPr>
@@ -13208,6 +13385,7 @@
         </w:rPr>
         <w:t>/</w:t>
       </w:r>
+      <w:proofErr w:type="spellStart"/>
       <w:r>
         <w:rPr>
           <w:rFonts w:ascii="Consolas" w:hAnsi="Consolas" w:cs="Courier New"/>
@@ -13252,6 +13430,7 @@
         </w:rPr>
         <w:t>umber</w:t>
       </w:r>
+      <w:proofErr w:type="spellEnd"/>
       <w:r>
         <w:rPr>
           <w:rFonts w:ascii="Consolas" w:hAnsi="Consolas" w:cs="Courier New"/>
@@ -13543,6 +13722,7 @@
             <w:pPr>
               <w:cnfStyle w:val="000000000000" w:firstRow="0" w:lastRow="0" w:firstColumn="0" w:lastColumn="0" w:oddVBand="0" w:evenVBand="0" w:oddHBand="0" w:evenHBand="0" w:firstRowFirstColumn="0" w:firstRowLastColumn="0" w:lastRowFirstColumn="0" w:lastRowLastColumn="0"/>
             </w:pPr>
+            <w:proofErr w:type="spellStart"/>
             <w:r>
               <w:rPr>
                 <w:color w:val="0000FF"/>
@@ -13555,6 +13735,7 @@
               </w:rPr>
               <w:t>version_number</w:t>
             </w:r>
+            <w:proofErr w:type="spellEnd"/>
           </w:p>
         </w:tc>
         <w:tc>
@@ -13626,7 +13807,15 @@
               <w:cnfStyle w:val="000000100000" w:firstRow="0" w:lastRow="0" w:firstColumn="0" w:lastColumn="0" w:oddVBand="0" w:evenVBand="0" w:oddHBand="1" w:evenHBand="0" w:firstRowFirstColumn="0" w:firstRowLastColumn="0" w:lastRowFirstColumn="0" w:lastRowLastColumn="0"/>
             </w:pPr>
             <w:r>
-              <w:t>ASCOM device type e.g. camera, telescope, focuser etc.</w:t>
+              <w:t xml:space="preserve">ASCOM device type </w:t>
+            </w:r>
+            <w:proofErr w:type="gramStart"/>
+            <w:r>
+              <w:t>e.g.</w:t>
+            </w:r>
+            <w:proofErr w:type="gramEnd"/>
+            <w:r>
+              <w:t xml:space="preserve"> camera, telescope, focuser etc.</w:t>
             </w:r>
           </w:p>
         </w:tc>
@@ -13978,7 +14167,15 @@
         <w:t>HTTP PUT</w:t>
       </w:r>
       <w:r>
-        <w:t xml:space="preserve"> verb should include name-value parameters in the body using the "application/x-www-form-urlencoded" media type.</w:t>
+        <w:t xml:space="preserve"> verb should include name-value parameters in the body using the "application/x-www-form-</w:t>
+      </w:r>
+      <w:proofErr w:type="spellStart"/>
+      <w:r>
+        <w:t>urlencoded</w:t>
+      </w:r>
+      <w:proofErr w:type="spellEnd"/>
+      <w:r>
+        <w:t>" media type.</w:t>
       </w:r>
     </w:p>
     <w:p>
@@ -14020,7 +14217,18 @@
             <w:szCs w:val="20"/>
             <w:highlight w:val="white"/>
           </w:rPr>
-          <w:t>/api/v1/telescope/0/canslew</w:t>
+          <w:t>/api/v1/telescope/0/</w:t>
+        </w:r>
+        <w:proofErr w:type="spellStart"/>
+        <w:r>
+          <w:rPr>
+            <w:rFonts w:ascii="Consolas" w:hAnsi="Consolas" w:cs="Courier New"/>
+            <w:color w:val="0000FF"/>
+            <w:sz w:val="20"/>
+            <w:szCs w:val="20"/>
+            <w:highlight w:val="white"/>
+          </w:rPr>
+          <w:t>canslew</w:t>
         </w:r>
       </w:hyperlink>
       <w:r>
@@ -14030,8 +14238,9 @@
           <w:sz w:val="20"/>
           <w:szCs w:val="20"/>
         </w:rPr>
-        <w:t>?clientid=</w:t>
-      </w:r>
+        <w:t>?clientid</w:t>
+      </w:r>
+      <w:proofErr w:type="spellEnd"/>
       <w:r>
         <w:rPr>
           <w:rFonts w:ascii="Consolas" w:hAnsi="Consolas" w:cs="Courier New"/>
@@ -14039,7 +14248,7 @@
           <w:sz w:val="20"/>
           <w:szCs w:val="20"/>
         </w:rPr>
-        <w:t>231</w:t>
+        <w:t>=</w:t>
       </w:r>
       <w:r>
         <w:rPr>
@@ -14048,7 +14257,7 @@
           <w:sz w:val="20"/>
           <w:szCs w:val="20"/>
         </w:rPr>
-        <w:t>&amp;</w:t>
+        <w:t>231</w:t>
       </w:r>
       <w:r>
         <w:rPr>
@@ -14057,6 +14266,15 @@
           <w:sz w:val="20"/>
           <w:szCs w:val="20"/>
         </w:rPr>
+        <w:t>&amp;</w:t>
+      </w:r>
+      <w:r>
+        <w:rPr>
+          <w:rFonts w:ascii="Consolas" w:hAnsi="Consolas" w:cs="Courier New"/>
+          <w:color w:val="0000FF"/>
+          <w:sz w:val="20"/>
+          <w:szCs w:val="20"/>
+        </w:rPr>
         <w:t>clienttransactionid=23</w:t>
       </w:r>
     </w:p>
@@ -14121,7 +14339,15 @@
         <w:t xml:space="preserve">his is </w:t>
       </w:r>
       <w:r>
-        <w:t>the only valid casing for a call to the Telescope.CanSlew property:</w:t>
+        <w:t xml:space="preserve">the only valid casing for a call to the </w:t>
+      </w:r>
+      <w:proofErr w:type="spellStart"/>
+      <w:r>
+        <w:t>Telescope.CanSlew</w:t>
+      </w:r>
+      <w:proofErr w:type="spellEnd"/>
+      <w:r>
+        <w:t xml:space="preserve"> property:</w:t>
       </w:r>
     </w:p>
     <w:p>
@@ -14145,8 +14371,21 @@
             <w:szCs w:val="20"/>
             <w:highlight w:val="white"/>
           </w:rPr>
-          <w:t>/api/v1/telescope/0/canslew</w:t>
+          <w:t>/api/v1/telescope/0/</w:t>
         </w:r>
+        <w:proofErr w:type="spellStart"/>
+        <w:r>
+          <w:rPr>
+            <w:rFonts w:ascii="Courier New" w:hAnsi="Courier New" w:cs="Courier New"/>
+            <w:b/>
+            <w:color w:val="0000FF"/>
+            <w:sz w:val="20"/>
+            <w:szCs w:val="20"/>
+            <w:highlight w:val="white"/>
+          </w:rPr>
+          <w:t>canslew</w:t>
+        </w:r>
+        <w:proofErr w:type="spellEnd"/>
       </w:hyperlink>
     </w:p>
     <w:p>
@@ -14197,8 +14436,21 @@
             <w:szCs w:val="20"/>
             <w:highlight w:val="white"/>
           </w:rPr>
-          <w:t>/Api/V1/Telescope/0/CanSlew</w:t>
+          <w:t>/Api/V1/Telescope/0/</w:t>
         </w:r>
+        <w:proofErr w:type="spellStart"/>
+        <w:r>
+          <w:rPr>
+            <w:rFonts w:ascii="Consolas" w:hAnsi="Consolas" w:cs="Courier New"/>
+            <w:strike/>
+            <w:color w:val="C00000"/>
+            <w:sz w:val="20"/>
+            <w:szCs w:val="20"/>
+            <w:highlight w:val="white"/>
+          </w:rPr>
+          <w:t>CanSlew</w:t>
+        </w:r>
+        <w:proofErr w:type="spellEnd"/>
       </w:hyperlink>
     </w:p>
     <w:p>
@@ -14221,8 +14473,45 @@
             <w:szCs w:val="20"/>
             <w:highlight w:val="white"/>
           </w:rPr>
-          <w:t>/api/v1/telescopE/0/canslew</w:t>
+          <w:t>/api/v1/</w:t>
         </w:r>
+        <w:proofErr w:type="spellStart"/>
+        <w:r>
+          <w:rPr>
+            <w:rFonts w:ascii="Consolas" w:hAnsi="Consolas" w:cs="Courier New"/>
+            <w:strike/>
+            <w:color w:val="C00000"/>
+            <w:sz w:val="20"/>
+            <w:szCs w:val="20"/>
+            <w:highlight w:val="white"/>
+          </w:rPr>
+          <w:t>telescopE</w:t>
+        </w:r>
+        <w:proofErr w:type="spellEnd"/>
+        <w:r>
+          <w:rPr>
+            <w:rFonts w:ascii="Consolas" w:hAnsi="Consolas" w:cs="Courier New"/>
+            <w:strike/>
+            <w:color w:val="C00000"/>
+            <w:sz w:val="20"/>
+            <w:szCs w:val="20"/>
+            <w:highlight w:val="white"/>
+          </w:rPr>
+          <w:t>/0/</w:t>
+        </w:r>
+        <w:proofErr w:type="spellStart"/>
+        <w:r>
+          <w:rPr>
+            <w:rFonts w:ascii="Consolas" w:hAnsi="Consolas" w:cs="Courier New"/>
+            <w:strike/>
+            <w:color w:val="C00000"/>
+            <w:sz w:val="20"/>
+            <w:szCs w:val="20"/>
+            <w:highlight w:val="white"/>
+          </w:rPr>
+          <w:t>canslew</w:t>
+        </w:r>
+        <w:proofErr w:type="spellEnd"/>
       </w:hyperlink>
       <w:r>
         <w:rPr>
@@ -14243,8 +14532,21 @@
             <w:szCs w:val="20"/>
             <w:highlight w:val="white"/>
           </w:rPr>
-          <w:t>/api/v1/telescope/0/CanSlew</w:t>
+          <w:t>/api/v1/telescope/0/</w:t>
         </w:r>
+        <w:proofErr w:type="spellStart"/>
+        <w:r>
+          <w:rPr>
+            <w:rFonts w:ascii="Consolas" w:hAnsi="Consolas" w:cs="Courier New"/>
+            <w:strike/>
+            <w:color w:val="C00000"/>
+            <w:sz w:val="20"/>
+            <w:szCs w:val="20"/>
+            <w:highlight w:val="white"/>
+          </w:rPr>
+          <w:t>CanSlew</w:t>
+        </w:r>
+        <w:proofErr w:type="spellEnd"/>
       </w:hyperlink>
     </w:p>
     <w:p>
@@ -14306,12 +14608,14 @@
         </w:rPr>
         <w:t xml:space="preserve">case </w:t>
       </w:r>
+      <w:proofErr w:type="gramStart"/>
       <w:r>
         <w:rPr>
           <w:b/>
         </w:rPr>
         <w:t>insensitive</w:t>
       </w:r>
+      <w:proofErr w:type="gramEnd"/>
     </w:p>
     <w:p>
       <w:pPr>
@@ -14398,7 +14702,18 @@
             <w:szCs w:val="20"/>
             <w:highlight w:val="white"/>
           </w:rPr>
-          <w:t>/api/v1/telescope/0/canslew</w:t>
+          <w:t>/api/v1/telescope/0/</w:t>
+        </w:r>
+        <w:proofErr w:type="spellStart"/>
+        <w:r>
+          <w:rPr>
+            <w:rFonts w:ascii="Consolas" w:hAnsi="Consolas" w:cs="Courier New"/>
+            <w:color w:val="0000FF"/>
+            <w:sz w:val="20"/>
+            <w:szCs w:val="20"/>
+            <w:highlight w:val="white"/>
+          </w:rPr>
+          <w:t>canslew</w:t>
         </w:r>
       </w:hyperlink>
       <w:r>
@@ -14408,7 +14723,17 @@
           <w:sz w:val="20"/>
           <w:szCs w:val="20"/>
         </w:rPr>
-        <w:t>?clientid=</w:t>
+        <w:t>?clientid</w:t>
+      </w:r>
+      <w:proofErr w:type="spellEnd"/>
+      <w:r>
+        <w:rPr>
+          <w:rFonts w:ascii="Consolas" w:hAnsi="Consolas" w:cs="Courier New"/>
+          <w:color w:val="0000FF"/>
+          <w:sz w:val="20"/>
+          <w:szCs w:val="20"/>
+        </w:rPr>
+        <w:t>=</w:t>
       </w:r>
       <w:r>
         <w:rPr>
@@ -14458,7 +14783,18 @@
             <w:szCs w:val="20"/>
             <w:highlight w:val="white"/>
           </w:rPr>
-          <w:t>/api/v1/telescope/0/canslew</w:t>
+          <w:t>/api/v1/telescope/0/</w:t>
+        </w:r>
+        <w:proofErr w:type="spellStart"/>
+        <w:r>
+          <w:rPr>
+            <w:rFonts w:ascii="Consolas" w:hAnsi="Consolas" w:cs="Courier New"/>
+            <w:color w:val="0000FF"/>
+            <w:sz w:val="20"/>
+            <w:szCs w:val="20"/>
+            <w:highlight w:val="white"/>
+          </w:rPr>
+          <w:t>canslew</w:t>
         </w:r>
       </w:hyperlink>
       <w:r>
@@ -14468,7 +14804,17 @@
           <w:sz w:val="20"/>
           <w:szCs w:val="20"/>
         </w:rPr>
-        <w:t>?ClientID=</w:t>
+        <w:t>?ClientID</w:t>
+      </w:r>
+      <w:proofErr w:type="spellEnd"/>
+      <w:r>
+        <w:rPr>
+          <w:rFonts w:ascii="Consolas" w:hAnsi="Consolas" w:cs="Courier New"/>
+          <w:color w:val="0000FF"/>
+          <w:sz w:val="20"/>
+          <w:szCs w:val="20"/>
+        </w:rPr>
+        <w:t>=</w:t>
       </w:r>
       <w:r>
         <w:rPr>
@@ -14517,7 +14863,18 @@
             <w:szCs w:val="20"/>
             <w:highlight w:val="white"/>
           </w:rPr>
-          <w:t>/api/v1/telescope/0/canslew</w:t>
+          <w:t>/api/v1/telescope/0/</w:t>
+        </w:r>
+        <w:proofErr w:type="spellStart"/>
+        <w:r>
+          <w:rPr>
+            <w:rFonts w:ascii="Consolas" w:hAnsi="Consolas" w:cs="Courier New"/>
+            <w:color w:val="0000FF"/>
+            <w:sz w:val="20"/>
+            <w:szCs w:val="20"/>
+            <w:highlight w:val="white"/>
+          </w:rPr>
+          <w:t>canslew</w:t>
         </w:r>
       </w:hyperlink>
       <w:r>
@@ -14536,8 +14893,9 @@
           <w:sz w:val="20"/>
           <w:szCs w:val="20"/>
         </w:rPr>
-        <w:t>CLIENTID=</w:t>
-      </w:r>
+        <w:t>CLIENTID</w:t>
+      </w:r>
+      <w:proofErr w:type="spellEnd"/>
       <w:r>
         <w:rPr>
           <w:rFonts w:ascii="Consolas" w:hAnsi="Consolas" w:cs="Courier New"/>
@@ -14545,7 +14903,7 @@
           <w:sz w:val="20"/>
           <w:szCs w:val="20"/>
         </w:rPr>
-        <w:t>231</w:t>
+        <w:t>=</w:t>
       </w:r>
       <w:r>
         <w:rPr>
@@ -14554,7 +14912,7 @@
           <w:sz w:val="20"/>
           <w:szCs w:val="20"/>
         </w:rPr>
-        <w:t>&amp;</w:t>
+        <w:t>231</w:t>
       </w:r>
       <w:r>
         <w:rPr>
@@ -14563,7 +14921,7 @@
           <w:sz w:val="20"/>
           <w:szCs w:val="20"/>
         </w:rPr>
-        <w:t>CLIENTTRANSACTIONID</w:t>
+        <w:t>&amp;</w:t>
       </w:r>
       <w:r>
         <w:rPr>
@@ -14572,6 +14930,15 @@
           <w:sz w:val="20"/>
           <w:szCs w:val="20"/>
         </w:rPr>
+        <w:t>CLIENTTRANSACTIONID</w:t>
+      </w:r>
+      <w:r>
+        <w:rPr>
+          <w:rFonts w:ascii="Consolas" w:hAnsi="Consolas" w:cs="Courier New"/>
+          <w:color w:val="0000FF"/>
+          <w:sz w:val="20"/>
+          <w:szCs w:val="20"/>
+        </w:rPr>
         <w:t>=23</w:t>
       </w:r>
     </w:p>
@@ -14610,7 +14977,15 @@
     </w:p>
     <w:p>
       <w:r>
-        <w:t xml:space="preserve">The Alpaca API is culture neutral in order to facilitate use between clients and devices running in different locales, e.g. a client running on a UK locale device </w:t>
+        <w:t xml:space="preserve">The Alpaca API is culture neutral in order to facilitate use between clients and devices running in different locales, </w:t>
+      </w:r>
+      <w:proofErr w:type="gramStart"/>
+      <w:r>
+        <w:t>e.g.</w:t>
+      </w:r>
+      <w:proofErr w:type="gramEnd"/>
+      <w:r>
+        <w:t xml:space="preserve"> a client running on a UK locale device </w:t>
       </w:r>
       <w:r>
         <w:t xml:space="preserve">connecting to </w:t>
@@ -14675,12 +15050,22 @@
         <w:t xml:space="preserve"> </w:t>
       </w:r>
       <w:r>
-        <w:t xml:space="preserve"> This is so that they can be reliably parsed on receipt</w:t>
-      </w:r>
-    </w:p>
-    <w:p>
-      <w:r>
-        <w:t xml:space="preserve">E.g. </w:t>
+        <w:t xml:space="preserve"> This is so that they can be reliably parsed on </w:t>
+      </w:r>
+      <w:proofErr w:type="gramStart"/>
+      <w:r>
+        <w:t>receipt</w:t>
+      </w:r>
+      <w:proofErr w:type="gramEnd"/>
+    </w:p>
+    <w:p>
+      <w:proofErr w:type="gramStart"/>
+      <w:r>
+        <w:t>E.g.</w:t>
+      </w:r>
+      <w:proofErr w:type="gramEnd"/>
+      <w:r>
+        <w:t xml:space="preserve"> </w:t>
       </w:r>
       <w:r>
         <w:rPr>
@@ -14689,7 +15074,15 @@
         <w:t>23.456</w:t>
       </w:r>
       <w:r>
-        <w:t xml:space="preserve"> is a valid value to supply when setting the Telescope.TargetRightAscension property</w:t>
+        <w:t xml:space="preserve"> is a valid value to supply when setting the </w:t>
+      </w:r>
+      <w:proofErr w:type="spellStart"/>
+      <w:r>
+        <w:t>Telescope.TargetRightAscension</w:t>
+      </w:r>
+      <w:proofErr w:type="spellEnd"/>
+      <w:r>
+        <w:t xml:space="preserve"> property</w:t>
       </w:r>
       <w:r>
         <w:t>,</w:t>
@@ -14771,8 +15164,13 @@
       </w:r>
     </w:p>
     <w:p>
-      <w:r>
-        <w:t xml:space="preserve">e.g. </w:t>
+      <w:proofErr w:type="gramStart"/>
+      <w:r>
+        <w:t>e.g.</w:t>
+      </w:r>
+      <w:proofErr w:type="gramEnd"/>
+      <w:r>
+        <w:t xml:space="preserve"> </w:t>
       </w:r>
       <w:r>
         <w:t xml:space="preserve">Clients </w:t>
@@ -14795,8 +15193,13 @@
       <w:r>
         <w:t xml:space="preserve">by the </w:t>
       </w:r>
-      <w:r>
-        <w:t>Telescope.SiteElevation property</w:t>
+      <w:proofErr w:type="spellStart"/>
+      <w:r>
+        <w:t>Telescope.SiteElevation</w:t>
+      </w:r>
+      <w:proofErr w:type="spellEnd"/>
+      <w:r>
+        <w:t xml:space="preserve"> property</w:t>
       </w:r>
       <w:r>
         <w:t xml:space="preserve"> </w:t>
@@ -14917,7 +15320,23 @@
               <w:cnfStyle w:val="000000100000" w:firstRow="0" w:lastRow="0" w:firstColumn="0" w:lastColumn="0" w:oddVBand="0" w:evenVBand="0" w:oddHBand="1" w:evenHBand="0" w:firstRowFirstColumn="0" w:firstRowLastColumn="0" w:lastRowFirstColumn="0" w:lastRowLastColumn="0"/>
             </w:pPr>
             <w:r>
-              <w:t>Used for all information retrieval where the device state is not changed, e.g. most properties and a few functions such as Telescope. AxisRates(Axis).</w:t>
+              <w:t xml:space="preserve">Used for all information retrieval where the device state is not changed, </w:t>
+            </w:r>
+            <w:proofErr w:type="gramStart"/>
+            <w:r>
+              <w:t>e.g.</w:t>
+            </w:r>
+            <w:proofErr w:type="gramEnd"/>
+            <w:r>
+              <w:t xml:space="preserve"> most properties and a few functions such as Telescope. </w:t>
+            </w:r>
+            <w:proofErr w:type="gramStart"/>
+            <w:r>
+              <w:t>AxisRates(</w:t>
+            </w:r>
+            <w:proofErr w:type="gramEnd"/>
+            <w:r>
+              <w:t>Axis).</w:t>
             </w:r>
           </w:p>
         </w:tc>
@@ -14959,7 +15378,31 @@
               <w:t>,</w:t>
             </w:r>
             <w:r>
-              <w:t xml:space="preserve"> e.g. Telescope.SideOfPier and Telescope.SlewToCoordinates().</w:t>
+              <w:t xml:space="preserve"> </w:t>
+            </w:r>
+            <w:proofErr w:type="gramStart"/>
+            <w:r>
+              <w:t>e.g.</w:t>
+            </w:r>
+            <w:proofErr w:type="gramEnd"/>
+            <w:r>
+              <w:t xml:space="preserve"> </w:t>
+            </w:r>
+            <w:proofErr w:type="spellStart"/>
+            <w:r>
+              <w:t>Telescope.SideOfPier</w:t>
+            </w:r>
+            <w:proofErr w:type="spellEnd"/>
+            <w:r>
+              <w:t xml:space="preserve"> and </w:t>
+            </w:r>
+            <w:proofErr w:type="spellStart"/>
+            <w:r>
+              <w:t>Telescope.SlewToCoordinates</w:t>
+            </w:r>
+            <w:proofErr w:type="spellEnd"/>
+            <w:r>
+              <w:t>().</w:t>
             </w:r>
           </w:p>
         </w:tc>
@@ -15129,8 +15572,13 @@
             <w:r>
               <w:t xml:space="preserve">handled </w:t>
             </w:r>
-            <w:r>
-              <w:t xml:space="preserve">successfully </w:t>
+            <w:proofErr w:type="gramStart"/>
+            <w:r>
+              <w:t>successfully</w:t>
+            </w:r>
+            <w:proofErr w:type="gramEnd"/>
+            <w:r>
+              <w:t xml:space="preserve"> </w:t>
             </w:r>
             <w:r>
               <w:t xml:space="preserve">and the response </w:t>
@@ -15355,37 +15803,37 @@
         <w:rPr>
           <w:lang w:val="en-GB"/>
         </w:rPr>
-        <w:t>The following flow diagram shows how to decide whether to return a 200</w:t>
+        <w:t xml:space="preserve">The following flow diagram shows how to decide </w:t>
       </w:r>
       <w:r>
         <w:rPr>
           <w:lang w:val="en-GB"/>
         </w:rPr>
-        <w:t>,</w:t>
+        <w:t xml:space="preserve">which </w:t>
       </w:r>
       <w:r>
         <w:rPr>
           <w:lang w:val="en-GB"/>
         </w:rPr>
-        <w:t xml:space="preserve"> 400 </w:t>
+        <w:t xml:space="preserve">HTTP </w:t>
       </w:r>
       <w:r>
         <w:rPr>
           <w:lang w:val="en-GB"/>
         </w:rPr>
-        <w:t xml:space="preserve">or 500 </w:t>
+        <w:t>status</w:t>
       </w:r>
       <w:r>
         <w:rPr>
           <w:lang w:val="en-GB"/>
         </w:rPr>
-        <w:t xml:space="preserve">HTTP </w:t>
+        <w:t xml:space="preserve"> code to return</w:t>
       </w:r>
       <w:r>
         <w:rPr>
           <w:lang w:val="en-GB"/>
         </w:rPr>
-        <w:t>status.</w:t>
+        <w:t>.</w:t>
       </w:r>
     </w:p>
     <w:p>
@@ -15398,14 +15846,10 @@
         </w:rPr>
       </w:pPr>
       <w:r>
-        <w:rPr>
-          <w:noProof/>
-          <w:lang w:val="en-GB"/>
-        </w:rPr>
         <w:drawing>
-          <wp:inline distT="0" distB="0" distL="0" distR="0" wp14:anchorId="44F75E0A" wp14:editId="2C2A599D">
-            <wp:extent cx="5124450" cy="4610100"/>
-            <wp:effectExtent l="0" t="0" r="0" b="0"/>
+          <wp:inline distT="0" distB="0" distL="0" distR="0" wp14:anchorId="2233EC46" wp14:editId="098721FD">
+            <wp:extent cx="5207330" cy="5366268"/>
+            <wp:effectExtent l="0" t="0" r="0" b="6350"/>
             <wp:docPr id="4" name="Picture 4"/>
             <wp:cNvGraphicFramePr>
               <a:graphicFrameLocks xmlns:a="http://schemas.openxmlformats.org/drawingml/2006/main" noChangeAspect="1"/>
@@ -15414,7 +15858,7 @@
               <a:graphicData uri="http://schemas.openxmlformats.org/drawingml/2006/picture">
                 <pic:pic xmlns:pic="http://schemas.openxmlformats.org/drawingml/2006/picture">
                   <pic:nvPicPr>
-                    <pic:cNvPr id="0" name="Picture 3"/>
+                    <pic:cNvPr id="0" name="Picture 2"/>
                     <pic:cNvPicPr>
                       <a:picLocks noChangeAspect="1" noChangeArrowheads="1"/>
                     </pic:cNvPicPr>
@@ -15435,7 +15879,7 @@
                   <pic:spPr bwMode="auto">
                     <a:xfrm>
                       <a:off x="0" y="0"/>
-                      <a:ext cx="5124450" cy="4610100"/>
+                      <a:ext cx="5245744" cy="5405855"/>
                     </a:xfrm>
                     <a:prstGeom prst="rect">
                       <a:avLst/>
@@ -15455,7 +15899,6 @@
     <w:p>
       <w:pPr>
         <w:pStyle w:val="NoSpacing"/>
-        <w:spacing w:after="160"/>
         <w:rPr>
           <w:lang w:val="en-GB"/>
         </w:rPr>
@@ -15485,7 +15928,21 @@
         <w:rPr>
           <w:lang w:val="en-GB"/>
         </w:rPr>
-        <w:t xml:space="preserve"> a 200 status must be returned when the device understands the supplied command regardless of whether or not it can action it</w:t>
+        <w:t xml:space="preserve"> a 200 status must be returned when the device understands the supplied command regardless of </w:t>
+      </w:r>
+      <w:proofErr w:type="gramStart"/>
+      <w:r>
+        <w:rPr>
+          <w:lang w:val="en-GB"/>
+        </w:rPr>
+        <w:t>whether or not</w:t>
+      </w:r>
+      <w:proofErr w:type="gramEnd"/>
+      <w:r>
+        <w:rPr>
+          <w:lang w:val="en-GB"/>
+        </w:rPr>
+        <w:t xml:space="preserve"> it can action it</w:t>
       </w:r>
       <w:r>
         <w:rPr>
@@ -15588,9 +16045,11 @@
             <w:r>
               <w:t>/api/v1/telescope/0/</w:t>
             </w:r>
+            <w:proofErr w:type="gramStart"/>
             <w:r>
               <w:t>park</w:t>
             </w:r>
+            <w:proofErr w:type="gramEnd"/>
           </w:p>
           <w:p>
             <w:pPr>
@@ -15612,7 +16071,15 @@
               <w:cnfStyle w:val="000000100000" w:firstRow="0" w:lastRow="0" w:firstColumn="0" w:lastColumn="0" w:oddVBand="0" w:evenVBand="0" w:oddHBand="1" w:evenHBand="0" w:firstRowFirstColumn="0" w:firstRowLastColumn="0" w:lastRowFirstColumn="0" w:lastRowLastColumn="0"/>
             </w:pPr>
             <w:r>
-              <w:t>Assuming this telescope device does not have park functionality, it would return a NotImplemented Alpaca error code (0x400) and message with an HTTP 200 status</w:t>
+              <w:t xml:space="preserve">Assuming this telescope device does not have park functionality, it would return a </w:t>
+            </w:r>
+            <w:proofErr w:type="spellStart"/>
+            <w:r>
+              <w:t>NotImplemented</w:t>
+            </w:r>
+            <w:proofErr w:type="spellEnd"/>
+            <w:r>
+              <w:t xml:space="preserve"> Alpaca error code (0x400) and message with an HTTP 200 status</w:t>
             </w:r>
             <w:r>
               <w:t>.</w:t>
@@ -15641,8 +16108,13 @@
               <w:t>1</w:t>
             </w:r>
             <w:r>
-              <w:t>/telescope/0/siteelevation</w:t>
-            </w:r>
+              <w:t>/telescope/0/</w:t>
+            </w:r>
+            <w:proofErr w:type="spellStart"/>
+            <w:r>
+              <w:t>siteelevation</w:t>
+            </w:r>
+            <w:proofErr w:type="spellEnd"/>
           </w:p>
           <w:p>
             <w:pPr>
@@ -15678,7 +16150,15 @@
               <w:t>lower than -300m are invalid</w:t>
             </w:r>
             <w:r>
-              <w:t xml:space="preserve"> so return an InvalidValue Alpaca error code (0x401) and message with an HTTP 200 status.</w:t>
+              <w:t xml:space="preserve"> so return an </w:t>
+            </w:r>
+            <w:proofErr w:type="spellStart"/>
+            <w:r>
+              <w:t>InvalidValue</w:t>
+            </w:r>
+            <w:proofErr w:type="spellEnd"/>
+            <w:r>
+              <w:t xml:space="preserve"> Alpaca error code (0x401) and message with an HTTP 200 status.</w:t>
             </w:r>
           </w:p>
         </w:tc>
@@ -15833,15 +16313,22 @@
             <w:r>
               <w:t>/</w:t>
             </w:r>
+            <w:proofErr w:type="spellStart"/>
             <w:r>
               <w:rPr>
                 <w:color w:val="C00000"/>
               </w:rPr>
               <w:t>apii</w:t>
             </w:r>
-            <w:r>
-              <w:t>/v1/telescope/0/canslew</w:t>
-            </w:r>
+            <w:proofErr w:type="spellEnd"/>
+            <w:r>
+              <w:t>/v1/telescope/0/</w:t>
+            </w:r>
+            <w:proofErr w:type="spellStart"/>
+            <w:r>
+              <w:t>canslew</w:t>
+            </w:r>
+            <w:proofErr w:type="spellEnd"/>
           </w:p>
         </w:tc>
         <w:tc>
@@ -15853,7 +16340,15 @@
               <w:cnfStyle w:val="000000100000" w:firstRow="0" w:lastRow="0" w:firstColumn="0" w:lastColumn="0" w:oddVBand="0" w:evenVBand="0" w:oddHBand="1" w:evenHBand="0" w:firstRowFirstColumn="0" w:firstRowLastColumn="0" w:lastRowFirstColumn="0" w:lastRowLastColumn="0"/>
             </w:pPr>
             <w:r>
-              <w:t>Valid Alpaca API requests start with “api” rather than “apii”</w:t>
+              <w:t>Valid Alpaca API requests start with “api” rather than “</w:t>
+            </w:r>
+            <w:proofErr w:type="spellStart"/>
+            <w:r>
+              <w:t>apii</w:t>
+            </w:r>
+            <w:proofErr w:type="spellEnd"/>
+            <w:r>
+              <w:t>”</w:t>
             </w:r>
             <w:r>
               <w:t>.</w:t>
@@ -15881,8 +16376,13 @@
               <w:t>v2</w:t>
             </w:r>
             <w:r>
-              <w:t>/telescope/0/canslew</w:t>
-            </w:r>
+              <w:t>/telescope/0/</w:t>
+            </w:r>
+            <w:proofErr w:type="spellStart"/>
+            <w:r>
+              <w:t>canslew</w:t>
+            </w:r>
+            <w:proofErr w:type="spellEnd"/>
           </w:p>
         </w:tc>
         <w:tc>
@@ -15915,15 +16415,22 @@
             <w:r>
               <w:t>/api/v1/</w:t>
             </w:r>
+            <w:proofErr w:type="spellStart"/>
             <w:r>
               <w:rPr>
                 <w:color w:val="C00000"/>
               </w:rPr>
               <w:t>telescop</w:t>
             </w:r>
-            <w:r>
-              <w:t>/0/canslew</w:t>
-            </w:r>
+            <w:proofErr w:type="spellEnd"/>
+            <w:r>
+              <w:t>/0/</w:t>
+            </w:r>
+            <w:proofErr w:type="spellStart"/>
+            <w:r>
+              <w:t>canslew</w:t>
+            </w:r>
+            <w:proofErr w:type="spellEnd"/>
           </w:p>
         </w:tc>
         <w:tc>
@@ -15935,7 +16442,15 @@
               <w:cnfStyle w:val="000000100000" w:firstRow="0" w:lastRow="0" w:firstColumn="0" w:lastColumn="0" w:oddVBand="0" w:evenVBand="0" w:oddHBand="1" w:evenHBand="0" w:firstRowFirstColumn="0" w:firstRowLastColumn="0" w:lastRowFirstColumn="0" w:lastRowLastColumn="0"/>
             </w:pPr>
             <w:r>
-              <w:t>“Telescop” is not one of the valid ASCOM device types</w:t>
+              <w:t>“</w:t>
+            </w:r>
+            <w:proofErr w:type="spellStart"/>
+            <w:r>
+              <w:t>Telescop</w:t>
+            </w:r>
+            <w:proofErr w:type="spellEnd"/>
+            <w:r>
+              <w:t>” is not one of the valid ASCOM device types</w:t>
             </w:r>
             <w:r>
               <w:t>.</w:t>
@@ -15956,12 +16471,14 @@
             <w:r>
               <w:t>/api/v1/camera/0/</w:t>
             </w:r>
+            <w:proofErr w:type="spellStart"/>
             <w:r>
               <w:rPr>
                 <w:color w:val="C00000"/>
               </w:rPr>
               <w:t>canslew</w:t>
             </w:r>
+            <w:proofErr w:type="spellEnd"/>
           </w:p>
         </w:tc>
         <w:tc>
@@ -15975,9 +16492,11 @@
             <w:r>
               <w:t>“</w:t>
             </w:r>
+            <w:proofErr w:type="spellStart"/>
             <w:r>
               <w:t>CanSlew</w:t>
             </w:r>
+            <w:proofErr w:type="spellEnd"/>
             <w:r>
               <w:t>”</w:t>
             </w:r>
@@ -16712,23 +17231,25 @@
           <w:color w:val="2683C6" w:themeColor="accent2"/>
           <w:u w:val="none"/>
         </w:rPr>
-        <w:t>{"Value":["AssemblyVersionNumber","SlewToHA","AvailableTimeInThisPointingState","TimeUntilPointingStateCanChange"],"ClientTransactionID":6,"ServerTransactionID":6,</w:t>
-      </w:r>
+        <w:t>{"Value</w:t>
+      </w:r>
+      <w:proofErr w:type="gramStart"/>
       <w:r>
         <w:rPr>
           <w:rStyle w:val="Hyperlink"/>
           <w:color w:val="2683C6" w:themeColor="accent2"/>
           <w:u w:val="none"/>
         </w:rPr>
-        <w:t xml:space="preserve"> </w:t>
-      </w:r>
+        <w:t>":[</w:t>
+      </w:r>
+      <w:proofErr w:type="gramEnd"/>
       <w:r>
         <w:rPr>
           <w:rStyle w:val="Hyperlink"/>
           <w:color w:val="2683C6" w:themeColor="accent2"/>
           <w:u w:val="none"/>
         </w:rPr>
-        <w:t>"ErrorNumber":0,</w:t>
+        <w:t>"AssemblyVersionNumber","SlewToHA","AvailableTimeInThisPointingState","TimeUntilPointingStateCanChange"],"ClientTransactionID":6,"ServerTransactionID":6,</w:t>
       </w:r>
       <w:r>
         <w:rPr>
@@ -16744,7 +17265,7 @@
           <w:color w:val="2683C6" w:themeColor="accent2"/>
           <w:u w:val="none"/>
         </w:rPr>
-        <w:t>"ErrorMessage":""</w:t>
+        <w:t>"ErrorNumber":0,</w:t>
       </w:r>
       <w:r>
         <w:rPr>
@@ -16760,6 +17281,22 @@
           <w:color w:val="2683C6" w:themeColor="accent2"/>
           <w:u w:val="none"/>
         </w:rPr>
+        <w:t>"ErrorMessage":""</w:t>
+      </w:r>
+      <w:r>
+        <w:rPr>
+          <w:rStyle w:val="Hyperlink"/>
+          <w:color w:val="2683C6" w:themeColor="accent2"/>
+          <w:u w:val="none"/>
+        </w:rPr>
+        <w:t xml:space="preserve"> </w:t>
+      </w:r>
+      <w:r>
+        <w:rPr>
+          <w:rStyle w:val="Hyperlink"/>
+          <w:color w:val="2683C6" w:themeColor="accent2"/>
+          <w:u w:val="none"/>
+        </w:rPr>
         <w:t>}</w:t>
       </w:r>
     </w:p>
@@ -16768,7 +17305,15 @@
         <w:t xml:space="preserve">This example shows the response </w:t>
       </w:r>
       <w:r>
-        <w:t>from the Telescope simulator’s CanSlewAsync property</w:t>
+        <w:t xml:space="preserve">from the Telescope simulator’s </w:t>
+      </w:r>
+      <w:proofErr w:type="spellStart"/>
+      <w:r>
+        <w:t>CanSlewAsync</w:t>
+      </w:r>
+      <w:proofErr w:type="spellEnd"/>
+      <w:r>
+        <w:t xml:space="preserve"> property</w:t>
       </w:r>
       <w:r>
         <w:t>:</w:t>
@@ -16944,7 +17489,25 @@
           <w:color w:val="2683C6" w:themeColor="accent2"/>
           <w:u w:val="none"/>
         </w:rPr>
-        <w:t>{"Value":true,"ClientTransactionID":20,"ServerTransactionID":168,</w:t>
+        <w:t>{"Value</w:t>
+      </w:r>
+      <w:proofErr w:type="gramStart"/>
+      <w:r>
+        <w:rPr>
+          <w:rStyle w:val="Hyperlink"/>
+          <w:color w:val="2683C6" w:themeColor="accent2"/>
+          <w:u w:val="none"/>
+        </w:rPr>
+        <w:t>":true</w:t>
+      </w:r>
+      <w:proofErr w:type="gramEnd"/>
+      <w:r>
+        <w:rPr>
+          <w:rStyle w:val="Hyperlink"/>
+          <w:color w:val="2683C6" w:themeColor="accent2"/>
+          <w:u w:val="none"/>
+        </w:rPr>
+        <w:t>,"ClientTransactionID":20,"ServerTransactionID":168,</w:t>
       </w:r>
       <w:r>
         <w:rPr>
@@ -17117,7 +17680,15 @@
         <w:t xml:space="preserve">hese exception numbers translate into very large and unwieldy negative </w:t>
       </w:r>
       <w:r>
-        <w:t>numbers e.g. 0x80040400 becomes -2,147,220,480 and 0x80040FFF becomes -2,147,217,409.</w:t>
+        <w:t xml:space="preserve">numbers </w:t>
+      </w:r>
+      <w:proofErr w:type="gramStart"/>
+      <w:r>
+        <w:t>e.g.</w:t>
+      </w:r>
+      <w:proofErr w:type="gramEnd"/>
+      <w:r>
+        <w:t xml:space="preserve"> 0x80040400 becomes -2,147,220,480 and 0x80040FFF becomes -2,147,217,409.</w:t>
       </w:r>
     </w:p>
     <w:p>
@@ -17875,8 +18446,22 @@
           <w:szCs w:val="20"/>
           <w:highlight w:val="white"/>
         </w:rPr>
-        <w:t>PUT /api/v1/Telescope/0/SiteElevation</w:t>
-      </w:r>
+        <w:t>PUT /api/v1/Telescope/0/</w:t>
+      </w:r>
+      <w:proofErr w:type="spellStart"/>
+      <w:proofErr w:type="gramStart"/>
+      <w:r>
+        <w:rPr>
+          <w:rFonts w:ascii="Consolas" w:hAnsi="Consolas" w:cs="Courier New"/>
+          <w:color w:val="0000FF"/>
+          <w:sz w:val="20"/>
+          <w:szCs w:val="20"/>
+          <w:highlight w:val="white"/>
+        </w:rPr>
+        <w:t>SiteElevation</w:t>
+      </w:r>
+      <w:proofErr w:type="spellEnd"/>
+      <w:proofErr w:type="gramEnd"/>
     </w:p>
     <w:p>
       <w:pPr>
@@ -18020,7 +18605,27 @@
           <w:u w:val="none"/>
         </w:rPr>
         <w:br/>
-        <w:t>"ErrorMessage":"SiteElevation set - '-</w:t>
+        <w:t>"ErrorMessage":"</w:t>
+      </w:r>
+      <w:proofErr w:type="spellStart"/>
+      <w:r>
+        <w:rPr>
+          <w:rStyle w:val="Hyperlink"/>
+          <w:b/>
+          <w:color w:val="2683C6" w:themeColor="accent2"/>
+          <w:u w:val="none"/>
+        </w:rPr>
+        <w:t>SiteElevation</w:t>
+      </w:r>
+      <w:proofErr w:type="spellEnd"/>
+      <w:r>
+        <w:rPr>
+          <w:rStyle w:val="Hyperlink"/>
+          <w:b/>
+          <w:color w:val="2683C6" w:themeColor="accent2"/>
+          <w:u w:val="none"/>
+        </w:rPr>
+        <w:t xml:space="preserve"> set - '-</w:t>
       </w:r>
       <w:r>
         <w:rPr>
@@ -18146,7 +18751,15 @@
         </w:numPr>
       </w:pPr>
       <w:r>
-        <w:t>Changing element 1 from “api” to “alpacaApi”</w:t>
+        <w:t>Changing element 1 from “api” to “</w:t>
+      </w:r>
+      <w:proofErr w:type="spellStart"/>
+      <w:r>
+        <w:t>alpacaApi</w:t>
+      </w:r>
+      <w:proofErr w:type="spellEnd"/>
+      <w:r>
+        <w:t>”</w:t>
       </w:r>
     </w:p>
     <w:p>
@@ -18180,7 +18793,15 @@
         <w:keepNext/>
       </w:pPr>
       <w:r>
-        <w:t xml:space="preserve">The ASCOM Device InterfaceVersion defines the behaviour of the specified ASCOM Device when presented with commands through the Alpaca API. InterfaceVersions will change as device APIs are developed, however these changes are independent of the Alpaca API presentation elements and so do not require that the Alpaca API version be changed as well. </w:t>
+        <w:t xml:space="preserve">The ASCOM Device InterfaceVersion defines the behaviour of the specified ASCOM Device when presented with commands through the Alpaca API. </w:t>
+      </w:r>
+      <w:proofErr w:type="spellStart"/>
+      <w:r>
+        <w:t>InterfaceVersions</w:t>
+      </w:r>
+      <w:proofErr w:type="spellEnd"/>
+      <w:r>
+        <w:t xml:space="preserve"> will change as device APIs are developed, however these changes are independent of the Alpaca API presentation elements and so do not require that the Alpaca API version be changed as well. </w:t>
       </w:r>
     </w:p>
     <w:p>
@@ -18234,8 +18855,13 @@
         </w:numPr>
       </w:pPr>
       <w:r>
-        <w:t>Alpaca clients should ensure that their commands adhere exactly to the API specification</w:t>
-      </w:r>
+        <w:t xml:space="preserve">Alpaca clients should ensure that their commands adhere exactly to the API </w:t>
+      </w:r>
+      <w:proofErr w:type="gramStart"/>
+      <w:r>
+        <w:t>specification</w:t>
+      </w:r>
+      <w:proofErr w:type="gramEnd"/>
     </w:p>
     <w:p>
       <w:pPr>
@@ -18246,7 +18872,15 @@
         </w:numPr>
       </w:pPr>
       <w:r>
-        <w:t xml:space="preserve">Alpaca devices should ensure that their responses adhere exactly to the API specification </w:t>
+        <w:t xml:space="preserve">Alpaca devices should ensure that their responses adhere exactly to the API </w:t>
+      </w:r>
+      <w:proofErr w:type="gramStart"/>
+      <w:r>
+        <w:t>specification</w:t>
+      </w:r>
+      <w:proofErr w:type="gramEnd"/>
+      <w:r>
+        <w:t xml:space="preserve"> </w:t>
       </w:r>
     </w:p>
     <w:p>
@@ -18258,8 +18892,13 @@
         </w:numPr>
       </w:pPr>
       <w:r>
-        <w:t>Alpaca clients and devices should not return errors when optional elements such as ClientID or ServerTransactionID are not present</w:t>
-      </w:r>
+        <w:t xml:space="preserve">Alpaca clients and devices should not return errors when optional elements such as ClientID or ServerTransactionID are not </w:t>
+      </w:r>
+      <w:proofErr w:type="gramStart"/>
+      <w:r>
+        <w:t>present</w:t>
+      </w:r>
+      <w:proofErr w:type="gramEnd"/>
     </w:p>
     <w:p>
       <w:pPr>
@@ -18440,64 +19079,10 @@
           <w:szCs w:val="20"/>
           <w:highlight w:val="white"/>
         </w:rPr>
-        <w:t>http(s)://host:port/setup</w:t>
-      </w:r>
-    </w:p>
-    <w:p>
-      <w:r>
-        <w:t xml:space="preserve">At minimum this </w:t>
-      </w:r>
-      <w:r>
-        <w:t xml:space="preserve">must </w:t>
-      </w:r>
-      <w:r>
-        <w:t xml:space="preserve">provide manufacturer and device </w:t>
-      </w:r>
-      <w:r>
-        <w:t xml:space="preserve">descriptive </w:t>
-      </w:r>
-      <w:r>
-        <w:t xml:space="preserve">information. </w:t>
-      </w:r>
-      <w:r>
-        <w:t>T</w:t>
-      </w:r>
-      <w:r>
-        <w:t xml:space="preserve">his could be a good place to enable the astronomer user to </w:t>
-      </w:r>
-      <w:r>
-        <w:t>change the Alpaca discovery port number</w:t>
-      </w:r>
-      <w:r>
-        <w:t xml:space="preserve"> and any other “whole device” configuration settings</w:t>
-      </w:r>
-      <w:r>
-        <w:t>.</w:t>
-      </w:r>
-    </w:p>
-    <w:p>
-      <w:pPr>
-        <w:pStyle w:val="Heading3"/>
-      </w:pPr>
-      <w:bookmarkStart w:id="2491" w:name="_Ref37146076"/>
-      <w:bookmarkStart w:id="2492" w:name="_Toc37149176"/>
-      <w:r>
-        <w:t>ASCOM Device Specific Setup URLs</w:t>
-      </w:r>
-      <w:bookmarkEnd w:id="2491"/>
-      <w:bookmarkEnd w:id="2492"/>
-    </w:p>
-    <w:p>
-      <w:r>
-        <w:t xml:space="preserve">These follow a similar format to the </w:t>
-      </w:r>
-      <w:r>
-        <w:t>Alpaca Device API with an overall format of:</w:t>
-      </w:r>
-    </w:p>
-    <w:p>
-      <w:pPr>
-        <w:jc w:val="center"/>
+        <w:t>http(s)://</w:t>
+      </w:r>
+      <w:proofErr w:type="gramStart"/>
+      <w:r>
         <w:rPr>
           <w:rFonts w:ascii="Consolas" w:hAnsi="Consolas" w:cs="Courier New"/>
           <w:color w:val="0000FF"/>
@@ -18505,7 +19090,9 @@
           <w:szCs w:val="20"/>
           <w:highlight w:val="white"/>
         </w:rPr>
-      </w:pPr>
+        <w:t>host:port</w:t>
+      </w:r>
+      <w:proofErr w:type="gramEnd"/>
       <w:r>
         <w:rPr>
           <w:rFonts w:ascii="Consolas" w:hAnsi="Consolas" w:cs="Courier New"/>
@@ -18514,7 +19101,103 @@
           <w:szCs w:val="20"/>
           <w:highlight w:val="white"/>
         </w:rPr>
-        <w:t>http(s)://host:port/path</w:t>
+        <w:t>/setup</w:t>
+      </w:r>
+    </w:p>
+    <w:p>
+      <w:r>
+        <w:t xml:space="preserve">At minimum this </w:t>
+      </w:r>
+      <w:r>
+        <w:t xml:space="preserve">must </w:t>
+      </w:r>
+      <w:r>
+        <w:t xml:space="preserve">provide manufacturer and device </w:t>
+      </w:r>
+      <w:r>
+        <w:t xml:space="preserve">descriptive </w:t>
+      </w:r>
+      <w:r>
+        <w:t xml:space="preserve">information. </w:t>
+      </w:r>
+      <w:r>
+        <w:t>T</w:t>
+      </w:r>
+      <w:r>
+        <w:t xml:space="preserve">his could be a good place to enable the astronomer user to </w:t>
+      </w:r>
+      <w:r>
+        <w:t>change the Alpaca discovery port number</w:t>
+      </w:r>
+      <w:r>
+        <w:t xml:space="preserve"> and any other “whole device” configuration settings</w:t>
+      </w:r>
+      <w:r>
+        <w:t>.</w:t>
+      </w:r>
+    </w:p>
+    <w:p>
+      <w:pPr>
+        <w:pStyle w:val="Heading3"/>
+      </w:pPr>
+      <w:bookmarkStart w:id="2491" w:name="_Ref37146076"/>
+      <w:bookmarkStart w:id="2492" w:name="_Toc37149176"/>
+      <w:r>
+        <w:t>ASCOM Device Specific Setup URLs</w:t>
+      </w:r>
+      <w:bookmarkEnd w:id="2491"/>
+      <w:bookmarkEnd w:id="2492"/>
+    </w:p>
+    <w:p>
+      <w:r>
+        <w:t xml:space="preserve">These follow a similar format to the </w:t>
+      </w:r>
+      <w:r>
+        <w:t>Alpaca Device API with an overall format of:</w:t>
+      </w:r>
+    </w:p>
+    <w:p>
+      <w:pPr>
+        <w:jc w:val="center"/>
+        <w:rPr>
+          <w:rFonts w:ascii="Consolas" w:hAnsi="Consolas" w:cs="Courier New"/>
+          <w:color w:val="0000FF"/>
+          <w:sz w:val="20"/>
+          <w:szCs w:val="20"/>
+          <w:highlight w:val="white"/>
+        </w:rPr>
+      </w:pPr>
+      <w:r>
+        <w:rPr>
+          <w:rFonts w:ascii="Consolas" w:hAnsi="Consolas" w:cs="Courier New"/>
+          <w:color w:val="0000FF"/>
+          <w:sz w:val="20"/>
+          <w:szCs w:val="20"/>
+          <w:highlight w:val="white"/>
+        </w:rPr>
+        <w:t>http(s)://</w:t>
+      </w:r>
+      <w:proofErr w:type="gramStart"/>
+      <w:r>
+        <w:rPr>
+          <w:rFonts w:ascii="Consolas" w:hAnsi="Consolas" w:cs="Courier New"/>
+          <w:color w:val="0000FF"/>
+          <w:sz w:val="20"/>
+          <w:szCs w:val="20"/>
+          <w:highlight w:val="white"/>
+        </w:rPr>
+        <w:t>host:port</w:t>
+      </w:r>
+      <w:proofErr w:type="gramEnd"/>
+      <w:r>
+        <w:rPr>
+          <w:rFonts w:ascii="Consolas" w:hAnsi="Consolas" w:cs="Courier New"/>
+          <w:color w:val="0000FF"/>
+          <w:sz w:val="20"/>
+          <w:szCs w:val="20"/>
+          <w:highlight w:val="white"/>
+        </w:rPr>
+        <w:t>/path</w:t>
       </w:r>
     </w:p>
     <w:p>
@@ -18555,7 +19238,16 @@
           <w:sz w:val="20"/>
           <w:szCs w:val="20"/>
         </w:rPr>
-        <w:t>/v</w:t>
+        <w:t>/</w:t>
+      </w:r>
+      <w:proofErr w:type="spellStart"/>
+      <w:r>
+        <w:rPr>
+          <w:rFonts w:ascii="Consolas" w:hAnsi="Consolas" w:cs="Courier New"/>
+          <w:sz w:val="20"/>
+          <w:szCs w:val="20"/>
+        </w:rPr>
+        <w:t>v</w:t>
       </w:r>
       <w:r>
         <w:rPr>
@@ -18566,6 +19258,7 @@
         </w:rPr>
         <w:t>version_number</w:t>
       </w:r>
+      <w:proofErr w:type="spellEnd"/>
       <w:r>
         <w:rPr>
           <w:rFonts w:ascii="Consolas" w:hAnsi="Consolas" w:cs="Courier New"/>
@@ -18776,6 +19469,7 @@
             <w:pPr>
               <w:cnfStyle w:val="000000000000" w:firstRow="0" w:lastRow="0" w:firstColumn="0" w:lastColumn="0" w:oddVBand="0" w:evenVBand="0" w:oddHBand="0" w:evenHBand="0" w:firstRowFirstColumn="0" w:firstRowLastColumn="0" w:lastRowFirstColumn="0" w:lastRowLastColumn="0"/>
             </w:pPr>
+            <w:proofErr w:type="spellStart"/>
             <w:r>
               <w:rPr>
                 <w:color w:val="0000FF"/>
@@ -18788,6 +19482,7 @@
               </w:rPr>
               <w:t>version_number</w:t>
             </w:r>
+            <w:proofErr w:type="spellEnd"/>
           </w:p>
         </w:tc>
         <w:tc>
@@ -18856,7 +19551,15 @@
               <w:t>d</w:t>
             </w:r>
             <w:r>
-              <w:t>evice type e.g. camera, telescope, focuser etc.</w:t>
+              <w:t xml:space="preserve">evice type </w:t>
+            </w:r>
+            <w:proofErr w:type="gramStart"/>
+            <w:r>
+              <w:t>e.g.</w:t>
+            </w:r>
+            <w:proofErr w:type="gramEnd"/>
+            <w:r>
+              <w:t xml:space="preserve"> camera, telescope, focuser etc.</w:t>
             </w:r>
           </w:p>
         </w:tc>
@@ -19102,7 +19805,7 @@
         <w:fldChar w:fldCharType="separate"/>
       </w:r>
       <w:r>
-        <w:t>2.9</w:t>
+        <w:t>3.9</w:t>
       </w:r>
       <w:r>
         <w:fldChar w:fldCharType="end"/>
@@ -19126,7 +19829,7 @@
         <w:fldChar w:fldCharType="separate"/>
       </w:r>
       <w:r>
-        <w:t>2.1</w:t>
+        <w:t>3.1</w:t>
       </w:r>
       <w:r>
         <w:fldChar w:fldCharType="end"/>
@@ -19163,88 +19866,9 @@
           <w:szCs w:val="20"/>
           <w:highlight w:val="white"/>
         </w:rPr>
-        <w:t>http(s)://host:port/</w:t>
-      </w:r>
-      <w:r>
-        <w:rPr>
-          <w:rFonts w:ascii="Consolas" w:hAnsi="Consolas" w:cs="Courier New"/>
-          <w:color w:val="0000FF"/>
-          <w:sz w:val="20"/>
-          <w:szCs w:val="20"/>
-        </w:rPr>
-        <w:t>management</w:t>
-      </w:r>
-      <w:r>
-        <w:rPr>
-          <w:rFonts w:ascii="Consolas" w:hAnsi="Consolas" w:cs="Courier New"/>
-          <w:sz w:val="20"/>
-          <w:szCs w:val="20"/>
-        </w:rPr>
-        <w:t>/</w:t>
-      </w:r>
-      <w:r>
-        <w:rPr>
-          <w:rFonts w:ascii="Consolas" w:hAnsi="Consolas" w:cs="Courier New"/>
-          <w:color w:val="0000FF"/>
-          <w:sz w:val="20"/>
-          <w:szCs w:val="20"/>
-        </w:rPr>
-        <w:t>apiversions</w:t>
-      </w:r>
-    </w:p>
-    <w:p>
-      <w:pPr>
-        <w:rPr>
-          <w:rFonts w:asciiTheme="majorHAnsi" w:hAnsiTheme="majorHAnsi"/>
-        </w:rPr>
-      </w:pPr>
-      <w:r>
-        <w:rPr>
-          <w:rFonts w:asciiTheme="majorHAnsi" w:hAnsiTheme="majorHAnsi"/>
-        </w:rPr>
-        <w:t xml:space="preserve">For example, </w:t>
-      </w:r>
-      <w:r>
-        <w:rPr>
-          <w:rFonts w:asciiTheme="majorHAnsi" w:hAnsiTheme="majorHAnsi"/>
-        </w:rPr>
-        <w:t>this is a</w:t>
-      </w:r>
-      <w:r>
-        <w:rPr>
-          <w:rFonts w:asciiTheme="majorHAnsi" w:hAnsiTheme="majorHAnsi"/>
-        </w:rPr>
-        <w:t>n</w:t>
-      </w:r>
-      <w:r>
-        <w:rPr>
-          <w:rFonts w:asciiTheme="majorHAnsi" w:hAnsiTheme="majorHAnsi"/>
-        </w:rPr>
-        <w:t xml:space="preserve"> </w:t>
-      </w:r>
-      <w:r>
-        <w:rPr>
-          <w:rFonts w:asciiTheme="majorHAnsi" w:hAnsiTheme="majorHAnsi"/>
-        </w:rPr>
-        <w:t>api version URL</w:t>
-      </w:r>
-      <w:r>
-        <w:rPr>
-          <w:rFonts w:asciiTheme="majorHAnsi" w:hAnsiTheme="majorHAnsi"/>
-        </w:rPr>
-        <w:t>:</w:t>
-      </w:r>
-    </w:p>
-    <w:p>
-      <w:pPr>
-        <w:jc w:val="center"/>
-        <w:rPr>
-          <w:rFonts w:ascii="Consolas" w:hAnsi="Consolas" w:cs="Courier New"/>
-          <w:color w:val="0000FF"/>
-          <w:sz w:val="20"/>
-          <w:szCs w:val="20"/>
-        </w:rPr>
-      </w:pPr>
+        <w:t>http(s)://</w:t>
+      </w:r>
+      <w:proofErr w:type="gramStart"/>
       <w:r>
         <w:rPr>
           <w:rFonts w:ascii="Consolas" w:hAnsi="Consolas" w:cs="Courier New"/>
@@ -19253,14 +19877,115 @@
           <w:szCs w:val="20"/>
           <w:highlight w:val="white"/>
         </w:rPr>
-        <w:t>http://api.peakobservatory.com/</w:t>
-      </w:r>
+        <w:t>host:port</w:t>
+      </w:r>
+      <w:proofErr w:type="gramEnd"/>
       <w:r>
         <w:rPr>
           <w:rFonts w:ascii="Consolas" w:hAnsi="Consolas" w:cs="Courier New"/>
           <w:color w:val="0000FF"/>
           <w:sz w:val="20"/>
           <w:szCs w:val="20"/>
+          <w:highlight w:val="white"/>
+        </w:rPr>
+        <w:t>/</w:t>
+      </w:r>
+      <w:r>
+        <w:rPr>
+          <w:rFonts w:ascii="Consolas" w:hAnsi="Consolas" w:cs="Courier New"/>
+          <w:color w:val="0000FF"/>
+          <w:sz w:val="20"/>
+          <w:szCs w:val="20"/>
+        </w:rPr>
+        <w:t>management</w:t>
+      </w:r>
+      <w:r>
+        <w:rPr>
+          <w:rFonts w:ascii="Consolas" w:hAnsi="Consolas" w:cs="Courier New"/>
+          <w:sz w:val="20"/>
+          <w:szCs w:val="20"/>
+        </w:rPr>
+        <w:t>/</w:t>
+      </w:r>
+      <w:r>
+        <w:rPr>
+          <w:rFonts w:ascii="Consolas" w:hAnsi="Consolas" w:cs="Courier New"/>
+          <w:color w:val="0000FF"/>
+          <w:sz w:val="20"/>
+          <w:szCs w:val="20"/>
+        </w:rPr>
+        <w:t>apiversions</w:t>
+      </w:r>
+    </w:p>
+    <w:p>
+      <w:pPr>
+        <w:rPr>
+          <w:rFonts w:asciiTheme="majorHAnsi" w:hAnsiTheme="majorHAnsi"/>
+        </w:rPr>
+      </w:pPr>
+      <w:r>
+        <w:rPr>
+          <w:rFonts w:asciiTheme="majorHAnsi" w:hAnsiTheme="majorHAnsi"/>
+        </w:rPr>
+        <w:t xml:space="preserve">For example, </w:t>
+      </w:r>
+      <w:r>
+        <w:rPr>
+          <w:rFonts w:asciiTheme="majorHAnsi" w:hAnsiTheme="majorHAnsi"/>
+        </w:rPr>
+        <w:t>this is a</w:t>
+      </w:r>
+      <w:r>
+        <w:rPr>
+          <w:rFonts w:asciiTheme="majorHAnsi" w:hAnsiTheme="majorHAnsi"/>
+        </w:rPr>
+        <w:t>n</w:t>
+      </w:r>
+      <w:r>
+        <w:rPr>
+          <w:rFonts w:asciiTheme="majorHAnsi" w:hAnsiTheme="majorHAnsi"/>
+        </w:rPr>
+        <w:t xml:space="preserve"> </w:t>
+      </w:r>
+      <w:r>
+        <w:rPr>
+          <w:rFonts w:asciiTheme="majorHAnsi" w:hAnsiTheme="majorHAnsi"/>
+        </w:rPr>
+        <w:t>api version URL</w:t>
+      </w:r>
+      <w:r>
+        <w:rPr>
+          <w:rFonts w:asciiTheme="majorHAnsi" w:hAnsiTheme="majorHAnsi"/>
+        </w:rPr>
+        <w:t>:</w:t>
+      </w:r>
+    </w:p>
+    <w:p>
+      <w:pPr>
+        <w:jc w:val="center"/>
+        <w:rPr>
+          <w:rFonts w:ascii="Consolas" w:hAnsi="Consolas" w:cs="Courier New"/>
+          <w:color w:val="0000FF"/>
+          <w:sz w:val="20"/>
+          <w:szCs w:val="20"/>
+        </w:rPr>
+      </w:pPr>
+      <w:r>
+        <w:rPr>
+          <w:rFonts w:ascii="Consolas" w:hAnsi="Consolas" w:cs="Courier New"/>
+          <w:color w:val="0000FF"/>
+          <w:sz w:val="20"/>
+          <w:szCs w:val="20"/>
+          <w:highlight w:val="white"/>
+        </w:rPr>
+        <w:t>http://api.peakobservatory.com/</w:t>
+      </w:r>
+      <w:r>
+        <w:rPr>
+          <w:rFonts w:ascii="Consolas" w:hAnsi="Consolas" w:cs="Courier New"/>
+          <w:color w:val="0000FF"/>
+          <w:sz w:val="20"/>
+          <w:szCs w:val="20"/>
         </w:rPr>
         <w:t>management/apiversions</w:t>
       </w:r>
@@ -19367,7 +20092,15 @@
     </w:p>
     <w:p>
       <w:r>
-        <w:t xml:space="preserve">The configureddevices endpoint should </w:t>
+        <w:t xml:space="preserve">The </w:t>
+      </w:r>
+      <w:proofErr w:type="spellStart"/>
+      <w:r>
+        <w:t>configureddevices</w:t>
+      </w:r>
+      <w:proofErr w:type="spellEnd"/>
+      <w:r>
+        <w:t xml:space="preserve"> endpoint should </w:t>
       </w:r>
       <w:r>
         <w:t xml:space="preserve">return an array of device configuration objects </w:t>
@@ -19406,7 +20139,15 @@
         <w:t xml:space="preserve">, </w:t>
       </w:r>
       <w:r>
-        <w:t>the device number that must be used to communicate with this particular ASCOM Device</w:t>
+        <w:t xml:space="preserve">the device number that must be used to communicate with this </w:t>
+      </w:r>
+      <w:proofErr w:type="gramStart"/>
+      <w:r>
+        <w:t>particular ASCOM</w:t>
+      </w:r>
+      <w:proofErr w:type="gramEnd"/>
+      <w:r>
+        <w:t xml:space="preserve"> Device</w:t>
       </w:r>
       <w:r>
         <w:t xml:space="preserve"> and a globally unique id for this particular device</w:t>
@@ -19471,7 +20212,16 @@
           <w:sz w:val="20"/>
           <w:szCs w:val="20"/>
         </w:rPr>
-        <w:t>/v</w:t>
+        <w:t>/</w:t>
+      </w:r>
+      <w:proofErr w:type="spellStart"/>
+      <w:r>
+        <w:rPr>
+          <w:rFonts w:ascii="Consolas" w:hAnsi="Consolas" w:cs="Courier New"/>
+          <w:sz w:val="20"/>
+          <w:szCs w:val="20"/>
+        </w:rPr>
+        <w:t>v</w:t>
       </w:r>
       <w:r>
         <w:rPr>
@@ -19482,6 +20232,7 @@
         </w:rPr>
         <w:t>version_number</w:t>
       </w:r>
+      <w:proofErr w:type="spellEnd"/>
       <w:r>
         <w:rPr>
           <w:rFonts w:ascii="Consolas" w:hAnsi="Consolas" w:cs="Courier New"/>
@@ -19658,6 +20409,7 @@
             <w:pPr>
               <w:cnfStyle w:val="000000000000" w:firstRow="0" w:lastRow="0" w:firstColumn="0" w:lastColumn="0" w:oddVBand="0" w:evenVBand="0" w:oddHBand="0" w:evenHBand="0" w:firstRowFirstColumn="0" w:firstRowLastColumn="0" w:lastRowFirstColumn="0" w:lastRowLastColumn="0"/>
             </w:pPr>
+            <w:proofErr w:type="spellStart"/>
             <w:r>
               <w:rPr>
                 <w:color w:val="0000FF"/>
@@ -19670,6 +20422,7 @@
               </w:rPr>
               <w:t>version_number</w:t>
             </w:r>
+            <w:proofErr w:type="spellEnd"/>
           </w:p>
         </w:tc>
         <w:tc>
@@ -19749,9 +20502,11 @@
             <w:r>
               <w:t>“</w:t>
             </w:r>
+            <w:proofErr w:type="spellStart"/>
             <w:r>
               <w:t>configureddevices</w:t>
             </w:r>
+            <w:proofErr w:type="spellEnd"/>
             <w:r>
               <w:t>”</w:t>
             </w:r>
@@ -19888,7 +20643,15 @@
     </w:p>
     <w:p>
       <w:r>
-        <w:t xml:space="preserve">The purpose of UIDs is to support “re-discovery” of Alpaca Devices in the event that </w:t>
+        <w:t xml:space="preserve">The purpose of UIDs is to support “re-discovery” of Alpaca Devices </w:t>
+      </w:r>
+      <w:proofErr w:type="gramStart"/>
+      <w:r>
+        <w:t>in the event that</w:t>
+      </w:r>
+      <w:proofErr w:type="gramEnd"/>
+      <w:r>
+        <w:t xml:space="preserve"> </w:t>
       </w:r>
       <w:r>
         <w:t xml:space="preserve">a device’s </w:t>
@@ -20314,8 +21077,13 @@
         <w:spacing w:after="120" w:line="264" w:lineRule="auto"/>
       </w:pPr>
       <w:r>
-        <w:t>a designated IP port number, whose default is 32227</w:t>
-      </w:r>
+        <w:t xml:space="preserve">a designated IP port number, whose default is </w:t>
+      </w:r>
+      <w:proofErr w:type="gramStart"/>
+      <w:r>
+        <w:t>32227</w:t>
+      </w:r>
+      <w:proofErr w:type="gramEnd"/>
     </w:p>
     <w:p>
       <w:pPr>
@@ -20652,7 +21420,15 @@
         <w:spacing w:after="120" w:line="264" w:lineRule="auto"/>
       </w:pPr>
       <w:r>
-        <w:t>the fixed IPv6 link local multicast address: ff12::a1:9aca</w:t>
+        <w:t>the fixed IPv6 link local multicast address: ff</w:t>
+      </w:r>
+      <w:proofErr w:type="gramStart"/>
+      <w:r>
+        <w:t>12::</w:t>
+      </w:r>
+      <w:proofErr w:type="gramEnd"/>
+      <w:r>
+        <w:t>a1:9aca</w:t>
       </w:r>
     </w:p>
     <w:p>
@@ -20666,8 +21442,13 @@
         <w:spacing w:after="120" w:line="264" w:lineRule="auto"/>
       </w:pPr>
       <w:r>
-        <w:t>a designated IP port number, whose default is 32227</w:t>
-      </w:r>
+        <w:t xml:space="preserve">a designated IP port number, whose default is </w:t>
+      </w:r>
+      <w:proofErr w:type="gramStart"/>
+      <w:r>
+        <w:t>32227</w:t>
+      </w:r>
+      <w:proofErr w:type="gramEnd"/>
     </w:p>
     <w:p>
       <w:pPr>
@@ -20715,7 +21496,15 @@
         <w:spacing w:after="120" w:line="264" w:lineRule="auto"/>
       </w:pPr>
       <w:r>
-        <w:t>Transmit a DISCOVERY MESSAGE to the DISCOVERY PORT using IPv6 multicast address ff12::a1:9aca.</w:t>
+        <w:t>Transmit a DISCOVERY MESSAGE to the DISCOVERY PORT using IPv6 multicast address ff</w:t>
+      </w:r>
+      <w:proofErr w:type="gramStart"/>
+      <w:r>
+        <w:t>12::</w:t>
+      </w:r>
+      <w:proofErr w:type="gramEnd"/>
+      <w:r>
+        <w:t>a1:9aca.</w:t>
       </w:r>
     </w:p>
     <w:p>
@@ -20779,7 +21568,15 @@
         <w:spacing w:after="120" w:line="264" w:lineRule="auto"/>
       </w:pPr>
       <w:r>
-        <w:t>Join the Alpaca IPv6 multicast group on address ff12::a1:9aca.</w:t>
+        <w:t>Join the Alpaca IPv6 multicast group on address ff</w:t>
+      </w:r>
+      <w:proofErr w:type="gramStart"/>
+      <w:r>
+        <w:t>12::</w:t>
+      </w:r>
+      <w:proofErr w:type="gramEnd"/>
+      <w:r>
+        <w:t>a1:9aca.</w:t>
       </w:r>
     </w:p>
     <w:p>
@@ -20938,6 +21735,7 @@
             <w:r>
               <w:t xml:space="preserve">Fixed ASCII text: </w:t>
             </w:r>
+            <w:proofErr w:type="spellStart"/>
             <w:r>
               <w:rPr>
                 <w:rFonts w:ascii="Courier New" w:hAnsi="Courier New" w:cs="Courier New"/>
@@ -20949,6 +21747,7 @@
               </w:rPr>
               <w:t>alpacadiscovery</w:t>
             </w:r>
+            <w:proofErr w:type="spellEnd"/>
           </w:p>
         </w:tc>
       </w:tr>
@@ -21003,7 +21802,15 @@
               <w:cnfStyle w:val="000000000000" w:firstRow="0" w:lastRow="0" w:firstColumn="0" w:lastColumn="0" w:oddVBand="0" w:evenVBand="0" w:oddHBand="0" w:evenHBand="0" w:firstRowFirstColumn="0" w:firstRowLastColumn="0" w:lastRowFirstColumn="0" w:lastRowLastColumn="0"/>
             </w:pPr>
             <w:r>
-              <w:t>The version number sequence is 1::9 then A::Z</w:t>
+              <w:t xml:space="preserve">The version number sequence is 1::9 then </w:t>
+            </w:r>
+            <w:proofErr w:type="gramStart"/>
+            <w:r>
+              <w:t>A::</w:t>
+            </w:r>
+            <w:proofErr w:type="gramEnd"/>
+            <w:r>
+              <w:t>Z</w:t>
             </w:r>
             <w:r>
               <w:t>.</w:t>
@@ -21126,7 +21933,15 @@
         <w:keepLines/>
       </w:pPr>
       <w:r>
-        <w:t>The current, version 1, discovery message therefore contains 16 bytes, comprising 15 bytes from the ASCII text: “alpacadiscovery” together with a single ASCII version byte:</w:t>
+        <w:t>The current, version 1, discovery message therefore contains 16 bytes, comprising 15 bytes from the ASCII text: “</w:t>
+      </w:r>
+      <w:proofErr w:type="spellStart"/>
+      <w:r>
+        <w:t>alpacadiscovery</w:t>
+      </w:r>
+      <w:proofErr w:type="spellEnd"/>
+      <w:r>
+        <w:t>” together with a single ASCII version byte:</w:t>
       </w:r>
     </w:p>
     <w:p>
@@ -21199,7 +22014,15 @@
     <w:p>
       <w:r>
         <w:br/>
-        <w:t>The discovery message “alpacadiscovery” has been registered to ASCOM in the IANA service registry:</w:t>
+        <w:t>The discovery message “</w:t>
+      </w:r>
+      <w:proofErr w:type="spellStart"/>
+      <w:r>
+        <w:t>alpacadiscovery</w:t>
+      </w:r>
+      <w:proofErr w:type="spellEnd"/>
+      <w:r>
+        <w:t>” has been registered to ASCOM in the IANA service registry:</w:t>
       </w:r>
     </w:p>
     <w:p>
@@ -21417,7 +22240,15 @@
     </w:p>
     <w:p>
       <w:r>
-        <w:t>An ASCOM DEVICE’s UID is returned within the Alpaca Management API ConfiguredDevices response.</w:t>
+        <w:t xml:space="preserve">An ASCOM DEVICE’s UID is returned within the Alpaca Management API </w:t>
+      </w:r>
+      <w:proofErr w:type="spellStart"/>
+      <w:r>
+        <w:t>ConfiguredDevices</w:t>
+      </w:r>
+      <w:proofErr w:type="spellEnd"/>
+      <w:r>
+        <w:t xml:space="preserve"> response.</w:t>
       </w:r>
     </w:p>
     <w:p>
@@ -21450,6 +22281,7 @@
       <w:r>
         <w:t xml:space="preserve">The UID must be exposed through the </w:t>
       </w:r>
+      <w:proofErr w:type="spellStart"/>
       <w:r>
         <w:rPr>
           <w:b/>
@@ -21458,8 +22290,17 @@
         </w:rPr>
         <w:t>UniqueID</w:t>
       </w:r>
-      <w:r>
-        <w:t xml:space="preserve"> field of the Alpaca Management API ConfiguredDevices response.</w:t>
+      <w:proofErr w:type="spellEnd"/>
+      <w:r>
+        <w:t xml:space="preserve"> field of the Alpaca Management API </w:t>
+      </w:r>
+      <w:proofErr w:type="spellStart"/>
+      <w:r>
+        <w:t>ConfiguredDevices</w:t>
+      </w:r>
+      <w:proofErr w:type="spellEnd"/>
+      <w:r>
+        <w:t xml:space="preserve"> response.</w:t>
       </w:r>
     </w:p>
     <w:p>
@@ -21675,7 +22516,15 @@
     </w:p>
     <w:p>
       <w:r>
-        <w:t>The ASCOM APIs are built on an object model which provides properties that represent some state of the device, and methods that can change the state of the device. For example, the current positional right ascension of a telescope mount is a property, and a command to slew the mount to a different position is a method. In ASCOM COM, properties are normally accessed by assignment statements in the native syntax of any of twenty languages on Windows. Methods are represented by native syntax function calls, some with parameters.  There are exceptions. Some properties require parameters to signify some aspect of state, and thus may be represented by a function call which returns the property value (which need not be a scalar), for example, Telescope.AxisRates(Axis).</w:t>
+        <w:t xml:space="preserve">The ASCOM APIs are built on an object model which provides properties that represent some state of the device, and methods that can change the state of the device. For example, the current positional right ascension of a telescope mount is a property, and a command to slew the mount to a different position is a method. In ASCOM COM, properties are normally accessed by assignment statements in the native syntax of any of twenty languages on Windows. Methods are represented by native syntax function calls, some with parameters.  There are exceptions. Some properties require parameters to signify some aspect of state, and thus may be represented by a function call which returns the property value (which need not be a scalar), for example, </w:t>
+      </w:r>
+      <w:proofErr w:type="spellStart"/>
+      <w:r>
+        <w:t>Telescope.AxisRates</w:t>
+      </w:r>
+      <w:proofErr w:type="spellEnd"/>
+      <w:r>
+        <w:t>(Axis).</w:t>
       </w:r>
     </w:p>
     <w:p>
@@ -21732,7 +22581,15 @@
         <w:br/>
       </w:r>
       <w:r>
-        <w:t xml:space="preserve">For example, a mount really only needs "point to these coordinates" and "track the apparent motion of my object". The more accurately it does these things, the better.  As a client program </w:t>
+        <w:t xml:space="preserve">For example, a mount </w:t>
+      </w:r>
+      <w:proofErr w:type="gramStart"/>
+      <w:r>
+        <w:t>really only</w:t>
+      </w:r>
+      <w:proofErr w:type="gramEnd"/>
+      <w:r>
+        <w:t xml:space="preserve"> needs "point to these coordinates" and "track the apparent motion of my object". The more accurately it does these things, the better.  As a client program </w:t>
       </w:r>
       <w:r>
         <w:t>developer,</w:t>
@@ -21780,7 +22637,15 @@
         <w:t>example,</w:t>
       </w:r>
       <w:r>
-        <w:t xml:space="preserve"> the Rotator.Move() method may return immediately. </w:t>
+        <w:t xml:space="preserve"> the </w:t>
+      </w:r>
+      <w:proofErr w:type="spellStart"/>
+      <w:r>
+        <w:t>Rotator.Move</w:t>
+      </w:r>
+      <w:proofErr w:type="spellEnd"/>
+      <w:r>
+        <w:t xml:space="preserve">() method may return immediately. </w:t>
       </w:r>
       <w:r>
         <w:br/>
@@ -21803,9 +22668,19 @@
       <w:r>
         <w:t xml:space="preserve">The status properties such as </w:t>
       </w:r>
-      <w:r>
-        <w:t>Rotator.IsMoving and Telescope.IsSlewing</w:t>
-      </w:r>
+      <w:proofErr w:type="spellStart"/>
+      <w:r>
+        <w:t>Rotator.IsMoving</w:t>
+      </w:r>
+      <w:proofErr w:type="spellEnd"/>
+      <w:r>
+        <w:t xml:space="preserve"> and </w:t>
+      </w:r>
+      <w:proofErr w:type="spellStart"/>
+      <w:r>
+        <w:t>Telescope.IsSlewing</w:t>
+      </w:r>
+      <w:proofErr w:type="spellEnd"/>
       <w:r>
         <w:t xml:space="preserve"> are used to monitor progress of asynchronous calls</w:t>
       </w:r>
@@ -21849,11 +22724,40 @@
         <w:t>,</w:t>
       </w:r>
       <w:r>
-        <w:t xml:space="preserve"> which tell the client whether or not a corresponding capability is available. For example, in the Telescope API, the CanSlewAltAz property tells the client whether this specific mount can successfully execute </w:t>
+        <w:t xml:space="preserve"> which tell the client </w:t>
+      </w:r>
+      <w:proofErr w:type="gramStart"/>
+      <w:r>
+        <w:t>whether or not</w:t>
+      </w:r>
+      <w:proofErr w:type="gramEnd"/>
+      <w:r>
+        <w:t xml:space="preserve"> a corresponding capability is available. For example, in the Telescope API, the </w:t>
+      </w:r>
+      <w:proofErr w:type="spellStart"/>
+      <w:r>
+        <w:t>CanSlewAltAz</w:t>
+      </w:r>
+      <w:proofErr w:type="spellEnd"/>
+      <w:r>
+        <w:t xml:space="preserve"> property tells the client whether this specific mount can successfully execute </w:t>
       </w:r>
       <w:r>
         <w:lastRenderedPageBreak/>
-        <w:t xml:space="preserve">the SlewToAltAz() method. These "can" properties exist only for methods which can't be directly tested without changing the state of the device. </w:t>
+        <w:t xml:space="preserve">the </w:t>
+      </w:r>
+      <w:proofErr w:type="spellStart"/>
+      <w:proofErr w:type="gramStart"/>
+      <w:r>
+        <w:t>SlewToAltAz</w:t>
+      </w:r>
+      <w:proofErr w:type="spellEnd"/>
+      <w:r>
+        <w:t>(</w:t>
+      </w:r>
+      <w:proofErr w:type="gramEnd"/>
+      <w:r>
+        <w:t xml:space="preserve">) method. These "can" properties exist only for methods which can't be directly tested without changing the state of the device. </w:t>
       </w:r>
       <w:r>
         <w:br/>
@@ -21916,10 +22820,31 @@
         <w:t xml:space="preserve">This is why </w:t>
       </w:r>
       <w:r>
-        <w:t>a CanSlewAltAz property is provided</w:t>
-      </w:r>
-      <w:r>
-        <w:t xml:space="preserve"> for the SlewToAltAz() method</w:t>
+        <w:t xml:space="preserve">a </w:t>
+      </w:r>
+      <w:proofErr w:type="spellStart"/>
+      <w:r>
+        <w:t>CanSlewAltAz</w:t>
+      </w:r>
+      <w:proofErr w:type="spellEnd"/>
+      <w:r>
+        <w:t xml:space="preserve"> property is provided</w:t>
+      </w:r>
+      <w:r>
+        <w:t xml:space="preserve"> for the </w:t>
+      </w:r>
+      <w:proofErr w:type="spellStart"/>
+      <w:proofErr w:type="gramStart"/>
+      <w:r>
+        <w:t>SlewToAltAz</w:t>
+      </w:r>
+      <w:proofErr w:type="spellEnd"/>
+      <w:r>
+        <w:t>(</w:t>
+      </w:r>
+      <w:proofErr w:type="gramEnd"/>
+      <w:r>
+        <w:t>) method</w:t>
       </w:r>
       <w:r>
         <w:t>.</w:t>
@@ -21970,8 +22895,13 @@
         <w:t xml:space="preserve"> of a module is where these rules </w:t>
       </w:r>
       <w:r>
-        <w:t>are effected</w:t>
-      </w:r>
+        <w:t xml:space="preserve">are </w:t>
+      </w:r>
+      <w:proofErr w:type="gramStart"/>
+      <w:r>
+        <w:t>effected</w:t>
+      </w:r>
+      <w:proofErr w:type="gramEnd"/>
       <w:r>
         <w:t xml:space="preserve">, </w:t>
       </w:r>
@@ -22137,7 +23067,21 @@
         <w:rPr>
           <w:b/>
         </w:rPr>
-        <w:t xml:space="preserve"> – Over Use:</w:t>
+        <w:t xml:space="preserve"> – </w:t>
+      </w:r>
+      <w:proofErr w:type="gramStart"/>
+      <w:r>
+        <w:rPr>
+          <w:b/>
+        </w:rPr>
+        <w:t>Over Use</w:t>
+      </w:r>
+      <w:proofErr w:type="gramEnd"/>
+      <w:r>
+        <w:rPr>
+          <w:b/>
+        </w:rPr>
+        <w:t>:</w:t>
       </w:r>
       <w:r>
         <w:t xml:space="preserve"> Drivers must protect themselves and the instrument </w:t>
@@ -22176,7 +23120,15 @@
         <w:t>instruments</w:t>
       </w:r>
       <w:r>
-        <w:t xml:space="preserve"> should protect themselves from illegal or hazardous operations. E.g. a dome may be opening but receives a request to close the shutter. </w:t>
+        <w:t xml:space="preserve"> should protect themselves from illegal or hazardous operations. </w:t>
+      </w:r>
+      <w:proofErr w:type="gramStart"/>
+      <w:r>
+        <w:t>E.g.</w:t>
+      </w:r>
+      <w:proofErr w:type="gramEnd"/>
+      <w:r>
+        <w:t xml:space="preserve"> a dome may be opening but receives a request to close the shutter. </w:t>
       </w:r>
       <w:r>
         <w:t xml:space="preserve">If the shutter can be safely reversed while opening, the driver could simply close the shutter and report success. Alternatively, the driver may permit the shutter to fully open and return an </w:t>
@@ -22212,8 +23164,13 @@
         <w:t xml:space="preserve"> </w:t>
       </w:r>
       <w:r>
-        <w:t>In the example above, the driver ShutterStatus property must accurately reflect the physical shutter condition at all times</w:t>
-      </w:r>
+        <w:t xml:space="preserve">In the example above, the driver ShutterStatus property must accurately </w:t>
+      </w:r>
+      <w:proofErr w:type="gramStart"/>
+      <w:r>
+        <w:t>reflect the physical shutter condition at all times</w:t>
+      </w:r>
+      <w:proofErr w:type="gramEnd"/>
       <w:r>
         <w:t xml:space="preserve">. </w:t>
       </w:r>
@@ -22454,8 +23411,13 @@
               <w:cnfStyle w:val="000000000000" w:firstRow="0" w:lastRow="0" w:firstColumn="0" w:lastColumn="0" w:oddVBand="0" w:evenVBand="0" w:oddHBand="0" w:evenHBand="0" w:firstRowFirstColumn="0" w:firstRowLastColumn="0" w:lastRowFirstColumn="0" w:lastRowLastColumn="0"/>
             </w:pPr>
             <w:r>
-              <w:t>Added section on Alpaca API version number versus ASCOM device InterfaceVersion</w:t>
-            </w:r>
+              <w:t xml:space="preserve">Added section on Alpaca API version number versus ASCOM device </w:t>
+            </w:r>
+            <w:proofErr w:type="gramStart"/>
+            <w:r>
+              <w:t>InterfaceVersion</w:t>
+            </w:r>
+            <w:proofErr w:type="gramEnd"/>
           </w:p>
           <w:p>
             <w:pPr>
@@ -22468,8 +23430,13 @@
               <w:cnfStyle w:val="000000000000" w:firstRow="0" w:lastRow="0" w:firstColumn="0" w:lastColumn="0" w:oddVBand="0" w:evenVBand="0" w:oddHBand="0" w:evenHBand="0" w:firstRowFirstColumn="0" w:firstRowLastColumn="0" w:lastRowFirstColumn="0" w:lastRowLastColumn="0"/>
             </w:pPr>
             <w:r>
-              <w:t>Added section on the Robustness Principle</w:t>
-            </w:r>
+              <w:t xml:space="preserve">Added section on the Robustness </w:t>
+            </w:r>
+            <w:proofErr w:type="gramStart"/>
+            <w:r>
+              <w:t>Principle</w:t>
+            </w:r>
+            <w:proofErr w:type="gramEnd"/>
           </w:p>
           <w:p>
             <w:pPr>
@@ -22483,6 +23450,62 @@
             </w:pPr>
             <w:r>
               <w:t>Added section on Alpaca Management API</w:t>
+            </w:r>
+          </w:p>
+        </w:tc>
+      </w:tr>
+      <w:tr>
+        <w:trPr>
+          <w:cnfStyle w:val="000000100000" w:firstRow="0" w:lastRow="0" w:firstColumn="0" w:lastColumn="0" w:oddVBand="0" w:evenVBand="0" w:oddHBand="1" w:evenHBand="0" w:firstRowFirstColumn="0" w:firstRowLastColumn="0" w:lastRowFirstColumn="0" w:lastRowLastColumn="0"/>
+        </w:trPr>
+        <w:tc>
+          <w:tcPr>
+            <w:cnfStyle w:val="001000000000" w:firstRow="0" w:lastRow="0" w:firstColumn="1" w:lastColumn="0" w:oddVBand="0" w:evenVBand="0" w:oddHBand="0" w:evenHBand="0" w:firstRowFirstColumn="0" w:firstRowLastColumn="0" w:lastRowFirstColumn="0" w:lastRowLastColumn="0"/>
+            <w:tcW w:w="931" w:type="dxa"/>
+          </w:tcPr>
+          <w:p>
+            <w:pPr>
+              <w:jc w:val="center"/>
+            </w:pPr>
+            <w:r>
+              <w:t>3</w:t>
+            </w:r>
+          </w:p>
+        </w:tc>
+        <w:tc>
+          <w:tcPr>
+            <w:tcW w:w="1474" w:type="dxa"/>
+          </w:tcPr>
+          <w:p>
+            <w:pPr>
+              <w:jc w:val="center"/>
+              <w:cnfStyle w:val="000000100000" w:firstRow="0" w:lastRow="0" w:firstColumn="0" w:lastColumn="0" w:oddVBand="0" w:evenVBand="0" w:oddHBand="1" w:evenHBand="0" w:firstRowFirstColumn="0" w:firstRowLastColumn="0" w:lastRowFirstColumn="0" w:lastRowLastColumn="0"/>
+            </w:pPr>
+          </w:p>
+        </w:tc>
+        <w:tc>
+          <w:tcPr>
+            <w:tcW w:w="6945" w:type="dxa"/>
+          </w:tcPr>
+          <w:p>
+            <w:pPr>
+              <w:pStyle w:val="ListParagraph"/>
+              <w:numPr>
+                <w:ilvl w:val="0"/>
+                <w:numId w:val="49"/>
+              </w:numPr>
+              <w:cnfStyle w:val="000000100000" w:firstRow="0" w:lastRow="0" w:firstColumn="0" w:lastColumn="0" w:oddVBand="0" w:evenVBand="0" w:oddHBand="1" w:evenHBand="0" w:firstRowFirstColumn="0" w:firstRowLastColumn="0" w:lastRowFirstColumn="0" w:lastRowLastColumn="0"/>
+            </w:pPr>
+            <w:r>
+              <w:t xml:space="preserve">Revised HTTP status flow diagram in section 3.5 to reflect ability to return HTTP 3XX redirects and HTTP 4XX rejections </w:t>
+            </w:r>
+            <w:proofErr w:type="gramStart"/>
+            <w:r>
+              <w:t>e.g.</w:t>
+            </w:r>
+            <w:proofErr w:type="gramEnd"/>
+            <w:r>
+              <w:t xml:space="preserve"> 403 insufficient access rights.</w:t>
             </w:r>
           </w:p>
         </w:tc>
@@ -22555,7 +23578,7 @@
         <w:sz w:val="18"/>
         <w:szCs w:val="18"/>
       </w:rPr>
-      <w:t>2</w:t>
+      <w:t>3</w:t>
     </w:r>
     <w:r>
       <w:tab/>
@@ -22617,7 +23640,22 @@
         <w:sz w:val="18"/>
         <w:szCs w:val="18"/>
       </w:rPr>
-      <w:t>6th April 2020</w:t>
+      <w:t>1</w:t>
+    </w:r>
+    <w:r>
+      <w:rPr>
+        <w:sz w:val="18"/>
+        <w:szCs w:val="18"/>
+        <w:vertAlign w:val="superscript"/>
+      </w:rPr>
+      <w:t>st</w:t>
+    </w:r>
+    <w:r>
+      <w:rPr>
+        <w:sz w:val="18"/>
+        <w:szCs w:val="18"/>
+      </w:rPr>
+      <w:t xml:space="preserve"> March 2021</w:t>
     </w:r>
   </w:p>
 </w:ftr>
@@ -23068,6 +24106,92 @@
     </w:lvl>
   </w:abstractNum>
   <w:abstractNum w:abstractNumId="4" w15:restartNumberingAfterBreak="0">
+    <w:nsid w:val="04404551"/>
+    <w:multiLevelType w:val="hybridMultilevel"/>
+    <w:tmpl w:val="1410EF4C"/>
+    <w:lvl w:ilvl="0" w:tplc="0809000F">
+      <w:start w:val="1"/>
+      <w:numFmt w:val="decimal"/>
+      <w:lvlText w:val="%1."/>
+      <w:lvlJc w:val="left"/>
+      <w:pPr>
+        <w:ind w:left="360" w:hanging="360"/>
+      </w:pPr>
+    </w:lvl>
+    <w:lvl w:ilvl="1" w:tplc="08090019" w:tentative="1">
+      <w:start w:val="1"/>
+      <w:numFmt w:val="lowerLetter"/>
+      <w:lvlText w:val="%2."/>
+      <w:lvlJc w:val="left"/>
+      <w:pPr>
+        <w:ind w:left="1080" w:hanging="360"/>
+      </w:pPr>
+    </w:lvl>
+    <w:lvl w:ilvl="2" w:tplc="0809001B" w:tentative="1">
+      <w:start w:val="1"/>
+      <w:numFmt w:val="lowerRoman"/>
+      <w:lvlText w:val="%3."/>
+      <w:lvlJc w:val="right"/>
+      <w:pPr>
+        <w:ind w:left="1800" w:hanging="180"/>
+      </w:pPr>
+    </w:lvl>
+    <w:lvl w:ilvl="3" w:tplc="0809000F" w:tentative="1">
+      <w:start w:val="1"/>
+      <w:numFmt w:val="decimal"/>
+      <w:lvlText w:val="%4."/>
+      <w:lvlJc w:val="left"/>
+      <w:pPr>
+        <w:ind w:left="2520" w:hanging="360"/>
+      </w:pPr>
+    </w:lvl>
+    <w:lvl w:ilvl="4" w:tplc="08090019" w:tentative="1">
+      <w:start w:val="1"/>
+      <w:numFmt w:val="lowerLetter"/>
+      <w:lvlText w:val="%5."/>
+      <w:lvlJc w:val="left"/>
+      <w:pPr>
+        <w:ind w:left="3240" w:hanging="360"/>
+      </w:pPr>
+    </w:lvl>
+    <w:lvl w:ilvl="5" w:tplc="0809001B" w:tentative="1">
+      <w:start w:val="1"/>
+      <w:numFmt w:val="lowerRoman"/>
+      <w:lvlText w:val="%6."/>
+      <w:lvlJc w:val="right"/>
+      <w:pPr>
+        <w:ind w:left="3960" w:hanging="180"/>
+      </w:pPr>
+    </w:lvl>
+    <w:lvl w:ilvl="6" w:tplc="0809000F" w:tentative="1">
+      <w:start w:val="1"/>
+      <w:numFmt w:val="decimal"/>
+      <w:lvlText w:val="%7."/>
+      <w:lvlJc w:val="left"/>
+      <w:pPr>
+        <w:ind w:left="4680" w:hanging="360"/>
+      </w:pPr>
+    </w:lvl>
+    <w:lvl w:ilvl="7" w:tplc="08090019" w:tentative="1">
+      <w:start w:val="1"/>
+      <w:numFmt w:val="lowerLetter"/>
+      <w:lvlText w:val="%8."/>
+      <w:lvlJc w:val="left"/>
+      <w:pPr>
+        <w:ind w:left="5400" w:hanging="360"/>
+      </w:pPr>
+    </w:lvl>
+    <w:lvl w:ilvl="8" w:tplc="0809001B" w:tentative="1">
+      <w:start w:val="1"/>
+      <w:numFmt w:val="lowerRoman"/>
+      <w:lvlText w:val="%9."/>
+      <w:lvlJc w:val="right"/>
+      <w:pPr>
+        <w:ind w:left="6120" w:hanging="180"/>
+      </w:pPr>
+    </w:lvl>
+  </w:abstractNum>
+  <w:abstractNum w:abstractNumId="5" w15:restartNumberingAfterBreak="0">
     <w:nsid w:val="07FE5071"/>
     <w:multiLevelType w:val="hybridMultilevel"/>
     <w:tmpl w:val="72D850F6"/>
@@ -23153,7 +24277,7 @@
       </w:pPr>
     </w:lvl>
   </w:abstractNum>
-  <w:abstractNum w:abstractNumId="5" w15:restartNumberingAfterBreak="0">
+  <w:abstractNum w:abstractNumId="6" w15:restartNumberingAfterBreak="0">
     <w:nsid w:val="0D691DF8"/>
     <w:multiLevelType w:val="hybridMultilevel"/>
     <w:tmpl w:val="F0C2E062"/>
@@ -23239,7 +24363,7 @@
       </w:pPr>
     </w:lvl>
   </w:abstractNum>
-  <w:abstractNum w:abstractNumId="6" w15:restartNumberingAfterBreak="0">
+  <w:abstractNum w:abstractNumId="7" w15:restartNumberingAfterBreak="0">
     <w:nsid w:val="0E032F10"/>
     <w:multiLevelType w:val="hybridMultilevel"/>
     <w:tmpl w:val="7C846F82"/>
@@ -23352,7 +24476,7 @@
       </w:rPr>
     </w:lvl>
   </w:abstractNum>
-  <w:abstractNum w:abstractNumId="7" w15:restartNumberingAfterBreak="0">
+  <w:abstractNum w:abstractNumId="8" w15:restartNumberingAfterBreak="0">
     <w:nsid w:val="0FA304AD"/>
     <w:multiLevelType w:val="hybridMultilevel"/>
     <w:tmpl w:val="21481A8E"/>
@@ -23465,7 +24589,7 @@
       </w:rPr>
     </w:lvl>
   </w:abstractNum>
-  <w:abstractNum w:abstractNumId="8" w15:restartNumberingAfterBreak="0">
+  <w:abstractNum w:abstractNumId="9" w15:restartNumberingAfterBreak="0">
     <w:nsid w:val="10067635"/>
     <w:multiLevelType w:val="hybridMultilevel"/>
     <w:tmpl w:val="5FBE68B0"/>
@@ -23578,7 +24702,7 @@
       </w:rPr>
     </w:lvl>
   </w:abstractNum>
-  <w:abstractNum w:abstractNumId="9" w15:restartNumberingAfterBreak="0">
+  <w:abstractNum w:abstractNumId="10" w15:restartNumberingAfterBreak="0">
     <w:nsid w:val="142B76B2"/>
     <w:multiLevelType w:val="hybridMultilevel"/>
     <w:tmpl w:val="DE88ADEA"/>
@@ -23664,7 +24788,7 @@
       </w:pPr>
     </w:lvl>
   </w:abstractNum>
-  <w:abstractNum w:abstractNumId="10" w15:restartNumberingAfterBreak="0">
+  <w:abstractNum w:abstractNumId="11" w15:restartNumberingAfterBreak="0">
     <w:nsid w:val="19BA3D79"/>
     <w:multiLevelType w:val="hybridMultilevel"/>
     <w:tmpl w:val="0CEE6656"/>
@@ -23777,7 +24901,7 @@
       </w:rPr>
     </w:lvl>
   </w:abstractNum>
-  <w:abstractNum w:abstractNumId="11" w15:restartNumberingAfterBreak="0">
+  <w:abstractNum w:abstractNumId="12" w15:restartNumberingAfterBreak="0">
     <w:nsid w:val="26B763B0"/>
     <w:multiLevelType w:val="hybridMultilevel"/>
     <w:tmpl w:val="50E28676"/>
@@ -23890,7 +25014,7 @@
       </w:rPr>
     </w:lvl>
   </w:abstractNum>
-  <w:abstractNum w:abstractNumId="12" w15:restartNumberingAfterBreak="0">
+  <w:abstractNum w:abstractNumId="13" w15:restartNumberingAfterBreak="0">
     <w:nsid w:val="26BB03EB"/>
     <w:multiLevelType w:val="hybridMultilevel"/>
     <w:tmpl w:val="154C74F0"/>
@@ -24003,7 +25127,7 @@
       </w:rPr>
     </w:lvl>
   </w:abstractNum>
-  <w:abstractNum w:abstractNumId="13" w15:restartNumberingAfterBreak="0">
+  <w:abstractNum w:abstractNumId="14" w15:restartNumberingAfterBreak="0">
     <w:nsid w:val="27052F08"/>
     <w:multiLevelType w:val="hybridMultilevel"/>
     <w:tmpl w:val="1102D9A0"/>
@@ -24116,7 +25240,7 @@
       </w:rPr>
     </w:lvl>
   </w:abstractNum>
-  <w:abstractNum w:abstractNumId="14" w15:restartNumberingAfterBreak="0">
+  <w:abstractNum w:abstractNumId="15" w15:restartNumberingAfterBreak="0">
     <w:nsid w:val="2CCA6F53"/>
     <w:multiLevelType w:val="hybridMultilevel"/>
     <w:tmpl w:val="1A1AB15A"/>
@@ -24229,7 +25353,7 @@
       </w:rPr>
     </w:lvl>
   </w:abstractNum>
-  <w:abstractNum w:abstractNumId="15" w15:restartNumberingAfterBreak="0">
+  <w:abstractNum w:abstractNumId="16" w15:restartNumberingAfterBreak="0">
     <w:nsid w:val="33131D65"/>
     <w:multiLevelType w:val="hybridMultilevel"/>
     <w:tmpl w:val="E7C88B5C"/>
@@ -24315,7 +25439,7 @@
       </w:pPr>
     </w:lvl>
   </w:abstractNum>
-  <w:abstractNum w:abstractNumId="16" w15:restartNumberingAfterBreak="0">
+  <w:abstractNum w:abstractNumId="17" w15:restartNumberingAfterBreak="0">
     <w:nsid w:val="37711D4C"/>
     <w:multiLevelType w:val="hybridMultilevel"/>
     <w:tmpl w:val="684488B6"/>
@@ -24428,7 +25552,7 @@
       </w:rPr>
     </w:lvl>
   </w:abstractNum>
-  <w:abstractNum w:abstractNumId="17" w15:restartNumberingAfterBreak="0">
+  <w:abstractNum w:abstractNumId="18" w15:restartNumberingAfterBreak="0">
     <w:nsid w:val="4555137A"/>
     <w:multiLevelType w:val="hybridMultilevel"/>
     <w:tmpl w:val="72D850F6"/>
@@ -24514,7 +25638,7 @@
       </w:pPr>
     </w:lvl>
   </w:abstractNum>
-  <w:abstractNum w:abstractNumId="18" w15:restartNumberingAfterBreak="0">
+  <w:abstractNum w:abstractNumId="19" w15:restartNumberingAfterBreak="0">
     <w:nsid w:val="469A52F2"/>
     <w:multiLevelType w:val="multilevel"/>
     <w:tmpl w:val="EA382DFE"/>
@@ -24645,7 +25769,7 @@
       </w:rPr>
     </w:lvl>
   </w:abstractNum>
-  <w:abstractNum w:abstractNumId="19" w15:restartNumberingAfterBreak="0">
+  <w:abstractNum w:abstractNumId="20" w15:restartNumberingAfterBreak="0">
     <w:nsid w:val="501A293D"/>
     <w:multiLevelType w:val="hybridMultilevel"/>
     <w:tmpl w:val="AD2288B8"/>
@@ -24758,7 +25882,7 @@
       </w:rPr>
     </w:lvl>
   </w:abstractNum>
-  <w:abstractNum w:abstractNumId="20" w15:restartNumberingAfterBreak="0">
+  <w:abstractNum w:abstractNumId="21" w15:restartNumberingAfterBreak="0">
     <w:nsid w:val="512C3D01"/>
     <w:multiLevelType w:val="hybridMultilevel"/>
     <w:tmpl w:val="3D427F18"/>
@@ -24871,7 +25995,7 @@
       </w:rPr>
     </w:lvl>
   </w:abstractNum>
-  <w:abstractNum w:abstractNumId="21" w15:restartNumberingAfterBreak="0">
+  <w:abstractNum w:abstractNumId="22" w15:restartNumberingAfterBreak="0">
     <w:nsid w:val="527C130D"/>
     <w:multiLevelType w:val="hybridMultilevel"/>
     <w:tmpl w:val="2876832C"/>
@@ -24984,7 +26108,7 @@
       </w:rPr>
     </w:lvl>
   </w:abstractNum>
-  <w:abstractNum w:abstractNumId="22" w15:restartNumberingAfterBreak="0">
+  <w:abstractNum w:abstractNumId="23" w15:restartNumberingAfterBreak="0">
     <w:nsid w:val="53C449F8"/>
     <w:multiLevelType w:val="hybridMultilevel"/>
     <w:tmpl w:val="D2E056F6"/>
@@ -25097,7 +26221,7 @@
       </w:rPr>
     </w:lvl>
   </w:abstractNum>
-  <w:abstractNum w:abstractNumId="23" w15:restartNumberingAfterBreak="0">
+  <w:abstractNum w:abstractNumId="24" w15:restartNumberingAfterBreak="0">
     <w:nsid w:val="549B76E6"/>
     <w:multiLevelType w:val="hybridMultilevel"/>
     <w:tmpl w:val="1D409D14"/>
@@ -25186,7 +26310,7 @@
       </w:pPr>
     </w:lvl>
   </w:abstractNum>
-  <w:abstractNum w:abstractNumId="24" w15:restartNumberingAfterBreak="0">
+  <w:abstractNum w:abstractNumId="25" w15:restartNumberingAfterBreak="0">
     <w:nsid w:val="55322DFE"/>
     <w:multiLevelType w:val="hybridMultilevel"/>
     <w:tmpl w:val="522AAC7C"/>
@@ -25272,7 +26396,7 @@
       </w:pPr>
     </w:lvl>
   </w:abstractNum>
-  <w:abstractNum w:abstractNumId="25" w15:restartNumberingAfterBreak="0">
+  <w:abstractNum w:abstractNumId="26" w15:restartNumberingAfterBreak="0">
     <w:nsid w:val="584763A5"/>
     <w:multiLevelType w:val="hybridMultilevel"/>
     <w:tmpl w:val="F2F41A50"/>
@@ -25385,7 +26509,7 @@
       </w:rPr>
     </w:lvl>
   </w:abstractNum>
-  <w:abstractNum w:abstractNumId="26" w15:restartNumberingAfterBreak="0">
+  <w:abstractNum w:abstractNumId="27" w15:restartNumberingAfterBreak="0">
     <w:nsid w:val="5B260163"/>
     <w:multiLevelType w:val="hybridMultilevel"/>
     <w:tmpl w:val="0176747C"/>
@@ -25498,7 +26622,7 @@
       </w:rPr>
     </w:lvl>
   </w:abstractNum>
-  <w:abstractNum w:abstractNumId="27" w15:restartNumberingAfterBreak="0">
+  <w:abstractNum w:abstractNumId="28" w15:restartNumberingAfterBreak="0">
     <w:nsid w:val="5F406E58"/>
     <w:multiLevelType w:val="hybridMultilevel"/>
     <w:tmpl w:val="EC3EC3F4"/>
@@ -25611,7 +26735,7 @@
       </w:rPr>
     </w:lvl>
   </w:abstractNum>
-  <w:abstractNum w:abstractNumId="28" w15:restartNumberingAfterBreak="0">
+  <w:abstractNum w:abstractNumId="29" w15:restartNumberingAfterBreak="0">
     <w:nsid w:val="5F5921E4"/>
     <w:multiLevelType w:val="hybridMultilevel"/>
     <w:tmpl w:val="0A1C142A"/>
@@ -25724,7 +26848,7 @@
       </w:rPr>
     </w:lvl>
   </w:abstractNum>
-  <w:abstractNum w:abstractNumId="29" w15:restartNumberingAfterBreak="0">
+  <w:abstractNum w:abstractNumId="30" w15:restartNumberingAfterBreak="0">
     <w:nsid w:val="65042158"/>
     <w:multiLevelType w:val="hybridMultilevel"/>
     <w:tmpl w:val="BBB4A376"/>
@@ -25837,7 +26961,7 @@
       </w:rPr>
     </w:lvl>
   </w:abstractNum>
-  <w:abstractNum w:abstractNumId="30" w15:restartNumberingAfterBreak="0">
+  <w:abstractNum w:abstractNumId="31" w15:restartNumberingAfterBreak="0">
     <w:nsid w:val="6B794464"/>
     <w:multiLevelType w:val="hybridMultilevel"/>
     <w:tmpl w:val="D3E8EFE0"/>
@@ -25950,7 +27074,7 @@
       </w:rPr>
     </w:lvl>
   </w:abstractNum>
-  <w:abstractNum w:abstractNumId="31" w15:restartNumberingAfterBreak="0">
+  <w:abstractNum w:abstractNumId="32" w15:restartNumberingAfterBreak="0">
     <w:nsid w:val="6E8F3BAF"/>
     <w:multiLevelType w:val="hybridMultilevel"/>
     <w:tmpl w:val="D3285AC0"/>
@@ -26036,7 +27160,7 @@
       </w:pPr>
     </w:lvl>
   </w:abstractNum>
-  <w:abstractNum w:abstractNumId="32" w15:restartNumberingAfterBreak="0">
+  <w:abstractNum w:abstractNumId="33" w15:restartNumberingAfterBreak="0">
     <w:nsid w:val="6FC939B5"/>
     <w:multiLevelType w:val="hybridMultilevel"/>
     <w:tmpl w:val="E7C88B5C"/>
@@ -26122,7 +27246,7 @@
       </w:pPr>
     </w:lvl>
   </w:abstractNum>
-  <w:abstractNum w:abstractNumId="33" w15:restartNumberingAfterBreak="0">
+  <w:abstractNum w:abstractNumId="34" w15:restartNumberingAfterBreak="0">
     <w:nsid w:val="75C55DEC"/>
     <w:multiLevelType w:val="hybridMultilevel"/>
     <w:tmpl w:val="D3285AC0"/>
@@ -26208,7 +27332,7 @@
       </w:pPr>
     </w:lvl>
   </w:abstractNum>
-  <w:abstractNum w:abstractNumId="34" w15:restartNumberingAfterBreak="0">
+  <w:abstractNum w:abstractNumId="35" w15:restartNumberingAfterBreak="0">
     <w:nsid w:val="776947C5"/>
     <w:multiLevelType w:val="hybridMultilevel"/>
     <w:tmpl w:val="DB002512"/>
@@ -26321,7 +27445,7 @@
       </w:rPr>
     </w:lvl>
   </w:abstractNum>
-  <w:abstractNum w:abstractNumId="35" w15:restartNumberingAfterBreak="0">
+  <w:abstractNum w:abstractNumId="36" w15:restartNumberingAfterBreak="0">
     <w:nsid w:val="7E7059B6"/>
     <w:multiLevelType w:val="hybridMultilevel"/>
     <w:tmpl w:val="B8A29DB2"/>
@@ -26435,79 +27559,79 @@
     </w:lvl>
   </w:abstractNum>
   <w:num w:numId="1">
-    <w:abstractNumId w:val="23"/>
+    <w:abstractNumId w:val="24"/>
   </w:num>
   <w:num w:numId="2">
+    <w:abstractNumId w:val="19"/>
+  </w:num>
+  <w:num w:numId="3">
+    <w:abstractNumId w:val="19"/>
+  </w:num>
+  <w:num w:numId="4">
+    <w:abstractNumId w:val="19"/>
+  </w:num>
+  <w:num w:numId="5">
+    <w:abstractNumId w:val="19"/>
+  </w:num>
+  <w:num w:numId="6">
+    <w:abstractNumId w:val="19"/>
+  </w:num>
+  <w:num w:numId="7">
+    <w:abstractNumId w:val="19"/>
+  </w:num>
+  <w:num w:numId="8">
+    <w:abstractNumId w:val="19"/>
+  </w:num>
+  <w:num w:numId="9">
+    <w:abstractNumId w:val="19"/>
+  </w:num>
+  <w:num w:numId="10">
+    <w:abstractNumId w:val="19"/>
+  </w:num>
+  <w:num w:numId="11">
+    <w:abstractNumId w:val="19"/>
+  </w:num>
+  <w:num w:numId="12">
+    <w:abstractNumId w:val="19"/>
+  </w:num>
+  <w:num w:numId="13">
+    <w:abstractNumId w:val="5"/>
+  </w:num>
+  <w:num w:numId="14">
     <w:abstractNumId w:val="18"/>
   </w:num>
-  <w:num w:numId="3">
-    <w:abstractNumId w:val="18"/>
-  </w:num>
-  <w:num w:numId="4">
-    <w:abstractNumId w:val="18"/>
-  </w:num>
-  <w:num w:numId="5">
-    <w:abstractNumId w:val="18"/>
-  </w:num>
-  <w:num w:numId="6">
-    <w:abstractNumId w:val="18"/>
-  </w:num>
-  <w:num w:numId="7">
-    <w:abstractNumId w:val="18"/>
-  </w:num>
-  <w:num w:numId="8">
-    <w:abstractNumId w:val="18"/>
-  </w:num>
-  <w:num w:numId="9">
-    <w:abstractNumId w:val="18"/>
-  </w:num>
-  <w:num w:numId="10">
-    <w:abstractNumId w:val="18"/>
-  </w:num>
-  <w:num w:numId="11">
-    <w:abstractNumId w:val="18"/>
-  </w:num>
-  <w:num w:numId="12">
-    <w:abstractNumId w:val="18"/>
-  </w:num>
-  <w:num w:numId="13">
-    <w:abstractNumId w:val="4"/>
-  </w:num>
-  <w:num w:numId="14">
-    <w:abstractNumId w:val="17"/>
-  </w:num>
   <w:num w:numId="15">
-    <w:abstractNumId w:val="20"/>
+    <w:abstractNumId w:val="21"/>
   </w:num>
   <w:num w:numId="16">
-    <w:abstractNumId w:val="25"/>
+    <w:abstractNumId w:val="26"/>
   </w:num>
   <w:num w:numId="17">
     <w:abstractNumId w:val="0"/>
   </w:num>
   <w:num w:numId="18">
-    <w:abstractNumId w:val="13"/>
+    <w:abstractNumId w:val="14"/>
   </w:num>
   <w:num w:numId="19">
-    <w:abstractNumId w:val="34"/>
+    <w:abstractNumId w:val="35"/>
   </w:num>
   <w:num w:numId="20">
-    <w:abstractNumId w:val="22"/>
+    <w:abstractNumId w:val="23"/>
   </w:num>
   <w:num w:numId="21">
-    <w:abstractNumId w:val="21"/>
+    <w:abstractNumId w:val="22"/>
   </w:num>
   <w:num w:numId="22">
     <w:abstractNumId w:val="3"/>
   </w:num>
   <w:num w:numId="23">
-    <w:abstractNumId w:val="28"/>
+    <w:abstractNumId w:val="29"/>
   </w:num>
   <w:num w:numId="24">
-    <w:abstractNumId w:val="12"/>
+    <w:abstractNumId w:val="13"/>
   </w:num>
   <w:num w:numId="25">
-    <w:abstractNumId w:val="18"/>
+    <w:abstractNumId w:val="19"/>
     <w:lvlOverride w:ilvl="0">
       <w:startOverride w:val="1"/>
     </w:lvlOverride>
@@ -26537,16 +27661,16 @@
     </w:lvlOverride>
   </w:num>
   <w:num w:numId="26">
-    <w:abstractNumId w:val="10"/>
+    <w:abstractNumId w:val="11"/>
   </w:num>
   <w:num w:numId="27">
+    <w:abstractNumId w:val="7"/>
+  </w:num>
+  <w:num w:numId="28">
     <w:abstractNumId w:val="6"/>
   </w:num>
-  <w:num w:numId="28">
-    <w:abstractNumId w:val="5"/>
-  </w:num>
   <w:num w:numId="29">
-    <w:abstractNumId w:val="18"/>
+    <w:abstractNumId w:val="19"/>
     <w:lvlOverride w:ilvl="0">
       <w:startOverride w:val="1"/>
     </w:lvlOverride>
@@ -26576,61 +27700,64 @@
     </w:lvlOverride>
   </w:num>
   <w:num w:numId="30">
-    <w:abstractNumId w:val="9"/>
+    <w:abstractNumId w:val="10"/>
   </w:num>
   <w:num w:numId="31">
-    <w:abstractNumId w:val="26"/>
+    <w:abstractNumId w:val="27"/>
   </w:num>
   <w:num w:numId="32">
-    <w:abstractNumId w:val="24"/>
+    <w:abstractNumId w:val="25"/>
   </w:num>
   <w:num w:numId="33">
-    <w:abstractNumId w:val="29"/>
+    <w:abstractNumId w:val="30"/>
   </w:num>
   <w:num w:numId="34">
-    <w:abstractNumId w:val="35"/>
+    <w:abstractNumId w:val="36"/>
   </w:num>
   <w:num w:numId="35">
-    <w:abstractNumId w:val="27"/>
+    <w:abstractNumId w:val="28"/>
   </w:num>
   <w:num w:numId="36">
     <w:abstractNumId w:val="1"/>
   </w:num>
   <w:num w:numId="37">
-    <w:abstractNumId w:val="19"/>
+    <w:abstractNumId w:val="20"/>
   </w:num>
   <w:num w:numId="38">
-    <w:abstractNumId w:val="30"/>
+    <w:abstractNumId w:val="31"/>
   </w:num>
   <w:num w:numId="39">
-    <w:abstractNumId w:val="33"/>
+    <w:abstractNumId w:val="34"/>
   </w:num>
   <w:num w:numId="40">
-    <w:abstractNumId w:val="15"/>
+    <w:abstractNumId w:val="16"/>
   </w:num>
   <w:num w:numId="41">
-    <w:abstractNumId w:val="31"/>
+    <w:abstractNumId w:val="32"/>
   </w:num>
   <w:num w:numId="42">
-    <w:abstractNumId w:val="32"/>
+    <w:abstractNumId w:val="33"/>
   </w:num>
   <w:num w:numId="43">
     <w:abstractNumId w:val="2"/>
   </w:num>
   <w:num w:numId="44">
-    <w:abstractNumId w:val="11"/>
+    <w:abstractNumId w:val="12"/>
   </w:num>
   <w:num w:numId="45">
+    <w:abstractNumId w:val="9"/>
+  </w:num>
+  <w:num w:numId="46">
     <w:abstractNumId w:val="8"/>
   </w:num>
-  <w:num w:numId="46">
-    <w:abstractNumId w:val="7"/>
-  </w:num>
   <w:num w:numId="47">
-    <w:abstractNumId w:val="14"/>
+    <w:abstractNumId w:val="15"/>
   </w:num>
   <w:num w:numId="48">
-    <w:abstractNumId w:val="16"/>
+    <w:abstractNumId w:val="17"/>
+  </w:num>
+  <w:num w:numId="49">
+    <w:abstractNumId w:val="4"/>
   </w:num>
 </w:numbering>
 </file>

</xml_diff>

<commit_message>
Update Alpaca API reference
</commit_message>
<xml_diff>
--- a/Documentation/ASCOM Alpaca API Reference.docx
+++ b/Documentation/ASCOM Alpaca API Reference.docx
@@ -1229,8 +1229,8 @@
         </w:drawing>
       </w:r>
     </w:p>
-    <w:bookmarkStart w:id="1" w:name="_Ref525981825" w:displacedByCustomXml="next"/>
-    <w:bookmarkStart w:id="2" w:name="_Ref525981762" w:displacedByCustomXml="next"/>
+    <w:bookmarkStart w:id="1" w:name="_Ref525981762" w:displacedByCustomXml="next"/>
+    <w:bookmarkStart w:id="2" w:name="_Ref525981825" w:displacedByCustomXml="next"/>
     <w:sdt>
       <w:sdtPr>
         <w:rPr>
@@ -1294,7 +1294,7 @@
             </w:rPr>
             <w:fldChar w:fldCharType="separate"/>
           </w:r>
-          <w:hyperlink w:anchor="_Toc73527041" w:history="1">
+          <w:hyperlink w:anchor="_Toc80621397" w:history="1">
             <w:r>
               <w:rPr>
                 <w:rStyle w:val="Hyperlink"/>
@@ -1335,7 +1335,7 @@
                 <w:noProof/>
                 <w:webHidden/>
               </w:rPr>
-              <w:instrText xml:space="preserve"> PAGEREF _Toc73527041 \h </w:instrText>
+              <w:instrText xml:space="preserve"> PAGEREF _Toc80621397 \h </w:instrText>
             </w:r>
             <w:r>
               <w:rPr>
@@ -1378,7 +1378,7 @@
               <w:lang w:eastAsia="en-GB"/>
             </w:rPr>
           </w:pPr>
-          <w:hyperlink w:anchor="_Toc73527042" w:history="1">
+          <w:hyperlink w:anchor="_Toc80621398" w:history="1">
             <w:r>
               <w:rPr>
                 <w:rStyle w:val="Hyperlink"/>
@@ -1419,7 +1419,7 @@
                 <w:noProof/>
                 <w:webHidden/>
               </w:rPr>
-              <w:instrText xml:space="preserve"> PAGEREF _Toc73527042 \h </w:instrText>
+              <w:instrText xml:space="preserve"> PAGEREF _Toc80621398 \h </w:instrText>
             </w:r>
             <w:r>
               <w:rPr>
@@ -1462,7 +1462,7 @@
               <w:lang w:eastAsia="en-GB"/>
             </w:rPr>
           </w:pPr>
-          <w:hyperlink w:anchor="_Toc73527043" w:history="1">
+          <w:hyperlink w:anchor="_Toc80621399" w:history="1">
             <w:r>
               <w:rPr>
                 <w:rStyle w:val="Hyperlink"/>
@@ -1503,7 +1503,7 @@
                 <w:noProof/>
                 <w:webHidden/>
               </w:rPr>
-              <w:instrText xml:space="preserve"> PAGEREF _Toc73527043 \h </w:instrText>
+              <w:instrText xml:space="preserve"> PAGEREF _Toc80621399 \h </w:instrText>
             </w:r>
             <w:r>
               <w:rPr>
@@ -1546,7 +1546,7 @@
               <w:lang w:eastAsia="en-GB"/>
             </w:rPr>
           </w:pPr>
-          <w:hyperlink w:anchor="_Toc73527044" w:history="1">
+          <w:hyperlink w:anchor="_Toc80621400" w:history="1">
             <w:r>
               <w:rPr>
                 <w:rStyle w:val="Hyperlink"/>
@@ -1587,7 +1587,7 @@
                 <w:noProof/>
                 <w:webHidden/>
               </w:rPr>
-              <w:instrText xml:space="preserve"> PAGEREF _Toc73527044 \h </w:instrText>
+              <w:instrText xml:space="preserve"> PAGEREF _Toc80621400 \h </w:instrText>
             </w:r>
             <w:r>
               <w:rPr>
@@ -1630,7 +1630,7 @@
               <w:lang w:eastAsia="en-GB"/>
             </w:rPr>
           </w:pPr>
-          <w:hyperlink w:anchor="_Toc73527045" w:history="1">
+          <w:hyperlink w:anchor="_Toc80621401" w:history="1">
             <w:r>
               <w:rPr>
                 <w:rStyle w:val="Hyperlink"/>
@@ -1671,7 +1671,7 @@
                 <w:noProof/>
                 <w:webHidden/>
               </w:rPr>
-              <w:instrText xml:space="preserve"> PAGEREF _Toc73527045 \h </w:instrText>
+              <w:instrText xml:space="preserve"> PAGEREF _Toc80621401 \h </w:instrText>
             </w:r>
             <w:r>
               <w:rPr>
@@ -1714,7 +1714,7 @@
               <w:lang w:eastAsia="en-GB"/>
             </w:rPr>
           </w:pPr>
-          <w:hyperlink w:anchor="_Toc73527046" w:history="1">
+          <w:hyperlink w:anchor="_Toc80621402" w:history="1">
             <w:r>
               <w:rPr>
                 <w:rStyle w:val="Hyperlink"/>
@@ -1755,7 +1755,7 @@
                 <w:noProof/>
                 <w:webHidden/>
               </w:rPr>
-              <w:instrText xml:space="preserve"> PAGEREF _Toc73527046 \h </w:instrText>
+              <w:instrText xml:space="preserve"> PAGEREF _Toc80621402 \h </w:instrText>
             </w:r>
             <w:r>
               <w:rPr>
@@ -1798,7 +1798,7 @@
               <w:lang w:eastAsia="en-GB"/>
             </w:rPr>
           </w:pPr>
-          <w:hyperlink w:anchor="_Toc73527047" w:history="1">
+          <w:hyperlink w:anchor="_Toc80621403" w:history="1">
             <w:r>
               <w:rPr>
                 <w:rStyle w:val="Hyperlink"/>
@@ -1839,7 +1839,7 @@
                 <w:noProof/>
                 <w:webHidden/>
               </w:rPr>
-              <w:instrText xml:space="preserve"> PAGEREF _Toc73527047 \h </w:instrText>
+              <w:instrText xml:space="preserve"> PAGEREF _Toc80621403 \h </w:instrText>
             </w:r>
             <w:r>
               <w:rPr>
@@ -1882,7 +1882,7 @@
               <w:lang w:eastAsia="en-GB"/>
             </w:rPr>
           </w:pPr>
-          <w:hyperlink w:anchor="_Toc73527048" w:history="1">
+          <w:hyperlink w:anchor="_Toc80621404" w:history="1">
             <w:r>
               <w:rPr>
                 <w:rStyle w:val="Hyperlink"/>
@@ -1923,7 +1923,7 @@
                 <w:noProof/>
                 <w:webHidden/>
               </w:rPr>
-              <w:instrText xml:space="preserve"> PAGEREF _Toc73527048 \h </w:instrText>
+              <w:instrText xml:space="preserve"> PAGEREF _Toc80621404 \h </w:instrText>
             </w:r>
             <w:r>
               <w:rPr>
@@ -1966,7 +1966,7 @@
               <w:lang w:eastAsia="en-GB"/>
             </w:rPr>
           </w:pPr>
-          <w:hyperlink w:anchor="_Toc73527049" w:history="1">
+          <w:hyperlink w:anchor="_Toc80621405" w:history="1">
             <w:r>
               <w:rPr>
                 <w:rStyle w:val="Hyperlink"/>
@@ -2007,7 +2007,7 @@
                 <w:noProof/>
                 <w:webHidden/>
               </w:rPr>
-              <w:instrText xml:space="preserve"> PAGEREF _Toc73527049 \h </w:instrText>
+              <w:instrText xml:space="preserve"> PAGEREF _Toc80621405 \h </w:instrText>
             </w:r>
             <w:r>
               <w:rPr>
@@ -2050,7 +2050,7 @@
               <w:lang w:eastAsia="en-GB"/>
             </w:rPr>
           </w:pPr>
-          <w:hyperlink w:anchor="_Toc73527050" w:history="1">
+          <w:hyperlink w:anchor="_Toc80621406" w:history="1">
             <w:r>
               <w:rPr>
                 <w:rStyle w:val="Hyperlink"/>
@@ -2091,7 +2091,7 @@
                 <w:noProof/>
                 <w:webHidden/>
               </w:rPr>
-              <w:instrText xml:space="preserve"> PAGEREF _Toc73527050 \h </w:instrText>
+              <w:instrText xml:space="preserve"> PAGEREF _Toc80621406 \h </w:instrText>
             </w:r>
             <w:r>
               <w:rPr>
@@ -2134,7 +2134,7 @@
               <w:lang w:eastAsia="en-GB"/>
             </w:rPr>
           </w:pPr>
-          <w:hyperlink w:anchor="_Toc73527051" w:history="1">
+          <w:hyperlink w:anchor="_Toc80621407" w:history="1">
             <w:r>
               <w:rPr>
                 <w:rStyle w:val="Hyperlink"/>
@@ -2175,7 +2175,7 @@
                 <w:noProof/>
                 <w:webHidden/>
               </w:rPr>
-              <w:instrText xml:space="preserve"> PAGEREF _Toc73527051 \h </w:instrText>
+              <w:instrText xml:space="preserve"> PAGEREF _Toc80621407 \h </w:instrText>
             </w:r>
             <w:r>
               <w:rPr>
@@ -2218,7 +2218,7 @@
               <w:lang w:eastAsia="en-GB"/>
             </w:rPr>
           </w:pPr>
-          <w:hyperlink w:anchor="_Toc73527052" w:history="1">
+          <w:hyperlink w:anchor="_Toc80621408" w:history="1">
             <w:r>
               <w:rPr>
                 <w:rStyle w:val="Hyperlink"/>
@@ -2259,7 +2259,7 @@
                 <w:noProof/>
                 <w:webHidden/>
               </w:rPr>
-              <w:instrText xml:space="preserve"> PAGEREF _Toc73527052 \h </w:instrText>
+              <w:instrText xml:space="preserve"> PAGEREF _Toc80621408 \h </w:instrText>
             </w:r>
             <w:r>
               <w:rPr>
@@ -2302,7 +2302,7 @@
               <w:lang w:eastAsia="en-GB"/>
             </w:rPr>
           </w:pPr>
-          <w:hyperlink w:anchor="_Toc73527053" w:history="1">
+          <w:hyperlink w:anchor="_Toc80621409" w:history="1">
             <w:r>
               <w:rPr>
                 <w:rStyle w:val="Hyperlink"/>
@@ -2343,7 +2343,7 @@
                 <w:noProof/>
                 <w:webHidden/>
               </w:rPr>
-              <w:instrText xml:space="preserve"> PAGEREF _Toc73527053 \h </w:instrText>
+              <w:instrText xml:space="preserve"> PAGEREF _Toc80621409 \h </w:instrText>
             </w:r>
             <w:r>
               <w:rPr>
@@ -2386,7 +2386,7 @@
               <w:lang w:eastAsia="en-GB"/>
             </w:rPr>
           </w:pPr>
-          <w:hyperlink w:anchor="_Toc73527054" w:history="1">
+          <w:hyperlink w:anchor="_Toc80621410" w:history="1">
             <w:r>
               <w:rPr>
                 <w:rStyle w:val="Hyperlink"/>
@@ -2427,7 +2427,7 @@
                 <w:noProof/>
                 <w:webHidden/>
               </w:rPr>
-              <w:instrText xml:space="preserve"> PAGEREF _Toc73527054 \h </w:instrText>
+              <w:instrText xml:space="preserve"> PAGEREF _Toc80621410 \h </w:instrText>
             </w:r>
             <w:r>
               <w:rPr>
@@ -2470,7 +2470,7 @@
               <w:lang w:eastAsia="en-GB"/>
             </w:rPr>
           </w:pPr>
-          <w:hyperlink w:anchor="_Toc73527055" w:history="1">
+          <w:hyperlink w:anchor="_Toc80621411" w:history="1">
             <w:r>
               <w:rPr>
                 <w:rStyle w:val="Hyperlink"/>
@@ -2511,7 +2511,7 @@
                 <w:noProof/>
                 <w:webHidden/>
               </w:rPr>
-              <w:instrText xml:space="preserve"> PAGEREF _Toc73527055 \h </w:instrText>
+              <w:instrText xml:space="preserve"> PAGEREF _Toc80621411 \h </w:instrText>
             </w:r>
             <w:r>
               <w:rPr>
@@ -2554,7 +2554,7 @@
               <w:lang w:eastAsia="en-GB"/>
             </w:rPr>
           </w:pPr>
-          <w:hyperlink w:anchor="_Toc73527056" w:history="1">
+          <w:hyperlink w:anchor="_Toc80621412" w:history="1">
             <w:r>
               <w:rPr>
                 <w:rStyle w:val="Hyperlink"/>
@@ -2574,7 +2574,7 @@
                 <w:rStyle w:val="Hyperlink"/>
                 <w:noProof/>
               </w:rPr>
-              <w:t>API Path</w:t>
+              <w:t>URL Path Elements</w:t>
             </w:r>
             <w:r>
               <w:rPr>
@@ -2595,7 +2595,7 @@
                 <w:noProof/>
                 <w:webHidden/>
               </w:rPr>
-              <w:instrText xml:space="preserve"> PAGEREF _Toc73527056 \h </w:instrText>
+              <w:instrText xml:space="preserve"> PAGEREF _Toc80621412 \h </w:instrText>
             </w:r>
             <w:r>
               <w:rPr>
@@ -2638,7 +2638,7 @@
               <w:lang w:eastAsia="en-GB"/>
             </w:rPr>
           </w:pPr>
-          <w:hyperlink w:anchor="_Toc73527057" w:history="1">
+          <w:hyperlink w:anchor="_Toc80621413" w:history="1">
             <w:r>
               <w:rPr>
                 <w:rStyle w:val="Hyperlink"/>
@@ -2658,7 +2658,7 @@
                 <w:rStyle w:val="Hyperlink"/>
                 <w:noProof/>
               </w:rPr>
-              <w:t>Alpaca API Parameters</w:t>
+              <w:t>Query Parameters (HTTP GET methods)</w:t>
             </w:r>
             <w:r>
               <w:rPr>
@@ -2679,7 +2679,175 @@
                 <w:noProof/>
                 <w:webHidden/>
               </w:rPr>
-              <w:instrText xml:space="preserve"> PAGEREF _Toc73527057 \h </w:instrText>
+              <w:instrText xml:space="preserve"> PAGEREF _Toc80621413 \h </w:instrText>
+            </w:r>
+            <w:r>
+              <w:rPr>
+                <w:noProof/>
+                <w:webHidden/>
+              </w:rPr>
+            </w:r>
+            <w:r>
+              <w:rPr>
+                <w:noProof/>
+                <w:webHidden/>
+              </w:rPr>
+              <w:fldChar w:fldCharType="separate"/>
+            </w:r>
+            <w:r>
+              <w:rPr>
+                <w:noProof/>
+                <w:webHidden/>
+              </w:rPr>
+              <w:t>6</w:t>
+            </w:r>
+            <w:r>
+              <w:rPr>
+                <w:noProof/>
+                <w:webHidden/>
+              </w:rPr>
+              <w:fldChar w:fldCharType="end"/>
+            </w:r>
+          </w:hyperlink>
+        </w:p>
+        <w:p>
+          <w:pPr>
+            <w:pStyle w:val="TOC3"/>
+            <w:tabs>
+              <w:tab w:val="left" w:pos="1320"/>
+              <w:tab w:val="right" w:leader="dot" w:pos="9350"/>
+            </w:tabs>
+            <w:rPr>
+              <w:noProof/>
+              <w:lang w:eastAsia="en-GB"/>
+            </w:rPr>
+          </w:pPr>
+          <w:hyperlink w:anchor="_Toc80621414" w:history="1">
+            <w:r>
+              <w:rPr>
+                <w:rStyle w:val="Hyperlink"/>
+                <w:noProof/>
+              </w:rPr>
+              <w:t>2.2.3</w:t>
+            </w:r>
+            <w:r>
+              <w:rPr>
+                <w:noProof/>
+                <w:lang w:eastAsia="en-GB"/>
+              </w:rPr>
+              <w:tab/>
+            </w:r>
+            <w:r>
+              <w:rPr>
+                <w:rStyle w:val="Hyperlink"/>
+                <w:noProof/>
+              </w:rPr>
+              <w:t>Form Parameters (HTTP PUT Methods)</w:t>
+            </w:r>
+            <w:r>
+              <w:rPr>
+                <w:noProof/>
+                <w:webHidden/>
+              </w:rPr>
+              <w:tab/>
+            </w:r>
+            <w:r>
+              <w:rPr>
+                <w:noProof/>
+                <w:webHidden/>
+              </w:rPr>
+              <w:fldChar w:fldCharType="begin"/>
+            </w:r>
+            <w:r>
+              <w:rPr>
+                <w:noProof/>
+                <w:webHidden/>
+              </w:rPr>
+              <w:instrText xml:space="preserve"> PAGEREF _Toc80621414 \h </w:instrText>
+            </w:r>
+            <w:r>
+              <w:rPr>
+                <w:noProof/>
+                <w:webHidden/>
+              </w:rPr>
+            </w:r>
+            <w:r>
+              <w:rPr>
+                <w:noProof/>
+                <w:webHidden/>
+              </w:rPr>
+              <w:fldChar w:fldCharType="separate"/>
+            </w:r>
+            <w:r>
+              <w:rPr>
+                <w:noProof/>
+                <w:webHidden/>
+              </w:rPr>
+              <w:t>6</w:t>
+            </w:r>
+            <w:r>
+              <w:rPr>
+                <w:noProof/>
+                <w:webHidden/>
+              </w:rPr>
+              <w:fldChar w:fldCharType="end"/>
+            </w:r>
+          </w:hyperlink>
+        </w:p>
+        <w:p>
+          <w:pPr>
+            <w:pStyle w:val="TOC3"/>
+            <w:tabs>
+              <w:tab w:val="left" w:pos="1320"/>
+              <w:tab w:val="right" w:leader="dot" w:pos="9350"/>
+            </w:tabs>
+            <w:rPr>
+              <w:noProof/>
+              <w:lang w:eastAsia="en-GB"/>
+            </w:rPr>
+          </w:pPr>
+          <w:hyperlink w:anchor="_Toc80621415" w:history="1">
+            <w:r>
+              <w:rPr>
+                <w:rStyle w:val="Hyperlink"/>
+                <w:noProof/>
+              </w:rPr>
+              <w:t>2.2.4</w:t>
+            </w:r>
+            <w:r>
+              <w:rPr>
+                <w:noProof/>
+                <w:lang w:eastAsia="en-GB"/>
+              </w:rPr>
+              <w:tab/>
+            </w:r>
+            <w:r>
+              <w:rPr>
+                <w:rStyle w:val="Hyperlink"/>
+                <w:noProof/>
+              </w:rPr>
+              <w:t>REST Response Key Names</w:t>
+            </w:r>
+            <w:r>
+              <w:rPr>
+                <w:noProof/>
+                <w:webHidden/>
+              </w:rPr>
+              <w:tab/>
+            </w:r>
+            <w:r>
+              <w:rPr>
+                <w:noProof/>
+                <w:webHidden/>
+              </w:rPr>
+              <w:fldChar w:fldCharType="begin"/>
+            </w:r>
+            <w:r>
+              <w:rPr>
+                <w:noProof/>
+                <w:webHidden/>
+              </w:rPr>
+              <w:instrText xml:space="preserve"> PAGEREF _Toc80621415 \h </w:instrText>
             </w:r>
             <w:r>
               <w:rPr>
@@ -2722,7 +2890,7 @@
               <w:lang w:eastAsia="en-GB"/>
             </w:rPr>
           </w:pPr>
-          <w:hyperlink w:anchor="_Toc73527058" w:history="1">
+          <w:hyperlink w:anchor="_Toc80621416" w:history="1">
             <w:r>
               <w:rPr>
                 <w:rStyle w:val="Hyperlink"/>
@@ -2763,7 +2931,7 @@
                 <w:noProof/>
                 <w:webHidden/>
               </w:rPr>
-              <w:instrText xml:space="preserve"> PAGEREF _Toc73527058 \h </w:instrText>
+              <w:instrText xml:space="preserve"> PAGEREF _Toc80621416 \h </w:instrText>
             </w:r>
             <w:r>
               <w:rPr>
@@ -2783,7 +2951,7 @@
                 <w:noProof/>
                 <w:webHidden/>
               </w:rPr>
-              <w:t>6</w:t>
+              <w:t>7</w:t>
             </w:r>
             <w:r>
               <w:rPr>
@@ -2806,7 +2974,7 @@
               <w:lang w:eastAsia="en-GB"/>
             </w:rPr>
           </w:pPr>
-          <w:hyperlink w:anchor="_Toc73527059" w:history="1">
+          <w:hyperlink w:anchor="_Toc80621417" w:history="1">
             <w:r>
               <w:rPr>
                 <w:rStyle w:val="Hyperlink"/>
@@ -2847,7 +3015,7 @@
                 <w:noProof/>
                 <w:webHidden/>
               </w:rPr>
-              <w:instrText xml:space="preserve"> PAGEREF _Toc73527059 \h </w:instrText>
+              <w:instrText xml:space="preserve"> PAGEREF _Toc80621417 \h </w:instrText>
             </w:r>
             <w:r>
               <w:rPr>
@@ -2890,7 +3058,7 @@
               <w:lang w:eastAsia="en-GB"/>
             </w:rPr>
           </w:pPr>
-          <w:hyperlink w:anchor="_Toc73527060" w:history="1">
+          <w:hyperlink w:anchor="_Toc80621418" w:history="1">
             <w:r>
               <w:rPr>
                 <w:rStyle w:val="Hyperlink"/>
@@ -2931,7 +3099,7 @@
                 <w:noProof/>
                 <w:webHidden/>
               </w:rPr>
-              <w:instrText xml:space="preserve"> PAGEREF _Toc73527060 \h </w:instrText>
+              <w:instrText xml:space="preserve"> PAGEREF _Toc80621418 \h </w:instrText>
             </w:r>
             <w:r>
               <w:rPr>
@@ -2974,7 +3142,7 @@
               <w:lang w:eastAsia="en-GB"/>
             </w:rPr>
           </w:pPr>
-          <w:hyperlink w:anchor="_Toc73527061" w:history="1">
+          <w:hyperlink w:anchor="_Toc80621419" w:history="1">
             <w:r>
               <w:rPr>
                 <w:rStyle w:val="Hyperlink"/>
@@ -3015,7 +3183,7 @@
                 <w:noProof/>
                 <w:webHidden/>
               </w:rPr>
-              <w:instrText xml:space="preserve"> PAGEREF _Toc73527061 \h </w:instrText>
+              <w:instrText xml:space="preserve"> PAGEREF _Toc80621419 \h </w:instrText>
             </w:r>
             <w:r>
               <w:rPr>
@@ -3058,7 +3226,7 @@
               <w:lang w:eastAsia="en-GB"/>
             </w:rPr>
           </w:pPr>
-          <w:hyperlink w:anchor="_Toc73527062" w:history="1">
+          <w:hyperlink w:anchor="_Toc80621420" w:history="1">
             <w:r>
               <w:rPr>
                 <w:rStyle w:val="Hyperlink"/>
@@ -3099,7 +3267,7 @@
                 <w:noProof/>
                 <w:webHidden/>
               </w:rPr>
-              <w:instrText xml:space="preserve"> PAGEREF _Toc73527062 \h </w:instrText>
+              <w:instrText xml:space="preserve"> PAGEREF _Toc80621420 \h </w:instrText>
             </w:r>
             <w:r>
               <w:rPr>
@@ -3142,7 +3310,7 @@
               <w:lang w:eastAsia="en-GB"/>
             </w:rPr>
           </w:pPr>
-          <w:hyperlink w:anchor="_Toc73527063" w:history="1">
+          <w:hyperlink w:anchor="_Toc80621421" w:history="1">
             <w:r>
               <w:rPr>
                 <w:rStyle w:val="Hyperlink"/>
@@ -3183,7 +3351,7 @@
                 <w:noProof/>
                 <w:webHidden/>
               </w:rPr>
-              <w:instrText xml:space="preserve"> PAGEREF _Toc73527063 \h </w:instrText>
+              <w:instrText xml:space="preserve"> PAGEREF _Toc80621421 \h </w:instrText>
             </w:r>
             <w:r>
               <w:rPr>
@@ -3226,7 +3394,7 @@
               <w:lang w:eastAsia="en-GB"/>
             </w:rPr>
           </w:pPr>
-          <w:hyperlink w:anchor="_Toc73527064" w:history="1">
+          <w:hyperlink w:anchor="_Toc80621422" w:history="1">
             <w:r>
               <w:rPr>
                 <w:rStyle w:val="Hyperlink"/>
@@ -3267,7 +3435,7 @@
                 <w:noProof/>
                 <w:webHidden/>
               </w:rPr>
-              <w:instrText xml:space="preserve"> PAGEREF _Toc73527064 \h </w:instrText>
+              <w:instrText xml:space="preserve"> PAGEREF _Toc80621422 \h </w:instrText>
             </w:r>
             <w:r>
               <w:rPr>
@@ -3310,7 +3478,7 @@
               <w:lang w:eastAsia="en-GB"/>
             </w:rPr>
           </w:pPr>
-          <w:hyperlink w:anchor="_Toc73527065" w:history="1">
+          <w:hyperlink w:anchor="_Toc80621423" w:history="1">
             <w:r>
               <w:rPr>
                 <w:rStyle w:val="Hyperlink"/>
@@ -3351,7 +3519,7 @@
                 <w:noProof/>
                 <w:webHidden/>
               </w:rPr>
-              <w:instrText xml:space="preserve"> PAGEREF _Toc73527065 \h </w:instrText>
+              <w:instrText xml:space="preserve"> PAGEREF _Toc80621423 \h </w:instrText>
             </w:r>
             <w:r>
               <w:rPr>
@@ -3394,7 +3562,7 @@
               <w:lang w:eastAsia="en-GB"/>
             </w:rPr>
           </w:pPr>
-          <w:hyperlink w:anchor="_Toc73527066" w:history="1">
+          <w:hyperlink w:anchor="_Toc80621424" w:history="1">
             <w:r>
               <w:rPr>
                 <w:rStyle w:val="Hyperlink"/>
@@ -3435,7 +3603,7 @@
                 <w:noProof/>
                 <w:webHidden/>
               </w:rPr>
-              <w:instrText xml:space="preserve"> PAGEREF _Toc73527066 \h </w:instrText>
+              <w:instrText xml:space="preserve"> PAGEREF _Toc80621424 \h </w:instrText>
             </w:r>
             <w:r>
               <w:rPr>
@@ -3478,7 +3646,7 @@
               <w:lang w:eastAsia="en-GB"/>
             </w:rPr>
           </w:pPr>
-          <w:hyperlink w:anchor="_Toc73527067" w:history="1">
+          <w:hyperlink w:anchor="_Toc80621425" w:history="1">
             <w:r>
               <w:rPr>
                 <w:rStyle w:val="Hyperlink"/>
@@ -3519,7 +3687,7 @@
                 <w:noProof/>
                 <w:webHidden/>
               </w:rPr>
-              <w:instrText xml:space="preserve"> PAGEREF _Toc73527067 \h </w:instrText>
+              <w:instrText xml:space="preserve"> PAGEREF _Toc80621425 \h </w:instrText>
             </w:r>
             <w:r>
               <w:rPr>
@@ -3562,7 +3730,7 @@
               <w:lang w:eastAsia="en-GB"/>
             </w:rPr>
           </w:pPr>
-          <w:hyperlink w:anchor="_Toc73527068" w:history="1">
+          <w:hyperlink w:anchor="_Toc80621426" w:history="1">
             <w:r>
               <w:rPr>
                 <w:rStyle w:val="Hyperlink"/>
@@ -3603,7 +3771,7 @@
                 <w:noProof/>
                 <w:webHidden/>
               </w:rPr>
-              <w:instrText xml:space="preserve"> PAGEREF _Toc73527068 \h </w:instrText>
+              <w:instrText xml:space="preserve"> PAGEREF _Toc80621426 \h </w:instrText>
             </w:r>
             <w:r>
               <w:rPr>
@@ -3646,7 +3814,7 @@
               <w:lang w:eastAsia="en-GB"/>
             </w:rPr>
           </w:pPr>
-          <w:hyperlink w:anchor="_Toc73527069" w:history="1">
+          <w:hyperlink w:anchor="_Toc80621427" w:history="1">
             <w:r>
               <w:rPr>
                 <w:rStyle w:val="Hyperlink"/>
@@ -3687,7 +3855,7 @@
                 <w:noProof/>
                 <w:webHidden/>
               </w:rPr>
-              <w:instrText xml:space="preserve"> PAGEREF _Toc73527069 \h </w:instrText>
+              <w:instrText xml:space="preserve"> PAGEREF _Toc80621427 \h </w:instrText>
             </w:r>
             <w:r>
               <w:rPr>
@@ -3730,7 +3898,7 @@
               <w:lang w:eastAsia="en-GB"/>
             </w:rPr>
           </w:pPr>
-          <w:hyperlink w:anchor="_Toc73527070" w:history="1">
+          <w:hyperlink w:anchor="_Toc80621428" w:history="1">
             <w:r>
               <w:rPr>
                 <w:rStyle w:val="Hyperlink"/>
@@ -3771,7 +3939,7 @@
                 <w:noProof/>
                 <w:webHidden/>
               </w:rPr>
-              <w:instrText xml:space="preserve"> PAGEREF _Toc73527070 \h </w:instrText>
+              <w:instrText xml:space="preserve"> PAGEREF _Toc80621428 \h </w:instrText>
             </w:r>
             <w:r>
               <w:rPr>
@@ -3814,7 +3982,7 @@
               <w:lang w:eastAsia="en-GB"/>
             </w:rPr>
           </w:pPr>
-          <w:hyperlink w:anchor="_Toc73527071" w:history="1">
+          <w:hyperlink w:anchor="_Toc80621429" w:history="1">
             <w:r>
               <w:rPr>
                 <w:rStyle w:val="Hyperlink"/>
@@ -3855,7 +4023,7 @@
                 <w:noProof/>
                 <w:webHidden/>
               </w:rPr>
-              <w:instrText xml:space="preserve"> PAGEREF _Toc73527071 \h </w:instrText>
+              <w:instrText xml:space="preserve"> PAGEREF _Toc80621429 \h </w:instrText>
             </w:r>
             <w:r>
               <w:rPr>
@@ -3898,7 +4066,7 @@
               <w:lang w:eastAsia="en-GB"/>
             </w:rPr>
           </w:pPr>
-          <w:hyperlink w:anchor="_Toc73527072" w:history="1">
+          <w:hyperlink w:anchor="_Toc80621430" w:history="1">
             <w:r>
               <w:rPr>
                 <w:rStyle w:val="Hyperlink"/>
@@ -3939,7 +4107,7 @@
                 <w:noProof/>
                 <w:webHidden/>
               </w:rPr>
-              <w:instrText xml:space="preserve"> PAGEREF _Toc73527072 \h </w:instrText>
+              <w:instrText xml:space="preserve"> PAGEREF _Toc80621430 \h </w:instrText>
             </w:r>
             <w:r>
               <w:rPr>
@@ -3982,7 +4150,7 @@
               <w:lang w:eastAsia="en-GB"/>
             </w:rPr>
           </w:pPr>
-          <w:hyperlink w:anchor="_Toc73527073" w:history="1">
+          <w:hyperlink w:anchor="_Toc80621431" w:history="1">
             <w:r>
               <w:rPr>
                 <w:rStyle w:val="Hyperlink"/>
@@ -4023,7 +4191,7 @@
                 <w:noProof/>
                 <w:webHidden/>
               </w:rPr>
-              <w:instrText xml:space="preserve"> PAGEREF _Toc73527073 \h </w:instrText>
+              <w:instrText xml:space="preserve"> PAGEREF _Toc80621431 \h </w:instrText>
             </w:r>
             <w:r>
               <w:rPr>
@@ -4066,7 +4234,7 @@
               <w:lang w:eastAsia="en-GB"/>
             </w:rPr>
           </w:pPr>
-          <w:hyperlink w:anchor="_Toc73527074" w:history="1">
+          <w:hyperlink w:anchor="_Toc80621432" w:history="1">
             <w:r>
               <w:rPr>
                 <w:rStyle w:val="Hyperlink"/>
@@ -4107,7 +4275,7 @@
                 <w:noProof/>
                 <w:webHidden/>
               </w:rPr>
-              <w:instrText xml:space="preserve"> PAGEREF _Toc73527074 \h </w:instrText>
+              <w:instrText xml:space="preserve"> PAGEREF _Toc80621432 \h </w:instrText>
             </w:r>
             <w:r>
               <w:rPr>
@@ -4150,7 +4318,7 @@
               <w:lang w:eastAsia="en-GB"/>
             </w:rPr>
           </w:pPr>
-          <w:hyperlink w:anchor="_Toc73527075" w:history="1">
+          <w:hyperlink w:anchor="_Toc80621433" w:history="1">
             <w:r>
               <w:rPr>
                 <w:rStyle w:val="Hyperlink"/>
@@ -4191,7 +4359,7 @@
                 <w:noProof/>
                 <w:webHidden/>
               </w:rPr>
-              <w:instrText xml:space="preserve"> PAGEREF _Toc73527075 \h </w:instrText>
+              <w:instrText xml:space="preserve"> PAGEREF _Toc80621433 \h </w:instrText>
             </w:r>
             <w:r>
               <w:rPr>
@@ -4234,7 +4402,7 @@
               <w:lang w:eastAsia="en-GB"/>
             </w:rPr>
           </w:pPr>
-          <w:hyperlink w:anchor="_Toc73527076" w:history="1">
+          <w:hyperlink w:anchor="_Toc80621434" w:history="1">
             <w:r>
               <w:rPr>
                 <w:rStyle w:val="Hyperlink"/>
@@ -4275,7 +4443,7 @@
                 <w:noProof/>
                 <w:webHidden/>
               </w:rPr>
-              <w:instrText xml:space="preserve"> PAGEREF _Toc73527076 \h </w:instrText>
+              <w:instrText xml:space="preserve"> PAGEREF _Toc80621434 \h </w:instrText>
             </w:r>
             <w:r>
               <w:rPr>
@@ -4318,7 +4486,7 @@
               <w:lang w:eastAsia="en-GB"/>
             </w:rPr>
           </w:pPr>
-          <w:hyperlink w:anchor="_Toc73527077" w:history="1">
+          <w:hyperlink w:anchor="_Toc80621435" w:history="1">
             <w:r>
               <w:rPr>
                 <w:rStyle w:val="Hyperlink"/>
@@ -4359,7 +4527,7 @@
                 <w:noProof/>
                 <w:webHidden/>
               </w:rPr>
-              <w:instrText xml:space="preserve"> PAGEREF _Toc73527077 \h </w:instrText>
+              <w:instrText xml:space="preserve"> PAGEREF _Toc80621435 \h </w:instrText>
             </w:r>
             <w:r>
               <w:rPr>
@@ -4402,7 +4570,7 @@
               <w:lang w:eastAsia="en-GB"/>
             </w:rPr>
           </w:pPr>
-          <w:hyperlink w:anchor="_Toc73527078" w:history="1">
+          <w:hyperlink w:anchor="_Toc80621436" w:history="1">
             <w:r>
               <w:rPr>
                 <w:rStyle w:val="Hyperlink"/>
@@ -4443,7 +4611,7 @@
                 <w:noProof/>
                 <w:webHidden/>
               </w:rPr>
-              <w:instrText xml:space="preserve"> PAGEREF _Toc73527078 \h </w:instrText>
+              <w:instrText xml:space="preserve"> PAGEREF _Toc80621436 \h </w:instrText>
             </w:r>
             <w:r>
               <w:rPr>
@@ -4486,7 +4654,7 @@
               <w:lang w:eastAsia="en-GB"/>
             </w:rPr>
           </w:pPr>
-          <w:hyperlink w:anchor="_Toc73527079" w:history="1">
+          <w:hyperlink w:anchor="_Toc80621437" w:history="1">
             <w:r>
               <w:rPr>
                 <w:rStyle w:val="Hyperlink"/>
@@ -4527,7 +4695,7 @@
                 <w:noProof/>
                 <w:webHidden/>
               </w:rPr>
-              <w:instrText xml:space="preserve"> PAGEREF _Toc73527079 \h </w:instrText>
+              <w:instrText xml:space="preserve"> PAGEREF _Toc80621437 \h </w:instrText>
             </w:r>
             <w:r>
               <w:rPr>
@@ -4570,7 +4738,7 @@
               <w:lang w:eastAsia="en-GB"/>
             </w:rPr>
           </w:pPr>
-          <w:hyperlink w:anchor="_Toc73527080" w:history="1">
+          <w:hyperlink w:anchor="_Toc80621438" w:history="1">
             <w:r>
               <w:rPr>
                 <w:rStyle w:val="Hyperlink"/>
@@ -4611,7 +4779,7 @@
                 <w:noProof/>
                 <w:webHidden/>
               </w:rPr>
-              <w:instrText xml:space="preserve"> PAGEREF _Toc73527080 \h </w:instrText>
+              <w:instrText xml:space="preserve"> PAGEREF _Toc80621438 \h </w:instrText>
             </w:r>
             <w:r>
               <w:rPr>
@@ -4654,7 +4822,7 @@
               <w:lang w:eastAsia="en-GB"/>
             </w:rPr>
           </w:pPr>
-          <w:hyperlink w:anchor="_Toc73527081" w:history="1">
+          <w:hyperlink w:anchor="_Toc80621439" w:history="1">
             <w:r>
               <w:rPr>
                 <w:rStyle w:val="Hyperlink"/>
@@ -4695,7 +4863,7 @@
                 <w:noProof/>
                 <w:webHidden/>
               </w:rPr>
-              <w:instrText xml:space="preserve"> PAGEREF _Toc73527081 \h </w:instrText>
+              <w:instrText xml:space="preserve"> PAGEREF _Toc80621439 \h </w:instrText>
             </w:r>
             <w:r>
               <w:rPr>
@@ -4738,7 +4906,7 @@
               <w:lang w:eastAsia="en-GB"/>
             </w:rPr>
           </w:pPr>
-          <w:hyperlink w:anchor="_Toc73527082" w:history="1">
+          <w:hyperlink w:anchor="_Toc80621440" w:history="1">
             <w:r>
               <w:rPr>
                 <w:rStyle w:val="Hyperlink"/>
@@ -4779,7 +4947,7 @@
                 <w:noProof/>
                 <w:webHidden/>
               </w:rPr>
-              <w:instrText xml:space="preserve"> PAGEREF _Toc73527082 \h </w:instrText>
+              <w:instrText xml:space="preserve"> PAGEREF _Toc80621440 \h </w:instrText>
             </w:r>
             <w:r>
               <w:rPr>
@@ -4822,7 +4990,7 @@
               <w:lang w:eastAsia="en-GB"/>
             </w:rPr>
           </w:pPr>
-          <w:hyperlink w:anchor="_Toc73527083" w:history="1">
+          <w:hyperlink w:anchor="_Toc80621441" w:history="1">
             <w:r>
               <w:rPr>
                 <w:rStyle w:val="Hyperlink"/>
@@ -4863,7 +5031,7 @@
                 <w:noProof/>
                 <w:webHidden/>
               </w:rPr>
-              <w:instrText xml:space="preserve"> PAGEREF _Toc73527083 \h </w:instrText>
+              <w:instrText xml:space="preserve"> PAGEREF _Toc80621441 \h </w:instrText>
             </w:r>
             <w:r>
               <w:rPr>
@@ -4906,7 +5074,7 @@
               <w:lang w:eastAsia="en-GB"/>
             </w:rPr>
           </w:pPr>
-          <w:hyperlink w:anchor="_Toc73527084" w:history="1">
+          <w:hyperlink w:anchor="_Toc80621442" w:history="1">
             <w:r>
               <w:rPr>
                 <w:rStyle w:val="Hyperlink"/>
@@ -4947,7 +5115,7 @@
                 <w:noProof/>
                 <w:webHidden/>
               </w:rPr>
-              <w:instrText xml:space="preserve"> PAGEREF _Toc73527084 \h </w:instrText>
+              <w:instrText xml:space="preserve"> PAGEREF _Toc80621442 \h </w:instrText>
             </w:r>
             <w:r>
               <w:rPr>
@@ -4990,7 +5158,7 @@
               <w:lang w:eastAsia="en-GB"/>
             </w:rPr>
           </w:pPr>
-          <w:hyperlink w:anchor="_Toc73527085" w:history="1">
+          <w:hyperlink w:anchor="_Toc80621443" w:history="1">
             <w:r>
               <w:rPr>
                 <w:rStyle w:val="Hyperlink"/>
@@ -5031,7 +5199,7 @@
                 <w:noProof/>
                 <w:webHidden/>
               </w:rPr>
-              <w:instrText xml:space="preserve"> PAGEREF _Toc73527085 \h </w:instrText>
+              <w:instrText xml:space="preserve"> PAGEREF _Toc80621443 \h </w:instrText>
             </w:r>
             <w:r>
               <w:rPr>
@@ -5074,7 +5242,7 @@
               <w:lang w:eastAsia="en-GB"/>
             </w:rPr>
           </w:pPr>
-          <w:hyperlink w:anchor="_Toc73527086" w:history="1">
+          <w:hyperlink w:anchor="_Toc80621444" w:history="1">
             <w:r>
               <w:rPr>
                 <w:rStyle w:val="Hyperlink"/>
@@ -5115,7 +5283,7 @@
                 <w:noProof/>
                 <w:webHidden/>
               </w:rPr>
-              <w:instrText xml:space="preserve"> PAGEREF _Toc73527086 \h </w:instrText>
+              <w:instrText xml:space="preserve"> PAGEREF _Toc80621444 \h </w:instrText>
             </w:r>
             <w:r>
               <w:rPr>
@@ -5158,7 +5326,7 @@
               <w:lang w:eastAsia="en-GB"/>
             </w:rPr>
           </w:pPr>
-          <w:hyperlink w:anchor="_Toc73527087" w:history="1">
+          <w:hyperlink w:anchor="_Toc80621445" w:history="1">
             <w:r>
               <w:rPr>
                 <w:rStyle w:val="Hyperlink"/>
@@ -5199,7 +5367,7 @@
                 <w:noProof/>
                 <w:webHidden/>
               </w:rPr>
-              <w:instrText xml:space="preserve"> PAGEREF _Toc73527087 \h </w:instrText>
+              <w:instrText xml:space="preserve"> PAGEREF _Toc80621445 \h </w:instrText>
             </w:r>
             <w:r>
               <w:rPr>
@@ -5242,7 +5410,7 @@
               <w:lang w:eastAsia="en-GB"/>
             </w:rPr>
           </w:pPr>
-          <w:hyperlink w:anchor="_Toc73527088" w:history="1">
+          <w:hyperlink w:anchor="_Toc80621446" w:history="1">
             <w:r>
               <w:rPr>
                 <w:rStyle w:val="Hyperlink"/>
@@ -5283,7 +5451,7 @@
                 <w:noProof/>
                 <w:webHidden/>
               </w:rPr>
-              <w:instrText xml:space="preserve"> PAGEREF _Toc73527088 \h </w:instrText>
+              <w:instrText xml:space="preserve"> PAGEREF _Toc80621446 \h </w:instrText>
             </w:r>
             <w:r>
               <w:rPr>
@@ -5326,7 +5494,7 @@
               <w:lang w:eastAsia="en-GB"/>
             </w:rPr>
           </w:pPr>
-          <w:hyperlink w:anchor="_Toc73527089" w:history="1">
+          <w:hyperlink w:anchor="_Toc80621447" w:history="1">
             <w:r>
               <w:rPr>
                 <w:rStyle w:val="Hyperlink"/>
@@ -5367,7 +5535,7 @@
                 <w:noProof/>
                 <w:webHidden/>
               </w:rPr>
-              <w:instrText xml:space="preserve"> PAGEREF _Toc73527089 \h </w:instrText>
+              <w:instrText xml:space="preserve"> PAGEREF _Toc80621447 \h </w:instrText>
             </w:r>
             <w:r>
               <w:rPr>
@@ -5410,7 +5578,7 @@
               <w:lang w:eastAsia="en-GB"/>
             </w:rPr>
           </w:pPr>
-          <w:hyperlink w:anchor="_Toc73527090" w:history="1">
+          <w:hyperlink w:anchor="_Toc80621448" w:history="1">
             <w:r>
               <w:rPr>
                 <w:rStyle w:val="Hyperlink"/>
@@ -5451,7 +5619,7 @@
                 <w:noProof/>
                 <w:webHidden/>
               </w:rPr>
-              <w:instrText xml:space="preserve"> PAGEREF _Toc73527090 \h </w:instrText>
+              <w:instrText xml:space="preserve"> PAGEREF _Toc80621448 \h </w:instrText>
             </w:r>
             <w:r>
               <w:rPr>
@@ -5494,7 +5662,7 @@
               <w:lang w:eastAsia="en-GB"/>
             </w:rPr>
           </w:pPr>
-          <w:hyperlink w:anchor="_Toc73527091" w:history="1">
+          <w:hyperlink w:anchor="_Toc80621449" w:history="1">
             <w:r>
               <w:rPr>
                 <w:rStyle w:val="Hyperlink"/>
@@ -5535,7 +5703,7 @@
                 <w:noProof/>
                 <w:webHidden/>
               </w:rPr>
-              <w:instrText xml:space="preserve"> PAGEREF _Toc73527091 \h </w:instrText>
+              <w:instrText xml:space="preserve"> PAGEREF _Toc80621449 \h </w:instrText>
             </w:r>
             <w:r>
               <w:rPr>
@@ -5578,7 +5746,7 @@
               <w:lang w:eastAsia="en-GB"/>
             </w:rPr>
           </w:pPr>
-          <w:hyperlink w:anchor="_Toc73527092" w:history="1">
+          <w:hyperlink w:anchor="_Toc80621450" w:history="1">
             <w:r>
               <w:rPr>
                 <w:rStyle w:val="Hyperlink"/>
@@ -5619,7 +5787,7 @@
                 <w:noProof/>
                 <w:webHidden/>
               </w:rPr>
-              <w:instrText xml:space="preserve"> PAGEREF _Toc73527092 \h </w:instrText>
+              <w:instrText xml:space="preserve"> PAGEREF _Toc80621450 \h </w:instrText>
             </w:r>
             <w:r>
               <w:rPr>
@@ -5662,7 +5830,7 @@
               <w:lang w:eastAsia="en-GB"/>
             </w:rPr>
           </w:pPr>
-          <w:hyperlink w:anchor="_Toc73527093" w:history="1">
+          <w:hyperlink w:anchor="_Toc80621451" w:history="1">
             <w:r>
               <w:rPr>
                 <w:rStyle w:val="Hyperlink"/>
@@ -5703,7 +5871,7 @@
                 <w:noProof/>
                 <w:webHidden/>
               </w:rPr>
-              <w:instrText xml:space="preserve"> PAGEREF _Toc73527093 \h </w:instrText>
+              <w:instrText xml:space="preserve"> PAGEREF _Toc80621451 \h </w:instrText>
             </w:r>
             <w:r>
               <w:rPr>
@@ -5746,7 +5914,7 @@
               <w:lang w:eastAsia="en-GB"/>
             </w:rPr>
           </w:pPr>
-          <w:hyperlink w:anchor="_Toc73527094" w:history="1">
+          <w:hyperlink w:anchor="_Toc80621452" w:history="1">
             <w:r>
               <w:rPr>
                 <w:rStyle w:val="Hyperlink"/>
@@ -5787,7 +5955,7 @@
                 <w:noProof/>
                 <w:webHidden/>
               </w:rPr>
-              <w:instrText xml:space="preserve"> PAGEREF _Toc73527094 \h </w:instrText>
+              <w:instrText xml:space="preserve"> PAGEREF _Toc80621452 \h </w:instrText>
             </w:r>
             <w:r>
               <w:rPr>
@@ -5830,7 +5998,7 @@
               <w:lang w:eastAsia="en-GB"/>
             </w:rPr>
           </w:pPr>
-          <w:hyperlink w:anchor="_Toc73527095" w:history="1">
+          <w:hyperlink w:anchor="_Toc80621453" w:history="1">
             <w:r>
               <w:rPr>
                 <w:rStyle w:val="Hyperlink"/>
@@ -5871,7 +6039,7 @@
                 <w:noProof/>
                 <w:webHidden/>
               </w:rPr>
-              <w:instrText xml:space="preserve"> PAGEREF _Toc73527095 \h </w:instrText>
+              <w:instrText xml:space="preserve"> PAGEREF _Toc80621453 \h </w:instrText>
             </w:r>
             <w:r>
               <w:rPr>
@@ -5914,7 +6082,7 @@
               <w:lang w:eastAsia="en-GB"/>
             </w:rPr>
           </w:pPr>
-          <w:hyperlink w:anchor="_Toc73527096" w:history="1">
+          <w:hyperlink w:anchor="_Toc80621454" w:history="1">
             <w:r>
               <w:rPr>
                 <w:rStyle w:val="Hyperlink"/>
@@ -5955,7 +6123,7 @@
                 <w:noProof/>
                 <w:webHidden/>
               </w:rPr>
-              <w:instrText xml:space="preserve"> PAGEREF _Toc73527096 \h </w:instrText>
+              <w:instrText xml:space="preserve"> PAGEREF _Toc80621454 \h </w:instrText>
             </w:r>
             <w:r>
               <w:rPr>
@@ -5998,7 +6166,7 @@
               <w:lang w:eastAsia="en-GB"/>
             </w:rPr>
           </w:pPr>
-          <w:hyperlink w:anchor="_Toc73527097" w:history="1">
+          <w:hyperlink w:anchor="_Toc80621455" w:history="1">
             <w:r>
               <w:rPr>
                 <w:rStyle w:val="Hyperlink"/>
@@ -6039,7 +6207,7 @@
                 <w:noProof/>
                 <w:webHidden/>
               </w:rPr>
-              <w:instrText xml:space="preserve"> PAGEREF _Toc73527097 \h </w:instrText>
+              <w:instrText xml:space="preserve"> PAGEREF _Toc80621455 \h </w:instrText>
             </w:r>
             <w:r>
               <w:rPr>
@@ -6082,7 +6250,7 @@
               <w:lang w:eastAsia="en-GB"/>
             </w:rPr>
           </w:pPr>
-          <w:hyperlink w:anchor="_Toc73527098" w:history="1">
+          <w:hyperlink w:anchor="_Toc80621456" w:history="1">
             <w:r>
               <w:rPr>
                 <w:rStyle w:val="Hyperlink"/>
@@ -6123,7 +6291,7 @@
                 <w:noProof/>
                 <w:webHidden/>
               </w:rPr>
-              <w:instrText xml:space="preserve"> PAGEREF _Toc73527098 \h </w:instrText>
+              <w:instrText xml:space="preserve"> PAGEREF _Toc80621456 \h </w:instrText>
             </w:r>
             <w:r>
               <w:rPr>
@@ -6166,7 +6334,7 @@
               <w:lang w:eastAsia="en-GB"/>
             </w:rPr>
           </w:pPr>
-          <w:hyperlink w:anchor="_Toc73527099" w:history="1">
+          <w:hyperlink w:anchor="_Toc80621457" w:history="1">
             <w:r>
               <w:rPr>
                 <w:rStyle w:val="Hyperlink"/>
@@ -6207,7 +6375,7 @@
                 <w:noProof/>
                 <w:webHidden/>
               </w:rPr>
-              <w:instrText xml:space="preserve"> PAGEREF _Toc73527099 \h </w:instrText>
+              <w:instrText xml:space="preserve"> PAGEREF _Toc80621457 \h </w:instrText>
             </w:r>
             <w:r>
               <w:rPr>
@@ -6250,7 +6418,7 @@
               <w:lang w:eastAsia="en-GB"/>
             </w:rPr>
           </w:pPr>
-          <w:hyperlink w:anchor="_Toc73527100" w:history="1">
+          <w:hyperlink w:anchor="_Toc80621458" w:history="1">
             <w:r>
               <w:rPr>
                 <w:rStyle w:val="Hyperlink"/>
@@ -6291,7 +6459,7 @@
                 <w:noProof/>
                 <w:webHidden/>
               </w:rPr>
-              <w:instrText xml:space="preserve"> PAGEREF _Toc73527100 \h </w:instrText>
+              <w:instrText xml:space="preserve"> PAGEREF _Toc80621458 \h </w:instrText>
             </w:r>
             <w:r>
               <w:rPr>
@@ -6334,7 +6502,7 @@
               <w:lang w:eastAsia="en-GB"/>
             </w:rPr>
           </w:pPr>
-          <w:hyperlink w:anchor="_Toc73527101" w:history="1">
+          <w:hyperlink w:anchor="_Toc80621459" w:history="1">
             <w:r>
               <w:rPr>
                 <w:rStyle w:val="Hyperlink"/>
@@ -6375,7 +6543,7 @@
                 <w:noProof/>
                 <w:webHidden/>
               </w:rPr>
-              <w:instrText xml:space="preserve"> PAGEREF _Toc73527101 \h </w:instrText>
+              <w:instrText xml:space="preserve"> PAGEREF _Toc80621459 \h </w:instrText>
             </w:r>
             <w:r>
               <w:rPr>
@@ -6418,7 +6586,7 @@
               <w:lang w:eastAsia="en-GB"/>
             </w:rPr>
           </w:pPr>
-          <w:hyperlink w:anchor="_Toc73527102" w:history="1">
+          <w:hyperlink w:anchor="_Toc80621460" w:history="1">
             <w:r>
               <w:rPr>
                 <w:rStyle w:val="Hyperlink"/>
@@ -6459,7 +6627,7 @@
                 <w:noProof/>
                 <w:webHidden/>
               </w:rPr>
-              <w:instrText xml:space="preserve"> PAGEREF _Toc73527102 \h </w:instrText>
+              <w:instrText xml:space="preserve"> PAGEREF _Toc80621460 \h </w:instrText>
             </w:r>
             <w:r>
               <w:rPr>
@@ -7551,7 +7719,7 @@
       <w:bookmarkStart w:id="1046" w:name="_Toc526418540"/>
       <w:bookmarkStart w:id="1047" w:name="_Ref37086466"/>
       <w:bookmarkStart w:id="1048" w:name="_Ref37086476"/>
-      <w:bookmarkStart w:id="1049" w:name="_Toc73527041"/>
+      <w:bookmarkStart w:id="1049" w:name="_Toc80621397"/>
       <w:bookmarkEnd w:id="2"/>
       <w:bookmarkEnd w:id="1"/>
       <w:bookmarkEnd w:id="3"/>
@@ -8610,12 +8778,12 @@
       <w:pPr>
         <w:pStyle w:val="Heading2"/>
       </w:pPr>
-      <w:bookmarkStart w:id="1050" w:name="_Toc73527042"/>
-      <w:bookmarkStart w:id="1051" w:name="_Ref526277770"/>
+      <w:bookmarkStart w:id="1050" w:name="_Ref526277770"/>
+      <w:bookmarkStart w:id="1051" w:name="_Toc80621398"/>
       <w:r>
         <w:t>Language</w:t>
       </w:r>
-      <w:bookmarkEnd w:id="1050"/>
+      <w:bookmarkEnd w:id="1051"/>
     </w:p>
     <w:p>
       <w:r>
@@ -8753,7 +8921,15 @@
               <w:cnfStyle w:val="000000100000" w:firstRow="0" w:lastRow="0" w:firstColumn="0" w:lastColumn="0" w:oddVBand="0" w:evenVBand="0" w:oddHBand="1" w:evenHBand="0" w:firstRowFirstColumn="0" w:firstRowLastColumn="0" w:lastRowFirstColumn="0" w:lastRowLastColumn="0"/>
             </w:pPr>
             <w:r>
-              <w:t>One of ASCOM’s supported hardware device types e.g. telescopes, focusers, rotators and cameras.</w:t>
+              <w:t xml:space="preserve">One of ASCOM’s supported hardware device types </w:t>
+            </w:r>
+            <w:proofErr w:type="gramStart"/>
+            <w:r>
+              <w:t>e.g.</w:t>
+            </w:r>
+            <w:proofErr w:type="gramEnd"/>
+            <w:r>
+              <w:t xml:space="preserve"> telescopes, focusers, rotators and cameras.</w:t>
             </w:r>
           </w:p>
         </w:tc>
@@ -8874,7 +9050,7 @@
       <w:pPr>
         <w:pStyle w:val="Heading2"/>
       </w:pPr>
-      <w:bookmarkStart w:id="1052" w:name="_Toc73527043"/>
+      <w:bookmarkStart w:id="1052" w:name="_Toc80621399"/>
       <w:r>
         <w:t>Alpaca Devices</w:t>
       </w:r>
@@ -9015,7 +9191,7 @@
       <w:pPr>
         <w:pStyle w:val="Heading2"/>
       </w:pPr>
-      <w:bookmarkStart w:id="1053" w:name="_Toc73527044"/>
+      <w:bookmarkStart w:id="1053" w:name="_Toc80621400"/>
       <w:r>
         <w:t>Consolidation</w:t>
       </w:r>
@@ -9036,7 +9212,7 @@
       <w:pPr>
         <w:pStyle w:val="Heading2"/>
       </w:pPr>
-      <w:bookmarkStart w:id="1054" w:name="_Toc73527045"/>
+      <w:bookmarkStart w:id="1054" w:name="_Toc80621401"/>
       <w:r>
         <w:t>Supported ASCOM Device Types</w:t>
       </w:r>
@@ -9051,7 +9227,7 @@
       <w:pPr>
         <w:pStyle w:val="Heading2"/>
       </w:pPr>
-      <w:bookmarkStart w:id="1055" w:name="_Toc73527046"/>
+      <w:bookmarkStart w:id="1055" w:name="_Toc80621402"/>
       <w:r>
         <w:t>ASCOM Alpaca API Documentation</w:t>
       </w:r>
@@ -9118,7 +9294,7 @@
       <w:pPr>
         <w:pStyle w:val="Heading2"/>
       </w:pPr>
-      <w:bookmarkStart w:id="1056" w:name="_Toc73527047"/>
+      <w:bookmarkStart w:id="1056" w:name="_Toc80621403"/>
       <w:r>
         <w:t>Discovery</w:t>
       </w:r>
@@ -9144,40 +9320,31 @@
         <w:t xml:space="preserve"> (see section </w:t>
       </w:r>
       <w:r>
+        <w:t>4</w:t>
+      </w:r>
+      <w:r>
+        <w:t xml:space="preserve">, </w:t>
+      </w:r>
+      <w:r>
         <w:fldChar w:fldCharType="begin"/>
       </w:r>
       <w:r>
-        <w:instrText xml:space="preserve"> REF _Ref37086522 \r \h </w:instrText>
+        <w:instrText xml:space="preserve"> REF _Ref73522907 \h </w:instrText>
       </w:r>
       <w:r>
         <w:fldChar w:fldCharType="separate"/>
       </w:r>
       <w:r>
-        <w:t>3</w:t>
+        <w:t>Alpaca Discovery</w:t>
       </w:r>
       <w:r>
         <w:fldChar w:fldCharType="end"/>
       </w:r>
       <w:r>
-        <w:t xml:space="preserve">, </w:t>
-      </w:r>
-      <w:r>
-        <w:fldChar w:fldCharType="begin"/>
-      </w:r>
-      <w:r>
-        <w:instrText xml:space="preserve"> REF _Ref73522907 \h </w:instrText>
-      </w:r>
-      <w:r>
-        <w:fldChar w:fldCharType="separate"/>
-      </w:r>
-      <w:r>
-        <w:t>Alpaca Discovery</w:t>
-      </w:r>
-      <w:r>
-        <w:fldChar w:fldCharType="end"/>
-      </w:r>
-      <w:r>
         <w:t>)</w:t>
+      </w:r>
+      <w:r>
+        <w:tab/>
       </w:r>
     </w:p>
     <w:p>
@@ -9189,7 +9356,7 @@
         </w:numPr>
         <w:ind w:left="578" w:hanging="578"/>
       </w:pPr>
-      <w:bookmarkStart w:id="1057" w:name="_Toc73527048"/>
+      <w:bookmarkStart w:id="1057" w:name="_Toc80621404"/>
       <w:r>
         <w:t>Robustness Principle (Postel’s Law)</w:t>
       </w:r>
@@ -9279,7 +9446,7 @@
       <w:pPr>
         <w:pStyle w:val="Heading1"/>
       </w:pPr>
-      <w:bookmarkStart w:id="1058" w:name="_Toc73527049"/>
+      <w:bookmarkStart w:id="1058" w:name="_Toc80621405"/>
       <w:r>
         <w:lastRenderedPageBreak/>
         <w:t xml:space="preserve">Alpaca </w:t>
@@ -12119,7 +12286,7 @@
       <w:bookmarkStart w:id="2457" w:name="_Ref37146019"/>
       <w:bookmarkStart w:id="2458" w:name="_Ref37147110"/>
       <w:bookmarkStart w:id="2459" w:name="_Ref37148172"/>
-      <w:bookmarkStart w:id="2460" w:name="_Toc73527050"/>
+      <w:bookmarkStart w:id="2460" w:name="_Toc80621406"/>
       <w:r>
         <w:t xml:space="preserve">Alpaca </w:t>
       </w:r>
@@ -12139,7 +12306,7 @@
       <w:pPr>
         <w:pStyle w:val="Heading3"/>
       </w:pPr>
-      <w:bookmarkStart w:id="2461" w:name="_Toc73527051"/>
+      <w:bookmarkStart w:id="2461" w:name="_Toc80621407"/>
       <w:r>
         <w:t>Basic format</w:t>
       </w:r>
@@ -12175,9 +12342,9 @@
           <w:szCs w:val="20"/>
           <w:highlight w:val="white"/>
         </w:rPr>
-        <w:t>http(s)://host:port/</w:t>
-      </w:r>
-      <w:proofErr w:type="spellStart"/>
+        <w:t>http(s)://</w:t>
+      </w:r>
+      <w:proofErr w:type="gramStart"/>
       <w:r>
         <w:rPr>
           <w:rFonts w:ascii="Consolas" w:hAnsi="Consolas" w:cs="Courier New"/>
@@ -12186,6 +12353,28 @@
           <w:szCs w:val="20"/>
           <w:highlight w:val="white"/>
         </w:rPr>
+        <w:t>host:port</w:t>
+      </w:r>
+      <w:proofErr w:type="gramEnd"/>
+      <w:r>
+        <w:rPr>
+          <w:rFonts w:ascii="Consolas" w:hAnsi="Consolas" w:cs="Courier New"/>
+          <w:color w:val="0000FF"/>
+          <w:sz w:val="20"/>
+          <w:szCs w:val="20"/>
+          <w:highlight w:val="white"/>
+        </w:rPr>
+        <w:t>/</w:t>
+      </w:r>
+      <w:proofErr w:type="spellStart"/>
+      <w:r>
+        <w:rPr>
+          <w:rFonts w:ascii="Consolas" w:hAnsi="Consolas" w:cs="Courier New"/>
+          <w:color w:val="0000FF"/>
+          <w:sz w:val="20"/>
+          <w:szCs w:val="20"/>
+          <w:highlight w:val="white"/>
+        </w:rPr>
         <w:t>path?parameters</w:t>
       </w:r>
       <w:proofErr w:type="spellEnd"/>
@@ -12194,7 +12383,7 @@
       <w:pPr>
         <w:pStyle w:val="Heading3"/>
       </w:pPr>
-      <w:bookmarkStart w:id="2462" w:name="_Toc73527052"/>
+      <w:bookmarkStart w:id="2462" w:name="_Toc80621408"/>
       <w:r>
         <w:t xml:space="preserve">Alpaca </w:t>
       </w:r>
@@ -12686,7 +12875,15 @@
               <w:cnfStyle w:val="000000100000" w:firstRow="0" w:lastRow="0" w:firstColumn="0" w:lastColumn="0" w:oddVBand="0" w:evenVBand="0" w:oddHBand="1" w:evenHBand="0" w:firstRowFirstColumn="0" w:firstRowLastColumn="0" w:lastRowFirstColumn="0" w:lastRowLastColumn="0"/>
             </w:pPr>
             <w:r>
-              <w:t>ASCOM device type e.g. camera, telescope, focuser etc.</w:t>
+              <w:t xml:space="preserve">ASCOM device type </w:t>
+            </w:r>
+            <w:proofErr w:type="gramStart"/>
+            <w:r>
+              <w:t>e.g.</w:t>
+            </w:r>
+            <w:proofErr w:type="gramEnd"/>
+            <w:r>
+              <w:t xml:space="preserve"> camera, telescope, focuser etc.</w:t>
             </w:r>
           </w:p>
         </w:tc>
@@ -13010,7 +13207,7 @@
       <w:pPr>
         <w:pStyle w:val="Heading3"/>
       </w:pPr>
-      <w:bookmarkStart w:id="2463" w:name="_Toc73527053"/>
+      <w:bookmarkStart w:id="2463" w:name="_Toc80621409"/>
       <w:r>
         <w:t>Device number</w:t>
       </w:r>
@@ -13027,8 +13224,13 @@
         <w:t xml:space="preserve"> </w:t>
       </w:r>
       <w:r>
-        <w:t>(in the range 0::</w:t>
-      </w:r>
+        <w:t xml:space="preserve">(in the range </w:t>
+      </w:r>
+      <w:proofErr w:type="gramStart"/>
+      <w:r>
+        <w:t>0::</w:t>
+      </w:r>
+      <w:proofErr w:type="gramEnd"/>
       <w:r>
         <w:t xml:space="preserve"> 4294967295</w:t>
       </w:r>
@@ -13101,11 +13303,16 @@
       <w:r>
         <w:t xml:space="preserve"> </w:t>
       </w:r>
+      <w:proofErr w:type="gramStart"/>
       <w:r>
         <w:t>E</w:t>
       </w:r>
       <w:r>
-        <w:t xml:space="preserve">.g. </w:t>
+        <w:t>.g.</w:t>
+      </w:r>
+      <w:proofErr w:type="gramEnd"/>
+      <w:r>
+        <w:t xml:space="preserve"> </w:t>
       </w:r>
       <w:r>
         <w:t xml:space="preserve">all </w:t>
@@ -13256,7 +13463,7 @@
       <w:pPr>
         <w:pStyle w:val="Heading3"/>
       </w:pPr>
-      <w:bookmarkStart w:id="2464" w:name="_Toc73527054"/>
+      <w:bookmarkStart w:id="2464" w:name="_Toc80621410"/>
       <w:r>
         <w:t>Parameters</w:t>
       </w:r>
@@ -13413,7 +13620,7 @@
       <w:pPr>
         <w:pStyle w:val="Heading2"/>
       </w:pPr>
-      <w:bookmarkStart w:id="2465" w:name="_Toc73527055"/>
+      <w:bookmarkStart w:id="2465" w:name="_Toc80621411"/>
       <w:r>
         <w:lastRenderedPageBreak/>
         <w:t xml:space="preserve">Case </w:t>
@@ -13427,17 +13634,17 @@
       <w:pPr>
         <w:pStyle w:val="Heading3"/>
       </w:pPr>
-      <w:bookmarkStart w:id="2466" w:name="_Toc73527056"/>
+      <w:bookmarkStart w:id="2466" w:name="_Toc80621412"/>
       <w:r>
         <w:t xml:space="preserve">URL </w:t>
       </w:r>
       <w:r>
         <w:t>Path</w:t>
       </w:r>
+      <w:r>
+        <w:t xml:space="preserve"> Elements</w:t>
+      </w:r>
       <w:bookmarkEnd w:id="2466"/>
-      <w:r>
-        <w:t xml:space="preserve"> Elements</w:t>
-      </w:r>
     </w:p>
     <w:p>
       <w:r>
@@ -13697,17 +13904,17 @@
       <w:pPr>
         <w:pStyle w:val="Heading3"/>
       </w:pPr>
-      <w:bookmarkStart w:id="2467" w:name="_Toc73527057"/>
+      <w:bookmarkStart w:id="2467" w:name="_Toc80621413"/>
       <w:r>
         <w:t xml:space="preserve">Query </w:t>
       </w:r>
       <w:r>
         <w:t>Parameters</w:t>
       </w:r>
+      <w:r>
+        <w:t xml:space="preserve"> (HTTP GET methods)</w:t>
+      </w:r>
       <w:bookmarkEnd w:id="2467"/>
-      <w:r>
-        <w:t xml:space="preserve"> (HTTP GET methods)</w:t>
-      </w:r>
     </w:p>
     <w:p>
       <w:pPr>
@@ -14116,9 +14323,11 @@
       <w:pPr>
         <w:pStyle w:val="Heading3"/>
       </w:pPr>
+      <w:bookmarkStart w:id="2468" w:name="_Toc80621414"/>
       <w:r>
         <w:t>Form Parameters (HTTP PUT Methods)</w:t>
       </w:r>
+      <w:bookmarkEnd w:id="2468"/>
     </w:p>
     <w:p>
       <w:r>
@@ -14267,14 +14476,23 @@
       <w:pPr>
         <w:pStyle w:val="Heading3"/>
       </w:pPr>
-      <w:bookmarkStart w:id="2468" w:name="_Toc73527058"/>
+      <w:bookmarkStart w:id="2469" w:name="_Toc80621415"/>
       <w:r>
         <w:t>REST Response Key Names</w:t>
       </w:r>
-    </w:p>
-    <w:p>
-      <w:r>
-        <w:t xml:space="preserve">JSON is case sensitive and returned parameter names must use the casing specified in the online API definition. For example the </w:t>
+      <w:bookmarkEnd w:id="2469"/>
+    </w:p>
+    <w:p>
+      <w:r>
+        <w:t xml:space="preserve">JSON is case sensitive and returned parameter names must use the casing specified in the online API definition. For </w:t>
+      </w:r>
+      <w:proofErr w:type="gramStart"/>
+      <w:r>
+        <w:t>example</w:t>
+      </w:r>
+      <w:proofErr w:type="gramEnd"/>
+      <w:r>
+        <w:t xml:space="preserve"> the </w:t>
       </w:r>
       <w:r>
         <w:t xml:space="preserve">GET </w:t>
@@ -14770,15 +14988,24 @@
       <w:pPr>
         <w:pStyle w:val="Heading2"/>
       </w:pPr>
+      <w:bookmarkStart w:id="2470" w:name="_Toc80621416"/>
       <w:r>
         <w:lastRenderedPageBreak/>
         <w:t>Locale and Culture</w:t>
       </w:r>
-      <w:bookmarkEnd w:id="2468"/>
-    </w:p>
-    <w:p>
-      <w:r>
-        <w:t xml:space="preserve">The Alpaca API is culture neutral in order to facilitate use between clients and devices running in different locales, e.g. a client running on a UK locale device </w:t>
+      <w:bookmarkEnd w:id="2470"/>
+    </w:p>
+    <w:p>
+      <w:r>
+        <w:t xml:space="preserve">The Alpaca API is culture neutral in order to facilitate use between clients and devices running in different locales, </w:t>
+      </w:r>
+      <w:proofErr w:type="gramStart"/>
+      <w:r>
+        <w:t>e.g.</w:t>
+      </w:r>
+      <w:proofErr w:type="gramEnd"/>
+      <w:r>
+        <w:t xml:space="preserve"> a client running on a UK locale device </w:t>
       </w:r>
       <w:r>
         <w:t xml:space="preserve">connecting to </w:t>
@@ -14817,7 +15044,7 @@
       <w:pPr>
         <w:pStyle w:val="Heading3"/>
       </w:pPr>
-      <w:bookmarkStart w:id="2469" w:name="_Toc73527059"/>
+      <w:bookmarkStart w:id="2471" w:name="_Toc80621417"/>
       <w:r>
         <w:t xml:space="preserve">Encoding </w:t>
       </w:r>
@@ -14827,7 +15054,7 @@
       <w:r>
         <w:t xml:space="preserve"> That Have Decimal Points</w:t>
       </w:r>
-      <w:bookmarkEnd w:id="2469"/>
+      <w:bookmarkEnd w:id="2471"/>
     </w:p>
     <w:p>
       <w:r>
@@ -14847,8 +15074,13 @@
       </w:r>
     </w:p>
     <w:p>
-      <w:r>
-        <w:t xml:space="preserve">E.g. </w:t>
+      <w:proofErr w:type="gramStart"/>
+      <w:r>
+        <w:t>E.g.</w:t>
+      </w:r>
+      <w:proofErr w:type="gramEnd"/>
+      <w:r>
+        <w:t xml:space="preserve"> </w:t>
       </w:r>
       <w:r>
         <w:rPr>
@@ -14888,11 +15120,11 @@
       <w:pPr>
         <w:pStyle w:val="Heading3"/>
       </w:pPr>
-      <w:bookmarkStart w:id="2470" w:name="_Toc73527060"/>
+      <w:bookmarkStart w:id="2472" w:name="_Toc80621418"/>
       <w:r>
         <w:t>JSON Responses</w:t>
       </w:r>
-      <w:bookmarkEnd w:id="2470"/>
+      <w:bookmarkEnd w:id="2472"/>
     </w:p>
     <w:p>
       <w:r>
@@ -14947,8 +15179,13 @@
       </w:r>
     </w:p>
     <w:p>
-      <w:r>
-        <w:t xml:space="preserve">e.g. </w:t>
+      <w:proofErr w:type="gramStart"/>
+      <w:r>
+        <w:t>e.g.</w:t>
+      </w:r>
+      <w:proofErr w:type="gramEnd"/>
+      <w:r>
+        <w:t xml:space="preserve"> </w:t>
       </w:r>
       <w:r>
         <w:t xml:space="preserve">Clients </w:t>
@@ -15014,11 +15251,11 @@
       <w:pPr>
         <w:pStyle w:val="Heading2"/>
       </w:pPr>
-      <w:bookmarkStart w:id="2471" w:name="_Toc73527061"/>
+      <w:bookmarkStart w:id="2473" w:name="_Toc80621419"/>
       <w:r>
         <w:t>Http Verbs</w:t>
       </w:r>
-      <w:bookmarkEnd w:id="2471"/>
+      <w:bookmarkEnd w:id="2473"/>
     </w:p>
     <w:tbl>
       <w:tblPr>
@@ -15098,7 +15335,23 @@
               <w:cnfStyle w:val="000000100000" w:firstRow="0" w:lastRow="0" w:firstColumn="0" w:lastColumn="0" w:oddVBand="0" w:evenVBand="0" w:oddHBand="1" w:evenHBand="0" w:firstRowFirstColumn="0" w:firstRowLastColumn="0" w:lastRowFirstColumn="0" w:lastRowLastColumn="0"/>
             </w:pPr>
             <w:r>
-              <w:t>Used for all information retrieval where the device state is not changed, e.g. most properties and a few functions such as Telescope. AxisRates(Axis).</w:t>
+              <w:t xml:space="preserve">Used for all information retrieval where the device state is not changed, </w:t>
+            </w:r>
+            <w:proofErr w:type="gramStart"/>
+            <w:r>
+              <w:t>e.g.</w:t>
+            </w:r>
+            <w:proofErr w:type="gramEnd"/>
+            <w:r>
+              <w:t xml:space="preserve"> most properties and a few functions such as Telescope. </w:t>
+            </w:r>
+            <w:proofErr w:type="gramStart"/>
+            <w:r>
+              <w:t>AxisRates(</w:t>
+            </w:r>
+            <w:proofErr w:type="gramEnd"/>
+            <w:r>
+              <w:t>Axis).</w:t>
             </w:r>
           </w:p>
         </w:tc>
@@ -15140,7 +15393,15 @@
               <w:t>,</w:t>
             </w:r>
             <w:r>
-              <w:t xml:space="preserve"> e.g. </w:t>
+              <w:t xml:space="preserve"> </w:t>
+            </w:r>
+            <w:proofErr w:type="gramStart"/>
+            <w:r>
+              <w:t>e.g.</w:t>
+            </w:r>
+            <w:proofErr w:type="gramEnd"/>
+            <w:r>
+              <w:t xml:space="preserve"> </w:t>
             </w:r>
             <w:proofErr w:type="spellStart"/>
             <w:r>
@@ -15174,11 +15435,11 @@
       <w:pPr>
         <w:pStyle w:val="Heading2"/>
       </w:pPr>
-      <w:bookmarkStart w:id="2472" w:name="_Toc73527062"/>
+      <w:bookmarkStart w:id="2474" w:name="_Toc80621420"/>
       <w:r>
         <w:t>HTTP Status Codes</w:t>
       </w:r>
-      <w:bookmarkEnd w:id="2472"/>
+      <w:bookmarkEnd w:id="2474"/>
     </w:p>
     <w:p>
       <w:r>
@@ -15263,20 +15524,13 @@
           <w:i/>
           <w:iCs/>
         </w:rPr>
-        <w:instrText xml:space="preserve"> REF _Ref78013306 \h </w:instrText>
+        <w:instrText xml:space="preserve"> REF _Ref78013306 \h  \* MERGEFORMAT </w:instrText>
       </w:r>
       <w:r>
         <w:rPr>
           <w:i/>
           <w:iCs/>
         </w:rPr>
-      </w:r>
-      <w:r>
-        <w:rPr>
-          <w:i/>
-          <w:iCs/>
-        </w:rPr>
-        <w:instrText xml:space="preserve"> \* MERGEFORMAT </w:instrText>
       </w:r>
       <w:r>
         <w:rPr>
@@ -15336,7 +15590,15 @@
         </w:numPr>
       </w:pPr>
       <w:r>
-        <w:t xml:space="preserve">Refused to carry out the command for some reason e.g. </w:t>
+        <w:t xml:space="preserve">Refused to carry out the command for some reason </w:t>
+      </w:r>
+      <w:proofErr w:type="gramStart"/>
+      <w:r>
+        <w:t>e.g.</w:t>
+      </w:r>
+      <w:proofErr w:type="gramEnd"/>
+      <w:r>
+        <w:t xml:space="preserve"> </w:t>
       </w:r>
       <w:r>
         <w:t>could not</w:t>
@@ -15392,9 +15654,11 @@
       <w:r>
         <w:t xml:space="preserve"> that the “business logic” ASCOM interface command was </w:t>
       </w:r>
+      <w:proofErr w:type="gramStart"/>
       <w:r>
         <w:t>understood</w:t>
       </w:r>
+      <w:proofErr w:type="gramEnd"/>
       <w:r>
         <w:t xml:space="preserve"> and that the device attempted to carry it out</w:t>
       </w:r>
@@ -15405,7 +15669,15 @@
         <w:t>.</w:t>
       </w:r>
       <w:r>
-        <w:t xml:space="preserve"> The resultant JSON response includes an ErrorNumber value that the client can inspect to determine whether or not the operation was successful in an ASCOM interface sense.</w:t>
+        <w:t xml:space="preserve"> The resultant JSON response includes an ErrorNumber value that the client can inspect to determine </w:t>
+      </w:r>
+      <w:proofErr w:type="gramStart"/>
+      <w:r>
+        <w:t>whether or not</w:t>
+      </w:r>
+      <w:proofErr w:type="gramEnd"/>
+      <w:r>
+        <w:t xml:space="preserve"> the operation was successful in an ASCOM interface sense.</w:t>
       </w:r>
     </w:p>
     <w:p>
@@ -15414,10 +15686,18 @@
         <w:keepLines/>
       </w:pPr>
       <w:r>
-        <w:t xml:space="preserve">These status codes should be used </w:t>
-      </w:r>
-      <w:r>
-        <w:t xml:space="preserve"> an Alpaca perspective these status codes are used:</w:t>
+        <w:t xml:space="preserve">These status codes should be </w:t>
+      </w:r>
+      <w:proofErr w:type="gramStart"/>
+      <w:r>
+        <w:t xml:space="preserve">used </w:t>
+      </w:r>
+      <w:r>
+        <w:t xml:space="preserve"> an</w:t>
+      </w:r>
+      <w:proofErr w:type="gramEnd"/>
+      <w:r>
+        <w:t xml:space="preserve"> Alpaca perspective these status codes are used:</w:t>
       </w:r>
     </w:p>
     <w:tbl>
@@ -15859,7 +16139,7 @@
         <w:pStyle w:val="Caption"/>
         <w:jc w:val="center"/>
       </w:pPr>
-      <w:bookmarkStart w:id="2473" w:name="_Ref78013306"/>
+      <w:bookmarkStart w:id="2475" w:name="_Ref78013306"/>
       <w:r>
         <w:t xml:space="preserve">Figure </w:t>
       </w:r>
@@ -15884,7 +16164,7 @@
       <w:r>
         <w:t xml:space="preserve"> - Alpaca HTTP status decision tree</w:t>
       </w:r>
-      <w:bookmarkEnd w:id="2473"/>
+      <w:bookmarkEnd w:id="2475"/>
     </w:p>
     <w:p>
       <w:pPr>
@@ -15930,12 +16210,26 @@
         <w:rPr>
           <w:lang w:val="en-GB"/>
         </w:rPr>
-        <w:t xml:space="preserve"> 200 status must be returned when the device understands the supplied command regardless of whether or not it can action it</w:t>
-      </w:r>
+        <w:t xml:space="preserve"> 200 status must be returned when the device understands the supplied command regardless of </w:t>
+      </w:r>
+      <w:proofErr w:type="gramStart"/>
       <w:r>
         <w:rPr>
           <w:lang w:val="en-GB"/>
         </w:rPr>
+        <w:t>whether or not</w:t>
+      </w:r>
+      <w:proofErr w:type="gramEnd"/>
+      <w:r>
+        <w:rPr>
+          <w:lang w:val="en-GB"/>
+        </w:rPr>
+        <w:t xml:space="preserve"> it can action it</w:t>
+      </w:r>
+      <w:r>
+        <w:rPr>
+          <w:lang w:val="en-GB"/>
+        </w:rPr>
         <w:t xml:space="preserve"> in an ASCOM sense</w:t>
       </w:r>
       <w:r>
@@ -15949,11 +16243,11 @@
       <w:pPr>
         <w:pStyle w:val="Heading3"/>
       </w:pPr>
-      <w:bookmarkStart w:id="2474" w:name="_Toc73527063"/>
+      <w:bookmarkStart w:id="2476" w:name="_Toc80621421"/>
       <w:r>
         <w:t>Status Code Examples - Transactions with Valid Paths</w:t>
       </w:r>
-      <w:bookmarkEnd w:id="2474"/>
+      <w:bookmarkEnd w:id="2476"/>
     </w:p>
     <w:p>
       <w:pPr>
@@ -16158,7 +16452,7 @@
       <w:pPr>
         <w:pStyle w:val="Heading3"/>
       </w:pPr>
-      <w:bookmarkStart w:id="2475" w:name="_Toc73527064"/>
+      <w:bookmarkStart w:id="2477" w:name="_Toc80621422"/>
       <w:r>
         <w:t xml:space="preserve">Status Code Examples - Transactions with </w:t>
       </w:r>
@@ -16168,7 +16462,7 @@
       <w:r>
         <w:t>s</w:t>
       </w:r>
-      <w:bookmarkEnd w:id="2475"/>
+      <w:bookmarkEnd w:id="2477"/>
     </w:p>
     <w:p>
       <w:r>
@@ -16556,11 +16850,11 @@
       <w:pPr>
         <w:pStyle w:val="Heading2"/>
       </w:pPr>
-      <w:bookmarkStart w:id="2476" w:name="_Toc73527065"/>
+      <w:bookmarkStart w:id="2478" w:name="_Toc80621423"/>
       <w:r>
         <w:t>ID Fields</w:t>
       </w:r>
-      <w:bookmarkEnd w:id="2476"/>
+      <w:bookmarkEnd w:id="2478"/>
     </w:p>
     <w:p>
       <w:r>
@@ -16784,11 +17078,11 @@
       <w:pPr>
         <w:pStyle w:val="Heading2"/>
       </w:pPr>
-      <w:bookmarkStart w:id="2477" w:name="_Toc73527066"/>
+      <w:bookmarkStart w:id="2479" w:name="_Toc80621424"/>
       <w:r>
         <w:t>JSON Responses</w:t>
       </w:r>
-      <w:bookmarkEnd w:id="2477"/>
+      <w:bookmarkEnd w:id="2479"/>
     </w:p>
     <w:p>
       <w:pPr>
@@ -17292,7 +17586,25 @@
           <w:color w:val="2683C6" w:themeColor="accent2"/>
           <w:u w:val="none"/>
         </w:rPr>
-        <w:t>{"Value":["AssemblyVersionNumber","SlewToHA","AvailableTimeInThisPointingState","TimeUntilPointingStateCanChange"],"ClientTransactionID":6,"ServerTransactionID":6,</w:t>
+        <w:t>{"Value</w:t>
+      </w:r>
+      <w:proofErr w:type="gramStart"/>
+      <w:r>
+        <w:rPr>
+          <w:rStyle w:val="Hyperlink"/>
+          <w:color w:val="2683C6" w:themeColor="accent2"/>
+          <w:u w:val="none"/>
+        </w:rPr>
+        <w:t>":[</w:t>
+      </w:r>
+      <w:proofErr w:type="gramEnd"/>
+      <w:r>
+        <w:rPr>
+          <w:rStyle w:val="Hyperlink"/>
+          <w:color w:val="2683C6" w:themeColor="accent2"/>
+          <w:u w:val="none"/>
+        </w:rPr>
+        <w:t>"AssemblyVersionNumber","SlewToHA","AvailableTimeInThisPointingState","TimeUntilPointingStateCanChange"],"ClientTransactionID":6,"ServerTransactionID":6,</w:t>
       </w:r>
       <w:r>
         <w:rPr>
@@ -17532,23 +17844,25 @@
           <w:color w:val="2683C6" w:themeColor="accent2"/>
           <w:u w:val="none"/>
         </w:rPr>
-        <w:t>{"Value":true,"ClientTransactionID":20,"ServerTransactionID":168,</w:t>
-      </w:r>
+        <w:t>{"Value</w:t>
+      </w:r>
+      <w:proofErr w:type="gramStart"/>
       <w:r>
         <w:rPr>
           <w:rStyle w:val="Hyperlink"/>
           <w:color w:val="2683C6" w:themeColor="accent2"/>
           <w:u w:val="none"/>
         </w:rPr>
-        <w:t xml:space="preserve"> </w:t>
-      </w:r>
+        <w:t>":true</w:t>
+      </w:r>
+      <w:proofErr w:type="gramEnd"/>
       <w:r>
         <w:rPr>
           <w:rStyle w:val="Hyperlink"/>
           <w:color w:val="2683C6" w:themeColor="accent2"/>
           <w:u w:val="none"/>
         </w:rPr>
-        <w:t>"ErrorNumber":0,</w:t>
+        <w:t>,"ClientTransactionID":20,"ServerTransactionID":168,</w:t>
       </w:r>
       <w:r>
         <w:rPr>
@@ -17564,7 +17878,7 @@
           <w:color w:val="2683C6" w:themeColor="accent2"/>
           <w:u w:val="none"/>
         </w:rPr>
-        <w:t>"ErrorMessage":""</w:t>
+        <w:t>"ErrorNumber":0,</w:t>
       </w:r>
       <w:r>
         <w:rPr>
@@ -17580,6 +17894,22 @@
           <w:color w:val="2683C6" w:themeColor="accent2"/>
           <w:u w:val="none"/>
         </w:rPr>
+        <w:t>"ErrorMessage":""</w:t>
+      </w:r>
+      <w:r>
+        <w:rPr>
+          <w:rStyle w:val="Hyperlink"/>
+          <w:color w:val="2683C6" w:themeColor="accent2"/>
+          <w:u w:val="none"/>
+        </w:rPr>
+        <w:t xml:space="preserve"> </w:t>
+      </w:r>
+      <w:r>
+        <w:rPr>
+          <w:rStyle w:val="Hyperlink"/>
+          <w:color w:val="2683C6" w:themeColor="accent2"/>
+          <w:u w:val="none"/>
+        </w:rPr>
         <w:t>}</w:t>
       </w:r>
     </w:p>
@@ -17587,7 +17917,7 @@
       <w:pPr>
         <w:pStyle w:val="Heading2"/>
       </w:pPr>
-      <w:bookmarkStart w:id="2478" w:name="_Toc73527067"/>
+      <w:bookmarkStart w:id="2480" w:name="_Toc80621425"/>
       <w:r>
         <w:t xml:space="preserve">Reporting </w:t>
       </w:r>
@@ -17606,17 +17936,17 @@
       <w:r>
         <w:t>API</w:t>
       </w:r>
-      <w:bookmarkEnd w:id="2478"/>
+      <w:bookmarkEnd w:id="2480"/>
     </w:p>
     <w:p>
       <w:pPr>
         <w:pStyle w:val="Heading3"/>
       </w:pPr>
-      <w:bookmarkStart w:id="2479" w:name="_Toc73527068"/>
+      <w:bookmarkStart w:id="2481" w:name="_Toc80621426"/>
       <w:r>
         <w:t>Historic COM Approach</w:t>
       </w:r>
-      <w:bookmarkEnd w:id="2479"/>
+      <w:bookmarkEnd w:id="2481"/>
     </w:p>
     <w:p>
       <w:pPr>
@@ -17705,19 +18035,27 @@
         <w:t xml:space="preserve">hese exception numbers translate into very large and unwieldy negative </w:t>
       </w:r>
       <w:r>
-        <w:t>numbers e.g. 0x80040400 becomes -2,147,220,480 and 0x80040FFF becomes -2,147,217,409.</w:t>
+        <w:t xml:space="preserve">numbers </w:t>
+      </w:r>
+      <w:proofErr w:type="gramStart"/>
+      <w:r>
+        <w:t>e.g.</w:t>
+      </w:r>
+      <w:proofErr w:type="gramEnd"/>
+      <w:r>
+        <w:t xml:space="preserve"> 0x80040400 becomes -2,147,220,480 and 0x80040FFF becomes -2,147,217,409.</w:t>
       </w:r>
     </w:p>
     <w:p>
       <w:pPr>
         <w:pStyle w:val="Heading3"/>
       </w:pPr>
-      <w:bookmarkStart w:id="2480" w:name="_Toc73527069"/>
+      <w:bookmarkStart w:id="2482" w:name="_Toc80621427"/>
       <w:r>
         <w:lastRenderedPageBreak/>
         <w:t>New Alpaca Approach</w:t>
       </w:r>
-      <w:bookmarkEnd w:id="2480"/>
+      <w:bookmarkEnd w:id="2482"/>
     </w:p>
     <w:p>
       <w:r>
@@ -17740,13 +18078,13 @@
       <w:pPr>
         <w:pStyle w:val="Heading3"/>
       </w:pPr>
-      <w:bookmarkStart w:id="2481" w:name="_Ref617828"/>
-      <w:bookmarkStart w:id="2482" w:name="_Toc73527070"/>
+      <w:bookmarkStart w:id="2483" w:name="_Ref617828"/>
+      <w:bookmarkStart w:id="2484" w:name="_Toc80621428"/>
       <w:r>
         <w:t>ASCOM Reserved Error Numbers</w:t>
       </w:r>
-      <w:bookmarkEnd w:id="2481"/>
-      <w:bookmarkEnd w:id="2482"/>
+      <w:bookmarkEnd w:id="2483"/>
+      <w:bookmarkEnd w:id="2484"/>
     </w:p>
     <w:p>
       <w:r>
@@ -18315,11 +18653,11 @@
       <w:pPr>
         <w:pStyle w:val="Heading3"/>
       </w:pPr>
-      <w:bookmarkStart w:id="2483" w:name="_Toc73527071"/>
+      <w:bookmarkStart w:id="2485" w:name="_Toc80621429"/>
       <w:r>
         <w:t>Driver Specific Error Numbers</w:t>
       </w:r>
-      <w:bookmarkEnd w:id="2483"/>
+      <w:bookmarkEnd w:id="2485"/>
     </w:p>
     <w:p>
       <w:r>
@@ -18330,11 +18668,11 @@
       <w:pPr>
         <w:pStyle w:val="Heading3"/>
       </w:pPr>
-      <w:bookmarkStart w:id="2484" w:name="_Toc73527072"/>
+      <w:bookmarkStart w:id="2486" w:name="_Toc80621430"/>
       <w:r>
         <w:t>Error Number Backwards Compatibility</w:t>
       </w:r>
-      <w:bookmarkEnd w:id="2484"/>
+      <w:bookmarkEnd w:id="2486"/>
     </w:p>
     <w:p>
       <w:r>
@@ -18387,11 +18725,11 @@
       <w:pPr>
         <w:pStyle w:val="Heading3"/>
       </w:pPr>
-      <w:bookmarkStart w:id="2485" w:name="_Toc73527073"/>
+      <w:bookmarkStart w:id="2487" w:name="_Toc80621431"/>
       <w:r>
         <w:t>Driver Error Example</w:t>
       </w:r>
-      <w:bookmarkEnd w:id="2485"/>
+      <w:bookmarkEnd w:id="2487"/>
     </w:p>
     <w:p>
       <w:r>
@@ -18548,7 +18886,21 @@
         <w:rPr>
           <w:i/>
         </w:rPr>
-        <w:t xml:space="preserve">(parameters for the PUT verb are placed in the </w:t>
+        <w:t>(</w:t>
+      </w:r>
+      <w:proofErr w:type="gramStart"/>
+      <w:r>
+        <w:rPr>
+          <w:i/>
+        </w:rPr>
+        <w:t>parameters</w:t>
+      </w:r>
+      <w:proofErr w:type="gramEnd"/>
+      <w:r>
+        <w:rPr>
+          <w:i/>
+        </w:rPr>
+        <w:t xml:space="preserve"> for the PUT verb are placed in the </w:t>
       </w:r>
       <w:r>
         <w:rPr>
@@ -18724,13 +19076,13 @@
       <w:pPr>
         <w:pStyle w:val="Heading2"/>
       </w:pPr>
-      <w:bookmarkStart w:id="2486" w:name="_Ref37150640"/>
-      <w:bookmarkStart w:id="2487" w:name="_Toc73527074"/>
+      <w:bookmarkStart w:id="2488" w:name="_Ref37150640"/>
+      <w:bookmarkStart w:id="2489" w:name="_Toc80621432"/>
       <w:r>
         <w:t>Alpaca API Version versus ASCOM Device InterfaceVersion</w:t>
       </w:r>
-      <w:bookmarkEnd w:id="2486"/>
-      <w:bookmarkEnd w:id="2487"/>
+      <w:bookmarkEnd w:id="2488"/>
+      <w:bookmarkEnd w:id="2489"/>
     </w:p>
     <w:p>
       <w:r>
@@ -18881,9 +19233,9 @@
       <w:pPr>
         <w:pStyle w:val="Heading1"/>
       </w:pPr>
-      <w:bookmarkStart w:id="2488" w:name="_Toc73527075"/>
-      <w:bookmarkStart w:id="2489" w:name="_Ref37086402"/>
-      <w:bookmarkStart w:id="2490" w:name="_Ref37086522"/>
+      <w:bookmarkStart w:id="2490" w:name="_Ref37086402"/>
+      <w:bookmarkStart w:id="2491" w:name="_Ref37086522"/>
+      <w:bookmarkStart w:id="2492" w:name="_Toc80621433"/>
       <w:r>
         <w:lastRenderedPageBreak/>
         <w:t xml:space="preserve">Alpaca </w:t>
@@ -18897,7 +19249,7 @@
       <w:r>
         <w:t>t</w:t>
       </w:r>
-      <w:bookmarkEnd w:id="2488"/>
+      <w:bookmarkEnd w:id="2492"/>
     </w:p>
     <w:p>
       <w:r>
@@ -18925,7 +19277,7 @@
         </w:numPr>
         <w:ind w:left="578" w:hanging="578"/>
       </w:pPr>
-      <w:bookmarkStart w:id="2491" w:name="_Toc73527076"/>
+      <w:bookmarkStart w:id="2493" w:name="_Toc80621434"/>
       <w:r>
         <w:t>HTML</w:t>
       </w:r>
@@ -18935,7 +19287,7 @@
       <w:r>
         <w:t>s</w:t>
       </w:r>
-      <w:bookmarkEnd w:id="2491"/>
+      <w:bookmarkEnd w:id="2493"/>
     </w:p>
     <w:p>
       <w:r>
@@ -18978,13 +19330,13 @@
       <w:pPr>
         <w:pStyle w:val="Heading3"/>
       </w:pPr>
-      <w:bookmarkStart w:id="2492" w:name="_Ref37146060"/>
-      <w:bookmarkStart w:id="2493" w:name="_Toc73527077"/>
+      <w:bookmarkStart w:id="2494" w:name="_Ref37146060"/>
+      <w:bookmarkStart w:id="2495" w:name="_Toc80621435"/>
       <w:r>
         <w:t>Main Alpaca Setup URL</w:t>
       </w:r>
-      <w:bookmarkEnd w:id="2492"/>
-      <w:bookmarkEnd w:id="2493"/>
+      <w:bookmarkEnd w:id="2494"/>
+      <w:bookmarkEnd w:id="2495"/>
     </w:p>
     <w:p>
       <w:r>
@@ -19034,64 +19386,10 @@
           <w:szCs w:val="20"/>
           <w:highlight w:val="white"/>
         </w:rPr>
-        <w:t>http(s)://host:port/setup</w:t>
-      </w:r>
-    </w:p>
-    <w:p>
-      <w:r>
-        <w:t xml:space="preserve">At minimum this </w:t>
-      </w:r>
-      <w:r>
-        <w:t xml:space="preserve">must </w:t>
-      </w:r>
-      <w:r>
-        <w:t xml:space="preserve">provide manufacturer and device </w:t>
-      </w:r>
-      <w:r>
-        <w:t xml:space="preserve">descriptive </w:t>
-      </w:r>
-      <w:r>
-        <w:t xml:space="preserve">information. </w:t>
-      </w:r>
-      <w:r>
-        <w:t>T</w:t>
-      </w:r>
-      <w:r>
-        <w:t xml:space="preserve">his could be a good place to enable the astronomer user to </w:t>
-      </w:r>
-      <w:r>
-        <w:t>change the Alpaca discovery port number</w:t>
-      </w:r>
-      <w:r>
-        <w:t xml:space="preserve"> and any other “whole device” configuration settings</w:t>
-      </w:r>
-      <w:r>
-        <w:t>.</w:t>
-      </w:r>
-    </w:p>
-    <w:p>
-      <w:pPr>
-        <w:pStyle w:val="Heading3"/>
-      </w:pPr>
-      <w:bookmarkStart w:id="2494" w:name="_Ref37146076"/>
-      <w:bookmarkStart w:id="2495" w:name="_Toc73527078"/>
-      <w:r>
-        <w:t>ASCOM Device Specific Setup URLs</w:t>
-      </w:r>
-      <w:bookmarkEnd w:id="2494"/>
-      <w:bookmarkEnd w:id="2495"/>
-    </w:p>
-    <w:p>
-      <w:r>
-        <w:t xml:space="preserve">These follow a similar format to the </w:t>
-      </w:r>
-      <w:r>
-        <w:t>Alpaca Device API with an overall format of:</w:t>
-      </w:r>
-    </w:p>
-    <w:p>
-      <w:pPr>
-        <w:jc w:val="center"/>
+        <w:t>http(s)://</w:t>
+      </w:r>
+      <w:proofErr w:type="gramStart"/>
+      <w:r>
         <w:rPr>
           <w:rFonts w:ascii="Consolas" w:hAnsi="Consolas" w:cs="Courier New"/>
           <w:color w:val="0000FF"/>
@@ -19099,7 +19397,9 @@
           <w:szCs w:val="20"/>
           <w:highlight w:val="white"/>
         </w:rPr>
-      </w:pPr>
+        <w:t>host:port</w:t>
+      </w:r>
+      <w:proofErr w:type="gramEnd"/>
       <w:r>
         <w:rPr>
           <w:rFonts w:ascii="Consolas" w:hAnsi="Consolas" w:cs="Courier New"/>
@@ -19108,7 +19408,103 @@
           <w:szCs w:val="20"/>
           <w:highlight w:val="white"/>
         </w:rPr>
-        <w:t>http(s)://host:port/path</w:t>
+        <w:t>/setup</w:t>
+      </w:r>
+    </w:p>
+    <w:p>
+      <w:r>
+        <w:t xml:space="preserve">At minimum this </w:t>
+      </w:r>
+      <w:r>
+        <w:t xml:space="preserve">must </w:t>
+      </w:r>
+      <w:r>
+        <w:t xml:space="preserve">provide manufacturer and device </w:t>
+      </w:r>
+      <w:r>
+        <w:t xml:space="preserve">descriptive </w:t>
+      </w:r>
+      <w:r>
+        <w:t xml:space="preserve">information. </w:t>
+      </w:r>
+      <w:r>
+        <w:t>T</w:t>
+      </w:r>
+      <w:r>
+        <w:t xml:space="preserve">his could be a good place to enable the astronomer user to </w:t>
+      </w:r>
+      <w:r>
+        <w:t>change the Alpaca discovery port number</w:t>
+      </w:r>
+      <w:r>
+        <w:t xml:space="preserve"> and any other “whole device” configuration settings</w:t>
+      </w:r>
+      <w:r>
+        <w:t>.</w:t>
+      </w:r>
+    </w:p>
+    <w:p>
+      <w:pPr>
+        <w:pStyle w:val="Heading3"/>
+      </w:pPr>
+      <w:bookmarkStart w:id="2496" w:name="_Ref37146076"/>
+      <w:bookmarkStart w:id="2497" w:name="_Toc80621436"/>
+      <w:r>
+        <w:t>ASCOM Device Specific Setup URLs</w:t>
+      </w:r>
+      <w:bookmarkEnd w:id="2496"/>
+      <w:bookmarkEnd w:id="2497"/>
+    </w:p>
+    <w:p>
+      <w:r>
+        <w:t xml:space="preserve">These follow a similar format to the </w:t>
+      </w:r>
+      <w:r>
+        <w:t>Alpaca Device API with an overall format of:</w:t>
+      </w:r>
+    </w:p>
+    <w:p>
+      <w:pPr>
+        <w:jc w:val="center"/>
+        <w:rPr>
+          <w:rFonts w:ascii="Consolas" w:hAnsi="Consolas" w:cs="Courier New"/>
+          <w:color w:val="0000FF"/>
+          <w:sz w:val="20"/>
+          <w:szCs w:val="20"/>
+          <w:highlight w:val="white"/>
+        </w:rPr>
+      </w:pPr>
+      <w:r>
+        <w:rPr>
+          <w:rFonts w:ascii="Consolas" w:hAnsi="Consolas" w:cs="Courier New"/>
+          <w:color w:val="0000FF"/>
+          <w:sz w:val="20"/>
+          <w:szCs w:val="20"/>
+          <w:highlight w:val="white"/>
+        </w:rPr>
+        <w:t>http(s)://</w:t>
+      </w:r>
+      <w:proofErr w:type="gramStart"/>
+      <w:r>
+        <w:rPr>
+          <w:rFonts w:ascii="Consolas" w:hAnsi="Consolas" w:cs="Courier New"/>
+          <w:color w:val="0000FF"/>
+          <w:sz w:val="20"/>
+          <w:szCs w:val="20"/>
+          <w:highlight w:val="white"/>
+        </w:rPr>
+        <w:t>host:port</w:t>
+      </w:r>
+      <w:proofErr w:type="gramEnd"/>
+      <w:r>
+        <w:rPr>
+          <w:rFonts w:ascii="Consolas" w:hAnsi="Consolas" w:cs="Courier New"/>
+          <w:color w:val="0000FF"/>
+          <w:sz w:val="20"/>
+          <w:szCs w:val="20"/>
+          <w:highlight w:val="white"/>
+        </w:rPr>
+        <w:t>/path</w:t>
       </w:r>
     </w:p>
     <w:p>
@@ -19462,7 +19858,15 @@
               <w:t>d</w:t>
             </w:r>
             <w:r>
-              <w:t>evice type e.g. camera, telescope, focuser etc.</w:t>
+              <w:t xml:space="preserve">evice type </w:t>
+            </w:r>
+            <w:proofErr w:type="gramStart"/>
+            <w:r>
+              <w:t>e.g.</w:t>
+            </w:r>
+            <w:proofErr w:type="gramEnd"/>
+            <w:r>
+              <w:t xml:space="preserve"> camera, telescope, focuser etc.</w:t>
             </w:r>
           </w:p>
         </w:tc>
@@ -19563,8 +19967,13 @@
             <w:r>
               <w:t xml:space="preserve">Fixed </w:t>
             </w:r>
-            <w:r>
-              <w:t xml:space="preserve">lower case </w:t>
+            <w:proofErr w:type="gramStart"/>
+            <w:r>
+              <w:t>lower case</w:t>
+            </w:r>
+            <w:proofErr w:type="gramEnd"/>
+            <w:r>
+              <w:t xml:space="preserve"> </w:t>
             </w:r>
             <w:r>
               <w:t xml:space="preserve">text </w:t>
@@ -19641,12 +20050,12 @@
       <w:pPr>
         <w:pStyle w:val="Heading2"/>
       </w:pPr>
-      <w:bookmarkStart w:id="2496" w:name="_Toc73527079"/>
+      <w:bookmarkStart w:id="2498" w:name="_Toc80621437"/>
       <w:r>
         <w:lastRenderedPageBreak/>
         <w:t>JSON Management API</w:t>
       </w:r>
-      <w:bookmarkEnd w:id="2496"/>
+      <w:bookmarkEnd w:id="2498"/>
     </w:p>
     <w:p>
       <w:pPr>
@@ -19671,13 +20080,13 @@
       <w:pPr>
         <w:pStyle w:val="Heading3"/>
       </w:pPr>
-      <w:bookmarkStart w:id="2497" w:name="_Ref37148851"/>
-      <w:bookmarkStart w:id="2498" w:name="_Toc73527080"/>
+      <w:bookmarkStart w:id="2499" w:name="_Ref37148851"/>
+      <w:bookmarkStart w:id="2500" w:name="_Toc80621438"/>
       <w:r>
         <w:t>Supported API Versions</w:t>
       </w:r>
-      <w:bookmarkEnd w:id="2497"/>
-      <w:bookmarkEnd w:id="2498"/>
+      <w:bookmarkEnd w:id="2499"/>
+      <w:bookmarkEnd w:id="2500"/>
     </w:p>
     <w:p>
       <w:pPr>
@@ -19769,88 +20178,9 @@
           <w:szCs w:val="20"/>
           <w:highlight w:val="white"/>
         </w:rPr>
-        <w:t>http(s)://host:port/</w:t>
-      </w:r>
-      <w:r>
-        <w:rPr>
-          <w:rFonts w:ascii="Consolas" w:hAnsi="Consolas" w:cs="Courier New"/>
-          <w:color w:val="0000FF"/>
-          <w:sz w:val="20"/>
-          <w:szCs w:val="20"/>
-        </w:rPr>
-        <w:t>management</w:t>
-      </w:r>
-      <w:r>
-        <w:rPr>
-          <w:rFonts w:ascii="Consolas" w:hAnsi="Consolas" w:cs="Courier New"/>
-          <w:sz w:val="20"/>
-          <w:szCs w:val="20"/>
-        </w:rPr>
-        <w:t>/</w:t>
-      </w:r>
-      <w:r>
-        <w:rPr>
-          <w:rFonts w:ascii="Consolas" w:hAnsi="Consolas" w:cs="Courier New"/>
-          <w:color w:val="0000FF"/>
-          <w:sz w:val="20"/>
-          <w:szCs w:val="20"/>
-        </w:rPr>
-        <w:t>apiversions</w:t>
-      </w:r>
-    </w:p>
-    <w:p>
-      <w:pPr>
-        <w:rPr>
-          <w:rFonts w:asciiTheme="majorHAnsi" w:hAnsiTheme="majorHAnsi"/>
-        </w:rPr>
-      </w:pPr>
-      <w:r>
-        <w:rPr>
-          <w:rFonts w:asciiTheme="majorHAnsi" w:hAnsiTheme="majorHAnsi"/>
-        </w:rPr>
-        <w:t xml:space="preserve">For example, </w:t>
-      </w:r>
-      <w:r>
-        <w:rPr>
-          <w:rFonts w:asciiTheme="majorHAnsi" w:hAnsiTheme="majorHAnsi"/>
-        </w:rPr>
-        <w:t>this is a</w:t>
-      </w:r>
-      <w:r>
-        <w:rPr>
-          <w:rFonts w:asciiTheme="majorHAnsi" w:hAnsiTheme="majorHAnsi"/>
-        </w:rPr>
-        <w:t>n</w:t>
-      </w:r>
-      <w:r>
-        <w:rPr>
-          <w:rFonts w:asciiTheme="majorHAnsi" w:hAnsiTheme="majorHAnsi"/>
-        </w:rPr>
-        <w:t xml:space="preserve"> </w:t>
-      </w:r>
-      <w:r>
-        <w:rPr>
-          <w:rFonts w:asciiTheme="majorHAnsi" w:hAnsiTheme="majorHAnsi"/>
-        </w:rPr>
-        <w:t>api version URL</w:t>
-      </w:r>
-      <w:r>
-        <w:rPr>
-          <w:rFonts w:asciiTheme="majorHAnsi" w:hAnsiTheme="majorHAnsi"/>
-        </w:rPr>
-        <w:t>:</w:t>
-      </w:r>
-    </w:p>
-    <w:p>
-      <w:pPr>
-        <w:jc w:val="center"/>
-        <w:rPr>
-          <w:rFonts w:ascii="Consolas" w:hAnsi="Consolas" w:cs="Courier New"/>
-          <w:color w:val="0000FF"/>
-          <w:sz w:val="20"/>
-          <w:szCs w:val="20"/>
-        </w:rPr>
-      </w:pPr>
+        <w:t>http(s)://</w:t>
+      </w:r>
+      <w:proofErr w:type="gramStart"/>
       <w:r>
         <w:rPr>
           <w:rFonts w:ascii="Consolas" w:hAnsi="Consolas" w:cs="Courier New"/>
@@ -19859,14 +20189,115 @@
           <w:szCs w:val="20"/>
           <w:highlight w:val="white"/>
         </w:rPr>
-        <w:t>http://api.peakobservatory.com/</w:t>
-      </w:r>
+        <w:t>host:port</w:t>
+      </w:r>
+      <w:proofErr w:type="gramEnd"/>
       <w:r>
         <w:rPr>
           <w:rFonts w:ascii="Consolas" w:hAnsi="Consolas" w:cs="Courier New"/>
           <w:color w:val="0000FF"/>
           <w:sz w:val="20"/>
           <w:szCs w:val="20"/>
+          <w:highlight w:val="white"/>
+        </w:rPr>
+        <w:t>/</w:t>
+      </w:r>
+      <w:r>
+        <w:rPr>
+          <w:rFonts w:ascii="Consolas" w:hAnsi="Consolas" w:cs="Courier New"/>
+          <w:color w:val="0000FF"/>
+          <w:sz w:val="20"/>
+          <w:szCs w:val="20"/>
+        </w:rPr>
+        <w:t>management</w:t>
+      </w:r>
+      <w:r>
+        <w:rPr>
+          <w:rFonts w:ascii="Consolas" w:hAnsi="Consolas" w:cs="Courier New"/>
+          <w:sz w:val="20"/>
+          <w:szCs w:val="20"/>
+        </w:rPr>
+        <w:t>/</w:t>
+      </w:r>
+      <w:r>
+        <w:rPr>
+          <w:rFonts w:ascii="Consolas" w:hAnsi="Consolas" w:cs="Courier New"/>
+          <w:color w:val="0000FF"/>
+          <w:sz w:val="20"/>
+          <w:szCs w:val="20"/>
+        </w:rPr>
+        <w:t>apiversions</w:t>
+      </w:r>
+    </w:p>
+    <w:p>
+      <w:pPr>
+        <w:rPr>
+          <w:rFonts w:asciiTheme="majorHAnsi" w:hAnsiTheme="majorHAnsi"/>
+        </w:rPr>
+      </w:pPr>
+      <w:r>
+        <w:rPr>
+          <w:rFonts w:asciiTheme="majorHAnsi" w:hAnsiTheme="majorHAnsi"/>
+        </w:rPr>
+        <w:t xml:space="preserve">For example, </w:t>
+      </w:r>
+      <w:r>
+        <w:rPr>
+          <w:rFonts w:asciiTheme="majorHAnsi" w:hAnsiTheme="majorHAnsi"/>
+        </w:rPr>
+        <w:t>this is a</w:t>
+      </w:r>
+      <w:r>
+        <w:rPr>
+          <w:rFonts w:asciiTheme="majorHAnsi" w:hAnsiTheme="majorHAnsi"/>
+        </w:rPr>
+        <w:t>n</w:t>
+      </w:r>
+      <w:r>
+        <w:rPr>
+          <w:rFonts w:asciiTheme="majorHAnsi" w:hAnsiTheme="majorHAnsi"/>
+        </w:rPr>
+        <w:t xml:space="preserve"> </w:t>
+      </w:r>
+      <w:r>
+        <w:rPr>
+          <w:rFonts w:asciiTheme="majorHAnsi" w:hAnsiTheme="majorHAnsi"/>
+        </w:rPr>
+        <w:t>api version URL</w:t>
+      </w:r>
+      <w:r>
+        <w:rPr>
+          <w:rFonts w:asciiTheme="majorHAnsi" w:hAnsiTheme="majorHAnsi"/>
+        </w:rPr>
+        <w:t>:</w:t>
+      </w:r>
+    </w:p>
+    <w:p>
+      <w:pPr>
+        <w:jc w:val="center"/>
+        <w:rPr>
+          <w:rFonts w:ascii="Consolas" w:hAnsi="Consolas" w:cs="Courier New"/>
+          <w:color w:val="0000FF"/>
+          <w:sz w:val="20"/>
+          <w:szCs w:val="20"/>
+        </w:rPr>
+      </w:pPr>
+      <w:r>
+        <w:rPr>
+          <w:rFonts w:ascii="Consolas" w:hAnsi="Consolas" w:cs="Courier New"/>
+          <w:color w:val="0000FF"/>
+          <w:sz w:val="20"/>
+          <w:szCs w:val="20"/>
+          <w:highlight w:val="white"/>
+        </w:rPr>
+        <w:t>http://api.peakobservatory.com/</w:t>
+      </w:r>
+      <w:r>
+        <w:rPr>
+          <w:rFonts w:ascii="Consolas" w:hAnsi="Consolas" w:cs="Courier New"/>
+          <w:color w:val="0000FF"/>
+          <w:sz w:val="20"/>
+          <w:szCs w:val="20"/>
         </w:rPr>
         <w:t>management/apiversions</w:t>
       </w:r>
@@ -19947,11 +20378,11 @@
       <w:pPr>
         <w:pStyle w:val="Heading3"/>
       </w:pPr>
-      <w:bookmarkStart w:id="2499" w:name="_Toc73527081"/>
+      <w:bookmarkStart w:id="2501" w:name="_Toc80621439"/>
       <w:r>
         <w:t>Description and Configured Devices</w:t>
       </w:r>
-      <w:bookmarkEnd w:id="2499"/>
+      <w:bookmarkEnd w:id="2501"/>
     </w:p>
     <w:p>
       <w:r>
@@ -20022,7 +20453,15 @@
         <w:t xml:space="preserve">, </w:t>
       </w:r>
       <w:r>
-        <w:t>the device number that must be used to communicate with this particular ASCOM Device</w:t>
+        <w:t xml:space="preserve">the device number that must be used to communicate with this </w:t>
+      </w:r>
+      <w:proofErr w:type="gramStart"/>
+      <w:r>
+        <w:t>particular ASCOM</w:t>
+      </w:r>
+      <w:proofErr w:type="gramEnd"/>
+      <w:r>
+        <w:t xml:space="preserve"> Device</w:t>
       </w:r>
       <w:r>
         <w:t xml:space="preserve"> and a globally unique id for this particular device</w:t>
@@ -20403,7 +20842,7 @@
           <w:rFonts w:asciiTheme="majorHAnsi" w:hAnsiTheme="majorHAnsi"/>
         </w:rPr>
       </w:pPr>
-      <w:bookmarkStart w:id="2500" w:name="_Ref37163680"/>
+      <w:bookmarkStart w:id="2502" w:name="_Ref37163680"/>
       <w:r>
         <w:rPr>
           <w:rFonts w:asciiTheme="majorHAnsi" w:hAnsiTheme="majorHAnsi"/>
@@ -20496,7 +20935,7 @@
       <w:pPr>
         <w:pStyle w:val="Heading3"/>
       </w:pPr>
-      <w:bookmarkStart w:id="2501" w:name="_Toc73527082"/>
+      <w:bookmarkStart w:id="2503" w:name="_Toc80621440"/>
       <w:r>
         <w:lastRenderedPageBreak/>
         <w:t>Globally Unique IDs</w:t>
@@ -20504,8 +20943,8 @@
       <w:r>
         <w:t xml:space="preserve"> (UIDs)</w:t>
       </w:r>
-      <w:bookmarkEnd w:id="2500"/>
-      <w:bookmarkEnd w:id="2501"/>
+      <w:bookmarkEnd w:id="2502"/>
+      <w:bookmarkEnd w:id="2503"/>
     </w:p>
     <w:p>
       <w:r>
@@ -20520,7 +20959,15 @@
     </w:p>
     <w:p>
       <w:r>
-        <w:t xml:space="preserve">The purpose of UIDs is to support “re-discovery” of Alpaca Devices in the event that </w:t>
+        <w:t xml:space="preserve">The purpose of UIDs is to support “re-discovery” of Alpaca Devices </w:t>
+      </w:r>
+      <w:proofErr w:type="gramStart"/>
+      <w:r>
+        <w:t>in the event that</w:t>
+      </w:r>
+      <w:proofErr w:type="gramEnd"/>
+      <w:r>
+        <w:t xml:space="preserve"> </w:t>
       </w:r>
       <w:r>
         <w:t xml:space="preserve">a device’s </w:t>
@@ -20560,26 +21007,26 @@
       <w:pPr>
         <w:pStyle w:val="Heading1"/>
       </w:pPr>
-      <w:bookmarkStart w:id="2502" w:name="_Ref73522907"/>
-      <w:bookmarkStart w:id="2503" w:name="_Toc73527083"/>
+      <w:bookmarkStart w:id="2504" w:name="_Ref73522907"/>
+      <w:bookmarkStart w:id="2505" w:name="_Toc80621441"/>
       <w:r>
         <w:lastRenderedPageBreak/>
         <w:t>Alpaca Discovery</w:t>
       </w:r>
-      <w:bookmarkEnd w:id="2489"/>
       <w:bookmarkEnd w:id="2490"/>
-      <w:bookmarkEnd w:id="2502"/>
-      <w:bookmarkEnd w:id="2503"/>
+      <w:bookmarkEnd w:id="2491"/>
+      <w:bookmarkEnd w:id="2504"/>
+      <w:bookmarkEnd w:id="2505"/>
     </w:p>
     <w:p>
       <w:pPr>
         <w:pStyle w:val="Heading2"/>
       </w:pPr>
-      <w:bookmarkStart w:id="2504" w:name="_Toc73527084"/>
+      <w:bookmarkStart w:id="2506" w:name="_Toc80621442"/>
       <w:r>
         <w:t>Introduction</w:t>
       </w:r>
-      <w:bookmarkEnd w:id="2504"/>
+      <w:bookmarkEnd w:id="2506"/>
     </w:p>
     <w:p>
       <w:r>
@@ -20656,11 +21103,11 @@
       <w:pPr>
         <w:pStyle w:val="Heading2"/>
       </w:pPr>
-      <w:bookmarkStart w:id="2505" w:name="_Toc73527085"/>
+      <w:bookmarkStart w:id="2507" w:name="_Toc80621443"/>
       <w:r>
         <w:t>Definitions</w:t>
       </w:r>
-      <w:bookmarkEnd w:id="2505"/>
+      <w:bookmarkEnd w:id="2507"/>
     </w:p>
     <w:p>
       <w:r>
@@ -20870,21 +21317,21 @@
       <w:pPr>
         <w:pStyle w:val="Heading2"/>
       </w:pPr>
-      <w:bookmarkStart w:id="2506" w:name="_Toc73527086"/>
+      <w:bookmarkStart w:id="2508" w:name="_Toc80621444"/>
       <w:r>
         <w:t>Alpaca Discovery Protocol - IPv4</w:t>
       </w:r>
-      <w:bookmarkEnd w:id="2506"/>
+      <w:bookmarkEnd w:id="2508"/>
     </w:p>
     <w:p>
       <w:pPr>
         <w:pStyle w:val="Heading3"/>
       </w:pPr>
-      <w:bookmarkStart w:id="2507" w:name="_Toc73527087"/>
+      <w:bookmarkStart w:id="2509" w:name="_Toc80621445"/>
       <w:r>
         <w:t>Clients</w:t>
       </w:r>
-      <w:bookmarkEnd w:id="2507"/>
+      <w:bookmarkEnd w:id="2509"/>
     </w:p>
     <w:p>
       <w:pPr>
@@ -21038,11 +21485,11 @@
       <w:pPr>
         <w:pStyle w:val="Heading3"/>
       </w:pPr>
-      <w:bookmarkStart w:id="2508" w:name="_Toc73527088"/>
+      <w:bookmarkStart w:id="2510" w:name="_Toc80621446"/>
       <w:r>
         <w:t>Devices</w:t>
       </w:r>
-      <w:bookmarkEnd w:id="2508"/>
+      <w:bookmarkEnd w:id="2510"/>
     </w:p>
     <w:p>
       <w:r>
@@ -21160,8 +21607,8 @@
           <w:iCs w:val="0"/>
         </w:rPr>
       </w:pPr>
-      <w:bookmarkStart w:id="2509" w:name="_Ref37064180"/>
-      <w:bookmarkStart w:id="2510" w:name="_Ref35243715"/>
+      <w:bookmarkStart w:id="2511" w:name="_Ref37064180"/>
+      <w:bookmarkStart w:id="2512" w:name="_Ref35243715"/>
       <w:r>
         <w:rPr>
           <w:rFonts w:cstheme="minorHAnsi"/>
@@ -21202,35 +21649,35 @@
         </w:rPr>
         <w:fldChar w:fldCharType="end"/>
       </w:r>
-      <w:bookmarkEnd w:id="2509"/>
+      <w:bookmarkEnd w:id="2511"/>
       <w:r>
         <w:rPr>
           <w:rFonts w:cstheme="minorHAnsi"/>
         </w:rPr>
         <w:t xml:space="preserve"> - Alpaca IPv4 and IPv6 discovery protocol</w:t>
       </w:r>
-      <w:bookmarkEnd w:id="2510"/>
+      <w:bookmarkEnd w:id="2512"/>
     </w:p>
     <w:p>
       <w:pPr>
         <w:pStyle w:val="Heading2"/>
       </w:pPr>
-      <w:bookmarkStart w:id="2511" w:name="_Toc73527089"/>
+      <w:bookmarkStart w:id="2513" w:name="_Toc80621447"/>
       <w:r>
         <w:lastRenderedPageBreak/>
         <w:t>Alpaca Discovery Protocol - IPv6</w:t>
       </w:r>
-      <w:bookmarkEnd w:id="2511"/>
+      <w:bookmarkEnd w:id="2513"/>
     </w:p>
     <w:p>
       <w:pPr>
         <w:pStyle w:val="Heading3"/>
       </w:pPr>
-      <w:bookmarkStart w:id="2512" w:name="_Toc73527090"/>
+      <w:bookmarkStart w:id="2514" w:name="_Toc80621448"/>
       <w:r>
         <w:t>Clients</w:t>
       </w:r>
-      <w:bookmarkEnd w:id="2512"/>
+      <w:bookmarkEnd w:id="2514"/>
     </w:p>
     <w:p>
       <w:pPr>
@@ -21286,7 +21733,15 @@
         <w:spacing w:after="120" w:line="264" w:lineRule="auto"/>
       </w:pPr>
       <w:r>
-        <w:t>the fixed IPv6 link local multicast address: ff12::a1:9aca</w:t>
+        <w:t>the fixed IPv6 link local multicast address: ff</w:t>
+      </w:r>
+      <w:proofErr w:type="gramStart"/>
+      <w:r>
+        <w:t>12::</w:t>
+      </w:r>
+      <w:proofErr w:type="gramEnd"/>
+      <w:r>
+        <w:t>a1:9aca</w:t>
       </w:r>
     </w:p>
     <w:p>
@@ -21349,7 +21804,15 @@
         <w:spacing w:after="120" w:line="264" w:lineRule="auto"/>
       </w:pPr>
       <w:r>
-        <w:t>Transmit a DISCOVERY MESSAGE to the DISCOVERY PORT using IPv6 multicast address ff12::a1:9aca.</w:t>
+        <w:t>Transmit a DISCOVERY MESSAGE to the DISCOVERY PORT using IPv6 multicast address ff</w:t>
+      </w:r>
+      <w:proofErr w:type="gramStart"/>
+      <w:r>
+        <w:t>12::</w:t>
+      </w:r>
+      <w:proofErr w:type="gramEnd"/>
+      <w:r>
+        <w:t>a1:9aca.</w:t>
       </w:r>
     </w:p>
     <w:p>
@@ -21392,11 +21855,11 @@
       <w:pPr>
         <w:pStyle w:val="Heading3"/>
       </w:pPr>
-      <w:bookmarkStart w:id="2513" w:name="_Toc73527091"/>
+      <w:bookmarkStart w:id="2515" w:name="_Toc80621449"/>
       <w:r>
         <w:t>Devices</w:t>
       </w:r>
-      <w:bookmarkEnd w:id="2513"/>
+      <w:bookmarkEnd w:id="2515"/>
     </w:p>
     <w:p>
       <w:r>
@@ -21413,7 +21876,15 @@
         <w:spacing w:after="120" w:line="264" w:lineRule="auto"/>
       </w:pPr>
       <w:r>
-        <w:t>Join the Alpaca IPv6 multicast group on address ff12::a1:9aca.</w:t>
+        <w:t>Join the Alpaca IPv6 multicast group on address ff</w:t>
+      </w:r>
+      <w:proofErr w:type="gramStart"/>
+      <w:r>
+        <w:t>12::</w:t>
+      </w:r>
+      <w:proofErr w:type="gramEnd"/>
+      <w:r>
+        <w:t>a1:9aca.</w:t>
       </w:r>
     </w:p>
     <w:p>
@@ -21459,11 +21930,11 @@
       <w:pPr>
         <w:pStyle w:val="Heading2"/>
       </w:pPr>
-      <w:bookmarkStart w:id="2514" w:name="_Toc73527092"/>
+      <w:bookmarkStart w:id="2516" w:name="_Toc80621450"/>
       <w:r>
         <w:t>Discovery Message Format</w:t>
       </w:r>
-      <w:bookmarkEnd w:id="2514"/>
+      <w:bookmarkEnd w:id="2516"/>
     </w:p>
     <w:p>
       <w:pPr>
@@ -21639,7 +22110,15 @@
               <w:cnfStyle w:val="000000000000" w:firstRow="0" w:lastRow="0" w:firstColumn="0" w:lastColumn="0" w:oddVBand="0" w:evenVBand="0" w:oddHBand="0" w:evenHBand="0" w:firstRowFirstColumn="0" w:firstRowLastColumn="0" w:lastRowFirstColumn="0" w:lastRowLastColumn="0"/>
             </w:pPr>
             <w:r>
-              <w:t>The version number sequence is 1::9 then A::Z</w:t>
+              <w:t xml:space="preserve">The version number sequence is 1::9 then </w:t>
+            </w:r>
+            <w:proofErr w:type="gramStart"/>
+            <w:r>
+              <w:t>A::</w:t>
+            </w:r>
+            <w:proofErr w:type="gramEnd"/>
+            <w:r>
+              <w:t>Z</w:t>
             </w:r>
             <w:r>
               <w:t>.</w:t>
@@ -21871,12 +22350,12 @@
       <w:pPr>
         <w:pStyle w:val="Heading2"/>
       </w:pPr>
-      <w:bookmarkStart w:id="2515" w:name="_Toc73527093"/>
+      <w:bookmarkStart w:id="2517" w:name="_Toc80621451"/>
       <w:r>
         <w:lastRenderedPageBreak/>
         <w:t>Discovery Response Format</w:t>
       </w:r>
-      <w:bookmarkEnd w:id="2515"/>
+      <w:bookmarkEnd w:id="2517"/>
     </w:p>
     <w:p>
       <w:r>
@@ -22061,11 +22540,11 @@
       <w:pPr>
         <w:pStyle w:val="Heading2"/>
       </w:pPr>
-      <w:bookmarkStart w:id="2516" w:name="_Toc73527094"/>
+      <w:bookmarkStart w:id="2518" w:name="_Toc80621452"/>
       <w:r>
         <w:t>Unique IDs (UID)</w:t>
       </w:r>
-      <w:bookmarkEnd w:id="2516"/>
+      <w:bookmarkEnd w:id="2518"/>
     </w:p>
     <w:p>
       <w:r>
@@ -22201,21 +22680,21 @@
       <w:pPr>
         <w:pStyle w:val="Heading2"/>
       </w:pPr>
-      <w:bookmarkStart w:id="2517" w:name="_Toc73527095"/>
+      <w:bookmarkStart w:id="2519" w:name="_Toc80621453"/>
       <w:r>
         <w:t>Implementation Requirements</w:t>
       </w:r>
-      <w:bookmarkEnd w:id="2517"/>
+      <w:bookmarkEnd w:id="2519"/>
     </w:p>
     <w:p>
       <w:pPr>
         <w:pStyle w:val="Heading3"/>
       </w:pPr>
-      <w:bookmarkStart w:id="2518" w:name="_Toc73527096"/>
+      <w:bookmarkStart w:id="2520" w:name="_Toc80621454"/>
       <w:r>
         <w:t>Discovery Port</w:t>
       </w:r>
-      <w:bookmarkEnd w:id="2518"/>
+      <w:bookmarkEnd w:id="2520"/>
     </w:p>
     <w:p>
       <w:r>
@@ -22283,11 +22762,11 @@
       <w:pPr>
         <w:pStyle w:val="Heading3"/>
       </w:pPr>
-      <w:bookmarkStart w:id="2519" w:name="_Toc73527097"/>
+      <w:bookmarkStart w:id="2521" w:name="_Toc80621455"/>
       <w:r>
         <w:t>IP versions</w:t>
       </w:r>
-      <w:bookmarkEnd w:id="2519"/>
+      <w:bookmarkEnd w:id="2521"/>
     </w:p>
     <w:p>
       <w:r>
@@ -22304,11 +22783,11 @@
       <w:pPr>
         <w:pStyle w:val="Heading1"/>
       </w:pPr>
-      <w:bookmarkStart w:id="2520" w:name="_Toc526418551"/>
-      <w:bookmarkStart w:id="2521" w:name="_Toc526418552"/>
-      <w:bookmarkStart w:id="2522" w:name="_Toc73527098"/>
-      <w:bookmarkEnd w:id="2520"/>
-      <w:bookmarkEnd w:id="2521"/>
+      <w:bookmarkStart w:id="2522" w:name="_Toc526418551"/>
+      <w:bookmarkStart w:id="2523" w:name="_Toc526418552"/>
+      <w:bookmarkStart w:id="2524" w:name="_Toc80621456"/>
+      <w:bookmarkEnd w:id="2522"/>
+      <w:bookmarkEnd w:id="2523"/>
       <w:r>
         <w:lastRenderedPageBreak/>
         <w:t xml:space="preserve">ASCOM APIs - </w:t>
@@ -22316,8 +22795,8 @@
       <w:r>
         <w:t>Essential Concepts</w:t>
       </w:r>
-      <w:bookmarkEnd w:id="1051"/>
-      <w:bookmarkEnd w:id="2522"/>
+      <w:bookmarkEnd w:id="1050"/>
+      <w:bookmarkEnd w:id="2524"/>
     </w:p>
     <w:p>
       <w:r>
@@ -22337,11 +22816,11 @@
       <w:pPr>
         <w:pStyle w:val="Heading3"/>
       </w:pPr>
-      <w:bookmarkStart w:id="2523" w:name="_Toc73527099"/>
+      <w:bookmarkStart w:id="2525" w:name="_Toc80621457"/>
       <w:r>
         <w:t>Object Models - Properties and Methods</w:t>
       </w:r>
-      <w:bookmarkEnd w:id="2523"/>
+      <w:bookmarkEnd w:id="2525"/>
     </w:p>
     <w:p>
       <w:r>
@@ -22360,11 +22839,11 @@
       <w:pPr>
         <w:pStyle w:val="Heading3"/>
       </w:pPr>
-      <w:bookmarkStart w:id="2524" w:name="_Toc73527100"/>
+      <w:bookmarkStart w:id="2526" w:name="_Toc80621458"/>
       <w:r>
         <w:t>ASCOM API Characteristics</w:t>
       </w:r>
-      <w:bookmarkEnd w:id="2524"/>
+      <w:bookmarkEnd w:id="2526"/>
     </w:p>
     <w:p>
       <w:r>
@@ -22410,7 +22889,15 @@
         <w:br/>
       </w:r>
       <w:r>
-        <w:t xml:space="preserve">For example, a mount really only needs "point to these coordinates" and "track the apparent motion of my object". The more accurately it does these things, the better.  As a client program </w:t>
+        <w:t xml:space="preserve">For example, a mount </w:t>
+      </w:r>
+      <w:proofErr w:type="gramStart"/>
+      <w:r>
+        <w:t>really only</w:t>
+      </w:r>
+      <w:proofErr w:type="gramEnd"/>
+      <w:r>
+        <w:t xml:space="preserve"> needs "point to these coordinates" and "track the apparent motion of my object". The more accurately it does these things, the better.  As a client program </w:t>
       </w:r>
       <w:r>
         <w:t>developer,</w:t>
@@ -22545,7 +23032,15 @@
         <w:t>,</w:t>
       </w:r>
       <w:r>
-        <w:t xml:space="preserve"> which tell the client whether or not a corresponding capability is available. For example, in the Telescope API, the </w:t>
+        <w:t xml:space="preserve"> which tell the client </w:t>
+      </w:r>
+      <w:proofErr w:type="gramStart"/>
+      <w:r>
+        <w:t>whether or not</w:t>
+      </w:r>
+      <w:proofErr w:type="gramEnd"/>
+      <w:r>
+        <w:t xml:space="preserve"> a corresponding capability is available. For example, in the Telescope API, the </w:t>
       </w:r>
       <w:proofErr w:type="spellStart"/>
       <w:r>
@@ -22560,12 +23055,17 @@
         <w:t xml:space="preserve">the </w:t>
       </w:r>
       <w:proofErr w:type="spellStart"/>
+      <w:proofErr w:type="gramStart"/>
       <w:r>
         <w:t>SlewToAltAz</w:t>
       </w:r>
       <w:proofErr w:type="spellEnd"/>
       <w:r>
-        <w:t xml:space="preserve">() method. These "can" properties exist only for methods which can't be directly tested without changing the state of the device. </w:t>
+        <w:t>(</w:t>
+      </w:r>
+      <w:proofErr w:type="gramEnd"/>
+      <w:r>
+        <w:t xml:space="preserve">) method. These "can" properties exist only for methods which can't be directly tested without changing the state of the device. </w:t>
       </w:r>
       <w:r>
         <w:br/>
@@ -22642,12 +23142,17 @@
         <w:t xml:space="preserve"> for the </w:t>
       </w:r>
       <w:proofErr w:type="spellStart"/>
+      <w:proofErr w:type="gramStart"/>
       <w:r>
         <w:t>SlewToAltAz</w:t>
       </w:r>
       <w:proofErr w:type="spellEnd"/>
       <w:r>
-        <w:t>() method</w:t>
+        <w:t>(</w:t>
+      </w:r>
+      <w:proofErr w:type="gramEnd"/>
+      <w:r>
+        <w:t>) method</w:t>
       </w:r>
       <w:r>
         <w:t>.</w:t>
@@ -22657,14 +23162,14 @@
       <w:pPr>
         <w:pStyle w:val="Heading3"/>
       </w:pPr>
-      <w:bookmarkStart w:id="2525" w:name="_Toc73527101"/>
+      <w:bookmarkStart w:id="2527" w:name="_Toc80621459"/>
       <w:r>
         <w:t>Behavioural</w:t>
       </w:r>
       <w:r>
         <w:t xml:space="preserve"> Rules</w:t>
       </w:r>
-      <w:bookmarkEnd w:id="2525"/>
+      <w:bookmarkEnd w:id="2527"/>
     </w:p>
     <w:p>
       <w:r>
@@ -22698,8 +23203,13 @@
         <w:t xml:space="preserve"> of a module is where these rules </w:t>
       </w:r>
       <w:r>
-        <w:t>are effected</w:t>
-      </w:r>
+        <w:t xml:space="preserve">are </w:t>
+      </w:r>
+      <w:proofErr w:type="gramStart"/>
+      <w:r>
+        <w:t>effected</w:t>
+      </w:r>
+      <w:proofErr w:type="gramEnd"/>
       <w:r>
         <w:t xml:space="preserve">, </w:t>
       </w:r>
@@ -22865,7 +23375,21 @@
         <w:rPr>
           <w:b/>
         </w:rPr>
-        <w:t xml:space="preserve"> – Over Use:</w:t>
+        <w:t xml:space="preserve"> – </w:t>
+      </w:r>
+      <w:proofErr w:type="gramStart"/>
+      <w:r>
+        <w:rPr>
+          <w:b/>
+        </w:rPr>
+        <w:t>Over Use</w:t>
+      </w:r>
+      <w:proofErr w:type="gramEnd"/>
+      <w:r>
+        <w:rPr>
+          <w:b/>
+        </w:rPr>
+        <w:t>:</w:t>
       </w:r>
       <w:r>
         <w:t xml:space="preserve"> Drivers must protect themselves and the instrument </w:t>
@@ -22904,7 +23428,15 @@
         <w:t>instruments</w:t>
       </w:r>
       <w:r>
-        <w:t xml:space="preserve"> should protect themselves from illegal or hazardous operations. E.g. a dome may be opening but receives a request to close the shutter. </w:t>
+        <w:t xml:space="preserve"> should protect themselves from illegal or hazardous operations. </w:t>
+      </w:r>
+      <w:proofErr w:type="gramStart"/>
+      <w:r>
+        <w:t>E.g.</w:t>
+      </w:r>
+      <w:proofErr w:type="gramEnd"/>
+      <w:r>
+        <w:t xml:space="preserve"> a dome may be opening but receives a request to close the shutter. </w:t>
       </w:r>
       <w:r>
         <w:t xml:space="preserve">If the shutter can be safely reversed while opening, the driver could simply close the shutter and report success. Alternatively, the driver may permit the shutter to fully open and return an </w:t>
@@ -22940,8 +23472,13 @@
         <w:t xml:space="preserve"> </w:t>
       </w:r>
       <w:r>
-        <w:t>In the example above, the driver ShutterStatus property must accurately reflect the physical shutter condition at all times</w:t>
-      </w:r>
+        <w:t xml:space="preserve">In the example above, the driver ShutterStatus property must accurately </w:t>
+      </w:r>
+      <w:proofErr w:type="gramStart"/>
+      <w:r>
+        <w:t>reflect the physical shutter condition at all times</w:t>
+      </w:r>
+      <w:proofErr w:type="gramEnd"/>
       <w:r>
         <w:t xml:space="preserve">. </w:t>
       </w:r>
@@ -22980,12 +23517,12 @@
       <w:pPr>
         <w:pStyle w:val="Heading1"/>
       </w:pPr>
-      <w:bookmarkStart w:id="2526" w:name="_Toc73527102"/>
+      <w:bookmarkStart w:id="2528" w:name="_Toc80621460"/>
       <w:r>
         <w:lastRenderedPageBreak/>
         <w:t>Document Revision Log</w:t>
       </w:r>
-      <w:bookmarkEnd w:id="2526"/>
+      <w:bookmarkEnd w:id="2528"/>
     </w:p>
     <w:p/>
     <w:tbl>
@@ -23264,7 +23801,15 @@
               <w:t>2</w:t>
             </w:r>
             <w:r>
-              <w:t>.5 to reflect ability to return HTTP 3XX redirects and HTTP 4XX rejections e.g. 403 insufficient access rights.</w:t>
+              <w:t xml:space="preserve">.5 to reflect ability to return HTTP 3XX redirects and HTTP 4XX rejections </w:t>
+            </w:r>
+            <w:proofErr w:type="gramStart"/>
+            <w:r>
+              <w:t>e.g.</w:t>
+            </w:r>
+            <w:proofErr w:type="gramEnd"/>
+            <w:r>
+              <w:t xml:space="preserve"> 403 insufficient access rights.</w:t>
             </w:r>
           </w:p>
           <w:p>
@@ -23299,7 +23844,15 @@
               <w:cnfStyle w:val="000000100000" w:firstRow="0" w:lastRow="0" w:firstColumn="0" w:lastColumn="0" w:oddVBand="0" w:evenVBand="0" w:oddHBand="1" w:evenHBand="0" w:firstRowFirstColumn="0" w:firstRowLastColumn="0" w:lastRowFirstColumn="0" w:lastRowLastColumn="0"/>
             </w:pPr>
             <w:r>
-              <w:t>Clarified that device numbers only have to be unique within a single device type.</w:t>
+              <w:t xml:space="preserve">Clarified that device numbers only </w:t>
+            </w:r>
+            <w:proofErr w:type="gramStart"/>
+            <w:r>
+              <w:t>have to</w:t>
+            </w:r>
+            <w:proofErr w:type="gramEnd"/>
+            <w:r>
+              <w:t xml:space="preserve"> be unique within a single device type.</w:t>
             </w:r>
           </w:p>
           <w:p>
@@ -23379,7 +23932,15 @@
               <w:cnfStyle w:val="000000000000" w:firstRow="0" w:lastRow="0" w:firstColumn="0" w:lastColumn="0" w:oddVBand="0" w:evenVBand="0" w:oddHBand="0" w:evenHBand="0" w:firstRowFirstColumn="0" w:firstRowLastColumn="0" w:lastRowFirstColumn="0" w:lastRowLastColumn="0"/>
             </w:pPr>
             <w:r>
-              <w:t xml:space="preserve">Corrected casing of example  in section 2.8.6: </w:t>
+              <w:t xml:space="preserve">Corrected casing of </w:t>
+            </w:r>
+            <w:proofErr w:type="gramStart"/>
+            <w:r>
+              <w:t>example  in</w:t>
+            </w:r>
+            <w:proofErr w:type="gramEnd"/>
+            <w:r>
+              <w:t xml:space="preserve"> section 2.8.6: </w:t>
             </w:r>
             <w:r>
               <w:t>api/v1/Telescope/0/</w:t>

</xml_diff>

<commit_message>
Correct document version number in the page footer to match the title page and increase version number to release 5.
</commit_message>
<xml_diff>
--- a/Documentation/ASCOM Alpaca API Reference.docx
+++ b/Documentation/ASCOM Alpaca API Reference.docx
@@ -393,7 +393,7 @@
                     <v:stroke joinstyle="miter"/>
                     <v:path gradientshapeok="t" o:connecttype="rect"/>
                   </v:shapetype>
-                  <v:shape id="Text Box 152" o:spid="_x0000_s1026" type="#_x0000_t202" style="position:absolute;margin-left:18.8pt;margin-top:670.5pt;width:575.8pt;height:50.2pt;z-index:251660288;visibility:visible;mso-wrap-style:square;mso-width-percent:941;mso-height-percent:0;mso-wrap-distance-left:9pt;mso-wrap-distance-top:0;mso-wrap-distance-right:9pt;mso-wrap-distance-bottom:0;mso-position-horizontal:absolute;mso-position-horizontal-relative:page;mso-position-vertical:absolute;mso-position-vertical-relative:page;mso-width-percent:941;mso-height-percent:0;mso-width-relative:page;mso-height-relative:page;v-text-anchor:bottom" o:gfxdata="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" filled="f" stroked="f" strokeweight=".5pt">
+                  <v:shape id="Text Box 152" o:spid="_x0000_s1026" type="#_x0000_t202" style="position:absolute;margin-left:18.8pt;margin-top:670.5pt;width:575.8pt;height:50.2pt;z-index:251660288;visibility:visible;mso-wrap-style:square;mso-width-percent:941;mso-height-percent:0;mso-wrap-distance-left:9pt;mso-wrap-distance-top:0;mso-wrap-distance-right:9pt;mso-wrap-distance-bottom:0;mso-position-horizontal:absolute;mso-position-horizontal-relative:page;mso-position-vertical:absolute;mso-position-vertical-relative:page;mso-width-percent:941;mso-height-percent:0;mso-width-relative:page;mso-height-relative:page;v-text-anchor:bottom" o:gfxdata="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" filled="f" stroked="f" strokeweight=".5pt">
                     <v:textbox inset="126pt,0,54pt,0">
                       <w:txbxContent>
                         <w:sdt>
@@ -729,7 +729,7 @@
           </mc:Choice>
           <mc:Fallback>
             <w:pict>
-              <v:shape w14:anchorId="16E0C803" id="Text Box 153" o:spid="_x0000_s1027" type="#_x0000_t202" style="position:absolute;margin-left:25.5pt;margin-top:501.75pt;width:575.9pt;height:185.8pt;z-index:251661312;visibility:visible;mso-wrap-style:square;mso-width-percent:941;mso-height-percent:0;mso-wrap-distance-left:9pt;mso-wrap-distance-top:0;mso-wrap-distance-right:9pt;mso-wrap-distance-bottom:0;mso-position-horizontal:absolute;mso-position-horizontal-relative:page;mso-position-vertical:absolute;mso-position-vertical-relative:page;mso-width-percent:941;mso-height-percent:0;mso-width-relative:page;mso-height-relative:page;v-text-anchor:top" o:gfxdata="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" filled="f" stroked="f" strokeweight=".5pt">
+              <v:shape w14:anchorId="16E0C803" id="Text Box 153" o:spid="_x0000_s1027" type="#_x0000_t202" style="position:absolute;margin-left:25.5pt;margin-top:501.75pt;width:575.9pt;height:185.8pt;z-index:251661312;visibility:visible;mso-wrap-style:square;mso-width-percent:941;mso-height-percent:0;mso-wrap-distance-left:9pt;mso-wrap-distance-top:0;mso-wrap-distance-right:9pt;mso-wrap-distance-bottom:0;mso-position-horizontal:absolute;mso-position-horizontal-relative:page;mso-position-vertical:absolute;mso-position-vertical-relative:page;mso-width-percent:941;mso-height-percent:0;mso-width-relative:page;mso-height-relative:page;v-text-anchor:top" o:gfxdata="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" filled="f" stroked="f" strokeweight=".5pt">
                 <v:textbox inset="126pt,0,54pt,0">
                   <w:txbxContent>
                     <w:p>
@@ -1019,7 +1019,7 @@
                                 <w:sz w:val="20"/>
                                 <w:szCs w:val="20"/>
                               </w:rPr>
-                              <w:t>4</w:t>
+                              <w:t>5</w:t>
                             </w:r>
                           </w:p>
                         </w:txbxContent>
@@ -1041,7 +1041,7 @@
           </mc:Choice>
           <mc:Fallback>
             <w:pict>
-              <v:shape w14:anchorId="077B4247" id="Text Box 154" o:spid="_x0000_s1028" type="#_x0000_t202" style="position:absolute;margin-left:18pt;margin-top:303.75pt;width:575.6pt;height:136.5pt;z-index:251659264;visibility:visible;mso-wrap-style:square;mso-width-percent:941;mso-height-percent:0;mso-wrap-distance-left:9pt;mso-wrap-distance-top:0;mso-wrap-distance-right:9pt;mso-wrap-distance-bottom:0;mso-position-horizontal:absolute;mso-position-horizontal-relative:page;mso-position-vertical:absolute;mso-position-vertical-relative:page;mso-width-percent:941;mso-height-percent:0;mso-width-relative:page;mso-height-relative:page;v-text-anchor:bottom" o:gfxdata="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" filled="f" stroked="f" strokeweight=".5pt">
+              <v:shape w14:anchorId="077B4247" id="Text Box 154" o:spid="_x0000_s1028" type="#_x0000_t202" style="position:absolute;margin-left:18pt;margin-top:303.75pt;width:575.6pt;height:136.5pt;z-index:251659264;visibility:visible;mso-wrap-style:square;mso-width-percent:941;mso-height-percent:0;mso-wrap-distance-left:9pt;mso-wrap-distance-top:0;mso-wrap-distance-right:9pt;mso-wrap-distance-bottom:0;mso-position-horizontal:absolute;mso-position-horizontal-relative:page;mso-position-vertical:absolute;mso-position-vertical-relative:page;mso-width-percent:941;mso-height-percent:0;mso-width-relative:page;mso-height-relative:page;v-text-anchor:bottom" o:gfxdata="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" filled="f" stroked="f" strokeweight=".5pt">
                 <v:textbox inset="126pt,0,54pt,0">
                   <w:txbxContent>
                     <w:p>
@@ -1150,7 +1150,7 @@
                           <w:sz w:val="20"/>
                           <w:szCs w:val="20"/>
                         </w:rPr>
-                        <w:t>4</w:t>
+                        <w:t>5</w:t>
                       </w:r>
                     </w:p>
                   </w:txbxContent>
@@ -1229,8 +1229,8 @@
         </w:drawing>
       </w:r>
     </w:p>
-    <w:bookmarkStart w:id="1" w:name="_Ref525981762" w:displacedByCustomXml="next"/>
-    <w:bookmarkStart w:id="2" w:name="_Ref525981825" w:displacedByCustomXml="next"/>
+    <w:bookmarkStart w:id="1" w:name="_Ref525981825" w:displacedByCustomXml="next"/>
+    <w:bookmarkStart w:id="2" w:name="_Ref525981762" w:displacedByCustomXml="next"/>
     <w:sdt>
       <w:sdtPr>
         <w:rPr>
@@ -8778,12 +8778,12 @@
       <w:pPr>
         <w:pStyle w:val="Heading2"/>
       </w:pPr>
-      <w:bookmarkStart w:id="1050" w:name="_Ref526277770"/>
-      <w:bookmarkStart w:id="1051" w:name="_Toc80621398"/>
+      <w:bookmarkStart w:id="1050" w:name="_Toc80621398"/>
+      <w:bookmarkStart w:id="1051" w:name="_Ref526277770"/>
       <w:r>
         <w:t>Language</w:t>
       </w:r>
-      <w:bookmarkEnd w:id="1051"/>
+      <w:bookmarkEnd w:id="1050"/>
     </w:p>
     <w:p>
       <w:r>
@@ -8921,15 +8921,7 @@
               <w:cnfStyle w:val="000000100000" w:firstRow="0" w:lastRow="0" w:firstColumn="0" w:lastColumn="0" w:oddVBand="0" w:evenVBand="0" w:oddHBand="1" w:evenHBand="0" w:firstRowFirstColumn="0" w:firstRowLastColumn="0" w:lastRowFirstColumn="0" w:lastRowLastColumn="0"/>
             </w:pPr>
             <w:r>
-              <w:t xml:space="preserve">One of ASCOM’s supported hardware device types </w:t>
-            </w:r>
-            <w:proofErr w:type="gramStart"/>
-            <w:r>
-              <w:t>e.g.</w:t>
-            </w:r>
-            <w:proofErr w:type="gramEnd"/>
-            <w:r>
-              <w:t xml:space="preserve"> telescopes, focusers, rotators and cameras.</w:t>
+              <w:t>One of ASCOM’s supported hardware device types e.g. telescopes, focusers, rotators and cameras.</w:t>
             </w:r>
           </w:p>
         </w:tc>
@@ -12342,29 +12334,7 @@
           <w:szCs w:val="20"/>
           <w:highlight w:val="white"/>
         </w:rPr>
-        <w:t>http(s)://</w:t>
-      </w:r>
-      <w:proofErr w:type="gramStart"/>
-      <w:r>
-        <w:rPr>
-          <w:rFonts w:ascii="Consolas" w:hAnsi="Consolas" w:cs="Courier New"/>
-          <w:color w:val="0000FF"/>
-          <w:sz w:val="20"/>
-          <w:szCs w:val="20"/>
-          <w:highlight w:val="white"/>
-        </w:rPr>
-        <w:t>host:port</w:t>
-      </w:r>
-      <w:proofErr w:type="gramEnd"/>
-      <w:r>
-        <w:rPr>
-          <w:rFonts w:ascii="Consolas" w:hAnsi="Consolas" w:cs="Courier New"/>
-          <w:color w:val="0000FF"/>
-          <w:sz w:val="20"/>
-          <w:szCs w:val="20"/>
-          <w:highlight w:val="white"/>
-        </w:rPr>
-        <w:t>/</w:t>
+        <w:t>http(s)://host:port/</w:t>
       </w:r>
       <w:proofErr w:type="spellStart"/>
       <w:r>
@@ -12875,15 +12845,7 @@
               <w:cnfStyle w:val="000000100000" w:firstRow="0" w:lastRow="0" w:firstColumn="0" w:lastColumn="0" w:oddVBand="0" w:evenVBand="0" w:oddHBand="1" w:evenHBand="0" w:firstRowFirstColumn="0" w:firstRowLastColumn="0" w:lastRowFirstColumn="0" w:lastRowLastColumn="0"/>
             </w:pPr>
             <w:r>
-              <w:t xml:space="preserve">ASCOM device type </w:t>
-            </w:r>
-            <w:proofErr w:type="gramStart"/>
-            <w:r>
-              <w:t>e.g.</w:t>
-            </w:r>
-            <w:proofErr w:type="gramEnd"/>
-            <w:r>
-              <w:t xml:space="preserve"> camera, telescope, focuser etc.</w:t>
+              <w:t>ASCOM device type e.g. camera, telescope, focuser etc.</w:t>
             </w:r>
           </w:p>
         </w:tc>
@@ -13224,13 +13186,8 @@
         <w:t xml:space="preserve"> </w:t>
       </w:r>
       <w:r>
-        <w:t xml:space="preserve">(in the range </w:t>
-      </w:r>
-      <w:proofErr w:type="gramStart"/>
-      <w:r>
-        <w:t>0::</w:t>
-      </w:r>
-      <w:proofErr w:type="gramEnd"/>
+        <w:t>(in the range 0::</w:t>
+      </w:r>
       <w:r>
         <w:t xml:space="preserve"> 4294967295</w:t>
       </w:r>
@@ -13303,16 +13260,11 @@
       <w:r>
         <w:t xml:space="preserve"> </w:t>
       </w:r>
-      <w:proofErr w:type="gramStart"/>
       <w:r>
         <w:t>E</w:t>
       </w:r>
       <w:r>
-        <w:t>.g.</w:t>
-      </w:r>
-      <w:proofErr w:type="gramEnd"/>
-      <w:r>
-        <w:t xml:space="preserve"> </w:t>
+        <w:t xml:space="preserve">.g. </w:t>
       </w:r>
       <w:r>
         <w:t xml:space="preserve">all </w:t>
@@ -14484,15 +14436,7 @@
     </w:p>
     <w:p>
       <w:r>
-        <w:t xml:space="preserve">JSON is case sensitive and returned parameter names must use the casing specified in the online API definition. For </w:t>
-      </w:r>
-      <w:proofErr w:type="gramStart"/>
-      <w:r>
-        <w:t>example</w:t>
-      </w:r>
-      <w:proofErr w:type="gramEnd"/>
-      <w:r>
-        <w:t xml:space="preserve"> the </w:t>
+        <w:t xml:space="preserve">JSON is case sensitive and returned parameter names must use the casing specified in the online API definition. For example the </w:t>
       </w:r>
       <w:r>
         <w:t xml:space="preserve">GET </w:t>
@@ -14997,15 +14941,7 @@
     </w:p>
     <w:p>
       <w:r>
-        <w:t xml:space="preserve">The Alpaca API is culture neutral in order to facilitate use between clients and devices running in different locales, </w:t>
-      </w:r>
-      <w:proofErr w:type="gramStart"/>
-      <w:r>
-        <w:t>e.g.</w:t>
-      </w:r>
-      <w:proofErr w:type="gramEnd"/>
-      <w:r>
-        <w:t xml:space="preserve"> a client running on a UK locale device </w:t>
+        <w:t xml:space="preserve">The Alpaca API is culture neutral in order to facilitate use between clients and devices running in different locales, e.g. a client running on a UK locale device </w:t>
       </w:r>
       <w:r>
         <w:t xml:space="preserve">connecting to </w:t>
@@ -15074,13 +15010,8 @@
       </w:r>
     </w:p>
     <w:p>
-      <w:proofErr w:type="gramStart"/>
-      <w:r>
-        <w:t>E.g.</w:t>
-      </w:r>
-      <w:proofErr w:type="gramEnd"/>
-      <w:r>
-        <w:t xml:space="preserve"> </w:t>
+      <w:r>
+        <w:t xml:space="preserve">E.g. </w:t>
       </w:r>
       <w:r>
         <w:rPr>
@@ -15179,13 +15110,8 @@
       </w:r>
     </w:p>
     <w:p>
-      <w:proofErr w:type="gramStart"/>
-      <w:r>
-        <w:t>e.g.</w:t>
-      </w:r>
-      <w:proofErr w:type="gramEnd"/>
-      <w:r>
-        <w:t xml:space="preserve"> </w:t>
+      <w:r>
+        <w:t xml:space="preserve">e.g. </w:t>
       </w:r>
       <w:r>
         <w:t xml:space="preserve">Clients </w:t>
@@ -15335,23 +15261,7 @@
               <w:cnfStyle w:val="000000100000" w:firstRow="0" w:lastRow="0" w:firstColumn="0" w:lastColumn="0" w:oddVBand="0" w:evenVBand="0" w:oddHBand="1" w:evenHBand="0" w:firstRowFirstColumn="0" w:firstRowLastColumn="0" w:lastRowFirstColumn="0" w:lastRowLastColumn="0"/>
             </w:pPr>
             <w:r>
-              <w:t xml:space="preserve">Used for all information retrieval where the device state is not changed, </w:t>
-            </w:r>
-            <w:proofErr w:type="gramStart"/>
-            <w:r>
-              <w:t>e.g.</w:t>
-            </w:r>
-            <w:proofErr w:type="gramEnd"/>
-            <w:r>
-              <w:t xml:space="preserve"> most properties and a few functions such as Telescope. </w:t>
-            </w:r>
-            <w:proofErr w:type="gramStart"/>
-            <w:r>
-              <w:t>AxisRates(</w:t>
-            </w:r>
-            <w:proofErr w:type="gramEnd"/>
-            <w:r>
-              <w:t>Axis).</w:t>
+              <w:t>Used for all information retrieval where the device state is not changed, e.g. most properties and a few functions such as Telescope. AxisRates(Axis).</w:t>
             </w:r>
           </w:p>
         </w:tc>
@@ -15393,15 +15303,7 @@
               <w:t>,</w:t>
             </w:r>
             <w:r>
-              <w:t xml:space="preserve"> </w:t>
-            </w:r>
-            <w:proofErr w:type="gramStart"/>
-            <w:r>
-              <w:t>e.g.</w:t>
-            </w:r>
-            <w:proofErr w:type="gramEnd"/>
-            <w:r>
-              <w:t xml:space="preserve"> </w:t>
+              <w:t xml:space="preserve"> e.g. </w:t>
             </w:r>
             <w:proofErr w:type="spellStart"/>
             <w:r>
@@ -15590,15 +15492,7 @@
         </w:numPr>
       </w:pPr>
       <w:r>
-        <w:t xml:space="preserve">Refused to carry out the command for some reason </w:t>
-      </w:r>
-      <w:proofErr w:type="gramStart"/>
-      <w:r>
-        <w:t>e.g.</w:t>
-      </w:r>
-      <w:proofErr w:type="gramEnd"/>
-      <w:r>
-        <w:t xml:space="preserve"> </w:t>
+        <w:t xml:space="preserve">Refused to carry out the command for some reason e.g. </w:t>
       </w:r>
       <w:r>
         <w:t>could not</w:t>
@@ -15654,11 +15548,9 @@
       <w:r>
         <w:t xml:space="preserve"> that the “business logic” ASCOM interface command was </w:t>
       </w:r>
-      <w:proofErr w:type="gramStart"/>
       <w:r>
         <w:t>understood</w:t>
       </w:r>
-      <w:proofErr w:type="gramEnd"/>
       <w:r>
         <w:t xml:space="preserve"> and that the device attempted to carry it out</w:t>
       </w:r>
@@ -15669,15 +15561,7 @@
         <w:t>.</w:t>
       </w:r>
       <w:r>
-        <w:t xml:space="preserve"> The resultant JSON response includes an ErrorNumber value that the client can inspect to determine </w:t>
-      </w:r>
-      <w:proofErr w:type="gramStart"/>
-      <w:r>
-        <w:t>whether or not</w:t>
-      </w:r>
-      <w:proofErr w:type="gramEnd"/>
-      <w:r>
-        <w:t xml:space="preserve"> the operation was successful in an ASCOM interface sense.</w:t>
+        <w:t xml:space="preserve"> The resultant JSON response includes an ErrorNumber value that the client can inspect to determine whether or not the operation was successful in an ASCOM interface sense.</w:t>
       </w:r>
     </w:p>
     <w:p>
@@ -15686,18 +15570,10 @@
         <w:keepLines/>
       </w:pPr>
       <w:r>
-        <w:t xml:space="preserve">These status codes should be </w:t>
-      </w:r>
-      <w:proofErr w:type="gramStart"/>
-      <w:r>
-        <w:t xml:space="preserve">used </w:t>
-      </w:r>
-      <w:r>
-        <w:t xml:space="preserve"> an</w:t>
-      </w:r>
-      <w:proofErr w:type="gramEnd"/>
-      <w:r>
-        <w:t xml:space="preserve"> Alpaca perspective these status codes are used:</w:t>
+        <w:t xml:space="preserve">These status codes should be used </w:t>
+      </w:r>
+      <w:r>
+        <w:t xml:space="preserve"> an Alpaca perspective these status codes are used:</w:t>
       </w:r>
     </w:p>
     <w:tbl>
@@ -16210,21 +16086,7 @@
         <w:rPr>
           <w:lang w:val="en-GB"/>
         </w:rPr>
-        <w:t xml:space="preserve"> 200 status must be returned when the device understands the supplied command regardless of </w:t>
-      </w:r>
-      <w:proofErr w:type="gramStart"/>
-      <w:r>
-        <w:rPr>
-          <w:lang w:val="en-GB"/>
-        </w:rPr>
-        <w:t>whether or not</w:t>
-      </w:r>
-      <w:proofErr w:type="gramEnd"/>
-      <w:r>
-        <w:rPr>
-          <w:lang w:val="en-GB"/>
-        </w:rPr>
-        <w:t xml:space="preserve"> it can action it</w:t>
+        <w:t xml:space="preserve"> 200 status must be returned when the device understands the supplied command regardless of whether or not it can action it</w:t>
       </w:r>
       <w:r>
         <w:rPr>
@@ -17586,25 +17448,7 @@
           <w:color w:val="2683C6" w:themeColor="accent2"/>
           <w:u w:val="none"/>
         </w:rPr>
-        <w:t>{"Value</w:t>
-      </w:r>
-      <w:proofErr w:type="gramStart"/>
-      <w:r>
-        <w:rPr>
-          <w:rStyle w:val="Hyperlink"/>
-          <w:color w:val="2683C6" w:themeColor="accent2"/>
-          <w:u w:val="none"/>
-        </w:rPr>
-        <w:t>":[</w:t>
-      </w:r>
-      <w:proofErr w:type="gramEnd"/>
-      <w:r>
-        <w:rPr>
-          <w:rStyle w:val="Hyperlink"/>
-          <w:color w:val="2683C6" w:themeColor="accent2"/>
-          <w:u w:val="none"/>
-        </w:rPr>
-        <w:t>"AssemblyVersionNumber","SlewToHA","AvailableTimeInThisPointingState","TimeUntilPointingStateCanChange"],"ClientTransactionID":6,"ServerTransactionID":6,</w:t>
+        <w:t>{"Value":["AssemblyVersionNumber","SlewToHA","AvailableTimeInThisPointingState","TimeUntilPointingStateCanChange"],"ClientTransactionID":6,"ServerTransactionID":6,</w:t>
       </w:r>
       <w:r>
         <w:rPr>
@@ -17844,25 +17688,7 @@
           <w:color w:val="2683C6" w:themeColor="accent2"/>
           <w:u w:val="none"/>
         </w:rPr>
-        <w:t>{"Value</w:t>
-      </w:r>
-      <w:proofErr w:type="gramStart"/>
-      <w:r>
-        <w:rPr>
-          <w:rStyle w:val="Hyperlink"/>
-          <w:color w:val="2683C6" w:themeColor="accent2"/>
-          <w:u w:val="none"/>
-        </w:rPr>
-        <w:t>":true</w:t>
-      </w:r>
-      <w:proofErr w:type="gramEnd"/>
-      <w:r>
-        <w:rPr>
-          <w:rStyle w:val="Hyperlink"/>
-          <w:color w:val="2683C6" w:themeColor="accent2"/>
-          <w:u w:val="none"/>
-        </w:rPr>
-        <w:t>,"ClientTransactionID":20,"ServerTransactionID":168,</w:t>
+        <w:t>{"Value":true,"ClientTransactionID":20,"ServerTransactionID":168,</w:t>
       </w:r>
       <w:r>
         <w:rPr>
@@ -18035,15 +17861,7 @@
         <w:t xml:space="preserve">hese exception numbers translate into very large and unwieldy negative </w:t>
       </w:r>
       <w:r>
-        <w:t xml:space="preserve">numbers </w:t>
-      </w:r>
-      <w:proofErr w:type="gramStart"/>
-      <w:r>
-        <w:t>e.g.</w:t>
-      </w:r>
-      <w:proofErr w:type="gramEnd"/>
-      <w:r>
-        <w:t xml:space="preserve"> 0x80040400 becomes -2,147,220,480 and 0x80040FFF becomes -2,147,217,409.</w:t>
+        <w:t>numbers e.g. 0x80040400 becomes -2,147,220,480 and 0x80040FFF becomes -2,147,217,409.</w:t>
       </w:r>
     </w:p>
     <w:p>
@@ -18886,21 +18704,7 @@
         <w:rPr>
           <w:i/>
         </w:rPr>
-        <w:t>(</w:t>
-      </w:r>
-      <w:proofErr w:type="gramStart"/>
-      <w:r>
-        <w:rPr>
-          <w:i/>
-        </w:rPr>
-        <w:t>parameters</w:t>
-      </w:r>
-      <w:proofErr w:type="gramEnd"/>
-      <w:r>
-        <w:rPr>
-          <w:i/>
-        </w:rPr>
-        <w:t xml:space="preserve"> for the PUT verb are placed in the </w:t>
+        <w:t xml:space="preserve">(parameters for the PUT verb are placed in the </w:t>
       </w:r>
       <w:r>
         <w:rPr>
@@ -19233,9 +19037,9 @@
       <w:pPr>
         <w:pStyle w:val="Heading1"/>
       </w:pPr>
-      <w:bookmarkStart w:id="2490" w:name="_Ref37086402"/>
-      <w:bookmarkStart w:id="2491" w:name="_Ref37086522"/>
-      <w:bookmarkStart w:id="2492" w:name="_Toc80621433"/>
+      <w:bookmarkStart w:id="2490" w:name="_Toc80621433"/>
+      <w:bookmarkStart w:id="2491" w:name="_Ref37086402"/>
+      <w:bookmarkStart w:id="2492" w:name="_Ref37086522"/>
       <w:r>
         <w:lastRenderedPageBreak/>
         <w:t xml:space="preserve">Alpaca </w:t>
@@ -19249,7 +19053,7 @@
       <w:r>
         <w:t>t</w:t>
       </w:r>
-      <w:bookmarkEnd w:id="2492"/>
+      <w:bookmarkEnd w:id="2490"/>
     </w:p>
     <w:p>
       <w:r>
@@ -19386,10 +19190,64 @@
           <w:szCs w:val="20"/>
           <w:highlight w:val="white"/>
         </w:rPr>
-        <w:t>http(s)://</w:t>
-      </w:r>
-      <w:proofErr w:type="gramStart"/>
-      <w:r>
+        <w:t>http(s)://host:port/setup</w:t>
+      </w:r>
+    </w:p>
+    <w:p>
+      <w:r>
+        <w:t xml:space="preserve">At minimum this </w:t>
+      </w:r>
+      <w:r>
+        <w:t xml:space="preserve">must </w:t>
+      </w:r>
+      <w:r>
+        <w:t xml:space="preserve">provide manufacturer and device </w:t>
+      </w:r>
+      <w:r>
+        <w:t xml:space="preserve">descriptive </w:t>
+      </w:r>
+      <w:r>
+        <w:t xml:space="preserve">information. </w:t>
+      </w:r>
+      <w:r>
+        <w:t>T</w:t>
+      </w:r>
+      <w:r>
+        <w:t xml:space="preserve">his could be a good place to enable the astronomer user to </w:t>
+      </w:r>
+      <w:r>
+        <w:t>change the Alpaca discovery port number</w:t>
+      </w:r>
+      <w:r>
+        <w:t xml:space="preserve"> and any other “whole device” configuration settings</w:t>
+      </w:r>
+      <w:r>
+        <w:t>.</w:t>
+      </w:r>
+    </w:p>
+    <w:p>
+      <w:pPr>
+        <w:pStyle w:val="Heading3"/>
+      </w:pPr>
+      <w:bookmarkStart w:id="2496" w:name="_Ref37146076"/>
+      <w:bookmarkStart w:id="2497" w:name="_Toc80621436"/>
+      <w:r>
+        <w:t>ASCOM Device Specific Setup URLs</w:t>
+      </w:r>
+      <w:bookmarkEnd w:id="2496"/>
+      <w:bookmarkEnd w:id="2497"/>
+    </w:p>
+    <w:p>
+      <w:r>
+        <w:t xml:space="preserve">These follow a similar format to the </w:t>
+      </w:r>
+      <w:r>
+        <w:t>Alpaca Device API with an overall format of:</w:t>
+      </w:r>
+    </w:p>
+    <w:p>
+      <w:pPr>
+        <w:jc w:val="center"/>
         <w:rPr>
           <w:rFonts w:ascii="Consolas" w:hAnsi="Consolas" w:cs="Courier New"/>
           <w:color w:val="0000FF"/>
@@ -19397,9 +19255,7 @@
           <w:szCs w:val="20"/>
           <w:highlight w:val="white"/>
         </w:rPr>
-        <w:t>host:port</w:t>
-      </w:r>
-      <w:proofErr w:type="gramEnd"/>
+      </w:pPr>
       <w:r>
         <w:rPr>
           <w:rFonts w:ascii="Consolas" w:hAnsi="Consolas" w:cs="Courier New"/>
@@ -19408,103 +19264,7 @@
           <w:szCs w:val="20"/>
           <w:highlight w:val="white"/>
         </w:rPr>
-        <w:t>/setup</w:t>
-      </w:r>
-    </w:p>
-    <w:p>
-      <w:r>
-        <w:t xml:space="preserve">At minimum this </w:t>
-      </w:r>
-      <w:r>
-        <w:t xml:space="preserve">must </w:t>
-      </w:r>
-      <w:r>
-        <w:t xml:space="preserve">provide manufacturer and device </w:t>
-      </w:r>
-      <w:r>
-        <w:t xml:space="preserve">descriptive </w:t>
-      </w:r>
-      <w:r>
-        <w:t xml:space="preserve">information. </w:t>
-      </w:r>
-      <w:r>
-        <w:t>T</w:t>
-      </w:r>
-      <w:r>
-        <w:t xml:space="preserve">his could be a good place to enable the astronomer user to </w:t>
-      </w:r>
-      <w:r>
-        <w:t>change the Alpaca discovery port number</w:t>
-      </w:r>
-      <w:r>
-        <w:t xml:space="preserve"> and any other “whole device” configuration settings</w:t>
-      </w:r>
-      <w:r>
-        <w:t>.</w:t>
-      </w:r>
-    </w:p>
-    <w:p>
-      <w:pPr>
-        <w:pStyle w:val="Heading3"/>
-      </w:pPr>
-      <w:bookmarkStart w:id="2496" w:name="_Ref37146076"/>
-      <w:bookmarkStart w:id="2497" w:name="_Toc80621436"/>
-      <w:r>
-        <w:t>ASCOM Device Specific Setup URLs</w:t>
-      </w:r>
-      <w:bookmarkEnd w:id="2496"/>
-      <w:bookmarkEnd w:id="2497"/>
-    </w:p>
-    <w:p>
-      <w:r>
-        <w:t xml:space="preserve">These follow a similar format to the </w:t>
-      </w:r>
-      <w:r>
-        <w:t>Alpaca Device API with an overall format of:</w:t>
-      </w:r>
-    </w:p>
-    <w:p>
-      <w:pPr>
-        <w:jc w:val="center"/>
-        <w:rPr>
-          <w:rFonts w:ascii="Consolas" w:hAnsi="Consolas" w:cs="Courier New"/>
-          <w:color w:val="0000FF"/>
-          <w:sz w:val="20"/>
-          <w:szCs w:val="20"/>
-          <w:highlight w:val="white"/>
-        </w:rPr>
-      </w:pPr>
-      <w:r>
-        <w:rPr>
-          <w:rFonts w:ascii="Consolas" w:hAnsi="Consolas" w:cs="Courier New"/>
-          <w:color w:val="0000FF"/>
-          <w:sz w:val="20"/>
-          <w:szCs w:val="20"/>
-          <w:highlight w:val="white"/>
-        </w:rPr>
-        <w:t>http(s)://</w:t>
-      </w:r>
-      <w:proofErr w:type="gramStart"/>
-      <w:r>
-        <w:rPr>
-          <w:rFonts w:ascii="Consolas" w:hAnsi="Consolas" w:cs="Courier New"/>
-          <w:color w:val="0000FF"/>
-          <w:sz w:val="20"/>
-          <w:szCs w:val="20"/>
-          <w:highlight w:val="white"/>
-        </w:rPr>
-        <w:t>host:port</w:t>
-      </w:r>
-      <w:proofErr w:type="gramEnd"/>
-      <w:r>
-        <w:rPr>
-          <w:rFonts w:ascii="Consolas" w:hAnsi="Consolas" w:cs="Courier New"/>
-          <w:color w:val="0000FF"/>
-          <w:sz w:val="20"/>
-          <w:szCs w:val="20"/>
-          <w:highlight w:val="white"/>
-        </w:rPr>
-        <w:t>/path</w:t>
+        <w:t>http(s)://host:port/path</w:t>
       </w:r>
     </w:p>
     <w:p>
@@ -19858,15 +19618,7 @@
               <w:t>d</w:t>
             </w:r>
             <w:r>
-              <w:t xml:space="preserve">evice type </w:t>
-            </w:r>
-            <w:proofErr w:type="gramStart"/>
-            <w:r>
-              <w:t>e.g.</w:t>
-            </w:r>
-            <w:proofErr w:type="gramEnd"/>
-            <w:r>
-              <w:t xml:space="preserve"> camera, telescope, focuser etc.</w:t>
+              <w:t>evice type e.g. camera, telescope, focuser etc.</w:t>
             </w:r>
           </w:p>
         </w:tc>
@@ -19967,13 +19719,8 @@
             <w:r>
               <w:t xml:space="preserve">Fixed </w:t>
             </w:r>
-            <w:proofErr w:type="gramStart"/>
-            <w:r>
-              <w:t>lower case</w:t>
-            </w:r>
-            <w:proofErr w:type="gramEnd"/>
-            <w:r>
-              <w:t xml:space="preserve"> </w:t>
+            <w:r>
+              <w:t xml:space="preserve">lower case </w:t>
             </w:r>
             <w:r>
               <w:t xml:space="preserve">text </w:t>
@@ -20178,9 +19925,88 @@
           <w:szCs w:val="20"/>
           <w:highlight w:val="white"/>
         </w:rPr>
-        <w:t>http(s)://</w:t>
-      </w:r>
-      <w:proofErr w:type="gramStart"/>
+        <w:t>http(s)://host:port/</w:t>
+      </w:r>
+      <w:r>
+        <w:rPr>
+          <w:rFonts w:ascii="Consolas" w:hAnsi="Consolas" w:cs="Courier New"/>
+          <w:color w:val="0000FF"/>
+          <w:sz w:val="20"/>
+          <w:szCs w:val="20"/>
+        </w:rPr>
+        <w:t>management</w:t>
+      </w:r>
+      <w:r>
+        <w:rPr>
+          <w:rFonts w:ascii="Consolas" w:hAnsi="Consolas" w:cs="Courier New"/>
+          <w:sz w:val="20"/>
+          <w:szCs w:val="20"/>
+        </w:rPr>
+        <w:t>/</w:t>
+      </w:r>
+      <w:r>
+        <w:rPr>
+          <w:rFonts w:ascii="Consolas" w:hAnsi="Consolas" w:cs="Courier New"/>
+          <w:color w:val="0000FF"/>
+          <w:sz w:val="20"/>
+          <w:szCs w:val="20"/>
+        </w:rPr>
+        <w:t>apiversions</w:t>
+      </w:r>
+    </w:p>
+    <w:p>
+      <w:pPr>
+        <w:rPr>
+          <w:rFonts w:asciiTheme="majorHAnsi" w:hAnsiTheme="majorHAnsi"/>
+        </w:rPr>
+      </w:pPr>
+      <w:r>
+        <w:rPr>
+          <w:rFonts w:asciiTheme="majorHAnsi" w:hAnsiTheme="majorHAnsi"/>
+        </w:rPr>
+        <w:t xml:space="preserve">For example, </w:t>
+      </w:r>
+      <w:r>
+        <w:rPr>
+          <w:rFonts w:asciiTheme="majorHAnsi" w:hAnsiTheme="majorHAnsi"/>
+        </w:rPr>
+        <w:t>this is a</w:t>
+      </w:r>
+      <w:r>
+        <w:rPr>
+          <w:rFonts w:asciiTheme="majorHAnsi" w:hAnsiTheme="majorHAnsi"/>
+        </w:rPr>
+        <w:t>n</w:t>
+      </w:r>
+      <w:r>
+        <w:rPr>
+          <w:rFonts w:asciiTheme="majorHAnsi" w:hAnsiTheme="majorHAnsi"/>
+        </w:rPr>
+        <w:t xml:space="preserve"> </w:t>
+      </w:r>
+      <w:r>
+        <w:rPr>
+          <w:rFonts w:asciiTheme="majorHAnsi" w:hAnsiTheme="majorHAnsi"/>
+        </w:rPr>
+        <w:t>api version URL</w:t>
+      </w:r>
+      <w:r>
+        <w:rPr>
+          <w:rFonts w:asciiTheme="majorHAnsi" w:hAnsiTheme="majorHAnsi"/>
+        </w:rPr>
+        <w:t>:</w:t>
+      </w:r>
+    </w:p>
+    <w:p>
+      <w:pPr>
+        <w:jc w:val="center"/>
+        <w:rPr>
+          <w:rFonts w:ascii="Consolas" w:hAnsi="Consolas" w:cs="Courier New"/>
+          <w:color w:val="0000FF"/>
+          <w:sz w:val="20"/>
+          <w:szCs w:val="20"/>
+        </w:rPr>
+      </w:pPr>
       <w:r>
         <w:rPr>
           <w:rFonts w:ascii="Consolas" w:hAnsi="Consolas" w:cs="Courier New"/>
@@ -20189,115 +20015,14 @@
           <w:szCs w:val="20"/>
           <w:highlight w:val="white"/>
         </w:rPr>
-        <w:t>host:port</w:t>
-      </w:r>
-      <w:proofErr w:type="gramEnd"/>
+        <w:t>http://api.peakobservatory.com/</w:t>
+      </w:r>
       <w:r>
         <w:rPr>
           <w:rFonts w:ascii="Consolas" w:hAnsi="Consolas" w:cs="Courier New"/>
           <w:color w:val="0000FF"/>
           <w:sz w:val="20"/>
           <w:szCs w:val="20"/>
-          <w:highlight w:val="white"/>
-        </w:rPr>
-        <w:t>/</w:t>
-      </w:r>
-      <w:r>
-        <w:rPr>
-          <w:rFonts w:ascii="Consolas" w:hAnsi="Consolas" w:cs="Courier New"/>
-          <w:color w:val="0000FF"/>
-          <w:sz w:val="20"/>
-          <w:szCs w:val="20"/>
-        </w:rPr>
-        <w:t>management</w:t>
-      </w:r>
-      <w:r>
-        <w:rPr>
-          <w:rFonts w:ascii="Consolas" w:hAnsi="Consolas" w:cs="Courier New"/>
-          <w:sz w:val="20"/>
-          <w:szCs w:val="20"/>
-        </w:rPr>
-        <w:t>/</w:t>
-      </w:r>
-      <w:r>
-        <w:rPr>
-          <w:rFonts w:ascii="Consolas" w:hAnsi="Consolas" w:cs="Courier New"/>
-          <w:color w:val="0000FF"/>
-          <w:sz w:val="20"/>
-          <w:szCs w:val="20"/>
-        </w:rPr>
-        <w:t>apiversions</w:t>
-      </w:r>
-    </w:p>
-    <w:p>
-      <w:pPr>
-        <w:rPr>
-          <w:rFonts w:asciiTheme="majorHAnsi" w:hAnsiTheme="majorHAnsi"/>
-        </w:rPr>
-      </w:pPr>
-      <w:r>
-        <w:rPr>
-          <w:rFonts w:asciiTheme="majorHAnsi" w:hAnsiTheme="majorHAnsi"/>
-        </w:rPr>
-        <w:t xml:space="preserve">For example, </w:t>
-      </w:r>
-      <w:r>
-        <w:rPr>
-          <w:rFonts w:asciiTheme="majorHAnsi" w:hAnsiTheme="majorHAnsi"/>
-        </w:rPr>
-        <w:t>this is a</w:t>
-      </w:r>
-      <w:r>
-        <w:rPr>
-          <w:rFonts w:asciiTheme="majorHAnsi" w:hAnsiTheme="majorHAnsi"/>
-        </w:rPr>
-        <w:t>n</w:t>
-      </w:r>
-      <w:r>
-        <w:rPr>
-          <w:rFonts w:asciiTheme="majorHAnsi" w:hAnsiTheme="majorHAnsi"/>
-        </w:rPr>
-        <w:t xml:space="preserve"> </w:t>
-      </w:r>
-      <w:r>
-        <w:rPr>
-          <w:rFonts w:asciiTheme="majorHAnsi" w:hAnsiTheme="majorHAnsi"/>
-        </w:rPr>
-        <w:t>api version URL</w:t>
-      </w:r>
-      <w:r>
-        <w:rPr>
-          <w:rFonts w:asciiTheme="majorHAnsi" w:hAnsiTheme="majorHAnsi"/>
-        </w:rPr>
-        <w:t>:</w:t>
-      </w:r>
-    </w:p>
-    <w:p>
-      <w:pPr>
-        <w:jc w:val="center"/>
-        <w:rPr>
-          <w:rFonts w:ascii="Consolas" w:hAnsi="Consolas" w:cs="Courier New"/>
-          <w:color w:val="0000FF"/>
-          <w:sz w:val="20"/>
-          <w:szCs w:val="20"/>
-        </w:rPr>
-      </w:pPr>
-      <w:r>
-        <w:rPr>
-          <w:rFonts w:ascii="Consolas" w:hAnsi="Consolas" w:cs="Courier New"/>
-          <w:color w:val="0000FF"/>
-          <w:sz w:val="20"/>
-          <w:szCs w:val="20"/>
-          <w:highlight w:val="white"/>
-        </w:rPr>
-        <w:t>http://api.peakobservatory.com/</w:t>
-      </w:r>
-      <w:r>
-        <w:rPr>
-          <w:rFonts w:ascii="Consolas" w:hAnsi="Consolas" w:cs="Courier New"/>
-          <w:color w:val="0000FF"/>
-          <w:sz w:val="20"/>
-          <w:szCs w:val="20"/>
         </w:rPr>
         <w:t>management/apiversions</w:t>
       </w:r>
@@ -20453,15 +20178,7 @@
         <w:t xml:space="preserve">, </w:t>
       </w:r>
       <w:r>
-        <w:t xml:space="preserve">the device number that must be used to communicate with this </w:t>
-      </w:r>
-      <w:proofErr w:type="gramStart"/>
-      <w:r>
-        <w:t>particular ASCOM</w:t>
-      </w:r>
-      <w:proofErr w:type="gramEnd"/>
-      <w:r>
-        <w:t xml:space="preserve"> Device</w:t>
+        <w:t>the device number that must be used to communicate with this particular ASCOM Device</w:t>
       </w:r>
       <w:r>
         <w:t xml:space="preserve"> and a globally unique id for this particular device</w:t>
@@ -20959,15 +20676,7 @@
     </w:p>
     <w:p>
       <w:r>
-        <w:t xml:space="preserve">The purpose of UIDs is to support “re-discovery” of Alpaca Devices </w:t>
-      </w:r>
-      <w:proofErr w:type="gramStart"/>
-      <w:r>
-        <w:t>in the event that</w:t>
-      </w:r>
-      <w:proofErr w:type="gramEnd"/>
-      <w:r>
-        <w:t xml:space="preserve"> </w:t>
+        <w:t xml:space="preserve">The purpose of UIDs is to support “re-discovery” of Alpaca Devices in the event that </w:t>
       </w:r>
       <w:r>
         <w:t xml:space="preserve">a device’s </w:t>
@@ -21013,8 +20722,8 @@
         <w:lastRenderedPageBreak/>
         <w:t>Alpaca Discovery</w:t>
       </w:r>
-      <w:bookmarkEnd w:id="2490"/>
       <w:bookmarkEnd w:id="2491"/>
+      <w:bookmarkEnd w:id="2492"/>
       <w:bookmarkEnd w:id="2504"/>
       <w:bookmarkEnd w:id="2505"/>
     </w:p>
@@ -21733,15 +21442,7 @@
         <w:spacing w:after="120" w:line="264" w:lineRule="auto"/>
       </w:pPr>
       <w:r>
-        <w:t>the fixed IPv6 link local multicast address: ff</w:t>
-      </w:r>
-      <w:proofErr w:type="gramStart"/>
-      <w:r>
-        <w:t>12::</w:t>
-      </w:r>
-      <w:proofErr w:type="gramEnd"/>
-      <w:r>
-        <w:t>a1:9aca</w:t>
+        <w:t>the fixed IPv6 link local multicast address: ff12::a1:9aca</w:t>
       </w:r>
     </w:p>
     <w:p>
@@ -21804,15 +21505,7 @@
         <w:spacing w:after="120" w:line="264" w:lineRule="auto"/>
       </w:pPr>
       <w:r>
-        <w:t>Transmit a DISCOVERY MESSAGE to the DISCOVERY PORT using IPv6 multicast address ff</w:t>
-      </w:r>
-      <w:proofErr w:type="gramStart"/>
-      <w:r>
-        <w:t>12::</w:t>
-      </w:r>
-      <w:proofErr w:type="gramEnd"/>
-      <w:r>
-        <w:t>a1:9aca.</w:t>
+        <w:t>Transmit a DISCOVERY MESSAGE to the DISCOVERY PORT using IPv6 multicast address ff12::a1:9aca.</w:t>
       </w:r>
     </w:p>
     <w:p>
@@ -21876,15 +21569,7 @@
         <w:spacing w:after="120" w:line="264" w:lineRule="auto"/>
       </w:pPr>
       <w:r>
-        <w:t>Join the Alpaca IPv6 multicast group on address ff</w:t>
-      </w:r>
-      <w:proofErr w:type="gramStart"/>
-      <w:r>
-        <w:t>12::</w:t>
-      </w:r>
-      <w:proofErr w:type="gramEnd"/>
-      <w:r>
-        <w:t>a1:9aca.</w:t>
+        <w:t>Join the Alpaca IPv6 multicast group on address ff12::a1:9aca.</w:t>
       </w:r>
     </w:p>
     <w:p>
@@ -22110,15 +21795,7 @@
               <w:cnfStyle w:val="000000000000" w:firstRow="0" w:lastRow="0" w:firstColumn="0" w:lastColumn="0" w:oddVBand="0" w:evenVBand="0" w:oddHBand="0" w:evenHBand="0" w:firstRowFirstColumn="0" w:firstRowLastColumn="0" w:lastRowFirstColumn="0" w:lastRowLastColumn="0"/>
             </w:pPr>
             <w:r>
-              <w:t xml:space="preserve">The version number sequence is 1::9 then </w:t>
-            </w:r>
-            <w:proofErr w:type="gramStart"/>
-            <w:r>
-              <w:t>A::</w:t>
-            </w:r>
-            <w:proofErr w:type="gramEnd"/>
-            <w:r>
-              <w:t>Z</w:t>
+              <w:t>The version number sequence is 1::9 then A::Z</w:t>
             </w:r>
             <w:r>
               <w:t>.</w:t>
@@ -22795,7 +22472,7 @@
       <w:r>
         <w:t>Essential Concepts</w:t>
       </w:r>
-      <w:bookmarkEnd w:id="1050"/>
+      <w:bookmarkEnd w:id="1051"/>
       <w:bookmarkEnd w:id="2524"/>
     </w:p>
     <w:p>
@@ -22889,15 +22566,7 @@
         <w:br/>
       </w:r>
       <w:r>
-        <w:t xml:space="preserve">For example, a mount </w:t>
-      </w:r>
-      <w:proofErr w:type="gramStart"/>
-      <w:r>
-        <w:t>really only</w:t>
-      </w:r>
-      <w:proofErr w:type="gramEnd"/>
-      <w:r>
-        <w:t xml:space="preserve"> needs "point to these coordinates" and "track the apparent motion of my object". The more accurately it does these things, the better.  As a client program </w:t>
+        <w:t xml:space="preserve">For example, a mount really only needs "point to these coordinates" and "track the apparent motion of my object". The more accurately it does these things, the better.  As a client program </w:t>
       </w:r>
       <w:r>
         <w:t>developer,</w:t>
@@ -23032,15 +22701,7 @@
         <w:t>,</w:t>
       </w:r>
       <w:r>
-        <w:t xml:space="preserve"> which tell the client </w:t>
-      </w:r>
-      <w:proofErr w:type="gramStart"/>
-      <w:r>
-        <w:t>whether or not</w:t>
-      </w:r>
-      <w:proofErr w:type="gramEnd"/>
-      <w:r>
-        <w:t xml:space="preserve"> a corresponding capability is available. For example, in the Telescope API, the </w:t>
+        <w:t xml:space="preserve"> which tell the client whether or not a corresponding capability is available. For example, in the Telescope API, the </w:t>
       </w:r>
       <w:proofErr w:type="spellStart"/>
       <w:r>
@@ -23055,17 +22716,12 @@
         <w:t xml:space="preserve">the </w:t>
       </w:r>
       <w:proofErr w:type="spellStart"/>
-      <w:proofErr w:type="gramStart"/>
       <w:r>
         <w:t>SlewToAltAz</w:t>
       </w:r>
       <w:proofErr w:type="spellEnd"/>
       <w:r>
-        <w:t>(</w:t>
-      </w:r>
-      <w:proofErr w:type="gramEnd"/>
-      <w:r>
-        <w:t xml:space="preserve">) method. These "can" properties exist only for methods which can't be directly tested without changing the state of the device. </w:t>
+        <w:t xml:space="preserve">() method. These "can" properties exist only for methods which can't be directly tested without changing the state of the device. </w:t>
       </w:r>
       <w:r>
         <w:br/>
@@ -23142,17 +22798,12 @@
         <w:t xml:space="preserve"> for the </w:t>
       </w:r>
       <w:proofErr w:type="spellStart"/>
-      <w:proofErr w:type="gramStart"/>
       <w:r>
         <w:t>SlewToAltAz</w:t>
       </w:r>
       <w:proofErr w:type="spellEnd"/>
       <w:r>
-        <w:t>(</w:t>
-      </w:r>
-      <w:proofErr w:type="gramEnd"/>
-      <w:r>
-        <w:t>) method</w:t>
+        <w:t>() method</w:t>
       </w:r>
       <w:r>
         <w:t>.</w:t>
@@ -23203,13 +22854,8 @@
         <w:t xml:space="preserve"> of a module is where these rules </w:t>
       </w:r>
       <w:r>
-        <w:t xml:space="preserve">are </w:t>
-      </w:r>
-      <w:proofErr w:type="gramStart"/>
-      <w:r>
-        <w:t>effected</w:t>
-      </w:r>
-      <w:proofErr w:type="gramEnd"/>
+        <w:t>are effected</w:t>
+      </w:r>
       <w:r>
         <w:t xml:space="preserve">, </w:t>
       </w:r>
@@ -23375,21 +23021,7 @@
         <w:rPr>
           <w:b/>
         </w:rPr>
-        <w:t xml:space="preserve"> – </w:t>
-      </w:r>
-      <w:proofErr w:type="gramStart"/>
-      <w:r>
-        <w:rPr>
-          <w:b/>
-        </w:rPr>
-        <w:t>Over Use</w:t>
-      </w:r>
-      <w:proofErr w:type="gramEnd"/>
-      <w:r>
-        <w:rPr>
-          <w:b/>
-        </w:rPr>
-        <w:t>:</w:t>
+        <w:t xml:space="preserve"> – Over Use:</w:t>
       </w:r>
       <w:r>
         <w:t xml:space="preserve"> Drivers must protect themselves and the instrument </w:t>
@@ -23428,15 +23060,7 @@
         <w:t>instruments</w:t>
       </w:r>
       <w:r>
-        <w:t xml:space="preserve"> should protect themselves from illegal or hazardous operations. </w:t>
-      </w:r>
-      <w:proofErr w:type="gramStart"/>
-      <w:r>
-        <w:t>E.g.</w:t>
-      </w:r>
-      <w:proofErr w:type="gramEnd"/>
-      <w:r>
-        <w:t xml:space="preserve"> a dome may be opening but receives a request to close the shutter. </w:t>
+        <w:t xml:space="preserve"> should protect themselves from illegal or hazardous operations. E.g. a dome may be opening but receives a request to close the shutter. </w:t>
       </w:r>
       <w:r>
         <w:t xml:space="preserve">If the shutter can be safely reversed while opening, the driver could simply close the shutter and report success. Alternatively, the driver may permit the shutter to fully open and return an </w:t>
@@ -23472,13 +23096,8 @@
         <w:t xml:space="preserve"> </w:t>
       </w:r>
       <w:r>
-        <w:t xml:space="preserve">In the example above, the driver ShutterStatus property must accurately </w:t>
-      </w:r>
-      <w:proofErr w:type="gramStart"/>
-      <w:r>
-        <w:t>reflect the physical shutter condition at all times</w:t>
-      </w:r>
-      <w:proofErr w:type="gramEnd"/>
+        <w:t>In the example above, the driver ShutterStatus property must accurately reflect the physical shutter condition at all times</w:t>
+      </w:r>
       <w:r>
         <w:t xml:space="preserve">. </w:t>
       </w:r>
@@ -23801,15 +23420,7 @@
               <w:t>2</w:t>
             </w:r>
             <w:r>
-              <w:t xml:space="preserve">.5 to reflect ability to return HTTP 3XX redirects and HTTP 4XX rejections </w:t>
-            </w:r>
-            <w:proofErr w:type="gramStart"/>
-            <w:r>
-              <w:t>e.g.</w:t>
-            </w:r>
-            <w:proofErr w:type="gramEnd"/>
-            <w:r>
-              <w:t xml:space="preserve"> 403 insufficient access rights.</w:t>
+              <w:t>.5 to reflect ability to return HTTP 3XX redirects and HTTP 4XX rejections e.g. 403 insufficient access rights.</w:t>
             </w:r>
           </w:p>
           <w:p>
@@ -23844,15 +23455,7 @@
               <w:cnfStyle w:val="000000100000" w:firstRow="0" w:lastRow="0" w:firstColumn="0" w:lastColumn="0" w:oddVBand="0" w:evenVBand="0" w:oddHBand="1" w:evenHBand="0" w:firstRowFirstColumn="0" w:firstRowLastColumn="0" w:lastRowFirstColumn="0" w:lastRowLastColumn="0"/>
             </w:pPr>
             <w:r>
-              <w:t xml:space="preserve">Clarified that device numbers only </w:t>
-            </w:r>
-            <w:proofErr w:type="gramStart"/>
-            <w:r>
-              <w:t>have to</w:t>
-            </w:r>
-            <w:proofErr w:type="gramEnd"/>
-            <w:r>
-              <w:t xml:space="preserve"> be unique within a single device type.</w:t>
+              <w:t>Clarified that device numbers only have to be unique within a single device type.</w:t>
             </w:r>
           </w:p>
           <w:p>
@@ -23932,15 +23535,7 @@
               <w:cnfStyle w:val="000000000000" w:firstRow="0" w:lastRow="0" w:firstColumn="0" w:lastColumn="0" w:oddVBand="0" w:evenVBand="0" w:oddHBand="0" w:evenHBand="0" w:firstRowFirstColumn="0" w:firstRowLastColumn="0" w:lastRowFirstColumn="0" w:lastRowLastColumn="0"/>
             </w:pPr>
             <w:r>
-              <w:t xml:space="preserve">Corrected casing of </w:t>
-            </w:r>
-            <w:proofErr w:type="gramStart"/>
-            <w:r>
-              <w:t>example  in</w:t>
-            </w:r>
-            <w:proofErr w:type="gramEnd"/>
-            <w:r>
-              <w:t xml:space="preserve"> section 2.8.6: </w:t>
+              <w:t xml:space="preserve">Corrected casing of example  in section 2.8.6: </w:t>
             </w:r>
             <w:r>
               <w:t>api/v1/Telescope/0/</w:t>
@@ -23988,6 +23583,57 @@
             </w:pPr>
             <w:r>
               <w:t>Section 2.5 Status Codes enlarged to explain the difference between Alpaca transport issues and ASCOM interface behaviour.</w:t>
+            </w:r>
+          </w:p>
+        </w:tc>
+      </w:tr>
+      <w:tr>
+        <w:trPr>
+          <w:cnfStyle w:val="000000100000" w:firstRow="0" w:lastRow="0" w:firstColumn="0" w:lastColumn="0" w:oddVBand="0" w:evenVBand="0" w:oddHBand="1" w:evenHBand="0" w:firstRowFirstColumn="0" w:firstRowLastColumn="0" w:lastRowFirstColumn="0" w:lastRowLastColumn="0"/>
+        </w:trPr>
+        <w:tc>
+          <w:tcPr>
+            <w:cnfStyle w:val="001000000000" w:firstRow="0" w:lastRow="0" w:firstColumn="1" w:lastColumn="0" w:oddVBand="0" w:evenVBand="0" w:oddHBand="0" w:evenHBand="0" w:firstRowFirstColumn="0" w:firstRowLastColumn="0" w:lastRowFirstColumn="0" w:lastRowLastColumn="0"/>
+            <w:tcW w:w="931" w:type="dxa"/>
+          </w:tcPr>
+          <w:p>
+            <w:pPr>
+              <w:jc w:val="center"/>
+            </w:pPr>
+            <w:r>
+              <w:t>5</w:t>
+            </w:r>
+          </w:p>
+        </w:tc>
+        <w:tc>
+          <w:tcPr>
+            <w:tcW w:w="1474" w:type="dxa"/>
+          </w:tcPr>
+          <w:p>
+            <w:pPr>
+              <w:jc w:val="center"/>
+              <w:cnfStyle w:val="000000100000" w:firstRow="0" w:lastRow="0" w:firstColumn="0" w:lastColumn="0" w:oddVBand="0" w:evenVBand="0" w:oddHBand="1" w:evenHBand="0" w:firstRowFirstColumn="0" w:firstRowLastColumn="0" w:lastRowFirstColumn="0" w:lastRowLastColumn="0"/>
+            </w:pPr>
+            <w:r>
+              <w:t>5/4/22</w:t>
+            </w:r>
+          </w:p>
+        </w:tc>
+        <w:tc>
+          <w:tcPr>
+            <w:tcW w:w="6945" w:type="dxa"/>
+          </w:tcPr>
+          <w:p>
+            <w:pPr>
+              <w:pStyle w:val="ListParagraph"/>
+              <w:numPr>
+                <w:ilvl w:val="0"/>
+                <w:numId w:val="21"/>
+              </w:numPr>
+              <w:cnfStyle w:val="000000100000" w:firstRow="0" w:lastRow="0" w:firstColumn="0" w:lastColumn="0" w:oddVBand="0" w:evenVBand="0" w:oddHBand="1" w:evenHBand="0" w:firstRowFirstColumn="0" w:firstRowLastColumn="0" w:lastRowFirstColumn="0" w:lastRowLastColumn="0"/>
+            </w:pPr>
+            <w:r>
+              <w:t>Corrected the version number in the page footer to match the title page.</w:t>
             </w:r>
           </w:p>
         </w:tc>
@@ -24067,7 +23713,7 @@
         <w:sz w:val="18"/>
         <w:szCs w:val="18"/>
       </w:rPr>
-      <w:t>3</w:t>
+      <w:t>5</w:t>
     </w:r>
     <w:r>
       <w:tab/>
@@ -24129,7 +23775,7 @@
         <w:sz w:val="18"/>
         <w:szCs w:val="18"/>
       </w:rPr>
-      <w:t>2</w:t>
+      <w:t>5</w:t>
     </w:r>
     <w:r>
       <w:rPr>
@@ -24137,21 +23783,14 @@
         <w:szCs w:val="18"/>
         <w:vertAlign w:val="superscript"/>
       </w:rPr>
-      <w:t>nd</w:t>
+      <w:t>th</w:t>
     </w:r>
     <w:r>
       <w:rPr>
         <w:sz w:val="18"/>
         <w:szCs w:val="18"/>
       </w:rPr>
-      <w:t xml:space="preserve"> June </w:t>
-    </w:r>
-    <w:r>
-      <w:rPr>
-        <w:sz w:val="18"/>
-        <w:szCs w:val="18"/>
-      </w:rPr>
-      <w:t>2021</w:t>
+      <w:t xml:space="preserve"> April 2022</w:t>
     </w:r>
   </w:p>
 </w:ftr>
@@ -24914,6 +24553,95 @@
     </w:lvl>
   </w:abstractNum>
   <w:abstractNum w:abstractNumId="7" w15:restartNumberingAfterBreak="0">
+    <w:nsid w:val="2F936760"/>
+    <w:multiLevelType w:val="hybridMultilevel"/>
+    <w:tmpl w:val="564E4420"/>
+    <w:lvl w:ilvl="0" w:tplc="571A0D88">
+      <w:start w:val="1"/>
+      <w:numFmt w:val="decimal"/>
+      <w:lvlText w:val="%1."/>
+      <w:lvlJc w:val="left"/>
+      <w:pPr>
+        <w:ind w:left="360" w:hanging="360"/>
+      </w:pPr>
+      <w:rPr>
+        <w:rFonts w:hint="default"/>
+      </w:rPr>
+    </w:lvl>
+    <w:lvl w:ilvl="1" w:tplc="08090019" w:tentative="1">
+      <w:start w:val="1"/>
+      <w:numFmt w:val="lowerLetter"/>
+      <w:lvlText w:val="%2."/>
+      <w:lvlJc w:val="left"/>
+      <w:pPr>
+        <w:ind w:left="1440" w:hanging="360"/>
+      </w:pPr>
+    </w:lvl>
+    <w:lvl w:ilvl="2" w:tplc="0809001B" w:tentative="1">
+      <w:start w:val="1"/>
+      <w:numFmt w:val="lowerRoman"/>
+      <w:lvlText w:val="%3."/>
+      <w:lvlJc w:val="right"/>
+      <w:pPr>
+        <w:ind w:left="2160" w:hanging="180"/>
+      </w:pPr>
+    </w:lvl>
+    <w:lvl w:ilvl="3" w:tplc="0809000F" w:tentative="1">
+      <w:start w:val="1"/>
+      <w:numFmt w:val="decimal"/>
+      <w:lvlText w:val="%4."/>
+      <w:lvlJc w:val="left"/>
+      <w:pPr>
+        <w:ind w:left="2880" w:hanging="360"/>
+      </w:pPr>
+    </w:lvl>
+    <w:lvl w:ilvl="4" w:tplc="08090019" w:tentative="1">
+      <w:start w:val="1"/>
+      <w:numFmt w:val="lowerLetter"/>
+      <w:lvlText w:val="%5."/>
+      <w:lvlJc w:val="left"/>
+      <w:pPr>
+        <w:ind w:left="3600" w:hanging="360"/>
+      </w:pPr>
+    </w:lvl>
+    <w:lvl w:ilvl="5" w:tplc="0809001B" w:tentative="1">
+      <w:start w:val="1"/>
+      <w:numFmt w:val="lowerRoman"/>
+      <w:lvlText w:val="%6."/>
+      <w:lvlJc w:val="right"/>
+      <w:pPr>
+        <w:ind w:left="4320" w:hanging="180"/>
+      </w:pPr>
+    </w:lvl>
+    <w:lvl w:ilvl="6" w:tplc="0809000F" w:tentative="1">
+      <w:start w:val="1"/>
+      <w:numFmt w:val="decimal"/>
+      <w:lvlText w:val="%7."/>
+      <w:lvlJc w:val="left"/>
+      <w:pPr>
+        <w:ind w:left="5040" w:hanging="360"/>
+      </w:pPr>
+    </w:lvl>
+    <w:lvl w:ilvl="7" w:tplc="08090019" w:tentative="1">
+      <w:start w:val="1"/>
+      <w:numFmt w:val="lowerLetter"/>
+      <w:lvlText w:val="%8."/>
+      <w:lvlJc w:val="left"/>
+      <w:pPr>
+        <w:ind w:left="5760" w:hanging="360"/>
+      </w:pPr>
+    </w:lvl>
+    <w:lvl w:ilvl="8" w:tplc="0809001B" w:tentative="1">
+      <w:start w:val="1"/>
+      <w:numFmt w:val="lowerRoman"/>
+      <w:lvlText w:val="%9."/>
+      <w:lvlJc w:val="right"/>
+      <w:pPr>
+        <w:ind w:left="6480" w:hanging="180"/>
+      </w:pPr>
+    </w:lvl>
+  </w:abstractNum>
+  <w:abstractNum w:abstractNumId="8" w15:restartNumberingAfterBreak="0">
     <w:nsid w:val="33131D65"/>
     <w:multiLevelType w:val="hybridMultilevel"/>
     <w:tmpl w:val="E7C88B5C"/>
@@ -24999,7 +24727,7 @@
       </w:pPr>
     </w:lvl>
   </w:abstractNum>
-  <w:abstractNum w:abstractNumId="8" w15:restartNumberingAfterBreak="0">
+  <w:abstractNum w:abstractNumId="9" w15:restartNumberingAfterBreak="0">
     <w:nsid w:val="37711D4C"/>
     <w:multiLevelType w:val="hybridMultilevel"/>
     <w:tmpl w:val="684488B6"/>
@@ -25112,7 +24840,7 @@
       </w:rPr>
     </w:lvl>
   </w:abstractNum>
-  <w:abstractNum w:abstractNumId="9" w15:restartNumberingAfterBreak="0">
+  <w:abstractNum w:abstractNumId="10" w15:restartNumberingAfterBreak="0">
     <w:nsid w:val="469A52F2"/>
     <w:multiLevelType w:val="multilevel"/>
     <w:tmpl w:val="EA382DFE"/>
@@ -25243,7 +24971,7 @@
       </w:rPr>
     </w:lvl>
   </w:abstractNum>
-  <w:abstractNum w:abstractNumId="10" w15:restartNumberingAfterBreak="0">
+  <w:abstractNum w:abstractNumId="11" w15:restartNumberingAfterBreak="0">
     <w:nsid w:val="501A293D"/>
     <w:multiLevelType w:val="hybridMultilevel"/>
     <w:tmpl w:val="AD2288B8"/>
@@ -25356,7 +25084,7 @@
       </w:rPr>
     </w:lvl>
   </w:abstractNum>
-  <w:abstractNum w:abstractNumId="11" w15:restartNumberingAfterBreak="0">
+  <w:abstractNum w:abstractNumId="12" w15:restartNumberingAfterBreak="0">
     <w:nsid w:val="5B260163"/>
     <w:multiLevelType w:val="hybridMultilevel"/>
     <w:tmpl w:val="0176747C"/>
@@ -25469,7 +25197,7 @@
       </w:rPr>
     </w:lvl>
   </w:abstractNum>
-  <w:abstractNum w:abstractNumId="12" w15:restartNumberingAfterBreak="0">
+  <w:abstractNum w:abstractNumId="13" w15:restartNumberingAfterBreak="0">
     <w:nsid w:val="5F406E58"/>
     <w:multiLevelType w:val="hybridMultilevel"/>
     <w:tmpl w:val="EC3EC3F4"/>
@@ -25582,7 +25310,7 @@
       </w:rPr>
     </w:lvl>
   </w:abstractNum>
-  <w:abstractNum w:abstractNumId="13" w15:restartNumberingAfterBreak="0">
+  <w:abstractNum w:abstractNumId="14" w15:restartNumberingAfterBreak="0">
     <w:nsid w:val="5F5921E4"/>
     <w:multiLevelType w:val="hybridMultilevel"/>
     <w:tmpl w:val="0A1C142A"/>
@@ -25695,7 +25423,7 @@
       </w:rPr>
     </w:lvl>
   </w:abstractNum>
-  <w:abstractNum w:abstractNumId="14" w15:restartNumberingAfterBreak="0">
+  <w:abstractNum w:abstractNumId="15" w15:restartNumberingAfterBreak="0">
     <w:nsid w:val="6B794464"/>
     <w:multiLevelType w:val="hybridMultilevel"/>
     <w:tmpl w:val="D3E8EFE0"/>
@@ -25808,7 +25536,7 @@
       </w:rPr>
     </w:lvl>
   </w:abstractNum>
-  <w:abstractNum w:abstractNumId="15" w15:restartNumberingAfterBreak="0">
+  <w:abstractNum w:abstractNumId="16" w15:restartNumberingAfterBreak="0">
     <w:nsid w:val="6E8F3BAF"/>
     <w:multiLevelType w:val="hybridMultilevel"/>
     <w:tmpl w:val="D3285AC0"/>
@@ -25894,7 +25622,7 @@
       </w:pPr>
     </w:lvl>
   </w:abstractNum>
-  <w:abstractNum w:abstractNumId="16" w15:restartNumberingAfterBreak="0">
+  <w:abstractNum w:abstractNumId="17" w15:restartNumberingAfterBreak="0">
     <w:nsid w:val="6FC939B5"/>
     <w:multiLevelType w:val="hybridMultilevel"/>
     <w:tmpl w:val="E7C88B5C"/>
@@ -25980,7 +25708,7 @@
       </w:pPr>
     </w:lvl>
   </w:abstractNum>
-  <w:abstractNum w:abstractNumId="17" w15:restartNumberingAfterBreak="0">
+  <w:abstractNum w:abstractNumId="18" w15:restartNumberingAfterBreak="0">
     <w:nsid w:val="75C55DEC"/>
     <w:multiLevelType w:val="hybridMultilevel"/>
     <w:tmpl w:val="D3285AC0"/>
@@ -26066,7 +25794,7 @@
       </w:pPr>
     </w:lvl>
   </w:abstractNum>
-  <w:abstractNum w:abstractNumId="18" w15:restartNumberingAfterBreak="0">
+  <w:abstractNum w:abstractNumId="19" w15:restartNumberingAfterBreak="0">
     <w:nsid w:val="78936C08"/>
     <w:multiLevelType w:val="hybridMultilevel"/>
     <w:tmpl w:val="65225BC6"/>
@@ -26156,43 +25884,43 @@
     </w:lvl>
   </w:abstractNum>
   <w:num w:numId="1">
-    <w:abstractNumId w:val="9"/>
+    <w:abstractNumId w:val="10"/>
   </w:num>
   <w:num w:numId="2">
-    <w:abstractNumId w:val="9"/>
+    <w:abstractNumId w:val="10"/>
   </w:num>
   <w:num w:numId="3">
     <w:abstractNumId w:val="2"/>
   </w:num>
   <w:num w:numId="4">
-    <w:abstractNumId w:val="13"/>
+    <w:abstractNumId w:val="14"/>
   </w:num>
   <w:num w:numId="5">
-    <w:abstractNumId w:val="11"/>
+    <w:abstractNumId w:val="12"/>
   </w:num>
   <w:num w:numId="6">
-    <w:abstractNumId w:val="12"/>
+    <w:abstractNumId w:val="13"/>
   </w:num>
   <w:num w:numId="7">
     <w:abstractNumId w:val="0"/>
   </w:num>
   <w:num w:numId="8">
-    <w:abstractNumId w:val="10"/>
+    <w:abstractNumId w:val="11"/>
   </w:num>
   <w:num w:numId="9">
-    <w:abstractNumId w:val="14"/>
+    <w:abstractNumId w:val="15"/>
   </w:num>
   <w:num w:numId="10">
-    <w:abstractNumId w:val="17"/>
+    <w:abstractNumId w:val="18"/>
   </w:num>
   <w:num w:numId="11">
-    <w:abstractNumId w:val="7"/>
+    <w:abstractNumId w:val="8"/>
   </w:num>
   <w:num w:numId="12">
-    <w:abstractNumId w:val="15"/>
+    <w:abstractNumId w:val="16"/>
   </w:num>
   <w:num w:numId="13">
-    <w:abstractNumId w:val="16"/>
+    <w:abstractNumId w:val="17"/>
   </w:num>
   <w:num w:numId="14">
     <w:abstractNumId w:val="1"/>
@@ -26204,16 +25932,19 @@
     <w:abstractNumId w:val="5"/>
   </w:num>
   <w:num w:numId="17">
-    <w:abstractNumId w:val="8"/>
+    <w:abstractNumId w:val="9"/>
   </w:num>
   <w:num w:numId="18">
     <w:abstractNumId w:val="3"/>
   </w:num>
   <w:num w:numId="19">
-    <w:abstractNumId w:val="18"/>
+    <w:abstractNumId w:val="19"/>
   </w:num>
   <w:num w:numId="20">
     <w:abstractNumId w:val="6"/>
+  </w:num>
+  <w:num w:numId="21">
+    <w:abstractNumId w:val="7"/>
   </w:num>
   <w:numIdMacAtCleanup w:val="20"/>
 </w:numbering>
@@ -28300,16 +28031,16 @@
 </file>
 
 <file path=customXml/item2.xml><?xml version="1.0" encoding="utf-8"?>
+<b:Sources xmlns:b="http://schemas.openxmlformats.org/officeDocument/2006/bibliography" SelectedStyle="\apasixtheditionofficeonline.xsl" StyleName="APA" Version="6"/>
+</file>
+
+<file path=customXml/item3.xml><?xml version="1.0" encoding="utf-8"?>
 <?mso-contentType ?>
 <FormTemplates xmlns="http://schemas.microsoft.com/sharepoint/v3/contenttype/forms">
   <Display>DocumentLibraryForm</Display>
   <Edit>AssetEditForm</Edit>
   <New>DocumentLibraryForm</New>
 </FormTemplates>
-</file>
-
-<file path=customXml/item3.xml><?xml version="1.0" encoding="utf-8"?>
-<b:Sources xmlns:b="http://schemas.openxmlformats.org/officeDocument/2006/bibliography" SelectedStyle="\apasixtheditionofficeonline.xsl" StyleName="APA" Version="6"/>
 </file>
 
 <file path=customXml/itemProps1.xml><?xml version="1.0" encoding="utf-8"?>
@@ -28321,17 +28052,17 @@
 </file>
 
 <file path=customXml/itemProps2.xml><?xml version="1.0" encoding="utf-8"?>
+<ds:datastoreItem xmlns:ds="http://schemas.openxmlformats.org/officeDocument/2006/customXml" ds:itemID="{51DC4BD4-CE13-449F-8C73-B7EAF4FCEDD7}">
+  <ds:schemaRefs>
+    <ds:schemaRef ds:uri="http://schemas.openxmlformats.org/officeDocument/2006/bibliography"/>
+  </ds:schemaRefs>
+</ds:datastoreItem>
+</file>
+
+<file path=customXml/itemProps3.xml><?xml version="1.0" encoding="utf-8"?>
 <ds:datastoreItem xmlns:ds="http://schemas.openxmlformats.org/officeDocument/2006/customXml" ds:itemID="{1A3EA57F-50D6-4332-9CCE-01AA9228397A}">
   <ds:schemaRefs>
     <ds:schemaRef ds:uri="http://schemas.microsoft.com/sharepoint/v3/contenttype/forms"/>
   </ds:schemaRefs>
 </ds:datastoreItem>
-</file>
-
-<file path=customXml/itemProps3.xml><?xml version="1.0" encoding="utf-8"?>
-<ds:datastoreItem xmlns:ds="http://schemas.openxmlformats.org/officeDocument/2006/customXml" ds:itemID="{51DC4BD4-CE13-449F-8C73-B7EAF4FCEDD7}">
-  <ds:schemaRefs>
-    <ds:schemaRef ds:uri="http://schemas.openxmlformats.org/officeDocument/2006/bibliography"/>
-  </ds:schemaRefs>
-</ds:datastoreItem>
 </file>
</xml_diff>

<commit_message>
Clarify that the device number starts at 0 for each device type.
</commit_message>
<xml_diff>
--- a/Documentation/ASCOM Alpaca API Reference.docx
+++ b/Documentation/ASCOM Alpaca API Reference.docx
@@ -1,6 +1,6 @@
 
 <file path=word/document.xml><?xml version="1.0" encoding="utf-8"?>
-<w:document xmlns:wpc="http://schemas.microsoft.com/office/word/2010/wordprocessingCanvas" xmlns:cx="http://schemas.microsoft.com/office/drawing/2014/chartex" xmlns:cx1="http://schemas.microsoft.com/office/drawing/2015/9/8/chartex" xmlns:cx2="http://schemas.microsoft.com/office/drawing/2015/10/21/chartex" xmlns:cx3="http://schemas.microsoft.com/office/drawing/2016/5/9/chartex" xmlns:cx4="http://schemas.microsoft.com/office/drawing/2016/5/10/chartex" xmlns:cx5="http://schemas.microsoft.com/office/drawing/2016/5/11/chartex" xmlns:cx6="http://schemas.microsoft.com/office/drawing/2016/5/12/chartex" xmlns:cx7="http://schemas.microsoft.com/office/drawing/2016/5/13/chartex" xmlns:cx8="http://schemas.microsoft.com/office/drawing/2016/5/14/chartex" xmlns:mc="http://schemas.openxmlformats.org/markup-compatibility/2006" xmlns:aink="http://schemas.microsoft.com/office/drawing/2016/ink" xmlns:am3d="http://schemas.microsoft.com/office/drawing/2017/model3d" xmlns:o="urn:schemas-microsoft-com:office:office" xmlns:r="http://schemas.openxmlformats.org/officeDocument/2006/relationships" xmlns:m="http://schemas.openxmlformats.org/officeDocument/2006/math" xmlns:v="urn:schemas-microsoft-com:vml" xmlns:wp14="http://schemas.microsoft.com/office/word/2010/wordprocessingDrawing" xmlns:wp="http://schemas.openxmlformats.org/drawingml/2006/wordprocessingDrawing" xmlns:w10="urn:schemas-microsoft-com:office:word" xmlns:w="http://schemas.openxmlformats.org/wordprocessingml/2006/main" xmlns:w14="http://schemas.microsoft.com/office/word/2010/wordml" xmlns:w15="http://schemas.microsoft.com/office/word/2012/wordml" xmlns:w16cex="http://schemas.microsoft.com/office/word/2018/wordml/cex" xmlns:w16cid="http://schemas.microsoft.com/office/word/2016/wordml/cid" xmlns:w16="http://schemas.microsoft.com/office/word/2018/wordml" xmlns:w16sdtdh="http://schemas.microsoft.com/office/word/2020/wordml/sdtdatahash" xmlns:w16se="http://schemas.microsoft.com/office/word/2015/wordml/symex" xmlns:wpg="http://schemas.microsoft.com/office/word/2010/wordprocessingGroup" xmlns:wpi="http://schemas.microsoft.com/office/word/2010/wordprocessingInk" xmlns:wne="http://schemas.microsoft.com/office/word/2006/wordml" xmlns:wps="http://schemas.microsoft.com/office/word/2010/wordprocessingShape" mc:Ignorable="w14 w15 w16se w16cid w16 w16cex w16sdtdh wp14">
+<w:document xmlns:wpc="http://schemas.microsoft.com/office/word/2010/wordprocessingCanvas" xmlns:cx="http://schemas.microsoft.com/office/drawing/2014/chartex" xmlns:cx1="http://schemas.microsoft.com/office/drawing/2015/9/8/chartex" xmlns:cx2="http://schemas.microsoft.com/office/drawing/2015/10/21/chartex" xmlns:cx3="http://schemas.microsoft.com/office/drawing/2016/5/9/chartex" xmlns:cx4="http://schemas.microsoft.com/office/drawing/2016/5/10/chartex" xmlns:cx5="http://schemas.microsoft.com/office/drawing/2016/5/11/chartex" xmlns:cx6="http://schemas.microsoft.com/office/drawing/2016/5/12/chartex" xmlns:cx7="http://schemas.microsoft.com/office/drawing/2016/5/13/chartex" xmlns:cx8="http://schemas.microsoft.com/office/drawing/2016/5/14/chartex" xmlns:mc="http://schemas.openxmlformats.org/markup-compatibility/2006" xmlns:aink="http://schemas.microsoft.com/office/drawing/2016/ink" xmlns:am3d="http://schemas.microsoft.com/office/drawing/2017/model3d" xmlns:o="urn:schemas-microsoft-com:office:office" xmlns:oel="http://schemas.microsoft.com/office/2019/extlst" xmlns:r="http://schemas.openxmlformats.org/officeDocument/2006/relationships" xmlns:m="http://schemas.openxmlformats.org/officeDocument/2006/math" xmlns:v="urn:schemas-microsoft-com:vml" xmlns:wp14="http://schemas.microsoft.com/office/word/2010/wordprocessingDrawing" xmlns:wp="http://schemas.openxmlformats.org/drawingml/2006/wordprocessingDrawing" xmlns:w10="urn:schemas-microsoft-com:office:word" xmlns:w="http://schemas.openxmlformats.org/wordprocessingml/2006/main" xmlns:w14="http://schemas.microsoft.com/office/word/2010/wordml" xmlns:w15="http://schemas.microsoft.com/office/word/2012/wordml" xmlns:w16cex="http://schemas.microsoft.com/office/word/2018/wordml/cex" xmlns:w16cid="http://schemas.microsoft.com/office/word/2016/wordml/cid" xmlns:w16="http://schemas.microsoft.com/office/word/2018/wordml" xmlns:w16sdtdh="http://schemas.microsoft.com/office/word/2020/wordml/sdtdatahash" xmlns:w16se="http://schemas.microsoft.com/office/word/2015/wordml/symex" xmlns:wpg="http://schemas.microsoft.com/office/word/2010/wordprocessingGroup" xmlns:wpi="http://schemas.microsoft.com/office/word/2010/wordprocessingInk" xmlns:wne="http://schemas.microsoft.com/office/word/2006/wordml" xmlns:wps="http://schemas.microsoft.com/office/word/2010/wordprocessingShape" mc:Ignorable="w14 w15 w16se w16cid w16 w16cex w16sdtdh wp14">
   <w:body>
     <w:bookmarkStart w:id="0" w:name="_Hlk525226931" w:displacedByCustomXml="next"/>
     <w:bookmarkEnd w:id="0" w:displacedByCustomXml="next"/>
@@ -1019,7 +1019,7 @@
                                 <w:sz w:val="20"/>
                                 <w:szCs w:val="20"/>
                               </w:rPr>
-                              <w:t>5</w:t>
+                              <w:t>6</w:t>
                             </w:r>
                           </w:p>
                         </w:txbxContent>
@@ -1041,7 +1041,11 @@
           </mc:Choice>
           <mc:Fallback>
             <w:pict>
-              <v:shape w14:anchorId="077B4247" id="Text Box 154" o:spid="_x0000_s1028" type="#_x0000_t202" style="position:absolute;margin-left:18pt;margin-top:303.75pt;width:575.6pt;height:136.5pt;z-index:251659264;visibility:visible;mso-wrap-style:square;mso-width-percent:941;mso-height-percent:0;mso-wrap-distance-left:9pt;mso-wrap-distance-top:0;mso-wrap-distance-right:9pt;mso-wrap-distance-bottom:0;mso-position-horizontal:absolute;mso-position-horizontal-relative:page;mso-position-vertical:absolute;mso-position-vertical-relative:page;mso-width-percent:941;mso-height-percent:0;mso-width-relative:page;mso-height-relative:page;v-text-anchor:bottom" o:gfxdata="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" filled="f" stroked="f" strokeweight=".5pt">
+              <v:shapetype w14:anchorId="077B4247" id="_x0000_t202" coordsize="21600,21600" o:spt="202" path="m,l,21600r21600,l21600,xe">
+                <v:stroke joinstyle="miter"/>
+                <v:path gradientshapeok="t" o:connecttype="rect"/>
+              </v:shapetype>
+              <v:shape id="Text Box 154" o:spid="_x0000_s1028" type="#_x0000_t202" style="position:absolute;margin-left:18pt;margin-top:303.75pt;width:575.6pt;height:136.5pt;z-index:251659264;visibility:visible;mso-wrap-style:square;mso-width-percent:941;mso-height-percent:0;mso-wrap-distance-left:9pt;mso-wrap-distance-top:0;mso-wrap-distance-right:9pt;mso-wrap-distance-bottom:0;mso-position-horizontal:absolute;mso-position-horizontal-relative:page;mso-position-vertical:absolute;mso-position-vertical-relative:page;mso-width-percent:941;mso-height-percent:0;mso-width-relative:page;mso-height-relative:page;v-text-anchor:bottom" o:gfxdata="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" filled="f" stroked="f" strokeweight=".5pt">
                 <v:textbox inset="126pt,0,54pt,0">
                   <w:txbxContent>
                     <w:p>
@@ -1150,7 +1154,7 @@
                           <w:sz w:val="20"/>
                           <w:szCs w:val="20"/>
                         </w:rPr>
-                        <w:t>5</w:t>
+                        <w:t>6</w:t>
                       </w:r>
                     </w:p>
                   </w:txbxContent>
@@ -1229,8 +1233,8 @@
         </w:drawing>
       </w:r>
     </w:p>
-    <w:bookmarkStart w:id="1" w:name="_Ref525981825" w:displacedByCustomXml="next"/>
-    <w:bookmarkStart w:id="2" w:name="_Ref525981762" w:displacedByCustomXml="next"/>
+    <w:bookmarkStart w:id="1" w:name="_Ref525981762" w:displacedByCustomXml="next"/>
+    <w:bookmarkStart w:id="2" w:name="_Ref525981825" w:displacedByCustomXml="next"/>
     <w:sdt>
       <w:sdtPr>
         <w:rPr>
@@ -1294,7 +1298,7 @@
             </w:rPr>
             <w:fldChar w:fldCharType="separate"/>
           </w:r>
-          <w:hyperlink w:anchor="_Toc80621397" w:history="1">
+          <w:hyperlink w:anchor="_Toc102510060" w:history="1">
             <w:r>
               <w:rPr>
                 <w:rStyle w:val="Hyperlink"/>
@@ -1335,7 +1339,7 @@
                 <w:noProof/>
                 <w:webHidden/>
               </w:rPr>
-              <w:instrText xml:space="preserve"> PAGEREF _Toc80621397 \h </w:instrText>
+              <w:instrText xml:space="preserve"> PAGEREF _Toc102510060 \h </w:instrText>
             </w:r>
             <w:r>
               <w:rPr>
@@ -1378,7 +1382,7 @@
               <w:lang w:eastAsia="en-GB"/>
             </w:rPr>
           </w:pPr>
-          <w:hyperlink w:anchor="_Toc80621398" w:history="1">
+          <w:hyperlink w:anchor="_Toc102510061" w:history="1">
             <w:r>
               <w:rPr>
                 <w:rStyle w:val="Hyperlink"/>
@@ -1419,7 +1423,7 @@
                 <w:noProof/>
                 <w:webHidden/>
               </w:rPr>
-              <w:instrText xml:space="preserve"> PAGEREF _Toc80621398 \h </w:instrText>
+              <w:instrText xml:space="preserve"> PAGEREF _Toc102510061 \h </w:instrText>
             </w:r>
             <w:r>
               <w:rPr>
@@ -1462,7 +1466,7 @@
               <w:lang w:eastAsia="en-GB"/>
             </w:rPr>
           </w:pPr>
-          <w:hyperlink w:anchor="_Toc80621399" w:history="1">
+          <w:hyperlink w:anchor="_Toc102510062" w:history="1">
             <w:r>
               <w:rPr>
                 <w:rStyle w:val="Hyperlink"/>
@@ -1503,7 +1507,7 @@
                 <w:noProof/>
                 <w:webHidden/>
               </w:rPr>
-              <w:instrText xml:space="preserve"> PAGEREF _Toc80621399 \h </w:instrText>
+              <w:instrText xml:space="preserve"> PAGEREF _Toc102510062 \h </w:instrText>
             </w:r>
             <w:r>
               <w:rPr>
@@ -1546,7 +1550,7 @@
               <w:lang w:eastAsia="en-GB"/>
             </w:rPr>
           </w:pPr>
-          <w:hyperlink w:anchor="_Toc80621400" w:history="1">
+          <w:hyperlink w:anchor="_Toc102510063" w:history="1">
             <w:r>
               <w:rPr>
                 <w:rStyle w:val="Hyperlink"/>
@@ -1587,7 +1591,7 @@
                 <w:noProof/>
                 <w:webHidden/>
               </w:rPr>
-              <w:instrText xml:space="preserve"> PAGEREF _Toc80621400 \h </w:instrText>
+              <w:instrText xml:space="preserve"> PAGEREF _Toc102510063 \h </w:instrText>
             </w:r>
             <w:r>
               <w:rPr>
@@ -1630,7 +1634,7 @@
               <w:lang w:eastAsia="en-GB"/>
             </w:rPr>
           </w:pPr>
-          <w:hyperlink w:anchor="_Toc80621401" w:history="1">
+          <w:hyperlink w:anchor="_Toc102510064" w:history="1">
             <w:r>
               <w:rPr>
                 <w:rStyle w:val="Hyperlink"/>
@@ -1671,7 +1675,7 @@
                 <w:noProof/>
                 <w:webHidden/>
               </w:rPr>
-              <w:instrText xml:space="preserve"> PAGEREF _Toc80621401 \h </w:instrText>
+              <w:instrText xml:space="preserve"> PAGEREF _Toc102510064 \h </w:instrText>
             </w:r>
             <w:r>
               <w:rPr>
@@ -1714,7 +1718,7 @@
               <w:lang w:eastAsia="en-GB"/>
             </w:rPr>
           </w:pPr>
-          <w:hyperlink w:anchor="_Toc80621402" w:history="1">
+          <w:hyperlink w:anchor="_Toc102510065" w:history="1">
             <w:r>
               <w:rPr>
                 <w:rStyle w:val="Hyperlink"/>
@@ -1755,7 +1759,7 @@
                 <w:noProof/>
                 <w:webHidden/>
               </w:rPr>
-              <w:instrText xml:space="preserve"> PAGEREF _Toc80621402 \h </w:instrText>
+              <w:instrText xml:space="preserve"> PAGEREF _Toc102510065 \h </w:instrText>
             </w:r>
             <w:r>
               <w:rPr>
@@ -1798,7 +1802,7 @@
               <w:lang w:eastAsia="en-GB"/>
             </w:rPr>
           </w:pPr>
-          <w:hyperlink w:anchor="_Toc80621403" w:history="1">
+          <w:hyperlink w:anchor="_Toc102510066" w:history="1">
             <w:r>
               <w:rPr>
                 <w:rStyle w:val="Hyperlink"/>
@@ -1839,7 +1843,7 @@
                 <w:noProof/>
                 <w:webHidden/>
               </w:rPr>
-              <w:instrText xml:space="preserve"> PAGEREF _Toc80621403 \h </w:instrText>
+              <w:instrText xml:space="preserve"> PAGEREF _Toc102510066 \h </w:instrText>
             </w:r>
             <w:r>
               <w:rPr>
@@ -1882,7 +1886,7 @@
               <w:lang w:eastAsia="en-GB"/>
             </w:rPr>
           </w:pPr>
-          <w:hyperlink w:anchor="_Toc80621404" w:history="1">
+          <w:hyperlink w:anchor="_Toc102510067" w:history="1">
             <w:r>
               <w:rPr>
                 <w:rStyle w:val="Hyperlink"/>
@@ -1923,7 +1927,7 @@
                 <w:noProof/>
                 <w:webHidden/>
               </w:rPr>
-              <w:instrText xml:space="preserve"> PAGEREF _Toc80621404 \h </w:instrText>
+              <w:instrText xml:space="preserve"> PAGEREF _Toc102510067 \h </w:instrText>
             </w:r>
             <w:r>
               <w:rPr>
@@ -1966,7 +1970,7 @@
               <w:lang w:eastAsia="en-GB"/>
             </w:rPr>
           </w:pPr>
-          <w:hyperlink w:anchor="_Toc80621405" w:history="1">
+          <w:hyperlink w:anchor="_Toc102510068" w:history="1">
             <w:r>
               <w:rPr>
                 <w:rStyle w:val="Hyperlink"/>
@@ -2007,7 +2011,7 @@
                 <w:noProof/>
                 <w:webHidden/>
               </w:rPr>
-              <w:instrText xml:space="preserve"> PAGEREF _Toc80621405 \h </w:instrText>
+              <w:instrText xml:space="preserve"> PAGEREF _Toc102510068 \h </w:instrText>
             </w:r>
             <w:r>
               <w:rPr>
@@ -2050,7 +2054,7 @@
               <w:lang w:eastAsia="en-GB"/>
             </w:rPr>
           </w:pPr>
-          <w:hyperlink w:anchor="_Toc80621406" w:history="1">
+          <w:hyperlink w:anchor="_Toc102510069" w:history="1">
             <w:r>
               <w:rPr>
                 <w:rStyle w:val="Hyperlink"/>
@@ -2091,7 +2095,7 @@
                 <w:noProof/>
                 <w:webHidden/>
               </w:rPr>
-              <w:instrText xml:space="preserve"> PAGEREF _Toc80621406 \h </w:instrText>
+              <w:instrText xml:space="preserve"> PAGEREF _Toc102510069 \h </w:instrText>
             </w:r>
             <w:r>
               <w:rPr>
@@ -2134,7 +2138,7 @@
               <w:lang w:eastAsia="en-GB"/>
             </w:rPr>
           </w:pPr>
-          <w:hyperlink w:anchor="_Toc80621407" w:history="1">
+          <w:hyperlink w:anchor="_Toc102510070" w:history="1">
             <w:r>
               <w:rPr>
                 <w:rStyle w:val="Hyperlink"/>
@@ -2175,7 +2179,7 @@
                 <w:noProof/>
                 <w:webHidden/>
               </w:rPr>
-              <w:instrText xml:space="preserve"> PAGEREF _Toc80621407 \h </w:instrText>
+              <w:instrText xml:space="preserve"> PAGEREF _Toc102510070 \h </w:instrText>
             </w:r>
             <w:r>
               <w:rPr>
@@ -2218,7 +2222,7 @@
               <w:lang w:eastAsia="en-GB"/>
             </w:rPr>
           </w:pPr>
-          <w:hyperlink w:anchor="_Toc80621408" w:history="1">
+          <w:hyperlink w:anchor="_Toc102510071" w:history="1">
             <w:r>
               <w:rPr>
                 <w:rStyle w:val="Hyperlink"/>
@@ -2259,7 +2263,7 @@
                 <w:noProof/>
                 <w:webHidden/>
               </w:rPr>
-              <w:instrText xml:space="preserve"> PAGEREF _Toc80621408 \h </w:instrText>
+              <w:instrText xml:space="preserve"> PAGEREF _Toc102510071 \h </w:instrText>
             </w:r>
             <w:r>
               <w:rPr>
@@ -2302,7 +2306,7 @@
               <w:lang w:eastAsia="en-GB"/>
             </w:rPr>
           </w:pPr>
-          <w:hyperlink w:anchor="_Toc80621409" w:history="1">
+          <w:hyperlink w:anchor="_Toc102510072" w:history="1">
             <w:r>
               <w:rPr>
                 <w:rStyle w:val="Hyperlink"/>
@@ -2343,7 +2347,7 @@
                 <w:noProof/>
                 <w:webHidden/>
               </w:rPr>
-              <w:instrText xml:space="preserve"> PAGEREF _Toc80621409 \h </w:instrText>
+              <w:instrText xml:space="preserve"> PAGEREF _Toc102510072 \h </w:instrText>
             </w:r>
             <w:r>
               <w:rPr>
@@ -2386,7 +2390,7 @@
               <w:lang w:eastAsia="en-GB"/>
             </w:rPr>
           </w:pPr>
-          <w:hyperlink w:anchor="_Toc80621410" w:history="1">
+          <w:hyperlink w:anchor="_Toc102510073" w:history="1">
             <w:r>
               <w:rPr>
                 <w:rStyle w:val="Hyperlink"/>
@@ -2427,7 +2431,7 @@
                 <w:noProof/>
                 <w:webHidden/>
               </w:rPr>
-              <w:instrText xml:space="preserve"> PAGEREF _Toc80621410 \h </w:instrText>
+              <w:instrText xml:space="preserve"> PAGEREF _Toc102510073 \h </w:instrText>
             </w:r>
             <w:r>
               <w:rPr>
@@ -2470,7 +2474,7 @@
               <w:lang w:eastAsia="en-GB"/>
             </w:rPr>
           </w:pPr>
-          <w:hyperlink w:anchor="_Toc80621411" w:history="1">
+          <w:hyperlink w:anchor="_Toc102510074" w:history="1">
             <w:r>
               <w:rPr>
                 <w:rStyle w:val="Hyperlink"/>
@@ -2511,7 +2515,7 @@
                 <w:noProof/>
                 <w:webHidden/>
               </w:rPr>
-              <w:instrText xml:space="preserve"> PAGEREF _Toc80621411 \h </w:instrText>
+              <w:instrText xml:space="preserve"> PAGEREF _Toc102510074 \h </w:instrText>
             </w:r>
             <w:r>
               <w:rPr>
@@ -2554,7 +2558,7 @@
               <w:lang w:eastAsia="en-GB"/>
             </w:rPr>
           </w:pPr>
-          <w:hyperlink w:anchor="_Toc80621412" w:history="1">
+          <w:hyperlink w:anchor="_Toc102510075" w:history="1">
             <w:r>
               <w:rPr>
                 <w:rStyle w:val="Hyperlink"/>
@@ -2595,7 +2599,7 @@
                 <w:noProof/>
                 <w:webHidden/>
               </w:rPr>
-              <w:instrText xml:space="preserve"> PAGEREF _Toc80621412 \h </w:instrText>
+              <w:instrText xml:space="preserve"> PAGEREF _Toc102510075 \h </w:instrText>
             </w:r>
             <w:r>
               <w:rPr>
@@ -2638,7 +2642,7 @@
               <w:lang w:eastAsia="en-GB"/>
             </w:rPr>
           </w:pPr>
-          <w:hyperlink w:anchor="_Toc80621413" w:history="1">
+          <w:hyperlink w:anchor="_Toc102510076" w:history="1">
             <w:r>
               <w:rPr>
                 <w:rStyle w:val="Hyperlink"/>
@@ -2679,7 +2683,7 @@
                 <w:noProof/>
                 <w:webHidden/>
               </w:rPr>
-              <w:instrText xml:space="preserve"> PAGEREF _Toc80621413 \h </w:instrText>
+              <w:instrText xml:space="preserve"> PAGEREF _Toc102510076 \h </w:instrText>
             </w:r>
             <w:r>
               <w:rPr>
@@ -2722,7 +2726,7 @@
               <w:lang w:eastAsia="en-GB"/>
             </w:rPr>
           </w:pPr>
-          <w:hyperlink w:anchor="_Toc80621414" w:history="1">
+          <w:hyperlink w:anchor="_Toc102510077" w:history="1">
             <w:r>
               <w:rPr>
                 <w:rStyle w:val="Hyperlink"/>
@@ -2763,7 +2767,7 @@
                 <w:noProof/>
                 <w:webHidden/>
               </w:rPr>
-              <w:instrText xml:space="preserve"> PAGEREF _Toc80621414 \h </w:instrText>
+              <w:instrText xml:space="preserve"> PAGEREF _Toc102510077 \h </w:instrText>
             </w:r>
             <w:r>
               <w:rPr>
@@ -2806,7 +2810,7 @@
               <w:lang w:eastAsia="en-GB"/>
             </w:rPr>
           </w:pPr>
-          <w:hyperlink w:anchor="_Toc80621415" w:history="1">
+          <w:hyperlink w:anchor="_Toc102510078" w:history="1">
             <w:r>
               <w:rPr>
                 <w:rStyle w:val="Hyperlink"/>
@@ -2847,7 +2851,7 @@
                 <w:noProof/>
                 <w:webHidden/>
               </w:rPr>
-              <w:instrText xml:space="preserve"> PAGEREF _Toc80621415 \h </w:instrText>
+              <w:instrText xml:space="preserve"> PAGEREF _Toc102510078 \h </w:instrText>
             </w:r>
             <w:r>
               <w:rPr>
@@ -2890,7 +2894,7 @@
               <w:lang w:eastAsia="en-GB"/>
             </w:rPr>
           </w:pPr>
-          <w:hyperlink w:anchor="_Toc80621416" w:history="1">
+          <w:hyperlink w:anchor="_Toc102510079" w:history="1">
             <w:r>
               <w:rPr>
                 <w:rStyle w:val="Hyperlink"/>
@@ -2931,7 +2935,7 @@
                 <w:noProof/>
                 <w:webHidden/>
               </w:rPr>
-              <w:instrText xml:space="preserve"> PAGEREF _Toc80621416 \h </w:instrText>
+              <w:instrText xml:space="preserve"> PAGEREF _Toc102510079 \h </w:instrText>
             </w:r>
             <w:r>
               <w:rPr>
@@ -2974,7 +2978,7 @@
               <w:lang w:eastAsia="en-GB"/>
             </w:rPr>
           </w:pPr>
-          <w:hyperlink w:anchor="_Toc80621417" w:history="1">
+          <w:hyperlink w:anchor="_Toc102510080" w:history="1">
             <w:r>
               <w:rPr>
                 <w:rStyle w:val="Hyperlink"/>
@@ -3015,7 +3019,7 @@
                 <w:noProof/>
                 <w:webHidden/>
               </w:rPr>
-              <w:instrText xml:space="preserve"> PAGEREF _Toc80621417 \h </w:instrText>
+              <w:instrText xml:space="preserve"> PAGEREF _Toc102510080 \h </w:instrText>
             </w:r>
             <w:r>
               <w:rPr>
@@ -3058,7 +3062,7 @@
               <w:lang w:eastAsia="en-GB"/>
             </w:rPr>
           </w:pPr>
-          <w:hyperlink w:anchor="_Toc80621418" w:history="1">
+          <w:hyperlink w:anchor="_Toc102510081" w:history="1">
             <w:r>
               <w:rPr>
                 <w:rStyle w:val="Hyperlink"/>
@@ -3099,7 +3103,7 @@
                 <w:noProof/>
                 <w:webHidden/>
               </w:rPr>
-              <w:instrText xml:space="preserve"> PAGEREF _Toc80621418 \h </w:instrText>
+              <w:instrText xml:space="preserve"> PAGEREF _Toc102510081 \h </w:instrText>
             </w:r>
             <w:r>
               <w:rPr>
@@ -3142,7 +3146,7 @@
               <w:lang w:eastAsia="en-GB"/>
             </w:rPr>
           </w:pPr>
-          <w:hyperlink w:anchor="_Toc80621419" w:history="1">
+          <w:hyperlink w:anchor="_Toc102510082" w:history="1">
             <w:r>
               <w:rPr>
                 <w:rStyle w:val="Hyperlink"/>
@@ -3183,7 +3187,7 @@
                 <w:noProof/>
                 <w:webHidden/>
               </w:rPr>
-              <w:instrText xml:space="preserve"> PAGEREF _Toc80621419 \h </w:instrText>
+              <w:instrText xml:space="preserve"> PAGEREF _Toc102510082 \h </w:instrText>
             </w:r>
             <w:r>
               <w:rPr>
@@ -3226,7 +3230,7 @@
               <w:lang w:eastAsia="en-GB"/>
             </w:rPr>
           </w:pPr>
-          <w:hyperlink w:anchor="_Toc80621420" w:history="1">
+          <w:hyperlink w:anchor="_Toc102510083" w:history="1">
             <w:r>
               <w:rPr>
                 <w:rStyle w:val="Hyperlink"/>
@@ -3267,7 +3271,7 @@
                 <w:noProof/>
                 <w:webHidden/>
               </w:rPr>
-              <w:instrText xml:space="preserve"> PAGEREF _Toc80621420 \h </w:instrText>
+              <w:instrText xml:space="preserve"> PAGEREF _Toc102510083 \h </w:instrText>
             </w:r>
             <w:r>
               <w:rPr>
@@ -3310,7 +3314,7 @@
               <w:lang w:eastAsia="en-GB"/>
             </w:rPr>
           </w:pPr>
-          <w:hyperlink w:anchor="_Toc80621421" w:history="1">
+          <w:hyperlink w:anchor="_Toc102510084" w:history="1">
             <w:r>
               <w:rPr>
                 <w:rStyle w:val="Hyperlink"/>
@@ -3351,7 +3355,7 @@
                 <w:noProof/>
                 <w:webHidden/>
               </w:rPr>
-              <w:instrText xml:space="preserve"> PAGEREF _Toc80621421 \h </w:instrText>
+              <w:instrText xml:space="preserve"> PAGEREF _Toc102510084 \h </w:instrText>
             </w:r>
             <w:r>
               <w:rPr>
@@ -3394,7 +3398,7 @@
               <w:lang w:eastAsia="en-GB"/>
             </w:rPr>
           </w:pPr>
-          <w:hyperlink w:anchor="_Toc80621422" w:history="1">
+          <w:hyperlink w:anchor="_Toc102510085" w:history="1">
             <w:r>
               <w:rPr>
                 <w:rStyle w:val="Hyperlink"/>
@@ -3435,7 +3439,7 @@
                 <w:noProof/>
                 <w:webHidden/>
               </w:rPr>
-              <w:instrText xml:space="preserve"> PAGEREF _Toc80621422 \h </w:instrText>
+              <w:instrText xml:space="preserve"> PAGEREF _Toc102510085 \h </w:instrText>
             </w:r>
             <w:r>
               <w:rPr>
@@ -3478,7 +3482,7 @@
               <w:lang w:eastAsia="en-GB"/>
             </w:rPr>
           </w:pPr>
-          <w:hyperlink w:anchor="_Toc80621423" w:history="1">
+          <w:hyperlink w:anchor="_Toc102510086" w:history="1">
             <w:r>
               <w:rPr>
                 <w:rStyle w:val="Hyperlink"/>
@@ -3519,7 +3523,7 @@
                 <w:noProof/>
                 <w:webHidden/>
               </w:rPr>
-              <w:instrText xml:space="preserve"> PAGEREF _Toc80621423 \h </w:instrText>
+              <w:instrText xml:space="preserve"> PAGEREF _Toc102510086 \h </w:instrText>
             </w:r>
             <w:r>
               <w:rPr>
@@ -3562,7 +3566,7 @@
               <w:lang w:eastAsia="en-GB"/>
             </w:rPr>
           </w:pPr>
-          <w:hyperlink w:anchor="_Toc80621424" w:history="1">
+          <w:hyperlink w:anchor="_Toc102510087" w:history="1">
             <w:r>
               <w:rPr>
                 <w:rStyle w:val="Hyperlink"/>
@@ -3603,7 +3607,7 @@
                 <w:noProof/>
                 <w:webHidden/>
               </w:rPr>
-              <w:instrText xml:space="preserve"> PAGEREF _Toc80621424 \h </w:instrText>
+              <w:instrText xml:space="preserve"> PAGEREF _Toc102510087 \h </w:instrText>
             </w:r>
             <w:r>
               <w:rPr>
@@ -3646,7 +3650,7 @@
               <w:lang w:eastAsia="en-GB"/>
             </w:rPr>
           </w:pPr>
-          <w:hyperlink w:anchor="_Toc80621425" w:history="1">
+          <w:hyperlink w:anchor="_Toc102510088" w:history="1">
             <w:r>
               <w:rPr>
                 <w:rStyle w:val="Hyperlink"/>
@@ -3687,7 +3691,7 @@
                 <w:noProof/>
                 <w:webHidden/>
               </w:rPr>
-              <w:instrText xml:space="preserve"> PAGEREF _Toc80621425 \h </w:instrText>
+              <w:instrText xml:space="preserve"> PAGEREF _Toc102510088 \h </w:instrText>
             </w:r>
             <w:r>
               <w:rPr>
@@ -3730,7 +3734,7 @@
               <w:lang w:eastAsia="en-GB"/>
             </w:rPr>
           </w:pPr>
-          <w:hyperlink w:anchor="_Toc80621426" w:history="1">
+          <w:hyperlink w:anchor="_Toc102510089" w:history="1">
             <w:r>
               <w:rPr>
                 <w:rStyle w:val="Hyperlink"/>
@@ -3771,7 +3775,7 @@
                 <w:noProof/>
                 <w:webHidden/>
               </w:rPr>
-              <w:instrText xml:space="preserve"> PAGEREF _Toc80621426 \h </w:instrText>
+              <w:instrText xml:space="preserve"> PAGEREF _Toc102510089 \h </w:instrText>
             </w:r>
             <w:r>
               <w:rPr>
@@ -3814,7 +3818,7 @@
               <w:lang w:eastAsia="en-GB"/>
             </w:rPr>
           </w:pPr>
-          <w:hyperlink w:anchor="_Toc80621427" w:history="1">
+          <w:hyperlink w:anchor="_Toc102510090" w:history="1">
             <w:r>
               <w:rPr>
                 <w:rStyle w:val="Hyperlink"/>
@@ -3855,7 +3859,7 @@
                 <w:noProof/>
                 <w:webHidden/>
               </w:rPr>
-              <w:instrText xml:space="preserve"> PAGEREF _Toc80621427 \h </w:instrText>
+              <w:instrText xml:space="preserve"> PAGEREF _Toc102510090 \h </w:instrText>
             </w:r>
             <w:r>
               <w:rPr>
@@ -3898,7 +3902,7 @@
               <w:lang w:eastAsia="en-GB"/>
             </w:rPr>
           </w:pPr>
-          <w:hyperlink w:anchor="_Toc80621428" w:history="1">
+          <w:hyperlink w:anchor="_Toc102510091" w:history="1">
             <w:r>
               <w:rPr>
                 <w:rStyle w:val="Hyperlink"/>
@@ -3939,7 +3943,7 @@
                 <w:noProof/>
                 <w:webHidden/>
               </w:rPr>
-              <w:instrText xml:space="preserve"> PAGEREF _Toc80621428 \h </w:instrText>
+              <w:instrText xml:space="preserve"> PAGEREF _Toc102510091 \h </w:instrText>
             </w:r>
             <w:r>
               <w:rPr>
@@ -3982,7 +3986,7 @@
               <w:lang w:eastAsia="en-GB"/>
             </w:rPr>
           </w:pPr>
-          <w:hyperlink w:anchor="_Toc80621429" w:history="1">
+          <w:hyperlink w:anchor="_Toc102510092" w:history="1">
             <w:r>
               <w:rPr>
                 <w:rStyle w:val="Hyperlink"/>
@@ -4023,7 +4027,7 @@
                 <w:noProof/>
                 <w:webHidden/>
               </w:rPr>
-              <w:instrText xml:space="preserve"> PAGEREF _Toc80621429 \h </w:instrText>
+              <w:instrText xml:space="preserve"> PAGEREF _Toc102510092 \h </w:instrText>
             </w:r>
             <w:r>
               <w:rPr>
@@ -4066,7 +4070,7 @@
               <w:lang w:eastAsia="en-GB"/>
             </w:rPr>
           </w:pPr>
-          <w:hyperlink w:anchor="_Toc80621430" w:history="1">
+          <w:hyperlink w:anchor="_Toc102510093" w:history="1">
             <w:r>
               <w:rPr>
                 <w:rStyle w:val="Hyperlink"/>
@@ -4107,7 +4111,7 @@
                 <w:noProof/>
                 <w:webHidden/>
               </w:rPr>
-              <w:instrText xml:space="preserve"> PAGEREF _Toc80621430 \h </w:instrText>
+              <w:instrText xml:space="preserve"> PAGEREF _Toc102510093 \h </w:instrText>
             </w:r>
             <w:r>
               <w:rPr>
@@ -4150,7 +4154,7 @@
               <w:lang w:eastAsia="en-GB"/>
             </w:rPr>
           </w:pPr>
-          <w:hyperlink w:anchor="_Toc80621431" w:history="1">
+          <w:hyperlink w:anchor="_Toc102510094" w:history="1">
             <w:r>
               <w:rPr>
                 <w:rStyle w:val="Hyperlink"/>
@@ -4191,7 +4195,7 @@
                 <w:noProof/>
                 <w:webHidden/>
               </w:rPr>
-              <w:instrText xml:space="preserve"> PAGEREF _Toc80621431 \h </w:instrText>
+              <w:instrText xml:space="preserve"> PAGEREF _Toc102510094 \h </w:instrText>
             </w:r>
             <w:r>
               <w:rPr>
@@ -4234,7 +4238,7 @@
               <w:lang w:eastAsia="en-GB"/>
             </w:rPr>
           </w:pPr>
-          <w:hyperlink w:anchor="_Toc80621432" w:history="1">
+          <w:hyperlink w:anchor="_Toc102510095" w:history="1">
             <w:r>
               <w:rPr>
                 <w:rStyle w:val="Hyperlink"/>
@@ -4275,7 +4279,7 @@
                 <w:noProof/>
                 <w:webHidden/>
               </w:rPr>
-              <w:instrText xml:space="preserve"> PAGEREF _Toc80621432 \h </w:instrText>
+              <w:instrText xml:space="preserve"> PAGEREF _Toc102510095 \h </w:instrText>
             </w:r>
             <w:r>
               <w:rPr>
@@ -4318,7 +4322,7 @@
               <w:lang w:eastAsia="en-GB"/>
             </w:rPr>
           </w:pPr>
-          <w:hyperlink w:anchor="_Toc80621433" w:history="1">
+          <w:hyperlink w:anchor="_Toc102510096" w:history="1">
             <w:r>
               <w:rPr>
                 <w:rStyle w:val="Hyperlink"/>
@@ -4359,7 +4363,7 @@
                 <w:noProof/>
                 <w:webHidden/>
               </w:rPr>
-              <w:instrText xml:space="preserve"> PAGEREF _Toc80621433 \h </w:instrText>
+              <w:instrText xml:space="preserve"> PAGEREF _Toc102510096 \h </w:instrText>
             </w:r>
             <w:r>
               <w:rPr>
@@ -4402,7 +4406,7 @@
               <w:lang w:eastAsia="en-GB"/>
             </w:rPr>
           </w:pPr>
-          <w:hyperlink w:anchor="_Toc80621434" w:history="1">
+          <w:hyperlink w:anchor="_Toc102510097" w:history="1">
             <w:r>
               <w:rPr>
                 <w:rStyle w:val="Hyperlink"/>
@@ -4443,7 +4447,7 @@
                 <w:noProof/>
                 <w:webHidden/>
               </w:rPr>
-              <w:instrText xml:space="preserve"> PAGEREF _Toc80621434 \h </w:instrText>
+              <w:instrText xml:space="preserve"> PAGEREF _Toc102510097 \h </w:instrText>
             </w:r>
             <w:r>
               <w:rPr>
@@ -4486,7 +4490,7 @@
               <w:lang w:eastAsia="en-GB"/>
             </w:rPr>
           </w:pPr>
-          <w:hyperlink w:anchor="_Toc80621435" w:history="1">
+          <w:hyperlink w:anchor="_Toc102510098" w:history="1">
             <w:r>
               <w:rPr>
                 <w:rStyle w:val="Hyperlink"/>
@@ -4527,7 +4531,7 @@
                 <w:noProof/>
                 <w:webHidden/>
               </w:rPr>
-              <w:instrText xml:space="preserve"> PAGEREF _Toc80621435 \h </w:instrText>
+              <w:instrText xml:space="preserve"> PAGEREF _Toc102510098 \h </w:instrText>
             </w:r>
             <w:r>
               <w:rPr>
@@ -4570,7 +4574,7 @@
               <w:lang w:eastAsia="en-GB"/>
             </w:rPr>
           </w:pPr>
-          <w:hyperlink w:anchor="_Toc80621436" w:history="1">
+          <w:hyperlink w:anchor="_Toc102510099" w:history="1">
             <w:r>
               <w:rPr>
                 <w:rStyle w:val="Hyperlink"/>
@@ -4611,7 +4615,7 @@
                 <w:noProof/>
                 <w:webHidden/>
               </w:rPr>
-              <w:instrText xml:space="preserve"> PAGEREF _Toc80621436 \h </w:instrText>
+              <w:instrText xml:space="preserve"> PAGEREF _Toc102510099 \h </w:instrText>
             </w:r>
             <w:r>
               <w:rPr>
@@ -4654,7 +4658,7 @@
               <w:lang w:eastAsia="en-GB"/>
             </w:rPr>
           </w:pPr>
-          <w:hyperlink w:anchor="_Toc80621437" w:history="1">
+          <w:hyperlink w:anchor="_Toc102510100" w:history="1">
             <w:r>
               <w:rPr>
                 <w:rStyle w:val="Hyperlink"/>
@@ -4695,7 +4699,7 @@
                 <w:noProof/>
                 <w:webHidden/>
               </w:rPr>
-              <w:instrText xml:space="preserve"> PAGEREF _Toc80621437 \h </w:instrText>
+              <w:instrText xml:space="preserve"> PAGEREF _Toc102510100 \h </w:instrText>
             </w:r>
             <w:r>
               <w:rPr>
@@ -4738,7 +4742,7 @@
               <w:lang w:eastAsia="en-GB"/>
             </w:rPr>
           </w:pPr>
-          <w:hyperlink w:anchor="_Toc80621438" w:history="1">
+          <w:hyperlink w:anchor="_Toc102510101" w:history="1">
             <w:r>
               <w:rPr>
                 <w:rStyle w:val="Hyperlink"/>
@@ -4779,7 +4783,7 @@
                 <w:noProof/>
                 <w:webHidden/>
               </w:rPr>
-              <w:instrText xml:space="preserve"> PAGEREF _Toc80621438 \h </w:instrText>
+              <w:instrText xml:space="preserve"> PAGEREF _Toc102510101 \h </w:instrText>
             </w:r>
             <w:r>
               <w:rPr>
@@ -4822,7 +4826,7 @@
               <w:lang w:eastAsia="en-GB"/>
             </w:rPr>
           </w:pPr>
-          <w:hyperlink w:anchor="_Toc80621439" w:history="1">
+          <w:hyperlink w:anchor="_Toc102510102" w:history="1">
             <w:r>
               <w:rPr>
                 <w:rStyle w:val="Hyperlink"/>
@@ -4863,7 +4867,7 @@
                 <w:noProof/>
                 <w:webHidden/>
               </w:rPr>
-              <w:instrText xml:space="preserve"> PAGEREF _Toc80621439 \h </w:instrText>
+              <w:instrText xml:space="preserve"> PAGEREF _Toc102510102 \h </w:instrText>
             </w:r>
             <w:r>
               <w:rPr>
@@ -4906,7 +4910,7 @@
               <w:lang w:eastAsia="en-GB"/>
             </w:rPr>
           </w:pPr>
-          <w:hyperlink w:anchor="_Toc80621440" w:history="1">
+          <w:hyperlink w:anchor="_Toc102510103" w:history="1">
             <w:r>
               <w:rPr>
                 <w:rStyle w:val="Hyperlink"/>
@@ -4947,7 +4951,7 @@
                 <w:noProof/>
                 <w:webHidden/>
               </w:rPr>
-              <w:instrText xml:space="preserve"> PAGEREF _Toc80621440 \h </w:instrText>
+              <w:instrText xml:space="preserve"> PAGEREF _Toc102510103 \h </w:instrText>
             </w:r>
             <w:r>
               <w:rPr>
@@ -4990,7 +4994,7 @@
               <w:lang w:eastAsia="en-GB"/>
             </w:rPr>
           </w:pPr>
-          <w:hyperlink w:anchor="_Toc80621441" w:history="1">
+          <w:hyperlink w:anchor="_Toc102510104" w:history="1">
             <w:r>
               <w:rPr>
                 <w:rStyle w:val="Hyperlink"/>
@@ -5031,7 +5035,7 @@
                 <w:noProof/>
                 <w:webHidden/>
               </w:rPr>
-              <w:instrText xml:space="preserve"> PAGEREF _Toc80621441 \h </w:instrText>
+              <w:instrText xml:space="preserve"> PAGEREF _Toc102510104 \h </w:instrText>
             </w:r>
             <w:r>
               <w:rPr>
@@ -5074,7 +5078,7 @@
               <w:lang w:eastAsia="en-GB"/>
             </w:rPr>
           </w:pPr>
-          <w:hyperlink w:anchor="_Toc80621442" w:history="1">
+          <w:hyperlink w:anchor="_Toc102510105" w:history="1">
             <w:r>
               <w:rPr>
                 <w:rStyle w:val="Hyperlink"/>
@@ -5115,7 +5119,7 @@
                 <w:noProof/>
                 <w:webHidden/>
               </w:rPr>
-              <w:instrText xml:space="preserve"> PAGEREF _Toc80621442 \h </w:instrText>
+              <w:instrText xml:space="preserve"> PAGEREF _Toc102510105 \h </w:instrText>
             </w:r>
             <w:r>
               <w:rPr>
@@ -5158,7 +5162,7 @@
               <w:lang w:eastAsia="en-GB"/>
             </w:rPr>
           </w:pPr>
-          <w:hyperlink w:anchor="_Toc80621443" w:history="1">
+          <w:hyperlink w:anchor="_Toc102510106" w:history="1">
             <w:r>
               <w:rPr>
                 <w:rStyle w:val="Hyperlink"/>
@@ -5199,7 +5203,7 @@
                 <w:noProof/>
                 <w:webHidden/>
               </w:rPr>
-              <w:instrText xml:space="preserve"> PAGEREF _Toc80621443 \h </w:instrText>
+              <w:instrText xml:space="preserve"> PAGEREF _Toc102510106 \h </w:instrText>
             </w:r>
             <w:r>
               <w:rPr>
@@ -5242,7 +5246,7 @@
               <w:lang w:eastAsia="en-GB"/>
             </w:rPr>
           </w:pPr>
-          <w:hyperlink w:anchor="_Toc80621444" w:history="1">
+          <w:hyperlink w:anchor="_Toc102510107" w:history="1">
             <w:r>
               <w:rPr>
                 <w:rStyle w:val="Hyperlink"/>
@@ -5283,7 +5287,7 @@
                 <w:noProof/>
                 <w:webHidden/>
               </w:rPr>
-              <w:instrText xml:space="preserve"> PAGEREF _Toc80621444 \h </w:instrText>
+              <w:instrText xml:space="preserve"> PAGEREF _Toc102510107 \h </w:instrText>
             </w:r>
             <w:r>
               <w:rPr>
@@ -5326,7 +5330,7 @@
               <w:lang w:eastAsia="en-GB"/>
             </w:rPr>
           </w:pPr>
-          <w:hyperlink w:anchor="_Toc80621445" w:history="1">
+          <w:hyperlink w:anchor="_Toc102510108" w:history="1">
             <w:r>
               <w:rPr>
                 <w:rStyle w:val="Hyperlink"/>
@@ -5367,7 +5371,7 @@
                 <w:noProof/>
                 <w:webHidden/>
               </w:rPr>
-              <w:instrText xml:space="preserve"> PAGEREF _Toc80621445 \h </w:instrText>
+              <w:instrText xml:space="preserve"> PAGEREF _Toc102510108 \h </w:instrText>
             </w:r>
             <w:r>
               <w:rPr>
@@ -5410,7 +5414,7 @@
               <w:lang w:eastAsia="en-GB"/>
             </w:rPr>
           </w:pPr>
-          <w:hyperlink w:anchor="_Toc80621446" w:history="1">
+          <w:hyperlink w:anchor="_Toc102510109" w:history="1">
             <w:r>
               <w:rPr>
                 <w:rStyle w:val="Hyperlink"/>
@@ -5451,7 +5455,7 @@
                 <w:noProof/>
                 <w:webHidden/>
               </w:rPr>
-              <w:instrText xml:space="preserve"> PAGEREF _Toc80621446 \h </w:instrText>
+              <w:instrText xml:space="preserve"> PAGEREF _Toc102510109 \h </w:instrText>
             </w:r>
             <w:r>
               <w:rPr>
@@ -5494,7 +5498,7 @@
               <w:lang w:eastAsia="en-GB"/>
             </w:rPr>
           </w:pPr>
-          <w:hyperlink w:anchor="_Toc80621447" w:history="1">
+          <w:hyperlink w:anchor="_Toc102510110" w:history="1">
             <w:r>
               <w:rPr>
                 <w:rStyle w:val="Hyperlink"/>
@@ -5535,7 +5539,7 @@
                 <w:noProof/>
                 <w:webHidden/>
               </w:rPr>
-              <w:instrText xml:space="preserve"> PAGEREF _Toc80621447 \h </w:instrText>
+              <w:instrText xml:space="preserve"> PAGEREF _Toc102510110 \h </w:instrText>
             </w:r>
             <w:r>
               <w:rPr>
@@ -5578,7 +5582,7 @@
               <w:lang w:eastAsia="en-GB"/>
             </w:rPr>
           </w:pPr>
-          <w:hyperlink w:anchor="_Toc80621448" w:history="1">
+          <w:hyperlink w:anchor="_Toc102510111" w:history="1">
             <w:r>
               <w:rPr>
                 <w:rStyle w:val="Hyperlink"/>
@@ -5619,7 +5623,7 @@
                 <w:noProof/>
                 <w:webHidden/>
               </w:rPr>
-              <w:instrText xml:space="preserve"> PAGEREF _Toc80621448 \h </w:instrText>
+              <w:instrText xml:space="preserve"> PAGEREF _Toc102510111 \h </w:instrText>
             </w:r>
             <w:r>
               <w:rPr>
@@ -5662,7 +5666,7 @@
               <w:lang w:eastAsia="en-GB"/>
             </w:rPr>
           </w:pPr>
-          <w:hyperlink w:anchor="_Toc80621449" w:history="1">
+          <w:hyperlink w:anchor="_Toc102510112" w:history="1">
             <w:r>
               <w:rPr>
                 <w:rStyle w:val="Hyperlink"/>
@@ -5703,7 +5707,7 @@
                 <w:noProof/>
                 <w:webHidden/>
               </w:rPr>
-              <w:instrText xml:space="preserve"> PAGEREF _Toc80621449 \h </w:instrText>
+              <w:instrText xml:space="preserve"> PAGEREF _Toc102510112 \h </w:instrText>
             </w:r>
             <w:r>
               <w:rPr>
@@ -5746,7 +5750,7 @@
               <w:lang w:eastAsia="en-GB"/>
             </w:rPr>
           </w:pPr>
-          <w:hyperlink w:anchor="_Toc80621450" w:history="1">
+          <w:hyperlink w:anchor="_Toc102510113" w:history="1">
             <w:r>
               <w:rPr>
                 <w:rStyle w:val="Hyperlink"/>
@@ -5787,7 +5791,7 @@
                 <w:noProof/>
                 <w:webHidden/>
               </w:rPr>
-              <w:instrText xml:space="preserve"> PAGEREF _Toc80621450 \h </w:instrText>
+              <w:instrText xml:space="preserve"> PAGEREF _Toc102510113 \h </w:instrText>
             </w:r>
             <w:r>
               <w:rPr>
@@ -5830,7 +5834,7 @@
               <w:lang w:eastAsia="en-GB"/>
             </w:rPr>
           </w:pPr>
-          <w:hyperlink w:anchor="_Toc80621451" w:history="1">
+          <w:hyperlink w:anchor="_Toc102510114" w:history="1">
             <w:r>
               <w:rPr>
                 <w:rStyle w:val="Hyperlink"/>
@@ -5871,7 +5875,7 @@
                 <w:noProof/>
                 <w:webHidden/>
               </w:rPr>
-              <w:instrText xml:space="preserve"> PAGEREF _Toc80621451 \h </w:instrText>
+              <w:instrText xml:space="preserve"> PAGEREF _Toc102510114 \h </w:instrText>
             </w:r>
             <w:r>
               <w:rPr>
@@ -5914,7 +5918,7 @@
               <w:lang w:eastAsia="en-GB"/>
             </w:rPr>
           </w:pPr>
-          <w:hyperlink w:anchor="_Toc80621452" w:history="1">
+          <w:hyperlink w:anchor="_Toc102510115" w:history="1">
             <w:r>
               <w:rPr>
                 <w:rStyle w:val="Hyperlink"/>
@@ -5955,7 +5959,7 @@
                 <w:noProof/>
                 <w:webHidden/>
               </w:rPr>
-              <w:instrText xml:space="preserve"> PAGEREF _Toc80621452 \h </w:instrText>
+              <w:instrText xml:space="preserve"> PAGEREF _Toc102510115 \h </w:instrText>
             </w:r>
             <w:r>
               <w:rPr>
@@ -5998,7 +6002,7 @@
               <w:lang w:eastAsia="en-GB"/>
             </w:rPr>
           </w:pPr>
-          <w:hyperlink w:anchor="_Toc80621453" w:history="1">
+          <w:hyperlink w:anchor="_Toc102510116" w:history="1">
             <w:r>
               <w:rPr>
                 <w:rStyle w:val="Hyperlink"/>
@@ -6039,7 +6043,7 @@
                 <w:noProof/>
                 <w:webHidden/>
               </w:rPr>
-              <w:instrText xml:space="preserve"> PAGEREF _Toc80621453 \h </w:instrText>
+              <w:instrText xml:space="preserve"> PAGEREF _Toc102510116 \h </w:instrText>
             </w:r>
             <w:r>
               <w:rPr>
@@ -6082,7 +6086,7 @@
               <w:lang w:eastAsia="en-GB"/>
             </w:rPr>
           </w:pPr>
-          <w:hyperlink w:anchor="_Toc80621454" w:history="1">
+          <w:hyperlink w:anchor="_Toc102510117" w:history="1">
             <w:r>
               <w:rPr>
                 <w:rStyle w:val="Hyperlink"/>
@@ -6123,7 +6127,7 @@
                 <w:noProof/>
                 <w:webHidden/>
               </w:rPr>
-              <w:instrText xml:space="preserve"> PAGEREF _Toc80621454 \h </w:instrText>
+              <w:instrText xml:space="preserve"> PAGEREF _Toc102510117 \h </w:instrText>
             </w:r>
             <w:r>
               <w:rPr>
@@ -6166,7 +6170,7 @@
               <w:lang w:eastAsia="en-GB"/>
             </w:rPr>
           </w:pPr>
-          <w:hyperlink w:anchor="_Toc80621455" w:history="1">
+          <w:hyperlink w:anchor="_Toc102510118" w:history="1">
             <w:r>
               <w:rPr>
                 <w:rStyle w:val="Hyperlink"/>
@@ -6207,7 +6211,7 @@
                 <w:noProof/>
                 <w:webHidden/>
               </w:rPr>
-              <w:instrText xml:space="preserve"> PAGEREF _Toc80621455 \h </w:instrText>
+              <w:instrText xml:space="preserve"> PAGEREF _Toc102510118 \h </w:instrText>
             </w:r>
             <w:r>
               <w:rPr>
@@ -6250,7 +6254,7 @@
               <w:lang w:eastAsia="en-GB"/>
             </w:rPr>
           </w:pPr>
-          <w:hyperlink w:anchor="_Toc80621456" w:history="1">
+          <w:hyperlink w:anchor="_Toc102510119" w:history="1">
             <w:r>
               <w:rPr>
                 <w:rStyle w:val="Hyperlink"/>
@@ -6291,7 +6295,7 @@
                 <w:noProof/>
                 <w:webHidden/>
               </w:rPr>
-              <w:instrText xml:space="preserve"> PAGEREF _Toc80621456 \h </w:instrText>
+              <w:instrText xml:space="preserve"> PAGEREF _Toc102510119 \h </w:instrText>
             </w:r>
             <w:r>
               <w:rPr>
@@ -6334,7 +6338,7 @@
               <w:lang w:eastAsia="en-GB"/>
             </w:rPr>
           </w:pPr>
-          <w:hyperlink w:anchor="_Toc80621457" w:history="1">
+          <w:hyperlink w:anchor="_Toc102510120" w:history="1">
             <w:r>
               <w:rPr>
                 <w:rStyle w:val="Hyperlink"/>
@@ -6375,7 +6379,7 @@
                 <w:noProof/>
                 <w:webHidden/>
               </w:rPr>
-              <w:instrText xml:space="preserve"> PAGEREF _Toc80621457 \h </w:instrText>
+              <w:instrText xml:space="preserve"> PAGEREF _Toc102510120 \h </w:instrText>
             </w:r>
             <w:r>
               <w:rPr>
@@ -6418,7 +6422,7 @@
               <w:lang w:eastAsia="en-GB"/>
             </w:rPr>
           </w:pPr>
-          <w:hyperlink w:anchor="_Toc80621458" w:history="1">
+          <w:hyperlink w:anchor="_Toc102510121" w:history="1">
             <w:r>
               <w:rPr>
                 <w:rStyle w:val="Hyperlink"/>
@@ -6459,7 +6463,7 @@
                 <w:noProof/>
                 <w:webHidden/>
               </w:rPr>
-              <w:instrText xml:space="preserve"> PAGEREF _Toc80621458 \h </w:instrText>
+              <w:instrText xml:space="preserve"> PAGEREF _Toc102510121 \h </w:instrText>
             </w:r>
             <w:r>
               <w:rPr>
@@ -6502,7 +6506,7 @@
               <w:lang w:eastAsia="en-GB"/>
             </w:rPr>
           </w:pPr>
-          <w:hyperlink w:anchor="_Toc80621459" w:history="1">
+          <w:hyperlink w:anchor="_Toc102510122" w:history="1">
             <w:r>
               <w:rPr>
                 <w:rStyle w:val="Hyperlink"/>
@@ -6543,7 +6547,7 @@
                 <w:noProof/>
                 <w:webHidden/>
               </w:rPr>
-              <w:instrText xml:space="preserve"> PAGEREF _Toc80621459 \h </w:instrText>
+              <w:instrText xml:space="preserve"> PAGEREF _Toc102510122 \h </w:instrText>
             </w:r>
             <w:r>
               <w:rPr>
@@ -6586,7 +6590,7 @@
               <w:lang w:eastAsia="en-GB"/>
             </w:rPr>
           </w:pPr>
-          <w:hyperlink w:anchor="_Toc80621460" w:history="1">
+          <w:hyperlink w:anchor="_Toc102510123" w:history="1">
             <w:r>
               <w:rPr>
                 <w:rStyle w:val="Hyperlink"/>
@@ -6627,7 +6631,7 @@
                 <w:noProof/>
                 <w:webHidden/>
               </w:rPr>
-              <w:instrText xml:space="preserve"> PAGEREF _Toc80621460 \h </w:instrText>
+              <w:instrText xml:space="preserve"> PAGEREF _Toc102510123 \h </w:instrText>
             </w:r>
             <w:r>
               <w:rPr>
@@ -7719,7 +7723,7 @@
       <w:bookmarkStart w:id="1046" w:name="_Toc526418540"/>
       <w:bookmarkStart w:id="1047" w:name="_Ref37086466"/>
       <w:bookmarkStart w:id="1048" w:name="_Ref37086476"/>
-      <w:bookmarkStart w:id="1049" w:name="_Toc80621397"/>
+      <w:bookmarkStart w:id="1049" w:name="_Toc102510060"/>
       <w:bookmarkEnd w:id="2"/>
       <w:bookmarkEnd w:id="1"/>
       <w:bookmarkEnd w:id="3"/>
@@ -8778,12 +8782,12 @@
       <w:pPr>
         <w:pStyle w:val="Heading2"/>
       </w:pPr>
-      <w:bookmarkStart w:id="1050" w:name="_Toc80621398"/>
-      <w:bookmarkStart w:id="1051" w:name="_Ref526277770"/>
+      <w:bookmarkStart w:id="1050" w:name="_Ref526277770"/>
+      <w:bookmarkStart w:id="1051" w:name="_Toc102510061"/>
       <w:r>
         <w:t>Language</w:t>
       </w:r>
-      <w:bookmarkEnd w:id="1050"/>
+      <w:bookmarkEnd w:id="1051"/>
     </w:p>
     <w:p>
       <w:r>
@@ -9042,7 +9046,7 @@
       <w:pPr>
         <w:pStyle w:val="Heading2"/>
       </w:pPr>
-      <w:bookmarkStart w:id="1052" w:name="_Toc80621399"/>
+      <w:bookmarkStart w:id="1052" w:name="_Toc102510062"/>
       <w:r>
         <w:t>Alpaca Devices</w:t>
       </w:r>
@@ -9183,7 +9187,7 @@
       <w:pPr>
         <w:pStyle w:val="Heading2"/>
       </w:pPr>
-      <w:bookmarkStart w:id="1053" w:name="_Toc80621400"/>
+      <w:bookmarkStart w:id="1053" w:name="_Toc102510063"/>
       <w:r>
         <w:t>Consolidation</w:t>
       </w:r>
@@ -9204,7 +9208,7 @@
       <w:pPr>
         <w:pStyle w:val="Heading2"/>
       </w:pPr>
-      <w:bookmarkStart w:id="1054" w:name="_Toc80621401"/>
+      <w:bookmarkStart w:id="1054" w:name="_Toc102510064"/>
       <w:r>
         <w:t>Supported ASCOM Device Types</w:t>
       </w:r>
@@ -9219,7 +9223,7 @@
       <w:pPr>
         <w:pStyle w:val="Heading2"/>
       </w:pPr>
-      <w:bookmarkStart w:id="1055" w:name="_Toc80621402"/>
+      <w:bookmarkStart w:id="1055" w:name="_Toc102510065"/>
       <w:r>
         <w:t>ASCOM Alpaca API Documentation</w:t>
       </w:r>
@@ -9286,7 +9290,7 @@
       <w:pPr>
         <w:pStyle w:val="Heading2"/>
       </w:pPr>
-      <w:bookmarkStart w:id="1056" w:name="_Toc80621403"/>
+      <w:bookmarkStart w:id="1056" w:name="_Toc102510066"/>
       <w:r>
         <w:t>Discovery</w:t>
       </w:r>
@@ -9348,7 +9352,7 @@
         </w:numPr>
         <w:ind w:left="578" w:hanging="578"/>
       </w:pPr>
-      <w:bookmarkStart w:id="1057" w:name="_Toc80621404"/>
+      <w:bookmarkStart w:id="1057" w:name="_Toc102510067"/>
       <w:r>
         <w:t>Robustness Principle (Postel’s Law)</w:t>
       </w:r>
@@ -9438,7 +9442,7 @@
       <w:pPr>
         <w:pStyle w:val="Heading1"/>
       </w:pPr>
-      <w:bookmarkStart w:id="1058" w:name="_Toc80621405"/>
+      <w:bookmarkStart w:id="1058" w:name="_Toc102510068"/>
       <w:r>
         <w:lastRenderedPageBreak/>
         <w:t xml:space="preserve">Alpaca </w:t>
@@ -12278,7 +12282,7 @@
       <w:bookmarkStart w:id="2457" w:name="_Ref37146019"/>
       <w:bookmarkStart w:id="2458" w:name="_Ref37147110"/>
       <w:bookmarkStart w:id="2459" w:name="_Ref37148172"/>
-      <w:bookmarkStart w:id="2460" w:name="_Toc80621406"/>
+      <w:bookmarkStart w:id="2460" w:name="_Toc102510069"/>
       <w:r>
         <w:t xml:space="preserve">Alpaca </w:t>
       </w:r>
@@ -12298,7 +12302,7 @@
       <w:pPr>
         <w:pStyle w:val="Heading3"/>
       </w:pPr>
-      <w:bookmarkStart w:id="2461" w:name="_Toc80621407"/>
+      <w:bookmarkStart w:id="2461" w:name="_Toc102510070"/>
       <w:r>
         <w:t>Basic format</w:t>
       </w:r>
@@ -12353,7 +12357,7 @@
       <w:pPr>
         <w:pStyle w:val="Heading3"/>
       </w:pPr>
-      <w:bookmarkStart w:id="2462" w:name="_Toc80621408"/>
+      <w:bookmarkStart w:id="2462" w:name="_Toc102510071"/>
       <w:r>
         <w:t xml:space="preserve">Alpaca </w:t>
       </w:r>
@@ -13169,7 +13173,7 @@
       <w:pPr>
         <w:pStyle w:val="Heading3"/>
       </w:pPr>
-      <w:bookmarkStart w:id="2463" w:name="_Toc80621409"/>
+      <w:bookmarkStart w:id="2463" w:name="_Toc102510072"/>
       <w:r>
         <w:t>Device number</w:t>
       </w:r>
@@ -13180,40 +13184,47 @@
         <w:t>The device number</w:t>
       </w:r>
       <w:r>
-        <w:t>, starting at 0,</w:t>
-      </w:r>
-      <w:r>
-        <w:t xml:space="preserve"> </w:t>
-      </w:r>
-      <w:r>
-        <w:t>(in the range 0::</w:t>
-      </w:r>
-      <w:r>
-        <w:t xml:space="preserve"> 4294967295</w:t>
-      </w:r>
-      <w:r>
-        <w:t xml:space="preserve">) </w:t>
-      </w:r>
-      <w:r>
-        <w:t xml:space="preserve">must be </w:t>
-      </w:r>
-      <w:r>
-        <w:t xml:space="preserve">unique </w:t>
-      </w:r>
-      <w:r>
-        <w:t xml:space="preserve">within a </w:t>
+        <w:t>, starting at 0</w:t>
+      </w:r>
+      <w:r>
+        <w:t xml:space="preserve"> for </w:t>
       </w:r>
       <w:r>
         <w:rPr>
           <w:b/>
           <w:bCs/>
-          <w:i/>
-          <w:iCs/>
-        </w:rPr>
-        <w:t>single</w:t>
+        </w:rPr>
+        <w:t>each</w:t>
+      </w:r>
+      <w:r>
+        <w:t xml:space="preserve"> device type</w:t>
+      </w:r>
+      <w:r>
+        <w:t>,</w:t>
       </w:r>
       <w:r>
         <w:t xml:space="preserve"> </w:t>
+      </w:r>
+      <w:r>
+        <w:t>(in the range 0::</w:t>
+      </w:r>
+      <w:r>
+        <w:t xml:space="preserve"> 4294967295</w:t>
+      </w:r>
+      <w:r>
+        <w:t xml:space="preserve">) </w:t>
+      </w:r>
+      <w:r>
+        <w:t xml:space="preserve">must be </w:t>
+      </w:r>
+      <w:r>
+        <w:t xml:space="preserve">unique </w:t>
+      </w:r>
+      <w:r>
+        <w:t xml:space="preserve">within </w:t>
+      </w:r>
+      <w:r>
+        <w:t xml:space="preserve">the </w:t>
       </w:r>
       <w:r>
         <w:t>device type</w:t>
@@ -13415,7 +13426,7 @@
       <w:pPr>
         <w:pStyle w:val="Heading3"/>
       </w:pPr>
-      <w:bookmarkStart w:id="2464" w:name="_Toc80621410"/>
+      <w:bookmarkStart w:id="2464" w:name="_Toc102510073"/>
       <w:r>
         <w:t>Parameters</w:t>
       </w:r>
@@ -13572,7 +13583,7 @@
       <w:pPr>
         <w:pStyle w:val="Heading2"/>
       </w:pPr>
-      <w:bookmarkStart w:id="2465" w:name="_Toc80621411"/>
+      <w:bookmarkStart w:id="2465" w:name="_Toc102510074"/>
       <w:r>
         <w:lastRenderedPageBreak/>
         <w:t xml:space="preserve">Case </w:t>
@@ -13586,7 +13597,7 @@
       <w:pPr>
         <w:pStyle w:val="Heading3"/>
       </w:pPr>
-      <w:bookmarkStart w:id="2466" w:name="_Toc80621412"/>
+      <w:bookmarkStart w:id="2466" w:name="_Toc102510075"/>
       <w:r>
         <w:t xml:space="preserve">URL </w:t>
       </w:r>
@@ -13856,7 +13867,7 @@
       <w:pPr>
         <w:pStyle w:val="Heading3"/>
       </w:pPr>
-      <w:bookmarkStart w:id="2467" w:name="_Toc80621413"/>
+      <w:bookmarkStart w:id="2467" w:name="_Toc102510076"/>
       <w:r>
         <w:t xml:space="preserve">Query </w:t>
       </w:r>
@@ -14275,7 +14286,7 @@
       <w:pPr>
         <w:pStyle w:val="Heading3"/>
       </w:pPr>
-      <w:bookmarkStart w:id="2468" w:name="_Toc80621414"/>
+      <w:bookmarkStart w:id="2468" w:name="_Toc102510077"/>
       <w:r>
         <w:t>Form Parameters (HTTP PUT Methods)</w:t>
       </w:r>
@@ -14428,7 +14439,7 @@
       <w:pPr>
         <w:pStyle w:val="Heading3"/>
       </w:pPr>
-      <w:bookmarkStart w:id="2469" w:name="_Toc80621415"/>
+      <w:bookmarkStart w:id="2469" w:name="_Toc102510078"/>
       <w:r>
         <w:t>REST Response Key Names</w:t>
       </w:r>
@@ -14932,7 +14943,7 @@
       <w:pPr>
         <w:pStyle w:val="Heading2"/>
       </w:pPr>
-      <w:bookmarkStart w:id="2470" w:name="_Toc80621416"/>
+      <w:bookmarkStart w:id="2470" w:name="_Toc102510079"/>
       <w:r>
         <w:lastRenderedPageBreak/>
         <w:t>Locale and Culture</w:t>
@@ -14980,7 +14991,7 @@
       <w:pPr>
         <w:pStyle w:val="Heading3"/>
       </w:pPr>
-      <w:bookmarkStart w:id="2471" w:name="_Toc80621417"/>
+      <w:bookmarkStart w:id="2471" w:name="_Toc102510080"/>
       <w:r>
         <w:t xml:space="preserve">Encoding </w:t>
       </w:r>
@@ -15051,7 +15062,7 @@
       <w:pPr>
         <w:pStyle w:val="Heading3"/>
       </w:pPr>
-      <w:bookmarkStart w:id="2472" w:name="_Toc80621418"/>
+      <w:bookmarkStart w:id="2472" w:name="_Toc102510081"/>
       <w:r>
         <w:t>JSON Responses</w:t>
       </w:r>
@@ -15177,7 +15188,7 @@
       <w:pPr>
         <w:pStyle w:val="Heading2"/>
       </w:pPr>
-      <w:bookmarkStart w:id="2473" w:name="_Toc80621419"/>
+      <w:bookmarkStart w:id="2473" w:name="_Toc102510082"/>
       <w:r>
         <w:t>Http Verbs</w:t>
       </w:r>
@@ -15337,7 +15348,7 @@
       <w:pPr>
         <w:pStyle w:val="Heading2"/>
       </w:pPr>
-      <w:bookmarkStart w:id="2474" w:name="_Toc80621420"/>
+      <w:bookmarkStart w:id="2474" w:name="_Toc102510083"/>
       <w:r>
         <w:t>HTTP Status Codes</w:t>
       </w:r>
@@ -16105,7 +16116,7 @@
       <w:pPr>
         <w:pStyle w:val="Heading3"/>
       </w:pPr>
-      <w:bookmarkStart w:id="2476" w:name="_Toc80621421"/>
+      <w:bookmarkStart w:id="2476" w:name="_Toc102510084"/>
       <w:r>
         <w:t>Status Code Examples - Transactions with Valid Paths</w:t>
       </w:r>
@@ -16314,7 +16325,7 @@
       <w:pPr>
         <w:pStyle w:val="Heading3"/>
       </w:pPr>
-      <w:bookmarkStart w:id="2477" w:name="_Toc80621422"/>
+      <w:bookmarkStart w:id="2477" w:name="_Toc102510085"/>
       <w:r>
         <w:t xml:space="preserve">Status Code Examples - Transactions with </w:t>
       </w:r>
@@ -16712,7 +16723,7 @@
       <w:pPr>
         <w:pStyle w:val="Heading2"/>
       </w:pPr>
-      <w:bookmarkStart w:id="2478" w:name="_Toc80621423"/>
+      <w:bookmarkStart w:id="2478" w:name="_Toc102510086"/>
       <w:r>
         <w:t>ID Fields</w:t>
       </w:r>
@@ -16940,7 +16951,7 @@
       <w:pPr>
         <w:pStyle w:val="Heading2"/>
       </w:pPr>
-      <w:bookmarkStart w:id="2479" w:name="_Toc80621424"/>
+      <w:bookmarkStart w:id="2479" w:name="_Toc102510087"/>
       <w:r>
         <w:t>JSON Responses</w:t>
       </w:r>
@@ -17743,7 +17754,7 @@
       <w:pPr>
         <w:pStyle w:val="Heading2"/>
       </w:pPr>
-      <w:bookmarkStart w:id="2480" w:name="_Toc80621425"/>
+      <w:bookmarkStart w:id="2480" w:name="_Toc102510088"/>
       <w:r>
         <w:t xml:space="preserve">Reporting </w:t>
       </w:r>
@@ -17768,7 +17779,7 @@
       <w:pPr>
         <w:pStyle w:val="Heading3"/>
       </w:pPr>
-      <w:bookmarkStart w:id="2481" w:name="_Toc80621426"/>
+      <w:bookmarkStart w:id="2481" w:name="_Toc102510089"/>
       <w:r>
         <w:t>Historic COM Approach</w:t>
       </w:r>
@@ -17868,7 +17879,7 @@
       <w:pPr>
         <w:pStyle w:val="Heading3"/>
       </w:pPr>
-      <w:bookmarkStart w:id="2482" w:name="_Toc80621427"/>
+      <w:bookmarkStart w:id="2482" w:name="_Toc102510090"/>
       <w:r>
         <w:lastRenderedPageBreak/>
         <w:t>New Alpaca Approach</w:t>
@@ -17897,7 +17908,7 @@
         <w:pStyle w:val="Heading3"/>
       </w:pPr>
       <w:bookmarkStart w:id="2483" w:name="_Ref617828"/>
-      <w:bookmarkStart w:id="2484" w:name="_Toc80621428"/>
+      <w:bookmarkStart w:id="2484" w:name="_Toc102510091"/>
       <w:r>
         <w:t>ASCOM Reserved Error Numbers</w:t>
       </w:r>
@@ -18471,7 +18482,7 @@
       <w:pPr>
         <w:pStyle w:val="Heading3"/>
       </w:pPr>
-      <w:bookmarkStart w:id="2485" w:name="_Toc80621429"/>
+      <w:bookmarkStart w:id="2485" w:name="_Toc102510092"/>
       <w:r>
         <w:t>Driver Specific Error Numbers</w:t>
       </w:r>
@@ -18486,7 +18497,7 @@
       <w:pPr>
         <w:pStyle w:val="Heading3"/>
       </w:pPr>
-      <w:bookmarkStart w:id="2486" w:name="_Toc80621430"/>
+      <w:bookmarkStart w:id="2486" w:name="_Toc102510093"/>
       <w:r>
         <w:t>Error Number Backwards Compatibility</w:t>
       </w:r>
@@ -18543,7 +18554,7 @@
       <w:pPr>
         <w:pStyle w:val="Heading3"/>
       </w:pPr>
-      <w:bookmarkStart w:id="2487" w:name="_Toc80621431"/>
+      <w:bookmarkStart w:id="2487" w:name="_Toc102510094"/>
       <w:r>
         <w:t>Driver Error Example</w:t>
       </w:r>
@@ -18881,7 +18892,7 @@
         <w:pStyle w:val="Heading2"/>
       </w:pPr>
       <w:bookmarkStart w:id="2488" w:name="_Ref37150640"/>
-      <w:bookmarkStart w:id="2489" w:name="_Toc80621432"/>
+      <w:bookmarkStart w:id="2489" w:name="_Toc102510095"/>
       <w:r>
         <w:t>Alpaca API Version versus ASCOM Device InterfaceVersion</w:t>
       </w:r>
@@ -19037,9 +19048,9 @@
       <w:pPr>
         <w:pStyle w:val="Heading1"/>
       </w:pPr>
-      <w:bookmarkStart w:id="2490" w:name="_Toc80621433"/>
-      <w:bookmarkStart w:id="2491" w:name="_Ref37086402"/>
-      <w:bookmarkStart w:id="2492" w:name="_Ref37086522"/>
+      <w:bookmarkStart w:id="2490" w:name="_Ref37086402"/>
+      <w:bookmarkStart w:id="2491" w:name="_Ref37086522"/>
+      <w:bookmarkStart w:id="2492" w:name="_Toc102510096"/>
       <w:r>
         <w:lastRenderedPageBreak/>
         <w:t xml:space="preserve">Alpaca </w:t>
@@ -19053,7 +19064,7 @@
       <w:r>
         <w:t>t</w:t>
       </w:r>
-      <w:bookmarkEnd w:id="2490"/>
+      <w:bookmarkEnd w:id="2492"/>
     </w:p>
     <w:p>
       <w:r>
@@ -19081,7 +19092,7 @@
         </w:numPr>
         <w:ind w:left="578" w:hanging="578"/>
       </w:pPr>
-      <w:bookmarkStart w:id="2493" w:name="_Toc80621434"/>
+      <w:bookmarkStart w:id="2493" w:name="_Toc102510097"/>
       <w:r>
         <w:t>HTML</w:t>
       </w:r>
@@ -19135,7 +19146,7 @@
         <w:pStyle w:val="Heading3"/>
       </w:pPr>
       <w:bookmarkStart w:id="2494" w:name="_Ref37146060"/>
-      <w:bookmarkStart w:id="2495" w:name="_Toc80621435"/>
+      <w:bookmarkStart w:id="2495" w:name="_Toc102510098"/>
       <w:r>
         <w:t>Main Alpaca Setup URL</w:t>
       </w:r>
@@ -19230,7 +19241,7 @@
         <w:pStyle w:val="Heading3"/>
       </w:pPr>
       <w:bookmarkStart w:id="2496" w:name="_Ref37146076"/>
-      <w:bookmarkStart w:id="2497" w:name="_Toc80621436"/>
+      <w:bookmarkStart w:id="2497" w:name="_Toc102510099"/>
       <w:r>
         <w:t>ASCOM Device Specific Setup URLs</w:t>
       </w:r>
@@ -19797,7 +19808,7 @@
       <w:pPr>
         <w:pStyle w:val="Heading2"/>
       </w:pPr>
-      <w:bookmarkStart w:id="2498" w:name="_Toc80621437"/>
+      <w:bookmarkStart w:id="2498" w:name="_Toc102510100"/>
       <w:r>
         <w:lastRenderedPageBreak/>
         <w:t>JSON Management API</w:t>
@@ -19828,7 +19839,7 @@
         <w:pStyle w:val="Heading3"/>
       </w:pPr>
       <w:bookmarkStart w:id="2499" w:name="_Ref37148851"/>
-      <w:bookmarkStart w:id="2500" w:name="_Toc80621438"/>
+      <w:bookmarkStart w:id="2500" w:name="_Toc102510101"/>
       <w:r>
         <w:t>Supported API Versions</w:t>
       </w:r>
@@ -20103,7 +20114,7 @@
       <w:pPr>
         <w:pStyle w:val="Heading3"/>
       </w:pPr>
-      <w:bookmarkStart w:id="2501" w:name="_Toc80621439"/>
+      <w:bookmarkStart w:id="2501" w:name="_Toc102510102"/>
       <w:r>
         <w:t>Description and Configured Devices</w:t>
       </w:r>
@@ -20652,7 +20663,7 @@
       <w:pPr>
         <w:pStyle w:val="Heading3"/>
       </w:pPr>
-      <w:bookmarkStart w:id="2503" w:name="_Toc80621440"/>
+      <w:bookmarkStart w:id="2503" w:name="_Toc102510103"/>
       <w:r>
         <w:lastRenderedPageBreak/>
         <w:t>Globally Unique IDs</w:t>
@@ -20717,13 +20728,13 @@
         <w:pStyle w:val="Heading1"/>
       </w:pPr>
       <w:bookmarkStart w:id="2504" w:name="_Ref73522907"/>
-      <w:bookmarkStart w:id="2505" w:name="_Toc80621441"/>
+      <w:bookmarkStart w:id="2505" w:name="_Toc102510104"/>
       <w:r>
         <w:lastRenderedPageBreak/>
         <w:t>Alpaca Discovery</w:t>
       </w:r>
+      <w:bookmarkEnd w:id="2490"/>
       <w:bookmarkEnd w:id="2491"/>
-      <w:bookmarkEnd w:id="2492"/>
       <w:bookmarkEnd w:id="2504"/>
       <w:bookmarkEnd w:id="2505"/>
     </w:p>
@@ -20731,7 +20742,7 @@
       <w:pPr>
         <w:pStyle w:val="Heading2"/>
       </w:pPr>
-      <w:bookmarkStart w:id="2506" w:name="_Toc80621442"/>
+      <w:bookmarkStart w:id="2506" w:name="_Toc102510105"/>
       <w:r>
         <w:t>Introduction</w:t>
       </w:r>
@@ -20812,7 +20823,7 @@
       <w:pPr>
         <w:pStyle w:val="Heading2"/>
       </w:pPr>
-      <w:bookmarkStart w:id="2507" w:name="_Toc80621443"/>
+      <w:bookmarkStart w:id="2507" w:name="_Toc102510106"/>
       <w:r>
         <w:t>Definitions</w:t>
       </w:r>
@@ -21026,7 +21037,7 @@
       <w:pPr>
         <w:pStyle w:val="Heading2"/>
       </w:pPr>
-      <w:bookmarkStart w:id="2508" w:name="_Toc80621444"/>
+      <w:bookmarkStart w:id="2508" w:name="_Toc102510107"/>
       <w:r>
         <w:t>Alpaca Discovery Protocol - IPv4</w:t>
       </w:r>
@@ -21036,7 +21047,7 @@
       <w:pPr>
         <w:pStyle w:val="Heading3"/>
       </w:pPr>
-      <w:bookmarkStart w:id="2509" w:name="_Toc80621445"/>
+      <w:bookmarkStart w:id="2509" w:name="_Toc102510108"/>
       <w:r>
         <w:t>Clients</w:t>
       </w:r>
@@ -21194,7 +21205,7 @@
       <w:pPr>
         <w:pStyle w:val="Heading3"/>
       </w:pPr>
-      <w:bookmarkStart w:id="2510" w:name="_Toc80621446"/>
+      <w:bookmarkStart w:id="2510" w:name="_Toc102510109"/>
       <w:r>
         <w:t>Devices</w:t>
       </w:r>
@@ -21371,7 +21382,7 @@
       <w:pPr>
         <w:pStyle w:val="Heading2"/>
       </w:pPr>
-      <w:bookmarkStart w:id="2513" w:name="_Toc80621447"/>
+      <w:bookmarkStart w:id="2513" w:name="_Toc102510110"/>
       <w:r>
         <w:lastRenderedPageBreak/>
         <w:t>Alpaca Discovery Protocol - IPv6</w:t>
@@ -21382,7 +21393,7 @@
       <w:pPr>
         <w:pStyle w:val="Heading3"/>
       </w:pPr>
-      <w:bookmarkStart w:id="2514" w:name="_Toc80621448"/>
+      <w:bookmarkStart w:id="2514" w:name="_Toc102510111"/>
       <w:r>
         <w:t>Clients</w:t>
       </w:r>
@@ -21548,7 +21559,7 @@
       <w:pPr>
         <w:pStyle w:val="Heading3"/>
       </w:pPr>
-      <w:bookmarkStart w:id="2515" w:name="_Toc80621449"/>
+      <w:bookmarkStart w:id="2515" w:name="_Toc102510112"/>
       <w:r>
         <w:t>Devices</w:t>
       </w:r>
@@ -21615,7 +21626,7 @@
       <w:pPr>
         <w:pStyle w:val="Heading2"/>
       </w:pPr>
-      <w:bookmarkStart w:id="2516" w:name="_Toc80621450"/>
+      <w:bookmarkStart w:id="2516" w:name="_Toc102510113"/>
       <w:r>
         <w:t>Discovery Message Format</w:t>
       </w:r>
@@ -22027,7 +22038,7 @@
       <w:pPr>
         <w:pStyle w:val="Heading2"/>
       </w:pPr>
-      <w:bookmarkStart w:id="2517" w:name="_Toc80621451"/>
+      <w:bookmarkStart w:id="2517" w:name="_Toc102510114"/>
       <w:r>
         <w:lastRenderedPageBreak/>
         <w:t>Discovery Response Format</w:t>
@@ -22217,7 +22228,7 @@
       <w:pPr>
         <w:pStyle w:val="Heading2"/>
       </w:pPr>
-      <w:bookmarkStart w:id="2518" w:name="_Toc80621452"/>
+      <w:bookmarkStart w:id="2518" w:name="_Toc102510115"/>
       <w:r>
         <w:t>Unique IDs (UID)</w:t>
       </w:r>
@@ -22357,7 +22368,7 @@
       <w:pPr>
         <w:pStyle w:val="Heading2"/>
       </w:pPr>
-      <w:bookmarkStart w:id="2519" w:name="_Toc80621453"/>
+      <w:bookmarkStart w:id="2519" w:name="_Toc102510116"/>
       <w:r>
         <w:t>Implementation Requirements</w:t>
       </w:r>
@@ -22367,7 +22378,7 @@
       <w:pPr>
         <w:pStyle w:val="Heading3"/>
       </w:pPr>
-      <w:bookmarkStart w:id="2520" w:name="_Toc80621454"/>
+      <w:bookmarkStart w:id="2520" w:name="_Toc102510117"/>
       <w:r>
         <w:t>Discovery Port</w:t>
       </w:r>
@@ -22439,7 +22450,7 @@
       <w:pPr>
         <w:pStyle w:val="Heading3"/>
       </w:pPr>
-      <w:bookmarkStart w:id="2521" w:name="_Toc80621455"/>
+      <w:bookmarkStart w:id="2521" w:name="_Toc102510118"/>
       <w:r>
         <w:t>IP versions</w:t>
       </w:r>
@@ -22462,7 +22473,7 @@
       </w:pPr>
       <w:bookmarkStart w:id="2522" w:name="_Toc526418551"/>
       <w:bookmarkStart w:id="2523" w:name="_Toc526418552"/>
-      <w:bookmarkStart w:id="2524" w:name="_Toc80621456"/>
+      <w:bookmarkStart w:id="2524" w:name="_Toc102510119"/>
       <w:bookmarkEnd w:id="2522"/>
       <w:bookmarkEnd w:id="2523"/>
       <w:r>
@@ -22472,7 +22483,7 @@
       <w:r>
         <w:t>Essential Concepts</w:t>
       </w:r>
-      <w:bookmarkEnd w:id="1051"/>
+      <w:bookmarkEnd w:id="1050"/>
       <w:bookmarkEnd w:id="2524"/>
     </w:p>
     <w:p>
@@ -22493,7 +22504,7 @@
       <w:pPr>
         <w:pStyle w:val="Heading3"/>
       </w:pPr>
-      <w:bookmarkStart w:id="2525" w:name="_Toc80621457"/>
+      <w:bookmarkStart w:id="2525" w:name="_Toc102510120"/>
       <w:r>
         <w:t>Object Models - Properties and Methods</w:t>
       </w:r>
@@ -22516,7 +22527,7 @@
       <w:pPr>
         <w:pStyle w:val="Heading3"/>
       </w:pPr>
-      <w:bookmarkStart w:id="2526" w:name="_Toc80621458"/>
+      <w:bookmarkStart w:id="2526" w:name="_Toc102510121"/>
       <w:r>
         <w:t>ASCOM API Characteristics</w:t>
       </w:r>
@@ -22813,7 +22824,7 @@
       <w:pPr>
         <w:pStyle w:val="Heading3"/>
       </w:pPr>
-      <w:bookmarkStart w:id="2527" w:name="_Toc80621459"/>
+      <w:bookmarkStart w:id="2527" w:name="_Toc102510122"/>
       <w:r>
         <w:t>Behavioural</w:t>
       </w:r>
@@ -23136,7 +23147,7 @@
       <w:pPr>
         <w:pStyle w:val="Heading1"/>
       </w:pPr>
-      <w:bookmarkStart w:id="2528" w:name="_Toc80621460"/>
+      <w:bookmarkStart w:id="2528" w:name="_Toc102510123"/>
       <w:r>
         <w:lastRenderedPageBreak/>
         <w:t>Document Revision Log</w:t>
@@ -23638,6 +23649,57 @@
           </w:p>
         </w:tc>
       </w:tr>
+      <w:tr>
+        <w:tc>
+          <w:tcPr>
+            <w:cnfStyle w:val="001000000000" w:firstRow="0" w:lastRow="0" w:firstColumn="1" w:lastColumn="0" w:oddVBand="0" w:evenVBand="0" w:oddHBand="0" w:evenHBand="0" w:firstRowFirstColumn="0" w:firstRowLastColumn="0" w:lastRowFirstColumn="0" w:lastRowLastColumn="0"/>
+            <w:tcW w:w="931" w:type="dxa"/>
+          </w:tcPr>
+          <w:p>
+            <w:pPr>
+              <w:jc w:val="center"/>
+            </w:pPr>
+            <w:r>
+              <w:t>6</w:t>
+            </w:r>
+          </w:p>
+        </w:tc>
+        <w:tc>
+          <w:tcPr>
+            <w:tcW w:w="1474" w:type="dxa"/>
+          </w:tcPr>
+          <w:p>
+            <w:pPr>
+              <w:jc w:val="center"/>
+              <w:cnfStyle w:val="000000000000" w:firstRow="0" w:lastRow="0" w:firstColumn="0" w:lastColumn="0" w:oddVBand="0" w:evenVBand="0" w:oddHBand="0" w:evenHBand="0" w:firstRowFirstColumn="0" w:firstRowLastColumn="0" w:lastRowFirstColumn="0" w:lastRowLastColumn="0"/>
+            </w:pPr>
+            <w:r>
+              <w:t>3/5/22</w:t>
+            </w:r>
+          </w:p>
+        </w:tc>
+        <w:tc>
+          <w:tcPr>
+            <w:tcW w:w="6945" w:type="dxa"/>
+          </w:tcPr>
+          <w:p>
+            <w:pPr>
+              <w:pStyle w:val="ListParagraph"/>
+              <w:numPr>
+                <w:ilvl w:val="0"/>
+                <w:numId w:val="22"/>
+              </w:numPr>
+              <w:cnfStyle w:val="000000000000" w:firstRow="0" w:lastRow="0" w:firstColumn="0" w:lastColumn="0" w:oddVBand="0" w:evenVBand="0" w:oddHBand="0" w:evenHBand="0" w:firstRowFirstColumn="0" w:firstRowLastColumn="0" w:lastRowFirstColumn="0" w:lastRowLastColumn="0"/>
+            </w:pPr>
+            <w:r>
+              <w:t xml:space="preserve">Section 2.1.3  - </w:t>
+            </w:r>
+            <w:r>
+              <w:t>Clarified that the Alpaca device number must start at 0 for each device type.</w:t>
+            </w:r>
+          </w:p>
+        </w:tc>
+      </w:tr>
     </w:tbl>
     <w:p/>
     <w:sectPr>
@@ -23654,7 +23716,7 @@
 </file>
 
 <file path=word/endnotes.xml><?xml version="1.0" encoding="utf-8"?>
-<w:endnotes xmlns:wpc="http://schemas.microsoft.com/office/word/2010/wordprocessingCanvas" xmlns:cx="http://schemas.microsoft.com/office/drawing/2014/chartex" xmlns:cx1="http://schemas.microsoft.com/office/drawing/2015/9/8/chartex" xmlns:cx2="http://schemas.microsoft.com/office/drawing/2015/10/21/chartex" xmlns:cx3="http://schemas.microsoft.com/office/drawing/2016/5/9/chartex" xmlns:cx4="http://schemas.microsoft.com/office/drawing/2016/5/10/chartex" xmlns:cx5="http://schemas.microsoft.com/office/drawing/2016/5/11/chartex" xmlns:cx6="http://schemas.microsoft.com/office/drawing/2016/5/12/chartex" xmlns:cx7="http://schemas.microsoft.com/office/drawing/2016/5/13/chartex" xmlns:cx8="http://schemas.microsoft.com/office/drawing/2016/5/14/chartex" xmlns:mc="http://schemas.openxmlformats.org/markup-compatibility/2006" xmlns:aink="http://schemas.microsoft.com/office/drawing/2016/ink" xmlns:am3d="http://schemas.microsoft.com/office/drawing/2017/model3d" xmlns:o="urn:schemas-microsoft-com:office:office" xmlns:r="http://schemas.openxmlformats.org/officeDocument/2006/relationships" xmlns:m="http://schemas.openxmlformats.org/officeDocument/2006/math" xmlns:v="urn:schemas-microsoft-com:vml" xmlns:wp14="http://schemas.microsoft.com/office/word/2010/wordprocessingDrawing" xmlns:wp="http://schemas.openxmlformats.org/drawingml/2006/wordprocessingDrawing" xmlns:w10="urn:schemas-microsoft-com:office:word" xmlns:w="http://schemas.openxmlformats.org/wordprocessingml/2006/main" xmlns:w14="http://schemas.microsoft.com/office/word/2010/wordml" xmlns:w15="http://schemas.microsoft.com/office/word/2012/wordml" xmlns:w16cex="http://schemas.microsoft.com/office/word/2018/wordml/cex" xmlns:w16cid="http://schemas.microsoft.com/office/word/2016/wordml/cid" xmlns:w16="http://schemas.microsoft.com/office/word/2018/wordml" xmlns:w16sdtdh="http://schemas.microsoft.com/office/word/2020/wordml/sdtdatahash" xmlns:w16se="http://schemas.microsoft.com/office/word/2015/wordml/symex" xmlns:wpg="http://schemas.microsoft.com/office/word/2010/wordprocessingGroup" xmlns:wpi="http://schemas.microsoft.com/office/word/2010/wordprocessingInk" xmlns:wne="http://schemas.microsoft.com/office/word/2006/wordml" xmlns:wps="http://schemas.microsoft.com/office/word/2010/wordprocessingShape" mc:Ignorable="w14 w15 w16se w16cid w16 w16cex w16sdtdh wp14">
+<w:endnotes xmlns:wpc="http://schemas.microsoft.com/office/word/2010/wordprocessingCanvas" xmlns:cx="http://schemas.microsoft.com/office/drawing/2014/chartex" xmlns:cx1="http://schemas.microsoft.com/office/drawing/2015/9/8/chartex" xmlns:cx2="http://schemas.microsoft.com/office/drawing/2015/10/21/chartex" xmlns:cx3="http://schemas.microsoft.com/office/drawing/2016/5/9/chartex" xmlns:cx4="http://schemas.microsoft.com/office/drawing/2016/5/10/chartex" xmlns:cx5="http://schemas.microsoft.com/office/drawing/2016/5/11/chartex" xmlns:cx6="http://schemas.microsoft.com/office/drawing/2016/5/12/chartex" xmlns:cx7="http://schemas.microsoft.com/office/drawing/2016/5/13/chartex" xmlns:cx8="http://schemas.microsoft.com/office/drawing/2016/5/14/chartex" xmlns:mc="http://schemas.openxmlformats.org/markup-compatibility/2006" xmlns:aink="http://schemas.microsoft.com/office/drawing/2016/ink" xmlns:am3d="http://schemas.microsoft.com/office/drawing/2017/model3d" xmlns:o="urn:schemas-microsoft-com:office:office" xmlns:oel="http://schemas.microsoft.com/office/2019/extlst" xmlns:r="http://schemas.openxmlformats.org/officeDocument/2006/relationships" xmlns:m="http://schemas.openxmlformats.org/officeDocument/2006/math" xmlns:v="urn:schemas-microsoft-com:vml" xmlns:wp14="http://schemas.microsoft.com/office/word/2010/wordprocessingDrawing" xmlns:wp="http://schemas.openxmlformats.org/drawingml/2006/wordprocessingDrawing" xmlns:w10="urn:schemas-microsoft-com:office:word" xmlns:w="http://schemas.openxmlformats.org/wordprocessingml/2006/main" xmlns:w14="http://schemas.microsoft.com/office/word/2010/wordml" xmlns:w15="http://schemas.microsoft.com/office/word/2012/wordml" xmlns:w16cex="http://schemas.microsoft.com/office/word/2018/wordml/cex" xmlns:w16cid="http://schemas.microsoft.com/office/word/2016/wordml/cid" xmlns:w16="http://schemas.microsoft.com/office/word/2018/wordml" xmlns:w16sdtdh="http://schemas.microsoft.com/office/word/2020/wordml/sdtdatahash" xmlns:w16se="http://schemas.microsoft.com/office/word/2015/wordml/symex" xmlns:wpg="http://schemas.microsoft.com/office/word/2010/wordprocessingGroup" xmlns:wpi="http://schemas.microsoft.com/office/word/2010/wordprocessingInk" xmlns:wne="http://schemas.microsoft.com/office/word/2006/wordml" xmlns:wps="http://schemas.microsoft.com/office/word/2010/wordprocessingShape" mc:Ignorable="w14 w15 w16se w16cid w16 w16cex w16sdtdh wp14">
   <w:endnote w:type="separator" w:id="-1">
     <w:p>
       <w:pPr>
@@ -23679,7 +23741,7 @@
 </file>
 
 <file path=word/footer1.xml><?xml version="1.0" encoding="utf-8"?>
-<w:ftr xmlns:wpc="http://schemas.microsoft.com/office/word/2010/wordprocessingCanvas" xmlns:cx="http://schemas.microsoft.com/office/drawing/2014/chartex" xmlns:cx1="http://schemas.microsoft.com/office/drawing/2015/9/8/chartex" xmlns:cx2="http://schemas.microsoft.com/office/drawing/2015/10/21/chartex" xmlns:cx3="http://schemas.microsoft.com/office/drawing/2016/5/9/chartex" xmlns:cx4="http://schemas.microsoft.com/office/drawing/2016/5/10/chartex" xmlns:cx5="http://schemas.microsoft.com/office/drawing/2016/5/11/chartex" xmlns:cx6="http://schemas.microsoft.com/office/drawing/2016/5/12/chartex" xmlns:cx7="http://schemas.microsoft.com/office/drawing/2016/5/13/chartex" xmlns:cx8="http://schemas.microsoft.com/office/drawing/2016/5/14/chartex" xmlns:mc="http://schemas.openxmlformats.org/markup-compatibility/2006" xmlns:aink="http://schemas.microsoft.com/office/drawing/2016/ink" xmlns:am3d="http://schemas.microsoft.com/office/drawing/2017/model3d" xmlns:o="urn:schemas-microsoft-com:office:office" xmlns:r="http://schemas.openxmlformats.org/officeDocument/2006/relationships" xmlns:m="http://schemas.openxmlformats.org/officeDocument/2006/math" xmlns:v="urn:schemas-microsoft-com:vml" xmlns:wp14="http://schemas.microsoft.com/office/word/2010/wordprocessingDrawing" xmlns:wp="http://schemas.openxmlformats.org/drawingml/2006/wordprocessingDrawing" xmlns:w10="urn:schemas-microsoft-com:office:word" xmlns:w="http://schemas.openxmlformats.org/wordprocessingml/2006/main" xmlns:w14="http://schemas.microsoft.com/office/word/2010/wordml" xmlns:w15="http://schemas.microsoft.com/office/word/2012/wordml" xmlns:w16cex="http://schemas.microsoft.com/office/word/2018/wordml/cex" xmlns:w16cid="http://schemas.microsoft.com/office/word/2016/wordml/cid" xmlns:w16="http://schemas.microsoft.com/office/word/2018/wordml" xmlns:w16sdtdh="http://schemas.microsoft.com/office/word/2020/wordml/sdtdatahash" xmlns:w16se="http://schemas.microsoft.com/office/word/2015/wordml/symex" xmlns:wpg="http://schemas.microsoft.com/office/word/2010/wordprocessingGroup" xmlns:wpi="http://schemas.microsoft.com/office/word/2010/wordprocessingInk" xmlns:wne="http://schemas.microsoft.com/office/word/2006/wordml" xmlns:wps="http://schemas.microsoft.com/office/word/2010/wordprocessingShape" mc:Ignorable="w14 w15 w16se w16cid w16 w16cex w16sdtdh wp14">
+<w:ftr xmlns:wpc="http://schemas.microsoft.com/office/word/2010/wordprocessingCanvas" xmlns:cx="http://schemas.microsoft.com/office/drawing/2014/chartex" xmlns:cx1="http://schemas.microsoft.com/office/drawing/2015/9/8/chartex" xmlns:cx2="http://schemas.microsoft.com/office/drawing/2015/10/21/chartex" xmlns:cx3="http://schemas.microsoft.com/office/drawing/2016/5/9/chartex" xmlns:cx4="http://schemas.microsoft.com/office/drawing/2016/5/10/chartex" xmlns:cx5="http://schemas.microsoft.com/office/drawing/2016/5/11/chartex" xmlns:cx6="http://schemas.microsoft.com/office/drawing/2016/5/12/chartex" xmlns:cx7="http://schemas.microsoft.com/office/drawing/2016/5/13/chartex" xmlns:cx8="http://schemas.microsoft.com/office/drawing/2016/5/14/chartex" xmlns:mc="http://schemas.openxmlformats.org/markup-compatibility/2006" xmlns:aink="http://schemas.microsoft.com/office/drawing/2016/ink" xmlns:am3d="http://schemas.microsoft.com/office/drawing/2017/model3d" xmlns:o="urn:schemas-microsoft-com:office:office" xmlns:oel="http://schemas.microsoft.com/office/2019/extlst" xmlns:r="http://schemas.openxmlformats.org/officeDocument/2006/relationships" xmlns:m="http://schemas.openxmlformats.org/officeDocument/2006/math" xmlns:v="urn:schemas-microsoft-com:vml" xmlns:wp14="http://schemas.microsoft.com/office/word/2010/wordprocessingDrawing" xmlns:wp="http://schemas.openxmlformats.org/drawingml/2006/wordprocessingDrawing" xmlns:w10="urn:schemas-microsoft-com:office:word" xmlns:w="http://schemas.openxmlformats.org/wordprocessingml/2006/main" xmlns:w14="http://schemas.microsoft.com/office/word/2010/wordml" xmlns:w15="http://schemas.microsoft.com/office/word/2012/wordml" xmlns:w16cex="http://schemas.microsoft.com/office/word/2018/wordml/cex" xmlns:w16cid="http://schemas.microsoft.com/office/word/2016/wordml/cid" xmlns:w16="http://schemas.microsoft.com/office/word/2018/wordml" xmlns:w16sdtdh="http://schemas.microsoft.com/office/word/2020/wordml/sdtdatahash" xmlns:w16se="http://schemas.microsoft.com/office/word/2015/wordml/symex" xmlns:wpg="http://schemas.microsoft.com/office/word/2010/wordprocessingGroup" xmlns:wpi="http://schemas.microsoft.com/office/word/2010/wordprocessingInk" xmlns:wne="http://schemas.microsoft.com/office/word/2006/wordml" xmlns:wps="http://schemas.microsoft.com/office/word/2010/wordprocessingShape" mc:Ignorable="w14 w15 w16se w16cid w16 w16cex w16sdtdh wp14">
   <w:p>
     <w:pPr>
       <w:pStyle w:val="Footer"/>
@@ -23713,7 +23775,7 @@
         <w:sz w:val="18"/>
         <w:szCs w:val="18"/>
       </w:rPr>
-      <w:t>5</w:t>
+      <w:t>6</w:t>
     </w:r>
     <w:r>
       <w:tab/>
@@ -23775,7 +23837,7 @@
         <w:sz w:val="18"/>
         <w:szCs w:val="18"/>
       </w:rPr>
-      <w:t>5</w:t>
+      <w:t>3</w:t>
     </w:r>
     <w:r>
       <w:rPr>
@@ -23783,21 +23845,28 @@
         <w:szCs w:val="18"/>
         <w:vertAlign w:val="superscript"/>
       </w:rPr>
-      <w:t>th</w:t>
+      <w:t>rd</w:t>
     </w:r>
     <w:r>
       <w:rPr>
         <w:sz w:val="18"/>
         <w:szCs w:val="18"/>
       </w:rPr>
-      <w:t xml:space="preserve"> April 2022</w:t>
+      <w:t xml:space="preserve"> May </w:t>
+    </w:r>
+    <w:r>
+      <w:rPr>
+        <w:sz w:val="18"/>
+        <w:szCs w:val="18"/>
+      </w:rPr>
+      <w:t>2022</w:t>
     </w:r>
   </w:p>
 </w:ftr>
 </file>
 
 <file path=word/footnotes.xml><?xml version="1.0" encoding="utf-8"?>
-<w:footnotes xmlns:wpc="http://schemas.microsoft.com/office/word/2010/wordprocessingCanvas" xmlns:cx="http://schemas.microsoft.com/office/drawing/2014/chartex" xmlns:cx1="http://schemas.microsoft.com/office/drawing/2015/9/8/chartex" xmlns:cx2="http://schemas.microsoft.com/office/drawing/2015/10/21/chartex" xmlns:cx3="http://schemas.microsoft.com/office/drawing/2016/5/9/chartex" xmlns:cx4="http://schemas.microsoft.com/office/drawing/2016/5/10/chartex" xmlns:cx5="http://schemas.microsoft.com/office/drawing/2016/5/11/chartex" xmlns:cx6="http://schemas.microsoft.com/office/drawing/2016/5/12/chartex" xmlns:cx7="http://schemas.microsoft.com/office/drawing/2016/5/13/chartex" xmlns:cx8="http://schemas.microsoft.com/office/drawing/2016/5/14/chartex" xmlns:mc="http://schemas.openxmlformats.org/markup-compatibility/2006" xmlns:aink="http://schemas.microsoft.com/office/drawing/2016/ink" xmlns:am3d="http://schemas.microsoft.com/office/drawing/2017/model3d" xmlns:o="urn:schemas-microsoft-com:office:office" xmlns:r="http://schemas.openxmlformats.org/officeDocument/2006/relationships" xmlns:m="http://schemas.openxmlformats.org/officeDocument/2006/math" xmlns:v="urn:schemas-microsoft-com:vml" xmlns:wp14="http://schemas.microsoft.com/office/word/2010/wordprocessingDrawing" xmlns:wp="http://schemas.openxmlformats.org/drawingml/2006/wordprocessingDrawing" xmlns:w10="urn:schemas-microsoft-com:office:word" xmlns:w="http://schemas.openxmlformats.org/wordprocessingml/2006/main" xmlns:w14="http://schemas.microsoft.com/office/word/2010/wordml" xmlns:w15="http://schemas.microsoft.com/office/word/2012/wordml" xmlns:w16cex="http://schemas.microsoft.com/office/word/2018/wordml/cex" xmlns:w16cid="http://schemas.microsoft.com/office/word/2016/wordml/cid" xmlns:w16="http://schemas.microsoft.com/office/word/2018/wordml" xmlns:w16sdtdh="http://schemas.microsoft.com/office/word/2020/wordml/sdtdatahash" xmlns:w16se="http://schemas.microsoft.com/office/word/2015/wordml/symex" xmlns:wpg="http://schemas.microsoft.com/office/word/2010/wordprocessingGroup" xmlns:wpi="http://schemas.microsoft.com/office/word/2010/wordprocessingInk" xmlns:wne="http://schemas.microsoft.com/office/word/2006/wordml" xmlns:wps="http://schemas.microsoft.com/office/word/2010/wordprocessingShape" mc:Ignorable="w14 w15 w16se w16cid w16 w16cex w16sdtdh wp14">
+<w:footnotes xmlns:wpc="http://schemas.microsoft.com/office/word/2010/wordprocessingCanvas" xmlns:cx="http://schemas.microsoft.com/office/drawing/2014/chartex" xmlns:cx1="http://schemas.microsoft.com/office/drawing/2015/9/8/chartex" xmlns:cx2="http://schemas.microsoft.com/office/drawing/2015/10/21/chartex" xmlns:cx3="http://schemas.microsoft.com/office/drawing/2016/5/9/chartex" xmlns:cx4="http://schemas.microsoft.com/office/drawing/2016/5/10/chartex" xmlns:cx5="http://schemas.microsoft.com/office/drawing/2016/5/11/chartex" xmlns:cx6="http://schemas.microsoft.com/office/drawing/2016/5/12/chartex" xmlns:cx7="http://schemas.microsoft.com/office/drawing/2016/5/13/chartex" xmlns:cx8="http://schemas.microsoft.com/office/drawing/2016/5/14/chartex" xmlns:mc="http://schemas.openxmlformats.org/markup-compatibility/2006" xmlns:aink="http://schemas.microsoft.com/office/drawing/2016/ink" xmlns:am3d="http://schemas.microsoft.com/office/drawing/2017/model3d" xmlns:o="urn:schemas-microsoft-com:office:office" xmlns:oel="http://schemas.microsoft.com/office/2019/extlst" xmlns:r="http://schemas.openxmlformats.org/officeDocument/2006/relationships" xmlns:m="http://schemas.openxmlformats.org/officeDocument/2006/math" xmlns:v="urn:schemas-microsoft-com:vml" xmlns:wp14="http://schemas.microsoft.com/office/word/2010/wordprocessingDrawing" xmlns:wp="http://schemas.openxmlformats.org/drawingml/2006/wordprocessingDrawing" xmlns:w10="urn:schemas-microsoft-com:office:word" xmlns:w="http://schemas.openxmlformats.org/wordprocessingml/2006/main" xmlns:w14="http://schemas.microsoft.com/office/word/2010/wordml" xmlns:w15="http://schemas.microsoft.com/office/word/2012/wordml" xmlns:w16cex="http://schemas.microsoft.com/office/word/2018/wordml/cex" xmlns:w16cid="http://schemas.microsoft.com/office/word/2016/wordml/cid" xmlns:w16="http://schemas.microsoft.com/office/word/2018/wordml" xmlns:w16sdtdh="http://schemas.microsoft.com/office/word/2020/wordml/sdtdatahash" xmlns:w16se="http://schemas.microsoft.com/office/word/2015/wordml/symex" xmlns:wpg="http://schemas.microsoft.com/office/word/2010/wordprocessingGroup" xmlns:wpi="http://schemas.microsoft.com/office/word/2010/wordprocessingInk" xmlns:wne="http://schemas.microsoft.com/office/word/2006/wordml" xmlns:wps="http://schemas.microsoft.com/office/word/2010/wordprocessingShape" mc:Ignorable="w14 w15 w16se w16cid w16 w16cex w16sdtdh wp14">
   <w:footnote w:type="separator" w:id="-1">
     <w:p>
       <w:pPr>
@@ -23841,7 +23910,7 @@
 </file>
 
 <file path=word/numbering.xml><?xml version="1.0" encoding="utf-8"?>
-<w:numbering xmlns:wpc="http://schemas.microsoft.com/office/word/2010/wordprocessingCanvas" xmlns:cx="http://schemas.microsoft.com/office/drawing/2014/chartex" xmlns:cx1="http://schemas.microsoft.com/office/drawing/2015/9/8/chartex" xmlns:cx2="http://schemas.microsoft.com/office/drawing/2015/10/21/chartex" xmlns:cx3="http://schemas.microsoft.com/office/drawing/2016/5/9/chartex" xmlns:cx4="http://schemas.microsoft.com/office/drawing/2016/5/10/chartex" xmlns:cx5="http://schemas.microsoft.com/office/drawing/2016/5/11/chartex" xmlns:cx6="http://schemas.microsoft.com/office/drawing/2016/5/12/chartex" xmlns:cx7="http://schemas.microsoft.com/office/drawing/2016/5/13/chartex" xmlns:cx8="http://schemas.microsoft.com/office/drawing/2016/5/14/chartex" xmlns:mc="http://schemas.openxmlformats.org/markup-compatibility/2006" xmlns:aink="http://schemas.microsoft.com/office/drawing/2016/ink" xmlns:am3d="http://schemas.microsoft.com/office/drawing/2017/model3d" xmlns:o="urn:schemas-microsoft-com:office:office" xmlns:r="http://schemas.openxmlformats.org/officeDocument/2006/relationships" xmlns:m="http://schemas.openxmlformats.org/officeDocument/2006/math" xmlns:v="urn:schemas-microsoft-com:vml" xmlns:wp14="http://schemas.microsoft.com/office/word/2010/wordprocessingDrawing" xmlns:wp="http://schemas.openxmlformats.org/drawingml/2006/wordprocessingDrawing" xmlns:w10="urn:schemas-microsoft-com:office:word" xmlns:w="http://schemas.openxmlformats.org/wordprocessingml/2006/main" xmlns:w14="http://schemas.microsoft.com/office/word/2010/wordml" xmlns:w15="http://schemas.microsoft.com/office/word/2012/wordml" xmlns:w16cex="http://schemas.microsoft.com/office/word/2018/wordml/cex" xmlns:w16cid="http://schemas.microsoft.com/office/word/2016/wordml/cid" xmlns:w16="http://schemas.microsoft.com/office/word/2018/wordml" xmlns:w16sdtdh="http://schemas.microsoft.com/office/word/2020/wordml/sdtdatahash" xmlns:w16se="http://schemas.microsoft.com/office/word/2015/wordml/symex" xmlns:wpg="http://schemas.microsoft.com/office/word/2010/wordprocessingGroup" xmlns:wpi="http://schemas.microsoft.com/office/word/2010/wordprocessingInk" xmlns:wne="http://schemas.microsoft.com/office/word/2006/wordml" xmlns:wps="http://schemas.microsoft.com/office/word/2010/wordprocessingShape" mc:Ignorable="w14 w15 w16se w16cid w16 w16cex w16sdtdh wp14">
+<w:numbering xmlns:wpc="http://schemas.microsoft.com/office/word/2010/wordprocessingCanvas" xmlns:cx="http://schemas.microsoft.com/office/drawing/2014/chartex" xmlns:cx1="http://schemas.microsoft.com/office/drawing/2015/9/8/chartex" xmlns:cx2="http://schemas.microsoft.com/office/drawing/2015/10/21/chartex" xmlns:cx3="http://schemas.microsoft.com/office/drawing/2016/5/9/chartex" xmlns:cx4="http://schemas.microsoft.com/office/drawing/2016/5/10/chartex" xmlns:cx5="http://schemas.microsoft.com/office/drawing/2016/5/11/chartex" xmlns:cx6="http://schemas.microsoft.com/office/drawing/2016/5/12/chartex" xmlns:cx7="http://schemas.microsoft.com/office/drawing/2016/5/13/chartex" xmlns:cx8="http://schemas.microsoft.com/office/drawing/2016/5/14/chartex" xmlns:mc="http://schemas.openxmlformats.org/markup-compatibility/2006" xmlns:aink="http://schemas.microsoft.com/office/drawing/2016/ink" xmlns:am3d="http://schemas.microsoft.com/office/drawing/2017/model3d" xmlns:o="urn:schemas-microsoft-com:office:office" xmlns:oel="http://schemas.microsoft.com/office/2019/extlst" xmlns:r="http://schemas.openxmlformats.org/officeDocument/2006/relationships" xmlns:m="http://schemas.openxmlformats.org/officeDocument/2006/math" xmlns:v="urn:schemas-microsoft-com:vml" xmlns:wp14="http://schemas.microsoft.com/office/word/2010/wordprocessingDrawing" xmlns:wp="http://schemas.openxmlformats.org/drawingml/2006/wordprocessingDrawing" xmlns:w10="urn:schemas-microsoft-com:office:word" xmlns:w="http://schemas.openxmlformats.org/wordprocessingml/2006/main" xmlns:w14="http://schemas.microsoft.com/office/word/2010/wordml" xmlns:w15="http://schemas.microsoft.com/office/word/2012/wordml" xmlns:w16cex="http://schemas.microsoft.com/office/word/2018/wordml/cex" xmlns:w16cid="http://schemas.microsoft.com/office/word/2016/wordml/cid" xmlns:w16="http://schemas.microsoft.com/office/word/2018/wordml" xmlns:w16sdtdh="http://schemas.microsoft.com/office/word/2020/wordml/sdtdatahash" xmlns:w16se="http://schemas.microsoft.com/office/word/2015/wordml/symex" xmlns:wpg="http://schemas.microsoft.com/office/word/2010/wordprocessingGroup" xmlns:wpi="http://schemas.microsoft.com/office/word/2010/wordprocessingInk" xmlns:wne="http://schemas.microsoft.com/office/word/2006/wordml" xmlns:wps="http://schemas.microsoft.com/office/word/2010/wordprocessingShape" mc:Ignorable="w14 w15 w16se w16cid w16 w16cex w16sdtdh wp14">
   <w:abstractNum w:abstractNumId="0" w15:restartNumberingAfterBreak="0">
     <w:nsid w:val="01042E5F"/>
     <w:multiLevelType w:val="hybridMultilevel"/>
@@ -24327,6 +24396,95 @@
     </w:lvl>
   </w:abstractNum>
   <w:abstractNum w:abstractNumId="5" w15:restartNumberingAfterBreak="0">
+    <w:nsid w:val="139911AF"/>
+    <w:multiLevelType w:val="hybridMultilevel"/>
+    <w:tmpl w:val="564E4420"/>
+    <w:lvl w:ilvl="0" w:tplc="FFFFFFFF">
+      <w:start w:val="1"/>
+      <w:numFmt w:val="decimal"/>
+      <w:lvlText w:val="%1."/>
+      <w:lvlJc w:val="left"/>
+      <w:pPr>
+        <w:ind w:left="360" w:hanging="360"/>
+      </w:pPr>
+      <w:rPr>
+        <w:rFonts w:hint="default"/>
+      </w:rPr>
+    </w:lvl>
+    <w:lvl w:ilvl="1" w:tplc="FFFFFFFF" w:tentative="1">
+      <w:start w:val="1"/>
+      <w:numFmt w:val="lowerLetter"/>
+      <w:lvlText w:val="%2."/>
+      <w:lvlJc w:val="left"/>
+      <w:pPr>
+        <w:ind w:left="1440" w:hanging="360"/>
+      </w:pPr>
+    </w:lvl>
+    <w:lvl w:ilvl="2" w:tplc="FFFFFFFF" w:tentative="1">
+      <w:start w:val="1"/>
+      <w:numFmt w:val="lowerRoman"/>
+      <w:lvlText w:val="%3."/>
+      <w:lvlJc w:val="right"/>
+      <w:pPr>
+        <w:ind w:left="2160" w:hanging="180"/>
+      </w:pPr>
+    </w:lvl>
+    <w:lvl w:ilvl="3" w:tplc="FFFFFFFF" w:tentative="1">
+      <w:start w:val="1"/>
+      <w:numFmt w:val="decimal"/>
+      <w:lvlText w:val="%4."/>
+      <w:lvlJc w:val="left"/>
+      <w:pPr>
+        <w:ind w:left="2880" w:hanging="360"/>
+      </w:pPr>
+    </w:lvl>
+    <w:lvl w:ilvl="4" w:tplc="FFFFFFFF" w:tentative="1">
+      <w:start w:val="1"/>
+      <w:numFmt w:val="lowerLetter"/>
+      <w:lvlText w:val="%5."/>
+      <w:lvlJc w:val="left"/>
+      <w:pPr>
+        <w:ind w:left="3600" w:hanging="360"/>
+      </w:pPr>
+    </w:lvl>
+    <w:lvl w:ilvl="5" w:tplc="FFFFFFFF" w:tentative="1">
+      <w:start w:val="1"/>
+      <w:numFmt w:val="lowerRoman"/>
+      <w:lvlText w:val="%6."/>
+      <w:lvlJc w:val="right"/>
+      <w:pPr>
+        <w:ind w:left="4320" w:hanging="180"/>
+      </w:pPr>
+    </w:lvl>
+    <w:lvl w:ilvl="6" w:tplc="FFFFFFFF" w:tentative="1">
+      <w:start w:val="1"/>
+      <w:numFmt w:val="decimal"/>
+      <w:lvlText w:val="%7."/>
+      <w:lvlJc w:val="left"/>
+      <w:pPr>
+        <w:ind w:left="5040" w:hanging="360"/>
+      </w:pPr>
+    </w:lvl>
+    <w:lvl w:ilvl="7" w:tplc="FFFFFFFF" w:tentative="1">
+      <w:start w:val="1"/>
+      <w:numFmt w:val="lowerLetter"/>
+      <w:lvlText w:val="%8."/>
+      <w:lvlJc w:val="left"/>
+      <w:pPr>
+        <w:ind w:left="5760" w:hanging="360"/>
+      </w:pPr>
+    </w:lvl>
+    <w:lvl w:ilvl="8" w:tplc="FFFFFFFF" w:tentative="1">
+      <w:start w:val="1"/>
+      <w:numFmt w:val="lowerRoman"/>
+      <w:lvlText w:val="%9."/>
+      <w:lvlJc w:val="right"/>
+      <w:pPr>
+        <w:ind w:left="6480" w:hanging="180"/>
+      </w:pPr>
+    </w:lvl>
+  </w:abstractNum>
+  <w:abstractNum w:abstractNumId="6" w15:restartNumberingAfterBreak="0">
     <w:nsid w:val="2CCA6F53"/>
     <w:multiLevelType w:val="hybridMultilevel"/>
     <w:tmpl w:val="1A1AB15A"/>
@@ -24439,7 +24597,7 @@
       </w:rPr>
     </w:lvl>
   </w:abstractNum>
-  <w:abstractNum w:abstractNumId="6" w15:restartNumberingAfterBreak="0">
+  <w:abstractNum w:abstractNumId="7" w15:restartNumberingAfterBreak="0">
     <w:nsid w:val="2CF97E5D"/>
     <w:multiLevelType w:val="hybridMultilevel"/>
     <w:tmpl w:val="0504E02E"/>
@@ -24552,7 +24710,7 @@
       </w:rPr>
     </w:lvl>
   </w:abstractNum>
-  <w:abstractNum w:abstractNumId="7" w15:restartNumberingAfterBreak="0">
+  <w:abstractNum w:abstractNumId="8" w15:restartNumberingAfterBreak="0">
     <w:nsid w:val="2F936760"/>
     <w:multiLevelType w:val="hybridMultilevel"/>
     <w:tmpl w:val="564E4420"/>
@@ -24641,7 +24799,7 @@
       </w:pPr>
     </w:lvl>
   </w:abstractNum>
-  <w:abstractNum w:abstractNumId="8" w15:restartNumberingAfterBreak="0">
+  <w:abstractNum w:abstractNumId="9" w15:restartNumberingAfterBreak="0">
     <w:nsid w:val="33131D65"/>
     <w:multiLevelType w:val="hybridMultilevel"/>
     <w:tmpl w:val="E7C88B5C"/>
@@ -24727,7 +24885,7 @@
       </w:pPr>
     </w:lvl>
   </w:abstractNum>
-  <w:abstractNum w:abstractNumId="9" w15:restartNumberingAfterBreak="0">
+  <w:abstractNum w:abstractNumId="10" w15:restartNumberingAfterBreak="0">
     <w:nsid w:val="37711D4C"/>
     <w:multiLevelType w:val="hybridMultilevel"/>
     <w:tmpl w:val="684488B6"/>
@@ -24840,7 +24998,7 @@
       </w:rPr>
     </w:lvl>
   </w:abstractNum>
-  <w:abstractNum w:abstractNumId="10" w15:restartNumberingAfterBreak="0">
+  <w:abstractNum w:abstractNumId="11" w15:restartNumberingAfterBreak="0">
     <w:nsid w:val="469A52F2"/>
     <w:multiLevelType w:val="multilevel"/>
     <w:tmpl w:val="EA382DFE"/>
@@ -24971,7 +25129,7 @@
       </w:rPr>
     </w:lvl>
   </w:abstractNum>
-  <w:abstractNum w:abstractNumId="11" w15:restartNumberingAfterBreak="0">
+  <w:abstractNum w:abstractNumId="12" w15:restartNumberingAfterBreak="0">
     <w:nsid w:val="501A293D"/>
     <w:multiLevelType w:val="hybridMultilevel"/>
     <w:tmpl w:val="AD2288B8"/>
@@ -25084,7 +25242,7 @@
       </w:rPr>
     </w:lvl>
   </w:abstractNum>
-  <w:abstractNum w:abstractNumId="12" w15:restartNumberingAfterBreak="0">
+  <w:abstractNum w:abstractNumId="13" w15:restartNumberingAfterBreak="0">
     <w:nsid w:val="5B260163"/>
     <w:multiLevelType w:val="hybridMultilevel"/>
     <w:tmpl w:val="0176747C"/>
@@ -25197,7 +25355,7 @@
       </w:rPr>
     </w:lvl>
   </w:abstractNum>
-  <w:abstractNum w:abstractNumId="13" w15:restartNumberingAfterBreak="0">
+  <w:abstractNum w:abstractNumId="14" w15:restartNumberingAfterBreak="0">
     <w:nsid w:val="5F406E58"/>
     <w:multiLevelType w:val="hybridMultilevel"/>
     <w:tmpl w:val="EC3EC3F4"/>
@@ -25310,7 +25468,7 @@
       </w:rPr>
     </w:lvl>
   </w:abstractNum>
-  <w:abstractNum w:abstractNumId="14" w15:restartNumberingAfterBreak="0">
+  <w:abstractNum w:abstractNumId="15" w15:restartNumberingAfterBreak="0">
     <w:nsid w:val="5F5921E4"/>
     <w:multiLevelType w:val="hybridMultilevel"/>
     <w:tmpl w:val="0A1C142A"/>
@@ -25423,7 +25581,7 @@
       </w:rPr>
     </w:lvl>
   </w:abstractNum>
-  <w:abstractNum w:abstractNumId="15" w15:restartNumberingAfterBreak="0">
+  <w:abstractNum w:abstractNumId="16" w15:restartNumberingAfterBreak="0">
     <w:nsid w:val="6B794464"/>
     <w:multiLevelType w:val="hybridMultilevel"/>
     <w:tmpl w:val="D3E8EFE0"/>
@@ -25536,7 +25694,7 @@
       </w:rPr>
     </w:lvl>
   </w:abstractNum>
-  <w:abstractNum w:abstractNumId="16" w15:restartNumberingAfterBreak="0">
+  <w:abstractNum w:abstractNumId="17" w15:restartNumberingAfterBreak="0">
     <w:nsid w:val="6E8F3BAF"/>
     <w:multiLevelType w:val="hybridMultilevel"/>
     <w:tmpl w:val="D3285AC0"/>
@@ -25622,7 +25780,7 @@
       </w:pPr>
     </w:lvl>
   </w:abstractNum>
-  <w:abstractNum w:abstractNumId="17" w15:restartNumberingAfterBreak="0">
+  <w:abstractNum w:abstractNumId="18" w15:restartNumberingAfterBreak="0">
     <w:nsid w:val="6FC939B5"/>
     <w:multiLevelType w:val="hybridMultilevel"/>
     <w:tmpl w:val="E7C88B5C"/>
@@ -25708,7 +25866,7 @@
       </w:pPr>
     </w:lvl>
   </w:abstractNum>
-  <w:abstractNum w:abstractNumId="18" w15:restartNumberingAfterBreak="0">
+  <w:abstractNum w:abstractNumId="19" w15:restartNumberingAfterBreak="0">
     <w:nsid w:val="75C55DEC"/>
     <w:multiLevelType w:val="hybridMultilevel"/>
     <w:tmpl w:val="D3285AC0"/>
@@ -25794,7 +25952,7 @@
       </w:pPr>
     </w:lvl>
   </w:abstractNum>
-  <w:abstractNum w:abstractNumId="19" w15:restartNumberingAfterBreak="0">
+  <w:abstractNum w:abstractNumId="20" w15:restartNumberingAfterBreak="0">
     <w:nsid w:val="78936C08"/>
     <w:multiLevelType w:val="hybridMultilevel"/>
     <w:tmpl w:val="65225BC6"/>
@@ -25883,68 +26041,71 @@
       </w:pPr>
     </w:lvl>
   </w:abstractNum>
-  <w:num w:numId="1">
+  <w:num w:numId="1" w16cid:durableId="27878549">
+    <w:abstractNumId w:val="11"/>
+  </w:num>
+  <w:num w:numId="2" w16cid:durableId="1368599434">
+    <w:abstractNumId w:val="11"/>
+  </w:num>
+  <w:num w:numId="3" w16cid:durableId="1958679546">
+    <w:abstractNumId w:val="2"/>
+  </w:num>
+  <w:num w:numId="4" w16cid:durableId="1195997258">
+    <w:abstractNumId w:val="15"/>
+  </w:num>
+  <w:num w:numId="5" w16cid:durableId="317195267">
+    <w:abstractNumId w:val="13"/>
+  </w:num>
+  <w:num w:numId="6" w16cid:durableId="1518035238">
+    <w:abstractNumId w:val="14"/>
+  </w:num>
+  <w:num w:numId="7" w16cid:durableId="547961070">
+    <w:abstractNumId w:val="0"/>
+  </w:num>
+  <w:num w:numId="8" w16cid:durableId="364795738">
+    <w:abstractNumId w:val="12"/>
+  </w:num>
+  <w:num w:numId="9" w16cid:durableId="1702129577">
+    <w:abstractNumId w:val="16"/>
+  </w:num>
+  <w:num w:numId="10" w16cid:durableId="963463863">
+    <w:abstractNumId w:val="19"/>
+  </w:num>
+  <w:num w:numId="11" w16cid:durableId="2077704023">
+    <w:abstractNumId w:val="9"/>
+  </w:num>
+  <w:num w:numId="12" w16cid:durableId="1980382650">
+    <w:abstractNumId w:val="17"/>
+  </w:num>
+  <w:num w:numId="13" w16cid:durableId="1160585327">
+    <w:abstractNumId w:val="18"/>
+  </w:num>
+  <w:num w:numId="14" w16cid:durableId="762265643">
+    <w:abstractNumId w:val="1"/>
+  </w:num>
+  <w:num w:numId="15" w16cid:durableId="1627815753">
+    <w:abstractNumId w:val="4"/>
+  </w:num>
+  <w:num w:numId="16" w16cid:durableId="974338170">
+    <w:abstractNumId w:val="6"/>
+  </w:num>
+  <w:num w:numId="17" w16cid:durableId="1830442920">
     <w:abstractNumId w:val="10"/>
   </w:num>
-  <w:num w:numId="2">
-    <w:abstractNumId w:val="10"/>
+  <w:num w:numId="18" w16cid:durableId="1163468933">
+    <w:abstractNumId w:val="3"/>
   </w:num>
-  <w:num w:numId="3">
-    <w:abstractNumId w:val="2"/>
+  <w:num w:numId="19" w16cid:durableId="1835805045">
+    <w:abstractNumId w:val="20"/>
   </w:num>
-  <w:num w:numId="4">
-    <w:abstractNumId w:val="14"/>
+  <w:num w:numId="20" w16cid:durableId="928267789">
+    <w:abstractNumId w:val="7"/>
   </w:num>
-  <w:num w:numId="5">
-    <w:abstractNumId w:val="12"/>
-  </w:num>
-  <w:num w:numId="6">
-    <w:abstractNumId w:val="13"/>
-  </w:num>
-  <w:num w:numId="7">
-    <w:abstractNumId w:val="0"/>
-  </w:num>
-  <w:num w:numId="8">
-    <w:abstractNumId w:val="11"/>
-  </w:num>
-  <w:num w:numId="9">
-    <w:abstractNumId w:val="15"/>
-  </w:num>
-  <w:num w:numId="10">
-    <w:abstractNumId w:val="18"/>
-  </w:num>
-  <w:num w:numId="11">
+  <w:num w:numId="21" w16cid:durableId="1169906665">
     <w:abstractNumId w:val="8"/>
   </w:num>
-  <w:num w:numId="12">
-    <w:abstractNumId w:val="16"/>
-  </w:num>
-  <w:num w:numId="13">
-    <w:abstractNumId w:val="17"/>
-  </w:num>
-  <w:num w:numId="14">
-    <w:abstractNumId w:val="1"/>
-  </w:num>
-  <w:num w:numId="15">
-    <w:abstractNumId w:val="4"/>
-  </w:num>
-  <w:num w:numId="16">
+  <w:num w:numId="22" w16cid:durableId="563835125">
     <w:abstractNumId w:val="5"/>
-  </w:num>
-  <w:num w:numId="17">
-    <w:abstractNumId w:val="9"/>
-  </w:num>
-  <w:num w:numId="18">
-    <w:abstractNumId w:val="3"/>
-  </w:num>
-  <w:num w:numId="19">
-    <w:abstractNumId w:val="19"/>
-  </w:num>
-  <w:num w:numId="20">
-    <w:abstractNumId w:val="6"/>
-  </w:num>
-  <w:num w:numId="21">
-    <w:abstractNumId w:val="7"/>
   </w:num>
   <w:numIdMacAtCleanup w:val="20"/>
 </w:numbering>
@@ -28031,16 +28192,16 @@
 </file>
 
 <file path=customXml/item2.xml><?xml version="1.0" encoding="utf-8"?>
-<b:Sources xmlns:b="http://schemas.openxmlformats.org/officeDocument/2006/bibliography" SelectedStyle="\apasixtheditionofficeonline.xsl" StyleName="APA" Version="6"/>
-</file>
-
-<file path=customXml/item3.xml><?xml version="1.0" encoding="utf-8"?>
 <?mso-contentType ?>
 <FormTemplates xmlns="http://schemas.microsoft.com/sharepoint/v3/contenttype/forms">
   <Display>DocumentLibraryForm</Display>
   <Edit>AssetEditForm</Edit>
   <New>DocumentLibraryForm</New>
 </FormTemplates>
+</file>
+
+<file path=customXml/item3.xml><?xml version="1.0" encoding="utf-8"?>
+<b:Sources xmlns:b="http://schemas.openxmlformats.org/officeDocument/2006/bibliography" SelectedStyle="\apasixtheditionofficeonline.xsl" StyleName="APA" Version="6"/>
 </file>
 
 <file path=customXml/itemProps1.xml><?xml version="1.0" encoding="utf-8"?>
@@ -28052,17 +28213,17 @@
 </file>
 
 <file path=customXml/itemProps2.xml><?xml version="1.0" encoding="utf-8"?>
+<ds:datastoreItem xmlns:ds="http://schemas.openxmlformats.org/officeDocument/2006/customXml" ds:itemID="{1A3EA57F-50D6-4332-9CCE-01AA9228397A}">
+  <ds:schemaRefs>
+    <ds:schemaRef ds:uri="http://schemas.microsoft.com/sharepoint/v3/contenttype/forms"/>
+  </ds:schemaRefs>
+</ds:datastoreItem>
+</file>
+
+<file path=customXml/itemProps3.xml><?xml version="1.0" encoding="utf-8"?>
 <ds:datastoreItem xmlns:ds="http://schemas.openxmlformats.org/officeDocument/2006/customXml" ds:itemID="{51DC4BD4-CE13-449F-8C73-B7EAF4FCEDD7}">
   <ds:schemaRefs>
     <ds:schemaRef ds:uri="http://schemas.openxmlformats.org/officeDocument/2006/bibliography"/>
   </ds:schemaRefs>
 </ds:datastoreItem>
-</file>
-
-<file path=customXml/itemProps3.xml><?xml version="1.0" encoding="utf-8"?>
-<ds:datastoreItem xmlns:ds="http://schemas.openxmlformats.org/officeDocument/2006/customXml" ds:itemID="{1A3EA57F-50D6-4332-9CCE-01AA9228397A}">
-  <ds:schemaRefs>
-    <ds:schemaRef ds:uri="http://schemas.microsoft.com/sharepoint/v3/contenttype/forms"/>
-  </ds:schemaRefs>
-</ds:datastoreItem>
 </file>
</xml_diff>

<commit_message>
Clarified the requirement that ClientTransactionId, ServerTransactionId, ErrorNumber and ErrorText fields must be included in all Alpaca device JSON responses. Corrected grammar in several paragraphs including the status code paragraph in section 2.5.
</commit_message>
<xml_diff>
--- a/Documentation/ASCOM Alpaca API Reference.docx
+++ b/Documentation/ASCOM Alpaca API Reference.docx
@@ -1019,7 +1019,7 @@
                                 <w:sz w:val="20"/>
                                 <w:szCs w:val="20"/>
                               </w:rPr>
-                              <w:t>6</w:t>
+                              <w:t>7</w:t>
                             </w:r>
                           </w:p>
                         </w:txbxContent>
@@ -1041,11 +1041,7 @@
           </mc:Choice>
           <mc:Fallback>
             <w:pict>
-              <v:shapetype w14:anchorId="077B4247" id="_x0000_t202" coordsize="21600,21600" o:spt="202" path="m,l,21600r21600,l21600,xe">
-                <v:stroke joinstyle="miter"/>
-                <v:path gradientshapeok="t" o:connecttype="rect"/>
-              </v:shapetype>
-              <v:shape id="Text Box 154" o:spid="_x0000_s1028" type="#_x0000_t202" style="position:absolute;margin-left:18pt;margin-top:303.75pt;width:575.6pt;height:136.5pt;z-index:251659264;visibility:visible;mso-wrap-style:square;mso-width-percent:941;mso-height-percent:0;mso-wrap-distance-left:9pt;mso-wrap-distance-top:0;mso-wrap-distance-right:9pt;mso-wrap-distance-bottom:0;mso-position-horizontal:absolute;mso-position-horizontal-relative:page;mso-position-vertical:absolute;mso-position-vertical-relative:page;mso-width-percent:941;mso-height-percent:0;mso-width-relative:page;mso-height-relative:page;v-text-anchor:bottom" o:gfxdata="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" filled="f" stroked="f" strokeweight=".5pt">
+              <v:shape w14:anchorId="077B4247" id="Text Box 154" o:spid="_x0000_s1028" type="#_x0000_t202" style="position:absolute;margin-left:18pt;margin-top:303.75pt;width:575.6pt;height:136.5pt;z-index:251659264;visibility:visible;mso-wrap-style:square;mso-width-percent:941;mso-height-percent:0;mso-wrap-distance-left:9pt;mso-wrap-distance-top:0;mso-wrap-distance-right:9pt;mso-wrap-distance-bottom:0;mso-position-horizontal:absolute;mso-position-horizontal-relative:page;mso-position-vertical:absolute;mso-position-vertical-relative:page;mso-width-percent:941;mso-height-percent:0;mso-width-relative:page;mso-height-relative:page;v-text-anchor:bottom" o:gfxdata="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" filled="f" stroked="f" strokeweight=".5pt">
                 <v:textbox inset="126pt,0,54pt,0">
                   <w:txbxContent>
                     <w:p>
@@ -1154,7 +1150,7 @@
                           <w:sz w:val="20"/>
                           <w:szCs w:val="20"/>
                         </w:rPr>
-                        <w:t>6</w:t>
+                        <w:t>7</w:t>
                       </w:r>
                     </w:p>
                   </w:txbxContent>
@@ -1233,8 +1229,8 @@
         </w:drawing>
       </w:r>
     </w:p>
-    <w:bookmarkStart w:id="1" w:name="_Ref525981762" w:displacedByCustomXml="next"/>
-    <w:bookmarkStart w:id="2" w:name="_Ref525981825" w:displacedByCustomXml="next"/>
+    <w:bookmarkStart w:id="1" w:name="_Ref525981825" w:displacedByCustomXml="next"/>
+    <w:bookmarkStart w:id="2" w:name="_Ref525981762" w:displacedByCustomXml="next"/>
     <w:sdt>
       <w:sdtPr>
         <w:rPr>
@@ -1298,7 +1294,7 @@
             </w:rPr>
             <w:fldChar w:fldCharType="separate"/>
           </w:r>
-          <w:hyperlink w:anchor="_Toc102510060" w:history="1">
+          <w:hyperlink w:anchor="_Toc106273994" w:history="1">
             <w:r>
               <w:rPr>
                 <w:rStyle w:val="Hyperlink"/>
@@ -1339,7 +1335,7 @@
                 <w:noProof/>
                 <w:webHidden/>
               </w:rPr>
-              <w:instrText xml:space="preserve"> PAGEREF _Toc102510060 \h </w:instrText>
+              <w:instrText xml:space="preserve"> PAGEREF _Toc106273994 \h </w:instrText>
             </w:r>
             <w:r>
               <w:rPr>
@@ -1382,7 +1378,7 @@
               <w:lang w:eastAsia="en-GB"/>
             </w:rPr>
           </w:pPr>
-          <w:hyperlink w:anchor="_Toc102510061" w:history="1">
+          <w:hyperlink w:anchor="_Toc106273995" w:history="1">
             <w:r>
               <w:rPr>
                 <w:rStyle w:val="Hyperlink"/>
@@ -1423,7 +1419,7 @@
                 <w:noProof/>
                 <w:webHidden/>
               </w:rPr>
-              <w:instrText xml:space="preserve"> PAGEREF _Toc102510061 \h </w:instrText>
+              <w:instrText xml:space="preserve"> PAGEREF _Toc106273995 \h </w:instrText>
             </w:r>
             <w:r>
               <w:rPr>
@@ -1466,7 +1462,7 @@
               <w:lang w:eastAsia="en-GB"/>
             </w:rPr>
           </w:pPr>
-          <w:hyperlink w:anchor="_Toc102510062" w:history="1">
+          <w:hyperlink w:anchor="_Toc106273996" w:history="1">
             <w:r>
               <w:rPr>
                 <w:rStyle w:val="Hyperlink"/>
@@ -1507,7 +1503,7 @@
                 <w:noProof/>
                 <w:webHidden/>
               </w:rPr>
-              <w:instrText xml:space="preserve"> PAGEREF _Toc102510062 \h </w:instrText>
+              <w:instrText xml:space="preserve"> PAGEREF _Toc106273996 \h </w:instrText>
             </w:r>
             <w:r>
               <w:rPr>
@@ -1550,7 +1546,7 @@
               <w:lang w:eastAsia="en-GB"/>
             </w:rPr>
           </w:pPr>
-          <w:hyperlink w:anchor="_Toc102510063" w:history="1">
+          <w:hyperlink w:anchor="_Toc106273997" w:history="1">
             <w:r>
               <w:rPr>
                 <w:rStyle w:val="Hyperlink"/>
@@ -1591,7 +1587,7 @@
                 <w:noProof/>
                 <w:webHidden/>
               </w:rPr>
-              <w:instrText xml:space="preserve"> PAGEREF _Toc102510063 \h </w:instrText>
+              <w:instrText xml:space="preserve"> PAGEREF _Toc106273997 \h </w:instrText>
             </w:r>
             <w:r>
               <w:rPr>
@@ -1634,7 +1630,7 @@
               <w:lang w:eastAsia="en-GB"/>
             </w:rPr>
           </w:pPr>
-          <w:hyperlink w:anchor="_Toc102510064" w:history="1">
+          <w:hyperlink w:anchor="_Toc106273998" w:history="1">
             <w:r>
               <w:rPr>
                 <w:rStyle w:val="Hyperlink"/>
@@ -1675,7 +1671,7 @@
                 <w:noProof/>
                 <w:webHidden/>
               </w:rPr>
-              <w:instrText xml:space="preserve"> PAGEREF _Toc102510064 \h </w:instrText>
+              <w:instrText xml:space="preserve"> PAGEREF _Toc106273998 \h </w:instrText>
             </w:r>
             <w:r>
               <w:rPr>
@@ -1718,7 +1714,7 @@
               <w:lang w:eastAsia="en-GB"/>
             </w:rPr>
           </w:pPr>
-          <w:hyperlink w:anchor="_Toc102510065" w:history="1">
+          <w:hyperlink w:anchor="_Toc106273999" w:history="1">
             <w:r>
               <w:rPr>
                 <w:rStyle w:val="Hyperlink"/>
@@ -1759,7 +1755,7 @@
                 <w:noProof/>
                 <w:webHidden/>
               </w:rPr>
-              <w:instrText xml:space="preserve"> PAGEREF _Toc102510065 \h </w:instrText>
+              <w:instrText xml:space="preserve"> PAGEREF _Toc106273999 \h </w:instrText>
             </w:r>
             <w:r>
               <w:rPr>
@@ -1802,7 +1798,7 @@
               <w:lang w:eastAsia="en-GB"/>
             </w:rPr>
           </w:pPr>
-          <w:hyperlink w:anchor="_Toc102510066" w:history="1">
+          <w:hyperlink w:anchor="_Toc106274000" w:history="1">
             <w:r>
               <w:rPr>
                 <w:rStyle w:val="Hyperlink"/>
@@ -1843,7 +1839,7 @@
                 <w:noProof/>
                 <w:webHidden/>
               </w:rPr>
-              <w:instrText xml:space="preserve"> PAGEREF _Toc102510066 \h </w:instrText>
+              <w:instrText xml:space="preserve"> PAGEREF _Toc106274000 \h </w:instrText>
             </w:r>
             <w:r>
               <w:rPr>
@@ -1886,7 +1882,7 @@
               <w:lang w:eastAsia="en-GB"/>
             </w:rPr>
           </w:pPr>
-          <w:hyperlink w:anchor="_Toc102510067" w:history="1">
+          <w:hyperlink w:anchor="_Toc106274001" w:history="1">
             <w:r>
               <w:rPr>
                 <w:rStyle w:val="Hyperlink"/>
@@ -1927,7 +1923,7 @@
                 <w:noProof/>
                 <w:webHidden/>
               </w:rPr>
-              <w:instrText xml:space="preserve"> PAGEREF _Toc102510067 \h </w:instrText>
+              <w:instrText xml:space="preserve"> PAGEREF _Toc106274001 \h </w:instrText>
             </w:r>
             <w:r>
               <w:rPr>
@@ -1970,7 +1966,7 @@
               <w:lang w:eastAsia="en-GB"/>
             </w:rPr>
           </w:pPr>
-          <w:hyperlink w:anchor="_Toc102510068" w:history="1">
+          <w:hyperlink w:anchor="_Toc106274002" w:history="1">
             <w:r>
               <w:rPr>
                 <w:rStyle w:val="Hyperlink"/>
@@ -2011,7 +2007,7 @@
                 <w:noProof/>
                 <w:webHidden/>
               </w:rPr>
-              <w:instrText xml:space="preserve"> PAGEREF _Toc102510068 \h </w:instrText>
+              <w:instrText xml:space="preserve"> PAGEREF _Toc106274002 \h </w:instrText>
             </w:r>
             <w:r>
               <w:rPr>
@@ -2054,7 +2050,7 @@
               <w:lang w:eastAsia="en-GB"/>
             </w:rPr>
           </w:pPr>
-          <w:hyperlink w:anchor="_Toc102510069" w:history="1">
+          <w:hyperlink w:anchor="_Toc106274003" w:history="1">
             <w:r>
               <w:rPr>
                 <w:rStyle w:val="Hyperlink"/>
@@ -2095,7 +2091,7 @@
                 <w:noProof/>
                 <w:webHidden/>
               </w:rPr>
-              <w:instrText xml:space="preserve"> PAGEREF _Toc102510069 \h </w:instrText>
+              <w:instrText xml:space="preserve"> PAGEREF _Toc106274003 \h </w:instrText>
             </w:r>
             <w:r>
               <w:rPr>
@@ -2138,7 +2134,7 @@
               <w:lang w:eastAsia="en-GB"/>
             </w:rPr>
           </w:pPr>
-          <w:hyperlink w:anchor="_Toc102510070" w:history="1">
+          <w:hyperlink w:anchor="_Toc106274004" w:history="1">
             <w:r>
               <w:rPr>
                 <w:rStyle w:val="Hyperlink"/>
@@ -2179,7 +2175,7 @@
                 <w:noProof/>
                 <w:webHidden/>
               </w:rPr>
-              <w:instrText xml:space="preserve"> PAGEREF _Toc102510070 \h </w:instrText>
+              <w:instrText xml:space="preserve"> PAGEREF _Toc106274004 \h </w:instrText>
             </w:r>
             <w:r>
               <w:rPr>
@@ -2222,7 +2218,7 @@
               <w:lang w:eastAsia="en-GB"/>
             </w:rPr>
           </w:pPr>
-          <w:hyperlink w:anchor="_Toc102510071" w:history="1">
+          <w:hyperlink w:anchor="_Toc106274005" w:history="1">
             <w:r>
               <w:rPr>
                 <w:rStyle w:val="Hyperlink"/>
@@ -2263,7 +2259,7 @@
                 <w:noProof/>
                 <w:webHidden/>
               </w:rPr>
-              <w:instrText xml:space="preserve"> PAGEREF _Toc102510071 \h </w:instrText>
+              <w:instrText xml:space="preserve"> PAGEREF _Toc106274005 \h </w:instrText>
             </w:r>
             <w:r>
               <w:rPr>
@@ -2306,7 +2302,7 @@
               <w:lang w:eastAsia="en-GB"/>
             </w:rPr>
           </w:pPr>
-          <w:hyperlink w:anchor="_Toc102510072" w:history="1">
+          <w:hyperlink w:anchor="_Toc106274006" w:history="1">
             <w:r>
               <w:rPr>
                 <w:rStyle w:val="Hyperlink"/>
@@ -2347,7 +2343,7 @@
                 <w:noProof/>
                 <w:webHidden/>
               </w:rPr>
-              <w:instrText xml:space="preserve"> PAGEREF _Toc102510072 \h </w:instrText>
+              <w:instrText xml:space="preserve"> PAGEREF _Toc106274006 \h </w:instrText>
             </w:r>
             <w:r>
               <w:rPr>
@@ -2390,7 +2386,7 @@
               <w:lang w:eastAsia="en-GB"/>
             </w:rPr>
           </w:pPr>
-          <w:hyperlink w:anchor="_Toc102510073" w:history="1">
+          <w:hyperlink w:anchor="_Toc106274007" w:history="1">
             <w:r>
               <w:rPr>
                 <w:rStyle w:val="Hyperlink"/>
@@ -2431,7 +2427,7 @@
                 <w:noProof/>
                 <w:webHidden/>
               </w:rPr>
-              <w:instrText xml:space="preserve"> PAGEREF _Toc102510073 \h </w:instrText>
+              <w:instrText xml:space="preserve"> PAGEREF _Toc106274007 \h </w:instrText>
             </w:r>
             <w:r>
               <w:rPr>
@@ -2474,7 +2470,7 @@
               <w:lang w:eastAsia="en-GB"/>
             </w:rPr>
           </w:pPr>
-          <w:hyperlink w:anchor="_Toc102510074" w:history="1">
+          <w:hyperlink w:anchor="_Toc106274008" w:history="1">
             <w:r>
               <w:rPr>
                 <w:rStyle w:val="Hyperlink"/>
@@ -2515,7 +2511,7 @@
                 <w:noProof/>
                 <w:webHidden/>
               </w:rPr>
-              <w:instrText xml:space="preserve"> PAGEREF _Toc102510074 \h </w:instrText>
+              <w:instrText xml:space="preserve"> PAGEREF _Toc106274008 \h </w:instrText>
             </w:r>
             <w:r>
               <w:rPr>
@@ -2558,7 +2554,7 @@
               <w:lang w:eastAsia="en-GB"/>
             </w:rPr>
           </w:pPr>
-          <w:hyperlink w:anchor="_Toc102510075" w:history="1">
+          <w:hyperlink w:anchor="_Toc106274009" w:history="1">
             <w:r>
               <w:rPr>
                 <w:rStyle w:val="Hyperlink"/>
@@ -2599,7 +2595,7 @@
                 <w:noProof/>
                 <w:webHidden/>
               </w:rPr>
-              <w:instrText xml:space="preserve"> PAGEREF _Toc102510075 \h </w:instrText>
+              <w:instrText xml:space="preserve"> PAGEREF _Toc106274009 \h </w:instrText>
             </w:r>
             <w:r>
               <w:rPr>
@@ -2642,7 +2638,7 @@
               <w:lang w:eastAsia="en-GB"/>
             </w:rPr>
           </w:pPr>
-          <w:hyperlink w:anchor="_Toc102510076" w:history="1">
+          <w:hyperlink w:anchor="_Toc106274010" w:history="1">
             <w:r>
               <w:rPr>
                 <w:rStyle w:val="Hyperlink"/>
@@ -2683,7 +2679,7 @@
                 <w:noProof/>
                 <w:webHidden/>
               </w:rPr>
-              <w:instrText xml:space="preserve"> PAGEREF _Toc102510076 \h </w:instrText>
+              <w:instrText xml:space="preserve"> PAGEREF _Toc106274010 \h </w:instrText>
             </w:r>
             <w:r>
               <w:rPr>
@@ -2726,7 +2722,7 @@
               <w:lang w:eastAsia="en-GB"/>
             </w:rPr>
           </w:pPr>
-          <w:hyperlink w:anchor="_Toc102510077" w:history="1">
+          <w:hyperlink w:anchor="_Toc106274011" w:history="1">
             <w:r>
               <w:rPr>
                 <w:rStyle w:val="Hyperlink"/>
@@ -2767,7 +2763,7 @@
                 <w:noProof/>
                 <w:webHidden/>
               </w:rPr>
-              <w:instrText xml:space="preserve"> PAGEREF _Toc102510077 \h </w:instrText>
+              <w:instrText xml:space="preserve"> PAGEREF _Toc106274011 \h </w:instrText>
             </w:r>
             <w:r>
               <w:rPr>
@@ -2810,7 +2806,7 @@
               <w:lang w:eastAsia="en-GB"/>
             </w:rPr>
           </w:pPr>
-          <w:hyperlink w:anchor="_Toc102510078" w:history="1">
+          <w:hyperlink w:anchor="_Toc106274012" w:history="1">
             <w:r>
               <w:rPr>
                 <w:rStyle w:val="Hyperlink"/>
@@ -2851,7 +2847,7 @@
                 <w:noProof/>
                 <w:webHidden/>
               </w:rPr>
-              <w:instrText xml:space="preserve"> PAGEREF _Toc102510078 \h </w:instrText>
+              <w:instrText xml:space="preserve"> PAGEREF _Toc106274012 \h </w:instrText>
             </w:r>
             <w:r>
               <w:rPr>
@@ -2894,7 +2890,7 @@
               <w:lang w:eastAsia="en-GB"/>
             </w:rPr>
           </w:pPr>
-          <w:hyperlink w:anchor="_Toc102510079" w:history="1">
+          <w:hyperlink w:anchor="_Toc106274013" w:history="1">
             <w:r>
               <w:rPr>
                 <w:rStyle w:val="Hyperlink"/>
@@ -2935,7 +2931,7 @@
                 <w:noProof/>
                 <w:webHidden/>
               </w:rPr>
-              <w:instrText xml:space="preserve"> PAGEREF _Toc102510079 \h </w:instrText>
+              <w:instrText xml:space="preserve"> PAGEREF _Toc106274013 \h </w:instrText>
             </w:r>
             <w:r>
               <w:rPr>
@@ -2978,7 +2974,7 @@
               <w:lang w:eastAsia="en-GB"/>
             </w:rPr>
           </w:pPr>
-          <w:hyperlink w:anchor="_Toc102510080" w:history="1">
+          <w:hyperlink w:anchor="_Toc106274014" w:history="1">
             <w:r>
               <w:rPr>
                 <w:rStyle w:val="Hyperlink"/>
@@ -3019,7 +3015,7 @@
                 <w:noProof/>
                 <w:webHidden/>
               </w:rPr>
-              <w:instrText xml:space="preserve"> PAGEREF _Toc102510080 \h </w:instrText>
+              <w:instrText xml:space="preserve"> PAGEREF _Toc106274014 \h </w:instrText>
             </w:r>
             <w:r>
               <w:rPr>
@@ -3062,7 +3058,7 @@
               <w:lang w:eastAsia="en-GB"/>
             </w:rPr>
           </w:pPr>
-          <w:hyperlink w:anchor="_Toc102510081" w:history="1">
+          <w:hyperlink w:anchor="_Toc106274015" w:history="1">
             <w:r>
               <w:rPr>
                 <w:rStyle w:val="Hyperlink"/>
@@ -3103,7 +3099,7 @@
                 <w:noProof/>
                 <w:webHidden/>
               </w:rPr>
-              <w:instrText xml:space="preserve"> PAGEREF _Toc102510081 \h </w:instrText>
+              <w:instrText xml:space="preserve"> PAGEREF _Toc106274015 \h </w:instrText>
             </w:r>
             <w:r>
               <w:rPr>
@@ -3146,7 +3142,7 @@
               <w:lang w:eastAsia="en-GB"/>
             </w:rPr>
           </w:pPr>
-          <w:hyperlink w:anchor="_Toc102510082" w:history="1">
+          <w:hyperlink w:anchor="_Toc106274016" w:history="1">
             <w:r>
               <w:rPr>
                 <w:rStyle w:val="Hyperlink"/>
@@ -3187,7 +3183,7 @@
                 <w:noProof/>
                 <w:webHidden/>
               </w:rPr>
-              <w:instrText xml:space="preserve"> PAGEREF _Toc102510082 \h </w:instrText>
+              <w:instrText xml:space="preserve"> PAGEREF _Toc106274016 \h </w:instrText>
             </w:r>
             <w:r>
               <w:rPr>
@@ -3230,7 +3226,7 @@
               <w:lang w:eastAsia="en-GB"/>
             </w:rPr>
           </w:pPr>
-          <w:hyperlink w:anchor="_Toc102510083" w:history="1">
+          <w:hyperlink w:anchor="_Toc106274017" w:history="1">
             <w:r>
               <w:rPr>
                 <w:rStyle w:val="Hyperlink"/>
@@ -3271,7 +3267,7 @@
                 <w:noProof/>
                 <w:webHidden/>
               </w:rPr>
-              <w:instrText xml:space="preserve"> PAGEREF _Toc102510083 \h </w:instrText>
+              <w:instrText xml:space="preserve"> PAGEREF _Toc106274017 \h </w:instrText>
             </w:r>
             <w:r>
               <w:rPr>
@@ -3314,7 +3310,7 @@
               <w:lang w:eastAsia="en-GB"/>
             </w:rPr>
           </w:pPr>
-          <w:hyperlink w:anchor="_Toc102510084" w:history="1">
+          <w:hyperlink w:anchor="_Toc106274018" w:history="1">
             <w:r>
               <w:rPr>
                 <w:rStyle w:val="Hyperlink"/>
@@ -3355,7 +3351,7 @@
                 <w:noProof/>
                 <w:webHidden/>
               </w:rPr>
-              <w:instrText xml:space="preserve"> PAGEREF _Toc102510084 \h </w:instrText>
+              <w:instrText xml:space="preserve"> PAGEREF _Toc106274018 \h </w:instrText>
             </w:r>
             <w:r>
               <w:rPr>
@@ -3398,7 +3394,7 @@
               <w:lang w:eastAsia="en-GB"/>
             </w:rPr>
           </w:pPr>
-          <w:hyperlink w:anchor="_Toc102510085" w:history="1">
+          <w:hyperlink w:anchor="_Toc106274019" w:history="1">
             <w:r>
               <w:rPr>
                 <w:rStyle w:val="Hyperlink"/>
@@ -3439,7 +3435,7 @@
                 <w:noProof/>
                 <w:webHidden/>
               </w:rPr>
-              <w:instrText xml:space="preserve"> PAGEREF _Toc102510085 \h </w:instrText>
+              <w:instrText xml:space="preserve"> PAGEREF _Toc106274019 \h </w:instrText>
             </w:r>
             <w:r>
               <w:rPr>
@@ -3482,7 +3478,7 @@
               <w:lang w:eastAsia="en-GB"/>
             </w:rPr>
           </w:pPr>
-          <w:hyperlink w:anchor="_Toc102510086" w:history="1">
+          <w:hyperlink w:anchor="_Toc106274020" w:history="1">
             <w:r>
               <w:rPr>
                 <w:rStyle w:val="Hyperlink"/>
@@ -3523,7 +3519,7 @@
                 <w:noProof/>
                 <w:webHidden/>
               </w:rPr>
-              <w:instrText xml:space="preserve"> PAGEREF _Toc102510086 \h </w:instrText>
+              <w:instrText xml:space="preserve"> PAGEREF _Toc106274020 \h </w:instrText>
             </w:r>
             <w:r>
               <w:rPr>
@@ -3566,7 +3562,7 @@
               <w:lang w:eastAsia="en-GB"/>
             </w:rPr>
           </w:pPr>
-          <w:hyperlink w:anchor="_Toc102510087" w:history="1">
+          <w:hyperlink w:anchor="_Toc106274021" w:history="1">
             <w:r>
               <w:rPr>
                 <w:rStyle w:val="Hyperlink"/>
@@ -3607,7 +3603,7 @@
                 <w:noProof/>
                 <w:webHidden/>
               </w:rPr>
-              <w:instrText xml:space="preserve"> PAGEREF _Toc102510087 \h </w:instrText>
+              <w:instrText xml:space="preserve"> PAGEREF _Toc106274021 \h </w:instrText>
             </w:r>
             <w:r>
               <w:rPr>
@@ -3650,7 +3646,7 @@
               <w:lang w:eastAsia="en-GB"/>
             </w:rPr>
           </w:pPr>
-          <w:hyperlink w:anchor="_Toc102510088" w:history="1">
+          <w:hyperlink w:anchor="_Toc106274022" w:history="1">
             <w:r>
               <w:rPr>
                 <w:rStyle w:val="Hyperlink"/>
@@ -3691,7 +3687,7 @@
                 <w:noProof/>
                 <w:webHidden/>
               </w:rPr>
-              <w:instrText xml:space="preserve"> PAGEREF _Toc102510088 \h </w:instrText>
+              <w:instrText xml:space="preserve"> PAGEREF _Toc106274022 \h </w:instrText>
             </w:r>
             <w:r>
               <w:rPr>
@@ -3734,7 +3730,7 @@
               <w:lang w:eastAsia="en-GB"/>
             </w:rPr>
           </w:pPr>
-          <w:hyperlink w:anchor="_Toc102510089" w:history="1">
+          <w:hyperlink w:anchor="_Toc106274023" w:history="1">
             <w:r>
               <w:rPr>
                 <w:rStyle w:val="Hyperlink"/>
@@ -3775,7 +3771,7 @@
                 <w:noProof/>
                 <w:webHidden/>
               </w:rPr>
-              <w:instrText xml:space="preserve"> PAGEREF _Toc102510089 \h </w:instrText>
+              <w:instrText xml:space="preserve"> PAGEREF _Toc106274023 \h </w:instrText>
             </w:r>
             <w:r>
               <w:rPr>
@@ -3818,7 +3814,7 @@
               <w:lang w:eastAsia="en-GB"/>
             </w:rPr>
           </w:pPr>
-          <w:hyperlink w:anchor="_Toc102510090" w:history="1">
+          <w:hyperlink w:anchor="_Toc106274024" w:history="1">
             <w:r>
               <w:rPr>
                 <w:rStyle w:val="Hyperlink"/>
@@ -3859,7 +3855,7 @@
                 <w:noProof/>
                 <w:webHidden/>
               </w:rPr>
-              <w:instrText xml:space="preserve"> PAGEREF _Toc102510090 \h </w:instrText>
+              <w:instrText xml:space="preserve"> PAGEREF _Toc106274024 \h </w:instrText>
             </w:r>
             <w:r>
               <w:rPr>
@@ -3902,7 +3898,7 @@
               <w:lang w:eastAsia="en-GB"/>
             </w:rPr>
           </w:pPr>
-          <w:hyperlink w:anchor="_Toc102510091" w:history="1">
+          <w:hyperlink w:anchor="_Toc106274025" w:history="1">
             <w:r>
               <w:rPr>
                 <w:rStyle w:val="Hyperlink"/>
@@ -3943,7 +3939,7 @@
                 <w:noProof/>
                 <w:webHidden/>
               </w:rPr>
-              <w:instrText xml:space="preserve"> PAGEREF _Toc102510091 \h </w:instrText>
+              <w:instrText xml:space="preserve"> PAGEREF _Toc106274025 \h </w:instrText>
             </w:r>
             <w:r>
               <w:rPr>
@@ -3986,7 +3982,7 @@
               <w:lang w:eastAsia="en-GB"/>
             </w:rPr>
           </w:pPr>
-          <w:hyperlink w:anchor="_Toc102510092" w:history="1">
+          <w:hyperlink w:anchor="_Toc106274026" w:history="1">
             <w:r>
               <w:rPr>
                 <w:rStyle w:val="Hyperlink"/>
@@ -4027,7 +4023,7 @@
                 <w:noProof/>
                 <w:webHidden/>
               </w:rPr>
-              <w:instrText xml:space="preserve"> PAGEREF _Toc102510092 \h </w:instrText>
+              <w:instrText xml:space="preserve"> PAGEREF _Toc106274026 \h </w:instrText>
             </w:r>
             <w:r>
               <w:rPr>
@@ -4070,7 +4066,7 @@
               <w:lang w:eastAsia="en-GB"/>
             </w:rPr>
           </w:pPr>
-          <w:hyperlink w:anchor="_Toc102510093" w:history="1">
+          <w:hyperlink w:anchor="_Toc106274027" w:history="1">
             <w:r>
               <w:rPr>
                 <w:rStyle w:val="Hyperlink"/>
@@ -4111,7 +4107,7 @@
                 <w:noProof/>
                 <w:webHidden/>
               </w:rPr>
-              <w:instrText xml:space="preserve"> PAGEREF _Toc102510093 \h </w:instrText>
+              <w:instrText xml:space="preserve"> PAGEREF _Toc106274027 \h </w:instrText>
             </w:r>
             <w:r>
               <w:rPr>
@@ -4154,7 +4150,7 @@
               <w:lang w:eastAsia="en-GB"/>
             </w:rPr>
           </w:pPr>
-          <w:hyperlink w:anchor="_Toc102510094" w:history="1">
+          <w:hyperlink w:anchor="_Toc106274028" w:history="1">
             <w:r>
               <w:rPr>
                 <w:rStyle w:val="Hyperlink"/>
@@ -4195,7 +4191,7 @@
                 <w:noProof/>
                 <w:webHidden/>
               </w:rPr>
-              <w:instrText xml:space="preserve"> PAGEREF _Toc102510094 \h </w:instrText>
+              <w:instrText xml:space="preserve"> PAGEREF _Toc106274028 \h </w:instrText>
             </w:r>
             <w:r>
               <w:rPr>
@@ -4238,7 +4234,7 @@
               <w:lang w:eastAsia="en-GB"/>
             </w:rPr>
           </w:pPr>
-          <w:hyperlink w:anchor="_Toc102510095" w:history="1">
+          <w:hyperlink w:anchor="_Toc106274029" w:history="1">
             <w:r>
               <w:rPr>
                 <w:rStyle w:val="Hyperlink"/>
@@ -4279,7 +4275,7 @@
                 <w:noProof/>
                 <w:webHidden/>
               </w:rPr>
-              <w:instrText xml:space="preserve"> PAGEREF _Toc102510095 \h </w:instrText>
+              <w:instrText xml:space="preserve"> PAGEREF _Toc106274029 \h </w:instrText>
             </w:r>
             <w:r>
               <w:rPr>
@@ -4322,7 +4318,7 @@
               <w:lang w:eastAsia="en-GB"/>
             </w:rPr>
           </w:pPr>
-          <w:hyperlink w:anchor="_Toc102510096" w:history="1">
+          <w:hyperlink w:anchor="_Toc106274030" w:history="1">
             <w:r>
               <w:rPr>
                 <w:rStyle w:val="Hyperlink"/>
@@ -4363,7 +4359,7 @@
                 <w:noProof/>
                 <w:webHidden/>
               </w:rPr>
-              <w:instrText xml:space="preserve"> PAGEREF _Toc102510096 \h </w:instrText>
+              <w:instrText xml:space="preserve"> PAGEREF _Toc106274030 \h </w:instrText>
             </w:r>
             <w:r>
               <w:rPr>
@@ -4406,7 +4402,7 @@
               <w:lang w:eastAsia="en-GB"/>
             </w:rPr>
           </w:pPr>
-          <w:hyperlink w:anchor="_Toc102510097" w:history="1">
+          <w:hyperlink w:anchor="_Toc106274031" w:history="1">
             <w:r>
               <w:rPr>
                 <w:rStyle w:val="Hyperlink"/>
@@ -4447,7 +4443,7 @@
                 <w:noProof/>
                 <w:webHidden/>
               </w:rPr>
-              <w:instrText xml:space="preserve"> PAGEREF _Toc102510097 \h </w:instrText>
+              <w:instrText xml:space="preserve"> PAGEREF _Toc106274031 \h </w:instrText>
             </w:r>
             <w:r>
               <w:rPr>
@@ -4490,7 +4486,7 @@
               <w:lang w:eastAsia="en-GB"/>
             </w:rPr>
           </w:pPr>
-          <w:hyperlink w:anchor="_Toc102510098" w:history="1">
+          <w:hyperlink w:anchor="_Toc106274032" w:history="1">
             <w:r>
               <w:rPr>
                 <w:rStyle w:val="Hyperlink"/>
@@ -4531,7 +4527,7 @@
                 <w:noProof/>
                 <w:webHidden/>
               </w:rPr>
-              <w:instrText xml:space="preserve"> PAGEREF _Toc102510098 \h </w:instrText>
+              <w:instrText xml:space="preserve"> PAGEREF _Toc106274032 \h </w:instrText>
             </w:r>
             <w:r>
               <w:rPr>
@@ -4574,7 +4570,7 @@
               <w:lang w:eastAsia="en-GB"/>
             </w:rPr>
           </w:pPr>
-          <w:hyperlink w:anchor="_Toc102510099" w:history="1">
+          <w:hyperlink w:anchor="_Toc106274033" w:history="1">
             <w:r>
               <w:rPr>
                 <w:rStyle w:val="Hyperlink"/>
@@ -4615,7 +4611,7 @@
                 <w:noProof/>
                 <w:webHidden/>
               </w:rPr>
-              <w:instrText xml:space="preserve"> PAGEREF _Toc102510099 \h </w:instrText>
+              <w:instrText xml:space="preserve"> PAGEREF _Toc106274033 \h </w:instrText>
             </w:r>
             <w:r>
               <w:rPr>
@@ -4658,7 +4654,7 @@
               <w:lang w:eastAsia="en-GB"/>
             </w:rPr>
           </w:pPr>
-          <w:hyperlink w:anchor="_Toc102510100" w:history="1">
+          <w:hyperlink w:anchor="_Toc106274034" w:history="1">
             <w:r>
               <w:rPr>
                 <w:rStyle w:val="Hyperlink"/>
@@ -4699,7 +4695,7 @@
                 <w:noProof/>
                 <w:webHidden/>
               </w:rPr>
-              <w:instrText xml:space="preserve"> PAGEREF _Toc102510100 \h </w:instrText>
+              <w:instrText xml:space="preserve"> PAGEREF _Toc106274034 \h </w:instrText>
             </w:r>
             <w:r>
               <w:rPr>
@@ -4742,7 +4738,7 @@
               <w:lang w:eastAsia="en-GB"/>
             </w:rPr>
           </w:pPr>
-          <w:hyperlink w:anchor="_Toc102510101" w:history="1">
+          <w:hyperlink w:anchor="_Toc106274035" w:history="1">
             <w:r>
               <w:rPr>
                 <w:rStyle w:val="Hyperlink"/>
@@ -4783,7 +4779,7 @@
                 <w:noProof/>
                 <w:webHidden/>
               </w:rPr>
-              <w:instrText xml:space="preserve"> PAGEREF _Toc102510101 \h </w:instrText>
+              <w:instrText xml:space="preserve"> PAGEREF _Toc106274035 \h </w:instrText>
             </w:r>
             <w:r>
               <w:rPr>
@@ -4826,7 +4822,7 @@
               <w:lang w:eastAsia="en-GB"/>
             </w:rPr>
           </w:pPr>
-          <w:hyperlink w:anchor="_Toc102510102" w:history="1">
+          <w:hyperlink w:anchor="_Toc106274036" w:history="1">
             <w:r>
               <w:rPr>
                 <w:rStyle w:val="Hyperlink"/>
@@ -4867,7 +4863,7 @@
                 <w:noProof/>
                 <w:webHidden/>
               </w:rPr>
-              <w:instrText xml:space="preserve"> PAGEREF _Toc102510102 \h </w:instrText>
+              <w:instrText xml:space="preserve"> PAGEREF _Toc106274036 \h </w:instrText>
             </w:r>
             <w:r>
               <w:rPr>
@@ -4910,7 +4906,7 @@
               <w:lang w:eastAsia="en-GB"/>
             </w:rPr>
           </w:pPr>
-          <w:hyperlink w:anchor="_Toc102510103" w:history="1">
+          <w:hyperlink w:anchor="_Toc106274037" w:history="1">
             <w:r>
               <w:rPr>
                 <w:rStyle w:val="Hyperlink"/>
@@ -4951,7 +4947,7 @@
                 <w:noProof/>
                 <w:webHidden/>
               </w:rPr>
-              <w:instrText xml:space="preserve"> PAGEREF _Toc102510103 \h </w:instrText>
+              <w:instrText xml:space="preserve"> PAGEREF _Toc106274037 \h </w:instrText>
             </w:r>
             <w:r>
               <w:rPr>
@@ -4994,7 +4990,7 @@
               <w:lang w:eastAsia="en-GB"/>
             </w:rPr>
           </w:pPr>
-          <w:hyperlink w:anchor="_Toc102510104" w:history="1">
+          <w:hyperlink w:anchor="_Toc106274038" w:history="1">
             <w:r>
               <w:rPr>
                 <w:rStyle w:val="Hyperlink"/>
@@ -5035,7 +5031,7 @@
                 <w:noProof/>
                 <w:webHidden/>
               </w:rPr>
-              <w:instrText xml:space="preserve"> PAGEREF _Toc102510104 \h </w:instrText>
+              <w:instrText xml:space="preserve"> PAGEREF _Toc106274038 \h </w:instrText>
             </w:r>
             <w:r>
               <w:rPr>
@@ -5078,7 +5074,7 @@
               <w:lang w:eastAsia="en-GB"/>
             </w:rPr>
           </w:pPr>
-          <w:hyperlink w:anchor="_Toc102510105" w:history="1">
+          <w:hyperlink w:anchor="_Toc106274039" w:history="1">
             <w:r>
               <w:rPr>
                 <w:rStyle w:val="Hyperlink"/>
@@ -5119,7 +5115,7 @@
                 <w:noProof/>
                 <w:webHidden/>
               </w:rPr>
-              <w:instrText xml:space="preserve"> PAGEREF _Toc102510105 \h </w:instrText>
+              <w:instrText xml:space="preserve"> PAGEREF _Toc106274039 \h </w:instrText>
             </w:r>
             <w:r>
               <w:rPr>
@@ -5162,7 +5158,7 @@
               <w:lang w:eastAsia="en-GB"/>
             </w:rPr>
           </w:pPr>
-          <w:hyperlink w:anchor="_Toc102510106" w:history="1">
+          <w:hyperlink w:anchor="_Toc106274040" w:history="1">
             <w:r>
               <w:rPr>
                 <w:rStyle w:val="Hyperlink"/>
@@ -5203,7 +5199,7 @@
                 <w:noProof/>
                 <w:webHidden/>
               </w:rPr>
-              <w:instrText xml:space="preserve"> PAGEREF _Toc102510106 \h </w:instrText>
+              <w:instrText xml:space="preserve"> PAGEREF _Toc106274040 \h </w:instrText>
             </w:r>
             <w:r>
               <w:rPr>
@@ -5246,7 +5242,7 @@
               <w:lang w:eastAsia="en-GB"/>
             </w:rPr>
           </w:pPr>
-          <w:hyperlink w:anchor="_Toc102510107" w:history="1">
+          <w:hyperlink w:anchor="_Toc106274041" w:history="1">
             <w:r>
               <w:rPr>
                 <w:rStyle w:val="Hyperlink"/>
@@ -5287,7 +5283,7 @@
                 <w:noProof/>
                 <w:webHidden/>
               </w:rPr>
-              <w:instrText xml:space="preserve"> PAGEREF _Toc102510107 \h </w:instrText>
+              <w:instrText xml:space="preserve"> PAGEREF _Toc106274041 \h </w:instrText>
             </w:r>
             <w:r>
               <w:rPr>
@@ -5330,7 +5326,7 @@
               <w:lang w:eastAsia="en-GB"/>
             </w:rPr>
           </w:pPr>
-          <w:hyperlink w:anchor="_Toc102510108" w:history="1">
+          <w:hyperlink w:anchor="_Toc106274042" w:history="1">
             <w:r>
               <w:rPr>
                 <w:rStyle w:val="Hyperlink"/>
@@ -5371,7 +5367,7 @@
                 <w:noProof/>
                 <w:webHidden/>
               </w:rPr>
-              <w:instrText xml:space="preserve"> PAGEREF _Toc102510108 \h </w:instrText>
+              <w:instrText xml:space="preserve"> PAGEREF _Toc106274042 \h </w:instrText>
             </w:r>
             <w:r>
               <w:rPr>
@@ -5414,7 +5410,7 @@
               <w:lang w:eastAsia="en-GB"/>
             </w:rPr>
           </w:pPr>
-          <w:hyperlink w:anchor="_Toc102510109" w:history="1">
+          <w:hyperlink w:anchor="_Toc106274043" w:history="1">
             <w:r>
               <w:rPr>
                 <w:rStyle w:val="Hyperlink"/>
@@ -5455,7 +5451,7 @@
                 <w:noProof/>
                 <w:webHidden/>
               </w:rPr>
-              <w:instrText xml:space="preserve"> PAGEREF _Toc102510109 \h </w:instrText>
+              <w:instrText xml:space="preserve"> PAGEREF _Toc106274043 \h </w:instrText>
             </w:r>
             <w:r>
               <w:rPr>
@@ -5498,7 +5494,7 @@
               <w:lang w:eastAsia="en-GB"/>
             </w:rPr>
           </w:pPr>
-          <w:hyperlink w:anchor="_Toc102510110" w:history="1">
+          <w:hyperlink w:anchor="_Toc106274044" w:history="1">
             <w:r>
               <w:rPr>
                 <w:rStyle w:val="Hyperlink"/>
@@ -5539,7 +5535,7 @@
                 <w:noProof/>
                 <w:webHidden/>
               </w:rPr>
-              <w:instrText xml:space="preserve"> PAGEREF _Toc102510110 \h </w:instrText>
+              <w:instrText xml:space="preserve"> PAGEREF _Toc106274044 \h </w:instrText>
             </w:r>
             <w:r>
               <w:rPr>
@@ -5582,7 +5578,7 @@
               <w:lang w:eastAsia="en-GB"/>
             </w:rPr>
           </w:pPr>
-          <w:hyperlink w:anchor="_Toc102510111" w:history="1">
+          <w:hyperlink w:anchor="_Toc106274045" w:history="1">
             <w:r>
               <w:rPr>
                 <w:rStyle w:val="Hyperlink"/>
@@ -5623,7 +5619,7 @@
                 <w:noProof/>
                 <w:webHidden/>
               </w:rPr>
-              <w:instrText xml:space="preserve"> PAGEREF _Toc102510111 \h </w:instrText>
+              <w:instrText xml:space="preserve"> PAGEREF _Toc106274045 \h </w:instrText>
             </w:r>
             <w:r>
               <w:rPr>
@@ -5666,7 +5662,7 @@
               <w:lang w:eastAsia="en-GB"/>
             </w:rPr>
           </w:pPr>
-          <w:hyperlink w:anchor="_Toc102510112" w:history="1">
+          <w:hyperlink w:anchor="_Toc106274046" w:history="1">
             <w:r>
               <w:rPr>
                 <w:rStyle w:val="Hyperlink"/>
@@ -5707,7 +5703,7 @@
                 <w:noProof/>
                 <w:webHidden/>
               </w:rPr>
-              <w:instrText xml:space="preserve"> PAGEREF _Toc102510112 \h </w:instrText>
+              <w:instrText xml:space="preserve"> PAGEREF _Toc106274046 \h </w:instrText>
             </w:r>
             <w:r>
               <w:rPr>
@@ -5750,7 +5746,7 @@
               <w:lang w:eastAsia="en-GB"/>
             </w:rPr>
           </w:pPr>
-          <w:hyperlink w:anchor="_Toc102510113" w:history="1">
+          <w:hyperlink w:anchor="_Toc106274047" w:history="1">
             <w:r>
               <w:rPr>
                 <w:rStyle w:val="Hyperlink"/>
@@ -5791,7 +5787,7 @@
                 <w:noProof/>
                 <w:webHidden/>
               </w:rPr>
-              <w:instrText xml:space="preserve"> PAGEREF _Toc102510113 \h </w:instrText>
+              <w:instrText xml:space="preserve"> PAGEREF _Toc106274047 \h </w:instrText>
             </w:r>
             <w:r>
               <w:rPr>
@@ -5834,7 +5830,7 @@
               <w:lang w:eastAsia="en-GB"/>
             </w:rPr>
           </w:pPr>
-          <w:hyperlink w:anchor="_Toc102510114" w:history="1">
+          <w:hyperlink w:anchor="_Toc106274048" w:history="1">
             <w:r>
               <w:rPr>
                 <w:rStyle w:val="Hyperlink"/>
@@ -5875,7 +5871,7 @@
                 <w:noProof/>
                 <w:webHidden/>
               </w:rPr>
-              <w:instrText xml:space="preserve"> PAGEREF _Toc102510114 \h </w:instrText>
+              <w:instrText xml:space="preserve"> PAGEREF _Toc106274048 \h </w:instrText>
             </w:r>
             <w:r>
               <w:rPr>
@@ -5918,7 +5914,7 @@
               <w:lang w:eastAsia="en-GB"/>
             </w:rPr>
           </w:pPr>
-          <w:hyperlink w:anchor="_Toc102510115" w:history="1">
+          <w:hyperlink w:anchor="_Toc106274049" w:history="1">
             <w:r>
               <w:rPr>
                 <w:rStyle w:val="Hyperlink"/>
@@ -5959,7 +5955,7 @@
                 <w:noProof/>
                 <w:webHidden/>
               </w:rPr>
-              <w:instrText xml:space="preserve"> PAGEREF _Toc102510115 \h </w:instrText>
+              <w:instrText xml:space="preserve"> PAGEREF _Toc106274049 \h </w:instrText>
             </w:r>
             <w:r>
               <w:rPr>
@@ -6002,7 +5998,7 @@
               <w:lang w:eastAsia="en-GB"/>
             </w:rPr>
           </w:pPr>
-          <w:hyperlink w:anchor="_Toc102510116" w:history="1">
+          <w:hyperlink w:anchor="_Toc106274050" w:history="1">
             <w:r>
               <w:rPr>
                 <w:rStyle w:val="Hyperlink"/>
@@ -6043,7 +6039,7 @@
                 <w:noProof/>
                 <w:webHidden/>
               </w:rPr>
-              <w:instrText xml:space="preserve"> PAGEREF _Toc102510116 \h </w:instrText>
+              <w:instrText xml:space="preserve"> PAGEREF _Toc106274050 \h </w:instrText>
             </w:r>
             <w:r>
               <w:rPr>
@@ -6086,7 +6082,7 @@
               <w:lang w:eastAsia="en-GB"/>
             </w:rPr>
           </w:pPr>
-          <w:hyperlink w:anchor="_Toc102510117" w:history="1">
+          <w:hyperlink w:anchor="_Toc106274051" w:history="1">
             <w:r>
               <w:rPr>
                 <w:rStyle w:val="Hyperlink"/>
@@ -6127,7 +6123,7 @@
                 <w:noProof/>
                 <w:webHidden/>
               </w:rPr>
-              <w:instrText xml:space="preserve"> PAGEREF _Toc102510117 \h </w:instrText>
+              <w:instrText xml:space="preserve"> PAGEREF _Toc106274051 \h </w:instrText>
             </w:r>
             <w:r>
               <w:rPr>
@@ -6170,7 +6166,7 @@
               <w:lang w:eastAsia="en-GB"/>
             </w:rPr>
           </w:pPr>
-          <w:hyperlink w:anchor="_Toc102510118" w:history="1">
+          <w:hyperlink w:anchor="_Toc106274052" w:history="1">
             <w:r>
               <w:rPr>
                 <w:rStyle w:val="Hyperlink"/>
@@ -6211,7 +6207,7 @@
                 <w:noProof/>
                 <w:webHidden/>
               </w:rPr>
-              <w:instrText xml:space="preserve"> PAGEREF _Toc102510118 \h </w:instrText>
+              <w:instrText xml:space="preserve"> PAGEREF _Toc106274052 \h </w:instrText>
             </w:r>
             <w:r>
               <w:rPr>
@@ -6254,7 +6250,7 @@
               <w:lang w:eastAsia="en-GB"/>
             </w:rPr>
           </w:pPr>
-          <w:hyperlink w:anchor="_Toc102510119" w:history="1">
+          <w:hyperlink w:anchor="_Toc106274053" w:history="1">
             <w:r>
               <w:rPr>
                 <w:rStyle w:val="Hyperlink"/>
@@ -6295,7 +6291,7 @@
                 <w:noProof/>
                 <w:webHidden/>
               </w:rPr>
-              <w:instrText xml:space="preserve"> PAGEREF _Toc102510119 \h </w:instrText>
+              <w:instrText xml:space="preserve"> PAGEREF _Toc106274053 \h </w:instrText>
             </w:r>
             <w:r>
               <w:rPr>
@@ -6338,7 +6334,7 @@
               <w:lang w:eastAsia="en-GB"/>
             </w:rPr>
           </w:pPr>
-          <w:hyperlink w:anchor="_Toc102510120" w:history="1">
+          <w:hyperlink w:anchor="_Toc106274054" w:history="1">
             <w:r>
               <w:rPr>
                 <w:rStyle w:val="Hyperlink"/>
@@ -6379,7 +6375,7 @@
                 <w:noProof/>
                 <w:webHidden/>
               </w:rPr>
-              <w:instrText xml:space="preserve"> PAGEREF _Toc102510120 \h </w:instrText>
+              <w:instrText xml:space="preserve"> PAGEREF _Toc106274054 \h </w:instrText>
             </w:r>
             <w:r>
               <w:rPr>
@@ -6422,7 +6418,7 @@
               <w:lang w:eastAsia="en-GB"/>
             </w:rPr>
           </w:pPr>
-          <w:hyperlink w:anchor="_Toc102510121" w:history="1">
+          <w:hyperlink w:anchor="_Toc106274055" w:history="1">
             <w:r>
               <w:rPr>
                 <w:rStyle w:val="Hyperlink"/>
@@ -6463,7 +6459,7 @@
                 <w:noProof/>
                 <w:webHidden/>
               </w:rPr>
-              <w:instrText xml:space="preserve"> PAGEREF _Toc102510121 \h </w:instrText>
+              <w:instrText xml:space="preserve"> PAGEREF _Toc106274055 \h </w:instrText>
             </w:r>
             <w:r>
               <w:rPr>
@@ -6506,7 +6502,7 @@
               <w:lang w:eastAsia="en-GB"/>
             </w:rPr>
           </w:pPr>
-          <w:hyperlink w:anchor="_Toc102510122" w:history="1">
+          <w:hyperlink w:anchor="_Toc106274056" w:history="1">
             <w:r>
               <w:rPr>
                 <w:rStyle w:val="Hyperlink"/>
@@ -6547,7 +6543,7 @@
                 <w:noProof/>
                 <w:webHidden/>
               </w:rPr>
-              <w:instrText xml:space="preserve"> PAGEREF _Toc102510122 \h </w:instrText>
+              <w:instrText xml:space="preserve"> PAGEREF _Toc106274056 \h </w:instrText>
             </w:r>
             <w:r>
               <w:rPr>
@@ -6590,7 +6586,7 @@
               <w:lang w:eastAsia="en-GB"/>
             </w:rPr>
           </w:pPr>
-          <w:hyperlink w:anchor="_Toc102510123" w:history="1">
+          <w:hyperlink w:anchor="_Toc106274057" w:history="1">
             <w:r>
               <w:rPr>
                 <w:rStyle w:val="Hyperlink"/>
@@ -6631,7 +6627,7 @@
                 <w:noProof/>
                 <w:webHidden/>
               </w:rPr>
-              <w:instrText xml:space="preserve"> PAGEREF _Toc102510123 \h </w:instrText>
+              <w:instrText xml:space="preserve"> PAGEREF _Toc106274057 \h </w:instrText>
             </w:r>
             <w:r>
               <w:rPr>
@@ -7723,7 +7719,7 @@
       <w:bookmarkStart w:id="1046" w:name="_Toc526418540"/>
       <w:bookmarkStart w:id="1047" w:name="_Ref37086466"/>
       <w:bookmarkStart w:id="1048" w:name="_Ref37086476"/>
-      <w:bookmarkStart w:id="1049" w:name="_Toc102510060"/>
+      <w:bookmarkStart w:id="1049" w:name="_Toc106273994"/>
       <w:bookmarkEnd w:id="2"/>
       <w:bookmarkEnd w:id="1"/>
       <w:bookmarkEnd w:id="3"/>
@@ -8783,7 +8779,7 @@
         <w:pStyle w:val="Heading2"/>
       </w:pPr>
       <w:bookmarkStart w:id="1050" w:name="_Ref526277770"/>
-      <w:bookmarkStart w:id="1051" w:name="_Toc102510061"/>
+      <w:bookmarkStart w:id="1051" w:name="_Toc106273995"/>
       <w:r>
         <w:t>Language</w:t>
       </w:r>
@@ -8925,7 +8921,15 @@
               <w:cnfStyle w:val="000000100000" w:firstRow="0" w:lastRow="0" w:firstColumn="0" w:lastColumn="0" w:oddVBand="0" w:evenVBand="0" w:oddHBand="1" w:evenHBand="0" w:firstRowFirstColumn="0" w:firstRowLastColumn="0" w:lastRowFirstColumn="0" w:lastRowLastColumn="0"/>
             </w:pPr>
             <w:r>
-              <w:t>One of ASCOM’s supported hardware device types e.g. telescopes, focusers, rotators and cameras.</w:t>
+              <w:t xml:space="preserve">One of ASCOM’s supported hardware device types </w:t>
+            </w:r>
+            <w:proofErr w:type="gramStart"/>
+            <w:r>
+              <w:t>e.g.</w:t>
+            </w:r>
+            <w:proofErr w:type="gramEnd"/>
+            <w:r>
+              <w:t xml:space="preserve"> telescopes, focusers, rotators and cameras.</w:t>
             </w:r>
           </w:p>
         </w:tc>
@@ -9046,7 +9050,7 @@
       <w:pPr>
         <w:pStyle w:val="Heading2"/>
       </w:pPr>
-      <w:bookmarkStart w:id="1052" w:name="_Toc102510062"/>
+      <w:bookmarkStart w:id="1052" w:name="_Toc106273996"/>
       <w:r>
         <w:t>Alpaca Devices</w:t>
       </w:r>
@@ -9174,7 +9178,15 @@
         <w:footnoteReference w:id="1"/>
       </w:r>
       <w:r>
-        <w:t xml:space="preserve"> ASCOM Devices of several different ASCOM Device Types through its single IP Endpoint. For example, a single Alpaca Device could present a dome, a mount, several focusers, a filter wheel and a rotator together with some observing conditions devices. </w:t>
+        <w:t xml:space="preserve"> ASCOM Devices of several different ASCOM Device Types through its single IP Endpoint. For example, a single Alpaca Device could present a dome, a mount, several focusers, a filter </w:t>
+      </w:r>
+      <w:proofErr w:type="gramStart"/>
+      <w:r>
+        <w:t>wheel</w:t>
+      </w:r>
+      <w:proofErr w:type="gramEnd"/>
+      <w:r>
+        <w:t xml:space="preserve"> and a rotator together with some observing conditions devices. </w:t>
       </w:r>
     </w:p>
     <w:p>
@@ -9187,7 +9199,7 @@
       <w:pPr>
         <w:pStyle w:val="Heading2"/>
       </w:pPr>
-      <w:bookmarkStart w:id="1053" w:name="_Toc102510063"/>
+      <w:bookmarkStart w:id="1053" w:name="_Toc106273997"/>
       <w:r>
         <w:t>Consolidation</w:t>
       </w:r>
@@ -9208,7 +9220,7 @@
       <w:pPr>
         <w:pStyle w:val="Heading2"/>
       </w:pPr>
-      <w:bookmarkStart w:id="1054" w:name="_Toc102510064"/>
+      <w:bookmarkStart w:id="1054" w:name="_Toc106273998"/>
       <w:r>
         <w:t>Supported ASCOM Device Types</w:t>
       </w:r>
@@ -9223,7 +9235,7 @@
       <w:pPr>
         <w:pStyle w:val="Heading2"/>
       </w:pPr>
-      <w:bookmarkStart w:id="1055" w:name="_Toc102510065"/>
+      <w:bookmarkStart w:id="1055" w:name="_Toc106273999"/>
       <w:r>
         <w:t>ASCOM Alpaca API Documentation</w:t>
       </w:r>
@@ -9290,7 +9302,7 @@
       <w:pPr>
         <w:pStyle w:val="Heading2"/>
       </w:pPr>
-      <w:bookmarkStart w:id="1056" w:name="_Toc102510066"/>
+      <w:bookmarkStart w:id="1056" w:name="_Toc106274000"/>
       <w:r>
         <w:t>Discovery</w:t>
       </w:r>
@@ -9352,7 +9364,7 @@
         </w:numPr>
         <w:ind w:left="578" w:hanging="578"/>
       </w:pPr>
-      <w:bookmarkStart w:id="1057" w:name="_Toc102510067"/>
+      <w:bookmarkStart w:id="1057" w:name="_Toc106274001"/>
       <w:r>
         <w:t>Robustness Principle (Postel’s Law)</w:t>
       </w:r>
@@ -9442,7 +9454,7 @@
       <w:pPr>
         <w:pStyle w:val="Heading1"/>
       </w:pPr>
-      <w:bookmarkStart w:id="1058" w:name="_Toc102510068"/>
+      <w:bookmarkStart w:id="1058" w:name="_Toc106274002"/>
       <w:r>
         <w:lastRenderedPageBreak/>
         <w:t xml:space="preserve">Alpaca </w:t>
@@ -12254,13 +12266,33 @@
         <w:t xml:space="preserve">This section describes </w:t>
       </w:r>
       <w:r>
-        <w:t xml:space="preserve">the Alpaca Device API and </w:t>
-      </w:r>
-      <w:r>
-        <w:t>assumes a basic knowledge of HTTP, JSON and REST.</w:t>
-      </w:r>
-      <w:r>
-        <w:t xml:space="preserve"> The API is defined here: </w:t>
+        <w:t xml:space="preserve">the Alpaca Device API </w:t>
+      </w:r>
+      <w:r>
+        <w:t xml:space="preserve">format </w:t>
+      </w:r>
+      <w:r>
+        <w:t xml:space="preserve">and </w:t>
+      </w:r>
+      <w:r>
+        <w:t xml:space="preserve">assumes a basic knowledge of HTTP, </w:t>
+      </w:r>
+      <w:proofErr w:type="gramStart"/>
+      <w:r>
+        <w:t>JSON</w:t>
+      </w:r>
+      <w:proofErr w:type="gramEnd"/>
+      <w:r>
+        <w:t xml:space="preserve"> and REST.</w:t>
+      </w:r>
+      <w:r>
+        <w:t xml:space="preserve"> The </w:t>
+      </w:r>
+      <w:r>
+        <w:t xml:space="preserve">full Alpaca Device </w:t>
+      </w:r>
+      <w:r>
+        <w:t xml:space="preserve">API is defined here: </w:t>
       </w:r>
       <w:hyperlink r:id="rId16" w:history="1">
         <w:r>
@@ -12282,7 +12314,7 @@
       <w:bookmarkStart w:id="2457" w:name="_Ref37146019"/>
       <w:bookmarkStart w:id="2458" w:name="_Ref37147110"/>
       <w:bookmarkStart w:id="2459" w:name="_Ref37148172"/>
-      <w:bookmarkStart w:id="2460" w:name="_Toc102510069"/>
+      <w:bookmarkStart w:id="2460" w:name="_Toc106274003"/>
       <w:r>
         <w:t xml:space="preserve">Alpaca </w:t>
       </w:r>
@@ -12302,7 +12334,7 @@
       <w:pPr>
         <w:pStyle w:val="Heading3"/>
       </w:pPr>
-      <w:bookmarkStart w:id="2461" w:name="_Toc102510070"/>
+      <w:bookmarkStart w:id="2461" w:name="_Toc106274004"/>
       <w:r>
         <w:t>Basic format</w:t>
       </w:r>
@@ -12338,9 +12370,9 @@
           <w:szCs w:val="20"/>
           <w:highlight w:val="white"/>
         </w:rPr>
-        <w:t>http(s)://host:port/</w:t>
-      </w:r>
-      <w:proofErr w:type="spellStart"/>
+        <w:t>http(s)://</w:t>
+      </w:r>
+      <w:proofErr w:type="gramStart"/>
       <w:r>
         <w:rPr>
           <w:rFonts w:ascii="Consolas" w:hAnsi="Consolas" w:cs="Courier New"/>
@@ -12349,6 +12381,28 @@
           <w:szCs w:val="20"/>
           <w:highlight w:val="white"/>
         </w:rPr>
+        <w:t>host:port</w:t>
+      </w:r>
+      <w:proofErr w:type="gramEnd"/>
+      <w:r>
+        <w:rPr>
+          <w:rFonts w:ascii="Consolas" w:hAnsi="Consolas" w:cs="Courier New"/>
+          <w:color w:val="0000FF"/>
+          <w:sz w:val="20"/>
+          <w:szCs w:val="20"/>
+          <w:highlight w:val="white"/>
+        </w:rPr>
+        <w:t>/</w:t>
+      </w:r>
+      <w:proofErr w:type="spellStart"/>
+      <w:r>
+        <w:rPr>
+          <w:rFonts w:ascii="Consolas" w:hAnsi="Consolas" w:cs="Courier New"/>
+          <w:color w:val="0000FF"/>
+          <w:sz w:val="20"/>
+          <w:szCs w:val="20"/>
+          <w:highlight w:val="white"/>
+        </w:rPr>
         <w:t>path?parameters</w:t>
       </w:r>
       <w:proofErr w:type="spellEnd"/>
@@ -12357,7 +12411,7 @@
       <w:pPr>
         <w:pStyle w:val="Heading3"/>
       </w:pPr>
-      <w:bookmarkStart w:id="2462" w:name="_Toc102510071"/>
+      <w:bookmarkStart w:id="2462" w:name="_Toc106274005"/>
       <w:r>
         <w:t xml:space="preserve">Alpaca </w:t>
       </w:r>
@@ -12849,7 +12903,15 @@
               <w:cnfStyle w:val="000000100000" w:firstRow="0" w:lastRow="0" w:firstColumn="0" w:lastColumn="0" w:oddVBand="0" w:evenVBand="0" w:oddHBand="1" w:evenHBand="0" w:firstRowFirstColumn="0" w:firstRowLastColumn="0" w:lastRowFirstColumn="0" w:lastRowLastColumn="0"/>
             </w:pPr>
             <w:r>
-              <w:t>ASCOM device type e.g. camera, telescope, focuser etc.</w:t>
+              <w:t xml:space="preserve">ASCOM device type </w:t>
+            </w:r>
+            <w:proofErr w:type="gramStart"/>
+            <w:r>
+              <w:t>e.g.</w:t>
+            </w:r>
+            <w:proofErr w:type="gramEnd"/>
+            <w:r>
+              <w:t xml:space="preserve"> camera, telescope, focuser etc.</w:t>
             </w:r>
           </w:p>
         </w:tc>
@@ -13173,7 +13235,7 @@
       <w:pPr>
         <w:pStyle w:val="Heading3"/>
       </w:pPr>
-      <w:bookmarkStart w:id="2463" w:name="_Toc102510072"/>
+      <w:bookmarkStart w:id="2463" w:name="_Toc106274006"/>
       <w:r>
         <w:t>Device number</w:t>
       </w:r>
@@ -13206,8 +13268,13 @@
         <w:t xml:space="preserve"> </w:t>
       </w:r>
       <w:r>
-        <w:t>(in the range 0::</w:t>
-      </w:r>
+        <w:t xml:space="preserve">(in the range </w:t>
+      </w:r>
+      <w:proofErr w:type="gramStart"/>
+      <w:r>
+        <w:t>0::</w:t>
+      </w:r>
+      <w:proofErr w:type="gramEnd"/>
       <w:r>
         <w:t xml:space="preserve"> 4294967295</w:t>
       </w:r>
@@ -13271,11 +13338,16 @@
       <w:r>
         <w:t xml:space="preserve"> </w:t>
       </w:r>
+      <w:proofErr w:type="gramStart"/>
       <w:r>
         <w:t>E</w:t>
       </w:r>
       <w:r>
-        <w:t xml:space="preserve">.g. </w:t>
+        <w:t>.g.</w:t>
+      </w:r>
+      <w:proofErr w:type="gramEnd"/>
+      <w:r>
+        <w:t xml:space="preserve"> </w:t>
       </w:r>
       <w:r>
         <w:t xml:space="preserve">all </w:t>
@@ -13426,7 +13498,7 @@
       <w:pPr>
         <w:pStyle w:val="Heading3"/>
       </w:pPr>
-      <w:bookmarkStart w:id="2464" w:name="_Toc102510073"/>
+      <w:bookmarkStart w:id="2464" w:name="_Toc106274007"/>
       <w:r>
         <w:t>Parameters</w:t>
       </w:r>
@@ -13583,7 +13655,7 @@
       <w:pPr>
         <w:pStyle w:val="Heading2"/>
       </w:pPr>
-      <w:bookmarkStart w:id="2465" w:name="_Toc102510074"/>
+      <w:bookmarkStart w:id="2465" w:name="_Toc106274008"/>
       <w:r>
         <w:lastRenderedPageBreak/>
         <w:t xml:space="preserve">Case </w:t>
@@ -13597,7 +13669,7 @@
       <w:pPr>
         <w:pStyle w:val="Heading3"/>
       </w:pPr>
-      <w:bookmarkStart w:id="2466" w:name="_Toc102510075"/>
+      <w:bookmarkStart w:id="2466" w:name="_Toc106274009"/>
       <w:r>
         <w:t xml:space="preserve">URL </w:t>
       </w:r>
@@ -13867,7 +13939,7 @@
       <w:pPr>
         <w:pStyle w:val="Heading3"/>
       </w:pPr>
-      <w:bookmarkStart w:id="2467" w:name="_Toc102510076"/>
+      <w:bookmarkStart w:id="2467" w:name="_Toc106274010"/>
       <w:r>
         <w:t xml:space="preserve">Query </w:t>
       </w:r>
@@ -14286,7 +14358,7 @@
       <w:pPr>
         <w:pStyle w:val="Heading3"/>
       </w:pPr>
-      <w:bookmarkStart w:id="2468" w:name="_Toc102510077"/>
+      <w:bookmarkStart w:id="2468" w:name="_Toc106274011"/>
       <w:r>
         <w:t>Form Parameters (HTTP PUT Methods)</w:t>
       </w:r>
@@ -14439,7 +14511,7 @@
       <w:pPr>
         <w:pStyle w:val="Heading3"/>
       </w:pPr>
-      <w:bookmarkStart w:id="2469" w:name="_Toc102510078"/>
+      <w:bookmarkStart w:id="2469" w:name="_Toc106274012"/>
       <w:r>
         <w:t>REST Response Key Names</w:t>
       </w:r>
@@ -14447,7 +14519,31 @@
     </w:p>
     <w:p>
       <w:r>
-        <w:t xml:space="preserve">JSON is case sensitive and returned parameter names must use the casing specified in the online API definition. For example the </w:t>
+        <w:t xml:space="preserve">JSON </w:t>
+      </w:r>
+      <w:r>
+        <w:t>key names are</w:t>
+      </w:r>
+      <w:r>
+        <w:t xml:space="preserve"> case sensitive</w:t>
+      </w:r>
+      <w:r>
+        <w:t xml:space="preserve">. Consequently, </w:t>
+      </w:r>
+      <w:r>
+        <w:t xml:space="preserve">returned </w:t>
+      </w:r>
+      <w:r>
+        <w:t xml:space="preserve">Alpaca </w:t>
+      </w:r>
+      <w:r>
+        <w:t>parameter names must use the casing specified in the online API definition. For example</w:t>
+      </w:r>
+      <w:r>
+        <w:t>:</w:t>
+      </w:r>
+      <w:r>
+        <w:t xml:space="preserve"> the </w:t>
       </w:r>
       <w:r>
         <w:t xml:space="preserve">GET </w:t>
@@ -14943,7 +15039,7 @@
       <w:pPr>
         <w:pStyle w:val="Heading2"/>
       </w:pPr>
-      <w:bookmarkStart w:id="2470" w:name="_Toc102510079"/>
+      <w:bookmarkStart w:id="2470" w:name="_Toc106274013"/>
       <w:r>
         <w:lastRenderedPageBreak/>
         <w:t>Locale and Culture</w:t>
@@ -14952,7 +15048,15 @@
     </w:p>
     <w:p>
       <w:r>
-        <w:t xml:space="preserve">The Alpaca API is culture neutral in order to facilitate use between clients and devices running in different locales, e.g. a client running on a UK locale device </w:t>
+        <w:t xml:space="preserve">The Alpaca API is culture neutral in order to facilitate use between clients and devices running in different locales, </w:t>
+      </w:r>
+      <w:proofErr w:type="gramStart"/>
+      <w:r>
+        <w:t>e.g.</w:t>
+      </w:r>
+      <w:proofErr w:type="gramEnd"/>
+      <w:r>
+        <w:t xml:space="preserve"> a client running on a UK locale device </w:t>
       </w:r>
       <w:r>
         <w:t xml:space="preserve">connecting to </w:t>
@@ -14991,7 +15095,7 @@
       <w:pPr>
         <w:pStyle w:val="Heading3"/>
       </w:pPr>
-      <w:bookmarkStart w:id="2471" w:name="_Toc102510080"/>
+      <w:bookmarkStart w:id="2471" w:name="_Toc106274014"/>
       <w:r>
         <w:t xml:space="preserve">Encoding </w:t>
       </w:r>
@@ -15021,8 +15125,13 @@
       </w:r>
     </w:p>
     <w:p>
-      <w:r>
-        <w:t xml:space="preserve">E.g. </w:t>
+      <w:proofErr w:type="gramStart"/>
+      <w:r>
+        <w:t>E.g.</w:t>
+      </w:r>
+      <w:proofErr w:type="gramEnd"/>
+      <w:r>
+        <w:t xml:space="preserve"> </w:t>
       </w:r>
       <w:r>
         <w:rPr>
@@ -15062,7 +15171,7 @@
       <w:pPr>
         <w:pStyle w:val="Heading3"/>
       </w:pPr>
-      <w:bookmarkStart w:id="2472" w:name="_Toc102510081"/>
+      <w:bookmarkStart w:id="2472" w:name="_Toc106274015"/>
       <w:r>
         <w:t>JSON Responses</w:t>
       </w:r>
@@ -15121,8 +15230,13 @@
       </w:r>
     </w:p>
     <w:p>
-      <w:r>
-        <w:t xml:space="preserve">e.g. </w:t>
+      <w:proofErr w:type="gramStart"/>
+      <w:r>
+        <w:t>e.g.</w:t>
+      </w:r>
+      <w:proofErr w:type="gramEnd"/>
+      <w:r>
+        <w:t xml:space="preserve"> </w:t>
       </w:r>
       <w:r>
         <w:t xml:space="preserve">Clients </w:t>
@@ -15188,7 +15302,7 @@
       <w:pPr>
         <w:pStyle w:val="Heading2"/>
       </w:pPr>
-      <w:bookmarkStart w:id="2473" w:name="_Toc102510082"/>
+      <w:bookmarkStart w:id="2473" w:name="_Toc106274016"/>
       <w:r>
         <w:t>Http Verbs</w:t>
       </w:r>
@@ -15272,7 +15386,23 @@
               <w:cnfStyle w:val="000000100000" w:firstRow="0" w:lastRow="0" w:firstColumn="0" w:lastColumn="0" w:oddVBand="0" w:evenVBand="0" w:oddHBand="1" w:evenHBand="0" w:firstRowFirstColumn="0" w:firstRowLastColumn="0" w:lastRowFirstColumn="0" w:lastRowLastColumn="0"/>
             </w:pPr>
             <w:r>
-              <w:t>Used for all information retrieval where the device state is not changed, e.g. most properties and a few functions such as Telescope. AxisRates(Axis).</w:t>
+              <w:t xml:space="preserve">Used for all information retrieval where the device state is not changed, </w:t>
+            </w:r>
+            <w:proofErr w:type="gramStart"/>
+            <w:r>
+              <w:t>e.g.</w:t>
+            </w:r>
+            <w:proofErr w:type="gramEnd"/>
+            <w:r>
+              <w:t xml:space="preserve"> most properties and a few functions such as Telescope. </w:t>
+            </w:r>
+            <w:proofErr w:type="gramStart"/>
+            <w:r>
+              <w:t>AxisRates(</w:t>
+            </w:r>
+            <w:proofErr w:type="gramEnd"/>
+            <w:r>
+              <w:t>Axis).</w:t>
             </w:r>
           </w:p>
         </w:tc>
@@ -15314,7 +15444,15 @@
               <w:t>,</w:t>
             </w:r>
             <w:r>
-              <w:t xml:space="preserve"> e.g. </w:t>
+              <w:t xml:space="preserve"> </w:t>
+            </w:r>
+            <w:proofErr w:type="gramStart"/>
+            <w:r>
+              <w:t>e.g.</w:t>
+            </w:r>
+            <w:proofErr w:type="gramEnd"/>
+            <w:r>
+              <w:t xml:space="preserve"> </w:t>
             </w:r>
             <w:proofErr w:type="spellStart"/>
             <w:r>
@@ -15348,7 +15486,7 @@
       <w:pPr>
         <w:pStyle w:val="Heading2"/>
       </w:pPr>
-      <w:bookmarkStart w:id="2474" w:name="_Toc102510083"/>
+      <w:bookmarkStart w:id="2474" w:name="_Toc106274017"/>
       <w:r>
         <w:t>HTTP Status Codes</w:t>
       </w:r>
@@ -15362,16 +15500,37 @@
         <w:t>represented by an ASCOM interface</w:t>
       </w:r>
       <w:r>
-        <w:t xml:space="preserve"> and c</w:t>
-      </w:r>
-      <w:r>
-        <w:t xml:space="preserve">ommercial IT developers would consider the interfaces </w:t>
+        <w:t>. In the</w:t>
+      </w:r>
+      <w:r>
+        <w:t xml:space="preserve"> </w:t>
+      </w:r>
+      <w:r>
+        <w:t xml:space="preserve">business </w:t>
+      </w:r>
+      <w:r>
+        <w:t xml:space="preserve">world </w:t>
+      </w:r>
+      <w:r>
+        <w:t xml:space="preserve">IT developers would consider the interfaces </w:t>
       </w:r>
       <w:r>
         <w:t xml:space="preserve">to be </w:t>
       </w:r>
       <w:r>
-        <w:t xml:space="preserve">part of the enterprise’s “business logic”. ASCOM’s business logic defines a clear interface </w:t>
+        <w:t xml:space="preserve">part of the enterprise’s “business logic”. ASCOM’s </w:t>
+      </w:r>
+      <w:r>
+        <w:t>“</w:t>
+      </w:r>
+      <w:r>
+        <w:t>business logic</w:t>
+      </w:r>
+      <w:r>
+        <w:t>”</w:t>
+      </w:r>
+      <w:r>
+        <w:t xml:space="preserve"> defines a clear interface </w:t>
       </w:r>
       <w:r>
         <w:t>contact</w:t>
@@ -15482,7 +15641,37 @@
         <w:fldChar w:fldCharType="end"/>
       </w:r>
       <w:r>
-        <w:t xml:space="preserve"> shows this separation with HTTP 3XX and 4XX status codes reflecting issues in the Alpaca protocol such as badly formed or missing parameter. These </w:t>
+        <w:t xml:space="preserve"> shows this separation</w:t>
+      </w:r>
+      <w:r>
+        <w:t>,</w:t>
+      </w:r>
+      <w:r>
+        <w:t xml:space="preserve"> with HTTP 3XX and 4XX status codes reflecting issues in the </w:t>
+      </w:r>
+      <w:r>
+        <w:t xml:space="preserve">HTTP and </w:t>
+      </w:r>
+      <w:r>
+        <w:t>Alpaca protocol</w:t>
+      </w:r>
+      <w:r>
+        <w:t xml:space="preserve">s, </w:t>
+      </w:r>
+      <w:r>
+        <w:t xml:space="preserve">such as </w:t>
+      </w:r>
+      <w:r>
+        <w:t xml:space="preserve">lack of authentication, </w:t>
+      </w:r>
+      <w:r>
+        <w:t>badly formed or missing parameter</w:t>
+      </w:r>
+      <w:r>
+        <w:t>s</w:t>
+      </w:r>
+      <w:r>
+        <w:t xml:space="preserve">. These </w:t>
       </w:r>
       <w:r>
         <w:t xml:space="preserve">HTTP statuses </w:t>
@@ -15503,7 +15692,15 @@
         </w:numPr>
       </w:pPr>
       <w:r>
-        <w:t xml:space="preserve">Refused to carry out the command for some reason e.g. </w:t>
+        <w:t xml:space="preserve">Refused to carry out the command for some reason </w:t>
+      </w:r>
+      <w:proofErr w:type="gramStart"/>
+      <w:r>
+        <w:t>e.g.</w:t>
+      </w:r>
+      <w:proofErr w:type="gramEnd"/>
+      <w:r>
+        <w:t xml:space="preserve"> </w:t>
       </w:r>
       <w:r>
         <w:t>could not</w:t>
@@ -15560,7 +15757,7 @@
         <w:t xml:space="preserve"> that the “business logic” ASCOM interface command was </w:t>
       </w:r>
       <w:r>
-        <w:t>understood</w:t>
+        <w:t>understood,</w:t>
       </w:r>
       <w:r>
         <w:t xml:space="preserve"> and that the device attempted to carry it out</w:t>
@@ -15572,7 +15769,7 @@
         <w:t>.</w:t>
       </w:r>
       <w:r>
-        <w:t xml:space="preserve"> The resultant JSON response includes an ErrorNumber value that the client can inspect to determine whether or not the operation was successful in an ASCOM interface sense.</w:t>
+        <w:t xml:space="preserve"> The resultant JSON response includes an ErrorNumber value that the client can inspect to determine whether the operation was successful in an ASCOM interface sense.</w:t>
       </w:r>
     </w:p>
     <w:p>
@@ -15584,7 +15781,10 @@
         <w:t xml:space="preserve">These status codes should be used </w:t>
       </w:r>
       <w:r>
-        <w:t xml:space="preserve"> an Alpaca perspective these status codes are used:</w:t>
+        <w:t>in device responses to Alpaca clients</w:t>
+      </w:r>
+      <w:r>
+        <w:t>:</w:t>
       </w:r>
     </w:p>
     <w:tbl>
@@ -15890,6 +16090,9 @@
             </w:pPr>
             <w:r>
               <w:t xml:space="preserve">A </w:t>
+            </w:r>
+            <w:r>
+              <w:t xml:space="preserve">serious </w:t>
             </w:r>
             <w:r>
               <w:t xml:space="preserve">technical </w:t>
@@ -16097,12 +16300,26 @@
         <w:rPr>
           <w:lang w:val="en-GB"/>
         </w:rPr>
-        <w:t xml:space="preserve"> 200 status must be returned when the device understands the supplied command regardless of whether or not it can action it</w:t>
-      </w:r>
+        <w:t xml:space="preserve"> 200 status must be returned when the device understands the supplied command regardless of </w:t>
+      </w:r>
+      <w:proofErr w:type="gramStart"/>
       <w:r>
         <w:rPr>
           <w:lang w:val="en-GB"/>
         </w:rPr>
+        <w:t>whether or not</w:t>
+      </w:r>
+      <w:proofErr w:type="gramEnd"/>
+      <w:r>
+        <w:rPr>
+          <w:lang w:val="en-GB"/>
+        </w:rPr>
+        <w:t xml:space="preserve"> it can action it</w:t>
+      </w:r>
+      <w:r>
+        <w:rPr>
+          <w:lang w:val="en-GB"/>
+        </w:rPr>
         <w:t xml:space="preserve"> in an ASCOM sense</w:t>
       </w:r>
       <w:r>
@@ -16116,7 +16333,7 @@
       <w:pPr>
         <w:pStyle w:val="Heading3"/>
       </w:pPr>
-      <w:bookmarkStart w:id="2476" w:name="_Toc102510084"/>
+      <w:bookmarkStart w:id="2476" w:name="_Toc106274018"/>
       <w:r>
         <w:t>Status Code Examples - Transactions with Valid Paths</w:t>
       </w:r>
@@ -16254,7 +16471,7 @@
               </w:rPr>
             </w:pPr>
             <w:r>
-              <w:t>PUT: /api/v</w:t>
+              <w:t>PUT /api/v</w:t>
             </w:r>
             <w:r>
               <w:t>1</w:t>
@@ -16325,7 +16542,7 @@
       <w:pPr>
         <w:pStyle w:val="Heading3"/>
       </w:pPr>
-      <w:bookmarkStart w:id="2477" w:name="_Toc102510085"/>
+      <w:bookmarkStart w:id="2477" w:name="_Toc106274019"/>
       <w:r>
         <w:t xml:space="preserve">Status Code Examples - Transactions with </w:t>
       </w:r>
@@ -16723,7 +16940,7 @@
       <w:pPr>
         <w:pStyle w:val="Heading2"/>
       </w:pPr>
-      <w:bookmarkStart w:id="2478" w:name="_Toc102510086"/>
+      <w:bookmarkStart w:id="2478" w:name="_Toc106274020"/>
       <w:r>
         <w:t>ID Fields</w:t>
       </w:r>
@@ -16731,7 +16948,13 @@
     </w:p>
     <w:p>
       <w:r>
-        <w:t>To aid operational management and debugging, three optional ID fields are defined that can be supplied as parameters on read and write transactions:</w:t>
+        <w:t xml:space="preserve">To aid operational management and debugging, three ID fields are defined </w:t>
+      </w:r>
+      <w:r>
+        <w:t xml:space="preserve">for use in </w:t>
+      </w:r>
+      <w:r>
+        <w:t>read and write transactions:</w:t>
       </w:r>
     </w:p>
     <w:tbl>
@@ -16944,14 +17167,20 @@
     </w:p>
     <w:p>
       <w:r>
-        <w:t>The server transaction id should be returned by the Alpaca device with every response so that issues identified on the client side can easily be correlated with Alpaca device logs.</w:t>
+        <w:t xml:space="preserve">The server transaction id </w:t>
+      </w:r>
+      <w:r>
+        <w:t>must</w:t>
+      </w:r>
+      <w:r>
+        <w:t xml:space="preserve"> be returned by the Alpaca device with every response so that issues identified on the client side can easily be correlated with Alpaca device logs.</w:t>
       </w:r>
     </w:p>
     <w:p>
       <w:pPr>
         <w:pStyle w:val="Heading2"/>
       </w:pPr>
-      <w:bookmarkStart w:id="2479" w:name="_Toc102510087"/>
+      <w:bookmarkStart w:id="2479" w:name="_Toc106274021"/>
       <w:r>
         <w:t>JSON Responses</w:t>
       </w:r>
@@ -16978,7 +17207,7 @@
         <w:t xml:space="preserve">. The following information </w:t>
       </w:r>
       <w:r>
-        <w:t>should1</w:t>
+        <w:t>must</w:t>
       </w:r>
       <w:r>
         <w:t xml:space="preserve"> </w:t>
@@ -17459,7 +17688,25 @@
           <w:color w:val="2683C6" w:themeColor="accent2"/>
           <w:u w:val="none"/>
         </w:rPr>
-        <w:t>{"Value":["AssemblyVersionNumber","SlewToHA","AvailableTimeInThisPointingState","TimeUntilPointingStateCanChange"],"ClientTransactionID":6,"ServerTransactionID":6,</w:t>
+        <w:t>{"Value</w:t>
+      </w:r>
+      <w:proofErr w:type="gramStart"/>
+      <w:r>
+        <w:rPr>
+          <w:rStyle w:val="Hyperlink"/>
+          <w:color w:val="2683C6" w:themeColor="accent2"/>
+          <w:u w:val="none"/>
+        </w:rPr>
+        <w:t>":[</w:t>
+      </w:r>
+      <w:proofErr w:type="gramEnd"/>
+      <w:r>
+        <w:rPr>
+          <w:rStyle w:val="Hyperlink"/>
+          <w:color w:val="2683C6" w:themeColor="accent2"/>
+          <w:u w:val="none"/>
+        </w:rPr>
+        <w:t>"AssemblyVersionNumber","SlewToHA","AvailableTimeInThisPointingState","TimeUntilPointingStateCanChange"],"ClientTransactionID":6,"ServerTransactionID":6,</w:t>
       </w:r>
       <w:r>
         <w:rPr>
@@ -17699,23 +17946,25 @@
           <w:color w:val="2683C6" w:themeColor="accent2"/>
           <w:u w:val="none"/>
         </w:rPr>
-        <w:t>{"Value":true,"ClientTransactionID":20,"ServerTransactionID":168,</w:t>
-      </w:r>
+        <w:t>{"Value</w:t>
+      </w:r>
+      <w:proofErr w:type="gramStart"/>
       <w:r>
         <w:rPr>
           <w:rStyle w:val="Hyperlink"/>
           <w:color w:val="2683C6" w:themeColor="accent2"/>
           <w:u w:val="none"/>
         </w:rPr>
-        <w:t xml:space="preserve"> </w:t>
-      </w:r>
+        <w:t>":true</w:t>
+      </w:r>
+      <w:proofErr w:type="gramEnd"/>
       <w:r>
         <w:rPr>
           <w:rStyle w:val="Hyperlink"/>
           <w:color w:val="2683C6" w:themeColor="accent2"/>
           <w:u w:val="none"/>
         </w:rPr>
-        <w:t>"ErrorNumber":0,</w:t>
+        <w:t>,"ClientTransactionID":20,"ServerTransactionID":168,</w:t>
       </w:r>
       <w:r>
         <w:rPr>
@@ -17731,7 +17980,7 @@
           <w:color w:val="2683C6" w:themeColor="accent2"/>
           <w:u w:val="none"/>
         </w:rPr>
-        <w:t>"ErrorMessage":""</w:t>
+        <w:t>"ErrorNumber":0,</w:t>
       </w:r>
       <w:r>
         <w:rPr>
@@ -17747,6 +17996,22 @@
           <w:color w:val="2683C6" w:themeColor="accent2"/>
           <w:u w:val="none"/>
         </w:rPr>
+        <w:t>"ErrorMessage":""</w:t>
+      </w:r>
+      <w:r>
+        <w:rPr>
+          <w:rStyle w:val="Hyperlink"/>
+          <w:color w:val="2683C6" w:themeColor="accent2"/>
+          <w:u w:val="none"/>
+        </w:rPr>
+        <w:t xml:space="preserve"> </w:t>
+      </w:r>
+      <w:r>
+        <w:rPr>
+          <w:rStyle w:val="Hyperlink"/>
+          <w:color w:val="2683C6" w:themeColor="accent2"/>
+          <w:u w:val="none"/>
+        </w:rPr>
         <w:t>}</w:t>
       </w:r>
     </w:p>
@@ -17754,7 +18019,7 @@
       <w:pPr>
         <w:pStyle w:val="Heading2"/>
       </w:pPr>
-      <w:bookmarkStart w:id="2480" w:name="_Toc102510088"/>
+      <w:bookmarkStart w:id="2480" w:name="_Toc106274022"/>
       <w:r>
         <w:t xml:space="preserve">Reporting </w:t>
       </w:r>
@@ -17779,7 +18044,7 @@
       <w:pPr>
         <w:pStyle w:val="Heading3"/>
       </w:pPr>
-      <w:bookmarkStart w:id="2481" w:name="_Toc102510089"/>
+      <w:bookmarkStart w:id="2481" w:name="_Toc106274023"/>
       <w:r>
         <w:t>Historic COM Approach</w:t>
       </w:r>
@@ -17872,14 +18137,22 @@
         <w:t xml:space="preserve">hese exception numbers translate into very large and unwieldy negative </w:t>
       </w:r>
       <w:r>
-        <w:t>numbers e.g. 0x80040400 becomes -2,147,220,480 and 0x80040FFF becomes -2,147,217,409.</w:t>
+        <w:t xml:space="preserve">numbers </w:t>
+      </w:r>
+      <w:proofErr w:type="gramStart"/>
+      <w:r>
+        <w:t>e.g.</w:t>
+      </w:r>
+      <w:proofErr w:type="gramEnd"/>
+      <w:r>
+        <w:t xml:space="preserve"> 0x80040400 becomes -2,147,220,480 and 0x80040FFF becomes -2,147,217,409.</w:t>
       </w:r>
     </w:p>
     <w:p>
       <w:pPr>
         <w:pStyle w:val="Heading3"/>
       </w:pPr>
-      <w:bookmarkStart w:id="2482" w:name="_Toc102510090"/>
+      <w:bookmarkStart w:id="2482" w:name="_Toc106274024"/>
       <w:r>
         <w:lastRenderedPageBreak/>
         <w:t>New Alpaca Approach</w:t>
@@ -17908,7 +18181,7 @@
         <w:pStyle w:val="Heading3"/>
       </w:pPr>
       <w:bookmarkStart w:id="2483" w:name="_Ref617828"/>
-      <w:bookmarkStart w:id="2484" w:name="_Toc102510091"/>
+      <w:bookmarkStart w:id="2484" w:name="_Toc106274025"/>
       <w:r>
         <w:t>ASCOM Reserved Error Numbers</w:t>
       </w:r>
@@ -18482,7 +18755,7 @@
       <w:pPr>
         <w:pStyle w:val="Heading3"/>
       </w:pPr>
-      <w:bookmarkStart w:id="2485" w:name="_Toc102510092"/>
+      <w:bookmarkStart w:id="2485" w:name="_Toc106274026"/>
       <w:r>
         <w:t>Driver Specific Error Numbers</w:t>
       </w:r>
@@ -18497,7 +18770,7 @@
       <w:pPr>
         <w:pStyle w:val="Heading3"/>
       </w:pPr>
-      <w:bookmarkStart w:id="2486" w:name="_Toc102510093"/>
+      <w:bookmarkStart w:id="2486" w:name="_Toc106274027"/>
       <w:r>
         <w:t>Error Number Backwards Compatibility</w:t>
       </w:r>
@@ -18541,7 +18814,13 @@
         <w:t xml:space="preserve">COM client backward </w:t>
       </w:r>
       <w:r>
-        <w:t xml:space="preserve">compatibility, ASCOM Remote clients will translate Alpaca error numbers into their equivalent COM exception numbers </w:t>
+        <w:t xml:space="preserve">compatibility, </w:t>
+      </w:r>
+      <w:r>
+        <w:t>the Platform’s Dynamic</w:t>
+      </w:r>
+      <w:r>
+        <w:t xml:space="preserve"> clients will translate Alpaca error numbers into their equivalent COM exception numbers </w:t>
       </w:r>
       <w:r>
         <w:t xml:space="preserve">before throwing </w:t>
@@ -18554,7 +18833,7 @@
       <w:pPr>
         <w:pStyle w:val="Heading3"/>
       </w:pPr>
-      <w:bookmarkStart w:id="2487" w:name="_Toc102510094"/>
+      <w:bookmarkStart w:id="2487" w:name="_Toc106274028"/>
       <w:r>
         <w:t>Driver Error Example</w:t>
       </w:r>
@@ -18715,7 +18994,21 @@
         <w:rPr>
           <w:i/>
         </w:rPr>
-        <w:t xml:space="preserve">(parameters for the PUT verb are placed in the </w:t>
+        <w:t>(</w:t>
+      </w:r>
+      <w:proofErr w:type="gramStart"/>
+      <w:r>
+        <w:rPr>
+          <w:i/>
+        </w:rPr>
+        <w:t>parameters</w:t>
+      </w:r>
+      <w:proofErr w:type="gramEnd"/>
+      <w:r>
+        <w:rPr>
+          <w:i/>
+        </w:rPr>
+        <w:t xml:space="preserve"> for the PUT verb are placed in the </w:t>
       </w:r>
       <w:r>
         <w:rPr>
@@ -18892,7 +19185,7 @@
         <w:pStyle w:val="Heading2"/>
       </w:pPr>
       <w:bookmarkStart w:id="2488" w:name="_Ref37150640"/>
-      <w:bookmarkStart w:id="2489" w:name="_Toc102510095"/>
+      <w:bookmarkStart w:id="2489" w:name="_Toc106274029"/>
       <w:r>
         <w:t>Alpaca API Version versus ASCOM Device InterfaceVersion</w:t>
       </w:r>
@@ -18937,7 +19230,15 @@
         <w:fldChar w:fldCharType="end"/>
       </w:r>
       <w:r>
-        <w:t xml:space="preserve">. Any change to the naming, format or order of the </w:t>
+        <w:t xml:space="preserve">. Any change to the naming, </w:t>
+      </w:r>
+      <w:proofErr w:type="gramStart"/>
+      <w:r>
+        <w:t>format</w:t>
+      </w:r>
+      <w:proofErr w:type="gramEnd"/>
+      <w:r>
+        <w:t xml:space="preserve"> or order of the </w:t>
       </w:r>
       <w:r>
         <w:lastRenderedPageBreak/>
@@ -19050,7 +19351,7 @@
       </w:pPr>
       <w:bookmarkStart w:id="2490" w:name="_Ref37086402"/>
       <w:bookmarkStart w:id="2491" w:name="_Ref37086522"/>
-      <w:bookmarkStart w:id="2492" w:name="_Toc102510096"/>
+      <w:bookmarkStart w:id="2492" w:name="_Toc106274030"/>
       <w:r>
         <w:lastRenderedPageBreak/>
         <w:t xml:space="preserve">Alpaca </w:t>
@@ -19092,7 +19393,7 @@
         </w:numPr>
         <w:ind w:left="578" w:hanging="578"/>
       </w:pPr>
-      <w:bookmarkStart w:id="2493" w:name="_Toc102510097"/>
+      <w:bookmarkStart w:id="2493" w:name="_Toc106274031"/>
       <w:r>
         <w:t>HTML</w:t>
       </w:r>
@@ -19146,7 +19447,7 @@
         <w:pStyle w:val="Heading3"/>
       </w:pPr>
       <w:bookmarkStart w:id="2494" w:name="_Ref37146060"/>
-      <w:bookmarkStart w:id="2495" w:name="_Toc102510098"/>
+      <w:bookmarkStart w:id="2495" w:name="_Toc106274032"/>
       <w:r>
         <w:t>Main Alpaca Setup URL</w:t>
       </w:r>
@@ -19201,64 +19502,10 @@
           <w:szCs w:val="20"/>
           <w:highlight w:val="white"/>
         </w:rPr>
-        <w:t>http(s)://host:port/setup</w:t>
-      </w:r>
-    </w:p>
-    <w:p>
-      <w:r>
-        <w:t xml:space="preserve">At minimum this </w:t>
-      </w:r>
-      <w:r>
-        <w:t xml:space="preserve">must </w:t>
-      </w:r>
-      <w:r>
-        <w:t xml:space="preserve">provide manufacturer and device </w:t>
-      </w:r>
-      <w:r>
-        <w:t xml:space="preserve">descriptive </w:t>
-      </w:r>
-      <w:r>
-        <w:t xml:space="preserve">information. </w:t>
-      </w:r>
-      <w:r>
-        <w:t>T</w:t>
-      </w:r>
-      <w:r>
-        <w:t xml:space="preserve">his could be a good place to enable the astronomer user to </w:t>
-      </w:r>
-      <w:r>
-        <w:t>change the Alpaca discovery port number</w:t>
-      </w:r>
-      <w:r>
-        <w:t xml:space="preserve"> and any other “whole device” configuration settings</w:t>
-      </w:r>
-      <w:r>
-        <w:t>.</w:t>
-      </w:r>
-    </w:p>
-    <w:p>
-      <w:pPr>
-        <w:pStyle w:val="Heading3"/>
-      </w:pPr>
-      <w:bookmarkStart w:id="2496" w:name="_Ref37146076"/>
-      <w:bookmarkStart w:id="2497" w:name="_Toc102510099"/>
-      <w:r>
-        <w:t>ASCOM Device Specific Setup URLs</w:t>
-      </w:r>
-      <w:bookmarkEnd w:id="2496"/>
-      <w:bookmarkEnd w:id="2497"/>
-    </w:p>
-    <w:p>
-      <w:r>
-        <w:t xml:space="preserve">These follow a similar format to the </w:t>
-      </w:r>
-      <w:r>
-        <w:t>Alpaca Device API with an overall format of:</w:t>
-      </w:r>
-    </w:p>
-    <w:p>
-      <w:pPr>
-        <w:jc w:val="center"/>
+        <w:t>http(s)://</w:t>
+      </w:r>
+      <w:proofErr w:type="gramStart"/>
+      <w:r>
         <w:rPr>
           <w:rFonts w:ascii="Consolas" w:hAnsi="Consolas" w:cs="Courier New"/>
           <w:color w:val="0000FF"/>
@@ -19266,7 +19513,9 @@
           <w:szCs w:val="20"/>
           <w:highlight w:val="white"/>
         </w:rPr>
-      </w:pPr>
+        <w:t>host:port</w:t>
+      </w:r>
+      <w:proofErr w:type="gramEnd"/>
       <w:r>
         <w:rPr>
           <w:rFonts w:ascii="Consolas" w:hAnsi="Consolas" w:cs="Courier New"/>
@@ -19275,7 +19524,103 @@
           <w:szCs w:val="20"/>
           <w:highlight w:val="white"/>
         </w:rPr>
-        <w:t>http(s)://host:port/path</w:t>
+        <w:t>/setup</w:t>
+      </w:r>
+    </w:p>
+    <w:p>
+      <w:r>
+        <w:t xml:space="preserve">At minimum this </w:t>
+      </w:r>
+      <w:r>
+        <w:t xml:space="preserve">must </w:t>
+      </w:r>
+      <w:r>
+        <w:t xml:space="preserve">provide manufacturer and device </w:t>
+      </w:r>
+      <w:r>
+        <w:t xml:space="preserve">descriptive </w:t>
+      </w:r>
+      <w:r>
+        <w:t xml:space="preserve">information. </w:t>
+      </w:r>
+      <w:r>
+        <w:t>T</w:t>
+      </w:r>
+      <w:r>
+        <w:t xml:space="preserve">his could be a good place to enable the astronomer user to </w:t>
+      </w:r>
+      <w:r>
+        <w:t>change the Alpaca discovery port number</w:t>
+      </w:r>
+      <w:r>
+        <w:t xml:space="preserve"> and any other “whole device” configuration settings</w:t>
+      </w:r>
+      <w:r>
+        <w:t>.</w:t>
+      </w:r>
+    </w:p>
+    <w:p>
+      <w:pPr>
+        <w:pStyle w:val="Heading3"/>
+      </w:pPr>
+      <w:bookmarkStart w:id="2496" w:name="_Ref37146076"/>
+      <w:bookmarkStart w:id="2497" w:name="_Toc106274033"/>
+      <w:r>
+        <w:t>ASCOM Device Specific Setup URLs</w:t>
+      </w:r>
+      <w:bookmarkEnd w:id="2496"/>
+      <w:bookmarkEnd w:id="2497"/>
+    </w:p>
+    <w:p>
+      <w:r>
+        <w:t xml:space="preserve">These follow a similar format to the </w:t>
+      </w:r>
+      <w:r>
+        <w:t>Alpaca Device API with an overall format of:</w:t>
+      </w:r>
+    </w:p>
+    <w:p>
+      <w:pPr>
+        <w:jc w:val="center"/>
+        <w:rPr>
+          <w:rFonts w:ascii="Consolas" w:hAnsi="Consolas" w:cs="Courier New"/>
+          <w:color w:val="0000FF"/>
+          <w:sz w:val="20"/>
+          <w:szCs w:val="20"/>
+          <w:highlight w:val="white"/>
+        </w:rPr>
+      </w:pPr>
+      <w:r>
+        <w:rPr>
+          <w:rFonts w:ascii="Consolas" w:hAnsi="Consolas" w:cs="Courier New"/>
+          <w:color w:val="0000FF"/>
+          <w:sz w:val="20"/>
+          <w:szCs w:val="20"/>
+          <w:highlight w:val="white"/>
+        </w:rPr>
+        <w:t>http(s)://</w:t>
+      </w:r>
+      <w:proofErr w:type="gramStart"/>
+      <w:r>
+        <w:rPr>
+          <w:rFonts w:ascii="Consolas" w:hAnsi="Consolas" w:cs="Courier New"/>
+          <w:color w:val="0000FF"/>
+          <w:sz w:val="20"/>
+          <w:szCs w:val="20"/>
+          <w:highlight w:val="white"/>
+        </w:rPr>
+        <w:t>host:port</w:t>
+      </w:r>
+      <w:proofErr w:type="gramEnd"/>
+      <w:r>
+        <w:rPr>
+          <w:rFonts w:ascii="Consolas" w:hAnsi="Consolas" w:cs="Courier New"/>
+          <w:color w:val="0000FF"/>
+          <w:sz w:val="20"/>
+          <w:szCs w:val="20"/>
+          <w:highlight w:val="white"/>
+        </w:rPr>
+        <w:t>/path</w:t>
       </w:r>
     </w:p>
     <w:p>
@@ -19629,7 +19974,15 @@
               <w:t>d</w:t>
             </w:r>
             <w:r>
-              <w:t>evice type e.g. camera, telescope, focuser etc.</w:t>
+              <w:t xml:space="preserve">evice type </w:t>
+            </w:r>
+            <w:proofErr w:type="gramStart"/>
+            <w:r>
+              <w:t>e.g.</w:t>
+            </w:r>
+            <w:proofErr w:type="gramEnd"/>
+            <w:r>
+              <w:t xml:space="preserve"> camera, telescope, focuser etc.</w:t>
             </w:r>
           </w:p>
         </w:tc>
@@ -19730,8 +20083,13 @@
             <w:r>
               <w:t xml:space="preserve">Fixed </w:t>
             </w:r>
-            <w:r>
-              <w:t xml:space="preserve">lower case </w:t>
+            <w:proofErr w:type="gramStart"/>
+            <w:r>
+              <w:t>lower case</w:t>
+            </w:r>
+            <w:proofErr w:type="gramEnd"/>
+            <w:r>
+              <w:t xml:space="preserve"> </w:t>
             </w:r>
             <w:r>
               <w:t xml:space="preserve">text </w:t>
@@ -19808,7 +20166,7 @@
       <w:pPr>
         <w:pStyle w:val="Heading2"/>
       </w:pPr>
-      <w:bookmarkStart w:id="2498" w:name="_Toc102510100"/>
+      <w:bookmarkStart w:id="2498" w:name="_Toc106274034"/>
       <w:r>
         <w:lastRenderedPageBreak/>
         <w:t>JSON Management API</w:t>
@@ -19839,7 +20197,7 @@
         <w:pStyle w:val="Heading3"/>
       </w:pPr>
       <w:bookmarkStart w:id="2499" w:name="_Ref37148851"/>
-      <w:bookmarkStart w:id="2500" w:name="_Toc102510101"/>
+      <w:bookmarkStart w:id="2500" w:name="_Toc106274035"/>
       <w:r>
         <w:t>Supported API Versions</w:t>
       </w:r>
@@ -19936,88 +20294,9 @@
           <w:szCs w:val="20"/>
           <w:highlight w:val="white"/>
         </w:rPr>
-        <w:t>http(s)://host:port/</w:t>
-      </w:r>
-      <w:r>
-        <w:rPr>
-          <w:rFonts w:ascii="Consolas" w:hAnsi="Consolas" w:cs="Courier New"/>
-          <w:color w:val="0000FF"/>
-          <w:sz w:val="20"/>
-          <w:szCs w:val="20"/>
-        </w:rPr>
-        <w:t>management</w:t>
-      </w:r>
-      <w:r>
-        <w:rPr>
-          <w:rFonts w:ascii="Consolas" w:hAnsi="Consolas" w:cs="Courier New"/>
-          <w:sz w:val="20"/>
-          <w:szCs w:val="20"/>
-        </w:rPr>
-        <w:t>/</w:t>
-      </w:r>
-      <w:r>
-        <w:rPr>
-          <w:rFonts w:ascii="Consolas" w:hAnsi="Consolas" w:cs="Courier New"/>
-          <w:color w:val="0000FF"/>
-          <w:sz w:val="20"/>
-          <w:szCs w:val="20"/>
-        </w:rPr>
-        <w:t>apiversions</w:t>
-      </w:r>
-    </w:p>
-    <w:p>
-      <w:pPr>
-        <w:rPr>
-          <w:rFonts w:asciiTheme="majorHAnsi" w:hAnsiTheme="majorHAnsi"/>
-        </w:rPr>
-      </w:pPr>
-      <w:r>
-        <w:rPr>
-          <w:rFonts w:asciiTheme="majorHAnsi" w:hAnsiTheme="majorHAnsi"/>
-        </w:rPr>
-        <w:t xml:space="preserve">For example, </w:t>
-      </w:r>
-      <w:r>
-        <w:rPr>
-          <w:rFonts w:asciiTheme="majorHAnsi" w:hAnsiTheme="majorHAnsi"/>
-        </w:rPr>
-        <w:t>this is a</w:t>
-      </w:r>
-      <w:r>
-        <w:rPr>
-          <w:rFonts w:asciiTheme="majorHAnsi" w:hAnsiTheme="majorHAnsi"/>
-        </w:rPr>
-        <w:t>n</w:t>
-      </w:r>
-      <w:r>
-        <w:rPr>
-          <w:rFonts w:asciiTheme="majorHAnsi" w:hAnsiTheme="majorHAnsi"/>
-        </w:rPr>
-        <w:t xml:space="preserve"> </w:t>
-      </w:r>
-      <w:r>
-        <w:rPr>
-          <w:rFonts w:asciiTheme="majorHAnsi" w:hAnsiTheme="majorHAnsi"/>
-        </w:rPr>
-        <w:t>api version URL</w:t>
-      </w:r>
-      <w:r>
-        <w:rPr>
-          <w:rFonts w:asciiTheme="majorHAnsi" w:hAnsiTheme="majorHAnsi"/>
-        </w:rPr>
-        <w:t>:</w:t>
-      </w:r>
-    </w:p>
-    <w:p>
-      <w:pPr>
-        <w:jc w:val="center"/>
-        <w:rPr>
-          <w:rFonts w:ascii="Consolas" w:hAnsi="Consolas" w:cs="Courier New"/>
-          <w:color w:val="0000FF"/>
-          <w:sz w:val="20"/>
-          <w:szCs w:val="20"/>
-        </w:rPr>
-      </w:pPr>
+        <w:t>http(s)://</w:t>
+      </w:r>
+      <w:proofErr w:type="gramStart"/>
       <w:r>
         <w:rPr>
           <w:rFonts w:ascii="Consolas" w:hAnsi="Consolas" w:cs="Courier New"/>
@@ -20026,14 +20305,115 @@
           <w:szCs w:val="20"/>
           <w:highlight w:val="white"/>
         </w:rPr>
-        <w:t>http://api.peakobservatory.com/</w:t>
-      </w:r>
+        <w:t>host:port</w:t>
+      </w:r>
+      <w:proofErr w:type="gramEnd"/>
       <w:r>
         <w:rPr>
           <w:rFonts w:ascii="Consolas" w:hAnsi="Consolas" w:cs="Courier New"/>
           <w:color w:val="0000FF"/>
           <w:sz w:val="20"/>
           <w:szCs w:val="20"/>
+          <w:highlight w:val="white"/>
+        </w:rPr>
+        <w:t>/</w:t>
+      </w:r>
+      <w:r>
+        <w:rPr>
+          <w:rFonts w:ascii="Consolas" w:hAnsi="Consolas" w:cs="Courier New"/>
+          <w:color w:val="0000FF"/>
+          <w:sz w:val="20"/>
+          <w:szCs w:val="20"/>
+        </w:rPr>
+        <w:t>management</w:t>
+      </w:r>
+      <w:r>
+        <w:rPr>
+          <w:rFonts w:ascii="Consolas" w:hAnsi="Consolas" w:cs="Courier New"/>
+          <w:sz w:val="20"/>
+          <w:szCs w:val="20"/>
+        </w:rPr>
+        <w:t>/</w:t>
+      </w:r>
+      <w:r>
+        <w:rPr>
+          <w:rFonts w:ascii="Consolas" w:hAnsi="Consolas" w:cs="Courier New"/>
+          <w:color w:val="0000FF"/>
+          <w:sz w:val="20"/>
+          <w:szCs w:val="20"/>
+        </w:rPr>
+        <w:t>apiversions</w:t>
+      </w:r>
+    </w:p>
+    <w:p>
+      <w:pPr>
+        <w:rPr>
+          <w:rFonts w:asciiTheme="majorHAnsi" w:hAnsiTheme="majorHAnsi"/>
+        </w:rPr>
+      </w:pPr>
+      <w:r>
+        <w:rPr>
+          <w:rFonts w:asciiTheme="majorHAnsi" w:hAnsiTheme="majorHAnsi"/>
+        </w:rPr>
+        <w:t xml:space="preserve">For example, </w:t>
+      </w:r>
+      <w:r>
+        <w:rPr>
+          <w:rFonts w:asciiTheme="majorHAnsi" w:hAnsiTheme="majorHAnsi"/>
+        </w:rPr>
+        <w:t>this is a</w:t>
+      </w:r>
+      <w:r>
+        <w:rPr>
+          <w:rFonts w:asciiTheme="majorHAnsi" w:hAnsiTheme="majorHAnsi"/>
+        </w:rPr>
+        <w:t>n</w:t>
+      </w:r>
+      <w:r>
+        <w:rPr>
+          <w:rFonts w:asciiTheme="majorHAnsi" w:hAnsiTheme="majorHAnsi"/>
+        </w:rPr>
+        <w:t xml:space="preserve"> </w:t>
+      </w:r>
+      <w:r>
+        <w:rPr>
+          <w:rFonts w:asciiTheme="majorHAnsi" w:hAnsiTheme="majorHAnsi"/>
+        </w:rPr>
+        <w:t>api version URL</w:t>
+      </w:r>
+      <w:r>
+        <w:rPr>
+          <w:rFonts w:asciiTheme="majorHAnsi" w:hAnsiTheme="majorHAnsi"/>
+        </w:rPr>
+        <w:t>:</w:t>
+      </w:r>
+    </w:p>
+    <w:p>
+      <w:pPr>
+        <w:jc w:val="center"/>
+        <w:rPr>
+          <w:rFonts w:ascii="Consolas" w:hAnsi="Consolas" w:cs="Courier New"/>
+          <w:color w:val="0000FF"/>
+          <w:sz w:val="20"/>
+          <w:szCs w:val="20"/>
+        </w:rPr>
+      </w:pPr>
+      <w:r>
+        <w:rPr>
+          <w:rFonts w:ascii="Consolas" w:hAnsi="Consolas" w:cs="Courier New"/>
+          <w:color w:val="0000FF"/>
+          <w:sz w:val="20"/>
+          <w:szCs w:val="20"/>
+          <w:highlight w:val="white"/>
+        </w:rPr>
+        <w:t>http://api.peakobservatory.com/</w:t>
+      </w:r>
+      <w:r>
+        <w:rPr>
+          <w:rFonts w:ascii="Consolas" w:hAnsi="Consolas" w:cs="Courier New"/>
+          <w:color w:val="0000FF"/>
+          <w:sz w:val="20"/>
+          <w:szCs w:val="20"/>
         </w:rPr>
         <w:t>management/apiversions</w:t>
       </w:r>
@@ -20114,7 +20494,7 @@
       <w:pPr>
         <w:pStyle w:val="Heading3"/>
       </w:pPr>
-      <w:bookmarkStart w:id="2501" w:name="_Toc102510102"/>
+      <w:bookmarkStart w:id="2501" w:name="_Toc106274036"/>
       <w:r>
         <w:t>Description and Configured Devices</w:t>
       </w:r>
@@ -20144,12 +20524,18 @@
       <w:r>
         <w:t xml:space="preserve">The </w:t>
       </w:r>
+      <w:r>
+        <w:t>“</w:t>
+      </w:r>
       <w:proofErr w:type="spellStart"/>
       <w:r>
         <w:t>configureddevices</w:t>
       </w:r>
       <w:proofErr w:type="spellEnd"/>
       <w:r>
+        <w:t>”</w:t>
+      </w:r>
+      <w:r>
         <w:t xml:space="preserve"> endpoint should </w:t>
       </w:r>
       <w:r>
@@ -20189,7 +20575,15 @@
         <w:t xml:space="preserve">, </w:t>
       </w:r>
       <w:r>
-        <w:t>the device number that must be used to communicate with this particular ASCOM Device</w:t>
+        <w:t xml:space="preserve">the device number that must be used to communicate with this </w:t>
+      </w:r>
+      <w:proofErr w:type="gramStart"/>
+      <w:r>
+        <w:t>particular ASCOM</w:t>
+      </w:r>
+      <w:proofErr w:type="gramEnd"/>
+      <w:r>
+        <w:t xml:space="preserve"> Device</w:t>
       </w:r>
       <w:r>
         <w:t xml:space="preserve"> and a globally unique id for this particular device</w:t>
@@ -20663,7 +21057,7 @@
       <w:pPr>
         <w:pStyle w:val="Heading3"/>
       </w:pPr>
-      <w:bookmarkStart w:id="2503" w:name="_Toc102510103"/>
+      <w:bookmarkStart w:id="2503" w:name="_Toc106274037"/>
       <w:r>
         <w:lastRenderedPageBreak/>
         <w:t>Globally Unique IDs</w:t>
@@ -20687,7 +21081,15 @@
     </w:p>
     <w:p>
       <w:r>
-        <w:t xml:space="preserve">The purpose of UIDs is to support “re-discovery” of Alpaca Devices in the event that </w:t>
+        <w:t xml:space="preserve">The purpose of UIDs is to support “re-discovery” of Alpaca Devices </w:t>
+      </w:r>
+      <w:proofErr w:type="gramStart"/>
+      <w:r>
+        <w:t>in the event that</w:t>
+      </w:r>
+      <w:proofErr w:type="gramEnd"/>
+      <w:r>
+        <w:t xml:space="preserve"> </w:t>
       </w:r>
       <w:r>
         <w:t xml:space="preserve">a device’s </w:t>
@@ -20728,7 +21130,7 @@
         <w:pStyle w:val="Heading1"/>
       </w:pPr>
       <w:bookmarkStart w:id="2504" w:name="_Ref73522907"/>
-      <w:bookmarkStart w:id="2505" w:name="_Toc102510104"/>
+      <w:bookmarkStart w:id="2505" w:name="_Toc106274038"/>
       <w:r>
         <w:lastRenderedPageBreak/>
         <w:t>Alpaca Discovery</w:t>
@@ -20742,7 +21144,7 @@
       <w:pPr>
         <w:pStyle w:val="Heading2"/>
       </w:pPr>
-      <w:bookmarkStart w:id="2506" w:name="_Toc102510105"/>
+      <w:bookmarkStart w:id="2506" w:name="_Toc106274039"/>
       <w:r>
         <w:t>Introduction</w:t>
       </w:r>
@@ -20823,7 +21225,7 @@
       <w:pPr>
         <w:pStyle w:val="Heading2"/>
       </w:pPr>
-      <w:bookmarkStart w:id="2507" w:name="_Toc102510106"/>
+      <w:bookmarkStart w:id="2507" w:name="_Toc106274040"/>
       <w:r>
         <w:t>Definitions</w:t>
       </w:r>
@@ -21037,7 +21439,7 @@
       <w:pPr>
         <w:pStyle w:val="Heading2"/>
       </w:pPr>
-      <w:bookmarkStart w:id="2508" w:name="_Toc102510107"/>
+      <w:bookmarkStart w:id="2508" w:name="_Toc106274041"/>
       <w:r>
         <w:t>Alpaca Discovery Protocol - IPv4</w:t>
       </w:r>
@@ -21047,7 +21449,7 @@
       <w:pPr>
         <w:pStyle w:val="Heading3"/>
       </w:pPr>
-      <w:bookmarkStart w:id="2509" w:name="_Toc102510108"/>
+      <w:bookmarkStart w:id="2509" w:name="_Toc106274042"/>
       <w:r>
         <w:t>Clients</w:t>
       </w:r>
@@ -21205,7 +21607,7 @@
       <w:pPr>
         <w:pStyle w:val="Heading3"/>
       </w:pPr>
-      <w:bookmarkStart w:id="2510" w:name="_Toc102510109"/>
+      <w:bookmarkStart w:id="2510" w:name="_Toc106274043"/>
       <w:r>
         <w:t>Devices</w:t>
       </w:r>
@@ -21382,7 +21784,7 @@
       <w:pPr>
         <w:pStyle w:val="Heading2"/>
       </w:pPr>
-      <w:bookmarkStart w:id="2513" w:name="_Toc102510110"/>
+      <w:bookmarkStart w:id="2513" w:name="_Toc106274044"/>
       <w:r>
         <w:lastRenderedPageBreak/>
         <w:t>Alpaca Discovery Protocol - IPv6</w:t>
@@ -21393,7 +21795,7 @@
       <w:pPr>
         <w:pStyle w:val="Heading3"/>
       </w:pPr>
-      <w:bookmarkStart w:id="2514" w:name="_Toc102510111"/>
+      <w:bookmarkStart w:id="2514" w:name="_Toc106274045"/>
       <w:r>
         <w:t>Clients</w:t>
       </w:r>
@@ -21453,7 +21855,15 @@
         <w:spacing w:after="120" w:line="264" w:lineRule="auto"/>
       </w:pPr>
       <w:r>
-        <w:t>the fixed IPv6 link local multicast address: ff12::a1:9aca</w:t>
+        <w:t>the fixed IPv6 link local multicast address: ff</w:t>
+      </w:r>
+      <w:proofErr w:type="gramStart"/>
+      <w:r>
+        <w:t>12::</w:t>
+      </w:r>
+      <w:proofErr w:type="gramEnd"/>
+      <w:r>
+        <w:t>a1:9aca</w:t>
       </w:r>
     </w:p>
     <w:p>
@@ -21516,7 +21926,15 @@
         <w:spacing w:after="120" w:line="264" w:lineRule="auto"/>
       </w:pPr>
       <w:r>
-        <w:t>Transmit a DISCOVERY MESSAGE to the DISCOVERY PORT using IPv6 multicast address ff12::a1:9aca.</w:t>
+        <w:t>Transmit a DISCOVERY MESSAGE to the DISCOVERY PORT using IPv6 multicast address ff</w:t>
+      </w:r>
+      <w:proofErr w:type="gramStart"/>
+      <w:r>
+        <w:t>12::</w:t>
+      </w:r>
+      <w:proofErr w:type="gramEnd"/>
+      <w:r>
+        <w:t>a1:9aca.</w:t>
       </w:r>
     </w:p>
     <w:p>
@@ -21559,7 +21977,7 @@
       <w:pPr>
         <w:pStyle w:val="Heading3"/>
       </w:pPr>
-      <w:bookmarkStart w:id="2515" w:name="_Toc102510112"/>
+      <w:bookmarkStart w:id="2515" w:name="_Toc106274046"/>
       <w:r>
         <w:t>Devices</w:t>
       </w:r>
@@ -21580,7 +21998,15 @@
         <w:spacing w:after="120" w:line="264" w:lineRule="auto"/>
       </w:pPr>
       <w:r>
-        <w:t>Join the Alpaca IPv6 multicast group on address ff12::a1:9aca.</w:t>
+        <w:t>Join the Alpaca IPv6 multicast group on address ff</w:t>
+      </w:r>
+      <w:proofErr w:type="gramStart"/>
+      <w:r>
+        <w:t>12::</w:t>
+      </w:r>
+      <w:proofErr w:type="gramEnd"/>
+      <w:r>
+        <w:t>a1:9aca.</w:t>
       </w:r>
     </w:p>
     <w:p>
@@ -21626,7 +22052,7 @@
       <w:pPr>
         <w:pStyle w:val="Heading2"/>
       </w:pPr>
-      <w:bookmarkStart w:id="2516" w:name="_Toc102510113"/>
+      <w:bookmarkStart w:id="2516" w:name="_Toc106274047"/>
       <w:r>
         <w:t>Discovery Message Format</w:t>
       </w:r>
@@ -21806,7 +22232,15 @@
               <w:cnfStyle w:val="000000000000" w:firstRow="0" w:lastRow="0" w:firstColumn="0" w:lastColumn="0" w:oddVBand="0" w:evenVBand="0" w:oddHBand="0" w:evenHBand="0" w:firstRowFirstColumn="0" w:firstRowLastColumn="0" w:lastRowFirstColumn="0" w:lastRowLastColumn="0"/>
             </w:pPr>
             <w:r>
-              <w:t>The version number sequence is 1::9 then A::Z</w:t>
+              <w:t xml:space="preserve">The version number sequence is 1::9 then </w:t>
+            </w:r>
+            <w:proofErr w:type="gramStart"/>
+            <w:r>
+              <w:t>A::</w:t>
+            </w:r>
+            <w:proofErr w:type="gramEnd"/>
+            <w:r>
+              <w:t>Z</w:t>
             </w:r>
             <w:r>
               <w:t>.</w:t>
@@ -22038,7 +22472,7 @@
       <w:pPr>
         <w:pStyle w:val="Heading2"/>
       </w:pPr>
-      <w:bookmarkStart w:id="2517" w:name="_Toc102510114"/>
+      <w:bookmarkStart w:id="2517" w:name="_Toc106274048"/>
       <w:r>
         <w:lastRenderedPageBreak/>
         <w:t>Discovery Response Format</w:t>
@@ -22228,7 +22662,7 @@
       <w:pPr>
         <w:pStyle w:val="Heading2"/>
       </w:pPr>
-      <w:bookmarkStart w:id="2518" w:name="_Toc102510115"/>
+      <w:bookmarkStart w:id="2518" w:name="_Toc106274049"/>
       <w:r>
         <w:t>Unique IDs (UID)</w:t>
       </w:r>
@@ -22368,7 +22802,7 @@
       <w:pPr>
         <w:pStyle w:val="Heading2"/>
       </w:pPr>
-      <w:bookmarkStart w:id="2519" w:name="_Toc102510116"/>
+      <w:bookmarkStart w:id="2519" w:name="_Toc106274050"/>
       <w:r>
         <w:t>Implementation Requirements</w:t>
       </w:r>
@@ -22378,7 +22812,7 @@
       <w:pPr>
         <w:pStyle w:val="Heading3"/>
       </w:pPr>
-      <w:bookmarkStart w:id="2520" w:name="_Toc102510117"/>
+      <w:bookmarkStart w:id="2520" w:name="_Toc106274051"/>
       <w:r>
         <w:t>Discovery Port</w:t>
       </w:r>
@@ -22450,7 +22884,7 @@
       <w:pPr>
         <w:pStyle w:val="Heading3"/>
       </w:pPr>
-      <w:bookmarkStart w:id="2521" w:name="_Toc102510118"/>
+      <w:bookmarkStart w:id="2521" w:name="_Toc106274052"/>
       <w:r>
         <w:t>IP versions</w:t>
       </w:r>
@@ -22473,7 +22907,7 @@
       </w:pPr>
       <w:bookmarkStart w:id="2522" w:name="_Toc526418551"/>
       <w:bookmarkStart w:id="2523" w:name="_Toc526418552"/>
-      <w:bookmarkStart w:id="2524" w:name="_Toc102510119"/>
+      <w:bookmarkStart w:id="2524" w:name="_Toc106274053"/>
       <w:bookmarkEnd w:id="2522"/>
       <w:bookmarkEnd w:id="2523"/>
       <w:r>
@@ -22504,7 +22938,7 @@
       <w:pPr>
         <w:pStyle w:val="Heading3"/>
       </w:pPr>
-      <w:bookmarkStart w:id="2525" w:name="_Toc102510120"/>
+      <w:bookmarkStart w:id="2525" w:name="_Toc106274054"/>
       <w:r>
         <w:t>Object Models - Properties and Methods</w:t>
       </w:r>
@@ -22527,7 +22961,7 @@
       <w:pPr>
         <w:pStyle w:val="Heading3"/>
       </w:pPr>
-      <w:bookmarkStart w:id="2526" w:name="_Toc102510121"/>
+      <w:bookmarkStart w:id="2526" w:name="_Toc106274055"/>
       <w:r>
         <w:t>ASCOM API Characteristics</w:t>
       </w:r>
@@ -22577,7 +23011,15 @@
         <w:br/>
       </w:r>
       <w:r>
-        <w:t xml:space="preserve">For example, a mount really only needs "point to these coordinates" and "track the apparent motion of my object". The more accurately it does these things, the better.  As a client program </w:t>
+        <w:t xml:space="preserve">For example, a mount </w:t>
+      </w:r>
+      <w:proofErr w:type="gramStart"/>
+      <w:r>
+        <w:t>really only</w:t>
+      </w:r>
+      <w:proofErr w:type="gramEnd"/>
+      <w:r>
+        <w:t xml:space="preserve"> needs "point to these coordinates" and "track the apparent motion of my object". The more accurately it does these things, the better.  As a client program </w:t>
       </w:r>
       <w:r>
         <w:t>developer,</w:t>
@@ -22712,7 +23154,15 @@
         <w:t>,</w:t>
       </w:r>
       <w:r>
-        <w:t xml:space="preserve"> which tell the client whether or not a corresponding capability is available. For example, in the Telescope API, the </w:t>
+        <w:t xml:space="preserve"> which tell the client </w:t>
+      </w:r>
+      <w:proofErr w:type="gramStart"/>
+      <w:r>
+        <w:t>whether or not</w:t>
+      </w:r>
+      <w:proofErr w:type="gramEnd"/>
+      <w:r>
+        <w:t xml:space="preserve"> a corresponding capability is available. For example, in the Telescope API, the </w:t>
       </w:r>
       <w:proofErr w:type="spellStart"/>
       <w:r>
@@ -22727,12 +23177,17 @@
         <w:t xml:space="preserve">the </w:t>
       </w:r>
       <w:proofErr w:type="spellStart"/>
+      <w:proofErr w:type="gramStart"/>
       <w:r>
         <w:t>SlewToAltAz</w:t>
       </w:r>
       <w:proofErr w:type="spellEnd"/>
       <w:r>
-        <w:t xml:space="preserve">() method. These "can" properties exist only for methods which can't be directly tested without changing the state of the device. </w:t>
+        <w:t>(</w:t>
+      </w:r>
+      <w:proofErr w:type="gramEnd"/>
+      <w:r>
+        <w:t xml:space="preserve">) method. These "can" properties exist only for methods which can't be directly tested without changing the state of the device. </w:t>
       </w:r>
       <w:r>
         <w:br/>
@@ -22809,12 +23264,17 @@
         <w:t xml:space="preserve"> for the </w:t>
       </w:r>
       <w:proofErr w:type="spellStart"/>
+      <w:proofErr w:type="gramStart"/>
       <w:r>
         <w:t>SlewToAltAz</w:t>
       </w:r>
       <w:proofErr w:type="spellEnd"/>
       <w:r>
-        <w:t>() method</w:t>
+        <w:t>(</w:t>
+      </w:r>
+      <w:proofErr w:type="gramEnd"/>
+      <w:r>
+        <w:t>) method</w:t>
       </w:r>
       <w:r>
         <w:t>.</w:t>
@@ -22824,7 +23284,7 @@
       <w:pPr>
         <w:pStyle w:val="Heading3"/>
       </w:pPr>
-      <w:bookmarkStart w:id="2527" w:name="_Toc102510122"/>
+      <w:bookmarkStart w:id="2527" w:name="_Toc106274056"/>
       <w:r>
         <w:t>Behavioural</w:t>
       </w:r>
@@ -22865,8 +23325,13 @@
         <w:t xml:space="preserve"> of a module is where these rules </w:t>
       </w:r>
       <w:r>
-        <w:t>are effected</w:t>
-      </w:r>
+        <w:t xml:space="preserve">are </w:t>
+      </w:r>
+      <w:proofErr w:type="gramStart"/>
+      <w:r>
+        <w:t>effected</w:t>
+      </w:r>
+      <w:proofErr w:type="gramEnd"/>
       <w:r>
         <w:t xml:space="preserve">, </w:t>
       </w:r>
@@ -23032,7 +23497,21 @@
         <w:rPr>
           <w:b/>
         </w:rPr>
-        <w:t xml:space="preserve"> – Over Use:</w:t>
+        <w:t xml:space="preserve"> – </w:t>
+      </w:r>
+      <w:proofErr w:type="gramStart"/>
+      <w:r>
+        <w:rPr>
+          <w:b/>
+        </w:rPr>
+        <w:t>Over Use</w:t>
+      </w:r>
+      <w:proofErr w:type="gramEnd"/>
+      <w:r>
+        <w:rPr>
+          <w:b/>
+        </w:rPr>
+        <w:t>:</w:t>
       </w:r>
       <w:r>
         <w:t xml:space="preserve"> Drivers must protect themselves and the instrument </w:t>
@@ -23071,7 +23550,15 @@
         <w:t>instruments</w:t>
       </w:r>
       <w:r>
-        <w:t xml:space="preserve"> should protect themselves from illegal or hazardous operations. E.g. a dome may be opening but receives a request to close the shutter. </w:t>
+        <w:t xml:space="preserve"> should protect themselves from illegal or hazardous operations. </w:t>
+      </w:r>
+      <w:proofErr w:type="gramStart"/>
+      <w:r>
+        <w:t>E.g.</w:t>
+      </w:r>
+      <w:proofErr w:type="gramEnd"/>
+      <w:r>
+        <w:t xml:space="preserve"> a dome may be opening but receives a request to close the shutter. </w:t>
       </w:r>
       <w:r>
         <w:t xml:space="preserve">If the shutter can be safely reversed while opening, the driver could simply close the shutter and report success. Alternatively, the driver may permit the shutter to fully open and return an </w:t>
@@ -23107,8 +23594,13 @@
         <w:t xml:space="preserve"> </w:t>
       </w:r>
       <w:r>
-        <w:t>In the example above, the driver ShutterStatus property must accurately reflect the physical shutter condition at all times</w:t>
-      </w:r>
+        <w:t xml:space="preserve">In the example above, the driver ShutterStatus property must accurately </w:t>
+      </w:r>
+      <w:proofErr w:type="gramStart"/>
+      <w:r>
+        <w:t>reflect the physical shutter condition at all times</w:t>
+      </w:r>
+      <w:proofErr w:type="gramEnd"/>
       <w:r>
         <w:t xml:space="preserve">. </w:t>
       </w:r>
@@ -23147,7 +23639,7 @@
       <w:pPr>
         <w:pStyle w:val="Heading1"/>
       </w:pPr>
-      <w:bookmarkStart w:id="2528" w:name="_Toc102510123"/>
+      <w:bookmarkStart w:id="2528" w:name="_Toc106274057"/>
       <w:r>
         <w:lastRenderedPageBreak/>
         <w:t>Document Revision Log</w:t>
@@ -23431,7 +23923,15 @@
               <w:t>2</w:t>
             </w:r>
             <w:r>
-              <w:t>.5 to reflect ability to return HTTP 3XX redirects and HTTP 4XX rejections e.g. 403 insufficient access rights.</w:t>
+              <w:t xml:space="preserve">.5 to reflect ability to return HTTP 3XX redirects and HTTP 4XX rejections </w:t>
+            </w:r>
+            <w:proofErr w:type="gramStart"/>
+            <w:r>
+              <w:t>e.g.</w:t>
+            </w:r>
+            <w:proofErr w:type="gramEnd"/>
+            <w:r>
+              <w:t xml:space="preserve"> 403 insufficient access rights.</w:t>
             </w:r>
           </w:p>
           <w:p>
@@ -23466,7 +23966,15 @@
               <w:cnfStyle w:val="000000100000" w:firstRow="0" w:lastRow="0" w:firstColumn="0" w:lastColumn="0" w:oddVBand="0" w:evenVBand="0" w:oddHBand="1" w:evenHBand="0" w:firstRowFirstColumn="0" w:firstRowLastColumn="0" w:lastRowFirstColumn="0" w:lastRowLastColumn="0"/>
             </w:pPr>
             <w:r>
-              <w:t>Clarified that device numbers only have to be unique within a single device type.</w:t>
+              <w:t xml:space="preserve">Clarified that device numbers only </w:t>
+            </w:r>
+            <w:proofErr w:type="gramStart"/>
+            <w:r>
+              <w:t>have to</w:t>
+            </w:r>
+            <w:proofErr w:type="gramEnd"/>
+            <w:r>
+              <w:t xml:space="preserve"> be unique within a single device type.</w:t>
             </w:r>
           </w:p>
           <w:p>
@@ -23546,7 +24054,15 @@
               <w:cnfStyle w:val="000000000000" w:firstRow="0" w:lastRow="0" w:firstColumn="0" w:lastColumn="0" w:oddVBand="0" w:evenVBand="0" w:oddHBand="0" w:evenHBand="0" w:firstRowFirstColumn="0" w:firstRowLastColumn="0" w:lastRowFirstColumn="0" w:lastRowLastColumn="0"/>
             </w:pPr>
             <w:r>
-              <w:t xml:space="preserve">Corrected casing of example  in section 2.8.6: </w:t>
+              <w:t xml:space="preserve">Corrected casing of </w:t>
+            </w:r>
+            <w:proofErr w:type="gramStart"/>
+            <w:r>
+              <w:t>example  in</w:t>
+            </w:r>
+            <w:proofErr w:type="gramEnd"/>
+            <w:r>
+              <w:t xml:space="preserve"> section 2.8.6: </w:t>
             </w:r>
             <w:r>
               <w:t>api/v1/Telescope/0/</w:t>
@@ -23692,10 +24208,153 @@
               <w:cnfStyle w:val="000000000000" w:firstRow="0" w:lastRow="0" w:firstColumn="0" w:lastColumn="0" w:oddVBand="0" w:evenVBand="0" w:oddHBand="0" w:evenHBand="0" w:firstRowFirstColumn="0" w:firstRowLastColumn="0" w:lastRowFirstColumn="0" w:lastRowLastColumn="0"/>
             </w:pPr>
             <w:r>
-              <w:t xml:space="preserve">Section 2.1.3  - </w:t>
+              <w:t xml:space="preserve">Section </w:t>
+            </w:r>
+            <w:proofErr w:type="gramStart"/>
+            <w:r>
+              <w:t>2.1.3  -</w:t>
+            </w:r>
+            <w:proofErr w:type="gramEnd"/>
+            <w:r>
+              <w:t xml:space="preserve"> </w:t>
             </w:r>
             <w:r>
               <w:t>Clarified that the Alpaca device number must start at 0 for each device type.</w:t>
+            </w:r>
+          </w:p>
+        </w:tc>
+      </w:tr>
+      <w:tr>
+        <w:trPr>
+          <w:cnfStyle w:val="000000100000" w:firstRow="0" w:lastRow="0" w:firstColumn="0" w:lastColumn="0" w:oddVBand="0" w:evenVBand="0" w:oddHBand="1" w:evenHBand="0" w:firstRowFirstColumn="0" w:firstRowLastColumn="0" w:lastRowFirstColumn="0" w:lastRowLastColumn="0"/>
+        </w:trPr>
+        <w:tc>
+          <w:tcPr>
+            <w:cnfStyle w:val="001000000000" w:firstRow="0" w:lastRow="0" w:firstColumn="1" w:lastColumn="0" w:oddVBand="0" w:evenVBand="0" w:oddHBand="0" w:evenHBand="0" w:firstRowFirstColumn="0" w:firstRowLastColumn="0" w:lastRowFirstColumn="0" w:lastRowLastColumn="0"/>
+            <w:tcW w:w="931" w:type="dxa"/>
+          </w:tcPr>
+          <w:p>
+            <w:pPr>
+              <w:jc w:val="center"/>
+            </w:pPr>
+            <w:r>
+              <w:t>7</w:t>
+            </w:r>
+          </w:p>
+        </w:tc>
+        <w:tc>
+          <w:tcPr>
+            <w:tcW w:w="1474" w:type="dxa"/>
+          </w:tcPr>
+          <w:p>
+            <w:pPr>
+              <w:jc w:val="center"/>
+              <w:cnfStyle w:val="000000100000" w:firstRow="0" w:lastRow="0" w:firstColumn="0" w:lastColumn="0" w:oddVBand="0" w:evenVBand="0" w:oddHBand="1" w:evenHBand="0" w:firstRowFirstColumn="0" w:firstRowLastColumn="0" w:lastRowFirstColumn="0" w:lastRowLastColumn="0"/>
+            </w:pPr>
+            <w:r>
+              <w:t>16/6/22</w:t>
+            </w:r>
+          </w:p>
+        </w:tc>
+        <w:tc>
+          <w:tcPr>
+            <w:tcW w:w="6945" w:type="dxa"/>
+          </w:tcPr>
+          <w:p>
+            <w:pPr>
+              <w:pStyle w:val="ListParagraph"/>
+              <w:numPr>
+                <w:ilvl w:val="0"/>
+                <w:numId w:val="23"/>
+              </w:numPr>
+              <w:cnfStyle w:val="000000100000" w:firstRow="0" w:lastRow="0" w:firstColumn="0" w:lastColumn="0" w:oddVBand="0" w:evenVBand="0" w:oddHBand="1" w:evenHBand="0" w:firstRowFirstColumn="0" w:firstRowLastColumn="0" w:lastRowFirstColumn="0" w:lastRowLastColumn="0"/>
+            </w:pPr>
+            <w:r>
+              <w:t>Aligned text in section 2.7 with the equivalent text in the online API reference</w:t>
+            </w:r>
+            <w:r>
+              <w:t xml:space="preserve"> (</w:t>
+            </w:r>
+            <w:hyperlink r:id="rId35" w:history="1">
+              <w:r>
+                <w:rPr>
+                  <w:rStyle w:val="Hyperlink"/>
+                </w:rPr>
+                <w:t>https://ascom-standards.org/api/</w:t>
+              </w:r>
+            </w:hyperlink>
+            <w:r>
+              <w:t>)</w:t>
+            </w:r>
+            <w:r>
+              <w:t xml:space="preserve">. </w:t>
+            </w:r>
+            <w:r>
+              <w:t xml:space="preserve"> This clarifies the </w:t>
+            </w:r>
+            <w:r>
+              <w:t xml:space="preserve">requirement that </w:t>
+            </w:r>
+            <w:proofErr w:type="spellStart"/>
+            <w:r>
+              <w:t>ClientTransactionId</w:t>
+            </w:r>
+            <w:proofErr w:type="spellEnd"/>
+            <w:r>
+              <w:t xml:space="preserve">, </w:t>
+            </w:r>
+            <w:proofErr w:type="spellStart"/>
+            <w:r>
+              <w:t>ServerTransactionId</w:t>
+            </w:r>
+            <w:proofErr w:type="spellEnd"/>
+            <w:r>
+              <w:t xml:space="preserve">, ErrorNumber and </w:t>
+            </w:r>
+            <w:proofErr w:type="spellStart"/>
+            <w:r>
+              <w:t>ErrorText</w:t>
+            </w:r>
+            <w:proofErr w:type="spellEnd"/>
+            <w:r>
+              <w:t xml:space="preserve"> </w:t>
+            </w:r>
+            <w:r>
+              <w:t xml:space="preserve">fields </w:t>
+            </w:r>
+            <w:r>
+              <w:t xml:space="preserve">must be included in </w:t>
+            </w:r>
+            <w:r>
+              <w:t xml:space="preserve">all </w:t>
+            </w:r>
+            <w:r>
+              <w:t xml:space="preserve">Alpaca device </w:t>
+            </w:r>
+            <w:r>
+              <w:t xml:space="preserve">JSON </w:t>
+            </w:r>
+            <w:r>
+              <w:t>responses.</w:t>
+            </w:r>
+          </w:p>
+          <w:p>
+            <w:pPr>
+              <w:pStyle w:val="ListParagraph"/>
+              <w:numPr>
+                <w:ilvl w:val="0"/>
+                <w:numId w:val="23"/>
+              </w:numPr>
+              <w:cnfStyle w:val="000000100000" w:firstRow="0" w:lastRow="0" w:firstColumn="0" w:lastColumn="0" w:oddVBand="0" w:evenVBand="0" w:oddHBand="1" w:evenHBand="0" w:firstRowFirstColumn="0" w:firstRowLastColumn="0" w:lastRowFirstColumn="0" w:lastRowLastColumn="0"/>
+            </w:pPr>
+            <w:r>
+              <w:t xml:space="preserve">Corrected grammar </w:t>
+            </w:r>
+            <w:r>
+              <w:t xml:space="preserve">in several paragraphs including </w:t>
+            </w:r>
+            <w:r>
+              <w:t>the status code paragraph in section 2.5.</w:t>
             </w:r>
           </w:p>
         </w:tc>
@@ -23703,7 +24362,7 @@
     </w:tbl>
     <w:p/>
     <w:sectPr>
-      <w:footerReference w:type="default" r:id="rId35"/>
+      <w:footerReference w:type="default" r:id="rId36"/>
       <w:pgSz w:w="12240" w:h="15840"/>
       <w:pgMar w:top="1440" w:right="1440" w:bottom="993" w:left="1440" w:header="720" w:footer="543" w:gutter="0"/>
       <w:pgNumType w:start="0"/>
@@ -23775,7 +24434,7 @@
         <w:sz w:val="18"/>
         <w:szCs w:val="18"/>
       </w:rPr>
-      <w:t>6</w:t>
+      <w:t>7</w:t>
     </w:r>
     <w:r>
       <w:tab/>
@@ -23837,7 +24496,7 @@
         <w:sz w:val="18"/>
         <w:szCs w:val="18"/>
       </w:rPr>
-      <w:t>3</w:t>
+      <w:t>16</w:t>
     </w:r>
     <w:r>
       <w:rPr>
@@ -23845,14 +24504,21 @@
         <w:szCs w:val="18"/>
         <w:vertAlign w:val="superscript"/>
       </w:rPr>
-      <w:t>rd</w:t>
+      <w:t>th</w:t>
     </w:r>
     <w:r>
       <w:rPr>
         <w:sz w:val="18"/>
         <w:szCs w:val="18"/>
       </w:rPr>
-      <w:t xml:space="preserve"> May </w:t>
+      <w:t xml:space="preserve"> June</w:t>
+    </w:r>
+    <w:r>
+      <w:rPr>
+        <w:sz w:val="18"/>
+        <w:szCs w:val="18"/>
+      </w:rPr>
+      <w:t xml:space="preserve"> </w:t>
     </w:r>
     <w:r>
       <w:rPr>
@@ -26032,6 +26698,95 @@
       </w:pPr>
     </w:lvl>
     <w:lvl w:ilvl="8" w:tplc="0809001B" w:tentative="1">
+      <w:start w:val="1"/>
+      <w:numFmt w:val="lowerRoman"/>
+      <w:lvlText w:val="%9."/>
+      <w:lvlJc w:val="right"/>
+      <w:pPr>
+        <w:ind w:left="6480" w:hanging="180"/>
+      </w:pPr>
+    </w:lvl>
+  </w:abstractNum>
+  <w:abstractNum w:abstractNumId="21" w15:restartNumberingAfterBreak="0">
+    <w:nsid w:val="7B4C5C03"/>
+    <w:multiLevelType w:val="hybridMultilevel"/>
+    <w:tmpl w:val="564E4420"/>
+    <w:lvl w:ilvl="0" w:tplc="FFFFFFFF">
+      <w:start w:val="1"/>
+      <w:numFmt w:val="decimal"/>
+      <w:lvlText w:val="%1."/>
+      <w:lvlJc w:val="left"/>
+      <w:pPr>
+        <w:ind w:left="360" w:hanging="360"/>
+      </w:pPr>
+      <w:rPr>
+        <w:rFonts w:hint="default"/>
+      </w:rPr>
+    </w:lvl>
+    <w:lvl w:ilvl="1" w:tplc="FFFFFFFF" w:tentative="1">
+      <w:start w:val="1"/>
+      <w:numFmt w:val="lowerLetter"/>
+      <w:lvlText w:val="%2."/>
+      <w:lvlJc w:val="left"/>
+      <w:pPr>
+        <w:ind w:left="1440" w:hanging="360"/>
+      </w:pPr>
+    </w:lvl>
+    <w:lvl w:ilvl="2" w:tplc="FFFFFFFF" w:tentative="1">
+      <w:start w:val="1"/>
+      <w:numFmt w:val="lowerRoman"/>
+      <w:lvlText w:val="%3."/>
+      <w:lvlJc w:val="right"/>
+      <w:pPr>
+        <w:ind w:left="2160" w:hanging="180"/>
+      </w:pPr>
+    </w:lvl>
+    <w:lvl w:ilvl="3" w:tplc="FFFFFFFF" w:tentative="1">
+      <w:start w:val="1"/>
+      <w:numFmt w:val="decimal"/>
+      <w:lvlText w:val="%4."/>
+      <w:lvlJc w:val="left"/>
+      <w:pPr>
+        <w:ind w:left="2880" w:hanging="360"/>
+      </w:pPr>
+    </w:lvl>
+    <w:lvl w:ilvl="4" w:tplc="FFFFFFFF" w:tentative="1">
+      <w:start w:val="1"/>
+      <w:numFmt w:val="lowerLetter"/>
+      <w:lvlText w:val="%5."/>
+      <w:lvlJc w:val="left"/>
+      <w:pPr>
+        <w:ind w:left="3600" w:hanging="360"/>
+      </w:pPr>
+    </w:lvl>
+    <w:lvl w:ilvl="5" w:tplc="FFFFFFFF" w:tentative="1">
+      <w:start w:val="1"/>
+      <w:numFmt w:val="lowerRoman"/>
+      <w:lvlText w:val="%6."/>
+      <w:lvlJc w:val="right"/>
+      <w:pPr>
+        <w:ind w:left="4320" w:hanging="180"/>
+      </w:pPr>
+    </w:lvl>
+    <w:lvl w:ilvl="6" w:tplc="FFFFFFFF" w:tentative="1">
+      <w:start w:val="1"/>
+      <w:numFmt w:val="decimal"/>
+      <w:lvlText w:val="%7."/>
+      <w:lvlJc w:val="left"/>
+      <w:pPr>
+        <w:ind w:left="5040" w:hanging="360"/>
+      </w:pPr>
+    </w:lvl>
+    <w:lvl w:ilvl="7" w:tplc="FFFFFFFF" w:tentative="1">
+      <w:start w:val="1"/>
+      <w:numFmt w:val="lowerLetter"/>
+      <w:lvlText w:val="%8."/>
+      <w:lvlJc w:val="left"/>
+      <w:pPr>
+        <w:ind w:left="5760" w:hanging="360"/>
+      </w:pPr>
+    </w:lvl>
+    <w:lvl w:ilvl="8" w:tplc="FFFFFFFF" w:tentative="1">
       <w:start w:val="1"/>
       <w:numFmt w:val="lowerRoman"/>
       <w:lvlText w:val="%9."/>
@@ -26106,6 +26861,9 @@
   </w:num>
   <w:num w:numId="22" w16cid:durableId="563835125">
     <w:abstractNumId w:val="5"/>
+  </w:num>
+  <w:num w:numId="23" w16cid:durableId="895773945">
+    <w:abstractNumId w:val="21"/>
   </w:num>
   <w:numIdMacAtCleanup w:val="20"/>
 </w:numbering>
@@ -28192,16 +28950,16 @@
 </file>
 
 <file path=customXml/item2.xml><?xml version="1.0" encoding="utf-8"?>
+<b:Sources xmlns:b="http://schemas.openxmlformats.org/officeDocument/2006/bibliography" SelectedStyle="\apasixtheditionofficeonline.xsl" StyleName="APA" Version="6"/>
+</file>
+
+<file path=customXml/item3.xml><?xml version="1.0" encoding="utf-8"?>
 <?mso-contentType ?>
 <FormTemplates xmlns="http://schemas.microsoft.com/sharepoint/v3/contenttype/forms">
   <Display>DocumentLibraryForm</Display>
   <Edit>AssetEditForm</Edit>
   <New>DocumentLibraryForm</New>
 </FormTemplates>
-</file>
-
-<file path=customXml/item3.xml><?xml version="1.0" encoding="utf-8"?>
-<b:Sources xmlns:b="http://schemas.openxmlformats.org/officeDocument/2006/bibliography" SelectedStyle="\apasixtheditionofficeonline.xsl" StyleName="APA" Version="6"/>
 </file>
 
 <file path=customXml/itemProps1.xml><?xml version="1.0" encoding="utf-8"?>
@@ -28213,17 +28971,17 @@
 </file>
 
 <file path=customXml/itemProps2.xml><?xml version="1.0" encoding="utf-8"?>
+<ds:datastoreItem xmlns:ds="http://schemas.openxmlformats.org/officeDocument/2006/customXml" ds:itemID="{51DC4BD4-CE13-449F-8C73-B7EAF4FCEDD7}">
+  <ds:schemaRefs>
+    <ds:schemaRef ds:uri="http://schemas.openxmlformats.org/officeDocument/2006/bibliography"/>
+  </ds:schemaRefs>
+</ds:datastoreItem>
+</file>
+
+<file path=customXml/itemProps3.xml><?xml version="1.0" encoding="utf-8"?>
 <ds:datastoreItem xmlns:ds="http://schemas.openxmlformats.org/officeDocument/2006/customXml" ds:itemID="{1A3EA57F-50D6-4332-9CCE-01AA9228397A}">
   <ds:schemaRefs>
     <ds:schemaRef ds:uri="http://schemas.microsoft.com/sharepoint/v3/contenttype/forms"/>
   </ds:schemaRefs>
 </ds:datastoreItem>
-</file>
-
-<file path=customXml/itemProps3.xml><?xml version="1.0" encoding="utf-8"?>
-<ds:datastoreItem xmlns:ds="http://schemas.openxmlformats.org/officeDocument/2006/customXml" ds:itemID="{51DC4BD4-CE13-449F-8C73-B7EAF4FCEDD7}">
-  <ds:schemaRefs>
-    <ds:schemaRef ds:uri="http://schemas.openxmlformats.org/officeDocument/2006/bibliography"/>
-  </ds:schemaRefs>
-</ds:datastoreItem>
 </file>
</xml_diff>

<commit_message>
Documentation - Correct version number and date in document footer.
</commit_message>
<xml_diff>
--- a/Documentation/ASCOM Alpaca API Reference.docx
+++ b/Documentation/ASCOM Alpaca API Reference.docx
@@ -1169,7 +1169,7 @@
           <w:lang w:eastAsia="en-US"/>
         </w:rPr>
         <w:drawing>
-          <wp:anchor distT="0" distB="0" distL="114300" distR="114300" simplePos="0" relativeHeight="251663360" behindDoc="0" locked="0" layoutInCell="1" allowOverlap="1" wp14:anchorId="01ED7E0B" wp14:editId="3787022F">
+          <wp:anchor distT="0" distB="0" distL="114300" distR="114300" simplePos="0" relativeHeight="251663360" behindDoc="0" locked="0" layoutInCell="1" allowOverlap="1" wp14:anchorId="01ED7E0B" wp14:editId="0A402D91">
             <wp:simplePos x="0" y="0"/>
             <wp:positionH relativeFrom="column">
               <wp:posOffset>130810</wp:posOffset>
@@ -1228,8 +1228,8 @@
         <w:br w:type="page"/>
       </w:r>
     </w:p>
-    <w:bookmarkStart w:id="1" w:name="_Ref525981825" w:displacedByCustomXml="next"/>
-    <w:bookmarkStart w:id="2" w:name="_Ref525981762" w:displacedByCustomXml="next"/>
+    <w:bookmarkStart w:id="1" w:name="_Ref525981762" w:displacedByCustomXml="next"/>
+    <w:bookmarkStart w:id="2" w:name="_Ref525981825" w:displacedByCustomXml="next"/>
     <w:sdt>
       <w:sdtPr>
         <w:rPr>
@@ -12147,12 +12147,12 @@
       <w:pPr>
         <w:pStyle w:val="Heading2"/>
       </w:pPr>
-      <w:bookmarkStart w:id="1050" w:name="_Ref526277770"/>
-      <w:bookmarkStart w:id="1051" w:name="_Toc203302662"/>
+      <w:bookmarkStart w:id="1050" w:name="_Toc203302662"/>
+      <w:bookmarkStart w:id="1051" w:name="_Ref526277770"/>
       <w:r>
         <w:t>Language</w:t>
       </w:r>
-      <w:bookmarkEnd w:id="1051"/>
+      <w:bookmarkEnd w:id="1050"/>
     </w:p>
     <w:p>
       <w:r>
@@ -22832,14 +22832,14 @@
       <w:pPr>
         <w:pStyle w:val="Heading1"/>
       </w:pPr>
-      <w:bookmarkStart w:id="2490" w:name="_Ref37086402"/>
-      <w:bookmarkStart w:id="2491" w:name="_Ref37086522"/>
-      <w:bookmarkStart w:id="2492" w:name="_Toc203302697"/>
+      <w:bookmarkStart w:id="2490" w:name="_Toc203302697"/>
+      <w:bookmarkStart w:id="2491" w:name="_Ref37086402"/>
+      <w:bookmarkStart w:id="2492" w:name="_Ref37086522"/>
       <w:r>
         <w:lastRenderedPageBreak/>
         <w:t>HTTP Headers</w:t>
       </w:r>
-      <w:bookmarkEnd w:id="2492"/>
+      <w:bookmarkEnd w:id="2490"/>
     </w:p>
     <w:p>
       <w:r>
@@ -25125,8 +25125,8 @@
         <w:lastRenderedPageBreak/>
         <w:t>Alpaca Discovery</w:t>
       </w:r>
-      <w:bookmarkEnd w:id="2490"/>
       <w:bookmarkEnd w:id="2491"/>
+      <w:bookmarkEnd w:id="2492"/>
       <w:bookmarkEnd w:id="2511"/>
       <w:bookmarkEnd w:id="2512"/>
     </w:p>
@@ -27126,7 +27126,7 @@
       <w:r>
         <w:t>Essential Concepts</w:t>
       </w:r>
-      <w:bookmarkEnd w:id="1050"/>
+      <w:bookmarkEnd w:id="1051"/>
       <w:bookmarkEnd w:id="2534"/>
     </w:p>
     <w:p>
@@ -27894,19 +27894,7 @@
           <w:rPr>
             <w:rStyle w:val="Hyperlink"/>
           </w:rPr>
-          <w:t>ASCOM</w:t>
-        </w:r>
-        <w:r>
-          <w:rPr>
-            <w:rStyle w:val="Hyperlink"/>
-          </w:rPr>
-          <w:t xml:space="preserve"> </w:t>
-        </w:r>
-        <w:r>
-          <w:rPr>
-            <w:rStyle w:val="Hyperlink"/>
-          </w:rPr>
-          <w:t>Remote Description</w:t>
+          <w:t>ASCOM Remote Description</w:t>
         </w:r>
       </w:hyperlink>
       <w:r>
@@ -32454,7 +32442,7 @@
           <v:shape id="_x0000_i1025" type="#_x0000_t75" style="width:299.7pt;height:155.2pt" o:ole="">
             <v:imagedata r:id="rId38" o:title=""/>
           </v:shape>
-          <o:OLEObject Type="Embed" ProgID="Visio.Drawing.15" ShapeID="_x0000_i1025" DrawAspect="Content" ObjectID="_1813915557" r:id="rId39"/>
+          <o:OLEObject Type="Embed" ProgID="Visio.Drawing.15" ShapeID="_x0000_i1025" DrawAspect="Content" ObjectID="_1814518318" r:id="rId39"/>
         </w:object>
       </w:r>
     </w:p>
@@ -35426,7 +35414,7 @@
         <w:sz w:val="18"/>
         <w:szCs w:val="18"/>
       </w:rPr>
-      <w:t>9</w:t>
+      <w:t>10</w:t>
     </w:r>
     <w:r>
       <w:tab/>
@@ -35488,7 +35476,7 @@
         <w:sz w:val="18"/>
         <w:szCs w:val="18"/>
       </w:rPr>
-      <w:t>23</w:t>
+      <w:t>11</w:t>
     </w:r>
     <w:r>
       <w:rPr>
@@ -35496,35 +35484,14 @@
         <w:szCs w:val="18"/>
         <w:vertAlign w:val="superscript"/>
       </w:rPr>
-      <w:t>rd</w:t>
+      <w:t>th</w:t>
     </w:r>
     <w:r>
       <w:rPr>
         <w:sz w:val="18"/>
         <w:szCs w:val="18"/>
       </w:rPr>
-      <w:t xml:space="preserve"> May</w:t>
-    </w:r>
-    <w:r>
-      <w:rPr>
-        <w:sz w:val="18"/>
-        <w:szCs w:val="18"/>
-      </w:rPr>
-      <w:t xml:space="preserve"> </w:t>
-    </w:r>
-    <w:r>
-      <w:rPr>
-        <w:sz w:val="18"/>
-        <w:szCs w:val="18"/>
-      </w:rPr>
-      <w:t>202</w:t>
-    </w:r>
-    <w:r>
-      <w:rPr>
-        <w:sz w:val="18"/>
-        <w:szCs w:val="18"/>
-      </w:rPr>
-      <w:t>3</w:t>
+      <w:t xml:space="preserve"> July 2025</w:t>
     </w:r>
   </w:p>
 </w:ftr>
@@ -42344,16 +42311,16 @@
 </file>
 
 <file path=customXml/item2.xml><?xml version="1.0" encoding="utf-8"?>
+<b:Sources xmlns:b="http://schemas.openxmlformats.org/officeDocument/2006/bibliography" SelectedStyle="\apasixtheditionofficeonline.xsl" StyleName="APA" Version="6"/>
+</file>
+
+<file path=customXml/item3.xml><?xml version="1.0" encoding="utf-8"?>
 <?mso-contentType ?>
 <FormTemplates xmlns="http://schemas.microsoft.com/sharepoint/v3/contenttype/forms">
   <Display>DocumentLibraryForm</Display>
   <Edit>AssetEditForm</Edit>
   <New>DocumentLibraryForm</New>
 </FormTemplates>
-</file>
-
-<file path=customXml/item3.xml><?xml version="1.0" encoding="utf-8"?>
-<b:Sources xmlns:b="http://schemas.openxmlformats.org/officeDocument/2006/bibliography" SelectedStyle="\apasixtheditionofficeonline.xsl" StyleName="APA" Version="6"/>
 </file>
 
 <file path=customXml/itemProps1.xml><?xml version="1.0" encoding="utf-8"?>
@@ -42365,17 +42332,17 @@
 </file>
 
 <file path=customXml/itemProps2.xml><?xml version="1.0" encoding="utf-8"?>
+<ds:datastoreItem xmlns:ds="http://schemas.openxmlformats.org/officeDocument/2006/customXml" ds:itemID="{51DC4BD4-CE13-449F-8C73-B7EAF4FCEDD7}">
+  <ds:schemaRefs>
+    <ds:schemaRef ds:uri="http://schemas.openxmlformats.org/officeDocument/2006/bibliography"/>
+  </ds:schemaRefs>
+</ds:datastoreItem>
+</file>
+
+<file path=customXml/itemProps3.xml><?xml version="1.0" encoding="utf-8"?>
 <ds:datastoreItem xmlns:ds="http://schemas.openxmlformats.org/officeDocument/2006/customXml" ds:itemID="{1A3EA57F-50D6-4332-9CCE-01AA9228397A}">
   <ds:schemaRefs>
     <ds:schemaRef ds:uri="http://schemas.microsoft.com/sharepoint/v3/contenttype/forms"/>
   </ds:schemaRefs>
 </ds:datastoreItem>
-</file>
-
-<file path=customXml/itemProps3.xml><?xml version="1.0" encoding="utf-8"?>
-<ds:datastoreItem xmlns:ds="http://schemas.openxmlformats.org/officeDocument/2006/customXml" ds:itemID="{51DC4BD4-CE13-449F-8C73-B7EAF4FCEDD7}">
-  <ds:schemaRefs>
-    <ds:schemaRef ds:uri="http://schemas.openxmlformats.org/officeDocument/2006/bibliography"/>
-  </ds:schemaRefs>
-</ds:datastoreItem>
 </file>
</xml_diff>

<commit_message>
Documentation - Correct link number in the API reference document.
</commit_message>
<xml_diff>
--- a/Documentation/ASCOM Alpaca API Reference.docx
+++ b/Documentation/ASCOM Alpaca API Reference.docx
@@ -1169,7 +1169,7 @@
           <w:lang w:eastAsia="en-US"/>
         </w:rPr>
         <w:drawing>
-          <wp:anchor distT="0" distB="0" distL="114300" distR="114300" simplePos="0" relativeHeight="251663360" behindDoc="0" locked="0" layoutInCell="1" allowOverlap="1" wp14:anchorId="01ED7E0B" wp14:editId="0A402D91">
+          <wp:anchor distT="0" distB="0" distL="114300" distR="114300" simplePos="0" relativeHeight="251663360" behindDoc="0" locked="0" layoutInCell="1" allowOverlap="1" wp14:anchorId="01ED7E0B" wp14:editId="053E4719">
             <wp:simplePos x="0" y="0"/>
             <wp:positionH relativeFrom="column">
               <wp:posOffset>130810</wp:posOffset>
@@ -1228,8 +1228,8 @@
         <w:br w:type="page"/>
       </w:r>
     </w:p>
-    <w:bookmarkStart w:id="1" w:name="_Ref525981762" w:displacedByCustomXml="next"/>
-    <w:bookmarkStart w:id="2" w:name="_Ref525981825" w:displacedByCustomXml="next"/>
+    <w:bookmarkStart w:id="1" w:name="_Ref525981825" w:displacedByCustomXml="next"/>
+    <w:bookmarkStart w:id="2" w:name="_Ref525981762" w:displacedByCustomXml="next"/>
     <w:sdt>
       <w:sdtPr>
         <w:rPr>
@@ -12681,7 +12681,22 @@
         <w:t xml:space="preserve"> (see section </w:t>
       </w:r>
       <w:r>
-        <w:t>4</w:t>
+        <w:fldChar w:fldCharType="begin"/>
+      </w:r>
+      <w:r>
+        <w:instrText xml:space="preserve"> REF _Ref73522907 \r \h </w:instrText>
+      </w:r>
+      <w:r>
+        <w:fldChar w:fldCharType="separate"/>
+      </w:r>
+      <w:r>
+        <w:t>5</w:t>
+      </w:r>
+      <w:r>
+        <w:fldChar w:fldCharType="end"/>
+      </w:r>
+      <w:r>
+        <w:t xml:space="preserve"> </w:t>
       </w:r>
       <w:r>
         <w:t xml:space="preserve">, </w:t>
@@ -15715,9 +15730,9 @@
           <w:szCs w:val="20"/>
           <w:highlight w:val="white"/>
         </w:rPr>
-        <w:t>http(s)://</w:t>
-      </w:r>
-      <w:proofErr w:type="gramStart"/>
+        <w:t>http(s)://host:port/</w:t>
+      </w:r>
+      <w:proofErr w:type="spellStart"/>
       <w:r>
         <w:rPr>
           <w:rFonts w:ascii="Consolas" w:hAnsi="Consolas" w:cs="Courier New"/>
@@ -15726,33 +15741,9 @@
           <w:szCs w:val="20"/>
           <w:highlight w:val="white"/>
         </w:rPr>
-        <w:t>host:port</w:t>
-      </w:r>
-      <w:proofErr w:type="gramEnd"/>
-      <w:r>
-        <w:rPr>
-          <w:rFonts w:ascii="Consolas" w:hAnsi="Consolas" w:cs="Courier New"/>
-          <w:color w:val="0000FF"/>
-          <w:sz w:val="20"/>
-          <w:szCs w:val="20"/>
-          <w:highlight w:val="white"/>
-        </w:rPr>
-        <w:t>/</w:t>
-      </w:r>
-      <w:proofErr w:type="spellStart"/>
-      <w:proofErr w:type="gramStart"/>
-      <w:r>
-        <w:rPr>
-          <w:rFonts w:ascii="Consolas" w:hAnsi="Consolas" w:cs="Courier New"/>
-          <w:color w:val="0000FF"/>
-          <w:sz w:val="20"/>
-          <w:szCs w:val="20"/>
-          <w:highlight w:val="white"/>
-        </w:rPr>
         <w:t>path?parameters</w:t>
       </w:r>
       <w:proofErr w:type="spellEnd"/>
-      <w:proofErr w:type="gramEnd"/>
     </w:p>
     <w:p>
       <w:pPr>
@@ -18813,15 +18804,7 @@
               <w:cnfStyle w:val="000000100000" w:firstRow="0" w:lastRow="0" w:firstColumn="0" w:lastColumn="0" w:oddVBand="0" w:evenVBand="0" w:oddHBand="1" w:evenHBand="0" w:firstRowFirstColumn="0" w:firstRowLastColumn="0" w:lastRowFirstColumn="0" w:lastRowLastColumn="0"/>
             </w:pPr>
             <w:r>
-              <w:t xml:space="preserve">Used for all information retrieval where the device state is not changed, e.g. most properties and a few functions such as Telescope. </w:t>
-            </w:r>
-            <w:proofErr w:type="gramStart"/>
-            <w:r>
-              <w:t>AxisRates(</w:t>
-            </w:r>
-            <w:proofErr w:type="gramEnd"/>
-            <w:r>
-              <w:t>Axis).</w:t>
+              <w:t>Used for all information retrieval where the device state is not changed, e.g. most properties and a few functions such as Telescope. AxisRates(Axis).</w:t>
             </w:r>
           </w:p>
         </w:tc>
@@ -21083,25 +21066,23 @@
           <w:color w:val="2683C6" w:themeColor="accent2"/>
           <w:u w:val="none"/>
         </w:rPr>
-        <w:t>{"Value</w:t>
-      </w:r>
-      <w:proofErr w:type="gramStart"/>
+        <w:t>{"Value":["AssemblyVersionNumber","SlewToHA","AvailableTimeInThisPointingState","TimeUntilPointingStateCanChange"],"ClientTransactionID":6,"ServerTransactionID":6,</w:t>
+      </w:r>
       <w:r>
         <w:rPr>
           <w:rStyle w:val="Hyperlink"/>
           <w:color w:val="2683C6" w:themeColor="accent2"/>
           <w:u w:val="none"/>
         </w:rPr>
-        <w:t>":[</w:t>
-      </w:r>
-      <w:proofErr w:type="gramEnd"/>
+        <w:t xml:space="preserve"> </w:t>
+      </w:r>
       <w:r>
         <w:rPr>
           <w:rStyle w:val="Hyperlink"/>
           <w:color w:val="2683C6" w:themeColor="accent2"/>
           <w:u w:val="none"/>
         </w:rPr>
-        <w:t>"AssemblyVersionNumber","SlewToHA","AvailableTimeInThisPointingState","TimeUntilPointingStateCanChange"],"ClientTransactionID":6,"ServerTransactionID":6,</w:t>
+        <w:t>"ErrorNumber":0,</w:t>
       </w:r>
       <w:r>
         <w:rPr>
@@ -21117,7 +21098,7 @@
           <w:color w:val="2683C6" w:themeColor="accent2"/>
           <w:u w:val="none"/>
         </w:rPr>
-        <w:t>"ErrorNumber":0,</w:t>
+        <w:t>"ErrorMessage":""</w:t>
       </w:r>
       <w:r>
         <w:rPr>
@@ -21133,34 +21114,8 @@
           <w:color w:val="2683C6" w:themeColor="accent2"/>
           <w:u w:val="none"/>
         </w:rPr>
-        <w:t>"ErrorMessage":"</w:t>
-      </w:r>
-      <w:proofErr w:type="gramStart"/>
-      <w:r>
-        <w:rPr>
-          <w:rStyle w:val="Hyperlink"/>
-          <w:color w:val="2683C6" w:themeColor="accent2"/>
-          <w:u w:val="none"/>
-        </w:rPr>
-        <w:t>"</w:t>
-      </w:r>
-      <w:r>
-        <w:rPr>
-          <w:rStyle w:val="Hyperlink"/>
-          <w:color w:val="2683C6" w:themeColor="accent2"/>
-          <w:u w:val="none"/>
-        </w:rPr>
-        <w:t xml:space="preserve"> </w:t>
-      </w:r>
-      <w:r>
-        <w:rPr>
-          <w:rStyle w:val="Hyperlink"/>
-          <w:color w:val="2683C6" w:themeColor="accent2"/>
-          <w:u w:val="none"/>
-        </w:rPr>
         <w:t>}</w:t>
       </w:r>
-      <w:proofErr w:type="gramEnd"/>
     </w:p>
     <w:p>
       <w:r>
@@ -21343,25 +21298,23 @@
           <w:color w:val="2683C6" w:themeColor="accent2"/>
           <w:u w:val="none"/>
         </w:rPr>
-        <w:t>{"Value</w:t>
-      </w:r>
-      <w:proofErr w:type="gramStart"/>
+        <w:t>{"Value":true,"ClientTransactionID":20,"ServerTransactionID":168,</w:t>
+      </w:r>
       <w:r>
         <w:rPr>
           <w:rStyle w:val="Hyperlink"/>
           <w:color w:val="2683C6" w:themeColor="accent2"/>
           <w:u w:val="none"/>
         </w:rPr>
-        <w:t>":true</w:t>
-      </w:r>
-      <w:proofErr w:type="gramEnd"/>
+        <w:t xml:space="preserve"> </w:t>
+      </w:r>
       <w:r>
         <w:rPr>
           <w:rStyle w:val="Hyperlink"/>
           <w:color w:val="2683C6" w:themeColor="accent2"/>
           <w:u w:val="none"/>
         </w:rPr>
-        <w:t>,"ClientTransactionID":20,"ServerTransactionID":168,</w:t>
+        <w:t>"ErrorNumber":0,</w:t>
       </w:r>
       <w:r>
         <w:rPr>
@@ -21377,7 +21330,7 @@
           <w:color w:val="2683C6" w:themeColor="accent2"/>
           <w:u w:val="none"/>
         </w:rPr>
-        <w:t>"ErrorNumber":0,</w:t>
+        <w:t>"ErrorMessage":""</w:t>
       </w:r>
       <w:r>
         <w:rPr>
@@ -21393,34 +21346,8 @@
           <w:color w:val="2683C6" w:themeColor="accent2"/>
           <w:u w:val="none"/>
         </w:rPr>
-        <w:t>"ErrorMessage":"</w:t>
-      </w:r>
-      <w:proofErr w:type="gramStart"/>
-      <w:r>
-        <w:rPr>
-          <w:rStyle w:val="Hyperlink"/>
-          <w:color w:val="2683C6" w:themeColor="accent2"/>
-          <w:u w:val="none"/>
-        </w:rPr>
-        <w:t>"</w:t>
-      </w:r>
-      <w:r>
-        <w:rPr>
-          <w:rStyle w:val="Hyperlink"/>
-          <w:color w:val="2683C6" w:themeColor="accent2"/>
-          <w:u w:val="none"/>
-        </w:rPr>
-        <w:t xml:space="preserve"> </w:t>
-      </w:r>
-      <w:r>
-        <w:rPr>
-          <w:rStyle w:val="Hyperlink"/>
-          <w:color w:val="2683C6" w:themeColor="accent2"/>
-          <w:u w:val="none"/>
-        </w:rPr>
         <w:t>}</w:t>
       </w:r>
-      <w:proofErr w:type="gramEnd"/>
     </w:p>
     <w:p>
       <w:r>
@@ -23500,10 +23427,64 @@
           <w:szCs w:val="20"/>
           <w:highlight w:val="white"/>
         </w:rPr>
-        <w:t>http(s)://</w:t>
-      </w:r>
-      <w:proofErr w:type="gramStart"/>
-      <w:r>
+        <w:t>http(s)://host:port/setup</w:t>
+      </w:r>
+    </w:p>
+    <w:p>
+      <w:r>
+        <w:t xml:space="preserve">At minimum this </w:t>
+      </w:r>
+      <w:r>
+        <w:t xml:space="preserve">must </w:t>
+      </w:r>
+      <w:r>
+        <w:t xml:space="preserve">provide manufacturer and device </w:t>
+      </w:r>
+      <w:r>
+        <w:t xml:space="preserve">descriptive </w:t>
+      </w:r>
+      <w:r>
+        <w:t xml:space="preserve">information. </w:t>
+      </w:r>
+      <w:r>
+        <w:t>T</w:t>
+      </w:r>
+      <w:r>
+        <w:t xml:space="preserve">his could be a good place to enable the astronomer user to </w:t>
+      </w:r>
+      <w:r>
+        <w:t>change the Alpaca discovery port number</w:t>
+      </w:r>
+      <w:r>
+        <w:t xml:space="preserve"> and any other “whole device” configuration settings</w:t>
+      </w:r>
+      <w:r>
+        <w:t>.</w:t>
+      </w:r>
+    </w:p>
+    <w:p>
+      <w:pPr>
+        <w:pStyle w:val="Heading3"/>
+      </w:pPr>
+      <w:bookmarkStart w:id="2503" w:name="_Ref37146076"/>
+      <w:bookmarkStart w:id="2504" w:name="_Toc203302707"/>
+      <w:r>
+        <w:t>ASCOM Device Specific Setup URLs</w:t>
+      </w:r>
+      <w:bookmarkEnd w:id="2503"/>
+      <w:bookmarkEnd w:id="2504"/>
+    </w:p>
+    <w:p>
+      <w:r>
+        <w:t xml:space="preserve">These follow a similar format to the </w:t>
+      </w:r>
+      <w:r>
+        <w:t>Alpaca Device API with an overall format of:</w:t>
+      </w:r>
+    </w:p>
+    <w:p>
+      <w:pPr>
+        <w:jc w:val="center"/>
         <w:rPr>
           <w:rFonts w:ascii="Consolas" w:hAnsi="Consolas" w:cs="Courier New"/>
           <w:color w:val="0000FF"/>
@@ -23511,9 +23492,7 @@
           <w:szCs w:val="20"/>
           <w:highlight w:val="white"/>
         </w:rPr>
-        <w:t>host:port</w:t>
-      </w:r>
-      <w:proofErr w:type="gramEnd"/>
+      </w:pPr>
       <w:r>
         <w:rPr>
           <w:rFonts w:ascii="Consolas" w:hAnsi="Consolas" w:cs="Courier New"/>
@@ -23522,103 +23501,7 @@
           <w:szCs w:val="20"/>
           <w:highlight w:val="white"/>
         </w:rPr>
-        <w:t>/setup</w:t>
-      </w:r>
-    </w:p>
-    <w:p>
-      <w:r>
-        <w:t xml:space="preserve">At minimum this </w:t>
-      </w:r>
-      <w:r>
-        <w:t xml:space="preserve">must </w:t>
-      </w:r>
-      <w:r>
-        <w:t xml:space="preserve">provide manufacturer and device </w:t>
-      </w:r>
-      <w:r>
-        <w:t xml:space="preserve">descriptive </w:t>
-      </w:r>
-      <w:r>
-        <w:t xml:space="preserve">information. </w:t>
-      </w:r>
-      <w:r>
-        <w:t>T</w:t>
-      </w:r>
-      <w:r>
-        <w:t xml:space="preserve">his could be a good place to enable the astronomer user to </w:t>
-      </w:r>
-      <w:r>
-        <w:t>change the Alpaca discovery port number</w:t>
-      </w:r>
-      <w:r>
-        <w:t xml:space="preserve"> and any other “whole device” configuration settings</w:t>
-      </w:r>
-      <w:r>
-        <w:t>.</w:t>
-      </w:r>
-    </w:p>
-    <w:p>
-      <w:pPr>
-        <w:pStyle w:val="Heading3"/>
-      </w:pPr>
-      <w:bookmarkStart w:id="2503" w:name="_Ref37146076"/>
-      <w:bookmarkStart w:id="2504" w:name="_Toc203302707"/>
-      <w:r>
-        <w:t>ASCOM Device Specific Setup URLs</w:t>
-      </w:r>
-      <w:bookmarkEnd w:id="2503"/>
-      <w:bookmarkEnd w:id="2504"/>
-    </w:p>
-    <w:p>
-      <w:r>
-        <w:t xml:space="preserve">These follow a similar format to the </w:t>
-      </w:r>
-      <w:r>
-        <w:t>Alpaca Device API with an overall format of:</w:t>
-      </w:r>
-    </w:p>
-    <w:p>
-      <w:pPr>
-        <w:jc w:val="center"/>
-        <w:rPr>
-          <w:rFonts w:ascii="Consolas" w:hAnsi="Consolas" w:cs="Courier New"/>
-          <w:color w:val="0000FF"/>
-          <w:sz w:val="20"/>
-          <w:szCs w:val="20"/>
-          <w:highlight w:val="white"/>
-        </w:rPr>
-      </w:pPr>
-      <w:r>
-        <w:rPr>
-          <w:rFonts w:ascii="Consolas" w:hAnsi="Consolas" w:cs="Courier New"/>
-          <w:color w:val="0000FF"/>
-          <w:sz w:val="20"/>
-          <w:szCs w:val="20"/>
-          <w:highlight w:val="white"/>
-        </w:rPr>
-        <w:t>http(s)://</w:t>
-      </w:r>
-      <w:proofErr w:type="gramStart"/>
-      <w:r>
-        <w:rPr>
-          <w:rFonts w:ascii="Consolas" w:hAnsi="Consolas" w:cs="Courier New"/>
-          <w:color w:val="0000FF"/>
-          <w:sz w:val="20"/>
-          <w:szCs w:val="20"/>
-          <w:highlight w:val="white"/>
-        </w:rPr>
-        <w:t>host:port</w:t>
-      </w:r>
-      <w:proofErr w:type="gramEnd"/>
-      <w:r>
-        <w:rPr>
-          <w:rFonts w:ascii="Consolas" w:hAnsi="Consolas" w:cs="Courier New"/>
-          <w:color w:val="0000FF"/>
-          <w:sz w:val="20"/>
-          <w:szCs w:val="20"/>
-          <w:highlight w:val="white"/>
-        </w:rPr>
-        <w:t>/path</w:t>
+        <w:t>http(s)://host:port/path</w:t>
       </w:r>
     </w:p>
     <w:p>
@@ -24279,29 +24162,7 @@
           <w:szCs w:val="20"/>
           <w:highlight w:val="white"/>
         </w:rPr>
-        <w:t>http(s)://</w:t>
-      </w:r>
-      <w:proofErr w:type="gramStart"/>
-      <w:r>
-        <w:rPr>
-          <w:rFonts w:ascii="Consolas" w:hAnsi="Consolas" w:cs="Courier New"/>
-          <w:color w:val="0000FF"/>
-          <w:sz w:val="20"/>
-          <w:szCs w:val="20"/>
-          <w:highlight w:val="white"/>
-        </w:rPr>
-        <w:t>host:port</w:t>
-      </w:r>
-      <w:proofErr w:type="gramEnd"/>
-      <w:r>
-        <w:rPr>
-          <w:rFonts w:ascii="Consolas" w:hAnsi="Consolas" w:cs="Courier New"/>
-          <w:color w:val="0000FF"/>
-          <w:sz w:val="20"/>
-          <w:szCs w:val="20"/>
-          <w:highlight w:val="white"/>
-        </w:rPr>
-        <w:t>/</w:t>
+        <w:t>http(s)://host:port/</w:t>
       </w:r>
       <w:r>
         <w:rPr>
@@ -27402,17 +27263,12 @@
         <w:t xml:space="preserve">the </w:t>
       </w:r>
       <w:proofErr w:type="spellStart"/>
-      <w:proofErr w:type="gramStart"/>
       <w:r>
         <w:t>SlewToAltAz</w:t>
       </w:r>
       <w:proofErr w:type="spellEnd"/>
       <w:r>
-        <w:t>(</w:t>
-      </w:r>
-      <w:proofErr w:type="gramEnd"/>
-      <w:r>
-        <w:t xml:space="preserve">) method. These "can" properties exist only for methods which can't be directly tested without changing the state of the device. </w:t>
+        <w:t xml:space="preserve">() method. These "can" properties exist only for methods which can't be directly tested without changing the state of the device. </w:t>
       </w:r>
       <w:r>
         <w:br/>
@@ -27489,17 +27345,12 @@
         <w:t xml:space="preserve"> for the </w:t>
       </w:r>
       <w:proofErr w:type="spellStart"/>
-      <w:proofErr w:type="gramStart"/>
       <w:r>
         <w:t>SlewToAltAz</w:t>
       </w:r>
       <w:proofErr w:type="spellEnd"/>
       <w:r>
-        <w:t>(</w:t>
-      </w:r>
-      <w:proofErr w:type="gramEnd"/>
-      <w:r>
-        <w:t>) method</w:t>
+        <w:t>() method</w:t>
       </w:r>
       <w:r>
         <w:t>.</w:t>
@@ -31745,7 +31596,6 @@
         </w:rPr>
         <w:t xml:space="preserve"> </w:t>
       </w:r>
-      <w:proofErr w:type="gramStart"/>
       <w:r>
         <w:rPr>
           <w:rFonts w:ascii="Cascadia Mono" w:hAnsi="Cascadia Mono" w:cs="Cascadia Mono"/>
@@ -31764,7 +31614,6 @@
         </w:rPr>
         <w:t>}</w:t>
       </w:r>
-      <w:proofErr w:type="gramEnd"/>
     </w:p>
     <w:bookmarkEnd w:id="2570"/>
     <w:p>
@@ -31822,23 +31671,13 @@
       <w:r>
         <w:t xml:space="preserve">Monochrome and Bayer Matrix images (2D array): </w:t>
       </w:r>
-      <w:proofErr w:type="gramStart"/>
       <w:r>
         <w:rPr>
           <w:rFonts w:ascii="Courier New" w:hAnsi="Courier New" w:cs="Courier New"/>
           <w:b/>
           <w:bCs/>
         </w:rPr>
-        <w:t>Array[</w:t>
-      </w:r>
-      <w:proofErr w:type="gramEnd"/>
-      <w:r>
-        <w:rPr>
-          <w:rFonts w:ascii="Courier New" w:hAnsi="Courier New" w:cs="Courier New"/>
-          <w:b/>
-          <w:bCs/>
-        </w:rPr>
-        <w:t>NumX, NumY]</w:t>
+        <w:t>Array[NumX, NumY]</w:t>
       </w:r>
     </w:p>
     <w:p>
@@ -31855,23 +31694,13 @@
       <w:r>
         <w:t xml:space="preserve">C0lour images (3D array): </w:t>
       </w:r>
-      <w:proofErr w:type="gramStart"/>
       <w:r>
         <w:rPr>
           <w:rFonts w:ascii="Courier New" w:hAnsi="Courier New" w:cs="Courier New"/>
           <w:b/>
           <w:bCs/>
         </w:rPr>
-        <w:t>Array[</w:t>
-      </w:r>
-      <w:proofErr w:type="gramEnd"/>
-      <w:r>
-        <w:rPr>
-          <w:rFonts w:ascii="Courier New" w:hAnsi="Courier New" w:cs="Courier New"/>
-          <w:b/>
-          <w:bCs/>
-        </w:rPr>
-        <w:t>NumX, NumY, ColourPlane]</w:t>
+        <w:t>Array[NumX, NumY, ColourPlane]</w:t>
       </w:r>
     </w:p>
     <w:p>
@@ -32295,7 +32124,6 @@
         <w:t xml:space="preserve">            </w:t>
       </w:r>
       <w:proofErr w:type="spellStart"/>
-      <w:proofErr w:type="gramStart"/>
       <w:r>
         <w:rPr>
           <w:rFonts w:ascii="Cascadia Mono" w:hAnsi="Cascadia Mono" w:cs="Cascadia Mono"/>
@@ -32313,30 +32141,9 @@
           <w:sz w:val="19"/>
           <w:szCs w:val="19"/>
         </w:rPr>
-        <w:t>(</w:t>
-      </w:r>
-      <w:proofErr w:type="gramEnd"/>
-      <w:r>
-        <w:rPr>
-          <w:rFonts w:ascii="Cascadia Mono" w:hAnsi="Cascadia Mono" w:cs="Cascadia Mono"/>
-          <w:color w:val="000000"/>
-          <w:sz w:val="19"/>
-          <w:szCs w:val="19"/>
-        </w:rPr>
-        <w:t>imageArray2</w:t>
-      </w:r>
-      <w:proofErr w:type="gramStart"/>
-      <w:r>
-        <w:rPr>
-          <w:rFonts w:ascii="Cascadia Mono" w:hAnsi="Cascadia Mono" w:cs="Cascadia Mono"/>
-          <w:color w:val="000000"/>
-          <w:sz w:val="19"/>
-          <w:szCs w:val="19"/>
-        </w:rPr>
-        <w:t>D[</w:t>
+        <w:t>(imageArray2D[</w:t>
       </w:r>
       <w:proofErr w:type="spellStart"/>
-      <w:proofErr w:type="gramEnd"/>
       <w:r>
         <w:rPr>
           <w:rFonts w:ascii="Cascadia Mono" w:hAnsi="Cascadia Mono" w:cs="Cascadia Mono"/>
@@ -32439,10 +32246,10 @@
             <v:path o:extrusionok="f" gradientshapeok="t" o:connecttype="rect"/>
             <o:lock v:ext="edit" aspectratio="t"/>
           </v:shapetype>
-          <v:shape id="_x0000_i1025" type="#_x0000_t75" style="width:299.7pt;height:155.2pt" o:ole="">
+          <v:shape id="_x0000_i1025" type="#_x0000_t75" style="width:299.95pt;height:155.05pt" o:ole="">
             <v:imagedata r:id="rId38" o:title=""/>
           </v:shape>
-          <o:OLEObject Type="Embed" ProgID="Visio.Drawing.15" ShapeID="_x0000_i1025" DrawAspect="Content" ObjectID="_1814518758" r:id="rId39"/>
+          <o:OLEObject Type="Embed" ProgID="Visio.Drawing.15" ShapeID="_x0000_i1025" DrawAspect="Content" ObjectID="_1830751931" r:id="rId39"/>
         </w:object>
       </w:r>
     </w:p>
@@ -32827,7 +32634,6 @@
         <w:t xml:space="preserve">                </w:t>
       </w:r>
       <w:proofErr w:type="spellStart"/>
-      <w:proofErr w:type="gramStart"/>
       <w:r>
         <w:rPr>
           <w:rFonts w:ascii="Cascadia Mono" w:hAnsi="Cascadia Mono" w:cs="Cascadia Mono"/>
@@ -32845,30 +32651,9 @@
           <w:sz w:val="19"/>
           <w:szCs w:val="19"/>
         </w:rPr>
-        <w:t>(</w:t>
-      </w:r>
-      <w:proofErr w:type="gramEnd"/>
-      <w:r>
-        <w:rPr>
-          <w:rFonts w:ascii="Cascadia Mono" w:hAnsi="Cascadia Mono" w:cs="Cascadia Mono"/>
-          <w:color w:val="000000"/>
-          <w:sz w:val="19"/>
-          <w:szCs w:val="19"/>
-        </w:rPr>
-        <w:t>imageArray3</w:t>
-      </w:r>
-      <w:proofErr w:type="gramStart"/>
-      <w:r>
-        <w:rPr>
-          <w:rFonts w:ascii="Cascadia Mono" w:hAnsi="Cascadia Mono" w:cs="Cascadia Mono"/>
-          <w:color w:val="000000"/>
-          <w:sz w:val="19"/>
-          <w:szCs w:val="19"/>
-        </w:rPr>
-        <w:t>D[</w:t>
+        <w:t>(imageArray3D[</w:t>
       </w:r>
       <w:proofErr w:type="spellStart"/>
-      <w:proofErr w:type="gramEnd"/>
       <w:r>
         <w:rPr>
           <w:rFonts w:ascii="Cascadia Mono" w:hAnsi="Cascadia Mono" w:cs="Cascadia Mono"/>
@@ -33477,7 +33262,6 @@
         </w:numPr>
       </w:pPr>
       <w:proofErr w:type="spellStart"/>
-      <w:proofErr w:type="gramStart"/>
       <w:r>
         <w:rPr>
           <w:b/>
@@ -33491,15 +33275,7 @@
           <w:b/>
           <w:bCs/>
         </w:rPr>
-        <w:t>(</w:t>
-      </w:r>
-      <w:proofErr w:type="gramEnd"/>
-      <w:r>
-        <w:rPr>
-          <w:b/>
-          <w:bCs/>
-        </w:rPr>
-        <w:t>)</w:t>
+        <w:t>()</w:t>
       </w:r>
       <w:r>
         <w:t xml:space="preserve"> - </w:t>
@@ -33622,8 +33398,6 @@
           <w:numId w:val="29"/>
         </w:numPr>
       </w:pPr>
-      <w:proofErr w:type="spellStart"/>
-      <w:proofErr w:type="gramStart"/>
       <w:r>
         <w:rPr>
           <w:b/>
@@ -33645,21 +33419,12 @@
         </w:rPr>
         <w:t>Array</w:t>
       </w:r>
-      <w:proofErr w:type="spellEnd"/>
       <w:r>
         <w:rPr>
           <w:b/>
           <w:bCs/>
         </w:rPr>
-        <w:t>(</w:t>
-      </w:r>
-      <w:proofErr w:type="gramEnd"/>
-      <w:r>
-        <w:rPr>
-          <w:b/>
-          <w:bCs/>
-        </w:rPr>
-        <w:t>)</w:t>
+        <w:t>()</w:t>
       </w:r>
       <w:r>
         <w:t xml:space="preserve"> - </w:t>
@@ -33696,7 +33461,6 @@
         </w:numPr>
       </w:pPr>
       <w:proofErr w:type="spellStart"/>
-      <w:proofErr w:type="gramStart"/>
       <w:r>
         <w:rPr>
           <w:b/>
@@ -33710,15 +33474,7 @@
           <w:b/>
           <w:bCs/>
         </w:rPr>
-        <w:t>(</w:t>
-      </w:r>
-      <w:proofErr w:type="gramEnd"/>
-      <w:r>
-        <w:rPr>
-          <w:b/>
-          <w:bCs/>
-        </w:rPr>
-        <w:t>)</w:t>
+        <w:t>()</w:t>
       </w:r>
       <w:r>
         <w:t xml:space="preserve"> - </w:t>
@@ -33770,7 +33526,6 @@
         </w:numPr>
       </w:pPr>
       <w:proofErr w:type="spellStart"/>
-      <w:proofErr w:type="gramStart"/>
       <w:r>
         <w:rPr>
           <w:b/>
@@ -33784,15 +33539,7 @@
           <w:b/>
           <w:bCs/>
         </w:rPr>
-        <w:t>(</w:t>
-      </w:r>
-      <w:proofErr w:type="gramEnd"/>
-      <w:r>
-        <w:rPr>
-          <w:b/>
-          <w:bCs/>
-        </w:rPr>
-        <w:t>)</w:t>
+        <w:t>()</w:t>
       </w:r>
       <w:r>
         <w:t xml:space="preserve"> - </w:t>
@@ -34911,15 +34658,7 @@
               <w:cnfStyle w:val="000000000000" w:firstRow="0" w:lastRow="0" w:firstColumn="0" w:lastColumn="0" w:oddVBand="0" w:evenVBand="0" w:oddHBand="0" w:evenHBand="0" w:firstRowFirstColumn="0" w:firstRowLastColumn="0" w:lastRowFirstColumn="0" w:lastRowLastColumn="0"/>
             </w:pPr>
             <w:r>
-              <w:t xml:space="preserve">Section </w:t>
-            </w:r>
-            <w:proofErr w:type="gramStart"/>
-            <w:r>
-              <w:t>2.1.3  -</w:t>
-            </w:r>
-            <w:proofErr w:type="gramEnd"/>
-            <w:r>
-              <w:t xml:space="preserve"> </w:t>
+              <w:t xml:space="preserve">Section 2.1.3  - </w:t>
             </w:r>
             <w:r>
               <w:t>Clarified that the Alpaca device number must start at 0 for each device type.</w:t>
@@ -35335,6 +35074,63 @@
             </w:r>
             <w:r>
               <w:t>.</w:t>
+            </w:r>
+          </w:p>
+        </w:tc>
+      </w:tr>
+      <w:tr>
+        <w:trPr>
+          <w:cnfStyle w:val="000000100000" w:firstRow="0" w:lastRow="0" w:firstColumn="0" w:lastColumn="0" w:oddVBand="0" w:evenVBand="0" w:oddHBand="1" w:evenHBand="0" w:firstRowFirstColumn="0" w:firstRowLastColumn="0" w:lastRowFirstColumn="0" w:lastRowLastColumn="0"/>
+        </w:trPr>
+        <w:tc>
+          <w:tcPr>
+            <w:cnfStyle w:val="001000000000" w:firstRow="0" w:lastRow="0" w:firstColumn="1" w:lastColumn="0" w:oddVBand="0" w:evenVBand="0" w:oddHBand="0" w:evenHBand="0" w:firstRowFirstColumn="0" w:firstRowLastColumn="0" w:lastRowFirstColumn="0" w:lastRowLastColumn="0"/>
+            <w:tcW w:w="931" w:type="dxa"/>
+          </w:tcPr>
+          <w:p>
+            <w:pPr>
+              <w:jc w:val="center"/>
+            </w:pPr>
+            <w:r>
+              <w:t>11</w:t>
+            </w:r>
+          </w:p>
+        </w:tc>
+        <w:tc>
+          <w:tcPr>
+            <w:tcW w:w="1474" w:type="dxa"/>
+          </w:tcPr>
+          <w:p>
+            <w:pPr>
+              <w:jc w:val="center"/>
+              <w:cnfStyle w:val="000000100000" w:firstRow="0" w:lastRow="0" w:firstColumn="0" w:lastColumn="0" w:oddVBand="0" w:evenVBand="0" w:oddHBand="1" w:evenHBand="0" w:firstRowFirstColumn="0" w:firstRowLastColumn="0" w:lastRowFirstColumn="0" w:lastRowLastColumn="0"/>
+            </w:pPr>
+            <w:r>
+              <w:t>24/1/26</w:t>
+            </w:r>
+          </w:p>
+        </w:tc>
+        <w:tc>
+          <w:tcPr>
+            <w:tcW w:w="6945" w:type="dxa"/>
+          </w:tcPr>
+          <w:p>
+            <w:pPr>
+              <w:pStyle w:val="ListParagraph"/>
+              <w:numPr>
+                <w:ilvl w:val="0"/>
+                <w:numId w:val="44"/>
+              </w:numPr>
+              <w:cnfStyle w:val="000000100000" w:firstRow="0" w:lastRow="0" w:firstColumn="0" w:lastColumn="0" w:oddVBand="0" w:evenVBand="0" w:oddHBand="1" w:evenHBand="0" w:firstRowFirstColumn="0" w:firstRowLastColumn="0" w:lastRowFirstColumn="0" w:lastRowLastColumn="0"/>
+            </w:pPr>
+            <w:r>
+              <w:t xml:space="preserve">Corrected Discovery heading </w:t>
+            </w:r>
+            <w:r>
+              <w:t xml:space="preserve">number </w:t>
+            </w:r>
+            <w:r>
+              <w:t>referenced in section 1.6.</w:t>
             </w:r>
           </w:p>
         </w:tc>
@@ -35414,7 +35210,14 @@
         <w:sz w:val="18"/>
         <w:szCs w:val="18"/>
       </w:rPr>
-      <w:t>10</w:t>
+      <w:t>1</w:t>
+    </w:r>
+    <w:r>
+      <w:rPr>
+        <w:sz w:val="18"/>
+        <w:szCs w:val="18"/>
+      </w:rPr>
+      <w:t>1</w:t>
     </w:r>
     <w:r>
       <w:tab/>
@@ -35476,22 +35279,21 @@
         <w:sz w:val="18"/>
         <w:szCs w:val="18"/>
       </w:rPr>
-      <w:t>11</w:t>
-    </w:r>
-    <w:r>
-      <w:rPr>
-        <w:sz w:val="18"/>
-        <w:szCs w:val="18"/>
-        <w:vertAlign w:val="superscript"/>
-      </w:rPr>
-      <w:t>th</w:t>
+      <w:t>24 January</w:t>
     </w:r>
     <w:r>
       <w:rPr>
         <w:sz w:val="18"/>
         <w:szCs w:val="18"/>
       </w:rPr>
-      <w:t xml:space="preserve"> July 2025</w:t>
+      <w:t xml:space="preserve"> 202</w:t>
+    </w:r>
+    <w:r>
+      <w:rPr>
+        <w:sz w:val="18"/>
+        <w:szCs w:val="18"/>
+      </w:rPr>
+      <w:t>6</w:t>
     </w:r>
   </w:p>
 </w:ftr>
@@ -36009,6 +35811,92 @@
     </w:lvl>
   </w:abstractNum>
   <w:abstractNum w:abstractNumId="4" w15:restartNumberingAfterBreak="0">
+    <w:nsid w:val="05CF05B4"/>
+    <w:multiLevelType w:val="hybridMultilevel"/>
+    <w:tmpl w:val="47F28D70"/>
+    <w:lvl w:ilvl="0" w:tplc="FFFFFFFF">
+      <w:start w:val="1"/>
+      <w:numFmt w:val="decimal"/>
+      <w:lvlText w:val="%1."/>
+      <w:lvlJc w:val="left"/>
+      <w:pPr>
+        <w:ind w:left="360" w:hanging="360"/>
+      </w:pPr>
+    </w:lvl>
+    <w:lvl w:ilvl="1" w:tplc="FFFFFFFF" w:tentative="1">
+      <w:start w:val="1"/>
+      <w:numFmt w:val="lowerLetter"/>
+      <w:lvlText w:val="%2."/>
+      <w:lvlJc w:val="left"/>
+      <w:pPr>
+        <w:ind w:left="1080" w:hanging="360"/>
+      </w:pPr>
+    </w:lvl>
+    <w:lvl w:ilvl="2" w:tplc="FFFFFFFF" w:tentative="1">
+      <w:start w:val="1"/>
+      <w:numFmt w:val="lowerRoman"/>
+      <w:lvlText w:val="%3."/>
+      <w:lvlJc w:val="right"/>
+      <w:pPr>
+        <w:ind w:left="1800" w:hanging="180"/>
+      </w:pPr>
+    </w:lvl>
+    <w:lvl w:ilvl="3" w:tplc="FFFFFFFF" w:tentative="1">
+      <w:start w:val="1"/>
+      <w:numFmt w:val="decimal"/>
+      <w:lvlText w:val="%4."/>
+      <w:lvlJc w:val="left"/>
+      <w:pPr>
+        <w:ind w:left="2520" w:hanging="360"/>
+      </w:pPr>
+    </w:lvl>
+    <w:lvl w:ilvl="4" w:tplc="FFFFFFFF" w:tentative="1">
+      <w:start w:val="1"/>
+      <w:numFmt w:val="lowerLetter"/>
+      <w:lvlText w:val="%5."/>
+      <w:lvlJc w:val="left"/>
+      <w:pPr>
+        <w:ind w:left="3240" w:hanging="360"/>
+      </w:pPr>
+    </w:lvl>
+    <w:lvl w:ilvl="5" w:tplc="FFFFFFFF" w:tentative="1">
+      <w:start w:val="1"/>
+      <w:numFmt w:val="lowerRoman"/>
+      <w:lvlText w:val="%6."/>
+      <w:lvlJc w:val="right"/>
+      <w:pPr>
+        <w:ind w:left="3960" w:hanging="180"/>
+      </w:pPr>
+    </w:lvl>
+    <w:lvl w:ilvl="6" w:tplc="FFFFFFFF" w:tentative="1">
+      <w:start w:val="1"/>
+      <w:numFmt w:val="decimal"/>
+      <w:lvlText w:val="%7."/>
+      <w:lvlJc w:val="left"/>
+      <w:pPr>
+        <w:ind w:left="4680" w:hanging="360"/>
+      </w:pPr>
+    </w:lvl>
+    <w:lvl w:ilvl="7" w:tplc="FFFFFFFF" w:tentative="1">
+      <w:start w:val="1"/>
+      <w:numFmt w:val="lowerLetter"/>
+      <w:lvlText w:val="%8."/>
+      <w:lvlJc w:val="left"/>
+      <w:pPr>
+        <w:ind w:left="5400" w:hanging="360"/>
+      </w:pPr>
+    </w:lvl>
+    <w:lvl w:ilvl="8" w:tplc="FFFFFFFF" w:tentative="1">
+      <w:start w:val="1"/>
+      <w:numFmt w:val="lowerRoman"/>
+      <w:lvlText w:val="%9."/>
+      <w:lvlJc w:val="right"/>
+      <w:pPr>
+        <w:ind w:left="6120" w:hanging="180"/>
+      </w:pPr>
+    </w:lvl>
+  </w:abstractNum>
+  <w:abstractNum w:abstractNumId="5" w15:restartNumberingAfterBreak="0">
     <w:nsid w:val="0E800383"/>
     <w:multiLevelType w:val="hybridMultilevel"/>
     <w:tmpl w:val="D908AF9A"/>
@@ -36121,7 +36009,7 @@
       </w:rPr>
     </w:lvl>
   </w:abstractNum>
-  <w:abstractNum w:abstractNumId="5" w15:restartNumberingAfterBreak="0">
+  <w:abstractNum w:abstractNumId="6" w15:restartNumberingAfterBreak="0">
     <w:nsid w:val="0FA304AD"/>
     <w:multiLevelType w:val="hybridMultilevel"/>
     <w:tmpl w:val="21481A8E"/>
@@ -36234,7 +36122,7 @@
       </w:rPr>
     </w:lvl>
   </w:abstractNum>
-  <w:abstractNum w:abstractNumId="6" w15:restartNumberingAfterBreak="0">
+  <w:abstractNum w:abstractNumId="7" w15:restartNumberingAfterBreak="0">
     <w:nsid w:val="139911AF"/>
     <w:multiLevelType w:val="hybridMultilevel"/>
     <w:tmpl w:val="564E4420"/>
@@ -36323,7 +36211,7 @@
       </w:pPr>
     </w:lvl>
   </w:abstractNum>
-  <w:abstractNum w:abstractNumId="7" w15:restartNumberingAfterBreak="0">
+  <w:abstractNum w:abstractNumId="8" w15:restartNumberingAfterBreak="0">
     <w:nsid w:val="197968F4"/>
     <w:multiLevelType w:val="hybridMultilevel"/>
     <w:tmpl w:val="47F28D70"/>
@@ -36409,7 +36297,7 @@
       </w:pPr>
     </w:lvl>
   </w:abstractNum>
-  <w:abstractNum w:abstractNumId="8" w15:restartNumberingAfterBreak="0">
+  <w:abstractNum w:abstractNumId="9" w15:restartNumberingAfterBreak="0">
     <w:nsid w:val="1C6D28A6"/>
     <w:multiLevelType w:val="hybridMultilevel"/>
     <w:tmpl w:val="5F4EB52C"/>
@@ -36522,7 +36410,7 @@
       </w:rPr>
     </w:lvl>
   </w:abstractNum>
-  <w:abstractNum w:abstractNumId="9" w15:restartNumberingAfterBreak="0">
+  <w:abstractNum w:abstractNumId="10" w15:restartNumberingAfterBreak="0">
     <w:nsid w:val="2CCA6F53"/>
     <w:multiLevelType w:val="hybridMultilevel"/>
     <w:tmpl w:val="1A1AB15A"/>
@@ -36635,7 +36523,7 @@
       </w:rPr>
     </w:lvl>
   </w:abstractNum>
-  <w:abstractNum w:abstractNumId="10" w15:restartNumberingAfterBreak="0">
+  <w:abstractNum w:abstractNumId="11" w15:restartNumberingAfterBreak="0">
     <w:nsid w:val="2CF97E5D"/>
     <w:multiLevelType w:val="hybridMultilevel"/>
     <w:tmpl w:val="0504E02E"/>
@@ -36748,7 +36636,7 @@
       </w:rPr>
     </w:lvl>
   </w:abstractNum>
-  <w:abstractNum w:abstractNumId="11" w15:restartNumberingAfterBreak="0">
+  <w:abstractNum w:abstractNumId="12" w15:restartNumberingAfterBreak="0">
     <w:nsid w:val="2F936760"/>
     <w:multiLevelType w:val="hybridMultilevel"/>
     <w:tmpl w:val="564E4420"/>
@@ -36837,7 +36725,7 @@
       </w:pPr>
     </w:lvl>
   </w:abstractNum>
-  <w:abstractNum w:abstractNumId="12" w15:restartNumberingAfterBreak="0">
+  <w:abstractNum w:abstractNumId="13" w15:restartNumberingAfterBreak="0">
     <w:nsid w:val="32B205FA"/>
     <w:multiLevelType w:val="hybridMultilevel"/>
     <w:tmpl w:val="0A38895A"/>
@@ -36950,7 +36838,7 @@
       </w:rPr>
     </w:lvl>
   </w:abstractNum>
-  <w:abstractNum w:abstractNumId="13" w15:restartNumberingAfterBreak="0">
+  <w:abstractNum w:abstractNumId="14" w15:restartNumberingAfterBreak="0">
     <w:nsid w:val="33131D65"/>
     <w:multiLevelType w:val="hybridMultilevel"/>
     <w:tmpl w:val="E7C88B5C"/>
@@ -37036,7 +36924,7 @@
       </w:pPr>
     </w:lvl>
   </w:abstractNum>
-  <w:abstractNum w:abstractNumId="14" w15:restartNumberingAfterBreak="0">
+  <w:abstractNum w:abstractNumId="15" w15:restartNumberingAfterBreak="0">
     <w:nsid w:val="33A6178E"/>
     <w:multiLevelType w:val="hybridMultilevel"/>
     <w:tmpl w:val="BC629852"/>
@@ -37148,7 +37036,7 @@
       </w:rPr>
     </w:lvl>
   </w:abstractNum>
-  <w:abstractNum w:abstractNumId="15" w15:restartNumberingAfterBreak="0">
+  <w:abstractNum w:abstractNumId="16" w15:restartNumberingAfterBreak="0">
     <w:nsid w:val="35762E9C"/>
     <w:multiLevelType w:val="hybridMultilevel"/>
     <w:tmpl w:val="983EF29C"/>
@@ -37261,7 +37149,7 @@
       </w:rPr>
     </w:lvl>
   </w:abstractNum>
-  <w:abstractNum w:abstractNumId="16" w15:restartNumberingAfterBreak="0">
+  <w:abstractNum w:abstractNumId="17" w15:restartNumberingAfterBreak="0">
     <w:nsid w:val="37711D4C"/>
     <w:multiLevelType w:val="hybridMultilevel"/>
     <w:tmpl w:val="684488B6"/>
@@ -37374,7 +37262,7 @@
       </w:rPr>
     </w:lvl>
   </w:abstractNum>
-  <w:abstractNum w:abstractNumId="17" w15:restartNumberingAfterBreak="0">
+  <w:abstractNum w:abstractNumId="18" w15:restartNumberingAfterBreak="0">
     <w:nsid w:val="39593D94"/>
     <w:multiLevelType w:val="hybridMultilevel"/>
     <w:tmpl w:val="35649510"/>
@@ -37487,7 +37375,7 @@
       </w:rPr>
     </w:lvl>
   </w:abstractNum>
-  <w:abstractNum w:abstractNumId="18" w15:restartNumberingAfterBreak="0">
+  <w:abstractNum w:abstractNumId="19" w15:restartNumberingAfterBreak="0">
     <w:nsid w:val="469A52F2"/>
     <w:multiLevelType w:val="multilevel"/>
     <w:tmpl w:val="EA382DFE"/>
@@ -37618,7 +37506,7 @@
       </w:rPr>
     </w:lvl>
   </w:abstractNum>
-  <w:abstractNum w:abstractNumId="19" w15:restartNumberingAfterBreak="0">
+  <w:abstractNum w:abstractNumId="20" w15:restartNumberingAfterBreak="0">
     <w:nsid w:val="48231944"/>
     <w:multiLevelType w:val="hybridMultilevel"/>
     <w:tmpl w:val="04E63586"/>
@@ -37731,7 +37619,7 @@
       </w:rPr>
     </w:lvl>
   </w:abstractNum>
-  <w:abstractNum w:abstractNumId="20" w15:restartNumberingAfterBreak="0">
+  <w:abstractNum w:abstractNumId="21" w15:restartNumberingAfterBreak="0">
     <w:nsid w:val="4FBC28D2"/>
     <w:multiLevelType w:val="hybridMultilevel"/>
     <w:tmpl w:val="86446D80"/>
@@ -37844,7 +37732,7 @@
       </w:rPr>
     </w:lvl>
   </w:abstractNum>
-  <w:abstractNum w:abstractNumId="21" w15:restartNumberingAfterBreak="0">
+  <w:abstractNum w:abstractNumId="22" w15:restartNumberingAfterBreak="0">
     <w:nsid w:val="501A293D"/>
     <w:multiLevelType w:val="hybridMultilevel"/>
     <w:tmpl w:val="AD2288B8"/>
@@ -37957,7 +37845,7 @@
       </w:rPr>
     </w:lvl>
   </w:abstractNum>
-  <w:abstractNum w:abstractNumId="22" w15:restartNumberingAfterBreak="0">
+  <w:abstractNum w:abstractNumId="23" w15:restartNumberingAfterBreak="0">
     <w:nsid w:val="51AD1F74"/>
     <w:multiLevelType w:val="hybridMultilevel"/>
     <w:tmpl w:val="564E4420"/>
@@ -38046,7 +37934,7 @@
       </w:pPr>
     </w:lvl>
   </w:abstractNum>
-  <w:abstractNum w:abstractNumId="23" w15:restartNumberingAfterBreak="0">
+  <w:abstractNum w:abstractNumId="24" w15:restartNumberingAfterBreak="0">
     <w:nsid w:val="549B76E6"/>
     <w:multiLevelType w:val="hybridMultilevel"/>
     <w:tmpl w:val="1D409D14"/>
@@ -38135,7 +38023,7 @@
       </w:pPr>
     </w:lvl>
   </w:abstractNum>
-  <w:abstractNum w:abstractNumId="24" w15:restartNumberingAfterBreak="0">
+  <w:abstractNum w:abstractNumId="25" w15:restartNumberingAfterBreak="0">
     <w:nsid w:val="5B260163"/>
     <w:multiLevelType w:val="hybridMultilevel"/>
     <w:tmpl w:val="F0B60AD6"/>
@@ -38248,7 +38136,7 @@
       </w:rPr>
     </w:lvl>
   </w:abstractNum>
-  <w:abstractNum w:abstractNumId="25" w15:restartNumberingAfterBreak="0">
+  <w:abstractNum w:abstractNumId="26" w15:restartNumberingAfterBreak="0">
     <w:nsid w:val="5F406E58"/>
     <w:multiLevelType w:val="hybridMultilevel"/>
     <w:tmpl w:val="EB329AEA"/>
@@ -38361,7 +38249,7 @@
       </w:rPr>
     </w:lvl>
   </w:abstractNum>
-  <w:abstractNum w:abstractNumId="26" w15:restartNumberingAfterBreak="0">
+  <w:abstractNum w:abstractNumId="27" w15:restartNumberingAfterBreak="0">
     <w:nsid w:val="5F5921E4"/>
     <w:multiLevelType w:val="hybridMultilevel"/>
     <w:tmpl w:val="0A1C142A"/>
@@ -38474,7 +38362,7 @@
       </w:rPr>
     </w:lvl>
   </w:abstractNum>
-  <w:abstractNum w:abstractNumId="27" w15:restartNumberingAfterBreak="0">
+  <w:abstractNum w:abstractNumId="28" w15:restartNumberingAfterBreak="0">
     <w:nsid w:val="5F9C1BFA"/>
     <w:multiLevelType w:val="hybridMultilevel"/>
     <w:tmpl w:val="EF44ABB6"/>
@@ -38587,7 +38475,7 @@
       </w:rPr>
     </w:lvl>
   </w:abstractNum>
-  <w:abstractNum w:abstractNumId="28" w15:restartNumberingAfterBreak="0">
+  <w:abstractNum w:abstractNumId="29" w15:restartNumberingAfterBreak="0">
     <w:nsid w:val="67AE41CD"/>
     <w:multiLevelType w:val="hybridMultilevel"/>
     <w:tmpl w:val="564E4420"/>
@@ -38676,7 +38564,7 @@
       </w:pPr>
     </w:lvl>
   </w:abstractNum>
-  <w:abstractNum w:abstractNumId="29" w15:restartNumberingAfterBreak="0">
+  <w:abstractNum w:abstractNumId="30" w15:restartNumberingAfterBreak="0">
     <w:nsid w:val="6B794464"/>
     <w:multiLevelType w:val="hybridMultilevel"/>
     <w:tmpl w:val="D3E8EFE0"/>
@@ -38789,7 +38677,7 @@
       </w:rPr>
     </w:lvl>
   </w:abstractNum>
-  <w:abstractNum w:abstractNumId="30" w15:restartNumberingAfterBreak="0">
+  <w:abstractNum w:abstractNumId="31" w15:restartNumberingAfterBreak="0">
     <w:nsid w:val="6C9C7BEF"/>
     <w:multiLevelType w:val="hybridMultilevel"/>
     <w:tmpl w:val="A3A8E1EA"/>
@@ -38902,7 +38790,7 @@
       </w:rPr>
     </w:lvl>
   </w:abstractNum>
-  <w:abstractNum w:abstractNumId="31" w15:restartNumberingAfterBreak="0">
+  <w:abstractNum w:abstractNumId="32" w15:restartNumberingAfterBreak="0">
     <w:nsid w:val="6E0764EE"/>
     <w:multiLevelType w:val="hybridMultilevel"/>
     <w:tmpl w:val="760E6518"/>
@@ -38988,7 +38876,7 @@
       </w:pPr>
     </w:lvl>
   </w:abstractNum>
-  <w:abstractNum w:abstractNumId="32" w15:restartNumberingAfterBreak="0">
+  <w:abstractNum w:abstractNumId="33" w15:restartNumberingAfterBreak="0">
     <w:nsid w:val="6E8F3BAF"/>
     <w:multiLevelType w:val="hybridMultilevel"/>
     <w:tmpl w:val="D3285AC0"/>
@@ -39074,7 +38962,7 @@
       </w:pPr>
     </w:lvl>
   </w:abstractNum>
-  <w:abstractNum w:abstractNumId="33" w15:restartNumberingAfterBreak="0">
+  <w:abstractNum w:abstractNumId="34" w15:restartNumberingAfterBreak="0">
     <w:nsid w:val="6FC939B5"/>
     <w:multiLevelType w:val="hybridMultilevel"/>
     <w:tmpl w:val="E7C88B5C"/>
@@ -39160,7 +39048,7 @@
       </w:pPr>
     </w:lvl>
   </w:abstractNum>
-  <w:abstractNum w:abstractNumId="34" w15:restartNumberingAfterBreak="0">
+  <w:abstractNum w:abstractNumId="35" w15:restartNumberingAfterBreak="0">
     <w:nsid w:val="71ED6658"/>
     <w:multiLevelType w:val="hybridMultilevel"/>
     <w:tmpl w:val="E3D27172"/>
@@ -39273,7 +39161,7 @@
       </w:rPr>
     </w:lvl>
   </w:abstractNum>
-  <w:abstractNum w:abstractNumId="35" w15:restartNumberingAfterBreak="0">
+  <w:abstractNum w:abstractNumId="36" w15:restartNumberingAfterBreak="0">
     <w:nsid w:val="727D7A37"/>
     <w:multiLevelType w:val="hybridMultilevel"/>
     <w:tmpl w:val="C6F43010"/>
@@ -39386,7 +39274,7 @@
       </w:rPr>
     </w:lvl>
   </w:abstractNum>
-  <w:abstractNum w:abstractNumId="36" w15:restartNumberingAfterBreak="0">
+  <w:abstractNum w:abstractNumId="37" w15:restartNumberingAfterBreak="0">
     <w:nsid w:val="75301538"/>
     <w:multiLevelType w:val="hybridMultilevel"/>
     <w:tmpl w:val="77240AFE"/>
@@ -39499,7 +39387,7 @@
       </w:rPr>
     </w:lvl>
   </w:abstractNum>
-  <w:abstractNum w:abstractNumId="37" w15:restartNumberingAfterBreak="0">
+  <w:abstractNum w:abstractNumId="38" w15:restartNumberingAfterBreak="0">
     <w:nsid w:val="75C55DEC"/>
     <w:multiLevelType w:val="hybridMultilevel"/>
     <w:tmpl w:val="D3285AC0"/>
@@ -39585,7 +39473,7 @@
       </w:pPr>
     </w:lvl>
   </w:abstractNum>
-  <w:abstractNum w:abstractNumId="38" w15:restartNumberingAfterBreak="0">
+  <w:abstractNum w:abstractNumId="39" w15:restartNumberingAfterBreak="0">
     <w:nsid w:val="75CF64F4"/>
     <w:multiLevelType w:val="hybridMultilevel"/>
     <w:tmpl w:val="68F4F180"/>
@@ -39698,7 +39586,7 @@
       </w:rPr>
     </w:lvl>
   </w:abstractNum>
-  <w:abstractNum w:abstractNumId="39" w15:restartNumberingAfterBreak="0">
+  <w:abstractNum w:abstractNumId="40" w15:restartNumberingAfterBreak="0">
     <w:nsid w:val="78936C08"/>
     <w:multiLevelType w:val="hybridMultilevel"/>
     <w:tmpl w:val="65225BC6"/>
@@ -39787,7 +39675,7 @@
       </w:pPr>
     </w:lvl>
   </w:abstractNum>
-  <w:abstractNum w:abstractNumId="40" w15:restartNumberingAfterBreak="0">
+  <w:abstractNum w:abstractNumId="41" w15:restartNumberingAfterBreak="0">
     <w:nsid w:val="7B4C5C03"/>
     <w:multiLevelType w:val="hybridMultilevel"/>
     <w:tmpl w:val="564E4420"/>
@@ -39876,7 +39764,7 @@
       </w:pPr>
     </w:lvl>
   </w:abstractNum>
-  <w:abstractNum w:abstractNumId="41" w15:restartNumberingAfterBreak="0">
+  <w:abstractNum w:abstractNumId="42" w15:restartNumberingAfterBreak="0">
     <w:nsid w:val="7C1452F6"/>
     <w:multiLevelType w:val="hybridMultilevel"/>
     <w:tmpl w:val="3D7C3EC2"/>
@@ -39989,133 +39877,136 @@
     </w:lvl>
   </w:abstractNum>
   <w:num w:numId="1" w16cid:durableId="27878549">
-    <w:abstractNumId w:val="18"/>
+    <w:abstractNumId w:val="19"/>
   </w:num>
   <w:num w:numId="2" w16cid:durableId="1368599434">
-    <w:abstractNumId w:val="18"/>
+    <w:abstractNumId w:val="19"/>
   </w:num>
   <w:num w:numId="3" w16cid:durableId="1958679546">
     <w:abstractNumId w:val="2"/>
   </w:num>
   <w:num w:numId="4" w16cid:durableId="1195997258">
-    <w:abstractNumId w:val="26"/>
+    <w:abstractNumId w:val="27"/>
   </w:num>
   <w:num w:numId="5" w16cid:durableId="317195267">
-    <w:abstractNumId w:val="24"/>
+    <w:abstractNumId w:val="25"/>
   </w:num>
   <w:num w:numId="6" w16cid:durableId="1518035238">
-    <w:abstractNumId w:val="25"/>
+    <w:abstractNumId w:val="26"/>
   </w:num>
   <w:num w:numId="7" w16cid:durableId="547961070">
     <w:abstractNumId w:val="0"/>
   </w:num>
   <w:num w:numId="8" w16cid:durableId="364795738">
-    <w:abstractNumId w:val="21"/>
+    <w:abstractNumId w:val="22"/>
   </w:num>
   <w:num w:numId="9" w16cid:durableId="1702129577">
-    <w:abstractNumId w:val="29"/>
+    <w:abstractNumId w:val="30"/>
   </w:num>
   <w:num w:numId="10" w16cid:durableId="963463863">
-    <w:abstractNumId w:val="37"/>
+    <w:abstractNumId w:val="38"/>
   </w:num>
   <w:num w:numId="11" w16cid:durableId="2077704023">
-    <w:abstractNumId w:val="13"/>
+    <w:abstractNumId w:val="14"/>
   </w:num>
   <w:num w:numId="12" w16cid:durableId="1980382650">
-    <w:abstractNumId w:val="32"/>
+    <w:abstractNumId w:val="33"/>
   </w:num>
   <w:num w:numId="13" w16cid:durableId="1160585327">
-    <w:abstractNumId w:val="33"/>
+    <w:abstractNumId w:val="34"/>
   </w:num>
   <w:num w:numId="14" w16cid:durableId="762265643">
     <w:abstractNumId w:val="1"/>
   </w:num>
   <w:num w:numId="15" w16cid:durableId="1627815753">
-    <w:abstractNumId w:val="5"/>
+    <w:abstractNumId w:val="6"/>
   </w:num>
   <w:num w:numId="16" w16cid:durableId="974338170">
-    <w:abstractNumId w:val="9"/>
+    <w:abstractNumId w:val="10"/>
   </w:num>
   <w:num w:numId="17" w16cid:durableId="1830442920">
-    <w:abstractNumId w:val="16"/>
+    <w:abstractNumId w:val="17"/>
   </w:num>
   <w:num w:numId="18" w16cid:durableId="1163468933">
     <w:abstractNumId w:val="3"/>
   </w:num>
   <w:num w:numId="19" w16cid:durableId="1835805045">
+    <w:abstractNumId w:val="40"/>
+  </w:num>
+  <w:num w:numId="20" w16cid:durableId="928267789">
+    <w:abstractNumId w:val="11"/>
+  </w:num>
+  <w:num w:numId="21" w16cid:durableId="1169906665">
+    <w:abstractNumId w:val="12"/>
+  </w:num>
+  <w:num w:numId="22" w16cid:durableId="563835125">
+    <w:abstractNumId w:val="7"/>
+  </w:num>
+  <w:num w:numId="23" w16cid:durableId="895773945">
+    <w:abstractNumId w:val="41"/>
+  </w:num>
+  <w:num w:numId="24" w16cid:durableId="378211121">
+    <w:abstractNumId w:val="29"/>
+  </w:num>
+  <w:num w:numId="25" w16cid:durableId="1064568396">
+    <w:abstractNumId w:val="24"/>
+  </w:num>
+  <w:num w:numId="26" w16cid:durableId="1194004405">
+    <w:abstractNumId w:val="37"/>
+  </w:num>
+  <w:num w:numId="27" w16cid:durableId="1243100397">
+    <w:abstractNumId w:val="15"/>
+  </w:num>
+  <w:num w:numId="28" w16cid:durableId="408697099">
+    <w:abstractNumId w:val="16"/>
+  </w:num>
+  <w:num w:numId="29" w16cid:durableId="426923857">
+    <w:abstractNumId w:val="21"/>
+  </w:num>
+  <w:num w:numId="30" w16cid:durableId="216090322">
+    <w:abstractNumId w:val="36"/>
+  </w:num>
+  <w:num w:numId="31" w16cid:durableId="929387736">
+    <w:abstractNumId w:val="20"/>
+  </w:num>
+  <w:num w:numId="32" w16cid:durableId="618220832">
     <w:abstractNumId w:val="39"/>
   </w:num>
-  <w:num w:numId="20" w16cid:durableId="928267789">
-    <w:abstractNumId w:val="10"/>
+  <w:num w:numId="33" w16cid:durableId="40977846">
+    <w:abstractNumId w:val="13"/>
   </w:num>
-  <w:num w:numId="21" w16cid:durableId="1169906665">
-    <w:abstractNumId w:val="11"/>
-  </w:num>
-  <w:num w:numId="22" w16cid:durableId="563835125">
-    <w:abstractNumId w:val="6"/>
-  </w:num>
-  <w:num w:numId="23" w16cid:durableId="895773945">
-    <w:abstractNumId w:val="40"/>
-  </w:num>
-  <w:num w:numId="24" w16cid:durableId="378211121">
+  <w:num w:numId="34" w16cid:durableId="206914870">
     <w:abstractNumId w:val="28"/>
   </w:num>
-  <w:num w:numId="25" w16cid:durableId="1064568396">
+  <w:num w:numId="35" w16cid:durableId="2073849723">
+    <w:abstractNumId w:val="42"/>
+  </w:num>
+  <w:num w:numId="36" w16cid:durableId="480081201">
+    <w:abstractNumId w:val="9"/>
+  </w:num>
+  <w:num w:numId="37" w16cid:durableId="698623731">
+    <w:abstractNumId w:val="18"/>
+  </w:num>
+  <w:num w:numId="38" w16cid:durableId="1824664211">
+    <w:abstractNumId w:val="5"/>
+  </w:num>
+  <w:num w:numId="39" w16cid:durableId="234047193">
+    <w:abstractNumId w:val="32"/>
+  </w:num>
+  <w:num w:numId="40" w16cid:durableId="1054162406">
+    <w:abstractNumId w:val="31"/>
+  </w:num>
+  <w:num w:numId="41" w16cid:durableId="1734811617">
     <w:abstractNumId w:val="23"/>
   </w:num>
-  <w:num w:numId="26" w16cid:durableId="1194004405">
-    <w:abstractNumId w:val="36"/>
+  <w:num w:numId="42" w16cid:durableId="1005396714">
+    <w:abstractNumId w:val="8"/>
   </w:num>
-  <w:num w:numId="27" w16cid:durableId="1243100397">
-    <w:abstractNumId w:val="14"/>
-  </w:num>
-  <w:num w:numId="28" w16cid:durableId="408697099">
-    <w:abstractNumId w:val="15"/>
-  </w:num>
-  <w:num w:numId="29" w16cid:durableId="426923857">
-    <w:abstractNumId w:val="20"/>
-  </w:num>
-  <w:num w:numId="30" w16cid:durableId="216090322">
+  <w:num w:numId="43" w16cid:durableId="316611074">
     <w:abstractNumId w:val="35"/>
   </w:num>
-  <w:num w:numId="31" w16cid:durableId="929387736">
-    <w:abstractNumId w:val="19"/>
-  </w:num>
-  <w:num w:numId="32" w16cid:durableId="618220832">
-    <w:abstractNumId w:val="38"/>
-  </w:num>
-  <w:num w:numId="33" w16cid:durableId="40977846">
-    <w:abstractNumId w:val="12"/>
-  </w:num>
-  <w:num w:numId="34" w16cid:durableId="206914870">
-    <w:abstractNumId w:val="27"/>
-  </w:num>
-  <w:num w:numId="35" w16cid:durableId="2073849723">
-    <w:abstractNumId w:val="41"/>
-  </w:num>
-  <w:num w:numId="36" w16cid:durableId="480081201">
-    <w:abstractNumId w:val="8"/>
-  </w:num>
-  <w:num w:numId="37" w16cid:durableId="698623731">
-    <w:abstractNumId w:val="17"/>
-  </w:num>
-  <w:num w:numId="38" w16cid:durableId="1824664211">
+  <w:num w:numId="44" w16cid:durableId="131097851">
     <w:abstractNumId w:val="4"/>
-  </w:num>
-  <w:num w:numId="39" w16cid:durableId="234047193">
-    <w:abstractNumId w:val="31"/>
-  </w:num>
-  <w:num w:numId="40" w16cid:durableId="1054162406">
-    <w:abstractNumId w:val="30"/>
-  </w:num>
-  <w:num w:numId="41" w16cid:durableId="1734811617">
-    <w:abstractNumId w:val="22"/>
-  </w:num>
-  <w:num w:numId="42" w16cid:durableId="1005396714">
-    <w:abstractNumId w:val="7"/>
-  </w:num>
-  <w:num w:numId="43" w16cid:durableId="316611074">
-    <w:abstractNumId w:val="34"/>
   </w:num>
   <w:numIdMacAtCleanup w:val="20"/>
 </w:numbering>
@@ -42311,16 +42202,16 @@
 </file>
 
 <file path=customXml/item2.xml><?xml version="1.0" encoding="utf-8"?>
-<b:Sources xmlns:b="http://schemas.openxmlformats.org/officeDocument/2006/bibliography" SelectedStyle="\apasixtheditionofficeonline.xsl" StyleName="APA" Version="6"/>
-</file>
-
-<file path=customXml/item3.xml><?xml version="1.0" encoding="utf-8"?>
 <?mso-contentType ?>
 <FormTemplates xmlns="http://schemas.microsoft.com/sharepoint/v3/contenttype/forms">
   <Display>DocumentLibraryForm</Display>
   <Edit>AssetEditForm</Edit>
   <New>DocumentLibraryForm</New>
 </FormTemplates>
+</file>
+
+<file path=customXml/item3.xml><?xml version="1.0" encoding="utf-8"?>
+<b:Sources xmlns:b="http://schemas.openxmlformats.org/officeDocument/2006/bibliography" SelectedStyle="\apasixtheditionofficeonline.xsl" StyleName="APA" Version="6"/>
 </file>
 
 <file path=customXml/itemProps1.xml><?xml version="1.0" encoding="utf-8"?>
@@ -42332,17 +42223,17 @@
 </file>
 
 <file path=customXml/itemProps2.xml><?xml version="1.0" encoding="utf-8"?>
+<ds:datastoreItem xmlns:ds="http://schemas.openxmlformats.org/officeDocument/2006/customXml" ds:itemID="{1A3EA57F-50D6-4332-9CCE-01AA9228397A}">
+  <ds:schemaRefs>
+    <ds:schemaRef ds:uri="http://schemas.microsoft.com/sharepoint/v3/contenttype/forms"/>
+  </ds:schemaRefs>
+</ds:datastoreItem>
+</file>
+
+<file path=customXml/itemProps3.xml><?xml version="1.0" encoding="utf-8"?>
 <ds:datastoreItem xmlns:ds="http://schemas.openxmlformats.org/officeDocument/2006/customXml" ds:itemID="{51DC4BD4-CE13-449F-8C73-B7EAF4FCEDD7}">
   <ds:schemaRefs>
     <ds:schemaRef ds:uri="http://schemas.openxmlformats.org/officeDocument/2006/bibliography"/>
   </ds:schemaRefs>
 </ds:datastoreItem>
-</file>
-
-<file path=customXml/itemProps3.xml><?xml version="1.0" encoding="utf-8"?>
-<ds:datastoreItem xmlns:ds="http://schemas.openxmlformats.org/officeDocument/2006/customXml" ds:itemID="{1A3EA57F-50D6-4332-9CCE-01AA9228397A}">
-  <ds:schemaRefs>
-    <ds:schemaRef ds:uri="http://schemas.microsoft.com/sharepoint/v3/contenttype/forms"/>
-  </ds:schemaRefs>
-</ds:datastoreItem>
 </file>
</xml_diff>

<commit_message>
Documentation - Update version number on title page.
</commit_message>
<xml_diff>
--- a/Documentation/ASCOM Alpaca API Reference.docx
+++ b/Documentation/ASCOM Alpaca API Reference.docx
@@ -1022,7 +1022,15 @@
                                 <w:sz w:val="20"/>
                                 <w:szCs w:val="20"/>
                               </w:rPr>
-                              <w:t>10</w:t>
+                              <w:t>1</w:t>
+                            </w:r>
+                            <w:r>
+                              <w:rPr>
+                                <w:color w:val="404040" w:themeColor="text1" w:themeTint="BF"/>
+                                <w:sz w:val="20"/>
+                                <w:szCs w:val="20"/>
+                              </w:rPr>
+                              <w:t>1</w:t>
                             </w:r>
                           </w:p>
                         </w:txbxContent>
@@ -1152,7 +1160,15 @@
                           <w:sz w:val="20"/>
                           <w:szCs w:val="20"/>
                         </w:rPr>
-                        <w:t>10</w:t>
+                        <w:t>1</w:t>
+                      </w:r>
+                      <w:r>
+                        <w:rPr>
+                          <w:color w:val="404040" w:themeColor="text1" w:themeTint="BF"/>
+                          <w:sz w:val="20"/>
+                          <w:szCs w:val="20"/>
+                        </w:rPr>
+                        <w:t>1</w:t>
                       </w:r>
                     </w:p>
                   </w:txbxContent>
@@ -1169,7 +1185,7 @@
           <w:lang w:eastAsia="en-US"/>
         </w:rPr>
         <w:drawing>
-          <wp:anchor distT="0" distB="0" distL="114300" distR="114300" simplePos="0" relativeHeight="251663360" behindDoc="0" locked="0" layoutInCell="1" allowOverlap="1" wp14:anchorId="01ED7E0B" wp14:editId="053E4719">
+          <wp:anchor distT="0" distB="0" distL="114300" distR="114300" simplePos="0" relativeHeight="251663360" behindDoc="0" locked="0" layoutInCell="1" allowOverlap="1" wp14:anchorId="01ED7E0B" wp14:editId="237199B6">
             <wp:simplePos x="0" y="0"/>
             <wp:positionH relativeFrom="column">
               <wp:posOffset>130810</wp:posOffset>
@@ -1228,8 +1244,8 @@
         <w:br w:type="page"/>
       </w:r>
     </w:p>
-    <w:bookmarkStart w:id="1" w:name="_Ref525981825" w:displacedByCustomXml="next"/>
-    <w:bookmarkStart w:id="2" w:name="_Ref525981762" w:displacedByCustomXml="next"/>
+    <w:bookmarkStart w:id="1" w:name="_Ref525981762" w:displacedByCustomXml="next"/>
+    <w:bookmarkStart w:id="2" w:name="_Ref525981825" w:displacedByCustomXml="next"/>
     <w:sdt>
       <w:sdtPr>
         <w:rPr>
@@ -1296,7 +1312,7 @@
             </w:rPr>
             <w:fldChar w:fldCharType="separate"/>
           </w:r>
-          <w:hyperlink w:anchor="_Toc203302661" w:history="1">
+          <w:hyperlink w:anchor="_Toc220139652" w:history="1">
             <w:r>
               <w:rPr>
                 <w:rStyle w:val="Hyperlink"/>
@@ -1341,7 +1357,7 @@
                 <w:noProof/>
                 <w:webHidden/>
               </w:rPr>
-              <w:instrText xml:space="preserve"> PAGEREF _Toc203302661 \h </w:instrText>
+              <w:instrText xml:space="preserve"> PAGEREF _Toc220139652 \h </w:instrText>
             </w:r>
             <w:r>
               <w:rPr>
@@ -1388,7 +1404,7 @@
               <w14:ligatures w14:val="standardContextual"/>
             </w:rPr>
           </w:pPr>
-          <w:hyperlink w:anchor="_Toc203302662" w:history="1">
+          <w:hyperlink w:anchor="_Toc220139653" w:history="1">
             <w:r>
               <w:rPr>
                 <w:rStyle w:val="Hyperlink"/>
@@ -1433,7 +1449,7 @@
                 <w:noProof/>
                 <w:webHidden/>
               </w:rPr>
-              <w:instrText xml:space="preserve"> PAGEREF _Toc203302662 \h </w:instrText>
+              <w:instrText xml:space="preserve"> PAGEREF _Toc220139653 \h </w:instrText>
             </w:r>
             <w:r>
               <w:rPr>
@@ -1480,7 +1496,7 @@
               <w14:ligatures w14:val="standardContextual"/>
             </w:rPr>
           </w:pPr>
-          <w:hyperlink w:anchor="_Toc203302663" w:history="1">
+          <w:hyperlink w:anchor="_Toc220139654" w:history="1">
             <w:r>
               <w:rPr>
                 <w:rStyle w:val="Hyperlink"/>
@@ -1525,7 +1541,7 @@
                 <w:noProof/>
                 <w:webHidden/>
               </w:rPr>
-              <w:instrText xml:space="preserve"> PAGEREF _Toc203302663 \h </w:instrText>
+              <w:instrText xml:space="preserve"> PAGEREF _Toc220139654 \h </w:instrText>
             </w:r>
             <w:r>
               <w:rPr>
@@ -1572,7 +1588,7 @@
               <w14:ligatures w14:val="standardContextual"/>
             </w:rPr>
           </w:pPr>
-          <w:hyperlink w:anchor="_Toc203302664" w:history="1">
+          <w:hyperlink w:anchor="_Toc220139655" w:history="1">
             <w:r>
               <w:rPr>
                 <w:rStyle w:val="Hyperlink"/>
@@ -1617,7 +1633,7 @@
                 <w:noProof/>
                 <w:webHidden/>
               </w:rPr>
-              <w:instrText xml:space="preserve"> PAGEREF _Toc203302664 \h </w:instrText>
+              <w:instrText xml:space="preserve"> PAGEREF _Toc220139655 \h </w:instrText>
             </w:r>
             <w:r>
               <w:rPr>
@@ -1664,7 +1680,7 @@
               <w14:ligatures w14:val="standardContextual"/>
             </w:rPr>
           </w:pPr>
-          <w:hyperlink w:anchor="_Toc203302665" w:history="1">
+          <w:hyperlink w:anchor="_Toc220139656" w:history="1">
             <w:r>
               <w:rPr>
                 <w:rStyle w:val="Hyperlink"/>
@@ -1709,7 +1725,7 @@
                 <w:noProof/>
                 <w:webHidden/>
               </w:rPr>
-              <w:instrText xml:space="preserve"> PAGEREF _Toc203302665 \h </w:instrText>
+              <w:instrText xml:space="preserve"> PAGEREF _Toc220139656 \h </w:instrText>
             </w:r>
             <w:r>
               <w:rPr>
@@ -1756,7 +1772,7 @@
               <w14:ligatures w14:val="standardContextual"/>
             </w:rPr>
           </w:pPr>
-          <w:hyperlink w:anchor="_Toc203302666" w:history="1">
+          <w:hyperlink w:anchor="_Toc220139657" w:history="1">
             <w:r>
               <w:rPr>
                 <w:rStyle w:val="Hyperlink"/>
@@ -1801,7 +1817,7 @@
                 <w:noProof/>
                 <w:webHidden/>
               </w:rPr>
-              <w:instrText xml:space="preserve"> PAGEREF _Toc203302666 \h </w:instrText>
+              <w:instrText xml:space="preserve"> PAGEREF _Toc220139657 \h </w:instrText>
             </w:r>
             <w:r>
               <w:rPr>
@@ -1848,7 +1864,7 @@
               <w14:ligatures w14:val="standardContextual"/>
             </w:rPr>
           </w:pPr>
-          <w:hyperlink w:anchor="_Toc203302667" w:history="1">
+          <w:hyperlink w:anchor="_Toc220139658" w:history="1">
             <w:r>
               <w:rPr>
                 <w:rStyle w:val="Hyperlink"/>
@@ -1893,7 +1909,7 @@
                 <w:noProof/>
                 <w:webHidden/>
               </w:rPr>
-              <w:instrText xml:space="preserve"> PAGEREF _Toc203302667 \h </w:instrText>
+              <w:instrText xml:space="preserve"> PAGEREF _Toc220139658 \h </w:instrText>
             </w:r>
             <w:r>
               <w:rPr>
@@ -1940,7 +1956,7 @@
               <w14:ligatures w14:val="standardContextual"/>
             </w:rPr>
           </w:pPr>
-          <w:hyperlink w:anchor="_Toc203302668" w:history="1">
+          <w:hyperlink w:anchor="_Toc220139659" w:history="1">
             <w:r>
               <w:rPr>
                 <w:rStyle w:val="Hyperlink"/>
@@ -1985,7 +2001,7 @@
                 <w:noProof/>
                 <w:webHidden/>
               </w:rPr>
-              <w:instrText xml:space="preserve"> PAGEREF _Toc203302668 \h </w:instrText>
+              <w:instrText xml:space="preserve"> PAGEREF _Toc220139659 \h </w:instrText>
             </w:r>
             <w:r>
               <w:rPr>
@@ -2032,7 +2048,7 @@
               <w14:ligatures w14:val="standardContextual"/>
             </w:rPr>
           </w:pPr>
-          <w:hyperlink w:anchor="_Toc203302669" w:history="1">
+          <w:hyperlink w:anchor="_Toc220139660" w:history="1">
             <w:r>
               <w:rPr>
                 <w:rStyle w:val="Hyperlink"/>
@@ -2077,7 +2093,7 @@
                 <w:noProof/>
                 <w:webHidden/>
               </w:rPr>
-              <w:instrText xml:space="preserve"> PAGEREF _Toc203302669 \h </w:instrText>
+              <w:instrText xml:space="preserve"> PAGEREF _Toc220139660 \h </w:instrText>
             </w:r>
             <w:r>
               <w:rPr>
@@ -2124,7 +2140,7 @@
               <w14:ligatures w14:val="standardContextual"/>
             </w:rPr>
           </w:pPr>
-          <w:hyperlink w:anchor="_Toc203302670" w:history="1">
+          <w:hyperlink w:anchor="_Toc220139661" w:history="1">
             <w:r>
               <w:rPr>
                 <w:rStyle w:val="Hyperlink"/>
@@ -2169,7 +2185,7 @@
                 <w:noProof/>
                 <w:webHidden/>
               </w:rPr>
-              <w:instrText xml:space="preserve"> PAGEREF _Toc203302670 \h </w:instrText>
+              <w:instrText xml:space="preserve"> PAGEREF _Toc220139661 \h </w:instrText>
             </w:r>
             <w:r>
               <w:rPr>
@@ -2216,7 +2232,7 @@
               <w14:ligatures w14:val="standardContextual"/>
             </w:rPr>
           </w:pPr>
-          <w:hyperlink w:anchor="_Toc203302671" w:history="1">
+          <w:hyperlink w:anchor="_Toc220139662" w:history="1">
             <w:r>
               <w:rPr>
                 <w:rStyle w:val="Hyperlink"/>
@@ -2261,7 +2277,7 @@
                 <w:noProof/>
                 <w:webHidden/>
               </w:rPr>
-              <w:instrText xml:space="preserve"> PAGEREF _Toc203302671 \h </w:instrText>
+              <w:instrText xml:space="preserve"> PAGEREF _Toc220139662 \h </w:instrText>
             </w:r>
             <w:r>
               <w:rPr>
@@ -2308,7 +2324,7 @@
               <w14:ligatures w14:val="standardContextual"/>
             </w:rPr>
           </w:pPr>
-          <w:hyperlink w:anchor="_Toc203302672" w:history="1">
+          <w:hyperlink w:anchor="_Toc220139663" w:history="1">
             <w:r>
               <w:rPr>
                 <w:rStyle w:val="Hyperlink"/>
@@ -2353,7 +2369,7 @@
                 <w:noProof/>
                 <w:webHidden/>
               </w:rPr>
-              <w:instrText xml:space="preserve"> PAGEREF _Toc203302672 \h </w:instrText>
+              <w:instrText xml:space="preserve"> PAGEREF _Toc220139663 \h </w:instrText>
             </w:r>
             <w:r>
               <w:rPr>
@@ -2400,7 +2416,7 @@
               <w14:ligatures w14:val="standardContextual"/>
             </w:rPr>
           </w:pPr>
-          <w:hyperlink w:anchor="_Toc203302673" w:history="1">
+          <w:hyperlink w:anchor="_Toc220139664" w:history="1">
             <w:r>
               <w:rPr>
                 <w:rStyle w:val="Hyperlink"/>
@@ -2445,7 +2461,7 @@
                 <w:noProof/>
                 <w:webHidden/>
               </w:rPr>
-              <w:instrText xml:space="preserve"> PAGEREF _Toc203302673 \h </w:instrText>
+              <w:instrText xml:space="preserve"> PAGEREF _Toc220139664 \h </w:instrText>
             </w:r>
             <w:r>
               <w:rPr>
@@ -2492,7 +2508,7 @@
               <w14:ligatures w14:val="standardContextual"/>
             </w:rPr>
           </w:pPr>
-          <w:hyperlink w:anchor="_Toc203302674" w:history="1">
+          <w:hyperlink w:anchor="_Toc220139665" w:history="1">
             <w:r>
               <w:rPr>
                 <w:rStyle w:val="Hyperlink"/>
@@ -2537,7 +2553,7 @@
                 <w:noProof/>
                 <w:webHidden/>
               </w:rPr>
-              <w:instrText xml:space="preserve"> PAGEREF _Toc203302674 \h </w:instrText>
+              <w:instrText xml:space="preserve"> PAGEREF _Toc220139665 \h </w:instrText>
             </w:r>
             <w:r>
               <w:rPr>
@@ -2584,7 +2600,7 @@
               <w14:ligatures w14:val="standardContextual"/>
             </w:rPr>
           </w:pPr>
-          <w:hyperlink w:anchor="_Toc203302675" w:history="1">
+          <w:hyperlink w:anchor="_Toc220139666" w:history="1">
             <w:r>
               <w:rPr>
                 <w:rStyle w:val="Hyperlink"/>
@@ -2629,7 +2645,7 @@
                 <w:noProof/>
                 <w:webHidden/>
               </w:rPr>
-              <w:instrText xml:space="preserve"> PAGEREF _Toc203302675 \h </w:instrText>
+              <w:instrText xml:space="preserve"> PAGEREF _Toc220139666 \h </w:instrText>
             </w:r>
             <w:r>
               <w:rPr>
@@ -2676,7 +2692,7 @@
               <w14:ligatures w14:val="standardContextual"/>
             </w:rPr>
           </w:pPr>
-          <w:hyperlink w:anchor="_Toc203302676" w:history="1">
+          <w:hyperlink w:anchor="_Toc220139667" w:history="1">
             <w:r>
               <w:rPr>
                 <w:rStyle w:val="Hyperlink"/>
@@ -2721,7 +2737,7 @@
                 <w:noProof/>
                 <w:webHidden/>
               </w:rPr>
-              <w:instrText xml:space="preserve"> PAGEREF _Toc203302676 \h </w:instrText>
+              <w:instrText xml:space="preserve"> PAGEREF _Toc220139667 \h </w:instrText>
             </w:r>
             <w:r>
               <w:rPr>
@@ -2768,7 +2784,7 @@
               <w14:ligatures w14:val="standardContextual"/>
             </w:rPr>
           </w:pPr>
-          <w:hyperlink w:anchor="_Toc203302677" w:history="1">
+          <w:hyperlink w:anchor="_Toc220139668" w:history="1">
             <w:r>
               <w:rPr>
                 <w:rStyle w:val="Hyperlink"/>
@@ -2813,7 +2829,7 @@
                 <w:noProof/>
                 <w:webHidden/>
               </w:rPr>
-              <w:instrText xml:space="preserve"> PAGEREF _Toc203302677 \h </w:instrText>
+              <w:instrText xml:space="preserve"> PAGEREF _Toc220139668 \h </w:instrText>
             </w:r>
             <w:r>
               <w:rPr>
@@ -2860,7 +2876,7 @@
               <w14:ligatures w14:val="standardContextual"/>
             </w:rPr>
           </w:pPr>
-          <w:hyperlink w:anchor="_Toc203302678" w:history="1">
+          <w:hyperlink w:anchor="_Toc220139669" w:history="1">
             <w:r>
               <w:rPr>
                 <w:rStyle w:val="Hyperlink"/>
@@ -2905,7 +2921,7 @@
                 <w:noProof/>
                 <w:webHidden/>
               </w:rPr>
-              <w:instrText xml:space="preserve"> PAGEREF _Toc203302678 \h </w:instrText>
+              <w:instrText xml:space="preserve"> PAGEREF _Toc220139669 \h </w:instrText>
             </w:r>
             <w:r>
               <w:rPr>
@@ -2952,7 +2968,7 @@
               <w14:ligatures w14:val="standardContextual"/>
             </w:rPr>
           </w:pPr>
-          <w:hyperlink w:anchor="_Toc203302679" w:history="1">
+          <w:hyperlink w:anchor="_Toc220139670" w:history="1">
             <w:r>
               <w:rPr>
                 <w:rStyle w:val="Hyperlink"/>
@@ -2997,7 +3013,7 @@
                 <w:noProof/>
                 <w:webHidden/>
               </w:rPr>
-              <w:instrText xml:space="preserve"> PAGEREF _Toc203302679 \h </w:instrText>
+              <w:instrText xml:space="preserve"> PAGEREF _Toc220139670 \h </w:instrText>
             </w:r>
             <w:r>
               <w:rPr>
@@ -3044,7 +3060,7 @@
               <w14:ligatures w14:val="standardContextual"/>
             </w:rPr>
           </w:pPr>
-          <w:hyperlink w:anchor="_Toc203302680" w:history="1">
+          <w:hyperlink w:anchor="_Toc220139671" w:history="1">
             <w:r>
               <w:rPr>
                 <w:rStyle w:val="Hyperlink"/>
@@ -3089,7 +3105,7 @@
                 <w:noProof/>
                 <w:webHidden/>
               </w:rPr>
-              <w:instrText xml:space="preserve"> PAGEREF _Toc203302680 \h </w:instrText>
+              <w:instrText xml:space="preserve"> PAGEREF _Toc220139671 \h </w:instrText>
             </w:r>
             <w:r>
               <w:rPr>
@@ -3136,7 +3152,7 @@
               <w14:ligatures w14:val="standardContextual"/>
             </w:rPr>
           </w:pPr>
-          <w:hyperlink w:anchor="_Toc203302681" w:history="1">
+          <w:hyperlink w:anchor="_Toc220139672" w:history="1">
             <w:r>
               <w:rPr>
                 <w:rStyle w:val="Hyperlink"/>
@@ -3181,7 +3197,7 @@
                 <w:noProof/>
                 <w:webHidden/>
               </w:rPr>
-              <w:instrText xml:space="preserve"> PAGEREF _Toc203302681 \h </w:instrText>
+              <w:instrText xml:space="preserve"> PAGEREF _Toc220139672 \h </w:instrText>
             </w:r>
             <w:r>
               <w:rPr>
@@ -3228,7 +3244,7 @@
               <w14:ligatures w14:val="standardContextual"/>
             </w:rPr>
           </w:pPr>
-          <w:hyperlink w:anchor="_Toc203302682" w:history="1">
+          <w:hyperlink w:anchor="_Toc220139673" w:history="1">
             <w:r>
               <w:rPr>
                 <w:rStyle w:val="Hyperlink"/>
@@ -3273,7 +3289,7 @@
                 <w:noProof/>
                 <w:webHidden/>
               </w:rPr>
-              <w:instrText xml:space="preserve"> PAGEREF _Toc203302682 \h </w:instrText>
+              <w:instrText xml:space="preserve"> PAGEREF _Toc220139673 \h </w:instrText>
             </w:r>
             <w:r>
               <w:rPr>
@@ -3320,7 +3336,7 @@
               <w14:ligatures w14:val="standardContextual"/>
             </w:rPr>
           </w:pPr>
-          <w:hyperlink w:anchor="_Toc203302683" w:history="1">
+          <w:hyperlink w:anchor="_Toc220139674" w:history="1">
             <w:r>
               <w:rPr>
                 <w:rStyle w:val="Hyperlink"/>
@@ -3365,7 +3381,7 @@
                 <w:noProof/>
                 <w:webHidden/>
               </w:rPr>
-              <w:instrText xml:space="preserve"> PAGEREF _Toc203302683 \h </w:instrText>
+              <w:instrText xml:space="preserve"> PAGEREF _Toc220139674 \h </w:instrText>
             </w:r>
             <w:r>
               <w:rPr>
@@ -3412,7 +3428,7 @@
               <w14:ligatures w14:val="standardContextual"/>
             </w:rPr>
           </w:pPr>
-          <w:hyperlink w:anchor="_Toc203302684" w:history="1">
+          <w:hyperlink w:anchor="_Toc220139675" w:history="1">
             <w:r>
               <w:rPr>
                 <w:rStyle w:val="Hyperlink"/>
@@ -3457,7 +3473,7 @@
                 <w:noProof/>
                 <w:webHidden/>
               </w:rPr>
-              <w:instrText xml:space="preserve"> PAGEREF _Toc203302684 \h </w:instrText>
+              <w:instrText xml:space="preserve"> PAGEREF _Toc220139675 \h </w:instrText>
             </w:r>
             <w:r>
               <w:rPr>
@@ -3504,7 +3520,7 @@
               <w14:ligatures w14:val="standardContextual"/>
             </w:rPr>
           </w:pPr>
-          <w:hyperlink w:anchor="_Toc203302685" w:history="1">
+          <w:hyperlink w:anchor="_Toc220139676" w:history="1">
             <w:r>
               <w:rPr>
                 <w:rStyle w:val="Hyperlink"/>
@@ -3549,7 +3565,7 @@
                 <w:noProof/>
                 <w:webHidden/>
               </w:rPr>
-              <w:instrText xml:space="preserve"> PAGEREF _Toc203302685 \h </w:instrText>
+              <w:instrText xml:space="preserve"> PAGEREF _Toc220139676 \h </w:instrText>
             </w:r>
             <w:r>
               <w:rPr>
@@ -3596,7 +3612,7 @@
               <w14:ligatures w14:val="standardContextual"/>
             </w:rPr>
           </w:pPr>
-          <w:hyperlink w:anchor="_Toc203302686" w:history="1">
+          <w:hyperlink w:anchor="_Toc220139677" w:history="1">
             <w:r>
               <w:rPr>
                 <w:rStyle w:val="Hyperlink"/>
@@ -3641,7 +3657,7 @@
                 <w:noProof/>
                 <w:webHidden/>
               </w:rPr>
-              <w:instrText xml:space="preserve"> PAGEREF _Toc203302686 \h </w:instrText>
+              <w:instrText xml:space="preserve"> PAGEREF _Toc220139677 \h </w:instrText>
             </w:r>
             <w:r>
               <w:rPr>
@@ -3688,7 +3704,7 @@
               <w14:ligatures w14:val="standardContextual"/>
             </w:rPr>
           </w:pPr>
-          <w:hyperlink w:anchor="_Toc203302687" w:history="1">
+          <w:hyperlink w:anchor="_Toc220139678" w:history="1">
             <w:r>
               <w:rPr>
                 <w:rStyle w:val="Hyperlink"/>
@@ -3733,7 +3749,7 @@
                 <w:noProof/>
                 <w:webHidden/>
               </w:rPr>
-              <w:instrText xml:space="preserve"> PAGEREF _Toc203302687 \h </w:instrText>
+              <w:instrText xml:space="preserve"> PAGEREF _Toc220139678 \h </w:instrText>
             </w:r>
             <w:r>
               <w:rPr>
@@ -3780,7 +3796,7 @@
               <w14:ligatures w14:val="standardContextual"/>
             </w:rPr>
           </w:pPr>
-          <w:hyperlink w:anchor="_Toc203302688" w:history="1">
+          <w:hyperlink w:anchor="_Toc220139679" w:history="1">
             <w:r>
               <w:rPr>
                 <w:rStyle w:val="Hyperlink"/>
@@ -3825,7 +3841,7 @@
                 <w:noProof/>
                 <w:webHidden/>
               </w:rPr>
-              <w:instrText xml:space="preserve"> PAGEREF _Toc203302688 \h </w:instrText>
+              <w:instrText xml:space="preserve"> PAGEREF _Toc220139679 \h </w:instrText>
             </w:r>
             <w:r>
               <w:rPr>
@@ -3872,7 +3888,7 @@
               <w14:ligatures w14:val="standardContextual"/>
             </w:rPr>
           </w:pPr>
-          <w:hyperlink w:anchor="_Toc203302689" w:history="1">
+          <w:hyperlink w:anchor="_Toc220139680" w:history="1">
             <w:r>
               <w:rPr>
                 <w:rStyle w:val="Hyperlink"/>
@@ -3917,7 +3933,7 @@
                 <w:noProof/>
                 <w:webHidden/>
               </w:rPr>
-              <w:instrText xml:space="preserve"> PAGEREF _Toc203302689 \h </w:instrText>
+              <w:instrText xml:space="preserve"> PAGEREF _Toc220139680 \h </w:instrText>
             </w:r>
             <w:r>
               <w:rPr>
@@ -3964,7 +3980,7 @@
               <w14:ligatures w14:val="standardContextual"/>
             </w:rPr>
           </w:pPr>
-          <w:hyperlink w:anchor="_Toc203302690" w:history="1">
+          <w:hyperlink w:anchor="_Toc220139681" w:history="1">
             <w:r>
               <w:rPr>
                 <w:rStyle w:val="Hyperlink"/>
@@ -4009,7 +4025,7 @@
                 <w:noProof/>
                 <w:webHidden/>
               </w:rPr>
-              <w:instrText xml:space="preserve"> PAGEREF _Toc203302690 \h </w:instrText>
+              <w:instrText xml:space="preserve"> PAGEREF _Toc220139681 \h </w:instrText>
             </w:r>
             <w:r>
               <w:rPr>
@@ -4056,7 +4072,7 @@
               <w14:ligatures w14:val="standardContextual"/>
             </w:rPr>
           </w:pPr>
-          <w:hyperlink w:anchor="_Toc203302691" w:history="1">
+          <w:hyperlink w:anchor="_Toc220139682" w:history="1">
             <w:r>
               <w:rPr>
                 <w:rStyle w:val="Hyperlink"/>
@@ -4101,7 +4117,7 @@
                 <w:noProof/>
                 <w:webHidden/>
               </w:rPr>
-              <w:instrText xml:space="preserve"> PAGEREF _Toc203302691 \h </w:instrText>
+              <w:instrText xml:space="preserve"> PAGEREF _Toc220139682 \h </w:instrText>
             </w:r>
             <w:r>
               <w:rPr>
@@ -4148,7 +4164,7 @@
               <w14:ligatures w14:val="standardContextual"/>
             </w:rPr>
           </w:pPr>
-          <w:hyperlink w:anchor="_Toc203302692" w:history="1">
+          <w:hyperlink w:anchor="_Toc220139683" w:history="1">
             <w:r>
               <w:rPr>
                 <w:rStyle w:val="Hyperlink"/>
@@ -4193,7 +4209,7 @@
                 <w:noProof/>
                 <w:webHidden/>
               </w:rPr>
-              <w:instrText xml:space="preserve"> PAGEREF _Toc203302692 \h </w:instrText>
+              <w:instrText xml:space="preserve"> PAGEREF _Toc220139683 \h </w:instrText>
             </w:r>
             <w:r>
               <w:rPr>
@@ -4240,7 +4256,7 @@
               <w14:ligatures w14:val="standardContextual"/>
             </w:rPr>
           </w:pPr>
-          <w:hyperlink w:anchor="_Toc203302693" w:history="1">
+          <w:hyperlink w:anchor="_Toc220139684" w:history="1">
             <w:r>
               <w:rPr>
                 <w:rStyle w:val="Hyperlink"/>
@@ -4285,7 +4301,7 @@
                 <w:noProof/>
                 <w:webHidden/>
               </w:rPr>
-              <w:instrText xml:space="preserve"> PAGEREF _Toc203302693 \h </w:instrText>
+              <w:instrText xml:space="preserve"> PAGEREF _Toc220139684 \h </w:instrText>
             </w:r>
             <w:r>
               <w:rPr>
@@ -4332,7 +4348,7 @@
               <w14:ligatures w14:val="standardContextual"/>
             </w:rPr>
           </w:pPr>
-          <w:hyperlink w:anchor="_Toc203302694" w:history="1">
+          <w:hyperlink w:anchor="_Toc220139685" w:history="1">
             <w:r>
               <w:rPr>
                 <w:rStyle w:val="Hyperlink"/>
@@ -4377,7 +4393,7 @@
                 <w:noProof/>
                 <w:webHidden/>
               </w:rPr>
-              <w:instrText xml:space="preserve"> PAGEREF _Toc203302694 \h </w:instrText>
+              <w:instrText xml:space="preserve"> PAGEREF _Toc220139685 \h </w:instrText>
             </w:r>
             <w:r>
               <w:rPr>
@@ -4424,7 +4440,7 @@
               <w14:ligatures w14:val="standardContextual"/>
             </w:rPr>
           </w:pPr>
-          <w:hyperlink w:anchor="_Toc203302695" w:history="1">
+          <w:hyperlink w:anchor="_Toc220139686" w:history="1">
             <w:r>
               <w:rPr>
                 <w:rStyle w:val="Hyperlink"/>
@@ -4469,7 +4485,7 @@
                 <w:noProof/>
                 <w:webHidden/>
               </w:rPr>
-              <w:instrText xml:space="preserve"> PAGEREF _Toc203302695 \h </w:instrText>
+              <w:instrText xml:space="preserve"> PAGEREF _Toc220139686 \h </w:instrText>
             </w:r>
             <w:r>
               <w:rPr>
@@ -4516,7 +4532,7 @@
               <w14:ligatures w14:val="standardContextual"/>
             </w:rPr>
           </w:pPr>
-          <w:hyperlink w:anchor="_Toc203302696" w:history="1">
+          <w:hyperlink w:anchor="_Toc220139687" w:history="1">
             <w:r>
               <w:rPr>
                 <w:rStyle w:val="Hyperlink"/>
@@ -4561,7 +4577,7 @@
                 <w:noProof/>
                 <w:webHidden/>
               </w:rPr>
-              <w:instrText xml:space="preserve"> PAGEREF _Toc203302696 \h </w:instrText>
+              <w:instrText xml:space="preserve"> PAGEREF _Toc220139687 \h </w:instrText>
             </w:r>
             <w:r>
               <w:rPr>
@@ -4582,657 +4598,6 @@
                 <w:webHidden/>
               </w:rPr>
               <w:t>13</w:t>
-            </w:r>
-            <w:r>
-              <w:rPr>
-                <w:noProof/>
-                <w:webHidden/>
-              </w:rPr>
-              <w:fldChar w:fldCharType="end"/>
-            </w:r>
-          </w:hyperlink>
-        </w:p>
-        <w:p>
-          <w:pPr>
-            <w:pStyle w:val="TOC1"/>
-            <w:keepNext/>
-            <w:tabs>
-              <w:tab w:val="left" w:pos="442"/>
-              <w:tab w:val="right" w:leader="dot" w:pos="9350"/>
-            </w:tabs>
-            <w:rPr>
-              <w:noProof/>
-              <w:kern w:val="2"/>
-              <w:sz w:val="24"/>
-              <w:szCs w:val="24"/>
-              <w:lang w:eastAsia="en-GB"/>
-              <w14:ligatures w14:val="standardContextual"/>
-            </w:rPr>
-          </w:pPr>
-          <w:hyperlink w:anchor="_Toc203302697" w:history="1">
-            <w:r>
-              <w:rPr>
-                <w:rStyle w:val="Hyperlink"/>
-                <w:noProof/>
-              </w:rPr>
-              <w:t>3.</w:t>
-            </w:r>
-            <w:r>
-              <w:rPr>
-                <w:noProof/>
-                <w:kern w:val="2"/>
-                <w:sz w:val="24"/>
-                <w:szCs w:val="24"/>
-                <w:lang w:eastAsia="en-GB"/>
-                <w14:ligatures w14:val="standardContextual"/>
-              </w:rPr>
-              <w:tab/>
-            </w:r>
-            <w:r>
-              <w:rPr>
-                <w:rStyle w:val="Hyperlink"/>
-                <w:noProof/>
-              </w:rPr>
-              <w:t>HTTP Headers</w:t>
-            </w:r>
-            <w:r>
-              <w:rPr>
-                <w:noProof/>
-                <w:webHidden/>
-              </w:rPr>
-              <w:tab/>
-            </w:r>
-            <w:r>
-              <w:rPr>
-                <w:noProof/>
-                <w:webHidden/>
-              </w:rPr>
-              <w:fldChar w:fldCharType="begin"/>
-            </w:r>
-            <w:r>
-              <w:rPr>
-                <w:noProof/>
-                <w:webHidden/>
-              </w:rPr>
-              <w:instrText xml:space="preserve"> PAGEREF _Toc203302697 \h </w:instrText>
-            </w:r>
-            <w:r>
-              <w:rPr>
-                <w:noProof/>
-                <w:webHidden/>
-              </w:rPr>
-            </w:r>
-            <w:r>
-              <w:rPr>
-                <w:noProof/>
-                <w:webHidden/>
-              </w:rPr>
-              <w:fldChar w:fldCharType="separate"/>
-            </w:r>
-            <w:r>
-              <w:rPr>
-                <w:noProof/>
-                <w:webHidden/>
-              </w:rPr>
-              <w:t>14</w:t>
-            </w:r>
-            <w:r>
-              <w:rPr>
-                <w:noProof/>
-                <w:webHidden/>
-              </w:rPr>
-              <w:fldChar w:fldCharType="end"/>
-            </w:r>
-          </w:hyperlink>
-        </w:p>
-        <w:p>
-          <w:pPr>
-            <w:pStyle w:val="TOC2"/>
-            <w:keepNext/>
-            <w:tabs>
-              <w:tab w:val="left" w:pos="880"/>
-              <w:tab w:val="right" w:leader="dot" w:pos="9350"/>
-            </w:tabs>
-            <w:rPr>
-              <w:noProof/>
-              <w:kern w:val="2"/>
-              <w:sz w:val="24"/>
-              <w:szCs w:val="24"/>
-              <w:lang w:eastAsia="en-GB"/>
-              <w14:ligatures w14:val="standardContextual"/>
-            </w:rPr>
-          </w:pPr>
-          <w:hyperlink w:anchor="_Toc203302698" w:history="1">
-            <w:r>
-              <w:rPr>
-                <w:rStyle w:val="Hyperlink"/>
-                <w:noProof/>
-              </w:rPr>
-              <w:t>3.1</w:t>
-            </w:r>
-            <w:r>
-              <w:rPr>
-                <w:noProof/>
-                <w:kern w:val="2"/>
-                <w:sz w:val="24"/>
-                <w:szCs w:val="24"/>
-                <w:lang w:eastAsia="en-GB"/>
-                <w14:ligatures w14:val="standardContextual"/>
-              </w:rPr>
-              <w:tab/>
-            </w:r>
-            <w:r>
-              <w:rPr>
-                <w:rStyle w:val="Hyperlink"/>
-                <w:noProof/>
-              </w:rPr>
-              <w:t>Clients</w:t>
-            </w:r>
-            <w:r>
-              <w:rPr>
-                <w:noProof/>
-                <w:webHidden/>
-              </w:rPr>
-              <w:tab/>
-            </w:r>
-            <w:r>
-              <w:rPr>
-                <w:noProof/>
-                <w:webHidden/>
-              </w:rPr>
-              <w:fldChar w:fldCharType="begin"/>
-            </w:r>
-            <w:r>
-              <w:rPr>
-                <w:noProof/>
-                <w:webHidden/>
-              </w:rPr>
-              <w:instrText xml:space="preserve"> PAGEREF _Toc203302698 \h </w:instrText>
-            </w:r>
-            <w:r>
-              <w:rPr>
-                <w:noProof/>
-                <w:webHidden/>
-              </w:rPr>
-            </w:r>
-            <w:r>
-              <w:rPr>
-                <w:noProof/>
-                <w:webHidden/>
-              </w:rPr>
-              <w:fldChar w:fldCharType="separate"/>
-            </w:r>
-            <w:r>
-              <w:rPr>
-                <w:noProof/>
-                <w:webHidden/>
-              </w:rPr>
-              <w:t>14</w:t>
-            </w:r>
-            <w:r>
-              <w:rPr>
-                <w:noProof/>
-                <w:webHidden/>
-              </w:rPr>
-              <w:fldChar w:fldCharType="end"/>
-            </w:r>
-          </w:hyperlink>
-        </w:p>
-        <w:p>
-          <w:pPr>
-            <w:pStyle w:val="TOC3"/>
-            <w:keepNext/>
-            <w:tabs>
-              <w:tab w:val="left" w:pos="1320"/>
-              <w:tab w:val="right" w:leader="dot" w:pos="9350"/>
-            </w:tabs>
-            <w:rPr>
-              <w:noProof/>
-              <w:kern w:val="2"/>
-              <w:sz w:val="24"/>
-              <w:szCs w:val="24"/>
-              <w:lang w:eastAsia="en-GB"/>
-              <w14:ligatures w14:val="standardContextual"/>
-            </w:rPr>
-          </w:pPr>
-          <w:hyperlink w:anchor="_Toc203302699" w:history="1">
-            <w:r>
-              <w:rPr>
-                <w:rStyle w:val="Hyperlink"/>
-                <w:noProof/>
-              </w:rPr>
-              <w:t>3.1.1</w:t>
-            </w:r>
-            <w:r>
-              <w:rPr>
-                <w:noProof/>
-                <w:kern w:val="2"/>
-                <w:sz w:val="24"/>
-                <w:szCs w:val="24"/>
-                <w:lang w:eastAsia="en-GB"/>
-                <w14:ligatures w14:val="standardContextual"/>
-              </w:rPr>
-              <w:tab/>
-            </w:r>
-            <w:r>
-              <w:rPr>
-                <w:rStyle w:val="Hyperlink"/>
-                <w:noProof/>
-              </w:rPr>
-              <w:t>Mandatory Headers</w:t>
-            </w:r>
-            <w:r>
-              <w:rPr>
-                <w:noProof/>
-                <w:webHidden/>
-              </w:rPr>
-              <w:tab/>
-            </w:r>
-            <w:r>
-              <w:rPr>
-                <w:noProof/>
-                <w:webHidden/>
-              </w:rPr>
-              <w:fldChar w:fldCharType="begin"/>
-            </w:r>
-            <w:r>
-              <w:rPr>
-                <w:noProof/>
-                <w:webHidden/>
-              </w:rPr>
-              <w:instrText xml:space="preserve"> PAGEREF _Toc203302699 \h </w:instrText>
-            </w:r>
-            <w:r>
-              <w:rPr>
-                <w:noProof/>
-                <w:webHidden/>
-              </w:rPr>
-            </w:r>
-            <w:r>
-              <w:rPr>
-                <w:noProof/>
-                <w:webHidden/>
-              </w:rPr>
-              <w:fldChar w:fldCharType="separate"/>
-            </w:r>
-            <w:r>
-              <w:rPr>
-                <w:noProof/>
-                <w:webHidden/>
-              </w:rPr>
-              <w:t>14</w:t>
-            </w:r>
-            <w:r>
-              <w:rPr>
-                <w:noProof/>
-                <w:webHidden/>
-              </w:rPr>
-              <w:fldChar w:fldCharType="end"/>
-            </w:r>
-          </w:hyperlink>
-        </w:p>
-        <w:p>
-          <w:pPr>
-            <w:pStyle w:val="TOC3"/>
-            <w:keepNext/>
-            <w:tabs>
-              <w:tab w:val="left" w:pos="1320"/>
-              <w:tab w:val="right" w:leader="dot" w:pos="9350"/>
-            </w:tabs>
-            <w:rPr>
-              <w:noProof/>
-              <w:kern w:val="2"/>
-              <w:sz w:val="24"/>
-              <w:szCs w:val="24"/>
-              <w:lang w:eastAsia="en-GB"/>
-              <w14:ligatures w14:val="standardContextual"/>
-            </w:rPr>
-          </w:pPr>
-          <w:hyperlink w:anchor="_Toc203302700" w:history="1">
-            <w:r>
-              <w:rPr>
-                <w:rStyle w:val="Hyperlink"/>
-                <w:noProof/>
-              </w:rPr>
-              <w:t>3.1.2</w:t>
-            </w:r>
-            <w:r>
-              <w:rPr>
-                <w:noProof/>
-                <w:kern w:val="2"/>
-                <w:sz w:val="24"/>
-                <w:szCs w:val="24"/>
-                <w:lang w:eastAsia="en-GB"/>
-                <w14:ligatures w14:val="standardContextual"/>
-              </w:rPr>
-              <w:tab/>
-            </w:r>
-            <w:r>
-              <w:rPr>
-                <w:rStyle w:val="Hyperlink"/>
-                <w:noProof/>
-              </w:rPr>
-              <w:t>Good-practice Optional Headers</w:t>
-            </w:r>
-            <w:r>
-              <w:rPr>
-                <w:noProof/>
-                <w:webHidden/>
-              </w:rPr>
-              <w:tab/>
-            </w:r>
-            <w:r>
-              <w:rPr>
-                <w:noProof/>
-                <w:webHidden/>
-              </w:rPr>
-              <w:fldChar w:fldCharType="begin"/>
-            </w:r>
-            <w:r>
-              <w:rPr>
-                <w:noProof/>
-                <w:webHidden/>
-              </w:rPr>
-              <w:instrText xml:space="preserve"> PAGEREF _Toc203302700 \h </w:instrText>
-            </w:r>
-            <w:r>
-              <w:rPr>
-                <w:noProof/>
-                <w:webHidden/>
-              </w:rPr>
-            </w:r>
-            <w:r>
-              <w:rPr>
-                <w:noProof/>
-                <w:webHidden/>
-              </w:rPr>
-              <w:fldChar w:fldCharType="separate"/>
-            </w:r>
-            <w:r>
-              <w:rPr>
-                <w:noProof/>
-                <w:webHidden/>
-              </w:rPr>
-              <w:t>14</w:t>
-            </w:r>
-            <w:r>
-              <w:rPr>
-                <w:noProof/>
-                <w:webHidden/>
-              </w:rPr>
-              <w:fldChar w:fldCharType="end"/>
-            </w:r>
-          </w:hyperlink>
-        </w:p>
-        <w:p>
-          <w:pPr>
-            <w:pStyle w:val="TOC2"/>
-            <w:keepNext/>
-            <w:tabs>
-              <w:tab w:val="left" w:pos="880"/>
-              <w:tab w:val="right" w:leader="dot" w:pos="9350"/>
-            </w:tabs>
-            <w:rPr>
-              <w:noProof/>
-              <w:kern w:val="2"/>
-              <w:sz w:val="24"/>
-              <w:szCs w:val="24"/>
-              <w:lang w:eastAsia="en-GB"/>
-              <w14:ligatures w14:val="standardContextual"/>
-            </w:rPr>
-          </w:pPr>
-          <w:hyperlink w:anchor="_Toc203302701" w:history="1">
-            <w:r>
-              <w:rPr>
-                <w:rStyle w:val="Hyperlink"/>
-                <w:noProof/>
-              </w:rPr>
-              <w:t>3.2</w:t>
-            </w:r>
-            <w:r>
-              <w:rPr>
-                <w:noProof/>
-                <w:kern w:val="2"/>
-                <w:sz w:val="24"/>
-                <w:szCs w:val="24"/>
-                <w:lang w:eastAsia="en-GB"/>
-                <w14:ligatures w14:val="standardContextual"/>
-              </w:rPr>
-              <w:tab/>
-            </w:r>
-            <w:r>
-              <w:rPr>
-                <w:rStyle w:val="Hyperlink"/>
-                <w:noProof/>
-              </w:rPr>
-              <w:t>Devices</w:t>
-            </w:r>
-            <w:r>
-              <w:rPr>
-                <w:noProof/>
-                <w:webHidden/>
-              </w:rPr>
-              <w:tab/>
-            </w:r>
-            <w:r>
-              <w:rPr>
-                <w:noProof/>
-                <w:webHidden/>
-              </w:rPr>
-              <w:fldChar w:fldCharType="begin"/>
-            </w:r>
-            <w:r>
-              <w:rPr>
-                <w:noProof/>
-                <w:webHidden/>
-              </w:rPr>
-              <w:instrText xml:space="preserve"> PAGEREF _Toc203302701 \h </w:instrText>
-            </w:r>
-            <w:r>
-              <w:rPr>
-                <w:noProof/>
-                <w:webHidden/>
-              </w:rPr>
-            </w:r>
-            <w:r>
-              <w:rPr>
-                <w:noProof/>
-                <w:webHidden/>
-              </w:rPr>
-              <w:fldChar w:fldCharType="separate"/>
-            </w:r>
-            <w:r>
-              <w:rPr>
-                <w:noProof/>
-                <w:webHidden/>
-              </w:rPr>
-              <w:t>14</w:t>
-            </w:r>
-            <w:r>
-              <w:rPr>
-                <w:noProof/>
-                <w:webHidden/>
-              </w:rPr>
-              <w:fldChar w:fldCharType="end"/>
-            </w:r>
-          </w:hyperlink>
-        </w:p>
-        <w:p>
-          <w:pPr>
-            <w:pStyle w:val="TOC3"/>
-            <w:keepNext/>
-            <w:tabs>
-              <w:tab w:val="left" w:pos="1320"/>
-              <w:tab w:val="right" w:leader="dot" w:pos="9350"/>
-            </w:tabs>
-            <w:rPr>
-              <w:noProof/>
-              <w:kern w:val="2"/>
-              <w:sz w:val="24"/>
-              <w:szCs w:val="24"/>
-              <w:lang w:eastAsia="en-GB"/>
-              <w14:ligatures w14:val="standardContextual"/>
-            </w:rPr>
-          </w:pPr>
-          <w:hyperlink w:anchor="_Toc203302702" w:history="1">
-            <w:r>
-              <w:rPr>
-                <w:rStyle w:val="Hyperlink"/>
-                <w:noProof/>
-              </w:rPr>
-              <w:t>3.2.1</w:t>
-            </w:r>
-            <w:r>
-              <w:rPr>
-                <w:noProof/>
-                <w:kern w:val="2"/>
-                <w:sz w:val="24"/>
-                <w:szCs w:val="24"/>
-                <w:lang w:eastAsia="en-GB"/>
-                <w14:ligatures w14:val="standardContextual"/>
-              </w:rPr>
-              <w:tab/>
-            </w:r>
-            <w:r>
-              <w:rPr>
-                <w:rStyle w:val="Hyperlink"/>
-                <w:noProof/>
-              </w:rPr>
-              <w:t>Mandatory Headers</w:t>
-            </w:r>
-            <w:r>
-              <w:rPr>
-                <w:noProof/>
-                <w:webHidden/>
-              </w:rPr>
-              <w:tab/>
-            </w:r>
-            <w:r>
-              <w:rPr>
-                <w:noProof/>
-                <w:webHidden/>
-              </w:rPr>
-              <w:fldChar w:fldCharType="begin"/>
-            </w:r>
-            <w:r>
-              <w:rPr>
-                <w:noProof/>
-                <w:webHidden/>
-              </w:rPr>
-              <w:instrText xml:space="preserve"> PAGEREF _Toc203302702 \h </w:instrText>
-            </w:r>
-            <w:r>
-              <w:rPr>
-                <w:noProof/>
-                <w:webHidden/>
-              </w:rPr>
-            </w:r>
-            <w:r>
-              <w:rPr>
-                <w:noProof/>
-                <w:webHidden/>
-              </w:rPr>
-              <w:fldChar w:fldCharType="separate"/>
-            </w:r>
-            <w:r>
-              <w:rPr>
-                <w:noProof/>
-                <w:webHidden/>
-              </w:rPr>
-              <w:t>14</w:t>
-            </w:r>
-            <w:r>
-              <w:rPr>
-                <w:noProof/>
-                <w:webHidden/>
-              </w:rPr>
-              <w:fldChar w:fldCharType="end"/>
-            </w:r>
-          </w:hyperlink>
-        </w:p>
-        <w:p>
-          <w:pPr>
-            <w:pStyle w:val="TOC3"/>
-            <w:keepNext/>
-            <w:tabs>
-              <w:tab w:val="left" w:pos="1320"/>
-              <w:tab w:val="right" w:leader="dot" w:pos="9350"/>
-            </w:tabs>
-            <w:rPr>
-              <w:noProof/>
-              <w:kern w:val="2"/>
-              <w:sz w:val="24"/>
-              <w:szCs w:val="24"/>
-              <w:lang w:eastAsia="en-GB"/>
-              <w14:ligatures w14:val="standardContextual"/>
-            </w:rPr>
-          </w:pPr>
-          <w:hyperlink w:anchor="_Toc203302703" w:history="1">
-            <w:r>
-              <w:rPr>
-                <w:rStyle w:val="Hyperlink"/>
-                <w:noProof/>
-              </w:rPr>
-              <w:t>3.2.2</w:t>
-            </w:r>
-            <w:r>
-              <w:rPr>
-                <w:noProof/>
-                <w:kern w:val="2"/>
-                <w:sz w:val="24"/>
-                <w:szCs w:val="24"/>
-                <w:lang w:eastAsia="en-GB"/>
-                <w14:ligatures w14:val="standardContextual"/>
-              </w:rPr>
-              <w:tab/>
-            </w:r>
-            <w:r>
-              <w:rPr>
-                <w:rStyle w:val="Hyperlink"/>
-                <w:noProof/>
-              </w:rPr>
-              <w:t>Good-practice Optional Headers</w:t>
-            </w:r>
-            <w:r>
-              <w:rPr>
-                <w:noProof/>
-                <w:webHidden/>
-              </w:rPr>
-              <w:tab/>
-            </w:r>
-            <w:r>
-              <w:rPr>
-                <w:noProof/>
-                <w:webHidden/>
-              </w:rPr>
-              <w:fldChar w:fldCharType="begin"/>
-            </w:r>
-            <w:r>
-              <w:rPr>
-                <w:noProof/>
-                <w:webHidden/>
-              </w:rPr>
-              <w:instrText xml:space="preserve"> PAGEREF _Toc203302703 \h </w:instrText>
-            </w:r>
-            <w:r>
-              <w:rPr>
-                <w:noProof/>
-                <w:webHidden/>
-              </w:rPr>
-            </w:r>
-            <w:r>
-              <w:rPr>
-                <w:noProof/>
-                <w:webHidden/>
-              </w:rPr>
-              <w:fldChar w:fldCharType="separate"/>
-            </w:r>
-            <w:r>
-              <w:rPr>
-                <w:noProof/>
-                <w:webHidden/>
-              </w:rPr>
-              <w:t>14</w:t>
             </w:r>
             <w:r>
               <w:rPr>
@@ -5259,13 +4624,13 @@
               <w14:ligatures w14:val="standardContextual"/>
             </w:rPr>
           </w:pPr>
-          <w:hyperlink w:anchor="_Toc203302704" w:history="1">
+          <w:hyperlink w:anchor="_Toc220139688" w:history="1">
             <w:r>
               <w:rPr>
                 <w:rStyle w:val="Hyperlink"/>
                 <w:noProof/>
               </w:rPr>
-              <w:t>4.</w:t>
+              <w:t>3.</w:t>
             </w:r>
             <w:r>
               <w:rPr>
@@ -5283,7 +4648,7 @@
                 <w:rStyle w:val="Hyperlink"/>
                 <w:noProof/>
               </w:rPr>
-              <w:t>Alpaca Device Management</w:t>
+              <w:t>HTTP Headers</w:t>
             </w:r>
             <w:r>
               <w:rPr>
@@ -5304,7 +4669,7 @@
                 <w:noProof/>
                 <w:webHidden/>
               </w:rPr>
-              <w:instrText xml:space="preserve"> PAGEREF _Toc203302704 \h </w:instrText>
+              <w:instrText xml:space="preserve"> PAGEREF _Toc220139688 \h </w:instrText>
             </w:r>
             <w:r>
               <w:rPr>
@@ -5324,7 +4689,7 @@
                 <w:noProof/>
                 <w:webHidden/>
               </w:rPr>
-              <w:t>15</w:t>
+              <w:t>14</w:t>
             </w:r>
             <w:r>
               <w:rPr>
@@ -5351,13 +4716,13 @@
               <w14:ligatures w14:val="standardContextual"/>
             </w:rPr>
           </w:pPr>
-          <w:hyperlink w:anchor="_Toc203302705" w:history="1">
+          <w:hyperlink w:anchor="_Toc220139689" w:history="1">
             <w:r>
               <w:rPr>
                 <w:rStyle w:val="Hyperlink"/>
                 <w:noProof/>
               </w:rPr>
-              <w:t>4.1</w:t>
+              <w:t>3.1</w:t>
             </w:r>
             <w:r>
               <w:rPr>
@@ -5375,7 +4740,7 @@
                 <w:rStyle w:val="Hyperlink"/>
                 <w:noProof/>
               </w:rPr>
-              <w:t>HTML Interfaces</w:t>
+              <w:t>Clients</w:t>
             </w:r>
             <w:r>
               <w:rPr>
@@ -5396,7 +4761,7 @@
                 <w:noProof/>
                 <w:webHidden/>
               </w:rPr>
-              <w:instrText xml:space="preserve"> PAGEREF _Toc203302705 \h </w:instrText>
+              <w:instrText xml:space="preserve"> PAGEREF _Toc220139689 \h </w:instrText>
             </w:r>
             <w:r>
               <w:rPr>
@@ -5416,7 +4781,7 @@
                 <w:noProof/>
                 <w:webHidden/>
               </w:rPr>
-              <w:t>15</w:t>
+              <w:t>14</w:t>
             </w:r>
             <w:r>
               <w:rPr>
@@ -5443,13 +4808,13 @@
               <w14:ligatures w14:val="standardContextual"/>
             </w:rPr>
           </w:pPr>
-          <w:hyperlink w:anchor="_Toc203302706" w:history="1">
+          <w:hyperlink w:anchor="_Toc220139690" w:history="1">
             <w:r>
               <w:rPr>
                 <w:rStyle w:val="Hyperlink"/>
                 <w:noProof/>
               </w:rPr>
-              <w:t>4.1.1</w:t>
+              <w:t>3.1.1</w:t>
             </w:r>
             <w:r>
               <w:rPr>
@@ -5467,7 +4832,7 @@
                 <w:rStyle w:val="Hyperlink"/>
                 <w:noProof/>
               </w:rPr>
-              <w:t>Main Alpaca Setup URL</w:t>
+              <w:t>Mandatory Headers</w:t>
             </w:r>
             <w:r>
               <w:rPr>
@@ -5488,7 +4853,7 @@
                 <w:noProof/>
                 <w:webHidden/>
               </w:rPr>
-              <w:instrText xml:space="preserve"> PAGEREF _Toc203302706 \h </w:instrText>
+              <w:instrText xml:space="preserve"> PAGEREF _Toc220139690 \h </w:instrText>
             </w:r>
             <w:r>
               <w:rPr>
@@ -5508,7 +4873,7 @@
                 <w:noProof/>
                 <w:webHidden/>
               </w:rPr>
-              <w:t>15</w:t>
+              <w:t>14</w:t>
             </w:r>
             <w:r>
               <w:rPr>
@@ -5535,13 +4900,13 @@
               <w14:ligatures w14:val="standardContextual"/>
             </w:rPr>
           </w:pPr>
-          <w:hyperlink w:anchor="_Toc203302707" w:history="1">
+          <w:hyperlink w:anchor="_Toc220139691" w:history="1">
             <w:r>
               <w:rPr>
                 <w:rStyle w:val="Hyperlink"/>
                 <w:noProof/>
               </w:rPr>
-              <w:t>4.1.2</w:t>
+              <w:t>3.1.2</w:t>
             </w:r>
             <w:r>
               <w:rPr>
@@ -5559,7 +4924,7 @@
                 <w:rStyle w:val="Hyperlink"/>
                 <w:noProof/>
               </w:rPr>
-              <w:t>ASCOM Device Specific Setup URLs</w:t>
+              <w:t>Good-practice Optional Headers</w:t>
             </w:r>
             <w:r>
               <w:rPr>
@@ -5580,7 +4945,7 @@
                 <w:noProof/>
                 <w:webHidden/>
               </w:rPr>
-              <w:instrText xml:space="preserve"> PAGEREF _Toc203302707 \h </w:instrText>
+              <w:instrText xml:space="preserve"> PAGEREF _Toc220139691 \h </w:instrText>
             </w:r>
             <w:r>
               <w:rPr>
@@ -5600,7 +4965,7 @@
                 <w:noProof/>
                 <w:webHidden/>
               </w:rPr>
-              <w:t>15</w:t>
+              <w:t>14</w:t>
             </w:r>
             <w:r>
               <w:rPr>
@@ -5627,13 +4992,13 @@
               <w14:ligatures w14:val="standardContextual"/>
             </w:rPr>
           </w:pPr>
-          <w:hyperlink w:anchor="_Toc203302708" w:history="1">
+          <w:hyperlink w:anchor="_Toc220139692" w:history="1">
             <w:r>
               <w:rPr>
                 <w:rStyle w:val="Hyperlink"/>
                 <w:noProof/>
               </w:rPr>
-              <w:t>4.2</w:t>
+              <w:t>3.2</w:t>
             </w:r>
             <w:r>
               <w:rPr>
@@ -5651,7 +5016,7 @@
                 <w:rStyle w:val="Hyperlink"/>
                 <w:noProof/>
               </w:rPr>
-              <w:t>JSON Management API</w:t>
+              <w:t>Devices</w:t>
             </w:r>
             <w:r>
               <w:rPr>
@@ -5672,7 +5037,7 @@
                 <w:noProof/>
                 <w:webHidden/>
               </w:rPr>
-              <w:instrText xml:space="preserve"> PAGEREF _Toc203302708 \h </w:instrText>
+              <w:instrText xml:space="preserve"> PAGEREF _Toc220139692 \h </w:instrText>
             </w:r>
             <w:r>
               <w:rPr>
@@ -5692,7 +5057,7 @@
                 <w:noProof/>
                 <w:webHidden/>
               </w:rPr>
-              <w:t>16</w:t>
+              <w:t>14</w:t>
             </w:r>
             <w:r>
               <w:rPr>
@@ -5719,13 +5084,13 @@
               <w14:ligatures w14:val="standardContextual"/>
             </w:rPr>
           </w:pPr>
-          <w:hyperlink w:anchor="_Toc203302709" w:history="1">
+          <w:hyperlink w:anchor="_Toc220139693" w:history="1">
             <w:r>
               <w:rPr>
                 <w:rStyle w:val="Hyperlink"/>
                 <w:noProof/>
               </w:rPr>
-              <w:t>4.2.1</w:t>
+              <w:t>3.2.1</w:t>
             </w:r>
             <w:r>
               <w:rPr>
@@ -5743,7 +5108,7 @@
                 <w:rStyle w:val="Hyperlink"/>
                 <w:noProof/>
               </w:rPr>
-              <w:t>Supported API Versions</w:t>
+              <w:t>Mandatory Headers</w:t>
             </w:r>
             <w:r>
               <w:rPr>
@@ -5764,7 +5129,7 @@
                 <w:noProof/>
                 <w:webHidden/>
               </w:rPr>
-              <w:instrText xml:space="preserve"> PAGEREF _Toc203302709 \h </w:instrText>
+              <w:instrText xml:space="preserve"> PAGEREF _Toc220139693 \h </w:instrText>
             </w:r>
             <w:r>
               <w:rPr>
@@ -5784,7 +5149,7 @@
                 <w:noProof/>
                 <w:webHidden/>
               </w:rPr>
-              <w:t>16</w:t>
+              <w:t>14</w:t>
             </w:r>
             <w:r>
               <w:rPr>
@@ -5811,13 +5176,13 @@
               <w14:ligatures w14:val="standardContextual"/>
             </w:rPr>
           </w:pPr>
-          <w:hyperlink w:anchor="_Toc203302710" w:history="1">
+          <w:hyperlink w:anchor="_Toc220139694" w:history="1">
             <w:r>
               <w:rPr>
                 <w:rStyle w:val="Hyperlink"/>
                 <w:noProof/>
               </w:rPr>
-              <w:t>4.2.2</w:t>
+              <w:t>3.2.2</w:t>
             </w:r>
             <w:r>
               <w:rPr>
@@ -5835,7 +5200,7 @@
                 <w:rStyle w:val="Hyperlink"/>
                 <w:noProof/>
               </w:rPr>
-              <w:t>Description and Configured Devices</w:t>
+              <w:t>Good-practice Optional Headers</w:t>
             </w:r>
             <w:r>
               <w:rPr>
@@ -5856,7 +5221,7 @@
                 <w:noProof/>
                 <w:webHidden/>
               </w:rPr>
-              <w:instrText xml:space="preserve"> PAGEREF _Toc203302710 \h </w:instrText>
+              <w:instrText xml:space="preserve"> PAGEREF _Toc220139694 \h </w:instrText>
             </w:r>
             <w:r>
               <w:rPr>
@@ -5876,7 +5241,191 @@
                 <w:noProof/>
                 <w:webHidden/>
               </w:rPr>
-              <w:t>16</w:t>
+              <w:t>14</w:t>
+            </w:r>
+            <w:r>
+              <w:rPr>
+                <w:noProof/>
+                <w:webHidden/>
+              </w:rPr>
+              <w:fldChar w:fldCharType="end"/>
+            </w:r>
+          </w:hyperlink>
+        </w:p>
+        <w:p>
+          <w:pPr>
+            <w:pStyle w:val="TOC1"/>
+            <w:tabs>
+              <w:tab w:val="left" w:pos="442"/>
+              <w:tab w:val="right" w:leader="dot" w:pos="9350"/>
+            </w:tabs>
+            <w:rPr>
+              <w:noProof/>
+              <w:kern w:val="2"/>
+              <w:sz w:val="24"/>
+              <w:szCs w:val="24"/>
+              <w:lang w:eastAsia="en-GB"/>
+              <w14:ligatures w14:val="standardContextual"/>
+            </w:rPr>
+          </w:pPr>
+          <w:hyperlink w:anchor="_Toc220139695" w:history="1">
+            <w:r>
+              <w:rPr>
+                <w:rStyle w:val="Hyperlink"/>
+                <w:noProof/>
+              </w:rPr>
+              <w:t>4.</w:t>
+            </w:r>
+            <w:r>
+              <w:rPr>
+                <w:noProof/>
+                <w:kern w:val="2"/>
+                <w:sz w:val="24"/>
+                <w:szCs w:val="24"/>
+                <w:lang w:eastAsia="en-GB"/>
+                <w14:ligatures w14:val="standardContextual"/>
+              </w:rPr>
+              <w:tab/>
+            </w:r>
+            <w:r>
+              <w:rPr>
+                <w:rStyle w:val="Hyperlink"/>
+                <w:noProof/>
+              </w:rPr>
+              <w:t>Alpaca Device Management</w:t>
+            </w:r>
+            <w:r>
+              <w:rPr>
+                <w:noProof/>
+                <w:webHidden/>
+              </w:rPr>
+              <w:tab/>
+            </w:r>
+            <w:r>
+              <w:rPr>
+                <w:noProof/>
+                <w:webHidden/>
+              </w:rPr>
+              <w:fldChar w:fldCharType="begin"/>
+            </w:r>
+            <w:r>
+              <w:rPr>
+                <w:noProof/>
+                <w:webHidden/>
+              </w:rPr>
+              <w:instrText xml:space="preserve"> PAGEREF _Toc220139695 \h </w:instrText>
+            </w:r>
+            <w:r>
+              <w:rPr>
+                <w:noProof/>
+                <w:webHidden/>
+              </w:rPr>
+            </w:r>
+            <w:r>
+              <w:rPr>
+                <w:noProof/>
+                <w:webHidden/>
+              </w:rPr>
+              <w:fldChar w:fldCharType="separate"/>
+            </w:r>
+            <w:r>
+              <w:rPr>
+                <w:noProof/>
+                <w:webHidden/>
+              </w:rPr>
+              <w:t>15</w:t>
+            </w:r>
+            <w:r>
+              <w:rPr>
+                <w:noProof/>
+                <w:webHidden/>
+              </w:rPr>
+              <w:fldChar w:fldCharType="end"/>
+            </w:r>
+          </w:hyperlink>
+        </w:p>
+        <w:p>
+          <w:pPr>
+            <w:pStyle w:val="TOC2"/>
+            <w:tabs>
+              <w:tab w:val="left" w:pos="880"/>
+              <w:tab w:val="right" w:leader="dot" w:pos="9350"/>
+            </w:tabs>
+            <w:rPr>
+              <w:noProof/>
+              <w:kern w:val="2"/>
+              <w:sz w:val="24"/>
+              <w:szCs w:val="24"/>
+              <w:lang w:eastAsia="en-GB"/>
+              <w14:ligatures w14:val="standardContextual"/>
+            </w:rPr>
+          </w:pPr>
+          <w:hyperlink w:anchor="_Toc220139696" w:history="1">
+            <w:r>
+              <w:rPr>
+                <w:rStyle w:val="Hyperlink"/>
+                <w:noProof/>
+              </w:rPr>
+              <w:t>4.1</w:t>
+            </w:r>
+            <w:r>
+              <w:rPr>
+                <w:noProof/>
+                <w:kern w:val="2"/>
+                <w:sz w:val="24"/>
+                <w:szCs w:val="24"/>
+                <w:lang w:eastAsia="en-GB"/>
+                <w14:ligatures w14:val="standardContextual"/>
+              </w:rPr>
+              <w:tab/>
+            </w:r>
+            <w:r>
+              <w:rPr>
+                <w:rStyle w:val="Hyperlink"/>
+                <w:noProof/>
+              </w:rPr>
+              <w:t>HTML Interfaces</w:t>
+            </w:r>
+            <w:r>
+              <w:rPr>
+                <w:noProof/>
+                <w:webHidden/>
+              </w:rPr>
+              <w:tab/>
+            </w:r>
+            <w:r>
+              <w:rPr>
+                <w:noProof/>
+                <w:webHidden/>
+              </w:rPr>
+              <w:fldChar w:fldCharType="begin"/>
+            </w:r>
+            <w:r>
+              <w:rPr>
+                <w:noProof/>
+                <w:webHidden/>
+              </w:rPr>
+              <w:instrText xml:space="preserve"> PAGEREF _Toc220139696 \h </w:instrText>
+            </w:r>
+            <w:r>
+              <w:rPr>
+                <w:noProof/>
+                <w:webHidden/>
+              </w:rPr>
+            </w:r>
+            <w:r>
+              <w:rPr>
+                <w:noProof/>
+                <w:webHidden/>
+              </w:rPr>
+              <w:fldChar w:fldCharType="separate"/>
+            </w:r>
+            <w:r>
+              <w:rPr>
+                <w:noProof/>
+                <w:webHidden/>
+              </w:rPr>
+              <w:t>15</w:t>
             </w:r>
             <w:r>
               <w:rPr>
@@ -5903,13 +5452,13 @@
               <w14:ligatures w14:val="standardContextual"/>
             </w:rPr>
           </w:pPr>
-          <w:hyperlink w:anchor="_Toc203302711" w:history="1">
+          <w:hyperlink w:anchor="_Toc220139697" w:history="1">
             <w:r>
               <w:rPr>
                 <w:rStyle w:val="Hyperlink"/>
                 <w:noProof/>
               </w:rPr>
-              <w:t>4.2.3</w:t>
+              <w:t>4.1.1</w:t>
             </w:r>
             <w:r>
               <w:rPr>
@@ -5927,6 +5476,466 @@
                 <w:rStyle w:val="Hyperlink"/>
                 <w:noProof/>
               </w:rPr>
+              <w:t>Main Alpaca Setup URL</w:t>
+            </w:r>
+            <w:r>
+              <w:rPr>
+                <w:noProof/>
+                <w:webHidden/>
+              </w:rPr>
+              <w:tab/>
+            </w:r>
+            <w:r>
+              <w:rPr>
+                <w:noProof/>
+                <w:webHidden/>
+              </w:rPr>
+              <w:fldChar w:fldCharType="begin"/>
+            </w:r>
+            <w:r>
+              <w:rPr>
+                <w:noProof/>
+                <w:webHidden/>
+              </w:rPr>
+              <w:instrText xml:space="preserve"> PAGEREF _Toc220139697 \h </w:instrText>
+            </w:r>
+            <w:r>
+              <w:rPr>
+                <w:noProof/>
+                <w:webHidden/>
+              </w:rPr>
+            </w:r>
+            <w:r>
+              <w:rPr>
+                <w:noProof/>
+                <w:webHidden/>
+              </w:rPr>
+              <w:fldChar w:fldCharType="separate"/>
+            </w:r>
+            <w:r>
+              <w:rPr>
+                <w:noProof/>
+                <w:webHidden/>
+              </w:rPr>
+              <w:t>15</w:t>
+            </w:r>
+            <w:r>
+              <w:rPr>
+                <w:noProof/>
+                <w:webHidden/>
+              </w:rPr>
+              <w:fldChar w:fldCharType="end"/>
+            </w:r>
+          </w:hyperlink>
+        </w:p>
+        <w:p>
+          <w:pPr>
+            <w:pStyle w:val="TOC3"/>
+            <w:tabs>
+              <w:tab w:val="left" w:pos="1320"/>
+              <w:tab w:val="right" w:leader="dot" w:pos="9350"/>
+            </w:tabs>
+            <w:rPr>
+              <w:noProof/>
+              <w:kern w:val="2"/>
+              <w:sz w:val="24"/>
+              <w:szCs w:val="24"/>
+              <w:lang w:eastAsia="en-GB"/>
+              <w14:ligatures w14:val="standardContextual"/>
+            </w:rPr>
+          </w:pPr>
+          <w:hyperlink w:anchor="_Toc220139698" w:history="1">
+            <w:r>
+              <w:rPr>
+                <w:rStyle w:val="Hyperlink"/>
+                <w:noProof/>
+              </w:rPr>
+              <w:t>4.1.2</w:t>
+            </w:r>
+            <w:r>
+              <w:rPr>
+                <w:noProof/>
+                <w:kern w:val="2"/>
+                <w:sz w:val="24"/>
+                <w:szCs w:val="24"/>
+                <w:lang w:eastAsia="en-GB"/>
+                <w14:ligatures w14:val="standardContextual"/>
+              </w:rPr>
+              <w:tab/>
+            </w:r>
+            <w:r>
+              <w:rPr>
+                <w:rStyle w:val="Hyperlink"/>
+                <w:noProof/>
+              </w:rPr>
+              <w:t>ASCOM Device Specific Setup URLs</w:t>
+            </w:r>
+            <w:r>
+              <w:rPr>
+                <w:noProof/>
+                <w:webHidden/>
+              </w:rPr>
+              <w:tab/>
+            </w:r>
+            <w:r>
+              <w:rPr>
+                <w:noProof/>
+                <w:webHidden/>
+              </w:rPr>
+              <w:fldChar w:fldCharType="begin"/>
+            </w:r>
+            <w:r>
+              <w:rPr>
+                <w:noProof/>
+                <w:webHidden/>
+              </w:rPr>
+              <w:instrText xml:space="preserve"> PAGEREF _Toc220139698 \h </w:instrText>
+            </w:r>
+            <w:r>
+              <w:rPr>
+                <w:noProof/>
+                <w:webHidden/>
+              </w:rPr>
+            </w:r>
+            <w:r>
+              <w:rPr>
+                <w:noProof/>
+                <w:webHidden/>
+              </w:rPr>
+              <w:fldChar w:fldCharType="separate"/>
+            </w:r>
+            <w:r>
+              <w:rPr>
+                <w:noProof/>
+                <w:webHidden/>
+              </w:rPr>
+              <w:t>15</w:t>
+            </w:r>
+            <w:r>
+              <w:rPr>
+                <w:noProof/>
+                <w:webHidden/>
+              </w:rPr>
+              <w:fldChar w:fldCharType="end"/>
+            </w:r>
+          </w:hyperlink>
+        </w:p>
+        <w:p>
+          <w:pPr>
+            <w:pStyle w:val="TOC2"/>
+            <w:tabs>
+              <w:tab w:val="left" w:pos="880"/>
+              <w:tab w:val="right" w:leader="dot" w:pos="9350"/>
+            </w:tabs>
+            <w:rPr>
+              <w:noProof/>
+              <w:kern w:val="2"/>
+              <w:sz w:val="24"/>
+              <w:szCs w:val="24"/>
+              <w:lang w:eastAsia="en-GB"/>
+              <w14:ligatures w14:val="standardContextual"/>
+            </w:rPr>
+          </w:pPr>
+          <w:hyperlink w:anchor="_Toc220139699" w:history="1">
+            <w:r>
+              <w:rPr>
+                <w:rStyle w:val="Hyperlink"/>
+                <w:noProof/>
+              </w:rPr>
+              <w:t>4.2</w:t>
+            </w:r>
+            <w:r>
+              <w:rPr>
+                <w:noProof/>
+                <w:kern w:val="2"/>
+                <w:sz w:val="24"/>
+                <w:szCs w:val="24"/>
+                <w:lang w:eastAsia="en-GB"/>
+                <w14:ligatures w14:val="standardContextual"/>
+              </w:rPr>
+              <w:tab/>
+            </w:r>
+            <w:r>
+              <w:rPr>
+                <w:rStyle w:val="Hyperlink"/>
+                <w:noProof/>
+              </w:rPr>
+              <w:t>JSON Management API</w:t>
+            </w:r>
+            <w:r>
+              <w:rPr>
+                <w:noProof/>
+                <w:webHidden/>
+              </w:rPr>
+              <w:tab/>
+            </w:r>
+            <w:r>
+              <w:rPr>
+                <w:noProof/>
+                <w:webHidden/>
+              </w:rPr>
+              <w:fldChar w:fldCharType="begin"/>
+            </w:r>
+            <w:r>
+              <w:rPr>
+                <w:noProof/>
+                <w:webHidden/>
+              </w:rPr>
+              <w:instrText xml:space="preserve"> PAGEREF _Toc220139699 \h </w:instrText>
+            </w:r>
+            <w:r>
+              <w:rPr>
+                <w:noProof/>
+                <w:webHidden/>
+              </w:rPr>
+            </w:r>
+            <w:r>
+              <w:rPr>
+                <w:noProof/>
+                <w:webHidden/>
+              </w:rPr>
+              <w:fldChar w:fldCharType="separate"/>
+            </w:r>
+            <w:r>
+              <w:rPr>
+                <w:noProof/>
+                <w:webHidden/>
+              </w:rPr>
+              <w:t>16</w:t>
+            </w:r>
+            <w:r>
+              <w:rPr>
+                <w:noProof/>
+                <w:webHidden/>
+              </w:rPr>
+              <w:fldChar w:fldCharType="end"/>
+            </w:r>
+          </w:hyperlink>
+        </w:p>
+        <w:p>
+          <w:pPr>
+            <w:pStyle w:val="TOC3"/>
+            <w:tabs>
+              <w:tab w:val="left" w:pos="1320"/>
+              <w:tab w:val="right" w:leader="dot" w:pos="9350"/>
+            </w:tabs>
+            <w:rPr>
+              <w:noProof/>
+              <w:kern w:val="2"/>
+              <w:sz w:val="24"/>
+              <w:szCs w:val="24"/>
+              <w:lang w:eastAsia="en-GB"/>
+              <w14:ligatures w14:val="standardContextual"/>
+            </w:rPr>
+          </w:pPr>
+          <w:hyperlink w:anchor="_Toc220139700" w:history="1">
+            <w:r>
+              <w:rPr>
+                <w:rStyle w:val="Hyperlink"/>
+                <w:noProof/>
+              </w:rPr>
+              <w:t>4.2.1</w:t>
+            </w:r>
+            <w:r>
+              <w:rPr>
+                <w:noProof/>
+                <w:kern w:val="2"/>
+                <w:sz w:val="24"/>
+                <w:szCs w:val="24"/>
+                <w:lang w:eastAsia="en-GB"/>
+                <w14:ligatures w14:val="standardContextual"/>
+              </w:rPr>
+              <w:tab/>
+            </w:r>
+            <w:r>
+              <w:rPr>
+                <w:rStyle w:val="Hyperlink"/>
+                <w:noProof/>
+              </w:rPr>
+              <w:t>Supported API Versions</w:t>
+            </w:r>
+            <w:r>
+              <w:rPr>
+                <w:noProof/>
+                <w:webHidden/>
+              </w:rPr>
+              <w:tab/>
+            </w:r>
+            <w:r>
+              <w:rPr>
+                <w:noProof/>
+                <w:webHidden/>
+              </w:rPr>
+              <w:fldChar w:fldCharType="begin"/>
+            </w:r>
+            <w:r>
+              <w:rPr>
+                <w:noProof/>
+                <w:webHidden/>
+              </w:rPr>
+              <w:instrText xml:space="preserve"> PAGEREF _Toc220139700 \h </w:instrText>
+            </w:r>
+            <w:r>
+              <w:rPr>
+                <w:noProof/>
+                <w:webHidden/>
+              </w:rPr>
+            </w:r>
+            <w:r>
+              <w:rPr>
+                <w:noProof/>
+                <w:webHidden/>
+              </w:rPr>
+              <w:fldChar w:fldCharType="separate"/>
+            </w:r>
+            <w:r>
+              <w:rPr>
+                <w:noProof/>
+                <w:webHidden/>
+              </w:rPr>
+              <w:t>16</w:t>
+            </w:r>
+            <w:r>
+              <w:rPr>
+                <w:noProof/>
+                <w:webHidden/>
+              </w:rPr>
+              <w:fldChar w:fldCharType="end"/>
+            </w:r>
+          </w:hyperlink>
+        </w:p>
+        <w:p>
+          <w:pPr>
+            <w:pStyle w:val="TOC3"/>
+            <w:tabs>
+              <w:tab w:val="left" w:pos="1320"/>
+              <w:tab w:val="right" w:leader="dot" w:pos="9350"/>
+            </w:tabs>
+            <w:rPr>
+              <w:noProof/>
+              <w:kern w:val="2"/>
+              <w:sz w:val="24"/>
+              <w:szCs w:val="24"/>
+              <w:lang w:eastAsia="en-GB"/>
+              <w14:ligatures w14:val="standardContextual"/>
+            </w:rPr>
+          </w:pPr>
+          <w:hyperlink w:anchor="_Toc220139701" w:history="1">
+            <w:r>
+              <w:rPr>
+                <w:rStyle w:val="Hyperlink"/>
+                <w:noProof/>
+              </w:rPr>
+              <w:t>4.2.2</w:t>
+            </w:r>
+            <w:r>
+              <w:rPr>
+                <w:noProof/>
+                <w:kern w:val="2"/>
+                <w:sz w:val="24"/>
+                <w:szCs w:val="24"/>
+                <w:lang w:eastAsia="en-GB"/>
+                <w14:ligatures w14:val="standardContextual"/>
+              </w:rPr>
+              <w:tab/>
+            </w:r>
+            <w:r>
+              <w:rPr>
+                <w:rStyle w:val="Hyperlink"/>
+                <w:noProof/>
+              </w:rPr>
+              <w:t>Description and Configured Devices</w:t>
+            </w:r>
+            <w:r>
+              <w:rPr>
+                <w:noProof/>
+                <w:webHidden/>
+              </w:rPr>
+              <w:tab/>
+            </w:r>
+            <w:r>
+              <w:rPr>
+                <w:noProof/>
+                <w:webHidden/>
+              </w:rPr>
+              <w:fldChar w:fldCharType="begin"/>
+            </w:r>
+            <w:r>
+              <w:rPr>
+                <w:noProof/>
+                <w:webHidden/>
+              </w:rPr>
+              <w:instrText xml:space="preserve"> PAGEREF _Toc220139701 \h </w:instrText>
+            </w:r>
+            <w:r>
+              <w:rPr>
+                <w:noProof/>
+                <w:webHidden/>
+              </w:rPr>
+            </w:r>
+            <w:r>
+              <w:rPr>
+                <w:noProof/>
+                <w:webHidden/>
+              </w:rPr>
+              <w:fldChar w:fldCharType="separate"/>
+            </w:r>
+            <w:r>
+              <w:rPr>
+                <w:noProof/>
+                <w:webHidden/>
+              </w:rPr>
+              <w:t>16</w:t>
+            </w:r>
+            <w:r>
+              <w:rPr>
+                <w:noProof/>
+                <w:webHidden/>
+              </w:rPr>
+              <w:fldChar w:fldCharType="end"/>
+            </w:r>
+          </w:hyperlink>
+        </w:p>
+        <w:p>
+          <w:pPr>
+            <w:pStyle w:val="TOC3"/>
+            <w:tabs>
+              <w:tab w:val="left" w:pos="1320"/>
+              <w:tab w:val="right" w:leader="dot" w:pos="9350"/>
+            </w:tabs>
+            <w:rPr>
+              <w:noProof/>
+              <w:kern w:val="2"/>
+              <w:sz w:val="24"/>
+              <w:szCs w:val="24"/>
+              <w:lang w:eastAsia="en-GB"/>
+              <w14:ligatures w14:val="standardContextual"/>
+            </w:rPr>
+          </w:pPr>
+          <w:hyperlink w:anchor="_Toc220139702" w:history="1">
+            <w:r>
+              <w:rPr>
+                <w:rStyle w:val="Hyperlink"/>
+                <w:noProof/>
+              </w:rPr>
+              <w:t>4.2.3</w:t>
+            </w:r>
+            <w:r>
+              <w:rPr>
+                <w:noProof/>
+                <w:kern w:val="2"/>
+                <w:sz w:val="24"/>
+                <w:szCs w:val="24"/>
+                <w:lang w:eastAsia="en-GB"/>
+                <w14:ligatures w14:val="standardContextual"/>
+              </w:rPr>
+              <w:tab/>
+            </w:r>
+            <w:r>
+              <w:rPr>
+                <w:rStyle w:val="Hyperlink"/>
+                <w:noProof/>
+              </w:rPr>
               <w:t>Globally Unique IDs (UIDs)</w:t>
             </w:r>
             <w:r>
@@ -5948,7 +5957,7 @@
                 <w:noProof/>
                 <w:webHidden/>
               </w:rPr>
-              <w:instrText xml:space="preserve"> PAGEREF _Toc203302711 \h </w:instrText>
+              <w:instrText xml:space="preserve"> PAGEREF _Toc220139702 \h </w:instrText>
             </w:r>
             <w:r>
               <w:rPr>
@@ -5995,7 +6004,7 @@
               <w14:ligatures w14:val="standardContextual"/>
             </w:rPr>
           </w:pPr>
-          <w:hyperlink w:anchor="_Toc203302712" w:history="1">
+          <w:hyperlink w:anchor="_Toc220139703" w:history="1">
             <w:r>
               <w:rPr>
                 <w:rStyle w:val="Hyperlink"/>
@@ -6040,7 +6049,7 @@
                 <w:noProof/>
                 <w:webHidden/>
               </w:rPr>
-              <w:instrText xml:space="preserve"> PAGEREF _Toc203302712 \h </w:instrText>
+              <w:instrText xml:space="preserve"> PAGEREF _Toc220139703 \h </w:instrText>
             </w:r>
             <w:r>
               <w:rPr>
@@ -6087,7 +6096,7 @@
               <w14:ligatures w14:val="standardContextual"/>
             </w:rPr>
           </w:pPr>
-          <w:hyperlink w:anchor="_Toc203302713" w:history="1">
+          <w:hyperlink w:anchor="_Toc220139704" w:history="1">
             <w:r>
               <w:rPr>
                 <w:rStyle w:val="Hyperlink"/>
@@ -6132,7 +6141,7 @@
                 <w:noProof/>
                 <w:webHidden/>
               </w:rPr>
-              <w:instrText xml:space="preserve"> PAGEREF _Toc203302713 \h </w:instrText>
+              <w:instrText xml:space="preserve"> PAGEREF _Toc220139704 \h </w:instrText>
             </w:r>
             <w:r>
               <w:rPr>
@@ -6179,7 +6188,7 @@
               <w14:ligatures w14:val="standardContextual"/>
             </w:rPr>
           </w:pPr>
-          <w:hyperlink w:anchor="_Toc203302714" w:history="1">
+          <w:hyperlink w:anchor="_Toc220139705" w:history="1">
             <w:r>
               <w:rPr>
                 <w:rStyle w:val="Hyperlink"/>
@@ -6224,7 +6233,7 @@
                 <w:noProof/>
                 <w:webHidden/>
               </w:rPr>
-              <w:instrText xml:space="preserve"> PAGEREF _Toc203302714 \h </w:instrText>
+              <w:instrText xml:space="preserve"> PAGEREF _Toc220139705 \h </w:instrText>
             </w:r>
             <w:r>
               <w:rPr>
@@ -6271,7 +6280,7 @@
               <w14:ligatures w14:val="standardContextual"/>
             </w:rPr>
           </w:pPr>
-          <w:hyperlink w:anchor="_Toc203302715" w:history="1">
+          <w:hyperlink w:anchor="_Toc220139706" w:history="1">
             <w:r>
               <w:rPr>
                 <w:rStyle w:val="Hyperlink"/>
@@ -6316,7 +6325,7 @@
                 <w:noProof/>
                 <w:webHidden/>
               </w:rPr>
-              <w:instrText xml:space="preserve"> PAGEREF _Toc203302715 \h </w:instrText>
+              <w:instrText xml:space="preserve"> PAGEREF _Toc220139706 \h </w:instrText>
             </w:r>
             <w:r>
               <w:rPr>
@@ -6363,7 +6372,7 @@
               <w14:ligatures w14:val="standardContextual"/>
             </w:rPr>
           </w:pPr>
-          <w:hyperlink w:anchor="_Toc203302716" w:history="1">
+          <w:hyperlink w:anchor="_Toc220139707" w:history="1">
             <w:r>
               <w:rPr>
                 <w:rStyle w:val="Hyperlink"/>
@@ -6408,7 +6417,7 @@
                 <w:noProof/>
                 <w:webHidden/>
               </w:rPr>
-              <w:instrText xml:space="preserve"> PAGEREF _Toc203302716 \h </w:instrText>
+              <w:instrText xml:space="preserve"> PAGEREF _Toc220139707 \h </w:instrText>
             </w:r>
             <w:r>
               <w:rPr>
@@ -6455,7 +6464,7 @@
               <w14:ligatures w14:val="standardContextual"/>
             </w:rPr>
           </w:pPr>
-          <w:hyperlink w:anchor="_Toc203302717" w:history="1">
+          <w:hyperlink w:anchor="_Toc220139708" w:history="1">
             <w:r>
               <w:rPr>
                 <w:rStyle w:val="Hyperlink"/>
@@ -6500,7 +6509,7 @@
                 <w:noProof/>
                 <w:webHidden/>
               </w:rPr>
-              <w:instrText xml:space="preserve"> PAGEREF _Toc203302717 \h </w:instrText>
+              <w:instrText xml:space="preserve"> PAGEREF _Toc220139708 \h </w:instrText>
             </w:r>
             <w:r>
               <w:rPr>
@@ -6547,7 +6556,7 @@
               <w14:ligatures w14:val="standardContextual"/>
             </w:rPr>
           </w:pPr>
-          <w:hyperlink w:anchor="_Toc203302718" w:history="1">
+          <w:hyperlink w:anchor="_Toc220139709" w:history="1">
             <w:r>
               <w:rPr>
                 <w:rStyle w:val="Hyperlink"/>
@@ -6592,7 +6601,7 @@
                 <w:noProof/>
                 <w:webHidden/>
               </w:rPr>
-              <w:instrText xml:space="preserve"> PAGEREF _Toc203302718 \h </w:instrText>
+              <w:instrText xml:space="preserve"> PAGEREF _Toc220139709 \h </w:instrText>
             </w:r>
             <w:r>
               <w:rPr>
@@ -6639,7 +6648,7 @@
               <w14:ligatures w14:val="standardContextual"/>
             </w:rPr>
           </w:pPr>
-          <w:hyperlink w:anchor="_Toc203302719" w:history="1">
+          <w:hyperlink w:anchor="_Toc220139710" w:history="1">
             <w:r>
               <w:rPr>
                 <w:rStyle w:val="Hyperlink"/>
@@ -6684,7 +6693,7 @@
                 <w:noProof/>
                 <w:webHidden/>
               </w:rPr>
-              <w:instrText xml:space="preserve"> PAGEREF _Toc203302719 \h </w:instrText>
+              <w:instrText xml:space="preserve"> PAGEREF _Toc220139710 \h </w:instrText>
             </w:r>
             <w:r>
               <w:rPr>
@@ -6731,7 +6740,7 @@
               <w14:ligatures w14:val="standardContextual"/>
             </w:rPr>
           </w:pPr>
-          <w:hyperlink w:anchor="_Toc203302720" w:history="1">
+          <w:hyperlink w:anchor="_Toc220139711" w:history="1">
             <w:r>
               <w:rPr>
                 <w:rStyle w:val="Hyperlink"/>
@@ -6776,7 +6785,7 @@
                 <w:noProof/>
                 <w:webHidden/>
               </w:rPr>
-              <w:instrText xml:space="preserve"> PAGEREF _Toc203302720 \h </w:instrText>
+              <w:instrText xml:space="preserve"> PAGEREF _Toc220139711 \h </w:instrText>
             </w:r>
             <w:r>
               <w:rPr>
@@ -6823,7 +6832,7 @@
               <w14:ligatures w14:val="standardContextual"/>
             </w:rPr>
           </w:pPr>
-          <w:hyperlink w:anchor="_Toc203302721" w:history="1">
+          <w:hyperlink w:anchor="_Toc220139712" w:history="1">
             <w:r>
               <w:rPr>
                 <w:rStyle w:val="Hyperlink"/>
@@ -6868,7 +6877,7 @@
                 <w:noProof/>
                 <w:webHidden/>
               </w:rPr>
-              <w:instrText xml:space="preserve"> PAGEREF _Toc203302721 \h </w:instrText>
+              <w:instrText xml:space="preserve"> PAGEREF _Toc220139712 \h </w:instrText>
             </w:r>
             <w:r>
               <w:rPr>
@@ -6915,7 +6924,7 @@
               <w14:ligatures w14:val="standardContextual"/>
             </w:rPr>
           </w:pPr>
-          <w:hyperlink w:anchor="_Toc203302722" w:history="1">
+          <w:hyperlink w:anchor="_Toc220139713" w:history="1">
             <w:r>
               <w:rPr>
                 <w:rStyle w:val="Hyperlink"/>
@@ -6960,7 +6969,7 @@
                 <w:noProof/>
                 <w:webHidden/>
               </w:rPr>
-              <w:instrText xml:space="preserve"> PAGEREF _Toc203302722 \h </w:instrText>
+              <w:instrText xml:space="preserve"> PAGEREF _Toc220139713 \h </w:instrText>
             </w:r>
             <w:r>
               <w:rPr>
@@ -7007,7 +7016,7 @@
               <w14:ligatures w14:val="standardContextual"/>
             </w:rPr>
           </w:pPr>
-          <w:hyperlink w:anchor="_Toc203302723" w:history="1">
+          <w:hyperlink w:anchor="_Toc220139714" w:history="1">
             <w:r>
               <w:rPr>
                 <w:rStyle w:val="Hyperlink"/>
@@ -7052,7 +7061,7 @@
                 <w:noProof/>
                 <w:webHidden/>
               </w:rPr>
-              <w:instrText xml:space="preserve"> PAGEREF _Toc203302723 \h </w:instrText>
+              <w:instrText xml:space="preserve"> PAGEREF _Toc220139714 \h </w:instrText>
             </w:r>
             <w:r>
               <w:rPr>
@@ -7099,7 +7108,7 @@
               <w14:ligatures w14:val="standardContextual"/>
             </w:rPr>
           </w:pPr>
-          <w:hyperlink w:anchor="_Toc203302724" w:history="1">
+          <w:hyperlink w:anchor="_Toc220139715" w:history="1">
             <w:r>
               <w:rPr>
                 <w:rStyle w:val="Hyperlink"/>
@@ -7144,7 +7153,7 @@
                 <w:noProof/>
                 <w:webHidden/>
               </w:rPr>
-              <w:instrText xml:space="preserve"> PAGEREF _Toc203302724 \h </w:instrText>
+              <w:instrText xml:space="preserve"> PAGEREF _Toc220139715 \h </w:instrText>
             </w:r>
             <w:r>
               <w:rPr>
@@ -7191,7 +7200,7 @@
               <w14:ligatures w14:val="standardContextual"/>
             </w:rPr>
           </w:pPr>
-          <w:hyperlink w:anchor="_Toc203302725" w:history="1">
+          <w:hyperlink w:anchor="_Toc220139716" w:history="1">
             <w:r>
               <w:rPr>
                 <w:rStyle w:val="Hyperlink"/>
@@ -7236,7 +7245,7 @@
                 <w:noProof/>
                 <w:webHidden/>
               </w:rPr>
-              <w:instrText xml:space="preserve"> PAGEREF _Toc203302725 \h </w:instrText>
+              <w:instrText xml:space="preserve"> PAGEREF _Toc220139716 \h </w:instrText>
             </w:r>
             <w:r>
               <w:rPr>
@@ -7283,7 +7292,7 @@
               <w14:ligatures w14:val="standardContextual"/>
             </w:rPr>
           </w:pPr>
-          <w:hyperlink w:anchor="_Toc203302726" w:history="1">
+          <w:hyperlink w:anchor="_Toc220139717" w:history="1">
             <w:r>
               <w:rPr>
                 <w:rStyle w:val="Hyperlink"/>
@@ -7328,7 +7337,7 @@
                 <w:noProof/>
                 <w:webHidden/>
               </w:rPr>
-              <w:instrText xml:space="preserve"> PAGEREF _Toc203302726 \h </w:instrText>
+              <w:instrText xml:space="preserve"> PAGEREF _Toc220139717 \h </w:instrText>
             </w:r>
             <w:r>
               <w:rPr>
@@ -7375,7 +7384,7 @@
               <w14:ligatures w14:val="standardContextual"/>
             </w:rPr>
           </w:pPr>
-          <w:hyperlink w:anchor="_Toc203302727" w:history="1">
+          <w:hyperlink w:anchor="_Toc220139718" w:history="1">
             <w:r>
               <w:rPr>
                 <w:rStyle w:val="Hyperlink"/>
@@ -7420,7 +7429,7 @@
                 <w:noProof/>
                 <w:webHidden/>
               </w:rPr>
-              <w:instrText xml:space="preserve"> PAGEREF _Toc203302727 \h </w:instrText>
+              <w:instrText xml:space="preserve"> PAGEREF _Toc220139718 \h </w:instrText>
             </w:r>
             <w:r>
               <w:rPr>
@@ -7467,7 +7476,7 @@
               <w14:ligatures w14:val="standardContextual"/>
             </w:rPr>
           </w:pPr>
-          <w:hyperlink w:anchor="_Toc203302728" w:history="1">
+          <w:hyperlink w:anchor="_Toc220139719" w:history="1">
             <w:r>
               <w:rPr>
                 <w:rStyle w:val="Hyperlink"/>
@@ -7512,7 +7521,7 @@
                 <w:noProof/>
                 <w:webHidden/>
               </w:rPr>
-              <w:instrText xml:space="preserve"> PAGEREF _Toc203302728 \h </w:instrText>
+              <w:instrText xml:space="preserve"> PAGEREF _Toc220139719 \h </w:instrText>
             </w:r>
             <w:r>
               <w:rPr>
@@ -7559,7 +7568,7 @@
               <w14:ligatures w14:val="standardContextual"/>
             </w:rPr>
           </w:pPr>
-          <w:hyperlink w:anchor="_Toc203302729" w:history="1">
+          <w:hyperlink w:anchor="_Toc220139720" w:history="1">
             <w:r>
               <w:rPr>
                 <w:rStyle w:val="Hyperlink"/>
@@ -7604,7 +7613,7 @@
                 <w:noProof/>
                 <w:webHidden/>
               </w:rPr>
-              <w:instrText xml:space="preserve"> PAGEREF _Toc203302729 \h </w:instrText>
+              <w:instrText xml:space="preserve"> PAGEREF _Toc220139720 \h </w:instrText>
             </w:r>
             <w:r>
               <w:rPr>
@@ -7651,7 +7660,7 @@
               <w14:ligatures w14:val="standardContextual"/>
             </w:rPr>
           </w:pPr>
-          <w:hyperlink w:anchor="_Toc203302730" w:history="1">
+          <w:hyperlink w:anchor="_Toc220139721" w:history="1">
             <w:r>
               <w:rPr>
                 <w:rStyle w:val="Hyperlink"/>
@@ -7696,7 +7705,7 @@
                 <w:noProof/>
                 <w:webHidden/>
               </w:rPr>
-              <w:instrText xml:space="preserve"> PAGEREF _Toc203302730 \h </w:instrText>
+              <w:instrText xml:space="preserve"> PAGEREF _Toc220139721 \h </w:instrText>
             </w:r>
             <w:r>
               <w:rPr>
@@ -7743,7 +7752,7 @@
               <w14:ligatures w14:val="standardContextual"/>
             </w:rPr>
           </w:pPr>
-          <w:hyperlink w:anchor="_Toc203302731" w:history="1">
+          <w:hyperlink w:anchor="_Toc220139722" w:history="1">
             <w:r>
               <w:rPr>
                 <w:rStyle w:val="Hyperlink"/>
@@ -7788,7 +7797,7 @@
                 <w:noProof/>
                 <w:webHidden/>
               </w:rPr>
-              <w:instrText xml:space="preserve"> PAGEREF _Toc203302731 \h </w:instrText>
+              <w:instrText xml:space="preserve"> PAGEREF _Toc220139722 \h </w:instrText>
             </w:r>
             <w:r>
               <w:rPr>
@@ -7835,7 +7844,7 @@
               <w14:ligatures w14:val="standardContextual"/>
             </w:rPr>
           </w:pPr>
-          <w:hyperlink w:anchor="_Toc203302732" w:history="1">
+          <w:hyperlink w:anchor="_Toc220139723" w:history="1">
             <w:r>
               <w:rPr>
                 <w:rStyle w:val="Hyperlink"/>
@@ -7880,7 +7889,7 @@
                 <w:noProof/>
                 <w:webHidden/>
               </w:rPr>
-              <w:instrText xml:space="preserve"> PAGEREF _Toc203302732 \h </w:instrText>
+              <w:instrText xml:space="preserve"> PAGEREF _Toc220139723 \h </w:instrText>
             </w:r>
             <w:r>
               <w:rPr>
@@ -7927,7 +7936,7 @@
               <w14:ligatures w14:val="standardContextual"/>
             </w:rPr>
           </w:pPr>
-          <w:hyperlink w:anchor="_Toc203302733" w:history="1">
+          <w:hyperlink w:anchor="_Toc220139724" w:history="1">
             <w:r>
               <w:rPr>
                 <w:rStyle w:val="Hyperlink"/>
@@ -7972,7 +7981,7 @@
                 <w:noProof/>
                 <w:webHidden/>
               </w:rPr>
-              <w:instrText xml:space="preserve"> PAGEREF _Toc203302733 \h </w:instrText>
+              <w:instrText xml:space="preserve"> PAGEREF _Toc220139724 \h </w:instrText>
             </w:r>
             <w:r>
               <w:rPr>
@@ -8019,7 +8028,7 @@
               <w14:ligatures w14:val="standardContextual"/>
             </w:rPr>
           </w:pPr>
-          <w:hyperlink w:anchor="_Toc203302734" w:history="1">
+          <w:hyperlink w:anchor="_Toc220139725" w:history="1">
             <w:r>
               <w:rPr>
                 <w:rStyle w:val="Hyperlink"/>
@@ -8064,7 +8073,7 @@
                 <w:noProof/>
                 <w:webHidden/>
               </w:rPr>
-              <w:instrText xml:space="preserve"> PAGEREF _Toc203302734 \h </w:instrText>
+              <w:instrText xml:space="preserve"> PAGEREF _Toc220139725 \h </w:instrText>
             </w:r>
             <w:r>
               <w:rPr>
@@ -8111,7 +8120,7 @@
               <w14:ligatures w14:val="standardContextual"/>
             </w:rPr>
           </w:pPr>
-          <w:hyperlink w:anchor="_Toc203302735" w:history="1">
+          <w:hyperlink w:anchor="_Toc220139726" w:history="1">
             <w:r>
               <w:rPr>
                 <w:rStyle w:val="Hyperlink"/>
@@ -8156,7 +8165,7 @@
                 <w:noProof/>
                 <w:webHidden/>
               </w:rPr>
-              <w:instrText xml:space="preserve"> PAGEREF _Toc203302735 \h </w:instrText>
+              <w:instrText xml:space="preserve"> PAGEREF _Toc220139726 \h </w:instrText>
             </w:r>
             <w:r>
               <w:rPr>
@@ -8203,7 +8212,7 @@
               <w14:ligatures w14:val="standardContextual"/>
             </w:rPr>
           </w:pPr>
-          <w:hyperlink w:anchor="_Toc203302736" w:history="1">
+          <w:hyperlink w:anchor="_Toc220139727" w:history="1">
             <w:r>
               <w:rPr>
                 <w:rStyle w:val="Hyperlink"/>
@@ -8248,7 +8257,7 @@
                 <w:noProof/>
                 <w:webHidden/>
               </w:rPr>
-              <w:instrText xml:space="preserve"> PAGEREF _Toc203302736 \h </w:instrText>
+              <w:instrText xml:space="preserve"> PAGEREF _Toc220139727 \h </w:instrText>
             </w:r>
             <w:r>
               <w:rPr>
@@ -8295,7 +8304,7 @@
               <w14:ligatures w14:val="standardContextual"/>
             </w:rPr>
           </w:pPr>
-          <w:hyperlink w:anchor="_Toc203302737" w:history="1">
+          <w:hyperlink w:anchor="_Toc220139728" w:history="1">
             <w:r>
               <w:rPr>
                 <w:rStyle w:val="Hyperlink"/>
@@ -8340,7 +8349,7 @@
                 <w:noProof/>
                 <w:webHidden/>
               </w:rPr>
-              <w:instrText xml:space="preserve"> PAGEREF _Toc203302737 \h </w:instrText>
+              <w:instrText xml:space="preserve"> PAGEREF _Toc220139728 \h </w:instrText>
             </w:r>
             <w:r>
               <w:rPr>
@@ -8387,7 +8396,7 @@
               <w14:ligatures w14:val="standardContextual"/>
             </w:rPr>
           </w:pPr>
-          <w:hyperlink w:anchor="_Toc203302738" w:history="1">
+          <w:hyperlink w:anchor="_Toc220139729" w:history="1">
             <w:r>
               <w:rPr>
                 <w:rStyle w:val="Hyperlink"/>
@@ -8432,7 +8441,7 @@
                 <w:noProof/>
                 <w:webHidden/>
               </w:rPr>
-              <w:instrText xml:space="preserve"> PAGEREF _Toc203302738 \h </w:instrText>
+              <w:instrText xml:space="preserve"> PAGEREF _Toc220139729 \h </w:instrText>
             </w:r>
             <w:r>
               <w:rPr>
@@ -8479,7 +8488,7 @@
               <w14:ligatures w14:val="standardContextual"/>
             </w:rPr>
           </w:pPr>
-          <w:hyperlink w:anchor="_Toc203302739" w:history="1">
+          <w:hyperlink w:anchor="_Toc220139730" w:history="1">
             <w:r>
               <w:rPr>
                 <w:rStyle w:val="Hyperlink"/>
@@ -8524,7 +8533,7 @@
                 <w:noProof/>
                 <w:webHidden/>
               </w:rPr>
-              <w:instrText xml:space="preserve"> PAGEREF _Toc203302739 \h </w:instrText>
+              <w:instrText xml:space="preserve"> PAGEREF _Toc220139730 \h </w:instrText>
             </w:r>
             <w:r>
               <w:rPr>
@@ -8571,7 +8580,7 @@
               <w14:ligatures w14:val="standardContextual"/>
             </w:rPr>
           </w:pPr>
-          <w:hyperlink w:anchor="_Toc203302740" w:history="1">
+          <w:hyperlink w:anchor="_Toc220139731" w:history="1">
             <w:r>
               <w:rPr>
                 <w:rStyle w:val="Hyperlink"/>
@@ -8616,7 +8625,7 @@
                 <w:noProof/>
                 <w:webHidden/>
               </w:rPr>
-              <w:instrText xml:space="preserve"> PAGEREF _Toc203302740 \h </w:instrText>
+              <w:instrText xml:space="preserve"> PAGEREF _Toc220139731 \h </w:instrText>
             </w:r>
             <w:r>
               <w:rPr>
@@ -8663,7 +8672,7 @@
               <w14:ligatures w14:val="standardContextual"/>
             </w:rPr>
           </w:pPr>
-          <w:hyperlink w:anchor="_Toc203302741" w:history="1">
+          <w:hyperlink w:anchor="_Toc220139732" w:history="1">
             <w:r>
               <w:rPr>
                 <w:rStyle w:val="Hyperlink"/>
@@ -8708,7 +8717,7 @@
                 <w:noProof/>
                 <w:webHidden/>
               </w:rPr>
-              <w:instrText xml:space="preserve"> PAGEREF _Toc203302741 \h </w:instrText>
+              <w:instrText xml:space="preserve"> PAGEREF _Toc220139732 \h </w:instrText>
             </w:r>
             <w:r>
               <w:rPr>
@@ -8755,7 +8764,7 @@
               <w14:ligatures w14:val="standardContextual"/>
             </w:rPr>
           </w:pPr>
-          <w:hyperlink w:anchor="_Toc203302742" w:history="1">
+          <w:hyperlink w:anchor="_Toc220139733" w:history="1">
             <w:r>
               <w:rPr>
                 <w:rStyle w:val="Hyperlink"/>
@@ -8800,7 +8809,7 @@
                 <w:noProof/>
                 <w:webHidden/>
               </w:rPr>
-              <w:instrText xml:space="preserve"> PAGEREF _Toc203302742 \h </w:instrText>
+              <w:instrText xml:space="preserve"> PAGEREF _Toc220139733 \h </w:instrText>
             </w:r>
             <w:r>
               <w:rPr>
@@ -8847,7 +8856,7 @@
               <w14:ligatures w14:val="standardContextual"/>
             </w:rPr>
           </w:pPr>
-          <w:hyperlink w:anchor="_Toc203302743" w:history="1">
+          <w:hyperlink w:anchor="_Toc220139734" w:history="1">
             <w:r>
               <w:rPr>
                 <w:rStyle w:val="Hyperlink"/>
@@ -8892,7 +8901,7 @@
                 <w:noProof/>
                 <w:webHidden/>
               </w:rPr>
-              <w:instrText xml:space="preserve"> PAGEREF _Toc203302743 \h </w:instrText>
+              <w:instrText xml:space="preserve"> PAGEREF _Toc220139734 \h </w:instrText>
             </w:r>
             <w:r>
               <w:rPr>
@@ -8939,7 +8948,7 @@
               <w14:ligatures w14:val="standardContextual"/>
             </w:rPr>
           </w:pPr>
-          <w:hyperlink w:anchor="_Toc203302744" w:history="1">
+          <w:hyperlink w:anchor="_Toc220139735" w:history="1">
             <w:r>
               <w:rPr>
                 <w:rStyle w:val="Hyperlink"/>
@@ -8984,7 +8993,7 @@
                 <w:noProof/>
                 <w:webHidden/>
               </w:rPr>
-              <w:instrText xml:space="preserve"> PAGEREF _Toc203302744 \h </w:instrText>
+              <w:instrText xml:space="preserve"> PAGEREF _Toc220139735 \h </w:instrText>
             </w:r>
             <w:r>
               <w:rPr>
@@ -9031,7 +9040,7 @@
               <w14:ligatures w14:val="standardContextual"/>
             </w:rPr>
           </w:pPr>
-          <w:hyperlink w:anchor="_Toc203302745" w:history="1">
+          <w:hyperlink w:anchor="_Toc220139736" w:history="1">
             <w:r>
               <w:rPr>
                 <w:rStyle w:val="Hyperlink"/>
@@ -9076,7 +9085,7 @@
                 <w:noProof/>
                 <w:webHidden/>
               </w:rPr>
-              <w:instrText xml:space="preserve"> PAGEREF _Toc203302745 \h </w:instrText>
+              <w:instrText xml:space="preserve"> PAGEREF _Toc220139736 \h </w:instrText>
             </w:r>
             <w:r>
               <w:rPr>
@@ -9123,7 +9132,7 @@
               <w14:ligatures w14:val="standardContextual"/>
             </w:rPr>
           </w:pPr>
-          <w:hyperlink w:anchor="_Toc203302746" w:history="1">
+          <w:hyperlink w:anchor="_Toc220139737" w:history="1">
             <w:r>
               <w:rPr>
                 <w:rStyle w:val="Hyperlink"/>
@@ -9168,7 +9177,7 @@
                 <w:noProof/>
                 <w:webHidden/>
               </w:rPr>
-              <w:instrText xml:space="preserve"> PAGEREF _Toc203302746 \h </w:instrText>
+              <w:instrText xml:space="preserve"> PAGEREF _Toc220139737 \h </w:instrText>
             </w:r>
             <w:r>
               <w:rPr>
@@ -9215,7 +9224,7 @@
               <w14:ligatures w14:val="standardContextual"/>
             </w:rPr>
           </w:pPr>
-          <w:hyperlink w:anchor="_Toc203302747" w:history="1">
+          <w:hyperlink w:anchor="_Toc220139738" w:history="1">
             <w:r>
               <w:rPr>
                 <w:rStyle w:val="Hyperlink"/>
@@ -9260,7 +9269,7 @@
                 <w:noProof/>
                 <w:webHidden/>
               </w:rPr>
-              <w:instrText xml:space="preserve"> PAGEREF _Toc203302747 \h </w:instrText>
+              <w:instrText xml:space="preserve"> PAGEREF _Toc220139738 \h </w:instrText>
             </w:r>
             <w:r>
               <w:rPr>
@@ -9307,7 +9316,7 @@
               <w14:ligatures w14:val="standardContextual"/>
             </w:rPr>
           </w:pPr>
-          <w:hyperlink w:anchor="_Toc203302748" w:history="1">
+          <w:hyperlink w:anchor="_Toc220139739" w:history="1">
             <w:r>
               <w:rPr>
                 <w:rStyle w:val="Hyperlink"/>
@@ -9352,7 +9361,7 @@
                 <w:noProof/>
                 <w:webHidden/>
               </w:rPr>
-              <w:instrText xml:space="preserve"> PAGEREF _Toc203302748 \h </w:instrText>
+              <w:instrText xml:space="preserve"> PAGEREF _Toc220139739 \h </w:instrText>
             </w:r>
             <w:r>
               <w:rPr>
@@ -9399,7 +9408,7 @@
               <w14:ligatures w14:val="standardContextual"/>
             </w:rPr>
           </w:pPr>
-          <w:hyperlink w:anchor="_Toc203302749" w:history="1">
+          <w:hyperlink w:anchor="_Toc220139740" w:history="1">
             <w:r>
               <w:rPr>
                 <w:rStyle w:val="Hyperlink"/>
@@ -9444,7 +9453,7 @@
                 <w:noProof/>
                 <w:webHidden/>
               </w:rPr>
-              <w:instrText xml:space="preserve"> PAGEREF _Toc203302749 \h </w:instrText>
+              <w:instrText xml:space="preserve"> PAGEREF _Toc220139740 \h </w:instrText>
             </w:r>
             <w:r>
               <w:rPr>
@@ -9491,7 +9500,7 @@
               <w14:ligatures w14:val="standardContextual"/>
             </w:rPr>
           </w:pPr>
-          <w:hyperlink w:anchor="_Toc203302750" w:history="1">
+          <w:hyperlink w:anchor="_Toc220139741" w:history="1">
             <w:r>
               <w:rPr>
                 <w:rStyle w:val="Hyperlink"/>
@@ -9536,7 +9545,7 @@
                 <w:noProof/>
                 <w:webHidden/>
               </w:rPr>
-              <w:instrText xml:space="preserve"> PAGEREF _Toc203302750 \h </w:instrText>
+              <w:instrText xml:space="preserve"> PAGEREF _Toc220139741 \h </w:instrText>
             </w:r>
             <w:r>
               <w:rPr>
@@ -9583,7 +9592,7 @@
               <w14:ligatures w14:val="standardContextual"/>
             </w:rPr>
           </w:pPr>
-          <w:hyperlink w:anchor="_Toc203302751" w:history="1">
+          <w:hyperlink w:anchor="_Toc220139742" w:history="1">
             <w:r>
               <w:rPr>
                 <w:rStyle w:val="Hyperlink"/>
@@ -9628,7 +9637,7 @@
                 <w:noProof/>
                 <w:webHidden/>
               </w:rPr>
-              <w:instrText xml:space="preserve"> PAGEREF _Toc203302751 \h </w:instrText>
+              <w:instrText xml:space="preserve"> PAGEREF _Toc220139742 \h </w:instrText>
             </w:r>
             <w:r>
               <w:rPr>
@@ -9675,7 +9684,7 @@
               <w14:ligatures w14:val="standardContextual"/>
             </w:rPr>
           </w:pPr>
-          <w:hyperlink w:anchor="_Toc203302752" w:history="1">
+          <w:hyperlink w:anchor="_Toc220139743" w:history="1">
             <w:r>
               <w:rPr>
                 <w:rStyle w:val="Hyperlink"/>
@@ -9720,7 +9729,7 @@
                 <w:noProof/>
                 <w:webHidden/>
               </w:rPr>
-              <w:instrText xml:space="preserve"> PAGEREF _Toc203302752 \h </w:instrText>
+              <w:instrText xml:space="preserve"> PAGEREF _Toc220139743 \h </w:instrText>
             </w:r>
             <w:r>
               <w:rPr>
@@ -9767,7 +9776,7 @@
               <w14:ligatures w14:val="standardContextual"/>
             </w:rPr>
           </w:pPr>
-          <w:hyperlink w:anchor="_Toc203302753" w:history="1">
+          <w:hyperlink w:anchor="_Toc220139744" w:history="1">
             <w:r>
               <w:rPr>
                 <w:rStyle w:val="Hyperlink"/>
@@ -9812,7 +9821,7 @@
                 <w:noProof/>
                 <w:webHidden/>
               </w:rPr>
-              <w:instrText xml:space="preserve"> PAGEREF _Toc203302753 \h </w:instrText>
+              <w:instrText xml:space="preserve"> PAGEREF _Toc220139744 \h </w:instrText>
             </w:r>
             <w:r>
               <w:rPr>
@@ -9859,7 +9868,7 @@
               <w14:ligatures w14:val="standardContextual"/>
             </w:rPr>
           </w:pPr>
-          <w:hyperlink w:anchor="_Toc203302754" w:history="1">
+          <w:hyperlink w:anchor="_Toc220139745" w:history="1">
             <w:r>
               <w:rPr>
                 <w:rStyle w:val="Hyperlink"/>
@@ -9904,7 +9913,7 @@
                 <w:noProof/>
                 <w:webHidden/>
               </w:rPr>
-              <w:instrText xml:space="preserve"> PAGEREF _Toc203302754 \h </w:instrText>
+              <w:instrText xml:space="preserve"> PAGEREF _Toc220139745 \h </w:instrText>
             </w:r>
             <w:r>
               <w:rPr>
@@ -9951,7 +9960,7 @@
               <w14:ligatures w14:val="standardContextual"/>
             </w:rPr>
           </w:pPr>
-          <w:hyperlink w:anchor="_Toc203302755" w:history="1">
+          <w:hyperlink w:anchor="_Toc220139746" w:history="1">
             <w:r>
               <w:rPr>
                 <w:rStyle w:val="Hyperlink"/>
@@ -9996,7 +10005,7 @@
                 <w:noProof/>
                 <w:webHidden/>
               </w:rPr>
-              <w:instrText xml:space="preserve"> PAGEREF _Toc203302755 \h </w:instrText>
+              <w:instrText xml:space="preserve"> PAGEREF _Toc220139746 \h </w:instrText>
             </w:r>
             <w:r>
               <w:rPr>
@@ -11088,7 +11097,7 @@
       <w:bookmarkStart w:id="1046" w:name="_Toc526418540"/>
       <w:bookmarkStart w:id="1047" w:name="_Ref37086466"/>
       <w:bookmarkStart w:id="1048" w:name="_Ref37086476"/>
-      <w:bookmarkStart w:id="1049" w:name="_Toc203302661"/>
+      <w:bookmarkStart w:id="1049" w:name="_Toc220139652"/>
       <w:bookmarkEnd w:id="2"/>
       <w:bookmarkEnd w:id="1"/>
       <w:bookmarkEnd w:id="3"/>
@@ -12147,12 +12156,12 @@
       <w:pPr>
         <w:pStyle w:val="Heading2"/>
       </w:pPr>
-      <w:bookmarkStart w:id="1050" w:name="_Toc203302662"/>
-      <w:bookmarkStart w:id="1051" w:name="_Ref526277770"/>
+      <w:bookmarkStart w:id="1050" w:name="_Ref526277770"/>
+      <w:bookmarkStart w:id="1051" w:name="_Toc220139653"/>
       <w:r>
         <w:t>Language</w:t>
       </w:r>
-      <w:bookmarkEnd w:id="1050"/>
+      <w:bookmarkEnd w:id="1051"/>
     </w:p>
     <w:p>
       <w:r>
@@ -12411,7 +12420,7 @@
       <w:pPr>
         <w:pStyle w:val="Heading2"/>
       </w:pPr>
-      <w:bookmarkStart w:id="1052" w:name="_Toc203302663"/>
+      <w:bookmarkStart w:id="1052" w:name="_Toc220139654"/>
       <w:r>
         <w:t>Alpaca Devices</w:t>
       </w:r>
@@ -12552,7 +12561,7 @@
       <w:pPr>
         <w:pStyle w:val="Heading2"/>
       </w:pPr>
-      <w:bookmarkStart w:id="1053" w:name="_Toc203302664"/>
+      <w:bookmarkStart w:id="1053" w:name="_Toc220139655"/>
       <w:r>
         <w:t>Consolidation</w:t>
       </w:r>
@@ -12573,7 +12582,7 @@
       <w:pPr>
         <w:pStyle w:val="Heading2"/>
       </w:pPr>
-      <w:bookmarkStart w:id="1054" w:name="_Toc203302665"/>
+      <w:bookmarkStart w:id="1054" w:name="_Toc220139656"/>
       <w:r>
         <w:t>Supported ASCOM Device Types</w:t>
       </w:r>
@@ -12588,7 +12597,7 @@
       <w:pPr>
         <w:pStyle w:val="Heading2"/>
       </w:pPr>
-      <w:bookmarkStart w:id="1055" w:name="_Toc203302666"/>
+      <w:bookmarkStart w:id="1055" w:name="_Toc220139657"/>
       <w:r>
         <w:t>ASCOM Alpaca API Documentation</w:t>
       </w:r>
@@ -12655,7 +12664,7 @@
       <w:pPr>
         <w:pStyle w:val="Heading2"/>
       </w:pPr>
-      <w:bookmarkStart w:id="1056" w:name="_Toc203302667"/>
+      <w:bookmarkStart w:id="1056" w:name="_Toc220139658"/>
       <w:r>
         <w:t>Discovery</w:t>
       </w:r>
@@ -12711,7 +12720,13 @@
         <w:fldChar w:fldCharType="separate"/>
       </w:r>
       <w:r>
-        <w:t>Alpaca Discovery</w:t>
+        <w:t>Alpaca Dis</w:t>
+      </w:r>
+      <w:r>
+        <w:t>c</w:t>
+      </w:r>
+      <w:r>
+        <w:t>overy</w:t>
       </w:r>
       <w:r>
         <w:fldChar w:fldCharType="end"/>
@@ -12732,7 +12747,7 @@
         </w:numPr>
         <w:ind w:left="578" w:hanging="578"/>
       </w:pPr>
-      <w:bookmarkStart w:id="1057" w:name="_Toc203302668"/>
+      <w:bookmarkStart w:id="1057" w:name="_Toc220139659"/>
       <w:r>
         <w:t>Robustness Principle (Postel’s Law)</w:t>
       </w:r>
@@ -12822,7 +12837,7 @@
       <w:pPr>
         <w:pStyle w:val="Heading1"/>
       </w:pPr>
-      <w:bookmarkStart w:id="1058" w:name="_Toc203302669"/>
+      <w:bookmarkStart w:id="1058" w:name="_Toc220139660"/>
       <w:r>
         <w:lastRenderedPageBreak/>
         <w:t xml:space="preserve">Alpaca </w:t>
@@ -15674,7 +15689,7 @@
       <w:bookmarkStart w:id="2457" w:name="_Ref37146019"/>
       <w:bookmarkStart w:id="2458" w:name="_Ref37147110"/>
       <w:bookmarkStart w:id="2459" w:name="_Ref37148172"/>
-      <w:bookmarkStart w:id="2460" w:name="_Toc203302670"/>
+      <w:bookmarkStart w:id="2460" w:name="_Toc220139661"/>
       <w:r>
         <w:t xml:space="preserve">Alpaca </w:t>
       </w:r>
@@ -15694,7 +15709,7 @@
       <w:pPr>
         <w:pStyle w:val="Heading3"/>
       </w:pPr>
-      <w:bookmarkStart w:id="2461" w:name="_Toc203302671"/>
+      <w:bookmarkStart w:id="2461" w:name="_Toc220139662"/>
       <w:r>
         <w:t>Basic format</w:t>
       </w:r>
@@ -15749,7 +15764,7 @@
       <w:pPr>
         <w:pStyle w:val="Heading3"/>
       </w:pPr>
-      <w:bookmarkStart w:id="2462" w:name="_Toc203302672"/>
+      <w:bookmarkStart w:id="2462" w:name="_Toc220139663"/>
       <w:r>
         <w:t xml:space="preserve">Alpaca </w:t>
       </w:r>
@@ -16565,7 +16580,7 @@
       <w:pPr>
         <w:pStyle w:val="Heading3"/>
       </w:pPr>
-      <w:bookmarkStart w:id="2463" w:name="_Toc203302673"/>
+      <w:bookmarkStart w:id="2463" w:name="_Toc220139664"/>
       <w:r>
         <w:t>Device number</w:t>
       </w:r>
@@ -16823,7 +16838,7 @@
       <w:pPr>
         <w:pStyle w:val="Heading3"/>
       </w:pPr>
-      <w:bookmarkStart w:id="2464" w:name="_Toc203302674"/>
+      <w:bookmarkStart w:id="2464" w:name="_Toc220139665"/>
       <w:r>
         <w:t>Parameters</w:t>
       </w:r>
@@ -16980,7 +16995,7 @@
       <w:pPr>
         <w:pStyle w:val="Heading2"/>
       </w:pPr>
-      <w:bookmarkStart w:id="2465" w:name="_Toc203302675"/>
+      <w:bookmarkStart w:id="2465" w:name="_Toc220139666"/>
       <w:r>
         <w:lastRenderedPageBreak/>
         <w:t xml:space="preserve">Case </w:t>
@@ -16994,7 +17009,7 @@
       <w:pPr>
         <w:pStyle w:val="Heading3"/>
       </w:pPr>
-      <w:bookmarkStart w:id="2466" w:name="_Toc203302676"/>
+      <w:bookmarkStart w:id="2466" w:name="_Toc220139667"/>
       <w:r>
         <w:t xml:space="preserve">URL </w:t>
       </w:r>
@@ -17264,7 +17279,7 @@
       <w:pPr>
         <w:pStyle w:val="Heading3"/>
       </w:pPr>
-      <w:bookmarkStart w:id="2467" w:name="_Toc203302677"/>
+      <w:bookmarkStart w:id="2467" w:name="_Toc220139668"/>
       <w:r>
         <w:t xml:space="preserve">Query </w:t>
       </w:r>
@@ -17745,7 +17760,7 @@
       <w:pPr>
         <w:pStyle w:val="Heading3"/>
       </w:pPr>
-      <w:bookmarkStart w:id="2468" w:name="_Toc203302678"/>
+      <w:bookmarkStart w:id="2468" w:name="_Toc220139669"/>
       <w:r>
         <w:t>Form Parameters (HTTP PUT Methods)</w:t>
       </w:r>
@@ -17898,7 +17913,7 @@
       <w:pPr>
         <w:pStyle w:val="Heading3"/>
       </w:pPr>
-      <w:bookmarkStart w:id="2469" w:name="_Toc203302679"/>
+      <w:bookmarkStart w:id="2469" w:name="_Toc220139670"/>
       <w:r>
         <w:t>REST Response Key Names</w:t>
       </w:r>
@@ -18430,7 +18445,7 @@
       <w:pPr>
         <w:pStyle w:val="Heading2"/>
       </w:pPr>
-      <w:bookmarkStart w:id="2470" w:name="_Toc203302680"/>
+      <w:bookmarkStart w:id="2470" w:name="_Toc220139671"/>
       <w:r>
         <w:lastRenderedPageBreak/>
         <w:t>Locale and Culture</w:t>
@@ -18486,7 +18501,7 @@
       <w:pPr>
         <w:pStyle w:val="Heading3"/>
       </w:pPr>
-      <w:bookmarkStart w:id="2471" w:name="_Toc203302681"/>
+      <w:bookmarkStart w:id="2471" w:name="_Toc220139672"/>
       <w:r>
         <w:t xml:space="preserve">Encoding </w:t>
       </w:r>
@@ -18594,7 +18609,7 @@
       <w:pPr>
         <w:pStyle w:val="Heading3"/>
       </w:pPr>
-      <w:bookmarkStart w:id="2472" w:name="_Toc203302682"/>
+      <w:bookmarkStart w:id="2472" w:name="_Toc220139673"/>
       <w:r>
         <w:t>JSON Responses</w:t>
       </w:r>
@@ -18720,7 +18735,7 @@
       <w:pPr>
         <w:pStyle w:val="Heading2"/>
       </w:pPr>
-      <w:bookmarkStart w:id="2473" w:name="_Toc203302683"/>
+      <w:bookmarkStart w:id="2473" w:name="_Toc220139674"/>
       <w:r>
         <w:t>Http Verbs</w:t>
       </w:r>
@@ -18880,7 +18895,7 @@
       <w:pPr>
         <w:pStyle w:val="Heading2"/>
       </w:pPr>
-      <w:bookmarkStart w:id="2474" w:name="_Toc203302684"/>
+      <w:bookmarkStart w:id="2474" w:name="_Toc220139675"/>
       <w:r>
         <w:t>HTTP Status Codes</w:t>
       </w:r>
@@ -19719,7 +19734,7 @@
       <w:pPr>
         <w:pStyle w:val="Heading3"/>
       </w:pPr>
-      <w:bookmarkStart w:id="2476" w:name="_Toc203302685"/>
+      <w:bookmarkStart w:id="2476" w:name="_Toc220139676"/>
       <w:r>
         <w:t>Status Code Examples - Transactions with Valid Paths</w:t>
       </w:r>
@@ -19920,7 +19935,7 @@
       <w:pPr>
         <w:pStyle w:val="Heading3"/>
       </w:pPr>
-      <w:bookmarkStart w:id="2477" w:name="_Toc203302686"/>
+      <w:bookmarkStart w:id="2477" w:name="_Toc220139677"/>
       <w:r>
         <w:t xml:space="preserve">Status Code Examples - Transactions with </w:t>
       </w:r>
@@ -20318,7 +20333,7 @@
       <w:pPr>
         <w:pStyle w:val="Heading2"/>
       </w:pPr>
-      <w:bookmarkStart w:id="2478" w:name="_Toc203302687"/>
+      <w:bookmarkStart w:id="2478" w:name="_Toc220139678"/>
       <w:r>
         <w:t>ID Fields</w:t>
       </w:r>
@@ -20558,7 +20573,7 @@
       <w:pPr>
         <w:pStyle w:val="Heading2"/>
       </w:pPr>
-      <w:bookmarkStart w:id="2479" w:name="_Toc203302688"/>
+      <w:bookmarkStart w:id="2479" w:name="_Toc220139679"/>
       <w:r>
         <w:t>JSON Responses</w:t>
       </w:r>
@@ -21457,7 +21472,7 @@
       <w:pPr>
         <w:pStyle w:val="Heading2"/>
       </w:pPr>
-      <w:bookmarkStart w:id="2480" w:name="_Toc203302689"/>
+      <w:bookmarkStart w:id="2480" w:name="_Toc220139680"/>
       <w:r>
         <w:t xml:space="preserve">Reporting </w:t>
       </w:r>
@@ -21482,7 +21497,7 @@
       <w:pPr>
         <w:pStyle w:val="Heading3"/>
       </w:pPr>
-      <w:bookmarkStart w:id="2481" w:name="_Toc203302690"/>
+      <w:bookmarkStart w:id="2481" w:name="_Toc220139681"/>
       <w:r>
         <w:t>Historic COM Approach</w:t>
       </w:r>
@@ -21583,7 +21598,7 @@
       <w:pPr>
         <w:pStyle w:val="Heading3"/>
       </w:pPr>
-      <w:bookmarkStart w:id="2482" w:name="_Toc203302691"/>
+      <w:bookmarkStart w:id="2482" w:name="_Toc220139682"/>
       <w:r>
         <w:t>New Alpaca Approach</w:t>
       </w:r>
@@ -21611,7 +21626,7 @@
         <w:pStyle w:val="Heading3"/>
       </w:pPr>
       <w:bookmarkStart w:id="2483" w:name="_Ref617828"/>
-      <w:bookmarkStart w:id="2484" w:name="_Toc203302692"/>
+      <w:bookmarkStart w:id="2484" w:name="_Toc220139683"/>
       <w:r>
         <w:t>ASCOM Reserved Error Numbers</w:t>
       </w:r>
@@ -22185,7 +22200,7 @@
       <w:pPr>
         <w:pStyle w:val="Heading3"/>
       </w:pPr>
-      <w:bookmarkStart w:id="2485" w:name="_Toc203302693"/>
+      <w:bookmarkStart w:id="2485" w:name="_Toc220139684"/>
       <w:r>
         <w:t>Driver Specific Error Numbers</w:t>
       </w:r>
@@ -22200,7 +22215,7 @@
       <w:pPr>
         <w:pStyle w:val="Heading3"/>
       </w:pPr>
-      <w:bookmarkStart w:id="2486" w:name="_Toc203302694"/>
+      <w:bookmarkStart w:id="2486" w:name="_Toc220139685"/>
       <w:r>
         <w:t>Error Number Backwards Compatibility</w:t>
       </w:r>
@@ -22265,7 +22280,7 @@
         <w:keepNext w:val="0"/>
         <w:keepLines/>
       </w:pPr>
-      <w:bookmarkStart w:id="2487" w:name="_Toc203302695"/>
+      <w:bookmarkStart w:id="2487" w:name="_Toc220139686"/>
       <w:r>
         <w:t>Driver Error Example</w:t>
       </w:r>
@@ -22606,7 +22621,7 @@
         <w:pStyle w:val="Heading2"/>
       </w:pPr>
       <w:bookmarkStart w:id="2488" w:name="_Ref37150640"/>
-      <w:bookmarkStart w:id="2489" w:name="_Toc203302696"/>
+      <w:bookmarkStart w:id="2489" w:name="_Toc220139687"/>
       <w:r>
         <w:lastRenderedPageBreak/>
         <w:t>Alpaca API Version versus ASCOM Device InterfaceVersion</w:t>
@@ -22759,14 +22774,14 @@
       <w:pPr>
         <w:pStyle w:val="Heading1"/>
       </w:pPr>
-      <w:bookmarkStart w:id="2490" w:name="_Toc203302697"/>
-      <w:bookmarkStart w:id="2491" w:name="_Ref37086402"/>
-      <w:bookmarkStart w:id="2492" w:name="_Ref37086522"/>
+      <w:bookmarkStart w:id="2490" w:name="_Ref37086402"/>
+      <w:bookmarkStart w:id="2491" w:name="_Ref37086522"/>
+      <w:bookmarkStart w:id="2492" w:name="_Toc220139688"/>
       <w:r>
         <w:lastRenderedPageBreak/>
         <w:t>HTTP Headers</w:t>
       </w:r>
-      <w:bookmarkEnd w:id="2490"/>
+      <w:bookmarkEnd w:id="2492"/>
     </w:p>
     <w:p>
       <w:r>
@@ -22789,7 +22804,7 @@
       <w:pPr>
         <w:pStyle w:val="Heading2"/>
       </w:pPr>
-      <w:bookmarkStart w:id="2493" w:name="_Toc203302698"/>
+      <w:bookmarkStart w:id="2493" w:name="_Toc220139689"/>
       <w:r>
         <w:t>Clients</w:t>
       </w:r>
@@ -22799,7 +22814,7 @@
       <w:pPr>
         <w:pStyle w:val="Heading3"/>
       </w:pPr>
-      <w:bookmarkStart w:id="2494" w:name="_Toc203302699"/>
+      <w:bookmarkStart w:id="2494" w:name="_Toc220139690"/>
       <w:r>
         <w:t xml:space="preserve">Mandatory </w:t>
       </w:r>
@@ -22898,7 +22913,7 @@
       <w:pPr>
         <w:pStyle w:val="Heading3"/>
       </w:pPr>
-      <w:bookmarkStart w:id="2495" w:name="_Toc203302700"/>
+      <w:bookmarkStart w:id="2495" w:name="_Toc220139691"/>
       <w:r>
         <w:t>Good</w:t>
       </w:r>
@@ -23004,7 +23019,7 @@
       <w:pPr>
         <w:pStyle w:val="Heading2"/>
       </w:pPr>
-      <w:bookmarkStart w:id="2496" w:name="_Toc203302701"/>
+      <w:bookmarkStart w:id="2496" w:name="_Toc220139692"/>
       <w:r>
         <w:t>Devices</w:t>
       </w:r>
@@ -23019,7 +23034,7 @@
         </w:numPr>
         <w:ind w:left="709"/>
       </w:pPr>
-      <w:bookmarkStart w:id="2497" w:name="_Toc203302702"/>
+      <w:bookmarkStart w:id="2497" w:name="_Toc220139693"/>
       <w:r>
         <w:t xml:space="preserve">Mandatory </w:t>
       </w:r>
@@ -23125,7 +23140,7 @@
         </w:numPr>
         <w:ind w:left="709"/>
       </w:pPr>
-      <w:bookmarkStart w:id="2498" w:name="_Toc203302703"/>
+      <w:bookmarkStart w:id="2498" w:name="_Toc220139694"/>
       <w:r>
         <w:t>Good</w:t>
       </w:r>
@@ -23276,7 +23291,7 @@
       <w:pPr>
         <w:pStyle w:val="Heading1"/>
       </w:pPr>
-      <w:bookmarkStart w:id="2499" w:name="_Toc203302704"/>
+      <w:bookmarkStart w:id="2499" w:name="_Toc220139695"/>
       <w:r>
         <w:lastRenderedPageBreak/>
         <w:t xml:space="preserve">Alpaca </w:t>
@@ -23318,7 +23333,7 @@
         </w:numPr>
         <w:ind w:left="578" w:hanging="578"/>
       </w:pPr>
-      <w:bookmarkStart w:id="2500" w:name="_Toc203302705"/>
+      <w:bookmarkStart w:id="2500" w:name="_Toc220139696"/>
       <w:r>
         <w:t>HTML</w:t>
       </w:r>
@@ -23372,7 +23387,7 @@
         <w:pStyle w:val="Heading3"/>
       </w:pPr>
       <w:bookmarkStart w:id="2501" w:name="_Ref37146060"/>
-      <w:bookmarkStart w:id="2502" w:name="_Toc203302706"/>
+      <w:bookmarkStart w:id="2502" w:name="_Toc220139697"/>
       <w:r>
         <w:t>Main Alpaca Setup URL</w:t>
       </w:r>
@@ -23467,7 +23482,7 @@
         <w:pStyle w:val="Heading3"/>
       </w:pPr>
       <w:bookmarkStart w:id="2503" w:name="_Ref37146076"/>
-      <w:bookmarkStart w:id="2504" w:name="_Toc203302707"/>
+      <w:bookmarkStart w:id="2504" w:name="_Toc220139698"/>
       <w:r>
         <w:t>ASCOM Device Specific Setup URLs</w:t>
       </w:r>
@@ -24034,7 +24049,7 @@
       <w:pPr>
         <w:pStyle w:val="Heading2"/>
       </w:pPr>
-      <w:bookmarkStart w:id="2505" w:name="_Toc203302708"/>
+      <w:bookmarkStart w:id="2505" w:name="_Toc220139699"/>
       <w:r>
         <w:lastRenderedPageBreak/>
         <w:t>JSON Management API</w:t>
@@ -24065,7 +24080,7 @@
         <w:pStyle w:val="Heading3"/>
       </w:pPr>
       <w:bookmarkStart w:id="2506" w:name="_Ref37148851"/>
-      <w:bookmarkStart w:id="2507" w:name="_Toc203302709"/>
+      <w:bookmarkStart w:id="2507" w:name="_Toc220139700"/>
       <w:r>
         <w:t>Supported API Versions</w:t>
       </w:r>
@@ -24340,7 +24355,7 @@
       <w:pPr>
         <w:pStyle w:val="Heading3"/>
       </w:pPr>
-      <w:bookmarkStart w:id="2508" w:name="_Toc203302710"/>
+      <w:bookmarkStart w:id="2508" w:name="_Toc220139701"/>
       <w:r>
         <w:t>Description and Configured Devices</w:t>
       </w:r>
@@ -24908,7 +24923,7 @@
       <w:pPr>
         <w:pStyle w:val="Heading3"/>
       </w:pPr>
-      <w:bookmarkStart w:id="2510" w:name="_Toc203302711"/>
+      <w:bookmarkStart w:id="2510" w:name="_Toc220139702"/>
       <w:r>
         <w:lastRenderedPageBreak/>
         <w:t>Globally Unique IDs</w:t>
@@ -24981,13 +24996,13 @@
         <w:pStyle w:val="Heading1"/>
       </w:pPr>
       <w:bookmarkStart w:id="2511" w:name="_Ref73522907"/>
-      <w:bookmarkStart w:id="2512" w:name="_Toc203302712"/>
+      <w:bookmarkStart w:id="2512" w:name="_Toc220139703"/>
       <w:r>
         <w:lastRenderedPageBreak/>
         <w:t>Alpaca Discovery</w:t>
       </w:r>
+      <w:bookmarkEnd w:id="2490"/>
       <w:bookmarkEnd w:id="2491"/>
-      <w:bookmarkEnd w:id="2492"/>
       <w:bookmarkEnd w:id="2511"/>
       <w:bookmarkEnd w:id="2512"/>
     </w:p>
@@ -24995,7 +25010,7 @@
       <w:pPr>
         <w:pStyle w:val="Heading2"/>
       </w:pPr>
-      <w:bookmarkStart w:id="2513" w:name="_Toc203302713"/>
+      <w:bookmarkStart w:id="2513" w:name="_Toc220139704"/>
       <w:r>
         <w:t>Introduction</w:t>
       </w:r>
@@ -25076,7 +25091,7 @@
       <w:pPr>
         <w:pStyle w:val="Heading2"/>
       </w:pPr>
-      <w:bookmarkStart w:id="2514" w:name="_Toc203302714"/>
+      <w:bookmarkStart w:id="2514" w:name="_Toc220139705"/>
       <w:r>
         <w:t>Definitions</w:t>
       </w:r>
@@ -25290,7 +25305,7 @@
       <w:pPr>
         <w:pStyle w:val="Heading2"/>
       </w:pPr>
-      <w:bookmarkStart w:id="2515" w:name="_Toc203302715"/>
+      <w:bookmarkStart w:id="2515" w:name="_Toc220139706"/>
       <w:r>
         <w:t>Alpaca Discovery Protocol - IPv4</w:t>
       </w:r>
@@ -25300,7 +25315,7 @@
       <w:pPr>
         <w:pStyle w:val="Heading3"/>
       </w:pPr>
-      <w:bookmarkStart w:id="2516" w:name="_Toc203302716"/>
+      <w:bookmarkStart w:id="2516" w:name="_Toc220139707"/>
       <w:r>
         <w:t>Clients</w:t>
       </w:r>
@@ -25458,7 +25473,7 @@
       <w:pPr>
         <w:pStyle w:val="Heading3"/>
       </w:pPr>
-      <w:bookmarkStart w:id="2517" w:name="_Toc203302717"/>
+      <w:bookmarkStart w:id="2517" w:name="_Toc220139708"/>
       <w:r>
         <w:t>Devices</w:t>
       </w:r>
@@ -25635,7 +25650,7 @@
       <w:pPr>
         <w:pStyle w:val="Heading2"/>
       </w:pPr>
-      <w:bookmarkStart w:id="2520" w:name="_Toc203302718"/>
+      <w:bookmarkStart w:id="2520" w:name="_Toc220139709"/>
       <w:r>
         <w:lastRenderedPageBreak/>
         <w:t>Alpaca Discovery Protocol - IPv6</w:t>
@@ -25646,7 +25661,7 @@
       <w:pPr>
         <w:pStyle w:val="Heading3"/>
       </w:pPr>
-      <w:bookmarkStart w:id="2521" w:name="_Toc203302719"/>
+      <w:bookmarkStart w:id="2521" w:name="_Toc220139710"/>
       <w:r>
         <w:t>Clients</w:t>
       </w:r>
@@ -25828,7 +25843,7 @@
       <w:pPr>
         <w:pStyle w:val="Heading3"/>
       </w:pPr>
-      <w:bookmarkStart w:id="2522" w:name="_Toc203302720"/>
+      <w:bookmarkStart w:id="2522" w:name="_Toc220139711"/>
       <w:r>
         <w:t>Devices</w:t>
       </w:r>
@@ -25903,7 +25918,7 @@
       <w:pPr>
         <w:pStyle w:val="Heading2"/>
       </w:pPr>
-      <w:bookmarkStart w:id="2523" w:name="_Toc203302721"/>
+      <w:bookmarkStart w:id="2523" w:name="_Toc220139712"/>
       <w:r>
         <w:t>Discovery Message Format</w:t>
       </w:r>
@@ -26323,7 +26338,7 @@
       <w:pPr>
         <w:pStyle w:val="Heading2"/>
       </w:pPr>
-      <w:bookmarkStart w:id="2524" w:name="_Toc203302722"/>
+      <w:bookmarkStart w:id="2524" w:name="_Toc220139713"/>
       <w:r>
         <w:lastRenderedPageBreak/>
         <w:t>Discovery Response Format</w:t>
@@ -26513,7 +26528,7 @@
       <w:pPr>
         <w:pStyle w:val="Heading2"/>
       </w:pPr>
-      <w:bookmarkStart w:id="2525" w:name="_Toc203302723"/>
+      <w:bookmarkStart w:id="2525" w:name="_Toc220139714"/>
       <w:r>
         <w:t>Unique IDs (UID)</w:t>
       </w:r>
@@ -26653,7 +26668,7 @@
       <w:pPr>
         <w:pStyle w:val="Heading2"/>
       </w:pPr>
-      <w:bookmarkStart w:id="2526" w:name="_Toc203302724"/>
+      <w:bookmarkStart w:id="2526" w:name="_Toc220139715"/>
       <w:r>
         <w:t>Implementation Requirements</w:t>
       </w:r>
@@ -26663,7 +26678,7 @@
       <w:pPr>
         <w:pStyle w:val="Heading3"/>
       </w:pPr>
-      <w:bookmarkStart w:id="2527" w:name="_Toc203302725"/>
+      <w:bookmarkStart w:id="2527" w:name="_Toc220139716"/>
       <w:r>
         <w:t>Discovery Port</w:t>
       </w:r>
@@ -26735,7 +26750,7 @@
       <w:pPr>
         <w:pStyle w:val="Heading3"/>
       </w:pPr>
-      <w:bookmarkStart w:id="2528" w:name="_Toc203302726"/>
+      <w:bookmarkStart w:id="2528" w:name="_Toc220139717"/>
       <w:r>
         <w:t>IP versions</w:t>
       </w:r>
@@ -26758,7 +26773,7 @@
       </w:pPr>
       <w:bookmarkStart w:id="2529" w:name="_Toc526418551"/>
       <w:bookmarkStart w:id="2530" w:name="_Toc526418552"/>
-      <w:bookmarkStart w:id="2531" w:name="_Toc203302727"/>
+      <w:bookmarkStart w:id="2531" w:name="_Toc220139718"/>
       <w:bookmarkEnd w:id="2529"/>
       <w:bookmarkEnd w:id="2530"/>
       <w:r>
@@ -26774,7 +26789,7 @@
       <w:pPr>
         <w:pStyle w:val="Heading2"/>
       </w:pPr>
-      <w:bookmarkStart w:id="2532" w:name="_Toc203302728"/>
+      <w:bookmarkStart w:id="2532" w:name="_Toc220139719"/>
       <w:r>
         <w:t>Error Handling</w:t>
       </w:r>
@@ -26979,7 +26994,7 @@
       <w:pPr>
         <w:pStyle w:val="Heading1"/>
       </w:pPr>
-      <w:bookmarkStart w:id="2534" w:name="_Toc203302729"/>
+      <w:bookmarkStart w:id="2534" w:name="_Toc220139720"/>
       <w:r>
         <w:lastRenderedPageBreak/>
         <w:t xml:space="preserve">ASCOM APIs - </w:t>
@@ -26987,7 +27002,7 @@
       <w:r>
         <w:t>Essential Concepts</w:t>
       </w:r>
-      <w:bookmarkEnd w:id="1051"/>
+      <w:bookmarkEnd w:id="1050"/>
       <w:bookmarkEnd w:id="2534"/>
     </w:p>
     <w:p>
@@ -27016,7 +27031,7 @@
       <w:pPr>
         <w:pStyle w:val="Heading3"/>
       </w:pPr>
-      <w:bookmarkStart w:id="2535" w:name="_Toc203302730"/>
+      <w:bookmarkStart w:id="2535" w:name="_Toc220139721"/>
       <w:r>
         <w:t>Object Models - Properties and Methods</w:t>
       </w:r>
@@ -27047,7 +27062,7 @@
       <w:pPr>
         <w:pStyle w:val="Heading3"/>
       </w:pPr>
-      <w:bookmarkStart w:id="2536" w:name="_Toc203302731"/>
+      <w:bookmarkStart w:id="2536" w:name="_Toc220139722"/>
       <w:r>
         <w:t>ASCOM API Characteristics</w:t>
       </w:r>
@@ -27360,7 +27375,7 @@
       <w:pPr>
         <w:pStyle w:val="Heading3"/>
       </w:pPr>
-      <w:bookmarkStart w:id="2537" w:name="_Toc203302732"/>
+      <w:bookmarkStart w:id="2537" w:name="_Toc220139723"/>
       <w:r>
         <w:t>Behavioural</w:t>
       </w:r>
@@ -27708,7 +27723,7 @@
         <w:pStyle w:val="Heading1"/>
       </w:pPr>
       <w:bookmarkStart w:id="2538" w:name="_Ref203141362"/>
-      <w:bookmarkStart w:id="2539" w:name="_Toc203302733"/>
+      <w:bookmarkStart w:id="2539" w:name="_Toc220139724"/>
       <w:r>
         <w:lastRenderedPageBreak/>
         <w:t xml:space="preserve">Alpaca Camera </w:t>
@@ -27724,7 +27739,7 @@
         <w:pStyle w:val="Heading2"/>
       </w:pPr>
       <w:bookmarkStart w:id="2540" w:name="_Toc92877734"/>
-      <w:bookmarkStart w:id="2541" w:name="_Toc203302734"/>
+      <w:bookmarkStart w:id="2541" w:name="_Toc220139725"/>
       <w:r>
         <w:t>Context</w:t>
       </w:r>
@@ -27859,7 +27874,7 @@
         <w:pStyle w:val="Heading2"/>
       </w:pPr>
       <w:bookmarkStart w:id="2542" w:name="_Toc92877735"/>
-      <w:bookmarkStart w:id="2543" w:name="_Toc203302735"/>
+      <w:bookmarkStart w:id="2543" w:name="_Toc220139726"/>
       <w:r>
         <w:t>ImageBytes Mechanic</w:t>
       </w:r>
@@ -27974,7 +27989,7 @@
         <w:pStyle w:val="Heading2"/>
       </w:pPr>
       <w:bookmarkStart w:id="2544" w:name="_Toc92877736"/>
-      <w:bookmarkStart w:id="2545" w:name="_Toc203302736"/>
+      <w:bookmarkStart w:id="2545" w:name="_Toc220139727"/>
       <w:r>
         <w:lastRenderedPageBreak/>
         <w:t>ImageBytes Benefits</w:t>
@@ -28196,7 +28211,7 @@
         <w:pStyle w:val="Heading2"/>
       </w:pPr>
       <w:bookmarkStart w:id="2546" w:name="_Toc92877737"/>
-      <w:bookmarkStart w:id="2547" w:name="_Toc203302737"/>
+      <w:bookmarkStart w:id="2547" w:name="_Toc220139728"/>
       <w:r>
         <w:t>Performance Benefits</w:t>
       </w:r>
@@ -29446,7 +29461,7 @@
         <w:pStyle w:val="Heading2"/>
       </w:pPr>
       <w:bookmarkStart w:id="2552" w:name="_Toc92877738"/>
-      <w:bookmarkStart w:id="2553" w:name="_Toc203302738"/>
+      <w:bookmarkStart w:id="2553" w:name="_Toc220139729"/>
       <w:r>
         <w:t>ImageBytes Implementation</w:t>
       </w:r>
@@ -29467,7 +29482,7 @@
         <w:pStyle w:val="Heading3"/>
       </w:pPr>
       <w:bookmarkStart w:id="2554" w:name="_Toc92877739"/>
-      <w:bookmarkStart w:id="2555" w:name="_Toc203302739"/>
+      <w:bookmarkStart w:id="2555" w:name="_Toc220139730"/>
       <w:r>
         <w:t>Client Initiation</w:t>
       </w:r>
@@ -29488,7 +29503,7 @@
         <w:pStyle w:val="Heading3"/>
       </w:pPr>
       <w:bookmarkStart w:id="2556" w:name="_Toc92877740"/>
-      <w:bookmarkStart w:id="2557" w:name="_Toc203302740"/>
+      <w:bookmarkStart w:id="2557" w:name="_Toc220139731"/>
       <w:r>
         <w:t>Device Response</w:t>
       </w:r>
@@ -29531,7 +29546,7 @@
         <w:pStyle w:val="Heading3"/>
       </w:pPr>
       <w:bookmarkStart w:id="2558" w:name="_Toc92877741"/>
-      <w:bookmarkStart w:id="2559" w:name="_Toc203302741"/>
+      <w:bookmarkStart w:id="2559" w:name="_Toc220139732"/>
       <w:r>
         <w:t>Client Response Handling</w:t>
       </w:r>
@@ -29703,7 +29718,7 @@
         <w:pStyle w:val="Heading2"/>
       </w:pPr>
       <w:bookmarkStart w:id="2560" w:name="_Toc92877742"/>
-      <w:bookmarkStart w:id="2561" w:name="_Toc203302742"/>
+      <w:bookmarkStart w:id="2561" w:name="_Toc220139733"/>
       <w:r>
         <w:lastRenderedPageBreak/>
         <w:t>ImageBytes Binary Data Format</w:t>
@@ -29768,7 +29783,7 @@
         </w:numPr>
         <w:ind w:left="709"/>
       </w:pPr>
-      <w:bookmarkStart w:id="2562" w:name="_Toc203302743"/>
+      <w:bookmarkStart w:id="2562" w:name="_Toc220139734"/>
       <w:r>
         <w:t>Operation Succeeded</w:t>
       </w:r>
@@ -29826,7 +29841,7 @@
         </w:numPr>
         <w:ind w:left="709"/>
       </w:pPr>
-      <w:bookmarkStart w:id="2563" w:name="_Toc203302744"/>
+      <w:bookmarkStart w:id="2563" w:name="_Toc220139735"/>
       <w:r>
         <w:t>Operation Failed</w:t>
       </w:r>
@@ -29879,7 +29894,7 @@
         <w:pStyle w:val="Heading2"/>
       </w:pPr>
       <w:bookmarkStart w:id="2564" w:name="_Toc92877743"/>
-      <w:bookmarkStart w:id="2565" w:name="_Toc203302745"/>
+      <w:bookmarkStart w:id="2565" w:name="_Toc220139736"/>
       <w:r>
         <w:t>Metadata</w:t>
       </w:r>
@@ -29891,7 +29906,7 @@
         <w:pStyle w:val="Heading3"/>
       </w:pPr>
       <w:bookmarkStart w:id="2566" w:name="_Toc92877744"/>
-      <w:bookmarkStart w:id="2567" w:name="_Toc203302746"/>
+      <w:bookmarkStart w:id="2567" w:name="_Toc220139737"/>
       <w:r>
         <w:t>Metadata Structure</w:t>
       </w:r>
@@ -31105,7 +31120,7 @@
         <w:pStyle w:val="Heading3"/>
       </w:pPr>
       <w:bookmarkStart w:id="2568" w:name="_Toc92877745"/>
-      <w:bookmarkStart w:id="2569" w:name="_Toc203302747"/>
+      <w:bookmarkStart w:id="2569" w:name="_Toc220139738"/>
       <w:r>
         <w:t>Image and Transmission Array Element Types</w:t>
       </w:r>
@@ -31635,7 +31650,7 @@
         <w:pStyle w:val="Heading2"/>
       </w:pPr>
       <w:bookmarkStart w:id="2571" w:name="_Toc92877746"/>
-      <w:bookmarkStart w:id="2572" w:name="_Toc203302748"/>
+      <w:bookmarkStart w:id="2572" w:name="_Toc220139739"/>
       <w:r>
         <w:lastRenderedPageBreak/>
         <w:t>Serialised Array Formatting</w:t>
@@ -31648,7 +31663,7 @@
         <w:pStyle w:val="Heading3"/>
       </w:pPr>
       <w:bookmarkStart w:id="2573" w:name="_Toc92877747"/>
-      <w:bookmarkStart w:id="2574" w:name="_Toc203302749"/>
+      <w:bookmarkStart w:id="2574" w:name="_Toc220139740"/>
       <w:r>
         <w:t>Element Ordering</w:t>
       </w:r>
@@ -32249,7 +32264,7 @@
           <v:shape id="_x0000_i1025" type="#_x0000_t75" style="width:299.95pt;height:155.05pt" o:ole="">
             <v:imagedata r:id="rId38" o:title=""/>
           </v:shape>
-          <o:OLEObject Type="Embed" ProgID="Visio.Drawing.15" ShapeID="_x0000_i1025" DrawAspect="Content" ObjectID="_1830751931" r:id="rId39"/>
+          <o:OLEObject Type="Embed" ProgID="Visio.Drawing.15" ShapeID="_x0000_i1025" DrawAspect="Content" ObjectID="_1830752446" r:id="rId39"/>
         </w:object>
       </w:r>
     </w:p>
@@ -32838,7 +32853,7 @@
         <w:pStyle w:val="Heading3"/>
       </w:pPr>
       <w:bookmarkStart w:id="2575" w:name="_Toc92877748"/>
-      <w:bookmarkStart w:id="2576" w:name="_Toc203302750"/>
+      <w:bookmarkStart w:id="2576" w:name="_Toc220139741"/>
       <w:r>
         <w:t>Integer Byte ordering</w:t>
       </w:r>
@@ -32970,7 +32985,7 @@
         <w:pStyle w:val="Heading2"/>
       </w:pPr>
       <w:bookmarkStart w:id="2577" w:name="_Toc92877749"/>
-      <w:bookmarkStart w:id="2578" w:name="_Toc203302751"/>
+      <w:bookmarkStart w:id="2578" w:name="_Toc220139742"/>
       <w:r>
         <w:lastRenderedPageBreak/>
         <w:t>Error Handling</w:t>
@@ -33126,7 +33141,7 @@
         <w:pStyle w:val="Heading2"/>
       </w:pPr>
       <w:bookmarkStart w:id="2579" w:name="_Toc92877750"/>
-      <w:bookmarkStart w:id="2580" w:name="_Toc203302752"/>
+      <w:bookmarkStart w:id="2580" w:name="_Toc220139743"/>
       <w:r>
         <w:t>ImageBytes Implementation</w:t>
       </w:r>
@@ -33137,7 +33152,7 @@
       <w:pPr>
         <w:pStyle w:val="Heading3"/>
       </w:pPr>
-      <w:bookmarkStart w:id="2581" w:name="_Toc203302753"/>
+      <w:bookmarkStart w:id="2581" w:name="_Toc220139744"/>
       <w:r>
         <w:t>.NET Languages</w:t>
       </w:r>
@@ -33558,7 +33573,7 @@
       <w:pPr>
         <w:pStyle w:val="Heading3"/>
       </w:pPr>
-      <w:bookmarkStart w:id="2582" w:name="_Toc203302754"/>
+      <w:bookmarkStart w:id="2582" w:name="_Toc220139745"/>
       <w:r>
         <w:t>Other Languages</w:t>
       </w:r>
@@ -34102,7 +34117,7 @@
       <w:pPr>
         <w:pStyle w:val="Heading1"/>
       </w:pPr>
-      <w:bookmarkStart w:id="2583" w:name="_Toc203302755"/>
+      <w:bookmarkStart w:id="2583" w:name="_Toc220139746"/>
       <w:r>
         <w:lastRenderedPageBreak/>
         <w:t>Document Revision Log</w:t>
@@ -35124,13 +35139,7 @@
               <w:cnfStyle w:val="000000100000" w:firstRow="0" w:lastRow="0" w:firstColumn="0" w:lastColumn="0" w:oddVBand="0" w:evenVBand="0" w:oddHBand="1" w:evenHBand="0" w:firstRowFirstColumn="0" w:firstRowLastColumn="0" w:lastRowFirstColumn="0" w:lastRowLastColumn="0"/>
             </w:pPr>
             <w:r>
-              <w:t xml:space="preserve">Corrected Discovery heading </w:t>
-            </w:r>
-            <w:r>
-              <w:t xml:space="preserve">number </w:t>
-            </w:r>
-            <w:r>
-              <w:t>referenced in section 1.6.</w:t>
+              <w:t>Corrected Discovery heading number referenced in section 1.6.</w:t>
             </w:r>
           </w:p>
         </w:tc>
@@ -42202,16 +42211,16 @@
 </file>
 
 <file path=customXml/item2.xml><?xml version="1.0" encoding="utf-8"?>
+<b:Sources xmlns:b="http://schemas.openxmlformats.org/officeDocument/2006/bibliography" SelectedStyle="\apasixtheditionofficeonline.xsl" StyleName="APA" Version="6"/>
+</file>
+
+<file path=customXml/item3.xml><?xml version="1.0" encoding="utf-8"?>
 <?mso-contentType ?>
 <FormTemplates xmlns="http://schemas.microsoft.com/sharepoint/v3/contenttype/forms">
   <Display>DocumentLibraryForm</Display>
   <Edit>AssetEditForm</Edit>
   <New>DocumentLibraryForm</New>
 </FormTemplates>
-</file>
-
-<file path=customXml/item3.xml><?xml version="1.0" encoding="utf-8"?>
-<b:Sources xmlns:b="http://schemas.openxmlformats.org/officeDocument/2006/bibliography" SelectedStyle="\apasixtheditionofficeonline.xsl" StyleName="APA" Version="6"/>
 </file>
 
 <file path=customXml/itemProps1.xml><?xml version="1.0" encoding="utf-8"?>
@@ -42223,17 +42232,17 @@
 </file>
 
 <file path=customXml/itemProps2.xml><?xml version="1.0" encoding="utf-8"?>
+<ds:datastoreItem xmlns:ds="http://schemas.openxmlformats.org/officeDocument/2006/customXml" ds:itemID="{51DC4BD4-CE13-449F-8C73-B7EAF4FCEDD7}">
+  <ds:schemaRefs>
+    <ds:schemaRef ds:uri="http://schemas.openxmlformats.org/officeDocument/2006/bibliography"/>
+  </ds:schemaRefs>
+</ds:datastoreItem>
+</file>
+
+<file path=customXml/itemProps3.xml><?xml version="1.0" encoding="utf-8"?>
 <ds:datastoreItem xmlns:ds="http://schemas.openxmlformats.org/officeDocument/2006/customXml" ds:itemID="{1A3EA57F-50D6-4332-9CCE-01AA9228397A}">
   <ds:schemaRefs>
     <ds:schemaRef ds:uri="http://schemas.microsoft.com/sharepoint/v3/contenttype/forms"/>
   </ds:schemaRefs>
 </ds:datastoreItem>
-</file>
-
-<file path=customXml/itemProps3.xml><?xml version="1.0" encoding="utf-8"?>
-<ds:datastoreItem xmlns:ds="http://schemas.openxmlformats.org/officeDocument/2006/customXml" ds:itemID="{51DC4BD4-CE13-449F-8C73-B7EAF4FCEDD7}">
-  <ds:schemaRefs>
-    <ds:schemaRef ds:uri="http://schemas.openxmlformats.org/officeDocument/2006/bibliography"/>
-  </ds:schemaRefs>
-</ds:datastoreItem>
 </file>
</xml_diff>

<commit_message>
Documentation - Clarify that AlpacaPort is a mandatory name in the discovery response packet.
</commit_message>
<xml_diff>
--- a/Documentation/ASCOM Alpaca API Reference.docx
+++ b/Documentation/ASCOM Alpaca API Reference.docx
@@ -1185,7 +1185,7 @@
           <w:lang w:eastAsia="en-US"/>
         </w:rPr>
         <w:drawing>
-          <wp:anchor distT="0" distB="0" distL="114300" distR="114300" simplePos="0" relativeHeight="251663360" behindDoc="0" locked="0" layoutInCell="1" allowOverlap="1" wp14:anchorId="01ED7E0B" wp14:editId="237199B6">
+          <wp:anchor distT="0" distB="0" distL="114300" distR="114300" simplePos="0" relativeHeight="251663360" behindDoc="0" locked="0" layoutInCell="1" allowOverlap="1" wp14:anchorId="01ED7E0B" wp14:editId="282EE0CE">
             <wp:simplePos x="0" y="0"/>
             <wp:positionH relativeFrom="column">
               <wp:posOffset>130810</wp:posOffset>
@@ -1244,8 +1244,8 @@
         <w:br w:type="page"/>
       </w:r>
     </w:p>
-    <w:bookmarkStart w:id="1" w:name="_Ref525981762" w:displacedByCustomXml="next"/>
-    <w:bookmarkStart w:id="2" w:name="_Ref525981825" w:displacedByCustomXml="next"/>
+    <w:bookmarkStart w:id="1" w:name="_Ref525981825" w:displacedByCustomXml="next"/>
+    <w:bookmarkStart w:id="2" w:name="_Ref525981762" w:displacedByCustomXml="next"/>
     <w:sdt>
       <w:sdtPr>
         <w:rPr>
@@ -12156,12 +12156,12 @@
       <w:pPr>
         <w:pStyle w:val="Heading2"/>
       </w:pPr>
-      <w:bookmarkStart w:id="1050" w:name="_Ref526277770"/>
-      <w:bookmarkStart w:id="1051" w:name="_Toc220139653"/>
+      <w:bookmarkStart w:id="1050" w:name="_Toc220139653"/>
+      <w:bookmarkStart w:id="1051" w:name="_Ref526277770"/>
       <w:r>
         <w:t>Language</w:t>
       </w:r>
-      <w:bookmarkEnd w:id="1051"/>
+      <w:bookmarkEnd w:id="1050"/>
     </w:p>
     <w:p>
       <w:r>
@@ -12720,13 +12720,7 @@
         <w:fldChar w:fldCharType="separate"/>
       </w:r>
       <w:r>
-        <w:t>Alpaca Dis</w:t>
-      </w:r>
-      <w:r>
-        <w:t>c</w:t>
-      </w:r>
-      <w:r>
-        <w:t>overy</w:t>
+        <w:t>Alpaca Discovery</w:t>
       </w:r>
       <w:r>
         <w:fldChar w:fldCharType="end"/>
@@ -16613,13 +16607,8 @@
         <w:t xml:space="preserve"> </w:t>
       </w:r>
       <w:r>
-        <w:t xml:space="preserve">(in the range </w:t>
-      </w:r>
-      <w:proofErr w:type="gramStart"/>
-      <w:r>
-        <w:t>0::</w:t>
-      </w:r>
-      <w:proofErr w:type="gramEnd"/>
+        <w:t>(in the range 0::</w:t>
+      </w:r>
       <w:r>
         <w:t xml:space="preserve"> 4294967295</w:t>
       </w:r>
@@ -18454,15 +18443,7 @@
     </w:p>
     <w:p>
       <w:r>
-        <w:t xml:space="preserve">The Alpaca API is culture neutral </w:t>
-      </w:r>
-      <w:proofErr w:type="gramStart"/>
-      <w:r>
-        <w:t>in order to</w:t>
-      </w:r>
-      <w:proofErr w:type="gramEnd"/>
-      <w:r>
-        <w:t xml:space="preserve"> facilitate use between clients and devices running in different locales, e.g. a client on a UK device </w:t>
+        <w:t xml:space="preserve">The Alpaca API is culture neutral in order to facilitate use between clients and devices running in different locales, e.g. a client on a UK device </w:t>
       </w:r>
       <w:r>
         <w:t xml:space="preserve">connecting to </w:t>
@@ -18514,21 +18495,8 @@
       <w:bookmarkEnd w:id="2471"/>
     </w:p>
     <w:p>
-      <w:proofErr w:type="gramStart"/>
-      <w:r>
-        <w:t>Thousands</w:t>
-      </w:r>
-      <w:proofErr w:type="gramEnd"/>
-      <w:r>
-        <w:t xml:space="preserve"> separators must not be </w:t>
-      </w:r>
-      <w:proofErr w:type="gramStart"/>
-      <w:r>
-        <w:t>used</w:t>
-      </w:r>
-      <w:proofErr w:type="gramEnd"/>
-      <w:r>
-        <w:t xml:space="preserve"> and </w:t>
+      <w:r>
+        <w:t xml:space="preserve">Thousands separators must not be used and </w:t>
       </w:r>
       <w:r>
         <w:t>decimal parameter values must use period (0x2E) as the decimal separator</w:t>
@@ -19701,21 +19669,7 @@
         <w:rPr>
           <w:lang w:val="en-GB"/>
         </w:rPr>
-        <w:t xml:space="preserve"> 200 status must be returned when the device understands the supplied command regardless of </w:t>
-      </w:r>
-      <w:proofErr w:type="gramStart"/>
-      <w:r>
-        <w:rPr>
-          <w:lang w:val="en-GB"/>
-        </w:rPr>
-        <w:t>whether or not</w:t>
-      </w:r>
-      <w:proofErr w:type="gramEnd"/>
-      <w:r>
-        <w:rPr>
-          <w:lang w:val="en-GB"/>
-        </w:rPr>
-        <w:t xml:space="preserve"> it can action it</w:t>
+        <w:t xml:space="preserve"> 200 status must be returned when the device understands the supplied command regardless of whether or not it can action it</w:t>
       </w:r>
       <w:r>
         <w:rPr>
@@ -22774,14 +22728,14 @@
       <w:pPr>
         <w:pStyle w:val="Heading1"/>
       </w:pPr>
-      <w:bookmarkStart w:id="2490" w:name="_Ref37086402"/>
-      <w:bookmarkStart w:id="2491" w:name="_Ref37086522"/>
-      <w:bookmarkStart w:id="2492" w:name="_Toc220139688"/>
+      <w:bookmarkStart w:id="2490" w:name="_Toc220139688"/>
+      <w:bookmarkStart w:id="2491" w:name="_Ref37086402"/>
+      <w:bookmarkStart w:id="2492" w:name="_Ref37086522"/>
       <w:r>
         <w:lastRenderedPageBreak/>
         <w:t>HTTP Headers</w:t>
       </w:r>
-      <w:bookmarkEnd w:id="2492"/>
+      <w:bookmarkEnd w:id="2490"/>
     </w:p>
     <w:p>
       <w:r>
@@ -24436,24 +24390,11 @@
         <w:t xml:space="preserve">, </w:t>
       </w:r>
       <w:r>
-        <w:t xml:space="preserve">the device number that must be used to communicate with this </w:t>
-      </w:r>
-      <w:proofErr w:type="gramStart"/>
-      <w:r>
-        <w:t>particular ASCOM</w:t>
-      </w:r>
-      <w:proofErr w:type="gramEnd"/>
-      <w:r>
-        <w:t xml:space="preserve"> Device</w:t>
-      </w:r>
-      <w:r>
-        <w:t xml:space="preserve"> and a globally unique id for this </w:t>
-      </w:r>
-      <w:proofErr w:type="gramStart"/>
-      <w:r>
-        <w:t>particular device</w:t>
-      </w:r>
-      <w:proofErr w:type="gramEnd"/>
+        <w:t>the device number that must be used to communicate with this particular ASCOM Device</w:t>
+      </w:r>
+      <w:r>
+        <w:t xml:space="preserve"> and a globally unique id for this particular device</w:t>
+      </w:r>
       <w:r>
         <w:t>.</w:t>
       </w:r>
@@ -24947,15 +24888,7 @@
     </w:p>
     <w:p>
       <w:r>
-        <w:t xml:space="preserve">The purpose of UIDs is to support “re-discovery” of Alpaca Devices </w:t>
-      </w:r>
-      <w:proofErr w:type="gramStart"/>
-      <w:r>
-        <w:t>in the event that</w:t>
-      </w:r>
-      <w:proofErr w:type="gramEnd"/>
-      <w:r>
-        <w:t xml:space="preserve"> </w:t>
+        <w:t xml:space="preserve">The purpose of UIDs is to support “re-discovery” of Alpaca Devices in the event that </w:t>
       </w:r>
       <w:r>
         <w:t xml:space="preserve">a device’s </w:t>
@@ -25001,8 +24934,8 @@
         <w:lastRenderedPageBreak/>
         <w:t>Alpaca Discovery</w:t>
       </w:r>
-      <w:bookmarkEnd w:id="2490"/>
       <w:bookmarkEnd w:id="2491"/>
+      <w:bookmarkEnd w:id="2492"/>
       <w:bookmarkEnd w:id="2511"/>
       <w:bookmarkEnd w:id="2512"/>
     </w:p>
@@ -25721,15 +25654,7 @@
         <w:spacing w:after="120" w:line="264" w:lineRule="auto"/>
       </w:pPr>
       <w:r>
-        <w:t>the fixed IPv6 link local multicast address: ff</w:t>
-      </w:r>
-      <w:proofErr w:type="gramStart"/>
-      <w:r>
-        <w:t>12::</w:t>
-      </w:r>
-      <w:proofErr w:type="gramEnd"/>
-      <w:r>
-        <w:t>a1:9aca</w:t>
+        <w:t>the fixed IPv6 link local multicast address: ff12::a1:9aca</w:t>
       </w:r>
     </w:p>
     <w:p>
@@ -25792,15 +25717,7 @@
         <w:spacing w:after="120" w:line="264" w:lineRule="auto"/>
       </w:pPr>
       <w:r>
-        <w:t>Transmit a DISCOVERY MESSAGE to the DISCOVERY PORT using IPv6 multicast address ff</w:t>
-      </w:r>
-      <w:proofErr w:type="gramStart"/>
-      <w:r>
-        <w:t>12::</w:t>
-      </w:r>
-      <w:proofErr w:type="gramEnd"/>
-      <w:r>
-        <w:t>a1:9aca.</w:t>
+        <w:t>Transmit a DISCOVERY MESSAGE to the DISCOVERY PORT using IPv6 multicast address ff12::a1:9aca.</w:t>
       </w:r>
     </w:p>
     <w:p>
@@ -25864,15 +25781,7 @@
         <w:spacing w:after="120" w:line="264" w:lineRule="auto"/>
       </w:pPr>
       <w:r>
-        <w:t>Join the Alpaca IPv6 multicast group on address ff</w:t>
-      </w:r>
-      <w:proofErr w:type="gramStart"/>
-      <w:r>
-        <w:t>12::</w:t>
-      </w:r>
-      <w:proofErr w:type="gramEnd"/>
-      <w:r>
-        <w:t>a1:9aca.</w:t>
+        <w:t>Join the Alpaca IPv6 multicast group on address ff12::a1:9aca.</w:t>
       </w:r>
     </w:p>
     <w:p>
@@ -26098,15 +26007,7 @@
               <w:cnfStyle w:val="000000000000" w:firstRow="0" w:lastRow="0" w:firstColumn="0" w:lastColumn="0" w:oddVBand="0" w:evenVBand="0" w:oddHBand="0" w:evenHBand="0" w:firstRowFirstColumn="0" w:firstRowLastColumn="0" w:lastRowFirstColumn="0" w:lastRowLastColumn="0"/>
             </w:pPr>
             <w:r>
-              <w:t xml:space="preserve">The version number sequence is 1::9 then </w:t>
-            </w:r>
-            <w:proofErr w:type="gramStart"/>
-            <w:r>
-              <w:t>A::</w:t>
-            </w:r>
-            <w:proofErr w:type="gramEnd"/>
-            <w:r>
-              <w:t>Z</w:t>
+              <w:t>The version number sequence is 1::9 then A::Z</w:t>
             </w:r>
             <w:r>
               <w:t>.</w:t>
@@ -26346,11 +26247,6 @@
       <w:bookmarkEnd w:id="2524"/>
     </w:p>
     <w:p>
-      <w:r>
-        <w:t>The ALPACA DEVICE response must be a JSON object containing the device’s ALPACA PORT e.g.:</w:t>
-      </w:r>
-    </w:p>
-    <w:p>
       <w:pPr>
         <w:keepNext/>
         <w:shd w:val="clear" w:color="auto" w:fill="EFF0F1"/>
@@ -26374,27 +26270,36 @@
         </w:tabs>
         <w:spacing w:after="0" w:line="240" w:lineRule="auto"/>
         <w:textAlignment w:val="baseline"/>
+      </w:pPr>
+      <w:r>
+        <w:t xml:space="preserve">The ALPACA DEVICE response must be a JSON object containing </w:t>
+      </w:r>
+      <w:r>
+        <w:t xml:space="preserve">a key-value pair with </w:t>
+      </w:r>
+      <w:r>
         <w:rPr>
           <w:rFonts w:ascii="Consolas" w:eastAsia="Times New Roman" w:hAnsi="Consolas" w:cs="Courier New"/>
-          <w:color w:val="303336"/>
+          <w:color w:val="7D2727"/>
           <w:sz w:val="18"/>
           <w:szCs w:val="18"/>
           <w:bdr w:val="none" w:sz="0" w:space="0" w:color="auto" w:frame="1"/>
           <w:shd w:val="clear" w:color="auto" w:fill="EFF0F1"/>
           <w:lang w:eastAsia="en-GB"/>
         </w:rPr>
-      </w:pPr>
-      <w:r>
-        <w:rPr>
-          <w:rFonts w:ascii="Consolas" w:eastAsia="Times New Roman" w:hAnsi="Consolas" w:cs="Courier New"/>
-          <w:color w:val="303336"/>
-          <w:sz w:val="18"/>
-          <w:szCs w:val="18"/>
-          <w:bdr w:val="none" w:sz="0" w:space="0" w:color="auto" w:frame="1"/>
-          <w:shd w:val="clear" w:color="auto" w:fill="EFF0F1"/>
-          <w:lang w:eastAsia="en-GB"/>
-        </w:rPr>
-        <w:t>{</w:t>
+        <w:t>AlpacaPort</w:t>
+      </w:r>
+      <w:r>
+        <w:t xml:space="preserve"> as the key and </w:t>
+      </w:r>
+      <w:r>
+        <w:t xml:space="preserve">the device’s ALPACA PORT </w:t>
+      </w:r>
+      <w:r>
+        <w:t>as its value. E</w:t>
+      </w:r>
+      <w:r>
+        <w:t>.g.:</w:t>
       </w:r>
     </w:p>
     <w:p>
@@ -26441,47 +26346,12 @@
           <w:shd w:val="clear" w:color="auto" w:fill="EFF0F1"/>
           <w:lang w:eastAsia="en-GB"/>
         </w:rPr>
-        <w:t xml:space="preserve">  </w:t>
-      </w:r>
-      <w:r>
-        <w:rPr>
-          <w:rFonts w:ascii="Consolas" w:eastAsia="Times New Roman" w:hAnsi="Consolas" w:cs="Courier New"/>
-          <w:color w:val="7D2727"/>
-          <w:sz w:val="18"/>
-          <w:szCs w:val="18"/>
-          <w:bdr w:val="none" w:sz="0" w:space="0" w:color="auto" w:frame="1"/>
-          <w:shd w:val="clear" w:color="auto" w:fill="EFF0F1"/>
-          <w:lang w:eastAsia="en-GB"/>
-        </w:rPr>
-        <w:t>"AlpacaPort"</w:t>
-      </w:r>
-      <w:r>
-        <w:rPr>
-          <w:rFonts w:ascii="Consolas" w:eastAsia="Times New Roman" w:hAnsi="Consolas" w:cs="Courier New"/>
-          <w:color w:val="303336"/>
-          <w:sz w:val="18"/>
-          <w:szCs w:val="18"/>
-          <w:bdr w:val="none" w:sz="0" w:space="0" w:color="auto" w:frame="1"/>
-          <w:shd w:val="clear" w:color="auto" w:fill="EFF0F1"/>
-          <w:lang w:eastAsia="en-GB"/>
-        </w:rPr>
-        <w:t>:</w:t>
-      </w:r>
-      <w:r>
-        <w:rPr>
-          <w:rFonts w:ascii="Consolas" w:eastAsia="Times New Roman" w:hAnsi="Consolas" w:cs="Courier New"/>
-          <w:color w:val="101094"/>
-          <w:sz w:val="18"/>
-          <w:szCs w:val="18"/>
-          <w:bdr w:val="none" w:sz="0" w:space="0" w:color="auto" w:frame="1"/>
-          <w:shd w:val="clear" w:color="auto" w:fill="EFF0F1"/>
-          <w:lang w:eastAsia="en-GB"/>
-        </w:rPr>
-        <w:t>12345</w:t>
-      </w:r>
-    </w:p>
-    <w:p>
-      <w:pPr>
+        <w:t>{</w:t>
+      </w:r>
+    </w:p>
+    <w:p>
+      <w:pPr>
+        <w:keepNext/>
         <w:shd w:val="clear" w:color="auto" w:fill="EFF0F1"/>
         <w:tabs>
           <w:tab w:val="left" w:pos="916"/>
@@ -26505,9 +26375,11 @@
         <w:textAlignment w:val="baseline"/>
         <w:rPr>
           <w:rFonts w:ascii="Consolas" w:eastAsia="Times New Roman" w:hAnsi="Consolas" w:cs="Courier New"/>
-          <w:color w:val="393318"/>
+          <w:color w:val="303336"/>
           <w:sz w:val="18"/>
           <w:szCs w:val="18"/>
+          <w:bdr w:val="none" w:sz="0" w:space="0" w:color="auto" w:frame="1"/>
+          <w:shd w:val="clear" w:color="auto" w:fill="EFF0F1"/>
           <w:lang w:eastAsia="en-GB"/>
         </w:rPr>
       </w:pPr>
@@ -26521,8 +26393,124 @@
           <w:shd w:val="clear" w:color="auto" w:fill="EFF0F1"/>
           <w:lang w:eastAsia="en-GB"/>
         </w:rPr>
+        <w:t xml:space="preserve">  </w:t>
+      </w:r>
+      <w:r>
+        <w:rPr>
+          <w:rFonts w:ascii="Consolas" w:eastAsia="Times New Roman" w:hAnsi="Consolas" w:cs="Courier New"/>
+          <w:color w:val="7D2727"/>
+          <w:sz w:val="18"/>
+          <w:szCs w:val="18"/>
+          <w:bdr w:val="none" w:sz="0" w:space="0" w:color="auto" w:frame="1"/>
+          <w:shd w:val="clear" w:color="auto" w:fill="EFF0F1"/>
+          <w:lang w:eastAsia="en-GB"/>
+        </w:rPr>
+        <w:t>"AlpacaPort"</w:t>
+      </w:r>
+      <w:r>
+        <w:rPr>
+          <w:rFonts w:ascii="Consolas" w:eastAsia="Times New Roman" w:hAnsi="Consolas" w:cs="Courier New"/>
+          <w:color w:val="303336"/>
+          <w:sz w:val="18"/>
+          <w:szCs w:val="18"/>
+          <w:bdr w:val="none" w:sz="0" w:space="0" w:color="auto" w:frame="1"/>
+          <w:shd w:val="clear" w:color="auto" w:fill="EFF0F1"/>
+          <w:lang w:eastAsia="en-GB"/>
+        </w:rPr>
+        <w:t>:</w:t>
+      </w:r>
+      <w:r>
+        <w:rPr>
+          <w:rFonts w:ascii="Consolas" w:eastAsia="Times New Roman" w:hAnsi="Consolas" w:cs="Courier New"/>
+          <w:color w:val="101094"/>
+          <w:sz w:val="18"/>
+          <w:szCs w:val="18"/>
+          <w:bdr w:val="none" w:sz="0" w:space="0" w:color="auto" w:frame="1"/>
+          <w:shd w:val="clear" w:color="auto" w:fill="EFF0F1"/>
+          <w:lang w:eastAsia="en-GB"/>
+        </w:rPr>
+        <w:t>12345</w:t>
+      </w:r>
+    </w:p>
+    <w:p>
+      <w:pPr>
+        <w:shd w:val="clear" w:color="auto" w:fill="EFF0F1"/>
+        <w:tabs>
+          <w:tab w:val="left" w:pos="916"/>
+          <w:tab w:val="left" w:pos="1832"/>
+          <w:tab w:val="left" w:pos="2748"/>
+          <w:tab w:val="left" w:pos="3664"/>
+          <w:tab w:val="left" w:pos="4580"/>
+          <w:tab w:val="left" w:pos="5496"/>
+          <w:tab w:val="left" w:pos="6412"/>
+          <w:tab w:val="left" w:pos="7328"/>
+          <w:tab w:val="left" w:pos="8244"/>
+          <w:tab w:val="left" w:pos="9160"/>
+          <w:tab w:val="left" w:pos="10076"/>
+          <w:tab w:val="left" w:pos="10992"/>
+          <w:tab w:val="left" w:pos="11908"/>
+          <w:tab w:val="left" w:pos="12824"/>
+          <w:tab w:val="left" w:pos="13740"/>
+          <w:tab w:val="left" w:pos="14656"/>
+        </w:tabs>
+        <w:spacing w:after="0" w:line="240" w:lineRule="auto"/>
+        <w:textAlignment w:val="baseline"/>
+        <w:rPr>
+          <w:rFonts w:ascii="Consolas" w:eastAsia="Times New Roman" w:hAnsi="Consolas" w:cs="Courier New"/>
+          <w:color w:val="303336"/>
+          <w:sz w:val="18"/>
+          <w:szCs w:val="18"/>
+          <w:bdr w:val="none" w:sz="0" w:space="0" w:color="auto" w:frame="1"/>
+          <w:shd w:val="clear" w:color="auto" w:fill="EFF0F1"/>
+          <w:lang w:eastAsia="en-GB"/>
+        </w:rPr>
+      </w:pPr>
+      <w:r>
+        <w:rPr>
+          <w:rFonts w:ascii="Consolas" w:eastAsia="Times New Roman" w:hAnsi="Consolas" w:cs="Courier New"/>
+          <w:color w:val="303336"/>
+          <w:sz w:val="18"/>
+          <w:szCs w:val="18"/>
+          <w:bdr w:val="none" w:sz="0" w:space="0" w:color="auto" w:frame="1"/>
+          <w:shd w:val="clear" w:color="auto" w:fill="EFF0F1"/>
+          <w:lang w:eastAsia="en-GB"/>
+        </w:rPr>
         <w:t>}</w:t>
       </w:r>
+    </w:p>
+    <w:p>
+      <w:pPr>
+        <w:shd w:val="clear" w:color="auto" w:fill="EFF0F1"/>
+        <w:tabs>
+          <w:tab w:val="left" w:pos="916"/>
+          <w:tab w:val="left" w:pos="1832"/>
+          <w:tab w:val="left" w:pos="2748"/>
+          <w:tab w:val="left" w:pos="3664"/>
+          <w:tab w:val="left" w:pos="4580"/>
+          <w:tab w:val="left" w:pos="5496"/>
+          <w:tab w:val="left" w:pos="6412"/>
+          <w:tab w:val="left" w:pos="7328"/>
+          <w:tab w:val="left" w:pos="8244"/>
+          <w:tab w:val="left" w:pos="9160"/>
+          <w:tab w:val="left" w:pos="10076"/>
+          <w:tab w:val="left" w:pos="10992"/>
+          <w:tab w:val="left" w:pos="11908"/>
+          <w:tab w:val="left" w:pos="12824"/>
+          <w:tab w:val="left" w:pos="13740"/>
+          <w:tab w:val="left" w:pos="14656"/>
+        </w:tabs>
+        <w:spacing w:after="0" w:line="240" w:lineRule="auto"/>
+        <w:textAlignment w:val="baseline"/>
+        <w:rPr>
+          <w:rFonts w:ascii="Consolas" w:eastAsia="Times New Roman" w:hAnsi="Consolas" w:cs="Courier New"/>
+          <w:color w:val="303336"/>
+          <w:sz w:val="18"/>
+          <w:szCs w:val="18"/>
+          <w:bdr w:val="none" w:sz="0" w:space="0" w:color="auto" w:frame="1"/>
+          <w:shd w:val="clear" w:color="auto" w:fill="EFF0F1"/>
+          <w:lang w:eastAsia="en-GB"/>
+        </w:rPr>
+      </w:pPr>
     </w:p>
     <w:p>
       <w:pPr>
@@ -27002,7 +26990,7 @@
       <w:r>
         <w:t>Essential Concepts</w:t>
       </w:r>
-      <w:bookmarkEnd w:id="1050"/>
+      <w:bookmarkEnd w:id="1051"/>
       <w:bookmarkEnd w:id="2534"/>
     </w:p>
     <w:p>
@@ -27016,15 +27004,7 @@
         <w:t>and negotiation</w:t>
       </w:r>
       <w:r>
-        <w:t xml:space="preserve"> is an engineering </w:t>
-      </w:r>
-      <w:proofErr w:type="gramStart"/>
-      <w:r>
-        <w:t>art,</w:t>
-      </w:r>
-      <w:proofErr w:type="gramEnd"/>
-      <w:r>
-        <w:t xml:space="preserve"> the best practitioners are those that have suffered and learned. </w:t>
+        <w:t xml:space="preserve"> is an engineering art, the best practitioners are those that have suffered and learned. </w:t>
       </w:r>
     </w:p>
     <w:p>
@@ -27039,15 +27019,7 @@
     </w:p>
     <w:p>
       <w:r>
-        <w:t xml:space="preserve">The ASCOM APIs are built on an object model which provides properties that represent some state of the device, and methods that can change the state of the device. For example, the current positional right ascension of a telescope mount is a property, and a command to slew the mount to a different position is a method. In ASCOM COM, properties are normally accessed by assignment statements in the native syntax of any of twenty languages on Windows. Methods are represented by native syntax function calls, some with parameters.  There are exceptions. Some properties require parameters to signify some aspect of </w:t>
-      </w:r>
-      <w:proofErr w:type="gramStart"/>
-      <w:r>
-        <w:t>state, and</w:t>
-      </w:r>
-      <w:proofErr w:type="gramEnd"/>
-      <w:r>
-        <w:t xml:space="preserve"> thus may be represented by a function call which returns the property value (which need not be a scalar), for example, </w:t>
+        <w:t xml:space="preserve">The ASCOM APIs are built on an object model which provides properties that represent some state of the device, and methods that can change the state of the device. For example, the current positional right ascension of a telescope mount is a property, and a command to slew the mount to a different position is a method. In ASCOM COM, properties are normally accessed by assignment statements in the native syntax of any of twenty languages on Windows. Methods are represented by native syntax function calls, some with parameters.  There are exceptions. Some properties require parameters to signify some aspect of state, and thus may be represented by a function call which returns the property value (which need not be a scalar), for example, </w:t>
       </w:r>
       <w:proofErr w:type="spellStart"/>
       <w:r>
@@ -27112,15 +27084,7 @@
         <w:br/>
       </w:r>
       <w:r>
-        <w:t xml:space="preserve">For example, a mount </w:t>
-      </w:r>
-      <w:proofErr w:type="gramStart"/>
-      <w:r>
-        <w:t>really only</w:t>
-      </w:r>
-      <w:proofErr w:type="gramEnd"/>
-      <w:r>
-        <w:t xml:space="preserve"> needs "point to these coordinates" and "track the apparent motion of my object". The more accurately it does these things, the better.  As a client program </w:t>
+        <w:t xml:space="preserve">For example, a mount really only needs "point to these coordinates" and "track the apparent motion of my object". The more accurately it does these things, the better.  As a client program </w:t>
       </w:r>
       <w:r>
         <w:t>developer,</w:t>
@@ -27255,15 +27219,7 @@
         <w:t>,</w:t>
       </w:r>
       <w:r>
-        <w:t xml:space="preserve"> which tell the client </w:t>
-      </w:r>
-      <w:proofErr w:type="gramStart"/>
-      <w:r>
-        <w:t>whether or not</w:t>
-      </w:r>
-      <w:proofErr w:type="gramEnd"/>
-      <w:r>
-        <w:t xml:space="preserve"> a corresponding capability is available. For example, in the Telescope API, the </w:t>
+        <w:t xml:space="preserve"> which tell the client whether or not a corresponding capability is available. For example, in the Telescope API, the </w:t>
       </w:r>
       <w:proofErr w:type="spellStart"/>
       <w:r>
@@ -27416,13 +27372,8 @@
         <w:t xml:space="preserve"> of a module is where these rules </w:t>
       </w:r>
       <w:r>
-        <w:t xml:space="preserve">are </w:t>
-      </w:r>
-      <w:proofErr w:type="gramStart"/>
-      <w:r>
-        <w:t>effected</w:t>
-      </w:r>
-      <w:proofErr w:type="gramEnd"/>
+        <w:t>are effected</w:t>
+      </w:r>
       <w:r>
         <w:t xml:space="preserve">, </w:t>
       </w:r>
@@ -27588,21 +27539,7 @@
         <w:rPr>
           <w:b/>
         </w:rPr>
-        <w:t xml:space="preserve"> – </w:t>
-      </w:r>
-      <w:proofErr w:type="gramStart"/>
-      <w:r>
-        <w:rPr>
-          <w:b/>
-        </w:rPr>
-        <w:t>Over Use</w:t>
-      </w:r>
-      <w:proofErr w:type="gramEnd"/>
-      <w:r>
-        <w:rPr>
-          <w:b/>
-        </w:rPr>
-        <w:t>:</w:t>
+        <w:t xml:space="preserve"> – Over Use:</w:t>
       </w:r>
       <w:r>
         <w:t xml:space="preserve"> Drivers must protect themselves and the instrument </w:t>
@@ -27677,13 +27614,8 @@
         <w:t xml:space="preserve"> </w:t>
       </w:r>
       <w:r>
-        <w:t xml:space="preserve">In the example above, the driver ShutterStatus property must accurately </w:t>
-      </w:r>
-      <w:proofErr w:type="gramStart"/>
-      <w:r>
-        <w:t>reflect the physical shutter condition at all times</w:t>
-      </w:r>
-      <w:proofErr w:type="gramEnd"/>
+        <w:t>In the example above, the driver ShutterStatus property must accurately reflect the physical shutter condition at all times</w:t>
+      </w:r>
       <w:r>
         <w:t xml:space="preserve">. </w:t>
       </w:r>
@@ -27769,15 +27701,7 @@
     </w:p>
     <w:p>
       <w:r>
-        <w:t xml:space="preserve">The Base64Handoff mechanic provides a substantial performance improvement over JSON, but use has exposed </w:t>
-      </w:r>
-      <w:proofErr w:type="gramStart"/>
-      <w:r>
-        <w:t>a number of</w:t>
-      </w:r>
-      <w:proofErr w:type="gramEnd"/>
-      <w:r>
-        <w:t xml:space="preserve"> opportunities for improvement:</w:t>
+        <w:t>The Base64Handoff mechanic provides a substantial performance improvement over JSON, but use has exposed a number of opportunities for improvement:</w:t>
       </w:r>
     </w:p>
     <w:p>
@@ -27895,15 +27819,7 @@
         </w:numPr>
       </w:pPr>
       <w:r>
-        <w:t xml:space="preserve">Is </w:t>
-      </w:r>
-      <w:proofErr w:type="gramStart"/>
-      <w:r>
-        <w:t>effected</w:t>
-      </w:r>
-      <w:proofErr w:type="gramEnd"/>
-      <w:r>
-        <w:t xml:space="preserve"> directly through</w:t>
+        <w:t>Is effected directly through</w:t>
       </w:r>
       <w:r>
         <w:t xml:space="preserve"> the Camera.Image</w:t>
@@ -29983,27 +29899,7 @@
           <w:sz w:val="18"/>
           <w:szCs w:val="18"/>
         </w:rPr>
-        <w:t xml:space="preserve">// Bytes </w:t>
-      </w:r>
-      <w:proofErr w:type="gramStart"/>
-      <w:r>
-        <w:rPr>
-          <w:rFonts w:ascii="Cascadia Mono" w:hAnsi="Cascadia Mono" w:cs="Cascadia Mono"/>
-          <w:color w:val="008000"/>
-          <w:sz w:val="18"/>
-          <w:szCs w:val="18"/>
-        </w:rPr>
-        <w:t>0..</w:t>
-      </w:r>
-      <w:proofErr w:type="gramEnd"/>
-      <w:r>
-        <w:rPr>
-          <w:rFonts w:ascii="Cascadia Mono" w:hAnsi="Cascadia Mono" w:cs="Cascadia Mono"/>
-          <w:color w:val="008000"/>
-          <w:sz w:val="18"/>
-          <w:szCs w:val="18"/>
-        </w:rPr>
-        <w:t>3 - Metadata version</w:t>
+        <w:t>// Bytes 0..3 - Metadata version</w:t>
       </w:r>
       <w:r>
         <w:rPr>
@@ -30056,27 +29952,7 @@
           <w:sz w:val="18"/>
           <w:szCs w:val="18"/>
         </w:rPr>
-        <w:t xml:space="preserve">// Bytes </w:t>
-      </w:r>
-      <w:proofErr w:type="gramStart"/>
-      <w:r>
-        <w:rPr>
-          <w:rFonts w:ascii="Cascadia Mono" w:hAnsi="Cascadia Mono" w:cs="Cascadia Mono"/>
-          <w:color w:val="008000"/>
-          <w:sz w:val="18"/>
-          <w:szCs w:val="18"/>
-        </w:rPr>
-        <w:t>4..</w:t>
-      </w:r>
-      <w:proofErr w:type="gramEnd"/>
-      <w:r>
-        <w:rPr>
-          <w:rFonts w:ascii="Cascadia Mono" w:hAnsi="Cascadia Mono" w:cs="Cascadia Mono"/>
-          <w:color w:val="008000"/>
-          <w:sz w:val="18"/>
-          <w:szCs w:val="18"/>
-        </w:rPr>
-        <w:t>7 - Alpaca error number or zero for success</w:t>
+        <w:t>// Bytes 4..7 - Alpaca error number or zero for success</w:t>
       </w:r>
     </w:p>
     <w:p>
@@ -30122,27 +29998,7 @@
           <w:sz w:val="18"/>
           <w:szCs w:val="18"/>
         </w:rPr>
-        <w:t xml:space="preserve">// Bytes </w:t>
-      </w:r>
-      <w:proofErr w:type="gramStart"/>
-      <w:r>
-        <w:rPr>
-          <w:rFonts w:ascii="Cascadia Mono" w:hAnsi="Cascadia Mono" w:cs="Cascadia Mono"/>
-          <w:color w:val="008000"/>
-          <w:sz w:val="18"/>
-          <w:szCs w:val="18"/>
-        </w:rPr>
-        <w:t>8..</w:t>
-      </w:r>
-      <w:proofErr w:type="gramEnd"/>
-      <w:r>
-        <w:rPr>
-          <w:rFonts w:ascii="Cascadia Mono" w:hAnsi="Cascadia Mono" w:cs="Cascadia Mono"/>
-          <w:color w:val="008000"/>
-          <w:sz w:val="18"/>
-          <w:szCs w:val="18"/>
-        </w:rPr>
-        <w:t>11 - Client's transaction ID</w:t>
+        <w:t>// Bytes 8..11 - Client's transaction ID</w:t>
       </w:r>
     </w:p>
     <w:p>
@@ -30188,27 +30044,7 @@
           <w:sz w:val="18"/>
           <w:szCs w:val="18"/>
         </w:rPr>
-        <w:t xml:space="preserve">// Bytes </w:t>
-      </w:r>
-      <w:proofErr w:type="gramStart"/>
-      <w:r>
-        <w:rPr>
-          <w:rFonts w:ascii="Cascadia Mono" w:hAnsi="Cascadia Mono" w:cs="Cascadia Mono"/>
-          <w:color w:val="008000"/>
-          <w:sz w:val="18"/>
-          <w:szCs w:val="18"/>
-        </w:rPr>
-        <w:t>12..</w:t>
-      </w:r>
-      <w:proofErr w:type="gramEnd"/>
-      <w:r>
-        <w:rPr>
-          <w:rFonts w:ascii="Cascadia Mono" w:hAnsi="Cascadia Mono" w:cs="Cascadia Mono"/>
-          <w:color w:val="008000"/>
-          <w:sz w:val="18"/>
-          <w:szCs w:val="18"/>
-        </w:rPr>
-        <w:t>15 - Device's transaction ID</w:t>
+        <w:t>// Bytes 12..15 - Device's transaction ID</w:t>
       </w:r>
     </w:p>
     <w:p>
@@ -30274,7 +30110,6 @@
         </w:rPr>
         <w:t xml:space="preserve">// Bytes </w:t>
       </w:r>
-      <w:proofErr w:type="gramStart"/>
       <w:r>
         <w:rPr>
           <w:rFonts w:ascii="Cascadia Mono" w:hAnsi="Cascadia Mono" w:cs="Cascadia Mono"/>
@@ -30291,17 +30126,7 @@
           <w:sz w:val="18"/>
           <w:szCs w:val="18"/>
         </w:rPr>
-        <w:t>..</w:t>
-      </w:r>
-      <w:proofErr w:type="gramEnd"/>
-      <w:r>
-        <w:rPr>
-          <w:rFonts w:ascii="Cascadia Mono" w:hAnsi="Cascadia Mono" w:cs="Cascadia Mono"/>
-          <w:color w:val="008000"/>
-          <w:sz w:val="18"/>
-          <w:szCs w:val="18"/>
-        </w:rPr>
-        <w:t>1</w:t>
+        <w:t>..1</w:t>
       </w:r>
       <w:r>
         <w:rPr>
@@ -30374,7 +30199,6 @@
         </w:rPr>
         <w:t xml:space="preserve">// Bytes </w:t>
       </w:r>
-      <w:proofErr w:type="gramStart"/>
       <w:r>
         <w:rPr>
           <w:rFonts w:ascii="Cascadia Mono" w:hAnsi="Cascadia Mono" w:cs="Cascadia Mono"/>
@@ -30393,7 +30217,6 @@
         </w:rPr>
         <w:t>..</w:t>
       </w:r>
-      <w:proofErr w:type="gramEnd"/>
       <w:r>
         <w:rPr>
           <w:rFonts w:ascii="Cascadia Mono" w:hAnsi="Cascadia Mono" w:cs="Cascadia Mono"/>
@@ -30456,7 +30279,6 @@
         </w:rPr>
         <w:t xml:space="preserve">// Bytes </w:t>
       </w:r>
-      <w:proofErr w:type="gramStart"/>
       <w:r>
         <w:rPr>
           <w:rFonts w:ascii="Cascadia Mono" w:hAnsi="Cascadia Mono" w:cs="Cascadia Mono"/>
@@ -30475,7 +30297,6 @@
         </w:rPr>
         <w:t>..</w:t>
       </w:r>
-      <w:proofErr w:type="gramEnd"/>
       <w:r>
         <w:rPr>
           <w:rFonts w:ascii="Cascadia Mono" w:hAnsi="Cascadia Mono" w:cs="Cascadia Mono"/>
@@ -30536,9 +30357,8 @@
           <w:sz w:val="18"/>
           <w:szCs w:val="18"/>
         </w:rPr>
-        <w:t xml:space="preserve">// Bytes </w:t>
-      </w:r>
-      <w:proofErr w:type="gramStart"/>
+        <w:t>// Bytes 2</w:t>
+      </w:r>
       <w:r>
         <w:rPr>
           <w:rFonts w:ascii="Cascadia Mono" w:hAnsi="Cascadia Mono" w:cs="Cascadia Mono"/>
@@ -30546,7 +30366,7 @@
           <w:sz w:val="18"/>
           <w:szCs w:val="18"/>
         </w:rPr>
-        <w:t>2</w:t>
+        <w:t>8</w:t>
       </w:r>
       <w:r>
         <w:rPr>
@@ -30555,18 +30375,8 @@
           <w:sz w:val="18"/>
           <w:szCs w:val="18"/>
         </w:rPr>
-        <w:t>8</w:t>
-      </w:r>
-      <w:r>
-        <w:rPr>
-          <w:rFonts w:ascii="Cascadia Mono" w:hAnsi="Cascadia Mono" w:cs="Cascadia Mono"/>
-          <w:color w:val="008000"/>
-          <w:sz w:val="18"/>
-          <w:szCs w:val="18"/>
-        </w:rPr>
         <w:t>..</w:t>
       </w:r>
-      <w:proofErr w:type="gramEnd"/>
       <w:r>
         <w:rPr>
           <w:rFonts w:ascii="Cascadia Mono" w:hAnsi="Cascadia Mono" w:cs="Cascadia Mono"/>
@@ -30674,7 +30484,6 @@
         </w:rPr>
         <w:t xml:space="preserve">// Bytes </w:t>
       </w:r>
-      <w:proofErr w:type="gramStart"/>
       <w:r>
         <w:rPr>
           <w:rFonts w:ascii="Cascadia Mono" w:hAnsi="Cascadia Mono" w:cs="Cascadia Mono"/>
@@ -30693,7 +30502,6 @@
         </w:rPr>
         <w:t>..</w:t>
       </w:r>
-      <w:proofErr w:type="gramEnd"/>
       <w:r>
         <w:rPr>
           <w:rFonts w:ascii="Cascadia Mono" w:hAnsi="Cascadia Mono" w:cs="Cascadia Mono"/>
@@ -30774,7 +30582,6 @@
         </w:rPr>
         <w:t xml:space="preserve">// Bytes </w:t>
       </w:r>
-      <w:proofErr w:type="gramStart"/>
       <w:r>
         <w:rPr>
           <w:rFonts w:ascii="Cascadia Mono" w:hAnsi="Cascadia Mono" w:cs="Cascadia Mono"/>
@@ -30793,7 +30600,6 @@
         </w:rPr>
         <w:t>..</w:t>
       </w:r>
-      <w:proofErr w:type="gramEnd"/>
       <w:r>
         <w:rPr>
           <w:rFonts w:ascii="Cascadia Mono" w:hAnsi="Cascadia Mono" w:cs="Cascadia Mono"/>
@@ -30874,7 +30680,6 @@
         </w:rPr>
         <w:t xml:space="preserve">// Bytes </w:t>
       </w:r>
-      <w:proofErr w:type="gramStart"/>
       <w:r>
         <w:rPr>
           <w:rFonts w:ascii="Cascadia Mono" w:hAnsi="Cascadia Mono" w:cs="Cascadia Mono"/>
@@ -30893,7 +30698,6 @@
         </w:rPr>
         <w:t>..</w:t>
       </w:r>
-      <w:proofErr w:type="gramEnd"/>
       <w:r>
         <w:rPr>
           <w:rFonts w:ascii="Cascadia Mono" w:hAnsi="Cascadia Mono" w:cs="Cascadia Mono"/>
@@ -32176,19 +31980,8 @@
           <w:sz w:val="19"/>
           <w:szCs w:val="19"/>
         </w:rPr>
-        <w:t>, j]</w:t>
-      </w:r>
-      <w:proofErr w:type="gramStart"/>
-      <w:r>
-        <w:rPr>
-          <w:rFonts w:ascii="Cascadia Mono" w:hAnsi="Cascadia Mono" w:cs="Cascadia Mono"/>
-          <w:color w:val="000000"/>
-          <w:sz w:val="19"/>
-          <w:szCs w:val="19"/>
-        </w:rPr>
-        <w:t>);</w:t>
-      </w:r>
-      <w:proofErr w:type="gramEnd"/>
+        <w:t>, j]);</w:t>
+      </w:r>
     </w:p>
     <w:p>
       <w:pPr>
@@ -32261,10 +32054,10 @@
             <v:path o:extrusionok="f" gradientshapeok="t" o:connecttype="rect"/>
             <o:lock v:ext="edit" aspectratio="t"/>
           </v:shapetype>
-          <v:shape id="_x0000_i1025" type="#_x0000_t75" style="width:299.95pt;height:155.05pt" o:ole="">
+          <v:shape id="_x0000_i1025" type="#_x0000_t75" style="width:300pt;height:155pt" o:ole="">
             <v:imagedata r:id="rId38" o:title=""/>
           </v:shape>
-          <o:OLEObject Type="Embed" ProgID="Visio.Drawing.15" ShapeID="_x0000_i1025" DrawAspect="Content" ObjectID="_1830752446" r:id="rId39"/>
+          <o:OLEObject Type="Embed" ProgID="Visio.Drawing.15" ShapeID="_x0000_i1025" DrawAspect="Content" ObjectID="_1830755452" r:id="rId39"/>
         </w:object>
       </w:r>
     </w:p>
@@ -32686,19 +32479,8 @@
           <w:sz w:val="19"/>
           <w:szCs w:val="19"/>
         </w:rPr>
-        <w:t>, j, k]</w:t>
-      </w:r>
-      <w:proofErr w:type="gramStart"/>
-      <w:r>
-        <w:rPr>
-          <w:rFonts w:ascii="Cascadia Mono" w:hAnsi="Cascadia Mono" w:cs="Cascadia Mono"/>
-          <w:color w:val="000000"/>
-          <w:sz w:val="19"/>
-          <w:szCs w:val="19"/>
-        </w:rPr>
-        <w:t>);</w:t>
-      </w:r>
-      <w:proofErr w:type="gramEnd"/>
+        <w:t>, j, k]);</w:t>
+      </w:r>
     </w:p>
     <w:p>
       <w:pPr>
@@ -33642,15 +33424,7 @@
         <w:t>would daunting, h</w:t>
       </w:r>
       <w:r>
-        <w:t xml:space="preserve">owever not </w:t>
-      </w:r>
-      <w:proofErr w:type="gramStart"/>
-      <w:r>
-        <w:t>all of</w:t>
-      </w:r>
-      <w:proofErr w:type="gramEnd"/>
-      <w:r>
-        <w:t xml:space="preserve"> the combinations </w:t>
+        <w:t xml:space="preserve">owever not all of the combinations </w:t>
       </w:r>
       <w:r>
         <w:t>are required in common use cases</w:t>
@@ -33964,15 +33738,7 @@
         <w:t xml:space="preserve"> </w:t>
       </w:r>
       <w:r>
-        <w:t xml:space="preserve">values. E.g. to support double </w:t>
-      </w:r>
-      <w:proofErr w:type="gramStart"/>
-      <w:r>
-        <w:t>values</w:t>
-      </w:r>
-      <w:proofErr w:type="gramEnd"/>
-      <w:r>
-        <w:t xml:space="preserve"> </w:t>
+        <w:t xml:space="preserve">values. E.g. to support double values </w:t>
       </w:r>
       <w:r>
         <w:t xml:space="preserve">you </w:t>
@@ -34439,15 +34205,7 @@
               <w:cnfStyle w:val="000000100000" w:firstRow="0" w:lastRow="0" w:firstColumn="0" w:lastColumn="0" w:oddVBand="0" w:evenVBand="0" w:oddHBand="1" w:evenHBand="0" w:firstRowFirstColumn="0" w:firstRowLastColumn="0" w:lastRowFirstColumn="0" w:lastRowLastColumn="0"/>
             </w:pPr>
             <w:r>
-              <w:t xml:space="preserve">Clarified that device numbers only </w:t>
-            </w:r>
-            <w:proofErr w:type="gramStart"/>
-            <w:r>
-              <w:t>have to</w:t>
-            </w:r>
-            <w:proofErr w:type="gramEnd"/>
-            <w:r>
-              <w:t xml:space="preserve"> be unique within a single device type.</w:t>
+              <w:t>Clarified that device numbers only have to be unique within a single device type.</w:t>
             </w:r>
           </w:p>
           <w:p>
@@ -34878,15 +34636,7 @@
               <w:t>1</w:t>
             </w:r>
             <w:r>
-              <w:t xml:space="preserve"> was clarified to confirm that ‘</w:t>
-            </w:r>
-            <w:proofErr w:type="gramStart"/>
-            <w:r>
-              <w:t>thousands’</w:t>
-            </w:r>
-            <w:proofErr w:type="gramEnd"/>
-            <w:r>
-              <w:t xml:space="preserve"> separators must not be used.</w:t>
+              <w:t xml:space="preserve"> was clarified to confirm that ‘thousands’ separators must not be used.</w:t>
             </w:r>
           </w:p>
           <w:p>
@@ -35139,7 +34889,41 @@
               <w:cnfStyle w:val="000000100000" w:firstRow="0" w:lastRow="0" w:firstColumn="0" w:lastColumn="0" w:oddVBand="0" w:evenVBand="0" w:oddHBand="1" w:evenHBand="0" w:firstRowFirstColumn="0" w:firstRowLastColumn="0" w:lastRowFirstColumn="0" w:lastRowLastColumn="0"/>
             </w:pPr>
             <w:r>
-              <w:t>Corrected Discovery heading number referenced in section 1.6.</w:t>
+              <w:t xml:space="preserve">Corrected Discovery </w:t>
+            </w:r>
+            <w:r>
+              <w:t xml:space="preserve">section </w:t>
+            </w:r>
+            <w:r>
+              <w:t xml:space="preserve">heading number </w:t>
+            </w:r>
+            <w:r>
+              <w:t xml:space="preserve">from 4 to 5 that is </w:t>
+            </w:r>
+            <w:r>
+              <w:t>referenced in section 1.6.</w:t>
+            </w:r>
+          </w:p>
+          <w:p>
+            <w:pPr>
+              <w:pStyle w:val="ListParagraph"/>
+              <w:numPr>
+                <w:ilvl w:val="0"/>
+                <w:numId w:val="44"/>
+              </w:numPr>
+              <w:cnfStyle w:val="000000100000" w:firstRow="0" w:lastRow="0" w:firstColumn="0" w:lastColumn="0" w:oddVBand="0" w:evenVBand="0" w:oddHBand="1" w:evenHBand="0" w:firstRowFirstColumn="0" w:firstRowLastColumn="0" w:lastRowFirstColumn="0" w:lastRowLastColumn="0"/>
+            </w:pPr>
+            <w:r>
+              <w:t xml:space="preserve">Clarified </w:t>
+            </w:r>
+            <w:r>
+              <w:t>section 5</w:t>
+            </w:r>
+            <w:r>
+              <w:t xml:space="preserve"> to state that </w:t>
+            </w:r>
+            <w:r>
+              <w:t>AlpacaPort is a mandatory key name in the discovery response.</w:t>
             </w:r>
           </w:p>
         </w:tc>
@@ -42211,16 +41995,16 @@
 </file>
 
 <file path=customXml/item2.xml><?xml version="1.0" encoding="utf-8"?>
-<b:Sources xmlns:b="http://schemas.openxmlformats.org/officeDocument/2006/bibliography" SelectedStyle="\apasixtheditionofficeonline.xsl" StyleName="APA" Version="6"/>
-</file>
-
-<file path=customXml/item3.xml><?xml version="1.0" encoding="utf-8"?>
 <?mso-contentType ?>
 <FormTemplates xmlns="http://schemas.microsoft.com/sharepoint/v3/contenttype/forms">
   <Display>DocumentLibraryForm</Display>
   <Edit>AssetEditForm</Edit>
   <New>DocumentLibraryForm</New>
 </FormTemplates>
+</file>
+
+<file path=customXml/item3.xml><?xml version="1.0" encoding="utf-8"?>
+<b:Sources xmlns:b="http://schemas.openxmlformats.org/officeDocument/2006/bibliography" SelectedStyle="\apasixtheditionofficeonline.xsl" StyleName="APA" Version="6"/>
 </file>
 
 <file path=customXml/itemProps1.xml><?xml version="1.0" encoding="utf-8"?>
@@ -42232,17 +42016,17 @@
 </file>
 
 <file path=customXml/itemProps2.xml><?xml version="1.0" encoding="utf-8"?>
+<ds:datastoreItem xmlns:ds="http://schemas.openxmlformats.org/officeDocument/2006/customXml" ds:itemID="{1A3EA57F-50D6-4332-9CCE-01AA9228397A}">
+  <ds:schemaRefs>
+    <ds:schemaRef ds:uri="http://schemas.microsoft.com/sharepoint/v3/contenttype/forms"/>
+  </ds:schemaRefs>
+</ds:datastoreItem>
+</file>
+
+<file path=customXml/itemProps3.xml><?xml version="1.0" encoding="utf-8"?>
 <ds:datastoreItem xmlns:ds="http://schemas.openxmlformats.org/officeDocument/2006/customXml" ds:itemID="{51DC4BD4-CE13-449F-8C73-B7EAF4FCEDD7}">
   <ds:schemaRefs>
     <ds:schemaRef ds:uri="http://schemas.openxmlformats.org/officeDocument/2006/bibliography"/>
   </ds:schemaRefs>
 </ds:datastoreItem>
-</file>
-
-<file path=customXml/itemProps3.xml><?xml version="1.0" encoding="utf-8"?>
-<ds:datastoreItem xmlns:ds="http://schemas.openxmlformats.org/officeDocument/2006/customXml" ds:itemID="{1A3EA57F-50D6-4332-9CCE-01AA9228397A}">
-  <ds:schemaRefs>
-    <ds:schemaRef ds:uri="http://schemas.microsoft.com/sharepoint/v3/contenttype/forms"/>
-  </ds:schemaRefs>
-</ds:datastoreItem>
 </file>
</xml_diff>

<commit_message>
API Reference - Add section about port sharing being a requirement.
</commit_message>
<xml_diff>
--- a/Documentation/ASCOM Alpaca API Reference.docx
+++ b/Documentation/ASCOM Alpaca API Reference.docx
@@ -1030,7 +1030,7 @@
                                 <w:sz w:val="20"/>
                                 <w:szCs w:val="20"/>
                               </w:rPr>
-                              <w:t>1</w:t>
+                              <w:t>2</w:t>
                             </w:r>
                           </w:p>
                         </w:txbxContent>
@@ -1052,7 +1052,11 @@
           </mc:Choice>
           <mc:Fallback>
             <w:pict>
-              <v:shape w14:anchorId="077B4247" id="Text Box 154" o:spid="_x0000_s1028" type="#_x0000_t202" style="position:absolute;margin-left:-12.4pt;margin-top:310.25pt;width:541.15pt;height:136.5pt;z-index:251659264;visibility:visible;mso-wrap-style:square;mso-width-percent:0;mso-height-percent:0;mso-wrap-distance-left:9pt;mso-wrap-distance-top:0;mso-wrap-distance-right:9pt;mso-wrap-distance-bottom:0;mso-position-horizontal:absolute;mso-position-horizontal-relative:margin;mso-position-vertical:absolute;mso-position-vertical-relative:page;mso-width-percent:0;mso-height-percent:0;mso-width-relative:page;mso-height-relative:page;v-text-anchor:bottom" o:gfxdata="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" filled="f" stroked="f" strokeweight=".5pt">
+              <v:shapetype w14:anchorId="077B4247" id="_x0000_t202" coordsize="21600,21600" o:spt="202" path="m,l,21600r21600,l21600,xe">
+                <v:stroke joinstyle="miter"/>
+                <v:path gradientshapeok="t" o:connecttype="rect"/>
+              </v:shapetype>
+              <v:shape id="Text Box 154" o:spid="_x0000_s1028" type="#_x0000_t202" style="position:absolute;margin-left:-12.4pt;margin-top:310.25pt;width:541.15pt;height:136.5pt;z-index:251659264;visibility:visible;mso-wrap-style:square;mso-width-percent:0;mso-height-percent:0;mso-wrap-distance-left:9pt;mso-wrap-distance-top:0;mso-wrap-distance-right:9pt;mso-wrap-distance-bottom:0;mso-position-horizontal:absolute;mso-position-horizontal-relative:margin;mso-position-vertical:absolute;mso-position-vertical-relative:page;mso-width-percent:0;mso-height-percent:0;mso-width-relative:page;mso-height-relative:page;v-text-anchor:bottom" o:gfxdata="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" filled="f" stroked="f" strokeweight=".5pt">
                 <v:textbox inset="126pt,0,54pt,0">
                   <w:txbxContent>
                     <w:p>
@@ -1126,7 +1130,15 @@
                               <w:sz w:val="36"/>
                               <w:szCs w:val="36"/>
                             </w:rPr>
-                            <w:t>API Reference</w:t>
+                            <w:t xml:space="preserve">API </w:t>
+                          </w:r>
+                          <w:r>
+                            <w:rPr>
+                              <w:color w:val="404040" w:themeColor="text1" w:themeTint="BF"/>
+                              <w:sz w:val="36"/>
+                              <w:szCs w:val="36"/>
+                            </w:rPr>
+                            <w:t>Reference</w:t>
                           </w:r>
                         </w:sdtContent>
                       </w:sdt>
@@ -1168,7 +1180,7 @@
                           <w:sz w:val="20"/>
                           <w:szCs w:val="20"/>
                         </w:rPr>
-                        <w:t>1</w:t>
+                        <w:t>2</w:t>
                       </w:r>
                     </w:p>
                   </w:txbxContent>
@@ -1185,7 +1197,7 @@
           <w:lang w:eastAsia="en-US"/>
         </w:rPr>
         <w:drawing>
-          <wp:anchor distT="0" distB="0" distL="114300" distR="114300" simplePos="0" relativeHeight="251663360" behindDoc="0" locked="0" layoutInCell="1" allowOverlap="1" wp14:anchorId="01ED7E0B" wp14:editId="282EE0CE">
+          <wp:anchor distT="0" distB="0" distL="114300" distR="114300" simplePos="0" relativeHeight="251663360" behindDoc="0" locked="0" layoutInCell="1" allowOverlap="1" wp14:anchorId="01ED7E0B" wp14:editId="17FE3992">
             <wp:simplePos x="0" y="0"/>
             <wp:positionH relativeFrom="column">
               <wp:posOffset>130810</wp:posOffset>
@@ -1312,7 +1324,7 @@
             </w:rPr>
             <w:fldChar w:fldCharType="separate"/>
           </w:r>
-          <w:hyperlink w:anchor="_Toc220139652" w:history="1">
+          <w:hyperlink w:anchor="_Toc222649026" w:history="1">
             <w:r>
               <w:rPr>
                 <w:rStyle w:val="Hyperlink"/>
@@ -1357,7 +1369,7 @@
                 <w:noProof/>
                 <w:webHidden/>
               </w:rPr>
-              <w:instrText xml:space="preserve"> PAGEREF _Toc220139652 \h </w:instrText>
+              <w:instrText xml:space="preserve"> PAGEREF _Toc222649026 \h </w:instrText>
             </w:r>
             <w:r>
               <w:rPr>
@@ -1404,7 +1416,7 @@
               <w14:ligatures w14:val="standardContextual"/>
             </w:rPr>
           </w:pPr>
-          <w:hyperlink w:anchor="_Toc220139653" w:history="1">
+          <w:hyperlink w:anchor="_Toc222649027" w:history="1">
             <w:r>
               <w:rPr>
                 <w:rStyle w:val="Hyperlink"/>
@@ -1449,7 +1461,7 @@
                 <w:noProof/>
                 <w:webHidden/>
               </w:rPr>
-              <w:instrText xml:space="preserve"> PAGEREF _Toc220139653 \h </w:instrText>
+              <w:instrText xml:space="preserve"> PAGEREF _Toc222649027 \h </w:instrText>
             </w:r>
             <w:r>
               <w:rPr>
@@ -1496,7 +1508,7 @@
               <w14:ligatures w14:val="standardContextual"/>
             </w:rPr>
           </w:pPr>
-          <w:hyperlink w:anchor="_Toc220139654" w:history="1">
+          <w:hyperlink w:anchor="_Toc222649028" w:history="1">
             <w:r>
               <w:rPr>
                 <w:rStyle w:val="Hyperlink"/>
@@ -1541,7 +1553,7 @@
                 <w:noProof/>
                 <w:webHidden/>
               </w:rPr>
-              <w:instrText xml:space="preserve"> PAGEREF _Toc220139654 \h </w:instrText>
+              <w:instrText xml:space="preserve"> PAGEREF _Toc222649028 \h </w:instrText>
             </w:r>
             <w:r>
               <w:rPr>
@@ -1588,7 +1600,7 @@
               <w14:ligatures w14:val="standardContextual"/>
             </w:rPr>
           </w:pPr>
-          <w:hyperlink w:anchor="_Toc220139655" w:history="1">
+          <w:hyperlink w:anchor="_Toc222649029" w:history="1">
             <w:r>
               <w:rPr>
                 <w:rStyle w:val="Hyperlink"/>
@@ -1633,7 +1645,7 @@
                 <w:noProof/>
                 <w:webHidden/>
               </w:rPr>
-              <w:instrText xml:space="preserve"> PAGEREF _Toc220139655 \h </w:instrText>
+              <w:instrText xml:space="preserve"> PAGEREF _Toc222649029 \h </w:instrText>
             </w:r>
             <w:r>
               <w:rPr>
@@ -1680,7 +1692,7 @@
               <w14:ligatures w14:val="standardContextual"/>
             </w:rPr>
           </w:pPr>
-          <w:hyperlink w:anchor="_Toc220139656" w:history="1">
+          <w:hyperlink w:anchor="_Toc222649030" w:history="1">
             <w:r>
               <w:rPr>
                 <w:rStyle w:val="Hyperlink"/>
@@ -1725,7 +1737,7 @@
                 <w:noProof/>
                 <w:webHidden/>
               </w:rPr>
-              <w:instrText xml:space="preserve"> PAGEREF _Toc220139656 \h </w:instrText>
+              <w:instrText xml:space="preserve"> PAGEREF _Toc222649030 \h </w:instrText>
             </w:r>
             <w:r>
               <w:rPr>
@@ -1772,7 +1784,7 @@
               <w14:ligatures w14:val="standardContextual"/>
             </w:rPr>
           </w:pPr>
-          <w:hyperlink w:anchor="_Toc220139657" w:history="1">
+          <w:hyperlink w:anchor="_Toc222649031" w:history="1">
             <w:r>
               <w:rPr>
                 <w:rStyle w:val="Hyperlink"/>
@@ -1817,7 +1829,7 @@
                 <w:noProof/>
                 <w:webHidden/>
               </w:rPr>
-              <w:instrText xml:space="preserve"> PAGEREF _Toc220139657 \h </w:instrText>
+              <w:instrText xml:space="preserve"> PAGEREF _Toc222649031 \h </w:instrText>
             </w:r>
             <w:r>
               <w:rPr>
@@ -1864,7 +1876,7 @@
               <w14:ligatures w14:val="standardContextual"/>
             </w:rPr>
           </w:pPr>
-          <w:hyperlink w:anchor="_Toc220139658" w:history="1">
+          <w:hyperlink w:anchor="_Toc222649032" w:history="1">
             <w:r>
               <w:rPr>
                 <w:rStyle w:val="Hyperlink"/>
@@ -1909,7 +1921,7 @@
                 <w:noProof/>
                 <w:webHidden/>
               </w:rPr>
-              <w:instrText xml:space="preserve"> PAGEREF _Toc220139658 \h </w:instrText>
+              <w:instrText xml:space="preserve"> PAGEREF _Toc222649032 \h </w:instrText>
             </w:r>
             <w:r>
               <w:rPr>
@@ -1956,7 +1968,7 @@
               <w14:ligatures w14:val="standardContextual"/>
             </w:rPr>
           </w:pPr>
-          <w:hyperlink w:anchor="_Toc220139659" w:history="1">
+          <w:hyperlink w:anchor="_Toc222649033" w:history="1">
             <w:r>
               <w:rPr>
                 <w:rStyle w:val="Hyperlink"/>
@@ -2001,7 +2013,7 @@
                 <w:noProof/>
                 <w:webHidden/>
               </w:rPr>
-              <w:instrText xml:space="preserve"> PAGEREF _Toc220139659 \h </w:instrText>
+              <w:instrText xml:space="preserve"> PAGEREF _Toc222649033 \h </w:instrText>
             </w:r>
             <w:r>
               <w:rPr>
@@ -2048,7 +2060,7 @@
               <w14:ligatures w14:val="standardContextual"/>
             </w:rPr>
           </w:pPr>
-          <w:hyperlink w:anchor="_Toc220139660" w:history="1">
+          <w:hyperlink w:anchor="_Toc222649034" w:history="1">
             <w:r>
               <w:rPr>
                 <w:rStyle w:val="Hyperlink"/>
@@ -2093,7 +2105,7 @@
                 <w:noProof/>
                 <w:webHidden/>
               </w:rPr>
-              <w:instrText xml:space="preserve"> PAGEREF _Toc220139660 \h </w:instrText>
+              <w:instrText xml:space="preserve"> PAGEREF _Toc222649034 \h </w:instrText>
             </w:r>
             <w:r>
               <w:rPr>
@@ -2140,7 +2152,7 @@
               <w14:ligatures w14:val="standardContextual"/>
             </w:rPr>
           </w:pPr>
-          <w:hyperlink w:anchor="_Toc220139661" w:history="1">
+          <w:hyperlink w:anchor="_Toc222649035" w:history="1">
             <w:r>
               <w:rPr>
                 <w:rStyle w:val="Hyperlink"/>
@@ -2185,7 +2197,7 @@
                 <w:noProof/>
                 <w:webHidden/>
               </w:rPr>
-              <w:instrText xml:space="preserve"> PAGEREF _Toc220139661 \h </w:instrText>
+              <w:instrText xml:space="preserve"> PAGEREF _Toc222649035 \h </w:instrText>
             </w:r>
             <w:r>
               <w:rPr>
@@ -2232,7 +2244,7 @@
               <w14:ligatures w14:val="standardContextual"/>
             </w:rPr>
           </w:pPr>
-          <w:hyperlink w:anchor="_Toc220139662" w:history="1">
+          <w:hyperlink w:anchor="_Toc222649036" w:history="1">
             <w:r>
               <w:rPr>
                 <w:rStyle w:val="Hyperlink"/>
@@ -2277,7 +2289,7 @@
                 <w:noProof/>
                 <w:webHidden/>
               </w:rPr>
-              <w:instrText xml:space="preserve"> PAGEREF _Toc220139662 \h </w:instrText>
+              <w:instrText xml:space="preserve"> PAGEREF _Toc222649036 \h </w:instrText>
             </w:r>
             <w:r>
               <w:rPr>
@@ -2324,7 +2336,7 @@
               <w14:ligatures w14:val="standardContextual"/>
             </w:rPr>
           </w:pPr>
-          <w:hyperlink w:anchor="_Toc220139663" w:history="1">
+          <w:hyperlink w:anchor="_Toc222649037" w:history="1">
             <w:r>
               <w:rPr>
                 <w:rStyle w:val="Hyperlink"/>
@@ -2369,7 +2381,7 @@
                 <w:noProof/>
                 <w:webHidden/>
               </w:rPr>
-              <w:instrText xml:space="preserve"> PAGEREF _Toc220139663 \h </w:instrText>
+              <w:instrText xml:space="preserve"> PAGEREF _Toc222649037 \h </w:instrText>
             </w:r>
             <w:r>
               <w:rPr>
@@ -2416,7 +2428,7 @@
               <w14:ligatures w14:val="standardContextual"/>
             </w:rPr>
           </w:pPr>
-          <w:hyperlink w:anchor="_Toc220139664" w:history="1">
+          <w:hyperlink w:anchor="_Toc222649038" w:history="1">
             <w:r>
               <w:rPr>
                 <w:rStyle w:val="Hyperlink"/>
@@ -2461,7 +2473,7 @@
                 <w:noProof/>
                 <w:webHidden/>
               </w:rPr>
-              <w:instrText xml:space="preserve"> PAGEREF _Toc220139664 \h </w:instrText>
+              <w:instrText xml:space="preserve"> PAGEREF _Toc222649038 \h </w:instrText>
             </w:r>
             <w:r>
               <w:rPr>
@@ -2508,7 +2520,7 @@
               <w14:ligatures w14:val="standardContextual"/>
             </w:rPr>
           </w:pPr>
-          <w:hyperlink w:anchor="_Toc220139665" w:history="1">
+          <w:hyperlink w:anchor="_Toc222649039" w:history="1">
             <w:r>
               <w:rPr>
                 <w:rStyle w:val="Hyperlink"/>
@@ -2553,7 +2565,7 @@
                 <w:noProof/>
                 <w:webHidden/>
               </w:rPr>
-              <w:instrText xml:space="preserve"> PAGEREF _Toc220139665 \h </w:instrText>
+              <w:instrText xml:space="preserve"> PAGEREF _Toc222649039 \h </w:instrText>
             </w:r>
             <w:r>
               <w:rPr>
@@ -2600,7 +2612,7 @@
               <w14:ligatures w14:val="standardContextual"/>
             </w:rPr>
           </w:pPr>
-          <w:hyperlink w:anchor="_Toc220139666" w:history="1">
+          <w:hyperlink w:anchor="_Toc222649040" w:history="1">
             <w:r>
               <w:rPr>
                 <w:rStyle w:val="Hyperlink"/>
@@ -2645,7 +2657,7 @@
                 <w:noProof/>
                 <w:webHidden/>
               </w:rPr>
-              <w:instrText xml:space="preserve"> PAGEREF _Toc220139666 \h </w:instrText>
+              <w:instrText xml:space="preserve"> PAGEREF _Toc222649040 \h </w:instrText>
             </w:r>
             <w:r>
               <w:rPr>
@@ -2692,7 +2704,7 @@
               <w14:ligatures w14:val="standardContextual"/>
             </w:rPr>
           </w:pPr>
-          <w:hyperlink w:anchor="_Toc220139667" w:history="1">
+          <w:hyperlink w:anchor="_Toc222649041" w:history="1">
             <w:r>
               <w:rPr>
                 <w:rStyle w:val="Hyperlink"/>
@@ -2737,7 +2749,7 @@
                 <w:noProof/>
                 <w:webHidden/>
               </w:rPr>
-              <w:instrText xml:space="preserve"> PAGEREF _Toc220139667 \h </w:instrText>
+              <w:instrText xml:space="preserve"> PAGEREF _Toc222649041 \h </w:instrText>
             </w:r>
             <w:r>
               <w:rPr>
@@ -2784,7 +2796,7 @@
               <w14:ligatures w14:val="standardContextual"/>
             </w:rPr>
           </w:pPr>
-          <w:hyperlink w:anchor="_Toc220139668" w:history="1">
+          <w:hyperlink w:anchor="_Toc222649042" w:history="1">
             <w:r>
               <w:rPr>
                 <w:rStyle w:val="Hyperlink"/>
@@ -2829,7 +2841,7 @@
                 <w:noProof/>
                 <w:webHidden/>
               </w:rPr>
-              <w:instrText xml:space="preserve"> PAGEREF _Toc220139668 \h </w:instrText>
+              <w:instrText xml:space="preserve"> PAGEREF _Toc222649042 \h </w:instrText>
             </w:r>
             <w:r>
               <w:rPr>
@@ -2876,7 +2888,7 @@
               <w14:ligatures w14:val="standardContextual"/>
             </w:rPr>
           </w:pPr>
-          <w:hyperlink w:anchor="_Toc220139669" w:history="1">
+          <w:hyperlink w:anchor="_Toc222649043" w:history="1">
             <w:r>
               <w:rPr>
                 <w:rStyle w:val="Hyperlink"/>
@@ -2921,7 +2933,7 @@
                 <w:noProof/>
                 <w:webHidden/>
               </w:rPr>
-              <w:instrText xml:space="preserve"> PAGEREF _Toc220139669 \h </w:instrText>
+              <w:instrText xml:space="preserve"> PAGEREF _Toc222649043 \h </w:instrText>
             </w:r>
             <w:r>
               <w:rPr>
@@ -2968,7 +2980,7 @@
               <w14:ligatures w14:val="standardContextual"/>
             </w:rPr>
           </w:pPr>
-          <w:hyperlink w:anchor="_Toc220139670" w:history="1">
+          <w:hyperlink w:anchor="_Toc222649044" w:history="1">
             <w:r>
               <w:rPr>
                 <w:rStyle w:val="Hyperlink"/>
@@ -3013,7 +3025,7 @@
                 <w:noProof/>
                 <w:webHidden/>
               </w:rPr>
-              <w:instrText xml:space="preserve"> PAGEREF _Toc220139670 \h </w:instrText>
+              <w:instrText xml:space="preserve"> PAGEREF _Toc222649044 \h </w:instrText>
             </w:r>
             <w:r>
               <w:rPr>
@@ -3060,7 +3072,7 @@
               <w14:ligatures w14:val="standardContextual"/>
             </w:rPr>
           </w:pPr>
-          <w:hyperlink w:anchor="_Toc220139671" w:history="1">
+          <w:hyperlink w:anchor="_Toc222649045" w:history="1">
             <w:r>
               <w:rPr>
                 <w:rStyle w:val="Hyperlink"/>
@@ -3105,7 +3117,7 @@
                 <w:noProof/>
                 <w:webHidden/>
               </w:rPr>
-              <w:instrText xml:space="preserve"> PAGEREF _Toc220139671 \h </w:instrText>
+              <w:instrText xml:space="preserve"> PAGEREF _Toc222649045 \h </w:instrText>
             </w:r>
             <w:r>
               <w:rPr>
@@ -3152,7 +3164,7 @@
               <w14:ligatures w14:val="standardContextual"/>
             </w:rPr>
           </w:pPr>
-          <w:hyperlink w:anchor="_Toc220139672" w:history="1">
+          <w:hyperlink w:anchor="_Toc222649046" w:history="1">
             <w:r>
               <w:rPr>
                 <w:rStyle w:val="Hyperlink"/>
@@ -3197,7 +3209,7 @@
                 <w:noProof/>
                 <w:webHidden/>
               </w:rPr>
-              <w:instrText xml:space="preserve"> PAGEREF _Toc220139672 \h </w:instrText>
+              <w:instrText xml:space="preserve"> PAGEREF _Toc222649046 \h </w:instrText>
             </w:r>
             <w:r>
               <w:rPr>
@@ -3244,7 +3256,7 @@
               <w14:ligatures w14:val="standardContextual"/>
             </w:rPr>
           </w:pPr>
-          <w:hyperlink w:anchor="_Toc220139673" w:history="1">
+          <w:hyperlink w:anchor="_Toc222649047" w:history="1">
             <w:r>
               <w:rPr>
                 <w:rStyle w:val="Hyperlink"/>
@@ -3289,7 +3301,7 @@
                 <w:noProof/>
                 <w:webHidden/>
               </w:rPr>
-              <w:instrText xml:space="preserve"> PAGEREF _Toc220139673 \h </w:instrText>
+              <w:instrText xml:space="preserve"> PAGEREF _Toc222649047 \h </w:instrText>
             </w:r>
             <w:r>
               <w:rPr>
@@ -3336,7 +3348,7 @@
               <w14:ligatures w14:val="standardContextual"/>
             </w:rPr>
           </w:pPr>
-          <w:hyperlink w:anchor="_Toc220139674" w:history="1">
+          <w:hyperlink w:anchor="_Toc222649048" w:history="1">
             <w:r>
               <w:rPr>
                 <w:rStyle w:val="Hyperlink"/>
@@ -3381,7 +3393,7 @@
                 <w:noProof/>
                 <w:webHidden/>
               </w:rPr>
-              <w:instrText xml:space="preserve"> PAGEREF _Toc220139674 \h </w:instrText>
+              <w:instrText xml:space="preserve"> PAGEREF _Toc222649048 \h </w:instrText>
             </w:r>
             <w:r>
               <w:rPr>
@@ -3428,7 +3440,7 @@
               <w14:ligatures w14:val="standardContextual"/>
             </w:rPr>
           </w:pPr>
-          <w:hyperlink w:anchor="_Toc220139675" w:history="1">
+          <w:hyperlink w:anchor="_Toc222649049" w:history="1">
             <w:r>
               <w:rPr>
                 <w:rStyle w:val="Hyperlink"/>
@@ -3473,7 +3485,7 @@
                 <w:noProof/>
                 <w:webHidden/>
               </w:rPr>
-              <w:instrText xml:space="preserve"> PAGEREF _Toc220139675 \h </w:instrText>
+              <w:instrText xml:space="preserve"> PAGEREF _Toc222649049 \h </w:instrText>
             </w:r>
             <w:r>
               <w:rPr>
@@ -3520,7 +3532,7 @@
               <w14:ligatures w14:val="standardContextual"/>
             </w:rPr>
           </w:pPr>
-          <w:hyperlink w:anchor="_Toc220139676" w:history="1">
+          <w:hyperlink w:anchor="_Toc222649050" w:history="1">
             <w:r>
               <w:rPr>
                 <w:rStyle w:val="Hyperlink"/>
@@ -3565,7 +3577,7 @@
                 <w:noProof/>
                 <w:webHidden/>
               </w:rPr>
-              <w:instrText xml:space="preserve"> PAGEREF _Toc220139676 \h </w:instrText>
+              <w:instrText xml:space="preserve"> PAGEREF _Toc222649050 \h </w:instrText>
             </w:r>
             <w:r>
               <w:rPr>
@@ -3612,7 +3624,7 @@
               <w14:ligatures w14:val="standardContextual"/>
             </w:rPr>
           </w:pPr>
-          <w:hyperlink w:anchor="_Toc220139677" w:history="1">
+          <w:hyperlink w:anchor="_Toc222649051" w:history="1">
             <w:r>
               <w:rPr>
                 <w:rStyle w:val="Hyperlink"/>
@@ -3657,7 +3669,7 @@
                 <w:noProof/>
                 <w:webHidden/>
               </w:rPr>
-              <w:instrText xml:space="preserve"> PAGEREF _Toc220139677 \h </w:instrText>
+              <w:instrText xml:space="preserve"> PAGEREF _Toc222649051 \h </w:instrText>
             </w:r>
             <w:r>
               <w:rPr>
@@ -3704,7 +3716,7 @@
               <w14:ligatures w14:val="standardContextual"/>
             </w:rPr>
           </w:pPr>
-          <w:hyperlink w:anchor="_Toc220139678" w:history="1">
+          <w:hyperlink w:anchor="_Toc222649052" w:history="1">
             <w:r>
               <w:rPr>
                 <w:rStyle w:val="Hyperlink"/>
@@ -3749,7 +3761,7 @@
                 <w:noProof/>
                 <w:webHidden/>
               </w:rPr>
-              <w:instrText xml:space="preserve"> PAGEREF _Toc220139678 \h </w:instrText>
+              <w:instrText xml:space="preserve"> PAGEREF _Toc222649052 \h </w:instrText>
             </w:r>
             <w:r>
               <w:rPr>
@@ -3796,7 +3808,7 @@
               <w14:ligatures w14:val="standardContextual"/>
             </w:rPr>
           </w:pPr>
-          <w:hyperlink w:anchor="_Toc220139679" w:history="1">
+          <w:hyperlink w:anchor="_Toc222649053" w:history="1">
             <w:r>
               <w:rPr>
                 <w:rStyle w:val="Hyperlink"/>
@@ -3841,7 +3853,7 @@
                 <w:noProof/>
                 <w:webHidden/>
               </w:rPr>
-              <w:instrText xml:space="preserve"> PAGEREF _Toc220139679 \h </w:instrText>
+              <w:instrText xml:space="preserve"> PAGEREF _Toc222649053 \h </w:instrText>
             </w:r>
             <w:r>
               <w:rPr>
@@ -3888,7 +3900,7 @@
               <w14:ligatures w14:val="standardContextual"/>
             </w:rPr>
           </w:pPr>
-          <w:hyperlink w:anchor="_Toc220139680" w:history="1">
+          <w:hyperlink w:anchor="_Toc222649054" w:history="1">
             <w:r>
               <w:rPr>
                 <w:rStyle w:val="Hyperlink"/>
@@ -3933,7 +3945,7 @@
                 <w:noProof/>
                 <w:webHidden/>
               </w:rPr>
-              <w:instrText xml:space="preserve"> PAGEREF _Toc220139680 \h </w:instrText>
+              <w:instrText xml:space="preserve"> PAGEREF _Toc222649054 \h </w:instrText>
             </w:r>
             <w:r>
               <w:rPr>
@@ -3980,7 +3992,7 @@
               <w14:ligatures w14:val="standardContextual"/>
             </w:rPr>
           </w:pPr>
-          <w:hyperlink w:anchor="_Toc220139681" w:history="1">
+          <w:hyperlink w:anchor="_Toc222649055" w:history="1">
             <w:r>
               <w:rPr>
                 <w:rStyle w:val="Hyperlink"/>
@@ -4025,7 +4037,7 @@
                 <w:noProof/>
                 <w:webHidden/>
               </w:rPr>
-              <w:instrText xml:space="preserve"> PAGEREF _Toc220139681 \h </w:instrText>
+              <w:instrText xml:space="preserve"> PAGEREF _Toc222649055 \h </w:instrText>
             </w:r>
             <w:r>
               <w:rPr>
@@ -4072,7 +4084,7 @@
               <w14:ligatures w14:val="standardContextual"/>
             </w:rPr>
           </w:pPr>
-          <w:hyperlink w:anchor="_Toc220139682" w:history="1">
+          <w:hyperlink w:anchor="_Toc222649056" w:history="1">
             <w:r>
               <w:rPr>
                 <w:rStyle w:val="Hyperlink"/>
@@ -4117,7 +4129,7 @@
                 <w:noProof/>
                 <w:webHidden/>
               </w:rPr>
-              <w:instrText xml:space="preserve"> PAGEREF _Toc220139682 \h </w:instrText>
+              <w:instrText xml:space="preserve"> PAGEREF _Toc222649056 \h </w:instrText>
             </w:r>
             <w:r>
               <w:rPr>
@@ -4164,7 +4176,7 @@
               <w14:ligatures w14:val="standardContextual"/>
             </w:rPr>
           </w:pPr>
-          <w:hyperlink w:anchor="_Toc220139683" w:history="1">
+          <w:hyperlink w:anchor="_Toc222649057" w:history="1">
             <w:r>
               <w:rPr>
                 <w:rStyle w:val="Hyperlink"/>
@@ -4209,7 +4221,7 @@
                 <w:noProof/>
                 <w:webHidden/>
               </w:rPr>
-              <w:instrText xml:space="preserve"> PAGEREF _Toc220139683 \h </w:instrText>
+              <w:instrText xml:space="preserve"> PAGEREF _Toc222649057 \h </w:instrText>
             </w:r>
             <w:r>
               <w:rPr>
@@ -4256,7 +4268,7 @@
               <w14:ligatures w14:val="standardContextual"/>
             </w:rPr>
           </w:pPr>
-          <w:hyperlink w:anchor="_Toc220139684" w:history="1">
+          <w:hyperlink w:anchor="_Toc222649058" w:history="1">
             <w:r>
               <w:rPr>
                 <w:rStyle w:val="Hyperlink"/>
@@ -4301,7 +4313,7 @@
                 <w:noProof/>
                 <w:webHidden/>
               </w:rPr>
-              <w:instrText xml:space="preserve"> PAGEREF _Toc220139684 \h </w:instrText>
+              <w:instrText xml:space="preserve"> PAGEREF _Toc222649058 \h </w:instrText>
             </w:r>
             <w:r>
               <w:rPr>
@@ -4348,7 +4360,7 @@
               <w14:ligatures w14:val="standardContextual"/>
             </w:rPr>
           </w:pPr>
-          <w:hyperlink w:anchor="_Toc220139685" w:history="1">
+          <w:hyperlink w:anchor="_Toc222649059" w:history="1">
             <w:r>
               <w:rPr>
                 <w:rStyle w:val="Hyperlink"/>
@@ -4393,7 +4405,7 @@
                 <w:noProof/>
                 <w:webHidden/>
               </w:rPr>
-              <w:instrText xml:space="preserve"> PAGEREF _Toc220139685 \h </w:instrText>
+              <w:instrText xml:space="preserve"> PAGEREF _Toc222649059 \h </w:instrText>
             </w:r>
             <w:r>
               <w:rPr>
@@ -4440,7 +4452,7 @@
               <w14:ligatures w14:val="standardContextual"/>
             </w:rPr>
           </w:pPr>
-          <w:hyperlink w:anchor="_Toc220139686" w:history="1">
+          <w:hyperlink w:anchor="_Toc222649060" w:history="1">
             <w:r>
               <w:rPr>
                 <w:rStyle w:val="Hyperlink"/>
@@ -4485,7 +4497,7 @@
                 <w:noProof/>
                 <w:webHidden/>
               </w:rPr>
-              <w:instrText xml:space="preserve"> PAGEREF _Toc220139686 \h </w:instrText>
+              <w:instrText xml:space="preserve"> PAGEREF _Toc222649060 \h </w:instrText>
             </w:r>
             <w:r>
               <w:rPr>
@@ -4532,7 +4544,7 @@
               <w14:ligatures w14:val="standardContextual"/>
             </w:rPr>
           </w:pPr>
-          <w:hyperlink w:anchor="_Toc220139687" w:history="1">
+          <w:hyperlink w:anchor="_Toc222649061" w:history="1">
             <w:r>
               <w:rPr>
                 <w:rStyle w:val="Hyperlink"/>
@@ -4577,7 +4589,7 @@
                 <w:noProof/>
                 <w:webHidden/>
               </w:rPr>
-              <w:instrText xml:space="preserve"> PAGEREF _Toc220139687 \h </w:instrText>
+              <w:instrText xml:space="preserve"> PAGEREF _Toc222649061 \h </w:instrText>
             </w:r>
             <w:r>
               <w:rPr>
@@ -4624,7 +4636,7 @@
               <w14:ligatures w14:val="standardContextual"/>
             </w:rPr>
           </w:pPr>
-          <w:hyperlink w:anchor="_Toc220139688" w:history="1">
+          <w:hyperlink w:anchor="_Toc222649062" w:history="1">
             <w:r>
               <w:rPr>
                 <w:rStyle w:val="Hyperlink"/>
@@ -4669,7 +4681,7 @@
                 <w:noProof/>
                 <w:webHidden/>
               </w:rPr>
-              <w:instrText xml:space="preserve"> PAGEREF _Toc220139688 \h </w:instrText>
+              <w:instrText xml:space="preserve"> PAGEREF _Toc222649062 \h </w:instrText>
             </w:r>
             <w:r>
               <w:rPr>
@@ -4716,7 +4728,7 @@
               <w14:ligatures w14:val="standardContextual"/>
             </w:rPr>
           </w:pPr>
-          <w:hyperlink w:anchor="_Toc220139689" w:history="1">
+          <w:hyperlink w:anchor="_Toc222649063" w:history="1">
             <w:r>
               <w:rPr>
                 <w:rStyle w:val="Hyperlink"/>
@@ -4761,7 +4773,7 @@
                 <w:noProof/>
                 <w:webHidden/>
               </w:rPr>
-              <w:instrText xml:space="preserve"> PAGEREF _Toc220139689 \h </w:instrText>
+              <w:instrText xml:space="preserve"> PAGEREF _Toc222649063 \h </w:instrText>
             </w:r>
             <w:r>
               <w:rPr>
@@ -4808,7 +4820,7 @@
               <w14:ligatures w14:val="standardContextual"/>
             </w:rPr>
           </w:pPr>
-          <w:hyperlink w:anchor="_Toc220139690" w:history="1">
+          <w:hyperlink w:anchor="_Toc222649064" w:history="1">
             <w:r>
               <w:rPr>
                 <w:rStyle w:val="Hyperlink"/>
@@ -4853,7 +4865,7 @@
                 <w:noProof/>
                 <w:webHidden/>
               </w:rPr>
-              <w:instrText xml:space="preserve"> PAGEREF _Toc220139690 \h </w:instrText>
+              <w:instrText xml:space="preserve"> PAGEREF _Toc222649064 \h </w:instrText>
             </w:r>
             <w:r>
               <w:rPr>
@@ -4900,7 +4912,7 @@
               <w14:ligatures w14:val="standardContextual"/>
             </w:rPr>
           </w:pPr>
-          <w:hyperlink w:anchor="_Toc220139691" w:history="1">
+          <w:hyperlink w:anchor="_Toc222649065" w:history="1">
             <w:r>
               <w:rPr>
                 <w:rStyle w:val="Hyperlink"/>
@@ -4945,7 +4957,7 @@
                 <w:noProof/>
                 <w:webHidden/>
               </w:rPr>
-              <w:instrText xml:space="preserve"> PAGEREF _Toc220139691 \h </w:instrText>
+              <w:instrText xml:space="preserve"> PAGEREF _Toc222649065 \h </w:instrText>
             </w:r>
             <w:r>
               <w:rPr>
@@ -4992,7 +5004,7 @@
               <w14:ligatures w14:val="standardContextual"/>
             </w:rPr>
           </w:pPr>
-          <w:hyperlink w:anchor="_Toc220139692" w:history="1">
+          <w:hyperlink w:anchor="_Toc222649066" w:history="1">
             <w:r>
               <w:rPr>
                 <w:rStyle w:val="Hyperlink"/>
@@ -5037,7 +5049,7 @@
                 <w:noProof/>
                 <w:webHidden/>
               </w:rPr>
-              <w:instrText xml:space="preserve"> PAGEREF _Toc220139692 \h </w:instrText>
+              <w:instrText xml:space="preserve"> PAGEREF _Toc222649066 \h </w:instrText>
             </w:r>
             <w:r>
               <w:rPr>
@@ -5084,7 +5096,7 @@
               <w14:ligatures w14:val="standardContextual"/>
             </w:rPr>
           </w:pPr>
-          <w:hyperlink w:anchor="_Toc220139693" w:history="1">
+          <w:hyperlink w:anchor="_Toc222649067" w:history="1">
             <w:r>
               <w:rPr>
                 <w:rStyle w:val="Hyperlink"/>
@@ -5129,7 +5141,7 @@
                 <w:noProof/>
                 <w:webHidden/>
               </w:rPr>
-              <w:instrText xml:space="preserve"> PAGEREF _Toc220139693 \h </w:instrText>
+              <w:instrText xml:space="preserve"> PAGEREF _Toc222649067 \h </w:instrText>
             </w:r>
             <w:r>
               <w:rPr>
@@ -5176,7 +5188,7 @@
               <w14:ligatures w14:val="standardContextual"/>
             </w:rPr>
           </w:pPr>
-          <w:hyperlink w:anchor="_Toc220139694" w:history="1">
+          <w:hyperlink w:anchor="_Toc222649068" w:history="1">
             <w:r>
               <w:rPr>
                 <w:rStyle w:val="Hyperlink"/>
@@ -5221,7 +5233,7 @@
                 <w:noProof/>
                 <w:webHidden/>
               </w:rPr>
-              <w:instrText xml:space="preserve"> PAGEREF _Toc220139694 \h </w:instrText>
+              <w:instrText xml:space="preserve"> PAGEREF _Toc222649068 \h </w:instrText>
             </w:r>
             <w:r>
               <w:rPr>
@@ -5268,7 +5280,7 @@
               <w14:ligatures w14:val="standardContextual"/>
             </w:rPr>
           </w:pPr>
-          <w:hyperlink w:anchor="_Toc220139695" w:history="1">
+          <w:hyperlink w:anchor="_Toc222649069" w:history="1">
             <w:r>
               <w:rPr>
                 <w:rStyle w:val="Hyperlink"/>
@@ -5313,7 +5325,7 @@
                 <w:noProof/>
                 <w:webHidden/>
               </w:rPr>
-              <w:instrText xml:space="preserve"> PAGEREF _Toc220139695 \h </w:instrText>
+              <w:instrText xml:space="preserve"> PAGEREF _Toc222649069 \h </w:instrText>
             </w:r>
             <w:r>
               <w:rPr>
@@ -5360,7 +5372,7 @@
               <w14:ligatures w14:val="standardContextual"/>
             </w:rPr>
           </w:pPr>
-          <w:hyperlink w:anchor="_Toc220139696" w:history="1">
+          <w:hyperlink w:anchor="_Toc222649070" w:history="1">
             <w:r>
               <w:rPr>
                 <w:rStyle w:val="Hyperlink"/>
@@ -5405,7 +5417,7 @@
                 <w:noProof/>
                 <w:webHidden/>
               </w:rPr>
-              <w:instrText xml:space="preserve"> PAGEREF _Toc220139696 \h </w:instrText>
+              <w:instrText xml:space="preserve"> PAGEREF _Toc222649070 \h </w:instrText>
             </w:r>
             <w:r>
               <w:rPr>
@@ -5452,7 +5464,7 @@
               <w14:ligatures w14:val="standardContextual"/>
             </w:rPr>
           </w:pPr>
-          <w:hyperlink w:anchor="_Toc220139697" w:history="1">
+          <w:hyperlink w:anchor="_Toc222649071" w:history="1">
             <w:r>
               <w:rPr>
                 <w:rStyle w:val="Hyperlink"/>
@@ -5497,7 +5509,7 @@
                 <w:noProof/>
                 <w:webHidden/>
               </w:rPr>
-              <w:instrText xml:space="preserve"> PAGEREF _Toc220139697 \h </w:instrText>
+              <w:instrText xml:space="preserve"> PAGEREF _Toc222649071 \h </w:instrText>
             </w:r>
             <w:r>
               <w:rPr>
@@ -5544,7 +5556,7 @@
               <w14:ligatures w14:val="standardContextual"/>
             </w:rPr>
           </w:pPr>
-          <w:hyperlink w:anchor="_Toc220139698" w:history="1">
+          <w:hyperlink w:anchor="_Toc222649072" w:history="1">
             <w:r>
               <w:rPr>
                 <w:rStyle w:val="Hyperlink"/>
@@ -5589,7 +5601,7 @@
                 <w:noProof/>
                 <w:webHidden/>
               </w:rPr>
-              <w:instrText xml:space="preserve"> PAGEREF _Toc220139698 \h </w:instrText>
+              <w:instrText xml:space="preserve"> PAGEREF _Toc222649072 \h </w:instrText>
             </w:r>
             <w:r>
               <w:rPr>
@@ -5636,7 +5648,7 @@
               <w14:ligatures w14:val="standardContextual"/>
             </w:rPr>
           </w:pPr>
-          <w:hyperlink w:anchor="_Toc220139699" w:history="1">
+          <w:hyperlink w:anchor="_Toc222649073" w:history="1">
             <w:r>
               <w:rPr>
                 <w:rStyle w:val="Hyperlink"/>
@@ -5681,7 +5693,7 @@
                 <w:noProof/>
                 <w:webHidden/>
               </w:rPr>
-              <w:instrText xml:space="preserve"> PAGEREF _Toc220139699 \h </w:instrText>
+              <w:instrText xml:space="preserve"> PAGEREF _Toc222649073 \h </w:instrText>
             </w:r>
             <w:r>
               <w:rPr>
@@ -5728,7 +5740,7 @@
               <w14:ligatures w14:val="standardContextual"/>
             </w:rPr>
           </w:pPr>
-          <w:hyperlink w:anchor="_Toc220139700" w:history="1">
+          <w:hyperlink w:anchor="_Toc222649074" w:history="1">
             <w:r>
               <w:rPr>
                 <w:rStyle w:val="Hyperlink"/>
@@ -5773,7 +5785,7 @@
                 <w:noProof/>
                 <w:webHidden/>
               </w:rPr>
-              <w:instrText xml:space="preserve"> PAGEREF _Toc220139700 \h </w:instrText>
+              <w:instrText xml:space="preserve"> PAGEREF _Toc222649074 \h </w:instrText>
             </w:r>
             <w:r>
               <w:rPr>
@@ -5820,7 +5832,7 @@
               <w14:ligatures w14:val="standardContextual"/>
             </w:rPr>
           </w:pPr>
-          <w:hyperlink w:anchor="_Toc220139701" w:history="1">
+          <w:hyperlink w:anchor="_Toc222649075" w:history="1">
             <w:r>
               <w:rPr>
                 <w:rStyle w:val="Hyperlink"/>
@@ -5865,7 +5877,7 @@
                 <w:noProof/>
                 <w:webHidden/>
               </w:rPr>
-              <w:instrText xml:space="preserve"> PAGEREF _Toc220139701 \h </w:instrText>
+              <w:instrText xml:space="preserve"> PAGEREF _Toc222649075 \h </w:instrText>
             </w:r>
             <w:r>
               <w:rPr>
@@ -5912,7 +5924,7 @@
               <w14:ligatures w14:val="standardContextual"/>
             </w:rPr>
           </w:pPr>
-          <w:hyperlink w:anchor="_Toc220139702" w:history="1">
+          <w:hyperlink w:anchor="_Toc222649076" w:history="1">
             <w:r>
               <w:rPr>
                 <w:rStyle w:val="Hyperlink"/>
@@ -5957,7 +5969,7 @@
                 <w:noProof/>
                 <w:webHidden/>
               </w:rPr>
-              <w:instrText xml:space="preserve"> PAGEREF _Toc220139702 \h </w:instrText>
+              <w:instrText xml:space="preserve"> PAGEREF _Toc222649076 \h </w:instrText>
             </w:r>
             <w:r>
               <w:rPr>
@@ -6004,7 +6016,7 @@
               <w14:ligatures w14:val="standardContextual"/>
             </w:rPr>
           </w:pPr>
-          <w:hyperlink w:anchor="_Toc220139703" w:history="1">
+          <w:hyperlink w:anchor="_Toc222649077" w:history="1">
             <w:r>
               <w:rPr>
                 <w:rStyle w:val="Hyperlink"/>
@@ -6049,7 +6061,7 @@
                 <w:noProof/>
                 <w:webHidden/>
               </w:rPr>
-              <w:instrText xml:space="preserve"> PAGEREF _Toc220139703 \h </w:instrText>
+              <w:instrText xml:space="preserve"> PAGEREF _Toc222649077 \h </w:instrText>
             </w:r>
             <w:r>
               <w:rPr>
@@ -6096,7 +6108,7 @@
               <w14:ligatures w14:val="standardContextual"/>
             </w:rPr>
           </w:pPr>
-          <w:hyperlink w:anchor="_Toc220139704" w:history="1">
+          <w:hyperlink w:anchor="_Toc222649078" w:history="1">
             <w:r>
               <w:rPr>
                 <w:rStyle w:val="Hyperlink"/>
@@ -6141,7 +6153,7 @@
                 <w:noProof/>
                 <w:webHidden/>
               </w:rPr>
-              <w:instrText xml:space="preserve"> PAGEREF _Toc220139704 \h </w:instrText>
+              <w:instrText xml:space="preserve"> PAGEREF _Toc222649078 \h </w:instrText>
             </w:r>
             <w:r>
               <w:rPr>
@@ -6188,7 +6200,7 @@
               <w14:ligatures w14:val="standardContextual"/>
             </w:rPr>
           </w:pPr>
-          <w:hyperlink w:anchor="_Toc220139705" w:history="1">
+          <w:hyperlink w:anchor="_Toc222649079" w:history="1">
             <w:r>
               <w:rPr>
                 <w:rStyle w:val="Hyperlink"/>
@@ -6233,7 +6245,7 @@
                 <w:noProof/>
                 <w:webHidden/>
               </w:rPr>
-              <w:instrText xml:space="preserve"> PAGEREF _Toc220139705 \h </w:instrText>
+              <w:instrText xml:space="preserve"> PAGEREF _Toc222649079 \h </w:instrText>
             </w:r>
             <w:r>
               <w:rPr>
@@ -6280,7 +6292,7 @@
               <w14:ligatures w14:val="standardContextual"/>
             </w:rPr>
           </w:pPr>
-          <w:hyperlink w:anchor="_Toc220139706" w:history="1">
+          <w:hyperlink w:anchor="_Toc222649080" w:history="1">
             <w:r>
               <w:rPr>
                 <w:rStyle w:val="Hyperlink"/>
@@ -6325,7 +6337,7 @@
                 <w:noProof/>
                 <w:webHidden/>
               </w:rPr>
-              <w:instrText xml:space="preserve"> PAGEREF _Toc220139706 \h </w:instrText>
+              <w:instrText xml:space="preserve"> PAGEREF _Toc222649080 \h </w:instrText>
             </w:r>
             <w:r>
               <w:rPr>
@@ -6372,7 +6384,7 @@
               <w14:ligatures w14:val="standardContextual"/>
             </w:rPr>
           </w:pPr>
-          <w:hyperlink w:anchor="_Toc220139707" w:history="1">
+          <w:hyperlink w:anchor="_Toc222649081" w:history="1">
             <w:r>
               <w:rPr>
                 <w:rStyle w:val="Hyperlink"/>
@@ -6417,7 +6429,7 @@
                 <w:noProof/>
                 <w:webHidden/>
               </w:rPr>
-              <w:instrText xml:space="preserve"> PAGEREF _Toc220139707 \h </w:instrText>
+              <w:instrText xml:space="preserve"> PAGEREF _Toc222649081 \h </w:instrText>
             </w:r>
             <w:r>
               <w:rPr>
@@ -6464,7 +6476,7 @@
               <w14:ligatures w14:val="standardContextual"/>
             </w:rPr>
           </w:pPr>
-          <w:hyperlink w:anchor="_Toc220139708" w:history="1">
+          <w:hyperlink w:anchor="_Toc222649082" w:history="1">
             <w:r>
               <w:rPr>
                 <w:rStyle w:val="Hyperlink"/>
@@ -6509,7 +6521,7 @@
                 <w:noProof/>
                 <w:webHidden/>
               </w:rPr>
-              <w:instrText xml:space="preserve"> PAGEREF _Toc220139708 \h </w:instrText>
+              <w:instrText xml:space="preserve"> PAGEREF _Toc222649082 \h </w:instrText>
             </w:r>
             <w:r>
               <w:rPr>
@@ -6556,7 +6568,7 @@
               <w14:ligatures w14:val="standardContextual"/>
             </w:rPr>
           </w:pPr>
-          <w:hyperlink w:anchor="_Toc220139709" w:history="1">
+          <w:hyperlink w:anchor="_Toc222649083" w:history="1">
             <w:r>
               <w:rPr>
                 <w:rStyle w:val="Hyperlink"/>
@@ -6601,7 +6613,7 @@
                 <w:noProof/>
                 <w:webHidden/>
               </w:rPr>
-              <w:instrText xml:space="preserve"> PAGEREF _Toc220139709 \h </w:instrText>
+              <w:instrText xml:space="preserve"> PAGEREF _Toc222649083 \h </w:instrText>
             </w:r>
             <w:r>
               <w:rPr>
@@ -6648,7 +6660,7 @@
               <w14:ligatures w14:val="standardContextual"/>
             </w:rPr>
           </w:pPr>
-          <w:hyperlink w:anchor="_Toc220139710" w:history="1">
+          <w:hyperlink w:anchor="_Toc222649084" w:history="1">
             <w:r>
               <w:rPr>
                 <w:rStyle w:val="Hyperlink"/>
@@ -6693,7 +6705,7 @@
                 <w:noProof/>
                 <w:webHidden/>
               </w:rPr>
-              <w:instrText xml:space="preserve"> PAGEREF _Toc220139710 \h </w:instrText>
+              <w:instrText xml:space="preserve"> PAGEREF _Toc222649084 \h </w:instrText>
             </w:r>
             <w:r>
               <w:rPr>
@@ -6740,7 +6752,7 @@
               <w14:ligatures w14:val="standardContextual"/>
             </w:rPr>
           </w:pPr>
-          <w:hyperlink w:anchor="_Toc220139711" w:history="1">
+          <w:hyperlink w:anchor="_Toc222649085" w:history="1">
             <w:r>
               <w:rPr>
                 <w:rStyle w:val="Hyperlink"/>
@@ -6785,7 +6797,7 @@
                 <w:noProof/>
                 <w:webHidden/>
               </w:rPr>
-              <w:instrText xml:space="preserve"> PAGEREF _Toc220139711 \h </w:instrText>
+              <w:instrText xml:space="preserve"> PAGEREF _Toc222649085 \h </w:instrText>
             </w:r>
             <w:r>
               <w:rPr>
@@ -6832,7 +6844,7 @@
               <w14:ligatures w14:val="standardContextual"/>
             </w:rPr>
           </w:pPr>
-          <w:hyperlink w:anchor="_Toc220139712" w:history="1">
+          <w:hyperlink w:anchor="_Toc222649086" w:history="1">
             <w:r>
               <w:rPr>
                 <w:rStyle w:val="Hyperlink"/>
@@ -6877,7 +6889,7 @@
                 <w:noProof/>
                 <w:webHidden/>
               </w:rPr>
-              <w:instrText xml:space="preserve"> PAGEREF _Toc220139712 \h </w:instrText>
+              <w:instrText xml:space="preserve"> PAGEREF _Toc222649086 \h </w:instrText>
             </w:r>
             <w:r>
               <w:rPr>
@@ -6924,7 +6936,7 @@
               <w14:ligatures w14:val="standardContextual"/>
             </w:rPr>
           </w:pPr>
-          <w:hyperlink w:anchor="_Toc220139713" w:history="1">
+          <w:hyperlink w:anchor="_Toc222649087" w:history="1">
             <w:r>
               <w:rPr>
                 <w:rStyle w:val="Hyperlink"/>
@@ -6969,7 +6981,7 @@
                 <w:noProof/>
                 <w:webHidden/>
               </w:rPr>
-              <w:instrText xml:space="preserve"> PAGEREF _Toc220139713 \h </w:instrText>
+              <w:instrText xml:space="preserve"> PAGEREF _Toc222649087 \h </w:instrText>
             </w:r>
             <w:r>
               <w:rPr>
@@ -7016,7 +7028,7 @@
               <w14:ligatures w14:val="standardContextual"/>
             </w:rPr>
           </w:pPr>
-          <w:hyperlink w:anchor="_Toc220139714" w:history="1">
+          <w:hyperlink w:anchor="_Toc222649088" w:history="1">
             <w:r>
               <w:rPr>
                 <w:rStyle w:val="Hyperlink"/>
@@ -7061,7 +7073,7 @@
                 <w:noProof/>
                 <w:webHidden/>
               </w:rPr>
-              <w:instrText xml:space="preserve"> PAGEREF _Toc220139714 \h </w:instrText>
+              <w:instrText xml:space="preserve"> PAGEREF _Toc222649088 \h </w:instrText>
             </w:r>
             <w:r>
               <w:rPr>
@@ -7108,7 +7120,7 @@
               <w14:ligatures w14:val="standardContextual"/>
             </w:rPr>
           </w:pPr>
-          <w:hyperlink w:anchor="_Toc220139715" w:history="1">
+          <w:hyperlink w:anchor="_Toc222649089" w:history="1">
             <w:r>
               <w:rPr>
                 <w:rStyle w:val="Hyperlink"/>
@@ -7153,7 +7165,7 @@
                 <w:noProof/>
                 <w:webHidden/>
               </w:rPr>
-              <w:instrText xml:space="preserve"> PAGEREF _Toc220139715 \h </w:instrText>
+              <w:instrText xml:space="preserve"> PAGEREF _Toc222649089 \h </w:instrText>
             </w:r>
             <w:r>
               <w:rPr>
@@ -7200,7 +7212,7 @@
               <w14:ligatures w14:val="standardContextual"/>
             </w:rPr>
           </w:pPr>
-          <w:hyperlink w:anchor="_Toc220139716" w:history="1">
+          <w:hyperlink w:anchor="_Toc222649090" w:history="1">
             <w:r>
               <w:rPr>
                 <w:rStyle w:val="Hyperlink"/>
@@ -7224,7 +7236,7 @@
                 <w:rStyle w:val="Hyperlink"/>
                 <w:noProof/>
               </w:rPr>
-              <w:t>Discovery Port</w:t>
+              <w:t>Discovery port number</w:t>
             </w:r>
             <w:r>
               <w:rPr>
@@ -7245,7 +7257,7 @@
                 <w:noProof/>
                 <w:webHidden/>
               </w:rPr>
-              <w:instrText xml:space="preserve"> PAGEREF _Toc220139716 \h </w:instrText>
+              <w:instrText xml:space="preserve"> PAGEREF _Toc222649090 \h </w:instrText>
             </w:r>
             <w:r>
               <w:rPr>
@@ -7292,7 +7304,7 @@
               <w14:ligatures w14:val="standardContextual"/>
             </w:rPr>
           </w:pPr>
-          <w:hyperlink w:anchor="_Toc220139717" w:history="1">
+          <w:hyperlink w:anchor="_Toc222649091" w:history="1">
             <w:r>
               <w:rPr>
                 <w:rStyle w:val="Hyperlink"/>
@@ -7316,6 +7328,98 @@
                 <w:rStyle w:val="Hyperlink"/>
                 <w:noProof/>
               </w:rPr>
+              <w:t>Discovery port sharing</w:t>
+            </w:r>
+            <w:r>
+              <w:rPr>
+                <w:noProof/>
+                <w:webHidden/>
+              </w:rPr>
+              <w:tab/>
+            </w:r>
+            <w:r>
+              <w:rPr>
+                <w:noProof/>
+                <w:webHidden/>
+              </w:rPr>
+              <w:fldChar w:fldCharType="begin"/>
+            </w:r>
+            <w:r>
+              <w:rPr>
+                <w:noProof/>
+                <w:webHidden/>
+              </w:rPr>
+              <w:instrText xml:space="preserve"> PAGEREF _Toc222649091 \h </w:instrText>
+            </w:r>
+            <w:r>
+              <w:rPr>
+                <w:noProof/>
+                <w:webHidden/>
+              </w:rPr>
+            </w:r>
+            <w:r>
+              <w:rPr>
+                <w:noProof/>
+                <w:webHidden/>
+              </w:rPr>
+              <w:fldChar w:fldCharType="separate"/>
+            </w:r>
+            <w:r>
+              <w:rPr>
+                <w:noProof/>
+                <w:webHidden/>
+              </w:rPr>
+              <w:t>21</w:t>
+            </w:r>
+            <w:r>
+              <w:rPr>
+                <w:noProof/>
+                <w:webHidden/>
+              </w:rPr>
+              <w:fldChar w:fldCharType="end"/>
+            </w:r>
+          </w:hyperlink>
+        </w:p>
+        <w:p>
+          <w:pPr>
+            <w:pStyle w:val="TOC3"/>
+            <w:tabs>
+              <w:tab w:val="left" w:pos="1320"/>
+              <w:tab w:val="right" w:leader="dot" w:pos="9350"/>
+            </w:tabs>
+            <w:rPr>
+              <w:noProof/>
+              <w:kern w:val="2"/>
+              <w:sz w:val="24"/>
+              <w:szCs w:val="24"/>
+              <w:lang w:eastAsia="en-GB"/>
+              <w14:ligatures w14:val="standardContextual"/>
+            </w:rPr>
+          </w:pPr>
+          <w:hyperlink w:anchor="_Toc222649092" w:history="1">
+            <w:r>
+              <w:rPr>
+                <w:rStyle w:val="Hyperlink"/>
+                <w:noProof/>
+              </w:rPr>
+              <w:t>5.8.3</w:t>
+            </w:r>
+            <w:r>
+              <w:rPr>
+                <w:noProof/>
+                <w:kern w:val="2"/>
+                <w:sz w:val="24"/>
+                <w:szCs w:val="24"/>
+                <w:lang w:eastAsia="en-GB"/>
+                <w14:ligatures w14:val="standardContextual"/>
+              </w:rPr>
+              <w:tab/>
+            </w:r>
+            <w:r>
+              <w:rPr>
+                <w:rStyle w:val="Hyperlink"/>
+                <w:noProof/>
+              </w:rPr>
               <w:t>IP versions</w:t>
             </w:r>
             <w:r>
@@ -7337,7 +7441,7 @@
                 <w:noProof/>
                 <w:webHidden/>
               </w:rPr>
-              <w:instrText xml:space="preserve"> PAGEREF _Toc220139717 \h </w:instrText>
+              <w:instrText xml:space="preserve"> PAGEREF _Toc222649092 \h </w:instrText>
             </w:r>
             <w:r>
               <w:rPr>
@@ -7384,7 +7488,7 @@
               <w14:ligatures w14:val="standardContextual"/>
             </w:rPr>
           </w:pPr>
-          <w:hyperlink w:anchor="_Toc220139718" w:history="1">
+          <w:hyperlink w:anchor="_Toc222649093" w:history="1">
             <w:r>
               <w:rPr>
                 <w:rStyle w:val="Hyperlink"/>
@@ -7429,7 +7533,7 @@
                 <w:noProof/>
                 <w:webHidden/>
               </w:rPr>
-              <w:instrText xml:space="preserve"> PAGEREF _Toc220139718 \h </w:instrText>
+              <w:instrText xml:space="preserve"> PAGEREF _Toc222649093 \h </w:instrText>
             </w:r>
             <w:r>
               <w:rPr>
@@ -7476,7 +7580,7 @@
               <w14:ligatures w14:val="standardContextual"/>
             </w:rPr>
           </w:pPr>
-          <w:hyperlink w:anchor="_Toc220139719" w:history="1">
+          <w:hyperlink w:anchor="_Toc222649094" w:history="1">
             <w:r>
               <w:rPr>
                 <w:rStyle w:val="Hyperlink"/>
@@ -7521,7 +7625,7 @@
                 <w:noProof/>
                 <w:webHidden/>
               </w:rPr>
-              <w:instrText xml:space="preserve"> PAGEREF _Toc220139719 \h </w:instrText>
+              <w:instrText xml:space="preserve"> PAGEREF _Toc222649094 \h </w:instrText>
             </w:r>
             <w:r>
               <w:rPr>
@@ -7568,7 +7672,7 @@
               <w14:ligatures w14:val="standardContextual"/>
             </w:rPr>
           </w:pPr>
-          <w:hyperlink w:anchor="_Toc220139720" w:history="1">
+          <w:hyperlink w:anchor="_Toc222649095" w:history="1">
             <w:r>
               <w:rPr>
                 <w:rStyle w:val="Hyperlink"/>
@@ -7613,7 +7717,7 @@
                 <w:noProof/>
                 <w:webHidden/>
               </w:rPr>
-              <w:instrText xml:space="preserve"> PAGEREF _Toc220139720 \h </w:instrText>
+              <w:instrText xml:space="preserve"> PAGEREF _Toc222649095 \h </w:instrText>
             </w:r>
             <w:r>
               <w:rPr>
@@ -7660,7 +7764,7 @@
               <w14:ligatures w14:val="standardContextual"/>
             </w:rPr>
           </w:pPr>
-          <w:hyperlink w:anchor="_Toc220139721" w:history="1">
+          <w:hyperlink w:anchor="_Toc222649096" w:history="1">
             <w:r>
               <w:rPr>
                 <w:rStyle w:val="Hyperlink"/>
@@ -7705,7 +7809,7 @@
                 <w:noProof/>
                 <w:webHidden/>
               </w:rPr>
-              <w:instrText xml:space="preserve"> PAGEREF _Toc220139721 \h </w:instrText>
+              <w:instrText xml:space="preserve"> PAGEREF _Toc222649096 \h </w:instrText>
             </w:r>
             <w:r>
               <w:rPr>
@@ -7752,7 +7856,7 @@
               <w14:ligatures w14:val="standardContextual"/>
             </w:rPr>
           </w:pPr>
-          <w:hyperlink w:anchor="_Toc220139722" w:history="1">
+          <w:hyperlink w:anchor="_Toc222649097" w:history="1">
             <w:r>
               <w:rPr>
                 <w:rStyle w:val="Hyperlink"/>
@@ -7797,7 +7901,7 @@
                 <w:noProof/>
                 <w:webHidden/>
               </w:rPr>
-              <w:instrText xml:space="preserve"> PAGEREF _Toc220139722 \h </w:instrText>
+              <w:instrText xml:space="preserve"> PAGEREF _Toc222649097 \h </w:instrText>
             </w:r>
             <w:r>
               <w:rPr>
@@ -7844,7 +7948,7 @@
               <w14:ligatures w14:val="standardContextual"/>
             </w:rPr>
           </w:pPr>
-          <w:hyperlink w:anchor="_Toc220139723" w:history="1">
+          <w:hyperlink w:anchor="_Toc222649098" w:history="1">
             <w:r>
               <w:rPr>
                 <w:rStyle w:val="Hyperlink"/>
@@ -7889,7 +7993,7 @@
                 <w:noProof/>
                 <w:webHidden/>
               </w:rPr>
-              <w:instrText xml:space="preserve"> PAGEREF _Toc220139723 \h </w:instrText>
+              <w:instrText xml:space="preserve"> PAGEREF _Toc222649098 \h </w:instrText>
             </w:r>
             <w:r>
               <w:rPr>
@@ -7936,7 +8040,7 @@
               <w14:ligatures w14:val="standardContextual"/>
             </w:rPr>
           </w:pPr>
-          <w:hyperlink w:anchor="_Toc220139724" w:history="1">
+          <w:hyperlink w:anchor="_Toc222649099" w:history="1">
             <w:r>
               <w:rPr>
                 <w:rStyle w:val="Hyperlink"/>
@@ -7981,7 +8085,7 @@
                 <w:noProof/>
                 <w:webHidden/>
               </w:rPr>
-              <w:instrText xml:space="preserve"> PAGEREF _Toc220139724 \h </w:instrText>
+              <w:instrText xml:space="preserve"> PAGEREF _Toc222649099 \h </w:instrText>
             </w:r>
             <w:r>
               <w:rPr>
@@ -8028,7 +8132,7 @@
               <w14:ligatures w14:val="standardContextual"/>
             </w:rPr>
           </w:pPr>
-          <w:hyperlink w:anchor="_Toc220139725" w:history="1">
+          <w:hyperlink w:anchor="_Toc222649100" w:history="1">
             <w:r>
               <w:rPr>
                 <w:rStyle w:val="Hyperlink"/>
@@ -8073,7 +8177,7 @@
                 <w:noProof/>
                 <w:webHidden/>
               </w:rPr>
-              <w:instrText xml:space="preserve"> PAGEREF _Toc220139725 \h </w:instrText>
+              <w:instrText xml:space="preserve"> PAGEREF _Toc222649100 \h </w:instrText>
             </w:r>
             <w:r>
               <w:rPr>
@@ -8120,7 +8224,7 @@
               <w14:ligatures w14:val="standardContextual"/>
             </w:rPr>
           </w:pPr>
-          <w:hyperlink w:anchor="_Toc220139726" w:history="1">
+          <w:hyperlink w:anchor="_Toc222649101" w:history="1">
             <w:r>
               <w:rPr>
                 <w:rStyle w:val="Hyperlink"/>
@@ -8165,7 +8269,7 @@
                 <w:noProof/>
                 <w:webHidden/>
               </w:rPr>
-              <w:instrText xml:space="preserve"> PAGEREF _Toc220139726 \h </w:instrText>
+              <w:instrText xml:space="preserve"> PAGEREF _Toc222649101 \h </w:instrText>
             </w:r>
             <w:r>
               <w:rPr>
@@ -8212,7 +8316,7 @@
               <w14:ligatures w14:val="standardContextual"/>
             </w:rPr>
           </w:pPr>
-          <w:hyperlink w:anchor="_Toc220139727" w:history="1">
+          <w:hyperlink w:anchor="_Toc222649102" w:history="1">
             <w:r>
               <w:rPr>
                 <w:rStyle w:val="Hyperlink"/>
@@ -8257,7 +8361,7 @@
                 <w:noProof/>
                 <w:webHidden/>
               </w:rPr>
-              <w:instrText xml:space="preserve"> PAGEREF _Toc220139727 \h </w:instrText>
+              <w:instrText xml:space="preserve"> PAGEREF _Toc222649102 \h </w:instrText>
             </w:r>
             <w:r>
               <w:rPr>
@@ -8304,7 +8408,7 @@
               <w14:ligatures w14:val="standardContextual"/>
             </w:rPr>
           </w:pPr>
-          <w:hyperlink w:anchor="_Toc220139728" w:history="1">
+          <w:hyperlink w:anchor="_Toc222649103" w:history="1">
             <w:r>
               <w:rPr>
                 <w:rStyle w:val="Hyperlink"/>
@@ -8349,7 +8453,7 @@
                 <w:noProof/>
                 <w:webHidden/>
               </w:rPr>
-              <w:instrText xml:space="preserve"> PAGEREF _Toc220139728 \h </w:instrText>
+              <w:instrText xml:space="preserve"> PAGEREF _Toc222649103 \h </w:instrText>
             </w:r>
             <w:r>
               <w:rPr>
@@ -8396,7 +8500,7 @@
               <w14:ligatures w14:val="standardContextual"/>
             </w:rPr>
           </w:pPr>
-          <w:hyperlink w:anchor="_Toc220139729" w:history="1">
+          <w:hyperlink w:anchor="_Toc222649104" w:history="1">
             <w:r>
               <w:rPr>
                 <w:rStyle w:val="Hyperlink"/>
@@ -8441,7 +8545,7 @@
                 <w:noProof/>
                 <w:webHidden/>
               </w:rPr>
-              <w:instrText xml:space="preserve"> PAGEREF _Toc220139729 \h </w:instrText>
+              <w:instrText xml:space="preserve"> PAGEREF _Toc222649104 \h </w:instrText>
             </w:r>
             <w:r>
               <w:rPr>
@@ -8488,7 +8592,7 @@
               <w14:ligatures w14:val="standardContextual"/>
             </w:rPr>
           </w:pPr>
-          <w:hyperlink w:anchor="_Toc220139730" w:history="1">
+          <w:hyperlink w:anchor="_Toc222649105" w:history="1">
             <w:r>
               <w:rPr>
                 <w:rStyle w:val="Hyperlink"/>
@@ -8533,7 +8637,7 @@
                 <w:noProof/>
                 <w:webHidden/>
               </w:rPr>
-              <w:instrText xml:space="preserve"> PAGEREF _Toc220139730 \h </w:instrText>
+              <w:instrText xml:space="preserve"> PAGEREF _Toc222649105 \h </w:instrText>
             </w:r>
             <w:r>
               <w:rPr>
@@ -8580,7 +8684,7 @@
               <w14:ligatures w14:val="standardContextual"/>
             </w:rPr>
           </w:pPr>
-          <w:hyperlink w:anchor="_Toc220139731" w:history="1">
+          <w:hyperlink w:anchor="_Toc222649106" w:history="1">
             <w:r>
               <w:rPr>
                 <w:rStyle w:val="Hyperlink"/>
@@ -8625,7 +8729,7 @@
                 <w:noProof/>
                 <w:webHidden/>
               </w:rPr>
-              <w:instrText xml:space="preserve"> PAGEREF _Toc220139731 \h </w:instrText>
+              <w:instrText xml:space="preserve"> PAGEREF _Toc222649106 \h </w:instrText>
             </w:r>
             <w:r>
               <w:rPr>
@@ -8672,7 +8776,7 @@
               <w14:ligatures w14:val="standardContextual"/>
             </w:rPr>
           </w:pPr>
-          <w:hyperlink w:anchor="_Toc220139732" w:history="1">
+          <w:hyperlink w:anchor="_Toc222649107" w:history="1">
             <w:r>
               <w:rPr>
                 <w:rStyle w:val="Hyperlink"/>
@@ -8717,7 +8821,7 @@
                 <w:noProof/>
                 <w:webHidden/>
               </w:rPr>
-              <w:instrText xml:space="preserve"> PAGEREF _Toc220139732 \h </w:instrText>
+              <w:instrText xml:space="preserve"> PAGEREF _Toc222649107 \h </w:instrText>
             </w:r>
             <w:r>
               <w:rPr>
@@ -8764,7 +8868,7 @@
               <w14:ligatures w14:val="standardContextual"/>
             </w:rPr>
           </w:pPr>
-          <w:hyperlink w:anchor="_Toc220139733" w:history="1">
+          <w:hyperlink w:anchor="_Toc222649108" w:history="1">
             <w:r>
               <w:rPr>
                 <w:rStyle w:val="Hyperlink"/>
@@ -8809,7 +8913,7 @@
                 <w:noProof/>
                 <w:webHidden/>
               </w:rPr>
-              <w:instrText xml:space="preserve"> PAGEREF _Toc220139733 \h </w:instrText>
+              <w:instrText xml:space="preserve"> PAGEREF _Toc222649108 \h </w:instrText>
             </w:r>
             <w:r>
               <w:rPr>
@@ -8856,7 +8960,7 @@
               <w14:ligatures w14:val="standardContextual"/>
             </w:rPr>
           </w:pPr>
-          <w:hyperlink w:anchor="_Toc220139734" w:history="1">
+          <w:hyperlink w:anchor="_Toc222649109" w:history="1">
             <w:r>
               <w:rPr>
                 <w:rStyle w:val="Hyperlink"/>
@@ -8901,7 +9005,7 @@
                 <w:noProof/>
                 <w:webHidden/>
               </w:rPr>
-              <w:instrText xml:space="preserve"> PAGEREF _Toc220139734 \h </w:instrText>
+              <w:instrText xml:space="preserve"> PAGEREF _Toc222649109 \h </w:instrText>
             </w:r>
             <w:r>
               <w:rPr>
@@ -8948,7 +9052,7 @@
               <w14:ligatures w14:val="standardContextual"/>
             </w:rPr>
           </w:pPr>
-          <w:hyperlink w:anchor="_Toc220139735" w:history="1">
+          <w:hyperlink w:anchor="_Toc222649110" w:history="1">
             <w:r>
               <w:rPr>
                 <w:rStyle w:val="Hyperlink"/>
@@ -8993,7 +9097,7 @@
                 <w:noProof/>
                 <w:webHidden/>
               </w:rPr>
-              <w:instrText xml:space="preserve"> PAGEREF _Toc220139735 \h </w:instrText>
+              <w:instrText xml:space="preserve"> PAGEREF _Toc222649110 \h </w:instrText>
             </w:r>
             <w:r>
               <w:rPr>
@@ -9040,7 +9144,7 @@
               <w14:ligatures w14:val="standardContextual"/>
             </w:rPr>
           </w:pPr>
-          <w:hyperlink w:anchor="_Toc220139736" w:history="1">
+          <w:hyperlink w:anchor="_Toc222649111" w:history="1">
             <w:r>
               <w:rPr>
                 <w:rStyle w:val="Hyperlink"/>
@@ -9085,7 +9189,7 @@
                 <w:noProof/>
                 <w:webHidden/>
               </w:rPr>
-              <w:instrText xml:space="preserve"> PAGEREF _Toc220139736 \h </w:instrText>
+              <w:instrText xml:space="preserve"> PAGEREF _Toc222649111 \h </w:instrText>
             </w:r>
             <w:r>
               <w:rPr>
@@ -9132,7 +9236,7 @@
               <w14:ligatures w14:val="standardContextual"/>
             </w:rPr>
           </w:pPr>
-          <w:hyperlink w:anchor="_Toc220139737" w:history="1">
+          <w:hyperlink w:anchor="_Toc222649112" w:history="1">
             <w:r>
               <w:rPr>
                 <w:rStyle w:val="Hyperlink"/>
@@ -9177,7 +9281,7 @@
                 <w:noProof/>
                 <w:webHidden/>
               </w:rPr>
-              <w:instrText xml:space="preserve"> PAGEREF _Toc220139737 \h </w:instrText>
+              <w:instrText xml:space="preserve"> PAGEREF _Toc222649112 \h </w:instrText>
             </w:r>
             <w:r>
               <w:rPr>
@@ -9224,7 +9328,7 @@
               <w14:ligatures w14:val="standardContextual"/>
             </w:rPr>
           </w:pPr>
-          <w:hyperlink w:anchor="_Toc220139738" w:history="1">
+          <w:hyperlink w:anchor="_Toc222649113" w:history="1">
             <w:r>
               <w:rPr>
                 <w:rStyle w:val="Hyperlink"/>
@@ -9269,7 +9373,7 @@
                 <w:noProof/>
                 <w:webHidden/>
               </w:rPr>
-              <w:instrText xml:space="preserve"> PAGEREF _Toc220139738 \h </w:instrText>
+              <w:instrText xml:space="preserve"> PAGEREF _Toc222649113 \h </w:instrText>
             </w:r>
             <w:r>
               <w:rPr>
@@ -9316,7 +9420,7 @@
               <w14:ligatures w14:val="standardContextual"/>
             </w:rPr>
           </w:pPr>
-          <w:hyperlink w:anchor="_Toc220139739" w:history="1">
+          <w:hyperlink w:anchor="_Toc222649114" w:history="1">
             <w:r>
               <w:rPr>
                 <w:rStyle w:val="Hyperlink"/>
@@ -9361,7 +9465,7 @@
                 <w:noProof/>
                 <w:webHidden/>
               </w:rPr>
-              <w:instrText xml:space="preserve"> PAGEREF _Toc220139739 \h </w:instrText>
+              <w:instrText xml:space="preserve"> PAGEREF _Toc222649114 \h </w:instrText>
             </w:r>
             <w:r>
               <w:rPr>
@@ -9408,7 +9512,7 @@
               <w14:ligatures w14:val="standardContextual"/>
             </w:rPr>
           </w:pPr>
-          <w:hyperlink w:anchor="_Toc220139740" w:history="1">
+          <w:hyperlink w:anchor="_Toc222649115" w:history="1">
             <w:r>
               <w:rPr>
                 <w:rStyle w:val="Hyperlink"/>
@@ -9453,7 +9557,7 @@
                 <w:noProof/>
                 <w:webHidden/>
               </w:rPr>
-              <w:instrText xml:space="preserve"> PAGEREF _Toc220139740 \h </w:instrText>
+              <w:instrText xml:space="preserve"> PAGEREF _Toc222649115 \h </w:instrText>
             </w:r>
             <w:r>
               <w:rPr>
@@ -9500,7 +9604,7 @@
               <w14:ligatures w14:val="standardContextual"/>
             </w:rPr>
           </w:pPr>
-          <w:hyperlink w:anchor="_Toc220139741" w:history="1">
+          <w:hyperlink w:anchor="_Toc222649116" w:history="1">
             <w:r>
               <w:rPr>
                 <w:rStyle w:val="Hyperlink"/>
@@ -9545,7 +9649,7 @@
                 <w:noProof/>
                 <w:webHidden/>
               </w:rPr>
-              <w:instrText xml:space="preserve"> PAGEREF _Toc220139741 \h </w:instrText>
+              <w:instrText xml:space="preserve"> PAGEREF _Toc222649116 \h </w:instrText>
             </w:r>
             <w:r>
               <w:rPr>
@@ -9592,7 +9696,7 @@
               <w14:ligatures w14:val="standardContextual"/>
             </w:rPr>
           </w:pPr>
-          <w:hyperlink w:anchor="_Toc220139742" w:history="1">
+          <w:hyperlink w:anchor="_Toc222649117" w:history="1">
             <w:r>
               <w:rPr>
                 <w:rStyle w:val="Hyperlink"/>
@@ -9637,7 +9741,7 @@
                 <w:noProof/>
                 <w:webHidden/>
               </w:rPr>
-              <w:instrText xml:space="preserve"> PAGEREF _Toc220139742 \h </w:instrText>
+              <w:instrText xml:space="preserve"> PAGEREF _Toc222649117 \h </w:instrText>
             </w:r>
             <w:r>
               <w:rPr>
@@ -9684,7 +9788,7 @@
               <w14:ligatures w14:val="standardContextual"/>
             </w:rPr>
           </w:pPr>
-          <w:hyperlink w:anchor="_Toc220139743" w:history="1">
+          <w:hyperlink w:anchor="_Toc222649118" w:history="1">
             <w:r>
               <w:rPr>
                 <w:rStyle w:val="Hyperlink"/>
@@ -9729,7 +9833,7 @@
                 <w:noProof/>
                 <w:webHidden/>
               </w:rPr>
-              <w:instrText xml:space="preserve"> PAGEREF _Toc220139743 \h </w:instrText>
+              <w:instrText xml:space="preserve"> PAGEREF _Toc222649118 \h </w:instrText>
             </w:r>
             <w:r>
               <w:rPr>
@@ -9776,7 +9880,7 @@
               <w14:ligatures w14:val="standardContextual"/>
             </w:rPr>
           </w:pPr>
-          <w:hyperlink w:anchor="_Toc220139744" w:history="1">
+          <w:hyperlink w:anchor="_Toc222649119" w:history="1">
             <w:r>
               <w:rPr>
                 <w:rStyle w:val="Hyperlink"/>
@@ -9821,7 +9925,7 @@
                 <w:noProof/>
                 <w:webHidden/>
               </w:rPr>
-              <w:instrText xml:space="preserve"> PAGEREF _Toc220139744 \h </w:instrText>
+              <w:instrText xml:space="preserve"> PAGEREF _Toc222649119 \h </w:instrText>
             </w:r>
             <w:r>
               <w:rPr>
@@ -9868,7 +9972,7 @@
               <w14:ligatures w14:val="standardContextual"/>
             </w:rPr>
           </w:pPr>
-          <w:hyperlink w:anchor="_Toc220139745" w:history="1">
+          <w:hyperlink w:anchor="_Toc222649120" w:history="1">
             <w:r>
               <w:rPr>
                 <w:rStyle w:val="Hyperlink"/>
@@ -9913,7 +10017,7 @@
                 <w:noProof/>
                 <w:webHidden/>
               </w:rPr>
-              <w:instrText xml:space="preserve"> PAGEREF _Toc220139745 \h </w:instrText>
+              <w:instrText xml:space="preserve"> PAGEREF _Toc222649120 \h </w:instrText>
             </w:r>
             <w:r>
               <w:rPr>
@@ -9960,7 +10064,7 @@
               <w14:ligatures w14:val="standardContextual"/>
             </w:rPr>
           </w:pPr>
-          <w:hyperlink w:anchor="_Toc220139746" w:history="1">
+          <w:hyperlink w:anchor="_Toc222649121" w:history="1">
             <w:r>
               <w:rPr>
                 <w:rStyle w:val="Hyperlink"/>
@@ -10005,7 +10109,7 @@
                 <w:noProof/>
                 <w:webHidden/>
               </w:rPr>
-              <w:instrText xml:space="preserve"> PAGEREF _Toc220139746 \h </w:instrText>
+              <w:instrText xml:space="preserve"> PAGEREF _Toc222649121 \h </w:instrText>
             </w:r>
             <w:r>
               <w:rPr>
@@ -11097,7 +11201,7 @@
       <w:bookmarkStart w:id="1046" w:name="_Toc526418540"/>
       <w:bookmarkStart w:id="1047" w:name="_Ref37086466"/>
       <w:bookmarkStart w:id="1048" w:name="_Ref37086476"/>
-      <w:bookmarkStart w:id="1049" w:name="_Toc220139652"/>
+      <w:bookmarkStart w:id="1049" w:name="_Toc222649026"/>
       <w:bookmarkEnd w:id="2"/>
       <w:bookmarkEnd w:id="1"/>
       <w:bookmarkEnd w:id="3"/>
@@ -12156,12 +12260,12 @@
       <w:pPr>
         <w:pStyle w:val="Heading2"/>
       </w:pPr>
-      <w:bookmarkStart w:id="1050" w:name="_Toc220139653"/>
-      <w:bookmarkStart w:id="1051" w:name="_Ref526277770"/>
+      <w:bookmarkStart w:id="1050" w:name="_Ref526277770"/>
+      <w:bookmarkStart w:id="1051" w:name="_Toc222649027"/>
       <w:r>
         <w:t>Language</w:t>
       </w:r>
-      <w:bookmarkEnd w:id="1050"/>
+      <w:bookmarkEnd w:id="1051"/>
     </w:p>
     <w:p>
       <w:r>
@@ -12420,7 +12524,7 @@
       <w:pPr>
         <w:pStyle w:val="Heading2"/>
       </w:pPr>
-      <w:bookmarkStart w:id="1052" w:name="_Toc220139654"/>
+      <w:bookmarkStart w:id="1052" w:name="_Toc222649028"/>
       <w:r>
         <w:t>Alpaca Devices</w:t>
       </w:r>
@@ -12561,7 +12665,7 @@
       <w:pPr>
         <w:pStyle w:val="Heading2"/>
       </w:pPr>
-      <w:bookmarkStart w:id="1053" w:name="_Toc220139655"/>
+      <w:bookmarkStart w:id="1053" w:name="_Toc222649029"/>
       <w:r>
         <w:t>Consolidation</w:t>
       </w:r>
@@ -12582,7 +12686,7 @@
       <w:pPr>
         <w:pStyle w:val="Heading2"/>
       </w:pPr>
-      <w:bookmarkStart w:id="1054" w:name="_Toc220139656"/>
+      <w:bookmarkStart w:id="1054" w:name="_Toc222649030"/>
       <w:r>
         <w:t>Supported ASCOM Device Types</w:t>
       </w:r>
@@ -12597,7 +12701,7 @@
       <w:pPr>
         <w:pStyle w:val="Heading2"/>
       </w:pPr>
-      <w:bookmarkStart w:id="1055" w:name="_Toc220139657"/>
+      <w:bookmarkStart w:id="1055" w:name="_Toc222649031"/>
       <w:r>
         <w:t>ASCOM Alpaca API Documentation</w:t>
       </w:r>
@@ -12664,7 +12768,7 @@
       <w:pPr>
         <w:pStyle w:val="Heading2"/>
       </w:pPr>
-      <w:bookmarkStart w:id="1056" w:name="_Toc220139658"/>
+      <w:bookmarkStart w:id="1056" w:name="_Toc222649032"/>
       <w:r>
         <w:t>Discovery</w:t>
       </w:r>
@@ -12741,7 +12845,7 @@
         </w:numPr>
         <w:ind w:left="578" w:hanging="578"/>
       </w:pPr>
-      <w:bookmarkStart w:id="1057" w:name="_Toc220139659"/>
+      <w:bookmarkStart w:id="1057" w:name="_Toc222649033"/>
       <w:r>
         <w:t>Robustness Principle (Postel’s Law)</w:t>
       </w:r>
@@ -12831,7 +12935,7 @@
       <w:pPr>
         <w:pStyle w:val="Heading1"/>
       </w:pPr>
-      <w:bookmarkStart w:id="1058" w:name="_Toc220139660"/>
+      <w:bookmarkStart w:id="1058" w:name="_Toc222649034"/>
       <w:r>
         <w:lastRenderedPageBreak/>
         <w:t xml:space="preserve">Alpaca </w:t>
@@ -15683,7 +15787,7 @@
       <w:bookmarkStart w:id="2457" w:name="_Ref37146019"/>
       <w:bookmarkStart w:id="2458" w:name="_Ref37147110"/>
       <w:bookmarkStart w:id="2459" w:name="_Ref37148172"/>
-      <w:bookmarkStart w:id="2460" w:name="_Toc220139661"/>
+      <w:bookmarkStart w:id="2460" w:name="_Toc222649035"/>
       <w:r>
         <w:t xml:space="preserve">Alpaca </w:t>
       </w:r>
@@ -15703,7 +15807,7 @@
       <w:pPr>
         <w:pStyle w:val="Heading3"/>
       </w:pPr>
-      <w:bookmarkStart w:id="2461" w:name="_Toc220139662"/>
+      <w:bookmarkStart w:id="2461" w:name="_Toc222649036"/>
       <w:r>
         <w:t>Basic format</w:t>
       </w:r>
@@ -15758,7 +15862,7 @@
       <w:pPr>
         <w:pStyle w:val="Heading3"/>
       </w:pPr>
-      <w:bookmarkStart w:id="2462" w:name="_Toc220139663"/>
+      <w:bookmarkStart w:id="2462" w:name="_Toc222649037"/>
       <w:r>
         <w:t xml:space="preserve">Alpaca </w:t>
       </w:r>
@@ -16574,7 +16678,7 @@
       <w:pPr>
         <w:pStyle w:val="Heading3"/>
       </w:pPr>
-      <w:bookmarkStart w:id="2463" w:name="_Toc220139664"/>
+      <w:bookmarkStart w:id="2463" w:name="_Toc222649038"/>
       <w:r>
         <w:t>Device number</w:t>
       </w:r>
@@ -16607,8 +16711,13 @@
         <w:t xml:space="preserve"> </w:t>
       </w:r>
       <w:r>
-        <w:t>(in the range 0::</w:t>
-      </w:r>
+        <w:t xml:space="preserve">(in the range </w:t>
+      </w:r>
+      <w:proofErr w:type="gramStart"/>
+      <w:r>
+        <w:t>0::</w:t>
+      </w:r>
+      <w:proofErr w:type="gramEnd"/>
       <w:r>
         <w:t xml:space="preserve"> 4294967295</w:t>
       </w:r>
@@ -16827,7 +16936,7 @@
       <w:pPr>
         <w:pStyle w:val="Heading3"/>
       </w:pPr>
-      <w:bookmarkStart w:id="2464" w:name="_Toc220139665"/>
+      <w:bookmarkStart w:id="2464" w:name="_Toc222649039"/>
       <w:r>
         <w:t>Parameters</w:t>
       </w:r>
@@ -16984,7 +17093,7 @@
       <w:pPr>
         <w:pStyle w:val="Heading2"/>
       </w:pPr>
-      <w:bookmarkStart w:id="2465" w:name="_Toc220139666"/>
+      <w:bookmarkStart w:id="2465" w:name="_Toc222649040"/>
       <w:r>
         <w:lastRenderedPageBreak/>
         <w:t xml:space="preserve">Case </w:t>
@@ -16998,7 +17107,7 @@
       <w:pPr>
         <w:pStyle w:val="Heading3"/>
       </w:pPr>
-      <w:bookmarkStart w:id="2466" w:name="_Toc220139667"/>
+      <w:bookmarkStart w:id="2466" w:name="_Toc222649041"/>
       <w:r>
         <w:t xml:space="preserve">URL </w:t>
       </w:r>
@@ -17268,7 +17377,7 @@
       <w:pPr>
         <w:pStyle w:val="Heading3"/>
       </w:pPr>
-      <w:bookmarkStart w:id="2467" w:name="_Toc220139668"/>
+      <w:bookmarkStart w:id="2467" w:name="_Toc222649042"/>
       <w:r>
         <w:t xml:space="preserve">Query </w:t>
       </w:r>
@@ -17749,7 +17858,7 @@
       <w:pPr>
         <w:pStyle w:val="Heading3"/>
       </w:pPr>
-      <w:bookmarkStart w:id="2468" w:name="_Toc220139669"/>
+      <w:bookmarkStart w:id="2468" w:name="_Toc222649043"/>
       <w:r>
         <w:t>Form Parameters (HTTP PUT Methods)</w:t>
       </w:r>
@@ -17902,7 +18011,7 @@
       <w:pPr>
         <w:pStyle w:val="Heading3"/>
       </w:pPr>
-      <w:bookmarkStart w:id="2469" w:name="_Toc220139670"/>
+      <w:bookmarkStart w:id="2469" w:name="_Toc222649044"/>
       <w:r>
         <w:t>REST Response Key Names</w:t>
       </w:r>
@@ -18434,7 +18543,7 @@
       <w:pPr>
         <w:pStyle w:val="Heading2"/>
       </w:pPr>
-      <w:bookmarkStart w:id="2470" w:name="_Toc220139671"/>
+      <w:bookmarkStart w:id="2470" w:name="_Toc222649045"/>
       <w:r>
         <w:lastRenderedPageBreak/>
         <w:t>Locale and Culture</w:t>
@@ -18443,7 +18552,15 @@
     </w:p>
     <w:p>
       <w:r>
-        <w:t xml:space="preserve">The Alpaca API is culture neutral in order to facilitate use between clients and devices running in different locales, e.g. a client on a UK device </w:t>
+        <w:t xml:space="preserve">The Alpaca API is culture neutral </w:t>
+      </w:r>
+      <w:proofErr w:type="gramStart"/>
+      <w:r>
+        <w:t>in order to</w:t>
+      </w:r>
+      <w:proofErr w:type="gramEnd"/>
+      <w:r>
+        <w:t xml:space="preserve"> facilitate use between clients and devices running in different locales, e.g. a client on a UK device </w:t>
       </w:r>
       <w:r>
         <w:t xml:space="preserve">connecting to </w:t>
@@ -18482,7 +18599,7 @@
       <w:pPr>
         <w:pStyle w:val="Heading3"/>
       </w:pPr>
-      <w:bookmarkStart w:id="2471" w:name="_Toc220139672"/>
+      <w:bookmarkStart w:id="2471" w:name="_Toc222649046"/>
       <w:r>
         <w:t xml:space="preserve">Encoding </w:t>
       </w:r>
@@ -18495,8 +18612,21 @@
       <w:bookmarkEnd w:id="2471"/>
     </w:p>
     <w:p>
-      <w:r>
-        <w:t xml:space="preserve">Thousands separators must not be used and </w:t>
+      <w:proofErr w:type="gramStart"/>
+      <w:r>
+        <w:t>Thousands</w:t>
+      </w:r>
+      <w:proofErr w:type="gramEnd"/>
+      <w:r>
+        <w:t xml:space="preserve"> separators must not be </w:t>
+      </w:r>
+      <w:proofErr w:type="gramStart"/>
+      <w:r>
+        <w:t>used</w:t>
+      </w:r>
+      <w:proofErr w:type="gramEnd"/>
+      <w:r>
+        <w:t xml:space="preserve"> and </w:t>
       </w:r>
       <w:r>
         <w:t>decimal parameter values must use period (0x2E) as the decimal separator</w:t>
@@ -18577,7 +18707,7 @@
       <w:pPr>
         <w:pStyle w:val="Heading3"/>
       </w:pPr>
-      <w:bookmarkStart w:id="2472" w:name="_Toc220139673"/>
+      <w:bookmarkStart w:id="2472" w:name="_Toc222649047"/>
       <w:r>
         <w:t>JSON Responses</w:t>
       </w:r>
@@ -18703,7 +18833,7 @@
       <w:pPr>
         <w:pStyle w:val="Heading2"/>
       </w:pPr>
-      <w:bookmarkStart w:id="2473" w:name="_Toc220139674"/>
+      <w:bookmarkStart w:id="2473" w:name="_Toc222649048"/>
       <w:r>
         <w:t>Http Verbs</w:t>
       </w:r>
@@ -18863,7 +18993,7 @@
       <w:pPr>
         <w:pStyle w:val="Heading2"/>
       </w:pPr>
-      <w:bookmarkStart w:id="2474" w:name="_Toc220139675"/>
+      <w:bookmarkStart w:id="2474" w:name="_Toc222649049"/>
       <w:r>
         <w:t>HTTP Status Codes</w:t>
       </w:r>
@@ -19669,12 +19799,26 @@
         <w:rPr>
           <w:lang w:val="en-GB"/>
         </w:rPr>
-        <w:t xml:space="preserve"> 200 status must be returned when the device understands the supplied command regardless of whether or not it can action it</w:t>
-      </w:r>
+        <w:t xml:space="preserve"> 200 status must be returned when the device understands the supplied command regardless of </w:t>
+      </w:r>
+      <w:proofErr w:type="gramStart"/>
       <w:r>
         <w:rPr>
           <w:lang w:val="en-GB"/>
         </w:rPr>
+        <w:t>whether or not</w:t>
+      </w:r>
+      <w:proofErr w:type="gramEnd"/>
+      <w:r>
+        <w:rPr>
+          <w:lang w:val="en-GB"/>
+        </w:rPr>
+        <w:t xml:space="preserve"> it can action it</w:t>
+      </w:r>
+      <w:r>
+        <w:rPr>
+          <w:lang w:val="en-GB"/>
+        </w:rPr>
         <w:t xml:space="preserve"> in an ASCOM sense</w:t>
       </w:r>
       <w:r>
@@ -19688,7 +19832,7 @@
       <w:pPr>
         <w:pStyle w:val="Heading3"/>
       </w:pPr>
-      <w:bookmarkStart w:id="2476" w:name="_Toc220139676"/>
+      <w:bookmarkStart w:id="2476" w:name="_Toc222649050"/>
       <w:r>
         <w:t>Status Code Examples - Transactions with Valid Paths</w:t>
       </w:r>
@@ -19889,7 +20033,7 @@
       <w:pPr>
         <w:pStyle w:val="Heading3"/>
       </w:pPr>
-      <w:bookmarkStart w:id="2477" w:name="_Toc220139677"/>
+      <w:bookmarkStart w:id="2477" w:name="_Toc222649051"/>
       <w:r>
         <w:t xml:space="preserve">Status Code Examples - Transactions with </w:t>
       </w:r>
@@ -20287,7 +20431,7 @@
       <w:pPr>
         <w:pStyle w:val="Heading2"/>
       </w:pPr>
-      <w:bookmarkStart w:id="2478" w:name="_Toc220139678"/>
+      <w:bookmarkStart w:id="2478" w:name="_Toc222649052"/>
       <w:r>
         <w:t>ID Fields</w:t>
       </w:r>
@@ -20527,7 +20671,7 @@
       <w:pPr>
         <w:pStyle w:val="Heading2"/>
       </w:pPr>
-      <w:bookmarkStart w:id="2479" w:name="_Toc220139679"/>
+      <w:bookmarkStart w:id="2479" w:name="_Toc222649053"/>
       <w:r>
         <w:t>JSON Responses</w:t>
       </w:r>
@@ -21426,7 +21570,7 @@
       <w:pPr>
         <w:pStyle w:val="Heading2"/>
       </w:pPr>
-      <w:bookmarkStart w:id="2480" w:name="_Toc220139680"/>
+      <w:bookmarkStart w:id="2480" w:name="_Toc222649054"/>
       <w:r>
         <w:t xml:space="preserve">Reporting </w:t>
       </w:r>
@@ -21451,7 +21595,7 @@
       <w:pPr>
         <w:pStyle w:val="Heading3"/>
       </w:pPr>
-      <w:bookmarkStart w:id="2481" w:name="_Toc220139681"/>
+      <w:bookmarkStart w:id="2481" w:name="_Toc222649055"/>
       <w:r>
         <w:t>Historic COM Approach</w:t>
       </w:r>
@@ -21552,7 +21696,7 @@
       <w:pPr>
         <w:pStyle w:val="Heading3"/>
       </w:pPr>
-      <w:bookmarkStart w:id="2482" w:name="_Toc220139682"/>
+      <w:bookmarkStart w:id="2482" w:name="_Toc222649056"/>
       <w:r>
         <w:t>New Alpaca Approach</w:t>
       </w:r>
@@ -21580,7 +21724,7 @@
         <w:pStyle w:val="Heading3"/>
       </w:pPr>
       <w:bookmarkStart w:id="2483" w:name="_Ref617828"/>
-      <w:bookmarkStart w:id="2484" w:name="_Toc220139683"/>
+      <w:bookmarkStart w:id="2484" w:name="_Toc222649057"/>
       <w:r>
         <w:t>ASCOM Reserved Error Numbers</w:t>
       </w:r>
@@ -22154,7 +22298,7 @@
       <w:pPr>
         <w:pStyle w:val="Heading3"/>
       </w:pPr>
-      <w:bookmarkStart w:id="2485" w:name="_Toc220139684"/>
+      <w:bookmarkStart w:id="2485" w:name="_Toc222649058"/>
       <w:r>
         <w:t>Driver Specific Error Numbers</w:t>
       </w:r>
@@ -22169,7 +22313,7 @@
       <w:pPr>
         <w:pStyle w:val="Heading3"/>
       </w:pPr>
-      <w:bookmarkStart w:id="2486" w:name="_Toc220139685"/>
+      <w:bookmarkStart w:id="2486" w:name="_Toc222649059"/>
       <w:r>
         <w:t>Error Number Backwards Compatibility</w:t>
       </w:r>
@@ -22234,7 +22378,7 @@
         <w:keepNext w:val="0"/>
         <w:keepLines/>
       </w:pPr>
-      <w:bookmarkStart w:id="2487" w:name="_Toc220139686"/>
+      <w:bookmarkStart w:id="2487" w:name="_Toc222649060"/>
       <w:r>
         <w:t>Driver Error Example</w:t>
       </w:r>
@@ -22575,7 +22719,7 @@
         <w:pStyle w:val="Heading2"/>
       </w:pPr>
       <w:bookmarkStart w:id="2488" w:name="_Ref37150640"/>
-      <w:bookmarkStart w:id="2489" w:name="_Toc220139687"/>
+      <w:bookmarkStart w:id="2489" w:name="_Toc222649061"/>
       <w:r>
         <w:lastRenderedPageBreak/>
         <w:t>Alpaca API Version versus ASCOM Device InterfaceVersion</w:t>
@@ -22728,14 +22872,14 @@
       <w:pPr>
         <w:pStyle w:val="Heading1"/>
       </w:pPr>
-      <w:bookmarkStart w:id="2490" w:name="_Toc220139688"/>
-      <w:bookmarkStart w:id="2491" w:name="_Ref37086402"/>
-      <w:bookmarkStart w:id="2492" w:name="_Ref37086522"/>
+      <w:bookmarkStart w:id="2490" w:name="_Ref37086402"/>
+      <w:bookmarkStart w:id="2491" w:name="_Ref37086522"/>
+      <w:bookmarkStart w:id="2492" w:name="_Toc222649062"/>
       <w:r>
         <w:lastRenderedPageBreak/>
         <w:t>HTTP Headers</w:t>
       </w:r>
-      <w:bookmarkEnd w:id="2490"/>
+      <w:bookmarkEnd w:id="2492"/>
     </w:p>
     <w:p>
       <w:r>
@@ -22758,7 +22902,7 @@
       <w:pPr>
         <w:pStyle w:val="Heading2"/>
       </w:pPr>
-      <w:bookmarkStart w:id="2493" w:name="_Toc220139689"/>
+      <w:bookmarkStart w:id="2493" w:name="_Toc222649063"/>
       <w:r>
         <w:t>Clients</w:t>
       </w:r>
@@ -22768,7 +22912,7 @@
       <w:pPr>
         <w:pStyle w:val="Heading3"/>
       </w:pPr>
-      <w:bookmarkStart w:id="2494" w:name="_Toc220139690"/>
+      <w:bookmarkStart w:id="2494" w:name="_Toc222649064"/>
       <w:r>
         <w:t xml:space="preserve">Mandatory </w:t>
       </w:r>
@@ -22867,7 +23011,7 @@
       <w:pPr>
         <w:pStyle w:val="Heading3"/>
       </w:pPr>
-      <w:bookmarkStart w:id="2495" w:name="_Toc220139691"/>
+      <w:bookmarkStart w:id="2495" w:name="_Toc222649065"/>
       <w:r>
         <w:t>Good</w:t>
       </w:r>
@@ -22973,7 +23117,7 @@
       <w:pPr>
         <w:pStyle w:val="Heading2"/>
       </w:pPr>
-      <w:bookmarkStart w:id="2496" w:name="_Toc220139692"/>
+      <w:bookmarkStart w:id="2496" w:name="_Toc222649066"/>
       <w:r>
         <w:t>Devices</w:t>
       </w:r>
@@ -22988,7 +23132,7 @@
         </w:numPr>
         <w:ind w:left="709"/>
       </w:pPr>
-      <w:bookmarkStart w:id="2497" w:name="_Toc220139693"/>
+      <w:bookmarkStart w:id="2497" w:name="_Toc222649067"/>
       <w:r>
         <w:t xml:space="preserve">Mandatory </w:t>
       </w:r>
@@ -23094,7 +23238,7 @@
         </w:numPr>
         <w:ind w:left="709"/>
       </w:pPr>
-      <w:bookmarkStart w:id="2498" w:name="_Toc220139694"/>
+      <w:bookmarkStart w:id="2498" w:name="_Toc222649068"/>
       <w:r>
         <w:t>Good</w:t>
       </w:r>
@@ -23245,7 +23389,7 @@
       <w:pPr>
         <w:pStyle w:val="Heading1"/>
       </w:pPr>
-      <w:bookmarkStart w:id="2499" w:name="_Toc220139695"/>
+      <w:bookmarkStart w:id="2499" w:name="_Toc222649069"/>
       <w:r>
         <w:lastRenderedPageBreak/>
         <w:t xml:space="preserve">Alpaca </w:t>
@@ -23287,7 +23431,7 @@
         </w:numPr>
         <w:ind w:left="578" w:hanging="578"/>
       </w:pPr>
-      <w:bookmarkStart w:id="2500" w:name="_Toc220139696"/>
+      <w:bookmarkStart w:id="2500" w:name="_Toc222649070"/>
       <w:r>
         <w:t>HTML</w:t>
       </w:r>
@@ -23341,7 +23485,7 @@
         <w:pStyle w:val="Heading3"/>
       </w:pPr>
       <w:bookmarkStart w:id="2501" w:name="_Ref37146060"/>
-      <w:bookmarkStart w:id="2502" w:name="_Toc220139697"/>
+      <w:bookmarkStart w:id="2502" w:name="_Toc222649071"/>
       <w:r>
         <w:t>Main Alpaca Setup URL</w:t>
       </w:r>
@@ -23436,7 +23580,7 @@
         <w:pStyle w:val="Heading3"/>
       </w:pPr>
       <w:bookmarkStart w:id="2503" w:name="_Ref37146076"/>
-      <w:bookmarkStart w:id="2504" w:name="_Toc220139698"/>
+      <w:bookmarkStart w:id="2504" w:name="_Toc222649072"/>
       <w:r>
         <w:t>ASCOM Device Specific Setup URLs</w:t>
       </w:r>
@@ -23925,8 +24069,13 @@
             <w:r>
               <w:t xml:space="preserve">Fixed </w:t>
             </w:r>
-            <w:r>
-              <w:t xml:space="preserve">lower case </w:t>
+            <w:proofErr w:type="gramStart"/>
+            <w:r>
+              <w:t>lower case</w:t>
+            </w:r>
+            <w:proofErr w:type="gramEnd"/>
+            <w:r>
+              <w:t xml:space="preserve"> </w:t>
             </w:r>
             <w:r>
               <w:t xml:space="preserve">text </w:t>
@@ -24003,7 +24152,7 @@
       <w:pPr>
         <w:pStyle w:val="Heading2"/>
       </w:pPr>
-      <w:bookmarkStart w:id="2505" w:name="_Toc220139699"/>
+      <w:bookmarkStart w:id="2505" w:name="_Toc222649073"/>
       <w:r>
         <w:lastRenderedPageBreak/>
         <w:t>JSON Management API</w:t>
@@ -24034,7 +24183,7 @@
         <w:pStyle w:val="Heading3"/>
       </w:pPr>
       <w:bookmarkStart w:id="2506" w:name="_Ref37148851"/>
-      <w:bookmarkStart w:id="2507" w:name="_Toc220139700"/>
+      <w:bookmarkStart w:id="2507" w:name="_Toc222649074"/>
       <w:r>
         <w:t>Supported API Versions</w:t>
       </w:r>
@@ -24309,7 +24458,7 @@
       <w:pPr>
         <w:pStyle w:val="Heading3"/>
       </w:pPr>
-      <w:bookmarkStart w:id="2508" w:name="_Toc220139701"/>
+      <w:bookmarkStart w:id="2508" w:name="_Toc222649075"/>
       <w:r>
         <w:t>Description and Configured Devices</w:t>
       </w:r>
@@ -24390,11 +24539,24 @@
         <w:t xml:space="preserve">, </w:t>
       </w:r>
       <w:r>
-        <w:t>the device number that must be used to communicate with this particular ASCOM Device</w:t>
-      </w:r>
-      <w:r>
-        <w:t xml:space="preserve"> and a globally unique id for this particular device</w:t>
-      </w:r>
+        <w:t xml:space="preserve">the device number that must be used to communicate with this </w:t>
+      </w:r>
+      <w:proofErr w:type="gramStart"/>
+      <w:r>
+        <w:t>particular ASCOM</w:t>
+      </w:r>
+      <w:proofErr w:type="gramEnd"/>
+      <w:r>
+        <w:t xml:space="preserve"> Device</w:t>
+      </w:r>
+      <w:r>
+        <w:t xml:space="preserve"> and a globally unique id for this </w:t>
+      </w:r>
+      <w:proofErr w:type="gramStart"/>
+      <w:r>
+        <w:t>particular device</w:t>
+      </w:r>
+      <w:proofErr w:type="gramEnd"/>
       <w:r>
         <w:t>.</w:t>
       </w:r>
@@ -24864,7 +25026,7 @@
       <w:pPr>
         <w:pStyle w:val="Heading3"/>
       </w:pPr>
-      <w:bookmarkStart w:id="2510" w:name="_Toc220139702"/>
+      <w:bookmarkStart w:id="2510" w:name="_Toc222649076"/>
       <w:r>
         <w:lastRenderedPageBreak/>
         <w:t>Globally Unique IDs</w:t>
@@ -24888,7 +25050,15 @@
     </w:p>
     <w:p>
       <w:r>
-        <w:t xml:space="preserve">The purpose of UIDs is to support “re-discovery” of Alpaca Devices in the event that </w:t>
+        <w:t xml:space="preserve">The purpose of UIDs is to support “re-discovery” of Alpaca Devices </w:t>
+      </w:r>
+      <w:proofErr w:type="gramStart"/>
+      <w:r>
+        <w:t>in the event that</w:t>
+      </w:r>
+      <w:proofErr w:type="gramEnd"/>
+      <w:r>
+        <w:t xml:space="preserve"> </w:t>
       </w:r>
       <w:r>
         <w:t xml:space="preserve">a device’s </w:t>
@@ -24929,13 +25099,13 @@
         <w:pStyle w:val="Heading1"/>
       </w:pPr>
       <w:bookmarkStart w:id="2511" w:name="_Ref73522907"/>
-      <w:bookmarkStart w:id="2512" w:name="_Toc220139703"/>
+      <w:bookmarkStart w:id="2512" w:name="_Toc222649077"/>
       <w:r>
         <w:lastRenderedPageBreak/>
         <w:t>Alpaca Discovery</w:t>
       </w:r>
+      <w:bookmarkEnd w:id="2490"/>
       <w:bookmarkEnd w:id="2491"/>
-      <w:bookmarkEnd w:id="2492"/>
       <w:bookmarkEnd w:id="2511"/>
       <w:bookmarkEnd w:id="2512"/>
     </w:p>
@@ -24943,7 +25113,7 @@
       <w:pPr>
         <w:pStyle w:val="Heading2"/>
       </w:pPr>
-      <w:bookmarkStart w:id="2513" w:name="_Toc220139704"/>
+      <w:bookmarkStart w:id="2513" w:name="_Toc222649078"/>
       <w:r>
         <w:t>Introduction</w:t>
       </w:r>
@@ -25024,7 +25194,7 @@
       <w:pPr>
         <w:pStyle w:val="Heading2"/>
       </w:pPr>
-      <w:bookmarkStart w:id="2514" w:name="_Toc220139705"/>
+      <w:bookmarkStart w:id="2514" w:name="_Toc222649079"/>
       <w:r>
         <w:t>Definitions</w:t>
       </w:r>
@@ -25238,7 +25408,7 @@
       <w:pPr>
         <w:pStyle w:val="Heading2"/>
       </w:pPr>
-      <w:bookmarkStart w:id="2515" w:name="_Toc220139706"/>
+      <w:bookmarkStart w:id="2515" w:name="_Toc222649080"/>
       <w:r>
         <w:t>Alpaca Discovery Protocol - IPv4</w:t>
       </w:r>
@@ -25248,7 +25418,7 @@
       <w:pPr>
         <w:pStyle w:val="Heading3"/>
       </w:pPr>
-      <w:bookmarkStart w:id="2516" w:name="_Toc220139707"/>
+      <w:bookmarkStart w:id="2516" w:name="_Toc222649081"/>
       <w:r>
         <w:t>Clients</w:t>
       </w:r>
@@ -25406,7 +25576,7 @@
       <w:pPr>
         <w:pStyle w:val="Heading3"/>
       </w:pPr>
-      <w:bookmarkStart w:id="2517" w:name="_Toc220139708"/>
+      <w:bookmarkStart w:id="2517" w:name="_Toc222649082"/>
       <w:r>
         <w:t>Devices</w:t>
       </w:r>
@@ -25583,7 +25753,7 @@
       <w:pPr>
         <w:pStyle w:val="Heading2"/>
       </w:pPr>
-      <w:bookmarkStart w:id="2520" w:name="_Toc220139709"/>
+      <w:bookmarkStart w:id="2520" w:name="_Toc222649083"/>
       <w:r>
         <w:lastRenderedPageBreak/>
         <w:t>Alpaca Discovery Protocol - IPv6</w:t>
@@ -25594,7 +25764,7 @@
       <w:pPr>
         <w:pStyle w:val="Heading3"/>
       </w:pPr>
-      <w:bookmarkStart w:id="2521" w:name="_Toc220139710"/>
+      <w:bookmarkStart w:id="2521" w:name="_Toc222649084"/>
       <w:r>
         <w:t>Clients</w:t>
       </w:r>
@@ -25654,7 +25824,15 @@
         <w:spacing w:after="120" w:line="264" w:lineRule="auto"/>
       </w:pPr>
       <w:r>
-        <w:t>the fixed IPv6 link local multicast address: ff12::a1:9aca</w:t>
+        <w:t>the fixed IPv6 link local multicast address: ff</w:t>
+      </w:r>
+      <w:proofErr w:type="gramStart"/>
+      <w:r>
+        <w:t>12::</w:t>
+      </w:r>
+      <w:proofErr w:type="gramEnd"/>
+      <w:r>
+        <w:t>a1:9aca</w:t>
       </w:r>
     </w:p>
     <w:p>
@@ -25717,7 +25895,15 @@
         <w:spacing w:after="120" w:line="264" w:lineRule="auto"/>
       </w:pPr>
       <w:r>
-        <w:t>Transmit a DISCOVERY MESSAGE to the DISCOVERY PORT using IPv6 multicast address ff12::a1:9aca.</w:t>
+        <w:t>Transmit a DISCOVERY MESSAGE to the DISCOVERY PORT using IPv6 multicast address ff</w:t>
+      </w:r>
+      <w:proofErr w:type="gramStart"/>
+      <w:r>
+        <w:t>12::</w:t>
+      </w:r>
+      <w:proofErr w:type="gramEnd"/>
+      <w:r>
+        <w:t>a1:9aca.</w:t>
       </w:r>
     </w:p>
     <w:p>
@@ -25760,7 +25946,7 @@
       <w:pPr>
         <w:pStyle w:val="Heading3"/>
       </w:pPr>
-      <w:bookmarkStart w:id="2522" w:name="_Toc220139711"/>
+      <w:bookmarkStart w:id="2522" w:name="_Toc222649085"/>
       <w:r>
         <w:t>Devices</w:t>
       </w:r>
@@ -25781,7 +25967,15 @@
         <w:spacing w:after="120" w:line="264" w:lineRule="auto"/>
       </w:pPr>
       <w:r>
-        <w:t>Join the Alpaca IPv6 multicast group on address ff12::a1:9aca.</w:t>
+        <w:t>Join the Alpaca IPv6 multicast group on address ff</w:t>
+      </w:r>
+      <w:proofErr w:type="gramStart"/>
+      <w:r>
+        <w:t>12::</w:t>
+      </w:r>
+      <w:proofErr w:type="gramEnd"/>
+      <w:r>
+        <w:t>a1:9aca.</w:t>
       </w:r>
     </w:p>
     <w:p>
@@ -25827,7 +26021,7 @@
       <w:pPr>
         <w:pStyle w:val="Heading2"/>
       </w:pPr>
-      <w:bookmarkStart w:id="2523" w:name="_Toc220139712"/>
+      <w:bookmarkStart w:id="2523" w:name="_Toc222649086"/>
       <w:r>
         <w:t>Discovery Message Format</w:t>
       </w:r>
@@ -26007,7 +26201,15 @@
               <w:cnfStyle w:val="000000000000" w:firstRow="0" w:lastRow="0" w:firstColumn="0" w:lastColumn="0" w:oddVBand="0" w:evenVBand="0" w:oddHBand="0" w:evenHBand="0" w:firstRowFirstColumn="0" w:firstRowLastColumn="0" w:lastRowFirstColumn="0" w:lastRowLastColumn="0"/>
             </w:pPr>
             <w:r>
-              <w:t>The version number sequence is 1::9 then A::Z</w:t>
+              <w:t xml:space="preserve">The version number sequence is 1::9 then </w:t>
+            </w:r>
+            <w:proofErr w:type="gramStart"/>
+            <w:r>
+              <w:t>A::</w:t>
+            </w:r>
+            <w:proofErr w:type="gramEnd"/>
+            <w:r>
+              <w:t>Z</w:t>
             </w:r>
             <w:r>
               <w:t>.</w:t>
@@ -26239,7 +26441,7 @@
       <w:pPr>
         <w:pStyle w:val="Heading2"/>
       </w:pPr>
-      <w:bookmarkStart w:id="2524" w:name="_Toc220139713"/>
+      <w:bookmarkStart w:id="2524" w:name="_Toc222649087"/>
       <w:r>
         <w:lastRenderedPageBreak/>
         <w:t>Discovery Response Format</w:t>
@@ -26516,7 +26718,7 @@
       <w:pPr>
         <w:pStyle w:val="Heading2"/>
       </w:pPr>
-      <w:bookmarkStart w:id="2525" w:name="_Toc220139714"/>
+      <w:bookmarkStart w:id="2525" w:name="_Toc222649088"/>
       <w:r>
         <w:t>Unique IDs (UID)</w:t>
       </w:r>
@@ -26656,7 +26858,7 @@
       <w:pPr>
         <w:pStyle w:val="Heading2"/>
       </w:pPr>
-      <w:bookmarkStart w:id="2526" w:name="_Toc220139715"/>
+      <w:bookmarkStart w:id="2526" w:name="_Toc222649089"/>
       <w:r>
         <w:t>Implementation Requirements</w:t>
       </w:r>
@@ -26666,9 +26868,18 @@
       <w:pPr>
         <w:pStyle w:val="Heading3"/>
       </w:pPr>
-      <w:bookmarkStart w:id="2527" w:name="_Toc220139716"/>
-      <w:r>
-        <w:t>Discovery Port</w:t>
+      <w:bookmarkStart w:id="2527" w:name="_Toc222649090"/>
+      <w:r>
+        <w:t xml:space="preserve">Discovery </w:t>
+      </w:r>
+      <w:r>
+        <w:t>p</w:t>
+      </w:r>
+      <w:r>
+        <w:t>ort</w:t>
+      </w:r>
+      <w:r>
+        <w:t xml:space="preserve"> number</w:t>
       </w:r>
       <w:bookmarkEnd w:id="2527"/>
     </w:p>
@@ -26686,7 +26897,13 @@
         <w:t xml:space="preserve">implementation scenarios. </w:t>
       </w:r>
       <w:r>
-        <w:t xml:space="preserve">However, the DISCOVER PORT </w:t>
+        <w:t>However, the DISCOVER</w:t>
+      </w:r>
+      <w:r>
+        <w:t>Y</w:t>
+      </w:r>
+      <w:r>
+        <w:t xml:space="preserve"> PORT </w:t>
       </w:r>
       <w:r>
         <w:t xml:space="preserve">must </w:t>
@@ -26738,11 +26955,180 @@
       <w:pPr>
         <w:pStyle w:val="Heading3"/>
       </w:pPr>
-      <w:bookmarkStart w:id="2528" w:name="_Toc220139717"/>
+      <w:bookmarkStart w:id="2528" w:name="_Toc222649091"/>
+      <w:r>
+        <w:t>Discovery port sharing</w:t>
+      </w:r>
+      <w:bookmarkEnd w:id="2528"/>
+    </w:p>
+    <w:p>
+      <w:pPr>
+        <w:keepNext/>
+        <w:keepLines/>
+      </w:pPr>
+      <w:r>
+        <w:t>When multiple Alpaca devices are running on the same hardware, each d</w:t>
+      </w:r>
+      <w:r>
+        <w:t>evic</w:t>
+      </w:r>
+      <w:r>
+        <w:t>e</w:t>
+      </w:r>
+      <w:r>
+        <w:t xml:space="preserve"> must be configured </w:t>
+      </w:r>
+      <w:r>
+        <w:t xml:space="preserve">to </w:t>
+      </w:r>
+      <w:r>
+        <w:t xml:space="preserve">share the </w:t>
+      </w:r>
+      <w:r>
+        <w:t xml:space="preserve">DISCOVERY </w:t>
+      </w:r>
+      <w:r>
+        <w:t xml:space="preserve">PORT with other </w:t>
+      </w:r>
+      <w:r>
+        <w:t>d</w:t>
+      </w:r>
+      <w:r>
+        <w:t xml:space="preserve">evices. This means that </w:t>
+      </w:r>
+      <w:r>
+        <w:t>Alpaca d</w:t>
+      </w:r>
+      <w:r>
+        <w:t xml:space="preserve">evices </w:t>
+      </w:r>
+      <w:r>
+        <w:t xml:space="preserve">must </w:t>
+      </w:r>
+      <w:r>
+        <w:t xml:space="preserve">open the socket with </w:t>
+      </w:r>
+      <w:r>
+        <w:t>the</w:t>
+      </w:r>
+      <w:r>
+        <w:t xml:space="preserve"> programming </w:t>
+      </w:r>
+      <w:r>
+        <w:t>language</w:t>
+      </w:r>
+      <w:r>
+        <w:t>’s</w:t>
+      </w:r>
+      <w:r>
+        <w:t xml:space="preserve"> equivalent</w:t>
+      </w:r>
+      <w:r>
+        <w:t>s</w:t>
+      </w:r>
+      <w:r>
+        <w:t xml:space="preserve"> of </w:t>
+      </w:r>
+      <w:r>
+        <w:rPr>
+          <w:rFonts w:ascii="Courier New" w:hAnsi="Courier New" w:cs="Courier New"/>
+          <w:b/>
+          <w:bCs/>
+        </w:rPr>
+        <w:t>SO_REUSEADDR</w:t>
+      </w:r>
+      <w:r>
+        <w:t xml:space="preserve"> </w:t>
+      </w:r>
+      <w:r>
+        <w:t>(</w:t>
+      </w:r>
+      <w:hyperlink r:id="rId35" w:history="1">
+        <w:r>
+          <w:rPr>
+            <w:rStyle w:val="Hyperlink"/>
+          </w:rPr>
+          <w:t>Windows</w:t>
+        </w:r>
+      </w:hyperlink>
+      <w:r>
+        <w:t xml:space="preserve">, </w:t>
+      </w:r>
+      <w:hyperlink r:id="rId36" w:history="1">
+        <w:r>
+          <w:rPr>
+            <w:rStyle w:val="Hyperlink"/>
+          </w:rPr>
+          <w:t>Linux</w:t>
+        </w:r>
+      </w:hyperlink>
+      <w:r>
+        <w:t xml:space="preserve">) and </w:t>
+      </w:r>
+      <w:r>
+        <w:rPr>
+          <w:rFonts w:ascii="Courier New" w:hAnsi="Courier New" w:cs="Courier New"/>
+          <w:b/>
+          <w:bCs/>
+        </w:rPr>
+        <w:t>SO_REUSEPORT</w:t>
+      </w:r>
+      <w:r>
+        <w:t xml:space="preserve"> </w:t>
+      </w:r>
+      <w:r>
+        <w:t>(</w:t>
+      </w:r>
+      <w:hyperlink r:id="rId37" w:history="1">
+        <w:r>
+          <w:rPr>
+            <w:rStyle w:val="Hyperlink"/>
+          </w:rPr>
+          <w:t>OSX</w:t>
+        </w:r>
+      </w:hyperlink>
+      <w:r>
+        <w:t>)</w:t>
+      </w:r>
+      <w:r>
+        <w:t xml:space="preserve"> respectively</w:t>
+      </w:r>
+      <w:r>
+        <w:t xml:space="preserve">. </w:t>
+      </w:r>
+    </w:p>
+    <w:p>
+      <w:r>
+        <w:t xml:space="preserve">Devices in a shared context </w:t>
+      </w:r>
+      <w:r>
+        <w:t xml:space="preserve">must not </w:t>
+      </w:r>
+      <w:r>
+        <w:t xml:space="preserve">require or use root access so that </w:t>
+      </w:r>
+      <w:r>
+        <w:t>d</w:t>
+      </w:r>
+      <w:r>
+        <w:t xml:space="preserve">evices </w:t>
+      </w:r>
+      <w:r>
+        <w:t xml:space="preserve">without root permission </w:t>
+      </w:r>
+      <w:r>
+        <w:t>can also use the port.</w:t>
+      </w:r>
+    </w:p>
+    <w:p>
+      <w:pPr>
+        <w:pStyle w:val="Heading3"/>
+      </w:pPr>
+      <w:bookmarkStart w:id="2529" w:name="_Toc222649092"/>
       <w:r>
         <w:t>IP versions</w:t>
       </w:r>
-      <w:bookmarkEnd w:id="2528"/>
+      <w:bookmarkEnd w:id="2529"/>
     </w:p>
     <w:p>
       <w:r>
@@ -26759,11 +27145,11 @@
       <w:pPr>
         <w:pStyle w:val="Heading1"/>
       </w:pPr>
-      <w:bookmarkStart w:id="2529" w:name="_Toc526418551"/>
-      <w:bookmarkStart w:id="2530" w:name="_Toc526418552"/>
-      <w:bookmarkStart w:id="2531" w:name="_Toc220139718"/>
-      <w:bookmarkEnd w:id="2529"/>
+      <w:bookmarkStart w:id="2530" w:name="_Toc526418551"/>
+      <w:bookmarkStart w:id="2531" w:name="_Toc526418552"/>
+      <w:bookmarkStart w:id="2532" w:name="_Toc222649093"/>
       <w:bookmarkEnd w:id="2530"/>
+      <w:bookmarkEnd w:id="2531"/>
       <w:r>
         <w:lastRenderedPageBreak/>
         <w:t xml:space="preserve">Alpaca </w:t>
@@ -26771,17 +27157,17 @@
       <w:r>
         <w:t>Client Considerations</w:t>
       </w:r>
-      <w:bookmarkEnd w:id="2531"/>
+      <w:bookmarkEnd w:id="2532"/>
     </w:p>
     <w:p>
       <w:pPr>
         <w:pStyle w:val="Heading2"/>
       </w:pPr>
-      <w:bookmarkStart w:id="2532" w:name="_Toc220139719"/>
+      <w:bookmarkStart w:id="2533" w:name="_Toc222649094"/>
       <w:r>
         <w:t>Error Handling</w:t>
       </w:r>
-      <w:bookmarkEnd w:id="2532"/>
+      <w:bookmarkEnd w:id="2533"/>
     </w:p>
     <w:p>
       <w:r>
@@ -26802,7 +27188,15 @@
     </w:p>
     <w:p>
       <w:r>
-        <w:t>In an exception driven interface the exception mechanic forces the application to handle the exception when the device indicates that something went wrong. Applications don't have a choice at that point, the exception just hits them, they catch it and respond to it, regardless of what they would otherwise have done with the device response.</w:t>
+        <w:t xml:space="preserve">In an exception driven </w:t>
+      </w:r>
+      <w:proofErr w:type="gramStart"/>
+      <w:r>
+        <w:t>interface</w:t>
+      </w:r>
+      <w:proofErr w:type="gramEnd"/>
+      <w:r>
+        <w:t xml:space="preserve"> the exception mechanic forces the application to handle the exception when the device indicates that something went wrong. Applications don't have a choice at that point, the exception just hits them, they catch it and respond to it, regardless of what they would otherwise have done with the device response.</w:t>
       </w:r>
     </w:p>
     <w:p>
@@ -26849,7 +27243,7 @@
       <w:r>
         <w:t xml:space="preserve">The </w:t>
       </w:r>
-      <w:hyperlink r:id="rId35" w:history="1">
+      <w:hyperlink r:id="rId38" w:history="1">
         <w:r>
           <w:rPr>
             <w:rStyle w:val="Hyperlink"/>
@@ -26915,7 +27309,7 @@
                     </pic:cNvPicPr>
                   </pic:nvPicPr>
                   <pic:blipFill>
-                    <a:blip r:embed="rId36">
+                    <a:blip r:embed="rId39">
                       <a:extLst>
                         <a:ext uri="{28A0092B-C50C-407E-A947-70E740481C1C}">
                           <a14:useLocalDpi xmlns:a14="http://schemas.microsoft.com/office/drawing/2010/main" val="0"/>
@@ -26951,7 +27345,7 @@
       <w:pPr>
         <w:pStyle w:val="Caption"/>
       </w:pPr>
-      <w:bookmarkStart w:id="2533" w:name="_Ref135747115"/>
+      <w:bookmarkStart w:id="2534" w:name="_Ref135747115"/>
       <w:r>
         <w:t xml:space="preserve">Figure </w:t>
       </w:r>
@@ -26976,13 +27370,13 @@
       <w:r>
         <w:t xml:space="preserve"> - Client Error Handling</w:t>
       </w:r>
-      <w:bookmarkEnd w:id="2533"/>
+      <w:bookmarkEnd w:id="2534"/>
     </w:p>
     <w:p>
       <w:pPr>
         <w:pStyle w:val="Heading1"/>
       </w:pPr>
-      <w:bookmarkStart w:id="2534" w:name="_Toc220139720"/>
+      <w:bookmarkStart w:id="2535" w:name="_Toc222649095"/>
       <w:r>
         <w:lastRenderedPageBreak/>
         <w:t xml:space="preserve">ASCOM APIs - </w:t>
@@ -26990,8 +27384,8 @@
       <w:r>
         <w:t>Essential Concepts</w:t>
       </w:r>
-      <w:bookmarkEnd w:id="1051"/>
-      <w:bookmarkEnd w:id="2534"/>
+      <w:bookmarkEnd w:id="1050"/>
+      <w:bookmarkEnd w:id="2535"/>
     </w:p>
     <w:p>
       <w:r>
@@ -27004,22 +27398,38 @@
         <w:t>and negotiation</w:t>
       </w:r>
       <w:r>
-        <w:t xml:space="preserve"> is an engineering art, the best practitioners are those that have suffered and learned. </w:t>
+        <w:t xml:space="preserve"> is an engineering </w:t>
+      </w:r>
+      <w:proofErr w:type="gramStart"/>
+      <w:r>
+        <w:t>art,</w:t>
+      </w:r>
+      <w:proofErr w:type="gramEnd"/>
+      <w:r>
+        <w:t xml:space="preserve"> the best practitioners are those that have suffered and learned. </w:t>
       </w:r>
     </w:p>
     <w:p>
       <w:pPr>
         <w:pStyle w:val="Heading3"/>
       </w:pPr>
-      <w:bookmarkStart w:id="2535" w:name="_Toc220139721"/>
+      <w:bookmarkStart w:id="2536" w:name="_Toc222649096"/>
       <w:r>
         <w:t>Object Models - Properties and Methods</w:t>
       </w:r>
-      <w:bookmarkEnd w:id="2535"/>
-    </w:p>
-    <w:p>
-      <w:r>
-        <w:t xml:space="preserve">The ASCOM APIs are built on an object model which provides properties that represent some state of the device, and methods that can change the state of the device. For example, the current positional right ascension of a telescope mount is a property, and a command to slew the mount to a different position is a method. In ASCOM COM, properties are normally accessed by assignment statements in the native syntax of any of twenty languages on Windows. Methods are represented by native syntax function calls, some with parameters.  There are exceptions. Some properties require parameters to signify some aspect of state, and thus may be represented by a function call which returns the property value (which need not be a scalar), for example, </w:t>
+      <w:bookmarkEnd w:id="2536"/>
+    </w:p>
+    <w:p>
+      <w:r>
+        <w:t xml:space="preserve">The ASCOM APIs are built on an object model which provides properties that represent some state of the device, and methods that can change the state of the device. For example, the current positional right ascension of a telescope mount is a property, and a command to slew the mount to a different position is a method. In ASCOM COM, properties are normally accessed by assignment statements in the native syntax of any of twenty languages on Windows. Methods are represented by native syntax function calls, some with parameters.  There are exceptions. Some properties require parameters to signify some aspect of </w:t>
+      </w:r>
+      <w:proofErr w:type="gramStart"/>
+      <w:r>
+        <w:t>state, and</w:t>
+      </w:r>
+      <w:proofErr w:type="gramEnd"/>
+      <w:r>
+        <w:t xml:space="preserve"> thus may be represented by a function call which returns the property value (which need not be a scalar), for example, </w:t>
       </w:r>
       <w:proofErr w:type="spellStart"/>
       <w:r>
@@ -27034,11 +27444,11 @@
       <w:pPr>
         <w:pStyle w:val="Heading3"/>
       </w:pPr>
-      <w:bookmarkStart w:id="2536" w:name="_Toc220139722"/>
+      <w:bookmarkStart w:id="2537" w:name="_Toc222649097"/>
       <w:r>
         <w:t>ASCOM API Characteristics</w:t>
       </w:r>
-      <w:bookmarkEnd w:id="2536"/>
+      <w:bookmarkEnd w:id="2537"/>
     </w:p>
     <w:p>
       <w:r>
@@ -27084,7 +27494,15 @@
         <w:br/>
       </w:r>
       <w:r>
-        <w:t xml:space="preserve">For example, a mount really only needs "point to these coordinates" and "track the apparent motion of my object". The more accurately it does these things, the better.  As a client program </w:t>
+        <w:t xml:space="preserve">For example, a mount </w:t>
+      </w:r>
+      <w:proofErr w:type="gramStart"/>
+      <w:r>
+        <w:t>really only</w:t>
+      </w:r>
+      <w:proofErr w:type="gramEnd"/>
+      <w:r>
+        <w:t xml:space="preserve"> needs "point to these coordinates" and "track the apparent motion of my object". The more accurately it does these things, the better.  As a client program </w:t>
       </w:r>
       <w:r>
         <w:t>developer,</w:t>
@@ -27219,7 +27637,15 @@
         <w:t>,</w:t>
       </w:r>
       <w:r>
-        <w:t xml:space="preserve"> which tell the client whether or not a corresponding capability is available. For example, in the Telescope API, the </w:t>
+        <w:t xml:space="preserve"> which tell the client </w:t>
+      </w:r>
+      <w:proofErr w:type="gramStart"/>
+      <w:r>
+        <w:t>whether or not</w:t>
+      </w:r>
+      <w:proofErr w:type="gramEnd"/>
+      <w:r>
+        <w:t xml:space="preserve"> a corresponding capability is available. For example, in the Telescope API, the </w:t>
       </w:r>
       <w:proofErr w:type="spellStart"/>
       <w:r>
@@ -27331,14 +27757,14 @@
       <w:pPr>
         <w:pStyle w:val="Heading3"/>
       </w:pPr>
-      <w:bookmarkStart w:id="2537" w:name="_Toc220139723"/>
+      <w:bookmarkStart w:id="2538" w:name="_Toc222649098"/>
       <w:r>
         <w:t>Behavioural</w:t>
       </w:r>
       <w:r>
         <w:t xml:space="preserve"> Rules</w:t>
       </w:r>
-      <w:bookmarkEnd w:id="2537"/>
+      <w:bookmarkEnd w:id="2538"/>
     </w:p>
     <w:p>
       <w:r>
@@ -27372,8 +27798,13 @@
         <w:t xml:space="preserve"> of a module is where these rules </w:t>
       </w:r>
       <w:r>
-        <w:t>are effected</w:t>
-      </w:r>
+        <w:t xml:space="preserve">are </w:t>
+      </w:r>
+      <w:proofErr w:type="gramStart"/>
+      <w:r>
+        <w:t>effected</w:t>
+      </w:r>
+      <w:proofErr w:type="gramEnd"/>
       <w:r>
         <w:t xml:space="preserve">, </w:t>
       </w:r>
@@ -27434,7 +27865,15 @@
         <w:t>angle,</w:t>
       </w:r>
       <w:r>
-        <w:t xml:space="preserve"> but the rotator ends up at some other angle and no error is reported to the caller.</w:t>
+        <w:t xml:space="preserve"> but the rotator ends up at some other </w:t>
+      </w:r>
+      <w:proofErr w:type="gramStart"/>
+      <w:r>
+        <w:t>angle</w:t>
+      </w:r>
+      <w:proofErr w:type="gramEnd"/>
+      <w:r>
+        <w:t xml:space="preserve"> and no error is reported to the caller.</w:t>
       </w:r>
     </w:p>
     <w:p>
@@ -27539,7 +27978,21 @@
         <w:rPr>
           <w:b/>
         </w:rPr>
-        <w:t xml:space="preserve"> – Over Use:</w:t>
+        <w:t xml:space="preserve"> – </w:t>
+      </w:r>
+      <w:proofErr w:type="gramStart"/>
+      <w:r>
+        <w:rPr>
+          <w:b/>
+        </w:rPr>
+        <w:t>Over Use</w:t>
+      </w:r>
+      <w:proofErr w:type="gramEnd"/>
+      <w:r>
+        <w:rPr>
+          <w:b/>
+        </w:rPr>
+        <w:t>:</w:t>
       </w:r>
       <w:r>
         <w:t xml:space="preserve"> Drivers must protect themselves and the instrument </w:t>
@@ -27614,8 +28067,13 @@
         <w:t xml:space="preserve"> </w:t>
       </w:r>
       <w:r>
-        <w:t>In the example above, the driver ShutterStatus property must accurately reflect the physical shutter condition at all times</w:t>
-      </w:r>
+        <w:t xml:space="preserve">In the example above, the driver ShutterStatus property must accurately </w:t>
+      </w:r>
+      <w:proofErr w:type="gramStart"/>
+      <w:r>
+        <w:t>reflect the physical shutter condition at all times</w:t>
+      </w:r>
+      <w:proofErr w:type="gramEnd"/>
       <w:r>
         <w:t xml:space="preserve">. </w:t>
       </w:r>
@@ -27654,8 +28112,8 @@
       <w:pPr>
         <w:pStyle w:val="Heading1"/>
       </w:pPr>
-      <w:bookmarkStart w:id="2538" w:name="_Ref203141362"/>
-      <w:bookmarkStart w:id="2539" w:name="_Toc220139724"/>
+      <w:bookmarkStart w:id="2539" w:name="_Ref203141362"/>
+      <w:bookmarkStart w:id="2540" w:name="_Toc222649099"/>
       <w:r>
         <w:lastRenderedPageBreak/>
         <w:t xml:space="preserve">Alpaca Camera </w:t>
@@ -27663,20 +28121,20 @@
       <w:r>
         <w:t>ImageBytes Reference</w:t>
       </w:r>
-      <w:bookmarkEnd w:id="2538"/>
       <w:bookmarkEnd w:id="2539"/>
+      <w:bookmarkEnd w:id="2540"/>
     </w:p>
     <w:p>
       <w:pPr>
         <w:pStyle w:val="Heading2"/>
       </w:pPr>
-      <w:bookmarkStart w:id="2540" w:name="_Toc92877734"/>
-      <w:bookmarkStart w:id="2541" w:name="_Toc220139725"/>
+      <w:bookmarkStart w:id="2541" w:name="_Toc92877734"/>
+      <w:bookmarkStart w:id="2542" w:name="_Toc222649100"/>
       <w:r>
         <w:t>Context</w:t>
       </w:r>
-      <w:bookmarkEnd w:id="2540"/>
       <w:bookmarkEnd w:id="2541"/>
+      <w:bookmarkEnd w:id="2542"/>
     </w:p>
     <w:p>
       <w:r>
@@ -27687,7 +28145,7 @@
       <w:r>
         <w:t>Following discussion on the ASCOM Developer Forum, the Base64Handoff (</w:t>
       </w:r>
-      <w:hyperlink r:id="rId37" w:history="1">
+      <w:hyperlink r:id="rId40" w:history="1">
         <w:r>
           <w:rPr>
             <w:rStyle w:val="Hyperlink"/>
@@ -27701,7 +28159,15 @@
     </w:p>
     <w:p>
       <w:r>
-        <w:t>The Base64Handoff mechanic provides a substantial performance improvement over JSON, but use has exposed a number of opportunities for improvement:</w:t>
+        <w:t xml:space="preserve">The Base64Handoff mechanic provides a substantial performance improvement over JSON, but use has exposed </w:t>
+      </w:r>
+      <w:proofErr w:type="gramStart"/>
+      <w:r>
+        <w:t>a number of</w:t>
+      </w:r>
+      <w:proofErr w:type="gramEnd"/>
+      <w:r>
+        <w:t xml:space="preserve"> opportunities for improvement:</w:t>
       </w:r>
     </w:p>
     <w:p>
@@ -27797,13 +28263,13 @@
       <w:pPr>
         <w:pStyle w:val="Heading2"/>
       </w:pPr>
-      <w:bookmarkStart w:id="2542" w:name="_Toc92877735"/>
-      <w:bookmarkStart w:id="2543" w:name="_Toc220139726"/>
+      <w:bookmarkStart w:id="2543" w:name="_Toc92877735"/>
+      <w:bookmarkStart w:id="2544" w:name="_Toc222649101"/>
       <w:r>
         <w:t>ImageBytes Mechanic</w:t>
       </w:r>
-      <w:bookmarkEnd w:id="2542"/>
       <w:bookmarkEnd w:id="2543"/>
+      <w:bookmarkEnd w:id="2544"/>
     </w:p>
     <w:p>
       <w:r>
@@ -27819,7 +28285,15 @@
         </w:numPr>
       </w:pPr>
       <w:r>
-        <w:t>Is effected directly through</w:t>
+        <w:t xml:space="preserve">Is </w:t>
+      </w:r>
+      <w:proofErr w:type="gramStart"/>
+      <w:r>
+        <w:t>effected</w:t>
+      </w:r>
+      <w:proofErr w:type="gramEnd"/>
+      <w:r>
+        <w:t xml:space="preserve"> directly through</w:t>
       </w:r>
       <w:r>
         <w:t xml:space="preserve"> the Camera.Image</w:t>
@@ -27904,14 +28378,14 @@
       <w:pPr>
         <w:pStyle w:val="Heading2"/>
       </w:pPr>
-      <w:bookmarkStart w:id="2544" w:name="_Toc92877736"/>
-      <w:bookmarkStart w:id="2545" w:name="_Toc220139727"/>
+      <w:bookmarkStart w:id="2545" w:name="_Toc92877736"/>
+      <w:bookmarkStart w:id="2546" w:name="_Toc222649102"/>
       <w:r>
         <w:lastRenderedPageBreak/>
         <w:t>ImageBytes Benefits</w:t>
       </w:r>
-      <w:bookmarkEnd w:id="2544"/>
       <w:bookmarkEnd w:id="2545"/>
+      <w:bookmarkEnd w:id="2546"/>
     </w:p>
     <w:p>
       <w:pPr>
@@ -28126,13 +28600,13 @@
       <w:pPr>
         <w:pStyle w:val="Heading2"/>
       </w:pPr>
-      <w:bookmarkStart w:id="2546" w:name="_Toc92877737"/>
-      <w:bookmarkStart w:id="2547" w:name="_Toc220139728"/>
+      <w:bookmarkStart w:id="2547" w:name="_Toc92877737"/>
+      <w:bookmarkStart w:id="2548" w:name="_Toc222649103"/>
       <w:r>
         <w:t>Performance Benefits</w:t>
       </w:r>
-      <w:bookmarkEnd w:id="2546"/>
       <w:bookmarkEnd w:id="2547"/>
+      <w:bookmarkEnd w:id="2548"/>
     </w:p>
     <w:p>
       <w:r>
@@ -28159,14 +28633,14 @@
       <w:r>
         <w:t>6000 x 4000 monochrome image</w:t>
       </w:r>
-      <w:bookmarkStart w:id="2548" w:name="_Ref92873676"/>
+      <w:bookmarkStart w:id="2549" w:name="_Ref92873676"/>
       <w:r>
         <w:rPr>
           <w:vertAlign w:val="superscript"/>
         </w:rPr>
         <w:footnoteReference w:id="2"/>
       </w:r>
-      <w:bookmarkEnd w:id="2548"/>
+      <w:bookmarkEnd w:id="2549"/>
       <w:r>
         <w:t xml:space="preserve"> totalling 24 million </w:t>
       </w:r>
@@ -28318,7 +28792,7 @@
               </w:rPr>
               <w:t>JSON</w:t>
             </w:r>
-            <w:bookmarkStart w:id="2549" w:name="_Ref92637638"/>
+            <w:bookmarkStart w:id="2550" w:name="_Ref92637638"/>
             <w:r>
               <w:rPr>
                 <w:rStyle w:val="FootnoteReference"/>
@@ -28328,7 +28802,7 @@
               </w:rPr>
               <w:footnoteReference w:id="3"/>
             </w:r>
-            <w:bookmarkEnd w:id="2549"/>
+            <w:bookmarkEnd w:id="2550"/>
           </w:p>
         </w:tc>
         <w:tc>
@@ -28354,7 +28828,7 @@
               </w:rPr>
               <w:t>Base64Handoff</w:t>
             </w:r>
-            <w:bookmarkStart w:id="2550" w:name="_Ref92637652"/>
+            <w:bookmarkStart w:id="2551" w:name="_Ref92637652"/>
             <w:r>
               <w:rPr>
                 <w:rStyle w:val="FootnoteReference"/>
@@ -28364,7 +28838,7 @@
               </w:rPr>
               <w:footnoteReference w:id="4"/>
             </w:r>
-            <w:bookmarkEnd w:id="2550"/>
+            <w:bookmarkEnd w:id="2551"/>
           </w:p>
         </w:tc>
         <w:tc>
@@ -28390,7 +28864,7 @@
               </w:rPr>
               <w:t>ImageBytes</w:t>
             </w:r>
-            <w:bookmarkStart w:id="2551" w:name="_Ref92637658"/>
+            <w:bookmarkStart w:id="2552" w:name="_Ref92637658"/>
             <w:r>
               <w:rPr>
                 <w:rStyle w:val="FootnoteReference"/>
@@ -28400,7 +28874,7 @@
               </w:rPr>
               <w:footnoteReference w:id="5"/>
             </w:r>
-            <w:bookmarkEnd w:id="2551"/>
+            <w:bookmarkEnd w:id="2552"/>
           </w:p>
         </w:tc>
       </w:tr>
@@ -29376,13 +29850,13 @@
       <w:pPr>
         <w:pStyle w:val="Heading2"/>
       </w:pPr>
-      <w:bookmarkStart w:id="2552" w:name="_Toc92877738"/>
-      <w:bookmarkStart w:id="2553" w:name="_Toc220139729"/>
+      <w:bookmarkStart w:id="2553" w:name="_Toc92877738"/>
+      <w:bookmarkStart w:id="2554" w:name="_Toc222649104"/>
       <w:r>
         <w:t>ImageBytes Implementation</w:t>
       </w:r>
-      <w:bookmarkEnd w:id="2552"/>
       <w:bookmarkEnd w:id="2553"/>
+      <w:bookmarkEnd w:id="2554"/>
     </w:p>
     <w:p>
       <w:pPr>
@@ -29397,13 +29871,13 @@
       <w:pPr>
         <w:pStyle w:val="Heading3"/>
       </w:pPr>
-      <w:bookmarkStart w:id="2554" w:name="_Toc92877739"/>
-      <w:bookmarkStart w:id="2555" w:name="_Toc220139730"/>
+      <w:bookmarkStart w:id="2555" w:name="_Toc92877739"/>
+      <w:bookmarkStart w:id="2556" w:name="_Toc222649105"/>
       <w:r>
         <w:t>Client Initiation</w:t>
       </w:r>
-      <w:bookmarkEnd w:id="2554"/>
       <w:bookmarkEnd w:id="2555"/>
+      <w:bookmarkEnd w:id="2556"/>
     </w:p>
     <w:p>
       <w:pPr>
@@ -29418,13 +29892,13 @@
       <w:pPr>
         <w:pStyle w:val="Heading3"/>
       </w:pPr>
-      <w:bookmarkStart w:id="2556" w:name="_Toc92877740"/>
-      <w:bookmarkStart w:id="2557" w:name="_Toc220139731"/>
+      <w:bookmarkStart w:id="2557" w:name="_Toc92877740"/>
+      <w:bookmarkStart w:id="2558" w:name="_Toc222649106"/>
       <w:r>
         <w:t>Device Response</w:t>
       </w:r>
-      <w:bookmarkEnd w:id="2556"/>
       <w:bookmarkEnd w:id="2557"/>
+      <w:bookmarkEnd w:id="2558"/>
     </w:p>
     <w:p>
       <w:r>
@@ -29461,13 +29935,13 @@
       <w:pPr>
         <w:pStyle w:val="Heading3"/>
       </w:pPr>
-      <w:bookmarkStart w:id="2558" w:name="_Toc92877741"/>
-      <w:bookmarkStart w:id="2559" w:name="_Toc220139732"/>
+      <w:bookmarkStart w:id="2559" w:name="_Toc92877741"/>
+      <w:bookmarkStart w:id="2560" w:name="_Toc222649107"/>
       <w:r>
         <w:t>Client Response Handling</w:t>
       </w:r>
-      <w:bookmarkEnd w:id="2558"/>
       <w:bookmarkEnd w:id="2559"/>
+      <w:bookmarkEnd w:id="2560"/>
     </w:p>
     <w:p>
       <w:r>
@@ -29633,14 +30107,14 @@
       <w:pPr>
         <w:pStyle w:val="Heading2"/>
       </w:pPr>
-      <w:bookmarkStart w:id="2560" w:name="_Toc92877742"/>
-      <w:bookmarkStart w:id="2561" w:name="_Toc220139733"/>
+      <w:bookmarkStart w:id="2561" w:name="_Toc92877742"/>
+      <w:bookmarkStart w:id="2562" w:name="_Toc222649108"/>
       <w:r>
         <w:lastRenderedPageBreak/>
         <w:t>ImageBytes Binary Data Format</w:t>
       </w:r>
-      <w:bookmarkEnd w:id="2560"/>
       <w:bookmarkEnd w:id="2561"/>
+      <w:bookmarkEnd w:id="2562"/>
     </w:p>
     <w:p>
       <w:pPr>
@@ -29699,11 +30173,11 @@
         </w:numPr>
         <w:ind w:left="709"/>
       </w:pPr>
-      <w:bookmarkStart w:id="2562" w:name="_Toc220139734"/>
+      <w:bookmarkStart w:id="2563" w:name="_Toc222649109"/>
       <w:r>
         <w:t>Operation Succeeded</w:t>
       </w:r>
-      <w:bookmarkEnd w:id="2562"/>
+      <w:bookmarkEnd w:id="2563"/>
     </w:p>
     <w:p>
       <w:pPr>
@@ -29757,11 +30231,11 @@
         </w:numPr>
         <w:ind w:left="709"/>
       </w:pPr>
-      <w:bookmarkStart w:id="2563" w:name="_Toc220139735"/>
+      <w:bookmarkStart w:id="2564" w:name="_Toc222649110"/>
       <w:r>
         <w:t>Operation Failed</w:t>
       </w:r>
-      <w:bookmarkEnd w:id="2563"/>
+      <w:bookmarkEnd w:id="2564"/>
     </w:p>
     <w:p>
       <w:pPr>
@@ -29809,25 +30283,25 @@
       <w:pPr>
         <w:pStyle w:val="Heading2"/>
       </w:pPr>
-      <w:bookmarkStart w:id="2564" w:name="_Toc92877743"/>
-      <w:bookmarkStart w:id="2565" w:name="_Toc220139736"/>
+      <w:bookmarkStart w:id="2565" w:name="_Toc92877743"/>
+      <w:bookmarkStart w:id="2566" w:name="_Toc222649111"/>
       <w:r>
         <w:t>Metadata</w:t>
       </w:r>
-      <w:bookmarkEnd w:id="2564"/>
       <w:bookmarkEnd w:id="2565"/>
+      <w:bookmarkEnd w:id="2566"/>
     </w:p>
     <w:p>
       <w:pPr>
         <w:pStyle w:val="Heading3"/>
       </w:pPr>
-      <w:bookmarkStart w:id="2566" w:name="_Toc92877744"/>
-      <w:bookmarkStart w:id="2567" w:name="_Toc220139737"/>
+      <w:bookmarkStart w:id="2567" w:name="_Toc92877744"/>
+      <w:bookmarkStart w:id="2568" w:name="_Toc222649112"/>
       <w:r>
         <w:t>Metadata Structure</w:t>
       </w:r>
-      <w:bookmarkEnd w:id="2566"/>
       <w:bookmarkEnd w:id="2567"/>
+      <w:bookmarkEnd w:id="2568"/>
     </w:p>
     <w:p>
       <w:pPr>
@@ -29899,7 +30373,27 @@
           <w:sz w:val="18"/>
           <w:szCs w:val="18"/>
         </w:rPr>
-        <w:t>// Bytes 0..3 - Metadata version</w:t>
+        <w:t xml:space="preserve">// Bytes </w:t>
+      </w:r>
+      <w:proofErr w:type="gramStart"/>
+      <w:r>
+        <w:rPr>
+          <w:rFonts w:ascii="Cascadia Mono" w:hAnsi="Cascadia Mono" w:cs="Cascadia Mono"/>
+          <w:color w:val="008000"/>
+          <w:sz w:val="18"/>
+          <w:szCs w:val="18"/>
+        </w:rPr>
+        <w:t>0..</w:t>
+      </w:r>
+      <w:proofErr w:type="gramEnd"/>
+      <w:r>
+        <w:rPr>
+          <w:rFonts w:ascii="Cascadia Mono" w:hAnsi="Cascadia Mono" w:cs="Cascadia Mono"/>
+          <w:color w:val="008000"/>
+          <w:sz w:val="18"/>
+          <w:szCs w:val="18"/>
+        </w:rPr>
+        <w:t>3 - Metadata version</w:t>
       </w:r>
       <w:r>
         <w:rPr>
@@ -29952,7 +30446,27 @@
           <w:sz w:val="18"/>
           <w:szCs w:val="18"/>
         </w:rPr>
-        <w:t>// Bytes 4..7 - Alpaca error number or zero for success</w:t>
+        <w:t xml:space="preserve">// Bytes </w:t>
+      </w:r>
+      <w:proofErr w:type="gramStart"/>
+      <w:r>
+        <w:rPr>
+          <w:rFonts w:ascii="Cascadia Mono" w:hAnsi="Cascadia Mono" w:cs="Cascadia Mono"/>
+          <w:color w:val="008000"/>
+          <w:sz w:val="18"/>
+          <w:szCs w:val="18"/>
+        </w:rPr>
+        <w:t>4..</w:t>
+      </w:r>
+      <w:proofErr w:type="gramEnd"/>
+      <w:r>
+        <w:rPr>
+          <w:rFonts w:ascii="Cascadia Mono" w:hAnsi="Cascadia Mono" w:cs="Cascadia Mono"/>
+          <w:color w:val="008000"/>
+          <w:sz w:val="18"/>
+          <w:szCs w:val="18"/>
+        </w:rPr>
+        <w:t>7 - Alpaca error number or zero for success</w:t>
       </w:r>
     </w:p>
     <w:p>
@@ -29998,7 +30512,27 @@
           <w:sz w:val="18"/>
           <w:szCs w:val="18"/>
         </w:rPr>
-        <w:t>// Bytes 8..11 - Client's transaction ID</w:t>
+        <w:t xml:space="preserve">// Bytes </w:t>
+      </w:r>
+      <w:proofErr w:type="gramStart"/>
+      <w:r>
+        <w:rPr>
+          <w:rFonts w:ascii="Cascadia Mono" w:hAnsi="Cascadia Mono" w:cs="Cascadia Mono"/>
+          <w:color w:val="008000"/>
+          <w:sz w:val="18"/>
+          <w:szCs w:val="18"/>
+        </w:rPr>
+        <w:t>8..</w:t>
+      </w:r>
+      <w:proofErr w:type="gramEnd"/>
+      <w:r>
+        <w:rPr>
+          <w:rFonts w:ascii="Cascadia Mono" w:hAnsi="Cascadia Mono" w:cs="Cascadia Mono"/>
+          <w:color w:val="008000"/>
+          <w:sz w:val="18"/>
+          <w:szCs w:val="18"/>
+        </w:rPr>
+        <w:t>11 - Client's transaction ID</w:t>
       </w:r>
     </w:p>
     <w:p>
@@ -30044,7 +30578,27 @@
           <w:sz w:val="18"/>
           <w:szCs w:val="18"/>
         </w:rPr>
-        <w:t>// Bytes 12..15 - Device's transaction ID</w:t>
+        <w:t xml:space="preserve">// Bytes </w:t>
+      </w:r>
+      <w:proofErr w:type="gramStart"/>
+      <w:r>
+        <w:rPr>
+          <w:rFonts w:ascii="Cascadia Mono" w:hAnsi="Cascadia Mono" w:cs="Cascadia Mono"/>
+          <w:color w:val="008000"/>
+          <w:sz w:val="18"/>
+          <w:szCs w:val="18"/>
+        </w:rPr>
+        <w:t>12..</w:t>
+      </w:r>
+      <w:proofErr w:type="gramEnd"/>
+      <w:r>
+        <w:rPr>
+          <w:rFonts w:ascii="Cascadia Mono" w:hAnsi="Cascadia Mono" w:cs="Cascadia Mono"/>
+          <w:color w:val="008000"/>
+          <w:sz w:val="18"/>
+          <w:szCs w:val="18"/>
+        </w:rPr>
+        <w:t>15 - Device's transaction ID</w:t>
       </w:r>
     </w:p>
     <w:p>
@@ -30110,6 +30664,7 @@
         </w:rPr>
         <w:t xml:space="preserve">// Bytes </w:t>
       </w:r>
+      <w:proofErr w:type="gramStart"/>
       <w:r>
         <w:rPr>
           <w:rFonts w:ascii="Cascadia Mono" w:hAnsi="Cascadia Mono" w:cs="Cascadia Mono"/>
@@ -30126,7 +30681,17 @@
           <w:sz w:val="18"/>
           <w:szCs w:val="18"/>
         </w:rPr>
-        <w:t>..1</w:t>
+        <w:t>..</w:t>
+      </w:r>
+      <w:proofErr w:type="gramEnd"/>
+      <w:r>
+        <w:rPr>
+          <w:rFonts w:ascii="Cascadia Mono" w:hAnsi="Cascadia Mono" w:cs="Cascadia Mono"/>
+          <w:color w:val="008000"/>
+          <w:sz w:val="18"/>
+          <w:szCs w:val="18"/>
+        </w:rPr>
+        <w:t>1</w:t>
       </w:r>
       <w:r>
         <w:rPr>
@@ -30199,6 +30764,7 @@
         </w:rPr>
         <w:t xml:space="preserve">// Bytes </w:t>
       </w:r>
+      <w:proofErr w:type="gramStart"/>
       <w:r>
         <w:rPr>
           <w:rFonts w:ascii="Cascadia Mono" w:hAnsi="Cascadia Mono" w:cs="Cascadia Mono"/>
@@ -30217,6 +30783,7 @@
         </w:rPr>
         <w:t>..</w:t>
       </w:r>
+      <w:proofErr w:type="gramEnd"/>
       <w:r>
         <w:rPr>
           <w:rFonts w:ascii="Cascadia Mono" w:hAnsi="Cascadia Mono" w:cs="Cascadia Mono"/>
@@ -30279,6 +30846,7 @@
         </w:rPr>
         <w:t xml:space="preserve">// Bytes </w:t>
       </w:r>
+      <w:proofErr w:type="gramStart"/>
       <w:r>
         <w:rPr>
           <w:rFonts w:ascii="Cascadia Mono" w:hAnsi="Cascadia Mono" w:cs="Cascadia Mono"/>
@@ -30297,6 +30865,7 @@
         </w:rPr>
         <w:t>..</w:t>
       </w:r>
+      <w:proofErr w:type="gramEnd"/>
       <w:r>
         <w:rPr>
           <w:rFonts w:ascii="Cascadia Mono" w:hAnsi="Cascadia Mono" w:cs="Cascadia Mono"/>
@@ -30357,8 +30926,9 @@
           <w:sz w:val="18"/>
           <w:szCs w:val="18"/>
         </w:rPr>
-        <w:t>// Bytes 2</w:t>
-      </w:r>
+        <w:t xml:space="preserve">// Bytes </w:t>
+      </w:r>
+      <w:proofErr w:type="gramStart"/>
       <w:r>
         <w:rPr>
           <w:rFonts w:ascii="Cascadia Mono" w:hAnsi="Cascadia Mono" w:cs="Cascadia Mono"/>
@@ -30366,7 +30936,7 @@
           <w:sz w:val="18"/>
           <w:szCs w:val="18"/>
         </w:rPr>
-        <w:t>8</w:t>
+        <w:t>2</w:t>
       </w:r>
       <w:r>
         <w:rPr>
@@ -30375,8 +30945,18 @@
           <w:sz w:val="18"/>
           <w:szCs w:val="18"/>
         </w:rPr>
+        <w:t>8</w:t>
+      </w:r>
+      <w:r>
+        <w:rPr>
+          <w:rFonts w:ascii="Cascadia Mono" w:hAnsi="Cascadia Mono" w:cs="Cascadia Mono"/>
+          <w:color w:val="008000"/>
+          <w:sz w:val="18"/>
+          <w:szCs w:val="18"/>
+        </w:rPr>
         <w:t>..</w:t>
       </w:r>
+      <w:proofErr w:type="gramEnd"/>
       <w:r>
         <w:rPr>
           <w:rFonts w:ascii="Cascadia Mono" w:hAnsi="Cascadia Mono" w:cs="Cascadia Mono"/>
@@ -30484,6 +31064,7 @@
         </w:rPr>
         <w:t xml:space="preserve">// Bytes </w:t>
       </w:r>
+      <w:proofErr w:type="gramStart"/>
       <w:r>
         <w:rPr>
           <w:rFonts w:ascii="Cascadia Mono" w:hAnsi="Cascadia Mono" w:cs="Cascadia Mono"/>
@@ -30502,6 +31083,7 @@
         </w:rPr>
         <w:t>..</w:t>
       </w:r>
+      <w:proofErr w:type="gramEnd"/>
       <w:r>
         <w:rPr>
           <w:rFonts w:ascii="Cascadia Mono" w:hAnsi="Cascadia Mono" w:cs="Cascadia Mono"/>
@@ -30582,6 +31164,7 @@
         </w:rPr>
         <w:t xml:space="preserve">// Bytes </w:t>
       </w:r>
+      <w:proofErr w:type="gramStart"/>
       <w:r>
         <w:rPr>
           <w:rFonts w:ascii="Cascadia Mono" w:hAnsi="Cascadia Mono" w:cs="Cascadia Mono"/>
@@ -30600,6 +31183,7 @@
         </w:rPr>
         <w:t>..</w:t>
       </w:r>
+      <w:proofErr w:type="gramEnd"/>
       <w:r>
         <w:rPr>
           <w:rFonts w:ascii="Cascadia Mono" w:hAnsi="Cascadia Mono" w:cs="Cascadia Mono"/>
@@ -30680,6 +31264,7 @@
         </w:rPr>
         <w:t xml:space="preserve">// Bytes </w:t>
       </w:r>
+      <w:proofErr w:type="gramStart"/>
       <w:r>
         <w:rPr>
           <w:rFonts w:ascii="Cascadia Mono" w:hAnsi="Cascadia Mono" w:cs="Cascadia Mono"/>
@@ -30698,6 +31283,7 @@
         </w:rPr>
         <w:t>..</w:t>
       </w:r>
+      <w:proofErr w:type="gramEnd"/>
       <w:r>
         <w:rPr>
           <w:rFonts w:ascii="Cascadia Mono" w:hAnsi="Cascadia Mono" w:cs="Cascadia Mono"/>
@@ -30923,13 +31509,13 @@
       <w:pPr>
         <w:pStyle w:val="Heading3"/>
       </w:pPr>
-      <w:bookmarkStart w:id="2568" w:name="_Toc92877745"/>
-      <w:bookmarkStart w:id="2569" w:name="_Toc220139738"/>
+      <w:bookmarkStart w:id="2569" w:name="_Toc92877745"/>
+      <w:bookmarkStart w:id="2570" w:name="_Toc222649113"/>
       <w:r>
         <w:t>Image and Transmission Array Element Types</w:t>
       </w:r>
-      <w:bookmarkEnd w:id="2568"/>
       <w:bookmarkEnd w:id="2569"/>
+      <w:bookmarkEnd w:id="2570"/>
     </w:p>
     <w:p>
       <w:r>
@@ -30950,7 +31536,7 @@
           <w:szCs w:val="18"/>
         </w:rPr>
       </w:pPr>
-      <w:bookmarkStart w:id="2570" w:name="_Hlk91050354"/>
+      <w:bookmarkStart w:id="2571" w:name="_Hlk91050354"/>
       <w:r>
         <w:rPr>
           <w:rFonts w:ascii="Cascadia Mono" w:hAnsi="Cascadia Mono" w:cs="Cascadia Mono"/>
@@ -31434,7 +32020,7 @@
         <w:t>}</w:t>
       </w:r>
     </w:p>
-    <w:bookmarkEnd w:id="2570"/>
+    <w:bookmarkEnd w:id="2571"/>
     <w:p>
       <w:pPr>
         <w:rPr>
@@ -31453,26 +32039,26 @@
       <w:pPr>
         <w:pStyle w:val="Heading2"/>
       </w:pPr>
-      <w:bookmarkStart w:id="2571" w:name="_Toc92877746"/>
-      <w:bookmarkStart w:id="2572" w:name="_Toc220139739"/>
+      <w:bookmarkStart w:id="2572" w:name="_Toc92877746"/>
+      <w:bookmarkStart w:id="2573" w:name="_Toc222649114"/>
       <w:r>
         <w:lastRenderedPageBreak/>
         <w:t>Serialised Array Formatting</w:t>
       </w:r>
-      <w:bookmarkEnd w:id="2571"/>
       <w:bookmarkEnd w:id="2572"/>
+      <w:bookmarkEnd w:id="2573"/>
     </w:p>
     <w:p>
       <w:pPr>
         <w:pStyle w:val="Heading3"/>
       </w:pPr>
-      <w:bookmarkStart w:id="2573" w:name="_Toc92877747"/>
-      <w:bookmarkStart w:id="2574" w:name="_Toc220139740"/>
+      <w:bookmarkStart w:id="2574" w:name="_Toc92877747"/>
+      <w:bookmarkStart w:id="2575" w:name="_Toc222649115"/>
       <w:r>
         <w:t>Element Ordering</w:t>
       </w:r>
-      <w:bookmarkEnd w:id="2573"/>
       <w:bookmarkEnd w:id="2574"/>
+      <w:bookmarkEnd w:id="2575"/>
     </w:p>
     <w:p>
       <w:r>
@@ -31980,8 +32566,19 @@
           <w:sz w:val="19"/>
           <w:szCs w:val="19"/>
         </w:rPr>
-        <w:t>, j]);</w:t>
-      </w:r>
+        <w:t>, j]</w:t>
+      </w:r>
+      <w:proofErr w:type="gramStart"/>
+      <w:r>
+        <w:rPr>
+          <w:rFonts w:ascii="Cascadia Mono" w:hAnsi="Cascadia Mono" w:cs="Cascadia Mono"/>
+          <w:color w:val="000000"/>
+          <w:sz w:val="19"/>
+          <w:szCs w:val="19"/>
+        </w:rPr>
+        <w:t>);</w:t>
+      </w:r>
+      <w:proofErr w:type="gramEnd"/>
     </w:p>
     <w:p>
       <w:pPr>
@@ -32054,10 +32651,10 @@
             <v:path o:extrusionok="f" gradientshapeok="t" o:connecttype="rect"/>
             <o:lock v:ext="edit" aspectratio="t"/>
           </v:shapetype>
-          <v:shape id="_x0000_i1025" type="#_x0000_t75" style="width:300pt;height:155pt" o:ole="">
-            <v:imagedata r:id="rId38" o:title=""/>
+          <v:shape id="_x0000_i1025" type="#_x0000_t75" style="width:300.1pt;height:154.95pt" o:ole="">
+            <v:imagedata r:id="rId41" o:title=""/>
           </v:shape>
-          <o:OLEObject Type="Embed" ProgID="Visio.Drawing.15" ShapeID="_x0000_i1025" DrawAspect="Content" ObjectID="_1830755452" r:id="rId39"/>
+          <o:OLEObject Type="Embed" ProgID="Visio.Drawing.15" ShapeID="_x0000_i1025" DrawAspect="Content" ObjectID="_1833261812" r:id="rId42"/>
         </w:object>
       </w:r>
     </w:p>
@@ -32479,8 +33076,19 @@
           <w:sz w:val="19"/>
           <w:szCs w:val="19"/>
         </w:rPr>
-        <w:t>, j, k]);</w:t>
-      </w:r>
+        <w:t>, j, k]</w:t>
+      </w:r>
+      <w:proofErr w:type="gramStart"/>
+      <w:r>
+        <w:rPr>
+          <w:rFonts w:ascii="Cascadia Mono" w:hAnsi="Cascadia Mono" w:cs="Cascadia Mono"/>
+          <w:color w:val="000000"/>
+          <w:sz w:val="19"/>
+          <w:szCs w:val="19"/>
+        </w:rPr>
+        <w:t>);</w:t>
+      </w:r>
+      <w:proofErr w:type="gramEnd"/>
     </w:p>
     <w:p>
       <w:pPr>
@@ -32598,7 +33206,7 @@
                     </pic:cNvPicPr>
                   </pic:nvPicPr>
                   <pic:blipFill>
-                    <a:blip r:embed="rId40">
+                    <a:blip r:embed="rId43">
                       <a:extLst>
                         <a:ext uri="{28A0092B-C50C-407E-A947-70E740481C1C}">
                           <a14:useLocalDpi xmlns:a14="http://schemas.microsoft.com/office/drawing/2010/main" val="0"/>
@@ -32634,13 +33242,13 @@
       <w:pPr>
         <w:pStyle w:val="Heading3"/>
       </w:pPr>
-      <w:bookmarkStart w:id="2575" w:name="_Toc92877748"/>
-      <w:bookmarkStart w:id="2576" w:name="_Toc220139741"/>
+      <w:bookmarkStart w:id="2576" w:name="_Toc92877748"/>
+      <w:bookmarkStart w:id="2577" w:name="_Toc222649116"/>
       <w:r>
         <w:t>Integer Byte ordering</w:t>
       </w:r>
-      <w:bookmarkEnd w:id="2575"/>
       <w:bookmarkEnd w:id="2576"/>
+      <w:bookmarkEnd w:id="2577"/>
     </w:p>
     <w:p>
       <w:r>
@@ -32766,14 +33374,14 @@
       <w:pPr>
         <w:pStyle w:val="Heading2"/>
       </w:pPr>
-      <w:bookmarkStart w:id="2577" w:name="_Toc92877749"/>
-      <w:bookmarkStart w:id="2578" w:name="_Toc220139742"/>
+      <w:bookmarkStart w:id="2578" w:name="_Toc92877749"/>
+      <w:bookmarkStart w:id="2579" w:name="_Toc222649117"/>
       <w:r>
         <w:lastRenderedPageBreak/>
         <w:t>Error Handling</w:t>
       </w:r>
-      <w:bookmarkEnd w:id="2577"/>
       <w:bookmarkEnd w:id="2578"/>
+      <w:bookmarkEnd w:id="2579"/>
     </w:p>
     <w:p>
       <w:pPr>
@@ -32922,23 +33530,23 @@
       <w:pPr>
         <w:pStyle w:val="Heading2"/>
       </w:pPr>
-      <w:bookmarkStart w:id="2579" w:name="_Toc92877750"/>
-      <w:bookmarkStart w:id="2580" w:name="_Toc220139743"/>
+      <w:bookmarkStart w:id="2580" w:name="_Toc92877750"/>
+      <w:bookmarkStart w:id="2581" w:name="_Toc222649118"/>
       <w:r>
         <w:t>ImageBytes Implementation</w:t>
       </w:r>
-      <w:bookmarkEnd w:id="2579"/>
       <w:bookmarkEnd w:id="2580"/>
+      <w:bookmarkEnd w:id="2581"/>
     </w:p>
     <w:p>
       <w:pPr>
         <w:pStyle w:val="Heading3"/>
       </w:pPr>
-      <w:bookmarkStart w:id="2581" w:name="_Toc220139744"/>
+      <w:bookmarkStart w:id="2582" w:name="_Toc222649119"/>
       <w:r>
         <w:t>.NET Languages</w:t>
       </w:r>
-      <w:bookmarkEnd w:id="2581"/>
+      <w:bookmarkEnd w:id="2582"/>
     </w:p>
     <w:p>
       <w:pPr>
@@ -32948,7 +33556,7 @@
       <w:r>
         <w:t xml:space="preserve">The </w:t>
       </w:r>
-      <w:hyperlink r:id="rId41" w:history="1">
+      <w:hyperlink r:id="rId44" w:history="1">
         <w:r>
           <w:rPr>
             <w:rStyle w:val="Hyperlink"/>
@@ -33355,11 +33963,11 @@
       <w:pPr>
         <w:pStyle w:val="Heading3"/>
       </w:pPr>
-      <w:bookmarkStart w:id="2582" w:name="_Toc220139745"/>
+      <w:bookmarkStart w:id="2583" w:name="_Toc222649120"/>
       <w:r>
         <w:t>Other Languages</w:t>
       </w:r>
-      <w:bookmarkEnd w:id="2582"/>
+      <w:bookmarkEnd w:id="2583"/>
     </w:p>
     <w:p>
       <w:r>
@@ -33424,7 +34032,15 @@
         <w:t>would daunting, h</w:t>
       </w:r>
       <w:r>
-        <w:t xml:space="preserve">owever not all of the combinations </w:t>
+        <w:t xml:space="preserve">owever not </w:t>
+      </w:r>
+      <w:proofErr w:type="gramStart"/>
+      <w:r>
+        <w:t>all of</w:t>
+      </w:r>
+      <w:proofErr w:type="gramEnd"/>
+      <w:r>
+        <w:t xml:space="preserve"> the combinations </w:t>
       </w:r>
       <w:r>
         <w:t>are required in common use cases</w:t>
@@ -33738,7 +34354,15 @@
         <w:t xml:space="preserve"> </w:t>
       </w:r>
       <w:r>
-        <w:t xml:space="preserve">values. E.g. to support double values </w:t>
+        <w:t xml:space="preserve">values. E.g. to support double </w:t>
+      </w:r>
+      <w:proofErr w:type="gramStart"/>
+      <w:r>
+        <w:t>values</w:t>
+      </w:r>
+      <w:proofErr w:type="gramEnd"/>
+      <w:r>
+        <w:t xml:space="preserve"> </w:t>
       </w:r>
       <w:r>
         <w:t xml:space="preserve">you </w:t>
@@ -33883,12 +34507,12 @@
       <w:pPr>
         <w:pStyle w:val="Heading1"/>
       </w:pPr>
-      <w:bookmarkStart w:id="2583" w:name="_Toc220139746"/>
+      <w:bookmarkStart w:id="2584" w:name="_Toc222649121"/>
       <w:r>
         <w:lastRenderedPageBreak/>
         <w:t>Document Revision Log</w:t>
       </w:r>
-      <w:bookmarkEnd w:id="2583"/>
+      <w:bookmarkEnd w:id="2584"/>
     </w:p>
     <w:p/>
     <w:tbl>
@@ -34205,7 +34829,15 @@
               <w:cnfStyle w:val="000000100000" w:firstRow="0" w:lastRow="0" w:firstColumn="0" w:lastColumn="0" w:oddVBand="0" w:evenVBand="0" w:oddHBand="1" w:evenHBand="0" w:firstRowFirstColumn="0" w:firstRowLastColumn="0" w:lastRowFirstColumn="0" w:lastRowLastColumn="0"/>
             </w:pPr>
             <w:r>
-              <w:t>Clarified that device numbers only have to be unique within a single device type.</w:t>
+              <w:t xml:space="preserve">Clarified that device numbers only </w:t>
+            </w:r>
+            <w:proofErr w:type="gramStart"/>
+            <w:r>
+              <w:t>have to</w:t>
+            </w:r>
+            <w:proofErr w:type="gramEnd"/>
+            <w:r>
+              <w:t xml:space="preserve"> be unique within a single device type.</w:t>
             </w:r>
           </w:p>
           <w:p>
@@ -34490,7 +35122,7 @@
             <w:r>
               <w:t xml:space="preserve"> (</w:t>
             </w:r>
-            <w:hyperlink r:id="rId42" w:history="1">
+            <w:hyperlink r:id="rId45" w:history="1">
               <w:r>
                 <w:rPr>
                   <w:rStyle w:val="Hyperlink"/>
@@ -34636,7 +35268,15 @@
               <w:t>1</w:t>
             </w:r>
             <w:r>
-              <w:t xml:space="preserve"> was clarified to confirm that ‘thousands’ separators must not be used.</w:t>
+              <w:t xml:space="preserve"> was clarified to confirm that ‘</w:t>
+            </w:r>
+            <w:proofErr w:type="gramStart"/>
+            <w:r>
+              <w:t>thousands’</w:t>
+            </w:r>
+            <w:proofErr w:type="gramEnd"/>
+            <w:r>
+              <w:t xml:space="preserve"> separators must not be used.</w:t>
             </w:r>
           </w:p>
           <w:p>
@@ -34769,7 +35409,15 @@
               <w:cnfStyle w:val="000000100000" w:firstRow="0" w:lastRow="0" w:firstColumn="0" w:lastColumn="0" w:oddVBand="0" w:evenVBand="0" w:oddHBand="1" w:evenHBand="0" w:firstRowFirstColumn="0" w:firstRowLastColumn="0" w:lastRowFirstColumn="0" w:lastRowLastColumn="0"/>
             </w:pPr>
             <w:r>
-              <w:t>The optional requirement for Alpaca devices to include a content type header stated in Section 2.7 has been made mandatory.</w:t>
+              <w:t xml:space="preserve">The optional requirement for Alpaca devices to include a </w:t>
+            </w:r>
+            <w:proofErr w:type="gramStart"/>
+            <w:r>
+              <w:t>content type</w:t>
+            </w:r>
+            <w:proofErr w:type="gramEnd"/>
+            <w:r>
+              <w:t xml:space="preserve"> header stated in Section 2.7 has been made mandatory.</w:t>
             </w:r>
           </w:p>
         </w:tc>
@@ -34928,10 +35576,58 @@
           </w:p>
         </w:tc>
       </w:tr>
+      <w:tr>
+        <w:tc>
+          <w:tcPr>
+            <w:cnfStyle w:val="001000000000" w:firstRow="0" w:lastRow="0" w:firstColumn="1" w:lastColumn="0" w:oddVBand="0" w:evenVBand="0" w:oddHBand="0" w:evenHBand="0" w:firstRowFirstColumn="0" w:firstRowLastColumn="0" w:lastRowFirstColumn="0" w:lastRowLastColumn="0"/>
+            <w:tcW w:w="931" w:type="dxa"/>
+          </w:tcPr>
+          <w:p>
+            <w:pPr>
+              <w:jc w:val="center"/>
+            </w:pPr>
+            <w:r>
+              <w:t>12</w:t>
+            </w:r>
+          </w:p>
+        </w:tc>
+        <w:tc>
+          <w:tcPr>
+            <w:tcW w:w="1474" w:type="dxa"/>
+          </w:tcPr>
+          <w:p>
+            <w:pPr>
+              <w:jc w:val="center"/>
+              <w:cnfStyle w:val="000000000000" w:firstRow="0" w:lastRow="0" w:firstColumn="0" w:lastColumn="0" w:oddVBand="0" w:evenVBand="0" w:oddHBand="0" w:evenHBand="0" w:firstRowFirstColumn="0" w:firstRowLastColumn="0" w:lastRowFirstColumn="0" w:lastRowLastColumn="0"/>
+            </w:pPr>
+            <w:r>
+              <w:t>21/2/26</w:t>
+            </w:r>
+          </w:p>
+        </w:tc>
+        <w:tc>
+          <w:tcPr>
+            <w:tcW w:w="6945" w:type="dxa"/>
+          </w:tcPr>
+          <w:p>
+            <w:pPr>
+              <w:pStyle w:val="ListParagraph"/>
+              <w:numPr>
+                <w:ilvl w:val="0"/>
+                <w:numId w:val="45"/>
+              </w:numPr>
+              <w:cnfStyle w:val="000000000000" w:firstRow="0" w:lastRow="0" w:firstColumn="0" w:lastColumn="0" w:oddVBand="0" w:evenVBand="0" w:oddHBand="0" w:evenHBand="0" w:firstRowFirstColumn="0" w:firstRowLastColumn="0" w:lastRowFirstColumn="0" w:lastRowLastColumn="0"/>
+            </w:pPr>
+            <w:r>
+              <w:t>Added an implementation note that the Alpaca discovery port must be opened in shared mode so that multiple Alpaca devices on the same machine can all use the port.</w:t>
+            </w:r>
+          </w:p>
+        </w:tc>
+      </w:tr>
     </w:tbl>
     <w:p/>
     <w:sectPr>
-      <w:footerReference w:type="default" r:id="rId43"/>
+      <w:footerReference w:type="default" r:id="rId46"/>
       <w:pgSz w:w="12240" w:h="15840"/>
       <w:pgMar w:top="1440" w:right="1440" w:bottom="993" w:left="1440" w:header="720" w:footer="543" w:gutter="0"/>
       <w:pgNumType w:start="0"/>
@@ -35010,7 +35706,7 @@
         <w:sz w:val="18"/>
         <w:szCs w:val="18"/>
       </w:rPr>
-      <w:t>1</w:t>
+      <w:t>2</w:t>
     </w:r>
     <w:r>
       <w:tab/>
@@ -38358,6 +39054,92 @@
     </w:lvl>
   </w:abstractNum>
   <w:abstractNum w:abstractNumId="30" w15:restartNumberingAfterBreak="0">
+    <w:nsid w:val="6AE057C7"/>
+    <w:multiLevelType w:val="hybridMultilevel"/>
+    <w:tmpl w:val="47F28D70"/>
+    <w:lvl w:ilvl="0" w:tplc="FFFFFFFF">
+      <w:start w:val="1"/>
+      <w:numFmt w:val="decimal"/>
+      <w:lvlText w:val="%1."/>
+      <w:lvlJc w:val="left"/>
+      <w:pPr>
+        <w:ind w:left="360" w:hanging="360"/>
+      </w:pPr>
+    </w:lvl>
+    <w:lvl w:ilvl="1" w:tplc="FFFFFFFF" w:tentative="1">
+      <w:start w:val="1"/>
+      <w:numFmt w:val="lowerLetter"/>
+      <w:lvlText w:val="%2."/>
+      <w:lvlJc w:val="left"/>
+      <w:pPr>
+        <w:ind w:left="1080" w:hanging="360"/>
+      </w:pPr>
+    </w:lvl>
+    <w:lvl w:ilvl="2" w:tplc="FFFFFFFF" w:tentative="1">
+      <w:start w:val="1"/>
+      <w:numFmt w:val="lowerRoman"/>
+      <w:lvlText w:val="%3."/>
+      <w:lvlJc w:val="right"/>
+      <w:pPr>
+        <w:ind w:left="1800" w:hanging="180"/>
+      </w:pPr>
+    </w:lvl>
+    <w:lvl w:ilvl="3" w:tplc="FFFFFFFF" w:tentative="1">
+      <w:start w:val="1"/>
+      <w:numFmt w:val="decimal"/>
+      <w:lvlText w:val="%4."/>
+      <w:lvlJc w:val="left"/>
+      <w:pPr>
+        <w:ind w:left="2520" w:hanging="360"/>
+      </w:pPr>
+    </w:lvl>
+    <w:lvl w:ilvl="4" w:tplc="FFFFFFFF" w:tentative="1">
+      <w:start w:val="1"/>
+      <w:numFmt w:val="lowerLetter"/>
+      <w:lvlText w:val="%5."/>
+      <w:lvlJc w:val="left"/>
+      <w:pPr>
+        <w:ind w:left="3240" w:hanging="360"/>
+      </w:pPr>
+    </w:lvl>
+    <w:lvl w:ilvl="5" w:tplc="FFFFFFFF" w:tentative="1">
+      <w:start w:val="1"/>
+      <w:numFmt w:val="lowerRoman"/>
+      <w:lvlText w:val="%6."/>
+      <w:lvlJc w:val="right"/>
+      <w:pPr>
+        <w:ind w:left="3960" w:hanging="180"/>
+      </w:pPr>
+    </w:lvl>
+    <w:lvl w:ilvl="6" w:tplc="FFFFFFFF" w:tentative="1">
+      <w:start w:val="1"/>
+      <w:numFmt w:val="decimal"/>
+      <w:lvlText w:val="%7."/>
+      <w:lvlJc w:val="left"/>
+      <w:pPr>
+        <w:ind w:left="4680" w:hanging="360"/>
+      </w:pPr>
+    </w:lvl>
+    <w:lvl w:ilvl="7" w:tplc="FFFFFFFF" w:tentative="1">
+      <w:start w:val="1"/>
+      <w:numFmt w:val="lowerLetter"/>
+      <w:lvlText w:val="%8."/>
+      <w:lvlJc w:val="left"/>
+      <w:pPr>
+        <w:ind w:left="5400" w:hanging="360"/>
+      </w:pPr>
+    </w:lvl>
+    <w:lvl w:ilvl="8" w:tplc="FFFFFFFF" w:tentative="1">
+      <w:start w:val="1"/>
+      <w:numFmt w:val="lowerRoman"/>
+      <w:lvlText w:val="%9."/>
+      <w:lvlJc w:val="right"/>
+      <w:pPr>
+        <w:ind w:left="6120" w:hanging="180"/>
+      </w:pPr>
+    </w:lvl>
+  </w:abstractNum>
+  <w:abstractNum w:abstractNumId="31" w15:restartNumberingAfterBreak="0">
     <w:nsid w:val="6B794464"/>
     <w:multiLevelType w:val="hybridMultilevel"/>
     <w:tmpl w:val="D3E8EFE0"/>
@@ -38470,7 +39252,7 @@
       </w:rPr>
     </w:lvl>
   </w:abstractNum>
-  <w:abstractNum w:abstractNumId="31" w15:restartNumberingAfterBreak="0">
+  <w:abstractNum w:abstractNumId="32" w15:restartNumberingAfterBreak="0">
     <w:nsid w:val="6C9C7BEF"/>
     <w:multiLevelType w:val="hybridMultilevel"/>
     <w:tmpl w:val="A3A8E1EA"/>
@@ -38583,7 +39365,7 @@
       </w:rPr>
     </w:lvl>
   </w:abstractNum>
-  <w:abstractNum w:abstractNumId="32" w15:restartNumberingAfterBreak="0">
+  <w:abstractNum w:abstractNumId="33" w15:restartNumberingAfterBreak="0">
     <w:nsid w:val="6E0764EE"/>
     <w:multiLevelType w:val="hybridMultilevel"/>
     <w:tmpl w:val="760E6518"/>
@@ -38669,7 +39451,7 @@
       </w:pPr>
     </w:lvl>
   </w:abstractNum>
-  <w:abstractNum w:abstractNumId="33" w15:restartNumberingAfterBreak="0">
+  <w:abstractNum w:abstractNumId="34" w15:restartNumberingAfterBreak="0">
     <w:nsid w:val="6E8F3BAF"/>
     <w:multiLevelType w:val="hybridMultilevel"/>
     <w:tmpl w:val="D3285AC0"/>
@@ -38755,7 +39537,7 @@
       </w:pPr>
     </w:lvl>
   </w:abstractNum>
-  <w:abstractNum w:abstractNumId="34" w15:restartNumberingAfterBreak="0">
+  <w:abstractNum w:abstractNumId="35" w15:restartNumberingAfterBreak="0">
     <w:nsid w:val="6FC939B5"/>
     <w:multiLevelType w:val="hybridMultilevel"/>
     <w:tmpl w:val="E7C88B5C"/>
@@ -38841,7 +39623,7 @@
       </w:pPr>
     </w:lvl>
   </w:abstractNum>
-  <w:abstractNum w:abstractNumId="35" w15:restartNumberingAfterBreak="0">
+  <w:abstractNum w:abstractNumId="36" w15:restartNumberingAfterBreak="0">
     <w:nsid w:val="71ED6658"/>
     <w:multiLevelType w:val="hybridMultilevel"/>
     <w:tmpl w:val="E3D27172"/>
@@ -38954,7 +39736,7 @@
       </w:rPr>
     </w:lvl>
   </w:abstractNum>
-  <w:abstractNum w:abstractNumId="36" w15:restartNumberingAfterBreak="0">
+  <w:abstractNum w:abstractNumId="37" w15:restartNumberingAfterBreak="0">
     <w:nsid w:val="727D7A37"/>
     <w:multiLevelType w:val="hybridMultilevel"/>
     <w:tmpl w:val="C6F43010"/>
@@ -39067,7 +39849,7 @@
       </w:rPr>
     </w:lvl>
   </w:abstractNum>
-  <w:abstractNum w:abstractNumId="37" w15:restartNumberingAfterBreak="0">
+  <w:abstractNum w:abstractNumId="38" w15:restartNumberingAfterBreak="0">
     <w:nsid w:val="75301538"/>
     <w:multiLevelType w:val="hybridMultilevel"/>
     <w:tmpl w:val="77240AFE"/>
@@ -39180,7 +39962,7 @@
       </w:rPr>
     </w:lvl>
   </w:abstractNum>
-  <w:abstractNum w:abstractNumId="38" w15:restartNumberingAfterBreak="0">
+  <w:abstractNum w:abstractNumId="39" w15:restartNumberingAfterBreak="0">
     <w:nsid w:val="75C55DEC"/>
     <w:multiLevelType w:val="hybridMultilevel"/>
     <w:tmpl w:val="D3285AC0"/>
@@ -39266,7 +40048,7 @@
       </w:pPr>
     </w:lvl>
   </w:abstractNum>
-  <w:abstractNum w:abstractNumId="39" w15:restartNumberingAfterBreak="0">
+  <w:abstractNum w:abstractNumId="40" w15:restartNumberingAfterBreak="0">
     <w:nsid w:val="75CF64F4"/>
     <w:multiLevelType w:val="hybridMultilevel"/>
     <w:tmpl w:val="68F4F180"/>
@@ -39379,7 +40161,7 @@
       </w:rPr>
     </w:lvl>
   </w:abstractNum>
-  <w:abstractNum w:abstractNumId="40" w15:restartNumberingAfterBreak="0">
+  <w:abstractNum w:abstractNumId="41" w15:restartNumberingAfterBreak="0">
     <w:nsid w:val="78936C08"/>
     <w:multiLevelType w:val="hybridMultilevel"/>
     <w:tmpl w:val="65225BC6"/>
@@ -39468,7 +40250,7 @@
       </w:pPr>
     </w:lvl>
   </w:abstractNum>
-  <w:abstractNum w:abstractNumId="41" w15:restartNumberingAfterBreak="0">
+  <w:abstractNum w:abstractNumId="42" w15:restartNumberingAfterBreak="0">
     <w:nsid w:val="7B4C5C03"/>
     <w:multiLevelType w:val="hybridMultilevel"/>
     <w:tmpl w:val="564E4420"/>
@@ -39557,7 +40339,7 @@
       </w:pPr>
     </w:lvl>
   </w:abstractNum>
-  <w:abstractNum w:abstractNumId="42" w15:restartNumberingAfterBreak="0">
+  <w:abstractNum w:abstractNumId="43" w15:restartNumberingAfterBreak="0">
     <w:nsid w:val="7C1452F6"/>
     <w:multiLevelType w:val="hybridMultilevel"/>
     <w:tmpl w:val="3D7C3EC2"/>
@@ -39694,19 +40476,19 @@
     <w:abstractNumId w:val="22"/>
   </w:num>
   <w:num w:numId="9" w16cid:durableId="1702129577">
-    <w:abstractNumId w:val="30"/>
+    <w:abstractNumId w:val="31"/>
   </w:num>
   <w:num w:numId="10" w16cid:durableId="963463863">
-    <w:abstractNumId w:val="38"/>
+    <w:abstractNumId w:val="39"/>
   </w:num>
   <w:num w:numId="11" w16cid:durableId="2077704023">
     <w:abstractNumId w:val="14"/>
   </w:num>
   <w:num w:numId="12" w16cid:durableId="1980382650">
-    <w:abstractNumId w:val="33"/>
+    <w:abstractNumId w:val="34"/>
   </w:num>
   <w:num w:numId="13" w16cid:durableId="1160585327">
-    <w:abstractNumId w:val="34"/>
+    <w:abstractNumId w:val="35"/>
   </w:num>
   <w:num w:numId="14" w16cid:durableId="762265643">
     <w:abstractNumId w:val="1"/>
@@ -39724,7 +40506,7 @@
     <w:abstractNumId w:val="3"/>
   </w:num>
   <w:num w:numId="19" w16cid:durableId="1835805045">
-    <w:abstractNumId w:val="40"/>
+    <w:abstractNumId w:val="41"/>
   </w:num>
   <w:num w:numId="20" w16cid:durableId="928267789">
     <w:abstractNumId w:val="11"/>
@@ -39736,7 +40518,7 @@
     <w:abstractNumId w:val="7"/>
   </w:num>
   <w:num w:numId="23" w16cid:durableId="895773945">
-    <w:abstractNumId w:val="41"/>
+    <w:abstractNumId w:val="42"/>
   </w:num>
   <w:num w:numId="24" w16cid:durableId="378211121">
     <w:abstractNumId w:val="29"/>
@@ -39745,7 +40527,7 @@
     <w:abstractNumId w:val="24"/>
   </w:num>
   <w:num w:numId="26" w16cid:durableId="1194004405">
-    <w:abstractNumId w:val="37"/>
+    <w:abstractNumId w:val="38"/>
   </w:num>
   <w:num w:numId="27" w16cid:durableId="1243100397">
     <w:abstractNumId w:val="15"/>
@@ -39757,13 +40539,13 @@
     <w:abstractNumId w:val="21"/>
   </w:num>
   <w:num w:numId="30" w16cid:durableId="216090322">
-    <w:abstractNumId w:val="36"/>
+    <w:abstractNumId w:val="37"/>
   </w:num>
   <w:num w:numId="31" w16cid:durableId="929387736">
     <w:abstractNumId w:val="20"/>
   </w:num>
   <w:num w:numId="32" w16cid:durableId="618220832">
-    <w:abstractNumId w:val="39"/>
+    <w:abstractNumId w:val="40"/>
   </w:num>
   <w:num w:numId="33" w16cid:durableId="40977846">
     <w:abstractNumId w:val="13"/>
@@ -39772,7 +40554,7 @@
     <w:abstractNumId w:val="28"/>
   </w:num>
   <w:num w:numId="35" w16cid:durableId="2073849723">
-    <w:abstractNumId w:val="42"/>
+    <w:abstractNumId w:val="43"/>
   </w:num>
   <w:num w:numId="36" w16cid:durableId="480081201">
     <w:abstractNumId w:val="9"/>
@@ -39784,10 +40566,10 @@
     <w:abstractNumId w:val="5"/>
   </w:num>
   <w:num w:numId="39" w16cid:durableId="234047193">
-    <w:abstractNumId w:val="32"/>
+    <w:abstractNumId w:val="33"/>
   </w:num>
   <w:num w:numId="40" w16cid:durableId="1054162406">
-    <w:abstractNumId w:val="31"/>
+    <w:abstractNumId w:val="32"/>
   </w:num>
   <w:num w:numId="41" w16cid:durableId="1734811617">
     <w:abstractNumId w:val="23"/>
@@ -39796,10 +40578,13 @@
     <w:abstractNumId w:val="8"/>
   </w:num>
   <w:num w:numId="43" w16cid:durableId="316611074">
-    <w:abstractNumId w:val="35"/>
+    <w:abstractNumId w:val="36"/>
   </w:num>
   <w:num w:numId="44" w16cid:durableId="131097851">
     <w:abstractNumId w:val="4"/>
+  </w:num>
+  <w:num w:numId="45" w16cid:durableId="1201550644">
+    <w:abstractNumId w:val="30"/>
   </w:num>
   <w:numIdMacAtCleanup w:val="20"/>
 </w:numbering>

</xml_diff>

<commit_message>
API Reference - Clarify wording in the newly added section 5.8.2 on how to implement shared discovery ports.
</commit_message>
<xml_diff>
--- a/Documentation/ASCOM Alpaca API Reference.docx
+++ b/Documentation/ASCOM Alpaca API Reference.docx
@@ -1197,7 +1197,7 @@
           <w:lang w:eastAsia="en-US"/>
         </w:rPr>
         <w:drawing>
-          <wp:anchor distT="0" distB="0" distL="114300" distR="114300" simplePos="0" relativeHeight="251663360" behindDoc="0" locked="0" layoutInCell="1" allowOverlap="1" wp14:anchorId="01ED7E0B" wp14:editId="17FE3992">
+          <wp:anchor distT="0" distB="0" distL="114300" distR="114300" simplePos="0" relativeHeight="251663360" behindDoc="0" locked="0" layoutInCell="1" allowOverlap="1" wp14:anchorId="01ED7E0B" wp14:editId="15A5B8E1">
             <wp:simplePos x="0" y="0"/>
             <wp:positionH relativeFrom="column">
               <wp:posOffset>130810</wp:posOffset>
@@ -12260,12 +12260,12 @@
       <w:pPr>
         <w:pStyle w:val="Heading2"/>
       </w:pPr>
-      <w:bookmarkStart w:id="1050" w:name="_Ref526277770"/>
-      <w:bookmarkStart w:id="1051" w:name="_Toc222649027"/>
+      <w:bookmarkStart w:id="1050" w:name="_Toc222649027"/>
+      <w:bookmarkStart w:id="1051" w:name="_Ref526277770"/>
       <w:r>
         <w:t>Language</w:t>
       </w:r>
-      <w:bookmarkEnd w:id="1051"/>
+      <w:bookmarkEnd w:id="1050"/>
     </w:p>
     <w:p>
       <w:r>
@@ -16711,13 +16711,8 @@
         <w:t xml:space="preserve"> </w:t>
       </w:r>
       <w:r>
-        <w:t xml:space="preserve">(in the range </w:t>
-      </w:r>
-      <w:proofErr w:type="gramStart"/>
-      <w:r>
-        <w:t>0::</w:t>
-      </w:r>
-      <w:proofErr w:type="gramEnd"/>
+        <w:t>(in the range 0::</w:t>
+      </w:r>
       <w:r>
         <w:t xml:space="preserve"> 4294967295</w:t>
       </w:r>
@@ -18552,15 +18547,7 @@
     </w:p>
     <w:p>
       <w:r>
-        <w:t xml:space="preserve">The Alpaca API is culture neutral </w:t>
-      </w:r>
-      <w:proofErr w:type="gramStart"/>
-      <w:r>
-        <w:t>in order to</w:t>
-      </w:r>
-      <w:proofErr w:type="gramEnd"/>
-      <w:r>
-        <w:t xml:space="preserve"> facilitate use between clients and devices running in different locales, e.g. a client on a UK device </w:t>
+        <w:t xml:space="preserve">The Alpaca API is culture neutral in order to facilitate use between clients and devices running in different locales, e.g. a client on a UK device </w:t>
       </w:r>
       <w:r>
         <w:t xml:space="preserve">connecting to </w:t>
@@ -18612,21 +18599,8 @@
       <w:bookmarkEnd w:id="2471"/>
     </w:p>
     <w:p>
-      <w:proofErr w:type="gramStart"/>
-      <w:r>
-        <w:t>Thousands</w:t>
-      </w:r>
-      <w:proofErr w:type="gramEnd"/>
-      <w:r>
-        <w:t xml:space="preserve"> separators must not be </w:t>
-      </w:r>
-      <w:proofErr w:type="gramStart"/>
-      <w:r>
-        <w:t>used</w:t>
-      </w:r>
-      <w:proofErr w:type="gramEnd"/>
-      <w:r>
-        <w:t xml:space="preserve"> and </w:t>
+      <w:r>
+        <w:t xml:space="preserve">Thousands separators must not be used and </w:t>
       </w:r>
       <w:r>
         <w:t>decimal parameter values must use period (0x2E) as the decimal separator</w:t>
@@ -19799,21 +19773,7 @@
         <w:rPr>
           <w:lang w:val="en-GB"/>
         </w:rPr>
-        <w:t xml:space="preserve"> 200 status must be returned when the device understands the supplied command regardless of </w:t>
-      </w:r>
-      <w:proofErr w:type="gramStart"/>
-      <w:r>
-        <w:rPr>
-          <w:lang w:val="en-GB"/>
-        </w:rPr>
-        <w:t>whether or not</w:t>
-      </w:r>
-      <w:proofErr w:type="gramEnd"/>
-      <w:r>
-        <w:rPr>
-          <w:lang w:val="en-GB"/>
-        </w:rPr>
-        <w:t xml:space="preserve"> it can action it</w:t>
+        <w:t xml:space="preserve"> 200 status must be returned when the device understands the supplied command regardless of whether or not it can action it</w:t>
       </w:r>
       <w:r>
         <w:rPr>
@@ -21235,7 +21195,15 @@
         <w:t xml:space="preserve">This example shows the response </w:t>
       </w:r>
       <w:r>
-        <w:t>from the Telescope simulator’s CanSlewAsync property</w:t>
+        <w:t xml:space="preserve">from the Telescope simulator’s </w:t>
+      </w:r>
+      <w:proofErr w:type="spellStart"/>
+      <w:r>
+        <w:t>CanSlewAsync</w:t>
+      </w:r>
+      <w:proofErr w:type="spellEnd"/>
+      <w:r>
+        <w:t xml:space="preserve"> property</w:t>
       </w:r>
       <w:r>
         <w:t>:</w:t>
@@ -22872,14 +22840,14 @@
       <w:pPr>
         <w:pStyle w:val="Heading1"/>
       </w:pPr>
-      <w:bookmarkStart w:id="2490" w:name="_Ref37086402"/>
-      <w:bookmarkStart w:id="2491" w:name="_Ref37086522"/>
-      <w:bookmarkStart w:id="2492" w:name="_Toc222649062"/>
+      <w:bookmarkStart w:id="2490" w:name="_Toc222649062"/>
+      <w:bookmarkStart w:id="2491" w:name="_Ref37086402"/>
+      <w:bookmarkStart w:id="2492" w:name="_Ref37086522"/>
       <w:r>
         <w:lastRenderedPageBreak/>
         <w:t>HTTP Headers</w:t>
       </w:r>
-      <w:bookmarkEnd w:id="2492"/>
+      <w:bookmarkEnd w:id="2490"/>
     </w:p>
     <w:p>
       <w:r>
@@ -24069,13 +24037,8 @@
             <w:r>
               <w:t xml:space="preserve">Fixed </w:t>
             </w:r>
-            <w:proofErr w:type="gramStart"/>
-            <w:r>
-              <w:t>lower case</w:t>
-            </w:r>
-            <w:proofErr w:type="gramEnd"/>
-            <w:r>
-              <w:t xml:space="preserve"> </w:t>
+            <w:r>
+              <w:t xml:space="preserve">lower case </w:t>
             </w:r>
             <w:r>
               <w:t xml:space="preserve">text </w:t>
@@ -24539,24 +24502,11 @@
         <w:t xml:space="preserve">, </w:t>
       </w:r>
       <w:r>
-        <w:t xml:space="preserve">the device number that must be used to communicate with this </w:t>
-      </w:r>
-      <w:proofErr w:type="gramStart"/>
-      <w:r>
-        <w:t>particular ASCOM</w:t>
-      </w:r>
-      <w:proofErr w:type="gramEnd"/>
-      <w:r>
-        <w:t xml:space="preserve"> Device</w:t>
-      </w:r>
-      <w:r>
-        <w:t xml:space="preserve"> and a globally unique id for this </w:t>
-      </w:r>
-      <w:proofErr w:type="gramStart"/>
-      <w:r>
-        <w:t>particular device</w:t>
-      </w:r>
-      <w:proofErr w:type="gramEnd"/>
+        <w:t>the device number that must be used to communicate with this particular ASCOM Device</w:t>
+      </w:r>
+      <w:r>
+        <w:t xml:space="preserve"> and a globally unique id for this particular device</w:t>
+      </w:r>
       <w:r>
         <w:t>.</w:t>
       </w:r>
@@ -25050,15 +25000,7 @@
     </w:p>
     <w:p>
       <w:r>
-        <w:t xml:space="preserve">The purpose of UIDs is to support “re-discovery” of Alpaca Devices </w:t>
-      </w:r>
-      <w:proofErr w:type="gramStart"/>
-      <w:r>
-        <w:t>in the event that</w:t>
-      </w:r>
-      <w:proofErr w:type="gramEnd"/>
-      <w:r>
-        <w:t xml:space="preserve"> </w:t>
+        <w:t xml:space="preserve">The purpose of UIDs is to support “re-discovery” of Alpaca Devices in the event that </w:t>
       </w:r>
       <w:r>
         <w:t xml:space="preserve">a device’s </w:t>
@@ -25104,8 +25046,8 @@
         <w:lastRenderedPageBreak/>
         <w:t>Alpaca Discovery</w:t>
       </w:r>
-      <w:bookmarkEnd w:id="2490"/>
       <w:bookmarkEnd w:id="2491"/>
+      <w:bookmarkEnd w:id="2492"/>
       <w:bookmarkEnd w:id="2511"/>
       <w:bookmarkEnd w:id="2512"/>
     </w:p>
@@ -25824,15 +25766,7 @@
         <w:spacing w:after="120" w:line="264" w:lineRule="auto"/>
       </w:pPr>
       <w:r>
-        <w:t>the fixed IPv6 link local multicast address: ff</w:t>
-      </w:r>
-      <w:proofErr w:type="gramStart"/>
-      <w:r>
-        <w:t>12::</w:t>
-      </w:r>
-      <w:proofErr w:type="gramEnd"/>
-      <w:r>
-        <w:t>a1:9aca</w:t>
+        <w:t>the fixed IPv6 link local multicast address: ff12::a1:9aca</w:t>
       </w:r>
     </w:p>
     <w:p>
@@ -25895,15 +25829,7 @@
         <w:spacing w:after="120" w:line="264" w:lineRule="auto"/>
       </w:pPr>
       <w:r>
-        <w:t>Transmit a DISCOVERY MESSAGE to the DISCOVERY PORT using IPv6 multicast address ff</w:t>
-      </w:r>
-      <w:proofErr w:type="gramStart"/>
-      <w:r>
-        <w:t>12::</w:t>
-      </w:r>
-      <w:proofErr w:type="gramEnd"/>
-      <w:r>
-        <w:t>a1:9aca.</w:t>
+        <w:t>Transmit a DISCOVERY MESSAGE to the DISCOVERY PORT using IPv6 multicast address ff12::a1:9aca.</w:t>
       </w:r>
     </w:p>
     <w:p>
@@ -25967,15 +25893,7 @@
         <w:spacing w:after="120" w:line="264" w:lineRule="auto"/>
       </w:pPr>
       <w:r>
-        <w:t>Join the Alpaca IPv6 multicast group on address ff</w:t>
-      </w:r>
-      <w:proofErr w:type="gramStart"/>
-      <w:r>
-        <w:t>12::</w:t>
-      </w:r>
-      <w:proofErr w:type="gramEnd"/>
-      <w:r>
-        <w:t>a1:9aca.</w:t>
+        <w:t>Join the Alpaca IPv6 multicast group on address ff12::a1:9aca.</w:t>
       </w:r>
     </w:p>
     <w:p>
@@ -26201,15 +26119,7 @@
               <w:cnfStyle w:val="000000000000" w:firstRow="0" w:lastRow="0" w:firstColumn="0" w:lastColumn="0" w:oddVBand="0" w:evenVBand="0" w:oddHBand="0" w:evenHBand="0" w:firstRowFirstColumn="0" w:firstRowLastColumn="0" w:lastRowFirstColumn="0" w:lastRowLastColumn="0"/>
             </w:pPr>
             <w:r>
-              <w:t xml:space="preserve">The version number sequence is 1::9 then </w:t>
-            </w:r>
-            <w:proofErr w:type="gramStart"/>
-            <w:r>
-              <w:t>A::</w:t>
-            </w:r>
-            <w:proofErr w:type="gramEnd"/>
-            <w:r>
-              <w:t>Z</w:t>
+              <w:t>The version number sequence is 1::9 then A::Z</w:t>
             </w:r>
             <w:r>
               <w:t>.</w:t>
@@ -26967,7 +26877,7 @@
         <w:keepLines/>
       </w:pPr>
       <w:r>
-        <w:t>When multiple Alpaca devices are running on the same hardware, each d</w:t>
+        <w:t>When multiple Alpaca devices run on the same hardware, each d</w:t>
       </w:r>
       <w:r>
         <w:t>evic</w:t>
@@ -27006,7 +26916,13 @@
         <w:t xml:space="preserve">must </w:t>
       </w:r>
       <w:r>
-        <w:t xml:space="preserve">open the socket with </w:t>
+        <w:t xml:space="preserve">open </w:t>
+      </w:r>
+      <w:r>
+        <w:t xml:space="preserve">/ configure every discovery </w:t>
+      </w:r>
+      <w:r>
+        <w:t xml:space="preserve">socket with </w:t>
       </w:r>
       <w:r>
         <w:t>the</w:t>
@@ -27030,18 +26946,11 @@
         <w:t xml:space="preserve"> of </w:t>
       </w:r>
       <w:r>
-        <w:rPr>
-          <w:rFonts w:ascii="Courier New" w:hAnsi="Courier New" w:cs="Courier New"/>
-          <w:b/>
-          <w:bCs/>
-        </w:rPr>
-        <w:t>SO_REUSEADDR</w:t>
-      </w:r>
-      <w:r>
+        <w:t>these socket options:</w:t>
+      </w:r>
+      <w:r>
+        <w:br/>
         <w:t xml:space="preserve"> </w:t>
-      </w:r>
-      <w:r>
-        <w:t>(</w:t>
       </w:r>
       <w:hyperlink r:id="rId35" w:history="1">
         <w:r>
@@ -27052,7 +26961,27 @@
         </w:r>
       </w:hyperlink>
       <w:r>
-        <w:t xml:space="preserve">, </w:t>
+        <w:t xml:space="preserve"> </w:t>
+      </w:r>
+      <w:r>
+        <w:t>(</w:t>
+      </w:r>
+      <w:r>
+        <w:rPr>
+          <w:rFonts w:ascii="Courier New" w:hAnsi="Courier New" w:cs="Courier New"/>
+          <w:b/>
+          <w:bCs/>
+        </w:rPr>
+        <w:t>SO_REUSEADDR</w:t>
+      </w:r>
+      <w:r>
+        <w:t>)</w:t>
+      </w:r>
+      <w:r>
+        <w:t xml:space="preserve"> and</w:t>
+      </w:r>
+      <w:r>
+        <w:t xml:space="preserve"> </w:t>
       </w:r>
       <w:hyperlink r:id="rId36" w:history="1">
         <w:r>
@@ -27063,21 +26992,13 @@
         </w:r>
       </w:hyperlink>
       <w:r>
-        <w:t xml:space="preserve">) and </w:t>
-      </w:r>
-      <w:r>
-        <w:rPr>
-          <w:rFonts w:ascii="Courier New" w:hAnsi="Courier New" w:cs="Courier New"/>
-          <w:b/>
-          <w:bCs/>
-        </w:rPr>
-        <w:t>SO_REUSEPORT</w:t>
-      </w:r>
-      <w:r>
         <w:t xml:space="preserve"> </w:t>
       </w:r>
       <w:r>
-        <w:t>(</w:t>
+        <w:t>/</w:t>
+      </w:r>
+      <w:r>
+        <w:t xml:space="preserve"> </w:t>
       </w:r>
       <w:hyperlink r:id="rId37" w:history="1">
         <w:r>
@@ -27088,10 +27009,45 @@
         </w:r>
       </w:hyperlink>
       <w:r>
+        <w:t xml:space="preserve"> (</w:t>
+      </w:r>
+      <w:r>
+        <w:rPr>
+          <w:rFonts w:ascii="Courier New" w:hAnsi="Courier New" w:cs="Courier New"/>
+          <w:b/>
+          <w:bCs/>
+        </w:rPr>
+        <w:t>SO_REUSEADDR</w:t>
+      </w:r>
+      <w:r>
+        <w:rPr>
+          <w:rFonts w:ascii="Courier New" w:hAnsi="Courier New" w:cs="Courier New"/>
+          <w:b/>
+          <w:bCs/>
+        </w:rPr>
+        <w:t xml:space="preserve"> </w:t>
+      </w:r>
+      <w:r>
+        <w:t>and</w:t>
+      </w:r>
+      <w:r>
+        <w:rPr>
+          <w:rFonts w:ascii="Courier New" w:hAnsi="Courier New" w:cs="Courier New"/>
+          <w:b/>
+          <w:bCs/>
+        </w:rPr>
+        <w:t xml:space="preserve"> </w:t>
+      </w:r>
+      <w:r>
+        <w:rPr>
+          <w:rFonts w:ascii="Courier New" w:hAnsi="Courier New" w:cs="Courier New"/>
+          <w:b/>
+          <w:bCs/>
+        </w:rPr>
+        <w:t>SO_REUSEPORT</w:t>
+      </w:r>
+      <w:r>
         <w:t>)</w:t>
-      </w:r>
-      <w:r>
-        <w:t xml:space="preserve"> respectively</w:t>
       </w:r>
       <w:r>
         <w:t xml:space="preserve">. </w:t>
@@ -27188,15 +27144,7 @@
     </w:p>
     <w:p>
       <w:r>
-        <w:t xml:space="preserve">In an exception driven </w:t>
-      </w:r>
-      <w:proofErr w:type="gramStart"/>
-      <w:r>
-        <w:t>interface</w:t>
-      </w:r>
-      <w:proofErr w:type="gramEnd"/>
-      <w:r>
-        <w:t xml:space="preserve"> the exception mechanic forces the application to handle the exception when the device indicates that something went wrong. Applications don't have a choice at that point, the exception just hits them, they catch it and respond to it, regardless of what they would otherwise have done with the device response.</w:t>
+        <w:t>In an exception driven interface the exception mechanic forces the application to handle the exception when the device indicates that something went wrong. Applications don't have a choice at that point, the exception just hits them, they catch it and respond to it, regardless of what they would otherwise have done with the device response.</w:t>
       </w:r>
     </w:p>
     <w:p>
@@ -27384,7 +27332,7 @@
       <w:r>
         <w:t>Essential Concepts</w:t>
       </w:r>
-      <w:bookmarkEnd w:id="1050"/>
+      <w:bookmarkEnd w:id="1051"/>
       <w:bookmarkEnd w:id="2535"/>
     </w:p>
     <w:p>
@@ -27398,15 +27346,7 @@
         <w:t>and negotiation</w:t>
       </w:r>
       <w:r>
-        <w:t xml:space="preserve"> is an engineering </w:t>
-      </w:r>
-      <w:proofErr w:type="gramStart"/>
-      <w:r>
-        <w:t>art,</w:t>
-      </w:r>
-      <w:proofErr w:type="gramEnd"/>
-      <w:r>
-        <w:t xml:space="preserve"> the best practitioners are those that have suffered and learned. </w:t>
+        <w:t xml:space="preserve"> is an engineering art, the best practitioners are those that have suffered and learned. </w:t>
       </w:r>
     </w:p>
     <w:p>
@@ -27421,15 +27361,7 @@
     </w:p>
     <w:p>
       <w:r>
-        <w:t xml:space="preserve">The ASCOM APIs are built on an object model which provides properties that represent some state of the device, and methods that can change the state of the device. For example, the current positional right ascension of a telescope mount is a property, and a command to slew the mount to a different position is a method. In ASCOM COM, properties are normally accessed by assignment statements in the native syntax of any of twenty languages on Windows. Methods are represented by native syntax function calls, some with parameters.  There are exceptions. Some properties require parameters to signify some aspect of </w:t>
-      </w:r>
-      <w:proofErr w:type="gramStart"/>
-      <w:r>
-        <w:t>state, and</w:t>
-      </w:r>
-      <w:proofErr w:type="gramEnd"/>
-      <w:r>
-        <w:t xml:space="preserve"> thus may be represented by a function call which returns the property value (which need not be a scalar), for example, </w:t>
+        <w:t xml:space="preserve">The ASCOM APIs are built on an object model which provides properties that represent some state of the device, and methods that can change the state of the device. For example, the current positional right ascension of a telescope mount is a property, and a command to slew the mount to a different position is a method. In ASCOM COM, properties are normally accessed by assignment statements in the native syntax of any of twenty languages on Windows. Methods are represented by native syntax function calls, some with parameters.  There are exceptions. Some properties require parameters to signify some aspect of state, and thus may be represented by a function call which returns the property value (which need not be a scalar), for example, </w:t>
       </w:r>
       <w:proofErr w:type="spellStart"/>
       <w:r>
@@ -27494,15 +27426,7 @@
         <w:br/>
       </w:r>
       <w:r>
-        <w:t xml:space="preserve">For example, a mount </w:t>
-      </w:r>
-      <w:proofErr w:type="gramStart"/>
-      <w:r>
-        <w:t>really only</w:t>
-      </w:r>
-      <w:proofErr w:type="gramEnd"/>
-      <w:r>
-        <w:t xml:space="preserve"> needs "point to these coordinates" and "track the apparent motion of my object". The more accurately it does these things, the better.  As a client program </w:t>
+        <w:t xml:space="preserve">For example, a mount really only needs "point to these coordinates" and "track the apparent motion of my object". The more accurately it does these things, the better.  As a client program </w:t>
       </w:r>
       <w:r>
         <w:t>developer,</w:t>
@@ -27637,15 +27561,7 @@
         <w:t>,</w:t>
       </w:r>
       <w:r>
-        <w:t xml:space="preserve"> which tell the client </w:t>
-      </w:r>
-      <w:proofErr w:type="gramStart"/>
-      <w:r>
-        <w:t>whether or not</w:t>
-      </w:r>
-      <w:proofErr w:type="gramEnd"/>
-      <w:r>
-        <w:t xml:space="preserve"> a corresponding capability is available. For example, in the Telescope API, the </w:t>
+        <w:t xml:space="preserve"> which tell the client whether or not a corresponding capability is available. For example, in the Telescope API, the </w:t>
       </w:r>
       <w:proofErr w:type="spellStart"/>
       <w:r>
@@ -27798,13 +27714,8 @@
         <w:t xml:space="preserve"> of a module is where these rules </w:t>
       </w:r>
       <w:r>
-        <w:t xml:space="preserve">are </w:t>
-      </w:r>
-      <w:proofErr w:type="gramStart"/>
-      <w:r>
-        <w:t>effected</w:t>
-      </w:r>
-      <w:proofErr w:type="gramEnd"/>
+        <w:t>are effected</w:t>
+      </w:r>
       <w:r>
         <w:t xml:space="preserve">, </w:t>
       </w:r>
@@ -27865,15 +27776,7 @@
         <w:t>angle,</w:t>
       </w:r>
       <w:r>
-        <w:t xml:space="preserve"> but the rotator ends up at some other </w:t>
-      </w:r>
-      <w:proofErr w:type="gramStart"/>
-      <w:r>
-        <w:t>angle</w:t>
-      </w:r>
-      <w:proofErr w:type="gramEnd"/>
-      <w:r>
-        <w:t xml:space="preserve"> and no error is reported to the caller.</w:t>
+        <w:t xml:space="preserve"> but the rotator ends up at some other angle and no error is reported to the caller.</w:t>
       </w:r>
     </w:p>
     <w:p>
@@ -27978,21 +27881,7 @@
         <w:rPr>
           <w:b/>
         </w:rPr>
-        <w:t xml:space="preserve"> – </w:t>
-      </w:r>
-      <w:proofErr w:type="gramStart"/>
-      <w:r>
-        <w:rPr>
-          <w:b/>
-        </w:rPr>
-        <w:t>Over Use</w:t>
-      </w:r>
-      <w:proofErr w:type="gramEnd"/>
-      <w:r>
-        <w:rPr>
-          <w:b/>
-        </w:rPr>
-        <w:t>:</w:t>
+        <w:t xml:space="preserve"> – Over Use:</w:t>
       </w:r>
       <w:r>
         <w:t xml:space="preserve"> Drivers must protect themselves and the instrument </w:t>
@@ -28067,13 +27956,8 @@
         <w:t xml:space="preserve"> </w:t>
       </w:r>
       <w:r>
-        <w:t xml:space="preserve">In the example above, the driver ShutterStatus property must accurately </w:t>
-      </w:r>
-      <w:proofErr w:type="gramStart"/>
-      <w:r>
-        <w:t>reflect the physical shutter condition at all times</w:t>
-      </w:r>
-      <w:proofErr w:type="gramEnd"/>
+        <w:t>In the example above, the driver ShutterStatus property must accurately reflect the physical shutter condition at all times</w:t>
+      </w:r>
       <w:r>
         <w:t xml:space="preserve">. </w:t>
       </w:r>
@@ -28159,15 +28043,7 @@
     </w:p>
     <w:p>
       <w:r>
-        <w:t xml:space="preserve">The Base64Handoff mechanic provides a substantial performance improvement over JSON, but use has exposed </w:t>
-      </w:r>
-      <w:proofErr w:type="gramStart"/>
-      <w:r>
-        <w:t>a number of</w:t>
-      </w:r>
-      <w:proofErr w:type="gramEnd"/>
-      <w:r>
-        <w:t xml:space="preserve"> opportunities for improvement:</w:t>
+        <w:t>The Base64Handoff mechanic provides a substantial performance improvement over JSON, but use has exposed a number of opportunities for improvement:</w:t>
       </w:r>
     </w:p>
     <w:p>
@@ -28285,15 +28161,7 @@
         </w:numPr>
       </w:pPr>
       <w:r>
-        <w:t xml:space="preserve">Is </w:t>
-      </w:r>
-      <w:proofErr w:type="gramStart"/>
-      <w:r>
-        <w:t>effected</w:t>
-      </w:r>
-      <w:proofErr w:type="gramEnd"/>
-      <w:r>
-        <w:t xml:space="preserve"> directly through</w:t>
+        <w:t>Is effected directly through</w:t>
       </w:r>
       <w:r>
         <w:t xml:space="preserve"> the Camera.Image</w:t>
@@ -30373,27 +30241,7 @@
           <w:sz w:val="18"/>
           <w:szCs w:val="18"/>
         </w:rPr>
-        <w:t xml:space="preserve">// Bytes </w:t>
-      </w:r>
-      <w:proofErr w:type="gramStart"/>
-      <w:r>
-        <w:rPr>
-          <w:rFonts w:ascii="Cascadia Mono" w:hAnsi="Cascadia Mono" w:cs="Cascadia Mono"/>
-          <w:color w:val="008000"/>
-          <w:sz w:val="18"/>
-          <w:szCs w:val="18"/>
-        </w:rPr>
-        <w:t>0..</w:t>
-      </w:r>
-      <w:proofErr w:type="gramEnd"/>
-      <w:r>
-        <w:rPr>
-          <w:rFonts w:ascii="Cascadia Mono" w:hAnsi="Cascadia Mono" w:cs="Cascadia Mono"/>
-          <w:color w:val="008000"/>
-          <w:sz w:val="18"/>
-          <w:szCs w:val="18"/>
-        </w:rPr>
-        <w:t>3 - Metadata version</w:t>
+        <w:t>// Bytes 0..3 - Metadata version</w:t>
       </w:r>
       <w:r>
         <w:rPr>
@@ -30446,27 +30294,7 @@
           <w:sz w:val="18"/>
           <w:szCs w:val="18"/>
         </w:rPr>
-        <w:t xml:space="preserve">// Bytes </w:t>
-      </w:r>
-      <w:proofErr w:type="gramStart"/>
-      <w:r>
-        <w:rPr>
-          <w:rFonts w:ascii="Cascadia Mono" w:hAnsi="Cascadia Mono" w:cs="Cascadia Mono"/>
-          <w:color w:val="008000"/>
-          <w:sz w:val="18"/>
-          <w:szCs w:val="18"/>
-        </w:rPr>
-        <w:t>4..</w:t>
-      </w:r>
-      <w:proofErr w:type="gramEnd"/>
-      <w:r>
-        <w:rPr>
-          <w:rFonts w:ascii="Cascadia Mono" w:hAnsi="Cascadia Mono" w:cs="Cascadia Mono"/>
-          <w:color w:val="008000"/>
-          <w:sz w:val="18"/>
-          <w:szCs w:val="18"/>
-        </w:rPr>
-        <w:t>7 - Alpaca error number or zero for success</w:t>
+        <w:t>// Bytes 4..7 - Alpaca error number or zero for success</w:t>
       </w:r>
     </w:p>
     <w:p>
@@ -30512,27 +30340,7 @@
           <w:sz w:val="18"/>
           <w:szCs w:val="18"/>
         </w:rPr>
-        <w:t xml:space="preserve">// Bytes </w:t>
-      </w:r>
-      <w:proofErr w:type="gramStart"/>
-      <w:r>
-        <w:rPr>
-          <w:rFonts w:ascii="Cascadia Mono" w:hAnsi="Cascadia Mono" w:cs="Cascadia Mono"/>
-          <w:color w:val="008000"/>
-          <w:sz w:val="18"/>
-          <w:szCs w:val="18"/>
-        </w:rPr>
-        <w:t>8..</w:t>
-      </w:r>
-      <w:proofErr w:type="gramEnd"/>
-      <w:r>
-        <w:rPr>
-          <w:rFonts w:ascii="Cascadia Mono" w:hAnsi="Cascadia Mono" w:cs="Cascadia Mono"/>
-          <w:color w:val="008000"/>
-          <w:sz w:val="18"/>
-          <w:szCs w:val="18"/>
-        </w:rPr>
-        <w:t>11 - Client's transaction ID</w:t>
+        <w:t>// Bytes 8..11 - Client's transaction ID</w:t>
       </w:r>
     </w:p>
     <w:p>
@@ -30578,27 +30386,7 @@
           <w:sz w:val="18"/>
           <w:szCs w:val="18"/>
         </w:rPr>
-        <w:t xml:space="preserve">// Bytes </w:t>
-      </w:r>
-      <w:proofErr w:type="gramStart"/>
-      <w:r>
-        <w:rPr>
-          <w:rFonts w:ascii="Cascadia Mono" w:hAnsi="Cascadia Mono" w:cs="Cascadia Mono"/>
-          <w:color w:val="008000"/>
-          <w:sz w:val="18"/>
-          <w:szCs w:val="18"/>
-        </w:rPr>
-        <w:t>12..</w:t>
-      </w:r>
-      <w:proofErr w:type="gramEnd"/>
-      <w:r>
-        <w:rPr>
-          <w:rFonts w:ascii="Cascadia Mono" w:hAnsi="Cascadia Mono" w:cs="Cascadia Mono"/>
-          <w:color w:val="008000"/>
-          <w:sz w:val="18"/>
-          <w:szCs w:val="18"/>
-        </w:rPr>
-        <w:t>15 - Device's transaction ID</w:t>
+        <w:t>// Bytes 12..15 - Device's transaction ID</w:t>
       </w:r>
     </w:p>
     <w:p>
@@ -30664,7 +30452,6 @@
         </w:rPr>
         <w:t xml:space="preserve">// Bytes </w:t>
       </w:r>
-      <w:proofErr w:type="gramStart"/>
       <w:r>
         <w:rPr>
           <w:rFonts w:ascii="Cascadia Mono" w:hAnsi="Cascadia Mono" w:cs="Cascadia Mono"/>
@@ -30681,17 +30468,7 @@
           <w:sz w:val="18"/>
           <w:szCs w:val="18"/>
         </w:rPr>
-        <w:t>..</w:t>
-      </w:r>
-      <w:proofErr w:type="gramEnd"/>
-      <w:r>
-        <w:rPr>
-          <w:rFonts w:ascii="Cascadia Mono" w:hAnsi="Cascadia Mono" w:cs="Cascadia Mono"/>
-          <w:color w:val="008000"/>
-          <w:sz w:val="18"/>
-          <w:szCs w:val="18"/>
-        </w:rPr>
-        <w:t>1</w:t>
+        <w:t>..1</w:t>
       </w:r>
       <w:r>
         <w:rPr>
@@ -30764,7 +30541,6 @@
         </w:rPr>
         <w:t xml:space="preserve">// Bytes </w:t>
       </w:r>
-      <w:proofErr w:type="gramStart"/>
       <w:r>
         <w:rPr>
           <w:rFonts w:ascii="Cascadia Mono" w:hAnsi="Cascadia Mono" w:cs="Cascadia Mono"/>
@@ -30783,7 +30559,6 @@
         </w:rPr>
         <w:t>..</w:t>
       </w:r>
-      <w:proofErr w:type="gramEnd"/>
       <w:r>
         <w:rPr>
           <w:rFonts w:ascii="Cascadia Mono" w:hAnsi="Cascadia Mono" w:cs="Cascadia Mono"/>
@@ -30846,7 +30621,6 @@
         </w:rPr>
         <w:t xml:space="preserve">// Bytes </w:t>
       </w:r>
-      <w:proofErr w:type="gramStart"/>
       <w:r>
         <w:rPr>
           <w:rFonts w:ascii="Cascadia Mono" w:hAnsi="Cascadia Mono" w:cs="Cascadia Mono"/>
@@ -30865,7 +30639,6 @@
         </w:rPr>
         <w:t>..</w:t>
       </w:r>
-      <w:proofErr w:type="gramEnd"/>
       <w:r>
         <w:rPr>
           <w:rFonts w:ascii="Cascadia Mono" w:hAnsi="Cascadia Mono" w:cs="Cascadia Mono"/>
@@ -30926,9 +30699,8 @@
           <w:sz w:val="18"/>
           <w:szCs w:val="18"/>
         </w:rPr>
-        <w:t xml:space="preserve">// Bytes </w:t>
-      </w:r>
-      <w:proofErr w:type="gramStart"/>
+        <w:t>// Bytes 2</w:t>
+      </w:r>
       <w:r>
         <w:rPr>
           <w:rFonts w:ascii="Cascadia Mono" w:hAnsi="Cascadia Mono" w:cs="Cascadia Mono"/>
@@ -30936,7 +30708,7 @@
           <w:sz w:val="18"/>
           <w:szCs w:val="18"/>
         </w:rPr>
-        <w:t>2</w:t>
+        <w:t>8</w:t>
       </w:r>
       <w:r>
         <w:rPr>
@@ -30945,18 +30717,8 @@
           <w:sz w:val="18"/>
           <w:szCs w:val="18"/>
         </w:rPr>
-        <w:t>8</w:t>
-      </w:r>
-      <w:r>
-        <w:rPr>
-          <w:rFonts w:ascii="Cascadia Mono" w:hAnsi="Cascadia Mono" w:cs="Cascadia Mono"/>
-          <w:color w:val="008000"/>
-          <w:sz w:val="18"/>
-          <w:szCs w:val="18"/>
-        </w:rPr>
         <w:t>..</w:t>
       </w:r>
-      <w:proofErr w:type="gramEnd"/>
       <w:r>
         <w:rPr>
           <w:rFonts w:ascii="Cascadia Mono" w:hAnsi="Cascadia Mono" w:cs="Cascadia Mono"/>
@@ -31064,7 +30826,6 @@
         </w:rPr>
         <w:t xml:space="preserve">// Bytes </w:t>
       </w:r>
-      <w:proofErr w:type="gramStart"/>
       <w:r>
         <w:rPr>
           <w:rFonts w:ascii="Cascadia Mono" w:hAnsi="Cascadia Mono" w:cs="Cascadia Mono"/>
@@ -31083,7 +30844,6 @@
         </w:rPr>
         <w:t>..</w:t>
       </w:r>
-      <w:proofErr w:type="gramEnd"/>
       <w:r>
         <w:rPr>
           <w:rFonts w:ascii="Cascadia Mono" w:hAnsi="Cascadia Mono" w:cs="Cascadia Mono"/>
@@ -31164,7 +30924,6 @@
         </w:rPr>
         <w:t xml:space="preserve">// Bytes </w:t>
       </w:r>
-      <w:proofErr w:type="gramStart"/>
       <w:r>
         <w:rPr>
           <w:rFonts w:ascii="Cascadia Mono" w:hAnsi="Cascadia Mono" w:cs="Cascadia Mono"/>
@@ -31183,7 +30942,6 @@
         </w:rPr>
         <w:t>..</w:t>
       </w:r>
-      <w:proofErr w:type="gramEnd"/>
       <w:r>
         <w:rPr>
           <w:rFonts w:ascii="Cascadia Mono" w:hAnsi="Cascadia Mono" w:cs="Cascadia Mono"/>
@@ -31264,7 +31022,6 @@
         </w:rPr>
         <w:t xml:space="preserve">// Bytes </w:t>
       </w:r>
-      <w:proofErr w:type="gramStart"/>
       <w:r>
         <w:rPr>
           <w:rFonts w:ascii="Cascadia Mono" w:hAnsi="Cascadia Mono" w:cs="Cascadia Mono"/>
@@ -31283,7 +31040,6 @@
         </w:rPr>
         <w:t>..</w:t>
       </w:r>
-      <w:proofErr w:type="gramEnd"/>
       <w:r>
         <w:rPr>
           <w:rFonts w:ascii="Cascadia Mono" w:hAnsi="Cascadia Mono" w:cs="Cascadia Mono"/>
@@ -32566,19 +32322,8 @@
           <w:sz w:val="19"/>
           <w:szCs w:val="19"/>
         </w:rPr>
-        <w:t>, j]</w:t>
-      </w:r>
-      <w:proofErr w:type="gramStart"/>
-      <w:r>
-        <w:rPr>
-          <w:rFonts w:ascii="Cascadia Mono" w:hAnsi="Cascadia Mono" w:cs="Cascadia Mono"/>
-          <w:color w:val="000000"/>
-          <w:sz w:val="19"/>
-          <w:szCs w:val="19"/>
-        </w:rPr>
-        <w:t>);</w:t>
-      </w:r>
-      <w:proofErr w:type="gramEnd"/>
+        <w:t>, j]);</w:t>
+      </w:r>
     </w:p>
     <w:p>
       <w:pPr>
@@ -32651,10 +32396,10 @@
             <v:path o:extrusionok="f" gradientshapeok="t" o:connecttype="rect"/>
             <o:lock v:ext="edit" aspectratio="t"/>
           </v:shapetype>
-          <v:shape id="_x0000_i1025" type="#_x0000_t75" style="width:300.1pt;height:154.95pt" o:ole="">
+          <v:shape id="_x0000_i1025" type="#_x0000_t75" style="width:300.35pt;height:155.05pt" o:ole="">
             <v:imagedata r:id="rId41" o:title=""/>
           </v:shape>
-          <o:OLEObject Type="Embed" ProgID="Visio.Drawing.15" ShapeID="_x0000_i1025" DrawAspect="Content" ObjectID="_1833261812" r:id="rId42"/>
+          <o:OLEObject Type="Embed" ProgID="Visio.Drawing.15" ShapeID="_x0000_i1025" DrawAspect="Content" ObjectID="_1833351378" r:id="rId42"/>
         </w:object>
       </w:r>
     </w:p>
@@ -33076,19 +32821,8 @@
           <w:sz w:val="19"/>
           <w:szCs w:val="19"/>
         </w:rPr>
-        <w:t>, j, k]</w:t>
-      </w:r>
-      <w:proofErr w:type="gramStart"/>
-      <w:r>
-        <w:rPr>
-          <w:rFonts w:ascii="Cascadia Mono" w:hAnsi="Cascadia Mono" w:cs="Cascadia Mono"/>
-          <w:color w:val="000000"/>
-          <w:sz w:val="19"/>
-          <w:szCs w:val="19"/>
-        </w:rPr>
-        <w:t>);</w:t>
-      </w:r>
-      <w:proofErr w:type="gramEnd"/>
+        <w:t>, j, k]);</w:t>
+      </w:r>
     </w:p>
     <w:p>
       <w:pPr>
@@ -33803,6 +33537,7 @@
           <w:numId w:val="29"/>
         </w:numPr>
       </w:pPr>
+      <w:proofErr w:type="spellStart"/>
       <w:r>
         <w:rPr>
           <w:b/>
@@ -33824,6 +33559,7 @@
         </w:rPr>
         <w:t>Array</w:t>
       </w:r>
+      <w:proofErr w:type="spellEnd"/>
       <w:r>
         <w:rPr>
           <w:b/>
@@ -34032,15 +33768,7 @@
         <w:t>would daunting, h</w:t>
       </w:r>
       <w:r>
-        <w:t xml:space="preserve">owever not </w:t>
-      </w:r>
-      <w:proofErr w:type="gramStart"/>
-      <w:r>
-        <w:t>all of</w:t>
-      </w:r>
-      <w:proofErr w:type="gramEnd"/>
-      <w:r>
-        <w:t xml:space="preserve"> the combinations </w:t>
+        <w:t xml:space="preserve">owever not all of the combinations </w:t>
       </w:r>
       <w:r>
         <w:t>are required in common use cases</w:t>
@@ -34354,15 +34082,7 @@
         <w:t xml:space="preserve"> </w:t>
       </w:r>
       <w:r>
-        <w:t xml:space="preserve">values. E.g. to support double </w:t>
-      </w:r>
-      <w:proofErr w:type="gramStart"/>
-      <w:r>
-        <w:t>values</w:t>
-      </w:r>
-      <w:proofErr w:type="gramEnd"/>
-      <w:r>
-        <w:t xml:space="preserve"> </w:t>
+        <w:t xml:space="preserve">values. E.g. to support double values </w:t>
       </w:r>
       <w:r>
         <w:t xml:space="preserve">you </w:t>
@@ -34829,15 +34549,7 @@
               <w:cnfStyle w:val="000000100000" w:firstRow="0" w:lastRow="0" w:firstColumn="0" w:lastColumn="0" w:oddVBand="0" w:evenVBand="0" w:oddHBand="1" w:evenHBand="0" w:firstRowFirstColumn="0" w:firstRowLastColumn="0" w:lastRowFirstColumn="0" w:lastRowLastColumn="0"/>
             </w:pPr>
             <w:r>
-              <w:t xml:space="preserve">Clarified that device numbers only </w:t>
-            </w:r>
-            <w:proofErr w:type="gramStart"/>
-            <w:r>
-              <w:t>have to</w:t>
-            </w:r>
-            <w:proofErr w:type="gramEnd"/>
-            <w:r>
-              <w:t xml:space="preserve"> be unique within a single device type.</w:t>
+              <w:t>Clarified that device numbers only have to be unique within a single device type.</w:t>
             </w:r>
           </w:p>
           <w:p>
@@ -35268,15 +34980,7 @@
               <w:t>1</w:t>
             </w:r>
             <w:r>
-              <w:t xml:space="preserve"> was clarified to confirm that ‘</w:t>
-            </w:r>
-            <w:proofErr w:type="gramStart"/>
-            <w:r>
-              <w:t>thousands’</w:t>
-            </w:r>
-            <w:proofErr w:type="gramEnd"/>
-            <w:r>
-              <w:t xml:space="preserve"> separators must not be used.</w:t>
+              <w:t xml:space="preserve"> was clarified to confirm that ‘thousands’ separators must not be used.</w:t>
             </w:r>
           </w:p>
           <w:p>
@@ -35409,15 +35113,7 @@
               <w:cnfStyle w:val="000000100000" w:firstRow="0" w:lastRow="0" w:firstColumn="0" w:lastColumn="0" w:oddVBand="0" w:evenVBand="0" w:oddHBand="1" w:evenHBand="0" w:firstRowFirstColumn="0" w:firstRowLastColumn="0" w:lastRowFirstColumn="0" w:lastRowLastColumn="0"/>
             </w:pPr>
             <w:r>
-              <w:t xml:space="preserve">The optional requirement for Alpaca devices to include a </w:t>
-            </w:r>
-            <w:proofErr w:type="gramStart"/>
-            <w:r>
-              <w:t>content type</w:t>
-            </w:r>
-            <w:proofErr w:type="gramEnd"/>
-            <w:r>
-              <w:t xml:space="preserve"> header stated in Section 2.7 has been made mandatory.</w:t>
+              <w:t>The optional requirement for Alpaca devices to include a content type header stated in Section 2.7 has been made mandatory.</w:t>
             </w:r>
           </w:p>
         </w:tc>
@@ -35601,7 +35297,13 @@
               <w:cnfStyle w:val="000000000000" w:firstRow="0" w:lastRow="0" w:firstColumn="0" w:lastColumn="0" w:oddVBand="0" w:evenVBand="0" w:oddHBand="0" w:evenHBand="0" w:firstRowFirstColumn="0" w:firstRowLastColumn="0" w:lastRowFirstColumn="0" w:lastRowLastColumn="0"/>
             </w:pPr>
             <w:r>
-              <w:t>21/2/26</w:t>
+              <w:t>2</w:t>
+            </w:r>
+            <w:r>
+              <w:t>3</w:t>
+            </w:r>
+            <w:r>
+              <w:t>/2/26</w:t>
             </w:r>
           </w:p>
         </w:tc>
@@ -35619,7 +35321,25 @@
               <w:cnfStyle w:val="000000000000" w:firstRow="0" w:lastRow="0" w:firstColumn="0" w:lastColumn="0" w:oddVBand="0" w:evenVBand="0" w:oddHBand="0" w:evenHBand="0" w:firstRowFirstColumn="0" w:firstRowLastColumn="0" w:lastRowFirstColumn="0" w:lastRowLastColumn="0"/>
             </w:pPr>
             <w:r>
-              <w:t>Added an implementation note that the Alpaca discovery port must be opened in shared mode so that multiple Alpaca devices on the same machine can all use the port.</w:t>
+              <w:t xml:space="preserve">Added an implementation note </w:t>
+            </w:r>
+            <w:r>
+              <w:t>(</w:t>
+            </w:r>
+            <w:r>
+              <w:t>section 5.8.2</w:t>
+            </w:r>
+            <w:r>
+              <w:t xml:space="preserve">) </w:t>
+            </w:r>
+            <w:r>
+              <w:t xml:space="preserve">that the Alpaca discovery port must be opened in shared mode so that multiple Alpaca devices on the same machine can all </w:t>
+            </w:r>
+            <w:r>
+              <w:t>share</w:t>
+            </w:r>
+            <w:r>
+              <w:t xml:space="preserve"> the port.</w:t>
             </w:r>
           </w:p>
         </w:tc>
@@ -35768,14 +35488,35 @@
         <w:sz w:val="18"/>
         <w:szCs w:val="18"/>
       </w:rPr>
-      <w:t>24 January</w:t>
+      <w:t>2</w:t>
     </w:r>
     <w:r>
       <w:rPr>
         <w:sz w:val="18"/>
         <w:szCs w:val="18"/>
       </w:rPr>
-      <w:t xml:space="preserve"> 202</w:t>
+      <w:t>3</w:t>
+    </w:r>
+    <w:r>
+      <w:rPr>
+        <w:sz w:val="18"/>
+        <w:szCs w:val="18"/>
+      </w:rPr>
+      <w:t xml:space="preserve"> </w:t>
+    </w:r>
+    <w:r>
+      <w:rPr>
+        <w:sz w:val="18"/>
+        <w:szCs w:val="18"/>
+      </w:rPr>
+      <w:t xml:space="preserve">February </w:t>
+    </w:r>
+    <w:r>
+      <w:rPr>
+        <w:sz w:val="18"/>
+        <w:szCs w:val="18"/>
+      </w:rPr>
+      <w:t>202</w:t>
     </w:r>
     <w:r>
       <w:rPr>
@@ -41248,7 +40989,6 @@
   <w:style w:type="character" w:default="1" w:styleId="DefaultParagraphFont">
     <w:name w:val="Default Paragraph Font"/>
     <w:uiPriority w:val="1"/>
-    <w:semiHidden/>
     <w:unhideWhenUsed/>
   </w:style>
   <w:style w:type="table" w:default="1" w:styleId="TableNormal">

</xml_diff>